<commit_message>
Modificacion del documento 2
</commit_message>
<xml_diff>
--- a/Sprint1_Equipo_23.docx
+++ b/Sprint1_Equipo_23.docx
@@ -121,21 +121,12 @@
           <w:szCs w:val="24"/>
         </w:rPr>
       </w:pPr>
-      <w:proofErr w:type="gramStart"/>
-      <w:r>
-        <w:rPr>
-          <w:sz w:val="24"/>
-          <w:szCs w:val="24"/>
-        </w:rPr>
-        <w:t>nombre</w:t>
-      </w:r>
-      <w:proofErr w:type="gramEnd"/>
-      <w:r>
-        <w:rPr>
-          <w:sz w:val="24"/>
-          <w:szCs w:val="24"/>
-        </w:rPr>
-        <w:t>: ACALOATO</w:t>
+      <w:r>
+        <w:rPr>
+          <w:sz w:val="24"/>
+          <w:szCs w:val="24"/>
+        </w:rPr>
+        <w:t>nombre: ACALOATO</w:t>
       </w:r>
     </w:p>
     <w:p>
@@ -474,17 +465,7 @@
           <w:szCs w:val="24"/>
           <w:shd w:val="clear" w:color="auto" w:fill="FFFFFF"/>
         </w:rPr>
-        <w:t>Descripción del proceso que se llevó a cabo para cumplir con los requerimientos de este sprint</w:t>
-      </w:r>
-      <w:r>
-        <w:rPr>
-          <w:b/>
-          <w:color w:val="212121"/>
-          <w:sz w:val="24"/>
-          <w:szCs w:val="24"/>
-          <w:shd w:val="clear" w:color="auto" w:fill="FFFFFF"/>
-        </w:rPr>
-        <w:t>:</w:t>
+        <w:t>Descripción del proceso que se llevó a cabo para cumplir con los requerimientos de este sprint:</w:t>
       </w:r>
     </w:p>
     <w:p>
@@ -845,17 +826,7 @@
           <w:szCs w:val="24"/>
           <w:shd w:val="clear" w:color="auto" w:fill="FFFFFF"/>
         </w:rPr>
-        <w:t>E</w:t>
-      </w:r>
-      <w:r>
-        <w:rPr>
-          <w:b/>
-          <w:color w:val="212121"/>
-          <w:sz w:val="24"/>
-          <w:szCs w:val="24"/>
-          <w:shd w:val="clear" w:color="auto" w:fill="FFFFFF"/>
-        </w:rPr>
-        <w:t xml:space="preserve">videncia de los aportes de los diferentes integrantes del equipo sobre los objetos depositados en </w:t>
+        <w:t xml:space="preserve">Evidencia de los aportes de los diferentes integrantes del equipo sobre los objetos depositados en </w:t>
       </w:r>
       <w:proofErr w:type="spellStart"/>
       <w:r>
@@ -942,7 +913,6 @@
         <w:t xml:space="preserve">Clonar el proyecto de </w:t>
       </w:r>
       <w:proofErr w:type="spellStart"/>
-      <w:proofErr w:type="gramStart"/>
       <w:r>
         <w:rPr>
           <w:color w:val="212121"/>
@@ -971,7 +941,6 @@
         </w:rPr>
         <w:t>:</w:t>
       </w:r>
-      <w:proofErr w:type="gramEnd"/>
     </w:p>
     <w:p>
       <w:pPr>
@@ -1078,6 +1047,83 @@
           <w:shd w:val="clear" w:color="auto" w:fill="FFFFFF"/>
         </w:rPr>
         <w:t>Realizar cambios en el documento para luego subirlos al proyecto:</w:t>
+      </w:r>
+    </w:p>
+    <w:p>
+      <w:pPr>
+        <w:rPr>
+          <w:color w:val="212121"/>
+          <w:sz w:val="26"/>
+          <w:szCs w:val="26"/>
+          <w:shd w:val="clear" w:color="auto" w:fill="FFFFFF"/>
+        </w:rPr>
+      </w:pPr>
+    </w:p>
+    <w:p>
+      <w:pPr>
+        <w:rPr>
+          <w:color w:val="212121"/>
+          <w:sz w:val="26"/>
+          <w:szCs w:val="26"/>
+          <w:shd w:val="clear" w:color="auto" w:fill="FFFFFF"/>
+        </w:rPr>
+      </w:pPr>
+      <w:r>
+        <w:rPr>
+          <w:noProof/>
+          <w:color w:val="212121"/>
+          <w:sz w:val="26"/>
+          <w:szCs w:val="26"/>
+          <w:shd w:val="clear" w:color="auto" w:fill="FFFFFF"/>
+        </w:rPr>
+        <w:drawing>
+          <wp:inline distT="0" distB="0" distL="0" distR="0" wp14:anchorId="108203F6" wp14:editId="70BB208C">
+            <wp:extent cx="5935980" cy="3710940"/>
+            <wp:effectExtent l="0" t="0" r="7620" b="3810"/>
+            <wp:docPr id="2" name="Imagen 2"/>
+            <wp:cNvGraphicFramePr>
+              <a:graphicFrameLocks xmlns:a="http://schemas.openxmlformats.org/drawingml/2006/main" noChangeAspect="1"/>
+            </wp:cNvGraphicFramePr>
+            <a:graphic xmlns:a="http://schemas.openxmlformats.org/drawingml/2006/main">
+              <a:graphicData uri="http://schemas.openxmlformats.org/drawingml/2006/picture">
+                <pic:pic xmlns:pic="http://schemas.openxmlformats.org/drawingml/2006/picture">
+                  <pic:nvPicPr>
+                    <pic:cNvPr id="0" name="Picture 1"/>
+                    <pic:cNvPicPr>
+                      <a:picLocks noChangeAspect="1" noChangeArrowheads="1"/>
+                    </pic:cNvPicPr>
+                  </pic:nvPicPr>
+                  <pic:blipFill>
+                    <a:blip r:embed="rId8" cstate="print">
+                      <a:extLst>
+                        <a:ext uri="{28A0092B-C50C-407E-A947-70E740481C1C}">
+                          <a14:useLocalDpi xmlns:a14="http://schemas.microsoft.com/office/drawing/2010/main" val="0"/>
+                        </a:ext>
+                      </a:extLst>
+                    </a:blip>
+                    <a:srcRect/>
+                    <a:stretch>
+                      <a:fillRect/>
+                    </a:stretch>
+                  </pic:blipFill>
+                  <pic:spPr bwMode="auto">
+                    <a:xfrm>
+                      <a:off x="0" y="0"/>
+                      <a:ext cx="5935980" cy="3710940"/>
+                    </a:xfrm>
+                    <a:prstGeom prst="rect">
+                      <a:avLst/>
+                    </a:prstGeom>
+                    <a:noFill/>
+                    <a:ln>
+                      <a:noFill/>
+                    </a:ln>
+                  </pic:spPr>
+                </pic:pic>
+              </a:graphicData>
+            </a:graphic>
+          </wp:inline>
+        </w:drawing>
       </w:r>
       <w:bookmarkStart w:id="0" w:name="_GoBack"/>
       <w:bookmarkEnd w:id="0"/>

</xml_diff>

<commit_message>
Se agrega la portada del documento
</commit_message>
<xml_diff>
--- a/Sprint1_Equipo_23.docx
+++ b/Sprint1_Equipo_23.docx
@@ -1,8 +1,4130 @@
 
 <file path=word/document.xml><?xml version="1.0" encoding="utf-8"?>
-<w:document xmlns:wpc="http://schemas.microsoft.com/office/word/2010/wordprocessingCanvas" xmlns:mc="http://schemas.openxmlformats.org/markup-compatibility/2006" xmlns:o="urn:schemas-microsoft-com:office:office" xmlns:r="http://schemas.openxmlformats.org/officeDocument/2006/relationships" xmlns:m="http://schemas.openxmlformats.org/officeDocument/2006/math" xmlns:v="urn:schemas-microsoft-com:vml" xmlns:wp14="http://schemas.microsoft.com/office/word/2010/wordprocessingDrawing" xmlns:wp="http://schemas.openxmlformats.org/drawingml/2006/wordprocessingDrawing" xmlns:w10="urn:schemas-microsoft-com:office:word" xmlns:w="http://schemas.openxmlformats.org/wordprocessingml/2006/main" xmlns:w14="http://schemas.microsoft.com/office/word/2010/wordml" xmlns:w15="http://schemas.microsoft.com/office/word/2012/wordml" xmlns:wpg="http://schemas.microsoft.com/office/word/2010/wordprocessingGroup" xmlns:wpi="http://schemas.microsoft.com/office/word/2010/wordprocessingInk" xmlns:wne="http://schemas.microsoft.com/office/word/2006/wordml" xmlns:wps="http://schemas.microsoft.com/office/word/2010/wordprocessingShape" mc:Ignorable="w14 w15 wp14">
+<w:document xmlns:wpc="http://schemas.microsoft.com/office/word/2010/wordprocessingCanvas" xmlns:cx="http://schemas.microsoft.com/office/drawing/2014/chartex" xmlns:mc="http://schemas.openxmlformats.org/markup-compatibility/2006" xmlns:o="urn:schemas-microsoft-com:office:office" xmlns:r="http://schemas.openxmlformats.org/officeDocument/2006/relationships" xmlns:m="http://schemas.openxmlformats.org/officeDocument/2006/math" xmlns:v="urn:schemas-microsoft-com:vml" xmlns:wp14="http://schemas.microsoft.com/office/word/2010/wordprocessingDrawing" xmlns:wp="http://schemas.openxmlformats.org/drawingml/2006/wordprocessingDrawing" xmlns:w10="urn:schemas-microsoft-com:office:word" xmlns:w="http://schemas.openxmlformats.org/wordprocessingml/2006/main" xmlns:w14="http://schemas.microsoft.com/office/word/2010/wordml" xmlns:w15="http://schemas.microsoft.com/office/word/2012/wordml" xmlns:w16se="http://schemas.microsoft.com/office/word/2015/wordml/symex" xmlns:wpg="http://schemas.microsoft.com/office/word/2010/wordprocessingGroup" xmlns:wpi="http://schemas.microsoft.com/office/word/2010/wordprocessingInk" xmlns:wne="http://schemas.microsoft.com/office/word/2006/wordml" xmlns:wps="http://schemas.microsoft.com/office/word/2010/wordprocessingShape" mc:Ignorable="w14 w15 w16se wp14">
   <w:background w:color="FFFFFF"/>
   <w:body>
+    <w:sdt>
+      <w:sdtPr>
+        <w:id w:val="-722752936"/>
+        <w:docPartObj>
+          <w:docPartGallery w:val="Cover Pages"/>
+          <w:docPartUnique/>
+        </w:docPartObj>
+      </w:sdtPr>
+      <w:sdtEndPr>
+        <w:rPr>
+          <w:rFonts w:ascii="Arial" w:eastAsia="Arial" w:hAnsi="Arial" w:cs="Arial"/>
+          <w:sz w:val="24"/>
+          <w:szCs w:val="24"/>
+          <w:lang w:val="es-CO" w:eastAsia="es-CO"/>
+        </w:rPr>
+      </w:sdtEndPr>
+      <w:sdtContent>
+        <w:p>
+          <w:pPr>
+            <w:pStyle w:val="Sinespaciado"/>
+          </w:pPr>
+          <w:r>
+            <w:rPr>
+              <w:noProof/>
+            </w:rPr>
+            <mc:AlternateContent>
+              <mc:Choice Requires="wpg">
+                <w:drawing>
+                  <wp:anchor distT="0" distB="0" distL="114300" distR="114300" simplePos="0" relativeHeight="251659264" behindDoc="1" locked="0" layoutInCell="1" allowOverlap="1" wp14:anchorId="0516EE20" wp14:editId="5BB9F314">
+                    <wp:simplePos x="0" y="0"/>
+                    <mc:AlternateContent>
+                      <mc:Choice Requires="wp14">
+                        <wp:positionH relativeFrom="page">
+                          <wp14:pctPosHOffset>4000</wp14:pctPosHOffset>
+                        </wp:positionH>
+                      </mc:Choice>
+                      <mc:Fallback>
+                        <wp:positionH relativeFrom="page">
+                          <wp:posOffset>310515</wp:posOffset>
+                        </wp:positionH>
+                      </mc:Fallback>
+                    </mc:AlternateContent>
+                    <wp:positionV relativeFrom="page">
+                      <wp:align>center</wp:align>
+                    </wp:positionV>
+                    <wp:extent cx="2194560" cy="9125712"/>
+                    <wp:effectExtent l="0" t="0" r="6985" b="7620"/>
+                    <wp:wrapNone/>
+                    <wp:docPr id="3" name="Grupo 3"/>
+                    <wp:cNvGraphicFramePr/>
+                    <a:graphic xmlns:a="http://schemas.openxmlformats.org/drawingml/2006/main">
+                      <a:graphicData uri="http://schemas.microsoft.com/office/word/2010/wordprocessingGroup">
+                        <wpg:wgp>
+                          <wpg:cNvGrpSpPr/>
+                          <wpg:grpSpPr>
+                            <a:xfrm>
+                              <a:off x="0" y="0"/>
+                              <a:ext cx="2194560" cy="9125712"/>
+                              <a:chOff x="0" y="0"/>
+                              <a:chExt cx="2194560" cy="9125712"/>
+                            </a:xfrm>
+                          </wpg:grpSpPr>
+                          <wps:wsp>
+                            <wps:cNvPr id="4" name="Rectángulo 4"/>
+                            <wps:cNvSpPr/>
+                            <wps:spPr>
+                              <a:xfrm>
+                                <a:off x="0" y="0"/>
+                                <a:ext cx="194535" cy="9125712"/>
+                              </a:xfrm>
+                              <a:prstGeom prst="rect">
+                                <a:avLst/>
+                              </a:prstGeom>
+                              <a:solidFill>
+                                <a:schemeClr val="tx2"/>
+                              </a:solidFill>
+                              <a:ln>
+                                <a:noFill/>
+                              </a:ln>
+                            </wps:spPr>
+                            <wps:style>
+                              <a:lnRef idx="2">
+                                <a:schemeClr val="accent1">
+                                  <a:shade val="50000"/>
+                                </a:schemeClr>
+                              </a:lnRef>
+                              <a:fillRef idx="1">
+                                <a:schemeClr val="accent1"/>
+                              </a:fillRef>
+                              <a:effectRef idx="0">
+                                <a:schemeClr val="accent1"/>
+                              </a:effectRef>
+                              <a:fontRef idx="minor">
+                                <a:schemeClr val="lt1"/>
+                              </a:fontRef>
+                            </wps:style>
+                            <wps:bodyPr rot="0" spcFirstLastPara="0" vert="horz" wrap="square" lIns="91440" tIns="45720" rIns="91440" bIns="45720" numCol="1" spcCol="0" rtlCol="0" fromWordArt="0" anchor="ctr" anchorCtr="0" forceAA="0" compatLnSpc="1">
+                              <a:prstTxWarp prst="textNoShape">
+                                <a:avLst/>
+                              </a:prstTxWarp>
+                              <a:noAutofit/>
+                            </wps:bodyPr>
+                          </wps:wsp>
+                          <wps:wsp>
+                            <wps:cNvPr id="5" name="Pentágono 5"/>
+                            <wps:cNvSpPr/>
+                            <wps:spPr>
+                              <a:xfrm>
+                                <a:off x="0" y="1466850"/>
+                                <a:ext cx="2194560" cy="552055"/>
+                              </a:xfrm>
+                              <a:prstGeom prst="homePlate">
+                                <a:avLst/>
+                              </a:prstGeom>
+                              <a:ln>
+                                <a:noFill/>
+                              </a:ln>
+                            </wps:spPr>
+                            <wps:style>
+                              <a:lnRef idx="2">
+                                <a:schemeClr val="accent1">
+                                  <a:shade val="50000"/>
+                                </a:schemeClr>
+                              </a:lnRef>
+                              <a:fillRef idx="1">
+                                <a:schemeClr val="accent1"/>
+                              </a:fillRef>
+                              <a:effectRef idx="0">
+                                <a:schemeClr val="accent1"/>
+                              </a:effectRef>
+                              <a:fontRef idx="minor">
+                                <a:schemeClr val="lt1"/>
+                              </a:fontRef>
+                            </wps:style>
+                            <wps:txbx>
+                              <w:txbxContent>
+                                <w:sdt>
+                                  <w:sdtPr>
+                                    <w:rPr>
+                                      <w:color w:val="FFFFFF" w:themeColor="background1"/>
+                                      <w:sz w:val="28"/>
+                                      <w:szCs w:val="28"/>
+                                    </w:rPr>
+                                    <w:alias w:val="Fecha"/>
+                                    <w:tag w:val=""/>
+                                    <w:id w:val="-650599894"/>
+                                    <w:dataBinding w:prefixMappings="xmlns:ns0='http://schemas.microsoft.com/office/2006/coverPageProps' " w:xpath="/ns0:CoverPageProperties[1]/ns0:PublishDate[1]" w:storeItemID="{55AF091B-3C7A-41E3-B477-F2FDAA23CFDA}"/>
+                                    <w:date w:fullDate="2021-09-15T00:00:00Z">
+                                      <w:dateFormat w:val="d-M-yyyy"/>
+                                      <w:lid w:val="es-ES"/>
+                                      <w:storeMappedDataAs w:val="dateTime"/>
+                                      <w:calendar w:val="gregorian"/>
+                                    </w:date>
+                                  </w:sdtPr>
+                                  <w:sdtContent>
+                                    <w:p>
+                                      <w:pPr>
+                                        <w:pStyle w:val="Sinespaciado"/>
+                                        <w:jc w:val="right"/>
+                                        <w:rPr>
+                                          <w:color w:val="FFFFFF" w:themeColor="background1"/>
+                                          <w:sz w:val="28"/>
+                                          <w:szCs w:val="28"/>
+                                        </w:rPr>
+                                      </w:pPr>
+                                      <w:r>
+                                        <w:rPr>
+                                          <w:color w:val="FFFFFF" w:themeColor="background1"/>
+                                          <w:sz w:val="28"/>
+                                          <w:szCs w:val="28"/>
+                                          <w:lang w:val="es-ES"/>
+                                        </w:rPr>
+                                        <w:t>15-9-2021</w:t>
+                                      </w:r>
+                                    </w:p>
+                                  </w:sdtContent>
+                                </w:sdt>
+                              </w:txbxContent>
+                            </wps:txbx>
+                            <wps:bodyPr rot="0" spcFirstLastPara="0" vert="horz" wrap="square" lIns="91440" tIns="0" rIns="182880" bIns="0" numCol="1" spcCol="0" rtlCol="0" fromWordArt="0" anchor="ctr" anchorCtr="0" forceAA="0" compatLnSpc="1">
+                              <a:prstTxWarp prst="textNoShape">
+                                <a:avLst/>
+                              </a:prstTxWarp>
+                              <a:noAutofit/>
+                            </wps:bodyPr>
+                          </wps:wsp>
+                          <wpg:grpSp>
+                            <wpg:cNvPr id="6" name="Grupo 6"/>
+                            <wpg:cNvGrpSpPr/>
+                            <wpg:grpSpPr>
+                              <a:xfrm>
+                                <a:off x="76200" y="4210050"/>
+                                <a:ext cx="2057400" cy="4910328"/>
+                                <a:chOff x="80645" y="4211812"/>
+                                <a:chExt cx="1306273" cy="3121026"/>
+                              </a:xfrm>
+                            </wpg:grpSpPr>
+                            <wpg:grpSp>
+                              <wpg:cNvPr id="7" name="Grupo 7"/>
+                              <wpg:cNvGrpSpPr>
+                                <a:grpSpLocks noChangeAspect="1"/>
+                              </wpg:cNvGrpSpPr>
+                              <wpg:grpSpPr>
+                                <a:xfrm>
+                                  <a:off x="141062" y="4211812"/>
+                                  <a:ext cx="1047750" cy="3121026"/>
+                                  <a:chOff x="141062" y="4211812"/>
+                                  <a:chExt cx="1047750" cy="3121026"/>
+                                </a:xfrm>
+                              </wpg:grpSpPr>
+                              <wps:wsp>
+                                <wps:cNvPr id="8" name="Forma libre 8"/>
+                                <wps:cNvSpPr>
+                                  <a:spLocks/>
+                                </wps:cNvSpPr>
+                                <wps:spPr bwMode="auto">
+                                  <a:xfrm>
+                                    <a:off x="369662" y="6216825"/>
+                                    <a:ext cx="193675" cy="698500"/>
+                                  </a:xfrm>
+                                  <a:custGeom>
+                                    <a:avLst/>
+                                    <a:gdLst>
+                                      <a:gd name="T0" fmla="*/ 0 w 122"/>
+                                      <a:gd name="T1" fmla="*/ 0 h 440"/>
+                                      <a:gd name="T2" fmla="*/ 39 w 122"/>
+                                      <a:gd name="T3" fmla="*/ 152 h 440"/>
+                                      <a:gd name="T4" fmla="*/ 84 w 122"/>
+                                      <a:gd name="T5" fmla="*/ 304 h 440"/>
+                                      <a:gd name="T6" fmla="*/ 122 w 122"/>
+                                      <a:gd name="T7" fmla="*/ 417 h 440"/>
+                                      <a:gd name="T8" fmla="*/ 122 w 122"/>
+                                      <a:gd name="T9" fmla="*/ 440 h 440"/>
+                                      <a:gd name="T10" fmla="*/ 76 w 122"/>
+                                      <a:gd name="T11" fmla="*/ 306 h 440"/>
+                                      <a:gd name="T12" fmla="*/ 39 w 122"/>
+                                      <a:gd name="T13" fmla="*/ 180 h 440"/>
+                                      <a:gd name="T14" fmla="*/ 6 w 122"/>
+                                      <a:gd name="T15" fmla="*/ 53 h 440"/>
+                                      <a:gd name="T16" fmla="*/ 0 w 122"/>
+                                      <a:gd name="T17" fmla="*/ 0 h 440"/>
+                                    </a:gdLst>
+                                    <a:ahLst/>
+                                    <a:cxnLst>
+                                      <a:cxn ang="0">
+                                        <a:pos x="T0" y="T1"/>
+                                      </a:cxn>
+                                      <a:cxn ang="0">
+                                        <a:pos x="T2" y="T3"/>
+                                      </a:cxn>
+                                      <a:cxn ang="0">
+                                        <a:pos x="T4" y="T5"/>
+                                      </a:cxn>
+                                      <a:cxn ang="0">
+                                        <a:pos x="T6" y="T7"/>
+                                      </a:cxn>
+                                      <a:cxn ang="0">
+                                        <a:pos x="T8" y="T9"/>
+                                      </a:cxn>
+                                      <a:cxn ang="0">
+                                        <a:pos x="T10" y="T11"/>
+                                      </a:cxn>
+                                      <a:cxn ang="0">
+                                        <a:pos x="T12" y="T13"/>
+                                      </a:cxn>
+                                      <a:cxn ang="0">
+                                        <a:pos x="T14" y="T15"/>
+                                      </a:cxn>
+                                      <a:cxn ang="0">
+                                        <a:pos x="T16" y="T17"/>
+                                      </a:cxn>
+                                    </a:cxnLst>
+                                    <a:rect l="0" t="0" r="r" b="b"/>
+                                    <a:pathLst>
+                                      <a:path w="122" h="440">
+                                        <a:moveTo>
+                                          <a:pt x="0" y="0"/>
+                                        </a:moveTo>
+                                        <a:lnTo>
+                                          <a:pt x="39" y="152"/>
+                                        </a:lnTo>
+                                        <a:lnTo>
+                                          <a:pt x="84" y="304"/>
+                                        </a:lnTo>
+                                        <a:lnTo>
+                                          <a:pt x="122" y="417"/>
+                                        </a:lnTo>
+                                        <a:lnTo>
+                                          <a:pt x="122" y="440"/>
+                                        </a:lnTo>
+                                        <a:lnTo>
+                                          <a:pt x="76" y="306"/>
+                                        </a:lnTo>
+                                        <a:lnTo>
+                                          <a:pt x="39" y="180"/>
+                                        </a:lnTo>
+                                        <a:lnTo>
+                                          <a:pt x="6" y="53"/>
+                                        </a:lnTo>
+                                        <a:lnTo>
+                                          <a:pt x="0" y="0"/>
+                                        </a:lnTo>
+                                        <a:close/>
+                                      </a:path>
+                                    </a:pathLst>
+                                  </a:custGeom>
+                                  <a:solidFill>
+                                    <a:schemeClr val="tx2"/>
+                                  </a:solidFill>
+                                  <a:ln w="0">
+                                    <a:solidFill>
+                                      <a:schemeClr val="tx2"/>
+                                    </a:solidFill>
+                                    <a:prstDash val="solid"/>
+                                    <a:round/>
+                                    <a:headEnd/>
+                                    <a:tailEnd/>
+                                  </a:ln>
+                                </wps:spPr>
+                                <wps:bodyPr vert="horz" wrap="square" lIns="91440" tIns="45720" rIns="91440" bIns="45720" numCol="1" anchor="t" anchorCtr="0" compatLnSpc="1">
+                                  <a:prstTxWarp prst="textNoShape">
+                                    <a:avLst/>
+                                  </a:prstTxWarp>
+                                </wps:bodyPr>
+                              </wps:wsp>
+                              <wps:wsp>
+                                <wps:cNvPr id="9" name="Forma libre 9"/>
+                                <wps:cNvSpPr>
+                                  <a:spLocks/>
+                                </wps:cNvSpPr>
+                                <wps:spPr bwMode="auto">
+                                  <a:xfrm>
+                                    <a:off x="572862" y="6905800"/>
+                                    <a:ext cx="184150" cy="427038"/>
+                                  </a:xfrm>
+                                  <a:custGeom>
+                                    <a:avLst/>
+                                    <a:gdLst>
+                                      <a:gd name="T0" fmla="*/ 0 w 116"/>
+                                      <a:gd name="T1" fmla="*/ 0 h 269"/>
+                                      <a:gd name="T2" fmla="*/ 8 w 116"/>
+                                      <a:gd name="T3" fmla="*/ 19 h 269"/>
+                                      <a:gd name="T4" fmla="*/ 37 w 116"/>
+                                      <a:gd name="T5" fmla="*/ 93 h 269"/>
+                                      <a:gd name="T6" fmla="*/ 67 w 116"/>
+                                      <a:gd name="T7" fmla="*/ 167 h 269"/>
+                                      <a:gd name="T8" fmla="*/ 116 w 116"/>
+                                      <a:gd name="T9" fmla="*/ 269 h 269"/>
+                                      <a:gd name="T10" fmla="*/ 108 w 116"/>
+                                      <a:gd name="T11" fmla="*/ 269 h 269"/>
+                                      <a:gd name="T12" fmla="*/ 60 w 116"/>
+                                      <a:gd name="T13" fmla="*/ 169 h 269"/>
+                                      <a:gd name="T14" fmla="*/ 30 w 116"/>
+                                      <a:gd name="T15" fmla="*/ 98 h 269"/>
+                                      <a:gd name="T16" fmla="*/ 1 w 116"/>
+                                      <a:gd name="T17" fmla="*/ 25 h 269"/>
+                                      <a:gd name="T18" fmla="*/ 0 w 116"/>
+                                      <a:gd name="T19" fmla="*/ 0 h 269"/>
+                                    </a:gdLst>
+                                    <a:ahLst/>
+                                    <a:cxnLst>
+                                      <a:cxn ang="0">
+                                        <a:pos x="T0" y="T1"/>
+                                      </a:cxn>
+                                      <a:cxn ang="0">
+                                        <a:pos x="T2" y="T3"/>
+                                      </a:cxn>
+                                      <a:cxn ang="0">
+                                        <a:pos x="T4" y="T5"/>
+                                      </a:cxn>
+                                      <a:cxn ang="0">
+                                        <a:pos x="T6" y="T7"/>
+                                      </a:cxn>
+                                      <a:cxn ang="0">
+                                        <a:pos x="T8" y="T9"/>
+                                      </a:cxn>
+                                      <a:cxn ang="0">
+                                        <a:pos x="T10" y="T11"/>
+                                      </a:cxn>
+                                      <a:cxn ang="0">
+                                        <a:pos x="T12" y="T13"/>
+                                      </a:cxn>
+                                      <a:cxn ang="0">
+                                        <a:pos x="T14" y="T15"/>
+                                      </a:cxn>
+                                      <a:cxn ang="0">
+                                        <a:pos x="T16" y="T17"/>
+                                      </a:cxn>
+                                      <a:cxn ang="0">
+                                        <a:pos x="T18" y="T19"/>
+                                      </a:cxn>
+                                    </a:cxnLst>
+                                    <a:rect l="0" t="0" r="r" b="b"/>
+                                    <a:pathLst>
+                                      <a:path w="116" h="269">
+                                        <a:moveTo>
+                                          <a:pt x="0" y="0"/>
+                                        </a:moveTo>
+                                        <a:lnTo>
+                                          <a:pt x="8" y="19"/>
+                                        </a:lnTo>
+                                        <a:lnTo>
+                                          <a:pt x="37" y="93"/>
+                                        </a:lnTo>
+                                        <a:lnTo>
+                                          <a:pt x="67" y="167"/>
+                                        </a:lnTo>
+                                        <a:lnTo>
+                                          <a:pt x="116" y="269"/>
+                                        </a:lnTo>
+                                        <a:lnTo>
+                                          <a:pt x="108" y="269"/>
+                                        </a:lnTo>
+                                        <a:lnTo>
+                                          <a:pt x="60" y="169"/>
+                                        </a:lnTo>
+                                        <a:lnTo>
+                                          <a:pt x="30" y="98"/>
+                                        </a:lnTo>
+                                        <a:lnTo>
+                                          <a:pt x="1" y="25"/>
+                                        </a:lnTo>
+                                        <a:lnTo>
+                                          <a:pt x="0" y="0"/>
+                                        </a:lnTo>
+                                        <a:close/>
+                                      </a:path>
+                                    </a:pathLst>
+                                  </a:custGeom>
+                                  <a:solidFill>
+                                    <a:schemeClr val="tx2"/>
+                                  </a:solidFill>
+                                  <a:ln w="0">
+                                    <a:solidFill>
+                                      <a:schemeClr val="tx2"/>
+                                    </a:solidFill>
+                                    <a:prstDash val="solid"/>
+                                    <a:round/>
+                                    <a:headEnd/>
+                                    <a:tailEnd/>
+                                  </a:ln>
+                                </wps:spPr>
+                                <wps:bodyPr vert="horz" wrap="square" lIns="91440" tIns="45720" rIns="91440" bIns="45720" numCol="1" anchor="t" anchorCtr="0" compatLnSpc="1">
+                                  <a:prstTxWarp prst="textNoShape">
+                                    <a:avLst/>
+                                  </a:prstTxWarp>
+                                </wps:bodyPr>
+                              </wps:wsp>
+                              <wps:wsp>
+                                <wps:cNvPr id="10" name="Forma libre 10"/>
+                                <wps:cNvSpPr>
+                                  <a:spLocks/>
+                                </wps:cNvSpPr>
+                                <wps:spPr bwMode="auto">
+                                  <a:xfrm>
+                                    <a:off x="141062" y="4211812"/>
+                                    <a:ext cx="222250" cy="2019300"/>
+                                  </a:xfrm>
+                                  <a:custGeom>
+                                    <a:avLst/>
+                                    <a:gdLst>
+                                      <a:gd name="T0" fmla="*/ 0 w 140"/>
+                                      <a:gd name="T1" fmla="*/ 0 h 1272"/>
+                                      <a:gd name="T2" fmla="*/ 0 w 140"/>
+                                      <a:gd name="T3" fmla="*/ 0 h 1272"/>
+                                      <a:gd name="T4" fmla="*/ 1 w 140"/>
+                                      <a:gd name="T5" fmla="*/ 79 h 1272"/>
+                                      <a:gd name="T6" fmla="*/ 3 w 140"/>
+                                      <a:gd name="T7" fmla="*/ 159 h 1272"/>
+                                      <a:gd name="T8" fmla="*/ 12 w 140"/>
+                                      <a:gd name="T9" fmla="*/ 317 h 1272"/>
+                                      <a:gd name="T10" fmla="*/ 23 w 140"/>
+                                      <a:gd name="T11" fmla="*/ 476 h 1272"/>
+                                      <a:gd name="T12" fmla="*/ 39 w 140"/>
+                                      <a:gd name="T13" fmla="*/ 634 h 1272"/>
+                                      <a:gd name="T14" fmla="*/ 58 w 140"/>
+                                      <a:gd name="T15" fmla="*/ 792 h 1272"/>
+                                      <a:gd name="T16" fmla="*/ 83 w 140"/>
+                                      <a:gd name="T17" fmla="*/ 948 h 1272"/>
+                                      <a:gd name="T18" fmla="*/ 107 w 140"/>
+                                      <a:gd name="T19" fmla="*/ 1086 h 1272"/>
+                                      <a:gd name="T20" fmla="*/ 135 w 140"/>
+                                      <a:gd name="T21" fmla="*/ 1223 h 1272"/>
+                                      <a:gd name="T22" fmla="*/ 140 w 140"/>
+                                      <a:gd name="T23" fmla="*/ 1272 h 1272"/>
+                                      <a:gd name="T24" fmla="*/ 138 w 140"/>
+                                      <a:gd name="T25" fmla="*/ 1262 h 1272"/>
+                                      <a:gd name="T26" fmla="*/ 105 w 140"/>
+                                      <a:gd name="T27" fmla="*/ 1106 h 1272"/>
+                                      <a:gd name="T28" fmla="*/ 77 w 140"/>
+                                      <a:gd name="T29" fmla="*/ 949 h 1272"/>
+                                      <a:gd name="T30" fmla="*/ 53 w 140"/>
+                                      <a:gd name="T31" fmla="*/ 792 h 1272"/>
+                                      <a:gd name="T32" fmla="*/ 35 w 140"/>
+                                      <a:gd name="T33" fmla="*/ 634 h 1272"/>
+                                      <a:gd name="T34" fmla="*/ 20 w 140"/>
+                                      <a:gd name="T35" fmla="*/ 476 h 1272"/>
+                                      <a:gd name="T36" fmla="*/ 9 w 140"/>
+                                      <a:gd name="T37" fmla="*/ 317 h 1272"/>
+                                      <a:gd name="T38" fmla="*/ 2 w 140"/>
+                                      <a:gd name="T39" fmla="*/ 159 h 1272"/>
+                                      <a:gd name="T40" fmla="*/ 0 w 140"/>
+                                      <a:gd name="T41" fmla="*/ 79 h 1272"/>
+                                      <a:gd name="T42" fmla="*/ 0 w 140"/>
+                                      <a:gd name="T43" fmla="*/ 0 h 1272"/>
+                                    </a:gdLst>
+                                    <a:ahLst/>
+                                    <a:cxnLst>
+                                      <a:cxn ang="0">
+                                        <a:pos x="T0" y="T1"/>
+                                      </a:cxn>
+                                      <a:cxn ang="0">
+                                        <a:pos x="T2" y="T3"/>
+                                      </a:cxn>
+                                      <a:cxn ang="0">
+                                        <a:pos x="T4" y="T5"/>
+                                      </a:cxn>
+                                      <a:cxn ang="0">
+                                        <a:pos x="T6" y="T7"/>
+                                      </a:cxn>
+                                      <a:cxn ang="0">
+                                        <a:pos x="T8" y="T9"/>
+                                      </a:cxn>
+                                      <a:cxn ang="0">
+                                        <a:pos x="T10" y="T11"/>
+                                      </a:cxn>
+                                      <a:cxn ang="0">
+                                        <a:pos x="T12" y="T13"/>
+                                      </a:cxn>
+                                      <a:cxn ang="0">
+                                        <a:pos x="T14" y="T15"/>
+                                      </a:cxn>
+                                      <a:cxn ang="0">
+                                        <a:pos x="T16" y="T17"/>
+                                      </a:cxn>
+                                      <a:cxn ang="0">
+                                        <a:pos x="T18" y="T19"/>
+                                      </a:cxn>
+                                      <a:cxn ang="0">
+                                        <a:pos x="T20" y="T21"/>
+                                      </a:cxn>
+                                      <a:cxn ang="0">
+                                        <a:pos x="T22" y="T23"/>
+                                      </a:cxn>
+                                      <a:cxn ang="0">
+                                        <a:pos x="T24" y="T25"/>
+                                      </a:cxn>
+                                      <a:cxn ang="0">
+                                        <a:pos x="T26" y="T27"/>
+                                      </a:cxn>
+                                      <a:cxn ang="0">
+                                        <a:pos x="T28" y="T29"/>
+                                      </a:cxn>
+                                      <a:cxn ang="0">
+                                        <a:pos x="T30" y="T31"/>
+                                      </a:cxn>
+                                      <a:cxn ang="0">
+                                        <a:pos x="T32" y="T33"/>
+                                      </a:cxn>
+                                      <a:cxn ang="0">
+                                        <a:pos x="T34" y="T35"/>
+                                      </a:cxn>
+                                      <a:cxn ang="0">
+                                        <a:pos x="T36" y="T37"/>
+                                      </a:cxn>
+                                      <a:cxn ang="0">
+                                        <a:pos x="T38" y="T39"/>
+                                      </a:cxn>
+                                      <a:cxn ang="0">
+                                        <a:pos x="T40" y="T41"/>
+                                      </a:cxn>
+                                      <a:cxn ang="0">
+                                        <a:pos x="T42" y="T43"/>
+                                      </a:cxn>
+                                    </a:cxnLst>
+                                    <a:rect l="0" t="0" r="r" b="b"/>
+                                    <a:pathLst>
+                                      <a:path w="140" h="1272">
+                                        <a:moveTo>
+                                          <a:pt x="0" y="0"/>
+                                        </a:moveTo>
+                                        <a:lnTo>
+                                          <a:pt x="0" y="0"/>
+                                        </a:lnTo>
+                                        <a:lnTo>
+                                          <a:pt x="1" y="79"/>
+                                        </a:lnTo>
+                                        <a:lnTo>
+                                          <a:pt x="3" y="159"/>
+                                        </a:lnTo>
+                                        <a:lnTo>
+                                          <a:pt x="12" y="317"/>
+                                        </a:lnTo>
+                                        <a:lnTo>
+                                          <a:pt x="23" y="476"/>
+                                        </a:lnTo>
+                                        <a:lnTo>
+                                          <a:pt x="39" y="634"/>
+                                        </a:lnTo>
+                                        <a:lnTo>
+                                          <a:pt x="58" y="792"/>
+                                        </a:lnTo>
+                                        <a:lnTo>
+                                          <a:pt x="83" y="948"/>
+                                        </a:lnTo>
+                                        <a:lnTo>
+                                          <a:pt x="107" y="1086"/>
+                                        </a:lnTo>
+                                        <a:lnTo>
+                                          <a:pt x="135" y="1223"/>
+                                        </a:lnTo>
+                                        <a:lnTo>
+                                          <a:pt x="140" y="1272"/>
+                                        </a:lnTo>
+                                        <a:lnTo>
+                                          <a:pt x="138" y="1262"/>
+                                        </a:lnTo>
+                                        <a:lnTo>
+                                          <a:pt x="105" y="1106"/>
+                                        </a:lnTo>
+                                        <a:lnTo>
+                                          <a:pt x="77" y="949"/>
+                                        </a:lnTo>
+                                        <a:lnTo>
+                                          <a:pt x="53" y="792"/>
+                                        </a:lnTo>
+                                        <a:lnTo>
+                                          <a:pt x="35" y="634"/>
+                                        </a:lnTo>
+                                        <a:lnTo>
+                                          <a:pt x="20" y="476"/>
+                                        </a:lnTo>
+                                        <a:lnTo>
+                                          <a:pt x="9" y="317"/>
+                                        </a:lnTo>
+                                        <a:lnTo>
+                                          <a:pt x="2" y="159"/>
+                                        </a:lnTo>
+                                        <a:lnTo>
+                                          <a:pt x="0" y="79"/>
+                                        </a:lnTo>
+                                        <a:lnTo>
+                                          <a:pt x="0" y="0"/>
+                                        </a:lnTo>
+                                        <a:close/>
+                                      </a:path>
+                                    </a:pathLst>
+                                  </a:custGeom>
+                                  <a:solidFill>
+                                    <a:schemeClr val="tx2"/>
+                                  </a:solidFill>
+                                  <a:ln w="0">
+                                    <a:solidFill>
+                                      <a:schemeClr val="tx2"/>
+                                    </a:solidFill>
+                                    <a:prstDash val="solid"/>
+                                    <a:round/>
+                                    <a:headEnd/>
+                                    <a:tailEnd/>
+                                  </a:ln>
+                                </wps:spPr>
+                                <wps:bodyPr vert="horz" wrap="square" lIns="91440" tIns="45720" rIns="91440" bIns="45720" numCol="1" anchor="t" anchorCtr="0" compatLnSpc="1">
+                                  <a:prstTxWarp prst="textNoShape">
+                                    <a:avLst/>
+                                  </a:prstTxWarp>
+                                </wps:bodyPr>
+                              </wps:wsp>
+                              <wps:wsp>
+                                <wps:cNvPr id="11" name="Forma libre 11"/>
+                                <wps:cNvSpPr>
+                                  <a:spLocks/>
+                                </wps:cNvSpPr>
+                                <wps:spPr bwMode="auto">
+                                  <a:xfrm>
+                                    <a:off x="341087" y="4861100"/>
+                                    <a:ext cx="71438" cy="1355725"/>
+                                  </a:xfrm>
+                                  <a:custGeom>
+                                    <a:avLst/>
+                                    <a:gdLst>
+                                      <a:gd name="T0" fmla="*/ 45 w 45"/>
+                                      <a:gd name="T1" fmla="*/ 0 h 854"/>
+                                      <a:gd name="T2" fmla="*/ 45 w 45"/>
+                                      <a:gd name="T3" fmla="*/ 0 h 854"/>
+                                      <a:gd name="T4" fmla="*/ 35 w 45"/>
+                                      <a:gd name="T5" fmla="*/ 66 h 854"/>
+                                      <a:gd name="T6" fmla="*/ 26 w 45"/>
+                                      <a:gd name="T7" fmla="*/ 133 h 854"/>
+                                      <a:gd name="T8" fmla="*/ 14 w 45"/>
+                                      <a:gd name="T9" fmla="*/ 267 h 854"/>
+                                      <a:gd name="T10" fmla="*/ 6 w 45"/>
+                                      <a:gd name="T11" fmla="*/ 401 h 854"/>
+                                      <a:gd name="T12" fmla="*/ 3 w 45"/>
+                                      <a:gd name="T13" fmla="*/ 534 h 854"/>
+                                      <a:gd name="T14" fmla="*/ 6 w 45"/>
+                                      <a:gd name="T15" fmla="*/ 669 h 854"/>
+                                      <a:gd name="T16" fmla="*/ 14 w 45"/>
+                                      <a:gd name="T17" fmla="*/ 803 h 854"/>
+                                      <a:gd name="T18" fmla="*/ 18 w 45"/>
+                                      <a:gd name="T19" fmla="*/ 854 h 854"/>
+                                      <a:gd name="T20" fmla="*/ 18 w 45"/>
+                                      <a:gd name="T21" fmla="*/ 851 h 854"/>
+                                      <a:gd name="T22" fmla="*/ 9 w 45"/>
+                                      <a:gd name="T23" fmla="*/ 814 h 854"/>
+                                      <a:gd name="T24" fmla="*/ 8 w 45"/>
+                                      <a:gd name="T25" fmla="*/ 803 h 854"/>
+                                      <a:gd name="T26" fmla="*/ 1 w 45"/>
+                                      <a:gd name="T27" fmla="*/ 669 h 854"/>
+                                      <a:gd name="T28" fmla="*/ 0 w 45"/>
+                                      <a:gd name="T29" fmla="*/ 534 h 854"/>
+                                      <a:gd name="T30" fmla="*/ 3 w 45"/>
+                                      <a:gd name="T31" fmla="*/ 401 h 854"/>
+                                      <a:gd name="T32" fmla="*/ 12 w 45"/>
+                                      <a:gd name="T33" fmla="*/ 267 h 854"/>
+                                      <a:gd name="T34" fmla="*/ 25 w 45"/>
+                                      <a:gd name="T35" fmla="*/ 132 h 854"/>
+                                      <a:gd name="T36" fmla="*/ 34 w 45"/>
+                                      <a:gd name="T37" fmla="*/ 66 h 854"/>
+                                      <a:gd name="T38" fmla="*/ 45 w 45"/>
+                                      <a:gd name="T39" fmla="*/ 0 h 854"/>
+                                    </a:gdLst>
+                                    <a:ahLst/>
+                                    <a:cxnLst>
+                                      <a:cxn ang="0">
+                                        <a:pos x="T0" y="T1"/>
+                                      </a:cxn>
+                                      <a:cxn ang="0">
+                                        <a:pos x="T2" y="T3"/>
+                                      </a:cxn>
+                                      <a:cxn ang="0">
+                                        <a:pos x="T4" y="T5"/>
+                                      </a:cxn>
+                                      <a:cxn ang="0">
+                                        <a:pos x="T6" y="T7"/>
+                                      </a:cxn>
+                                      <a:cxn ang="0">
+                                        <a:pos x="T8" y="T9"/>
+                                      </a:cxn>
+                                      <a:cxn ang="0">
+                                        <a:pos x="T10" y="T11"/>
+                                      </a:cxn>
+                                      <a:cxn ang="0">
+                                        <a:pos x="T12" y="T13"/>
+                                      </a:cxn>
+                                      <a:cxn ang="0">
+                                        <a:pos x="T14" y="T15"/>
+                                      </a:cxn>
+                                      <a:cxn ang="0">
+                                        <a:pos x="T16" y="T17"/>
+                                      </a:cxn>
+                                      <a:cxn ang="0">
+                                        <a:pos x="T18" y="T19"/>
+                                      </a:cxn>
+                                      <a:cxn ang="0">
+                                        <a:pos x="T20" y="T21"/>
+                                      </a:cxn>
+                                      <a:cxn ang="0">
+                                        <a:pos x="T22" y="T23"/>
+                                      </a:cxn>
+                                      <a:cxn ang="0">
+                                        <a:pos x="T24" y="T25"/>
+                                      </a:cxn>
+                                      <a:cxn ang="0">
+                                        <a:pos x="T26" y="T27"/>
+                                      </a:cxn>
+                                      <a:cxn ang="0">
+                                        <a:pos x="T28" y="T29"/>
+                                      </a:cxn>
+                                      <a:cxn ang="0">
+                                        <a:pos x="T30" y="T31"/>
+                                      </a:cxn>
+                                      <a:cxn ang="0">
+                                        <a:pos x="T32" y="T33"/>
+                                      </a:cxn>
+                                      <a:cxn ang="0">
+                                        <a:pos x="T34" y="T35"/>
+                                      </a:cxn>
+                                      <a:cxn ang="0">
+                                        <a:pos x="T36" y="T37"/>
+                                      </a:cxn>
+                                      <a:cxn ang="0">
+                                        <a:pos x="T38" y="T39"/>
+                                      </a:cxn>
+                                    </a:cxnLst>
+                                    <a:rect l="0" t="0" r="r" b="b"/>
+                                    <a:pathLst>
+                                      <a:path w="45" h="854">
+                                        <a:moveTo>
+                                          <a:pt x="45" y="0"/>
+                                        </a:moveTo>
+                                        <a:lnTo>
+                                          <a:pt x="45" y="0"/>
+                                        </a:lnTo>
+                                        <a:lnTo>
+                                          <a:pt x="35" y="66"/>
+                                        </a:lnTo>
+                                        <a:lnTo>
+                                          <a:pt x="26" y="133"/>
+                                        </a:lnTo>
+                                        <a:lnTo>
+                                          <a:pt x="14" y="267"/>
+                                        </a:lnTo>
+                                        <a:lnTo>
+                                          <a:pt x="6" y="401"/>
+                                        </a:lnTo>
+                                        <a:lnTo>
+                                          <a:pt x="3" y="534"/>
+                                        </a:lnTo>
+                                        <a:lnTo>
+                                          <a:pt x="6" y="669"/>
+                                        </a:lnTo>
+                                        <a:lnTo>
+                                          <a:pt x="14" y="803"/>
+                                        </a:lnTo>
+                                        <a:lnTo>
+                                          <a:pt x="18" y="854"/>
+                                        </a:lnTo>
+                                        <a:lnTo>
+                                          <a:pt x="18" y="851"/>
+                                        </a:lnTo>
+                                        <a:lnTo>
+                                          <a:pt x="9" y="814"/>
+                                        </a:lnTo>
+                                        <a:lnTo>
+                                          <a:pt x="8" y="803"/>
+                                        </a:lnTo>
+                                        <a:lnTo>
+                                          <a:pt x="1" y="669"/>
+                                        </a:lnTo>
+                                        <a:lnTo>
+                                          <a:pt x="0" y="534"/>
+                                        </a:lnTo>
+                                        <a:lnTo>
+                                          <a:pt x="3" y="401"/>
+                                        </a:lnTo>
+                                        <a:lnTo>
+                                          <a:pt x="12" y="267"/>
+                                        </a:lnTo>
+                                        <a:lnTo>
+                                          <a:pt x="25" y="132"/>
+                                        </a:lnTo>
+                                        <a:lnTo>
+                                          <a:pt x="34" y="66"/>
+                                        </a:lnTo>
+                                        <a:lnTo>
+                                          <a:pt x="45" y="0"/>
+                                        </a:lnTo>
+                                        <a:close/>
+                                      </a:path>
+                                    </a:pathLst>
+                                  </a:custGeom>
+                                  <a:solidFill>
+                                    <a:schemeClr val="tx2"/>
+                                  </a:solidFill>
+                                  <a:ln w="0">
+                                    <a:solidFill>
+                                      <a:schemeClr val="tx2"/>
+                                    </a:solidFill>
+                                    <a:prstDash val="solid"/>
+                                    <a:round/>
+                                    <a:headEnd/>
+                                    <a:tailEnd/>
+                                  </a:ln>
+                                </wps:spPr>
+                                <wps:bodyPr vert="horz" wrap="square" lIns="91440" tIns="45720" rIns="91440" bIns="45720" numCol="1" anchor="t" anchorCtr="0" compatLnSpc="1">
+                                  <a:prstTxWarp prst="textNoShape">
+                                    <a:avLst/>
+                                  </a:prstTxWarp>
+                                </wps:bodyPr>
+                              </wps:wsp>
+                              <wps:wsp>
+                                <wps:cNvPr id="12" name="Forma libre 12"/>
+                                <wps:cNvSpPr>
+                                  <a:spLocks/>
+                                </wps:cNvSpPr>
+                                <wps:spPr bwMode="auto">
+                                  <a:xfrm>
+                                    <a:off x="363312" y="6231112"/>
+                                    <a:ext cx="244475" cy="998538"/>
+                                  </a:xfrm>
+                                  <a:custGeom>
+                                    <a:avLst/>
+                                    <a:gdLst>
+                                      <a:gd name="T0" fmla="*/ 0 w 154"/>
+                                      <a:gd name="T1" fmla="*/ 0 h 629"/>
+                                      <a:gd name="T2" fmla="*/ 10 w 154"/>
+                                      <a:gd name="T3" fmla="*/ 44 h 629"/>
+                                      <a:gd name="T4" fmla="*/ 21 w 154"/>
+                                      <a:gd name="T5" fmla="*/ 126 h 629"/>
+                                      <a:gd name="T6" fmla="*/ 34 w 154"/>
+                                      <a:gd name="T7" fmla="*/ 207 h 629"/>
+                                      <a:gd name="T8" fmla="*/ 53 w 154"/>
+                                      <a:gd name="T9" fmla="*/ 293 h 629"/>
+                                      <a:gd name="T10" fmla="*/ 75 w 154"/>
+                                      <a:gd name="T11" fmla="*/ 380 h 629"/>
+                                      <a:gd name="T12" fmla="*/ 100 w 154"/>
+                                      <a:gd name="T13" fmla="*/ 466 h 629"/>
+                                      <a:gd name="T14" fmla="*/ 120 w 154"/>
+                                      <a:gd name="T15" fmla="*/ 521 h 629"/>
+                                      <a:gd name="T16" fmla="*/ 141 w 154"/>
+                                      <a:gd name="T17" fmla="*/ 576 h 629"/>
+                                      <a:gd name="T18" fmla="*/ 152 w 154"/>
+                                      <a:gd name="T19" fmla="*/ 618 h 629"/>
+                                      <a:gd name="T20" fmla="*/ 154 w 154"/>
+                                      <a:gd name="T21" fmla="*/ 629 h 629"/>
+                                      <a:gd name="T22" fmla="*/ 140 w 154"/>
+                                      <a:gd name="T23" fmla="*/ 595 h 629"/>
+                                      <a:gd name="T24" fmla="*/ 115 w 154"/>
+                                      <a:gd name="T25" fmla="*/ 532 h 629"/>
+                                      <a:gd name="T26" fmla="*/ 93 w 154"/>
+                                      <a:gd name="T27" fmla="*/ 468 h 629"/>
+                                      <a:gd name="T28" fmla="*/ 67 w 154"/>
+                                      <a:gd name="T29" fmla="*/ 383 h 629"/>
+                                      <a:gd name="T30" fmla="*/ 47 w 154"/>
+                                      <a:gd name="T31" fmla="*/ 295 h 629"/>
+                                      <a:gd name="T32" fmla="*/ 28 w 154"/>
+                                      <a:gd name="T33" fmla="*/ 207 h 629"/>
+                                      <a:gd name="T34" fmla="*/ 12 w 154"/>
+                                      <a:gd name="T35" fmla="*/ 104 h 629"/>
+                                      <a:gd name="T36" fmla="*/ 0 w 154"/>
+                                      <a:gd name="T37" fmla="*/ 0 h 629"/>
+                                    </a:gdLst>
+                                    <a:ahLst/>
+                                    <a:cxnLst>
+                                      <a:cxn ang="0">
+                                        <a:pos x="T0" y="T1"/>
+                                      </a:cxn>
+                                      <a:cxn ang="0">
+                                        <a:pos x="T2" y="T3"/>
+                                      </a:cxn>
+                                      <a:cxn ang="0">
+                                        <a:pos x="T4" y="T5"/>
+                                      </a:cxn>
+                                      <a:cxn ang="0">
+                                        <a:pos x="T6" y="T7"/>
+                                      </a:cxn>
+                                      <a:cxn ang="0">
+                                        <a:pos x="T8" y="T9"/>
+                                      </a:cxn>
+                                      <a:cxn ang="0">
+                                        <a:pos x="T10" y="T11"/>
+                                      </a:cxn>
+                                      <a:cxn ang="0">
+                                        <a:pos x="T12" y="T13"/>
+                                      </a:cxn>
+                                      <a:cxn ang="0">
+                                        <a:pos x="T14" y="T15"/>
+                                      </a:cxn>
+                                      <a:cxn ang="0">
+                                        <a:pos x="T16" y="T17"/>
+                                      </a:cxn>
+                                      <a:cxn ang="0">
+                                        <a:pos x="T18" y="T19"/>
+                                      </a:cxn>
+                                      <a:cxn ang="0">
+                                        <a:pos x="T20" y="T21"/>
+                                      </a:cxn>
+                                      <a:cxn ang="0">
+                                        <a:pos x="T22" y="T23"/>
+                                      </a:cxn>
+                                      <a:cxn ang="0">
+                                        <a:pos x="T24" y="T25"/>
+                                      </a:cxn>
+                                      <a:cxn ang="0">
+                                        <a:pos x="T26" y="T27"/>
+                                      </a:cxn>
+                                      <a:cxn ang="0">
+                                        <a:pos x="T28" y="T29"/>
+                                      </a:cxn>
+                                      <a:cxn ang="0">
+                                        <a:pos x="T30" y="T31"/>
+                                      </a:cxn>
+                                      <a:cxn ang="0">
+                                        <a:pos x="T32" y="T33"/>
+                                      </a:cxn>
+                                      <a:cxn ang="0">
+                                        <a:pos x="T34" y="T35"/>
+                                      </a:cxn>
+                                      <a:cxn ang="0">
+                                        <a:pos x="T36" y="T37"/>
+                                      </a:cxn>
+                                    </a:cxnLst>
+                                    <a:rect l="0" t="0" r="r" b="b"/>
+                                    <a:pathLst>
+                                      <a:path w="154" h="629">
+                                        <a:moveTo>
+                                          <a:pt x="0" y="0"/>
+                                        </a:moveTo>
+                                        <a:lnTo>
+                                          <a:pt x="10" y="44"/>
+                                        </a:lnTo>
+                                        <a:lnTo>
+                                          <a:pt x="21" y="126"/>
+                                        </a:lnTo>
+                                        <a:lnTo>
+                                          <a:pt x="34" y="207"/>
+                                        </a:lnTo>
+                                        <a:lnTo>
+                                          <a:pt x="53" y="293"/>
+                                        </a:lnTo>
+                                        <a:lnTo>
+                                          <a:pt x="75" y="380"/>
+                                        </a:lnTo>
+                                        <a:lnTo>
+                                          <a:pt x="100" y="466"/>
+                                        </a:lnTo>
+                                        <a:lnTo>
+                                          <a:pt x="120" y="521"/>
+                                        </a:lnTo>
+                                        <a:lnTo>
+                                          <a:pt x="141" y="576"/>
+                                        </a:lnTo>
+                                        <a:lnTo>
+                                          <a:pt x="152" y="618"/>
+                                        </a:lnTo>
+                                        <a:lnTo>
+                                          <a:pt x="154" y="629"/>
+                                        </a:lnTo>
+                                        <a:lnTo>
+                                          <a:pt x="140" y="595"/>
+                                        </a:lnTo>
+                                        <a:lnTo>
+                                          <a:pt x="115" y="532"/>
+                                        </a:lnTo>
+                                        <a:lnTo>
+                                          <a:pt x="93" y="468"/>
+                                        </a:lnTo>
+                                        <a:lnTo>
+                                          <a:pt x="67" y="383"/>
+                                        </a:lnTo>
+                                        <a:lnTo>
+                                          <a:pt x="47" y="295"/>
+                                        </a:lnTo>
+                                        <a:lnTo>
+                                          <a:pt x="28" y="207"/>
+                                        </a:lnTo>
+                                        <a:lnTo>
+                                          <a:pt x="12" y="104"/>
+                                        </a:lnTo>
+                                        <a:lnTo>
+                                          <a:pt x="0" y="0"/>
+                                        </a:lnTo>
+                                        <a:close/>
+                                      </a:path>
+                                    </a:pathLst>
+                                  </a:custGeom>
+                                  <a:solidFill>
+                                    <a:schemeClr val="tx2"/>
+                                  </a:solidFill>
+                                  <a:ln w="0">
+                                    <a:solidFill>
+                                      <a:schemeClr val="tx2"/>
+                                    </a:solidFill>
+                                    <a:prstDash val="solid"/>
+                                    <a:round/>
+                                    <a:headEnd/>
+                                    <a:tailEnd/>
+                                  </a:ln>
+                                </wps:spPr>
+                                <wps:bodyPr vert="horz" wrap="square" lIns="91440" tIns="45720" rIns="91440" bIns="45720" numCol="1" anchor="t" anchorCtr="0" compatLnSpc="1">
+                                  <a:prstTxWarp prst="textNoShape">
+                                    <a:avLst/>
+                                  </a:prstTxWarp>
+                                </wps:bodyPr>
+                              </wps:wsp>
+                              <wps:wsp>
+                                <wps:cNvPr id="13" name="Forma libre 13"/>
+                                <wps:cNvSpPr>
+                                  <a:spLocks/>
+                                </wps:cNvSpPr>
+                                <wps:spPr bwMode="auto">
+                                  <a:xfrm>
+                                    <a:off x="620487" y="7223300"/>
+                                    <a:ext cx="52388" cy="109538"/>
+                                  </a:xfrm>
+                                  <a:custGeom>
+                                    <a:avLst/>
+                                    <a:gdLst>
+                                      <a:gd name="T0" fmla="*/ 0 w 33"/>
+                                      <a:gd name="T1" fmla="*/ 0 h 69"/>
+                                      <a:gd name="T2" fmla="*/ 33 w 33"/>
+                                      <a:gd name="T3" fmla="*/ 69 h 69"/>
+                                      <a:gd name="T4" fmla="*/ 24 w 33"/>
+                                      <a:gd name="T5" fmla="*/ 69 h 69"/>
+                                      <a:gd name="T6" fmla="*/ 12 w 33"/>
+                                      <a:gd name="T7" fmla="*/ 35 h 69"/>
+                                      <a:gd name="T8" fmla="*/ 0 w 33"/>
+                                      <a:gd name="T9" fmla="*/ 0 h 69"/>
+                                    </a:gdLst>
+                                    <a:ahLst/>
+                                    <a:cxnLst>
+                                      <a:cxn ang="0">
+                                        <a:pos x="T0" y="T1"/>
+                                      </a:cxn>
+                                      <a:cxn ang="0">
+                                        <a:pos x="T2" y="T3"/>
+                                      </a:cxn>
+                                      <a:cxn ang="0">
+                                        <a:pos x="T4" y="T5"/>
+                                      </a:cxn>
+                                      <a:cxn ang="0">
+                                        <a:pos x="T6" y="T7"/>
+                                      </a:cxn>
+                                      <a:cxn ang="0">
+                                        <a:pos x="T8" y="T9"/>
+                                      </a:cxn>
+                                    </a:cxnLst>
+                                    <a:rect l="0" t="0" r="r" b="b"/>
+                                    <a:pathLst>
+                                      <a:path w="33" h="69">
+                                        <a:moveTo>
+                                          <a:pt x="0" y="0"/>
+                                        </a:moveTo>
+                                        <a:lnTo>
+                                          <a:pt x="33" y="69"/>
+                                        </a:lnTo>
+                                        <a:lnTo>
+                                          <a:pt x="24" y="69"/>
+                                        </a:lnTo>
+                                        <a:lnTo>
+                                          <a:pt x="12" y="35"/>
+                                        </a:lnTo>
+                                        <a:lnTo>
+                                          <a:pt x="0" y="0"/>
+                                        </a:lnTo>
+                                        <a:close/>
+                                      </a:path>
+                                    </a:pathLst>
+                                  </a:custGeom>
+                                  <a:solidFill>
+                                    <a:schemeClr val="tx2"/>
+                                  </a:solidFill>
+                                  <a:ln w="0">
+                                    <a:solidFill>
+                                      <a:schemeClr val="tx2"/>
+                                    </a:solidFill>
+                                    <a:prstDash val="solid"/>
+                                    <a:round/>
+                                    <a:headEnd/>
+                                    <a:tailEnd/>
+                                  </a:ln>
+                                </wps:spPr>
+                                <wps:bodyPr vert="horz" wrap="square" lIns="91440" tIns="45720" rIns="91440" bIns="45720" numCol="1" anchor="t" anchorCtr="0" compatLnSpc="1">
+                                  <a:prstTxWarp prst="textNoShape">
+                                    <a:avLst/>
+                                  </a:prstTxWarp>
+                                </wps:bodyPr>
+                              </wps:wsp>
+                              <wps:wsp>
+                                <wps:cNvPr id="14" name="Forma libre 14"/>
+                                <wps:cNvSpPr>
+                                  <a:spLocks/>
+                                </wps:cNvSpPr>
+                                <wps:spPr bwMode="auto">
+                                  <a:xfrm>
+                                    <a:off x="355374" y="6153325"/>
+                                    <a:ext cx="23813" cy="147638"/>
+                                  </a:xfrm>
+                                  <a:custGeom>
+                                    <a:avLst/>
+                                    <a:gdLst>
+                                      <a:gd name="T0" fmla="*/ 0 w 15"/>
+                                      <a:gd name="T1" fmla="*/ 0 h 93"/>
+                                      <a:gd name="T2" fmla="*/ 9 w 15"/>
+                                      <a:gd name="T3" fmla="*/ 37 h 93"/>
+                                      <a:gd name="T4" fmla="*/ 9 w 15"/>
+                                      <a:gd name="T5" fmla="*/ 40 h 93"/>
+                                      <a:gd name="T6" fmla="*/ 15 w 15"/>
+                                      <a:gd name="T7" fmla="*/ 93 h 93"/>
+                                      <a:gd name="T8" fmla="*/ 5 w 15"/>
+                                      <a:gd name="T9" fmla="*/ 49 h 93"/>
+                                      <a:gd name="T10" fmla="*/ 0 w 15"/>
+                                      <a:gd name="T11" fmla="*/ 0 h 93"/>
+                                    </a:gdLst>
+                                    <a:ahLst/>
+                                    <a:cxnLst>
+                                      <a:cxn ang="0">
+                                        <a:pos x="T0" y="T1"/>
+                                      </a:cxn>
+                                      <a:cxn ang="0">
+                                        <a:pos x="T2" y="T3"/>
+                                      </a:cxn>
+                                      <a:cxn ang="0">
+                                        <a:pos x="T4" y="T5"/>
+                                      </a:cxn>
+                                      <a:cxn ang="0">
+                                        <a:pos x="T6" y="T7"/>
+                                      </a:cxn>
+                                      <a:cxn ang="0">
+                                        <a:pos x="T8" y="T9"/>
+                                      </a:cxn>
+                                      <a:cxn ang="0">
+                                        <a:pos x="T10" y="T11"/>
+                                      </a:cxn>
+                                    </a:cxnLst>
+                                    <a:rect l="0" t="0" r="r" b="b"/>
+                                    <a:pathLst>
+                                      <a:path w="15" h="93">
+                                        <a:moveTo>
+                                          <a:pt x="0" y="0"/>
+                                        </a:moveTo>
+                                        <a:lnTo>
+                                          <a:pt x="9" y="37"/>
+                                        </a:lnTo>
+                                        <a:lnTo>
+                                          <a:pt x="9" y="40"/>
+                                        </a:lnTo>
+                                        <a:lnTo>
+                                          <a:pt x="15" y="93"/>
+                                        </a:lnTo>
+                                        <a:lnTo>
+                                          <a:pt x="5" y="49"/>
+                                        </a:lnTo>
+                                        <a:lnTo>
+                                          <a:pt x="0" y="0"/>
+                                        </a:lnTo>
+                                        <a:close/>
+                                      </a:path>
+                                    </a:pathLst>
+                                  </a:custGeom>
+                                  <a:solidFill>
+                                    <a:schemeClr val="tx2"/>
+                                  </a:solidFill>
+                                  <a:ln w="0">
+                                    <a:solidFill>
+                                      <a:schemeClr val="tx2"/>
+                                    </a:solidFill>
+                                    <a:prstDash val="solid"/>
+                                    <a:round/>
+                                    <a:headEnd/>
+                                    <a:tailEnd/>
+                                  </a:ln>
+                                </wps:spPr>
+                                <wps:bodyPr vert="horz" wrap="square" lIns="91440" tIns="45720" rIns="91440" bIns="45720" numCol="1" anchor="t" anchorCtr="0" compatLnSpc="1">
+                                  <a:prstTxWarp prst="textNoShape">
+                                    <a:avLst/>
+                                  </a:prstTxWarp>
+                                </wps:bodyPr>
+                              </wps:wsp>
+                              <wps:wsp>
+                                <wps:cNvPr id="15" name="Forma libre 15"/>
+                                <wps:cNvSpPr>
+                                  <a:spLocks/>
+                                </wps:cNvSpPr>
+                                <wps:spPr bwMode="auto">
+                                  <a:xfrm>
+                                    <a:off x="563337" y="5689775"/>
+                                    <a:ext cx="625475" cy="1216025"/>
+                                  </a:xfrm>
+                                  <a:custGeom>
+                                    <a:avLst/>
+                                    <a:gdLst>
+                                      <a:gd name="T0" fmla="*/ 394 w 394"/>
+                                      <a:gd name="T1" fmla="*/ 0 h 766"/>
+                                      <a:gd name="T2" fmla="*/ 394 w 394"/>
+                                      <a:gd name="T3" fmla="*/ 0 h 766"/>
+                                      <a:gd name="T4" fmla="*/ 356 w 394"/>
+                                      <a:gd name="T5" fmla="*/ 38 h 766"/>
+                                      <a:gd name="T6" fmla="*/ 319 w 394"/>
+                                      <a:gd name="T7" fmla="*/ 77 h 766"/>
+                                      <a:gd name="T8" fmla="*/ 284 w 394"/>
+                                      <a:gd name="T9" fmla="*/ 117 h 766"/>
+                                      <a:gd name="T10" fmla="*/ 249 w 394"/>
+                                      <a:gd name="T11" fmla="*/ 160 h 766"/>
+                                      <a:gd name="T12" fmla="*/ 207 w 394"/>
+                                      <a:gd name="T13" fmla="*/ 218 h 766"/>
+                                      <a:gd name="T14" fmla="*/ 168 w 394"/>
+                                      <a:gd name="T15" fmla="*/ 276 h 766"/>
+                                      <a:gd name="T16" fmla="*/ 131 w 394"/>
+                                      <a:gd name="T17" fmla="*/ 339 h 766"/>
+                                      <a:gd name="T18" fmla="*/ 98 w 394"/>
+                                      <a:gd name="T19" fmla="*/ 402 h 766"/>
+                                      <a:gd name="T20" fmla="*/ 69 w 394"/>
+                                      <a:gd name="T21" fmla="*/ 467 h 766"/>
+                                      <a:gd name="T22" fmla="*/ 45 w 394"/>
+                                      <a:gd name="T23" fmla="*/ 535 h 766"/>
+                                      <a:gd name="T24" fmla="*/ 26 w 394"/>
+                                      <a:gd name="T25" fmla="*/ 604 h 766"/>
+                                      <a:gd name="T26" fmla="*/ 14 w 394"/>
+                                      <a:gd name="T27" fmla="*/ 673 h 766"/>
+                                      <a:gd name="T28" fmla="*/ 7 w 394"/>
+                                      <a:gd name="T29" fmla="*/ 746 h 766"/>
+                                      <a:gd name="T30" fmla="*/ 6 w 394"/>
+                                      <a:gd name="T31" fmla="*/ 766 h 766"/>
+                                      <a:gd name="T32" fmla="*/ 0 w 394"/>
+                                      <a:gd name="T33" fmla="*/ 749 h 766"/>
+                                      <a:gd name="T34" fmla="*/ 1 w 394"/>
+                                      <a:gd name="T35" fmla="*/ 744 h 766"/>
+                                      <a:gd name="T36" fmla="*/ 7 w 394"/>
+                                      <a:gd name="T37" fmla="*/ 673 h 766"/>
+                                      <a:gd name="T38" fmla="*/ 21 w 394"/>
+                                      <a:gd name="T39" fmla="*/ 603 h 766"/>
+                                      <a:gd name="T40" fmla="*/ 40 w 394"/>
+                                      <a:gd name="T41" fmla="*/ 533 h 766"/>
+                                      <a:gd name="T42" fmla="*/ 65 w 394"/>
+                                      <a:gd name="T43" fmla="*/ 466 h 766"/>
+                                      <a:gd name="T44" fmla="*/ 94 w 394"/>
+                                      <a:gd name="T45" fmla="*/ 400 h 766"/>
+                                      <a:gd name="T46" fmla="*/ 127 w 394"/>
+                                      <a:gd name="T47" fmla="*/ 336 h 766"/>
+                                      <a:gd name="T48" fmla="*/ 164 w 394"/>
+                                      <a:gd name="T49" fmla="*/ 275 h 766"/>
+                                      <a:gd name="T50" fmla="*/ 204 w 394"/>
+                                      <a:gd name="T51" fmla="*/ 215 h 766"/>
+                                      <a:gd name="T52" fmla="*/ 248 w 394"/>
+                                      <a:gd name="T53" fmla="*/ 158 h 766"/>
+                                      <a:gd name="T54" fmla="*/ 282 w 394"/>
+                                      <a:gd name="T55" fmla="*/ 116 h 766"/>
+                                      <a:gd name="T56" fmla="*/ 318 w 394"/>
+                                      <a:gd name="T57" fmla="*/ 76 h 766"/>
+                                      <a:gd name="T58" fmla="*/ 354 w 394"/>
+                                      <a:gd name="T59" fmla="*/ 37 h 766"/>
+                                      <a:gd name="T60" fmla="*/ 394 w 394"/>
+                                      <a:gd name="T61" fmla="*/ 0 h 766"/>
+                                    </a:gdLst>
+                                    <a:ahLst/>
+                                    <a:cxnLst>
+                                      <a:cxn ang="0">
+                                        <a:pos x="T0" y="T1"/>
+                                      </a:cxn>
+                                      <a:cxn ang="0">
+                                        <a:pos x="T2" y="T3"/>
+                                      </a:cxn>
+                                      <a:cxn ang="0">
+                                        <a:pos x="T4" y="T5"/>
+                                      </a:cxn>
+                                      <a:cxn ang="0">
+                                        <a:pos x="T6" y="T7"/>
+                                      </a:cxn>
+                                      <a:cxn ang="0">
+                                        <a:pos x="T8" y="T9"/>
+                                      </a:cxn>
+                                      <a:cxn ang="0">
+                                        <a:pos x="T10" y="T11"/>
+                                      </a:cxn>
+                                      <a:cxn ang="0">
+                                        <a:pos x="T12" y="T13"/>
+                                      </a:cxn>
+                                      <a:cxn ang="0">
+                                        <a:pos x="T14" y="T15"/>
+                                      </a:cxn>
+                                      <a:cxn ang="0">
+                                        <a:pos x="T16" y="T17"/>
+                                      </a:cxn>
+                                      <a:cxn ang="0">
+                                        <a:pos x="T18" y="T19"/>
+                                      </a:cxn>
+                                      <a:cxn ang="0">
+                                        <a:pos x="T20" y="T21"/>
+                                      </a:cxn>
+                                      <a:cxn ang="0">
+                                        <a:pos x="T22" y="T23"/>
+                                      </a:cxn>
+                                      <a:cxn ang="0">
+                                        <a:pos x="T24" y="T25"/>
+                                      </a:cxn>
+                                      <a:cxn ang="0">
+                                        <a:pos x="T26" y="T27"/>
+                                      </a:cxn>
+                                      <a:cxn ang="0">
+                                        <a:pos x="T28" y="T29"/>
+                                      </a:cxn>
+                                      <a:cxn ang="0">
+                                        <a:pos x="T30" y="T31"/>
+                                      </a:cxn>
+                                      <a:cxn ang="0">
+                                        <a:pos x="T32" y="T33"/>
+                                      </a:cxn>
+                                      <a:cxn ang="0">
+                                        <a:pos x="T34" y="T35"/>
+                                      </a:cxn>
+                                      <a:cxn ang="0">
+                                        <a:pos x="T36" y="T37"/>
+                                      </a:cxn>
+                                      <a:cxn ang="0">
+                                        <a:pos x="T38" y="T39"/>
+                                      </a:cxn>
+                                      <a:cxn ang="0">
+                                        <a:pos x="T40" y="T41"/>
+                                      </a:cxn>
+                                      <a:cxn ang="0">
+                                        <a:pos x="T42" y="T43"/>
+                                      </a:cxn>
+                                      <a:cxn ang="0">
+                                        <a:pos x="T44" y="T45"/>
+                                      </a:cxn>
+                                      <a:cxn ang="0">
+                                        <a:pos x="T46" y="T47"/>
+                                      </a:cxn>
+                                      <a:cxn ang="0">
+                                        <a:pos x="T48" y="T49"/>
+                                      </a:cxn>
+                                      <a:cxn ang="0">
+                                        <a:pos x="T50" y="T51"/>
+                                      </a:cxn>
+                                      <a:cxn ang="0">
+                                        <a:pos x="T52" y="T53"/>
+                                      </a:cxn>
+                                      <a:cxn ang="0">
+                                        <a:pos x="T54" y="T55"/>
+                                      </a:cxn>
+                                      <a:cxn ang="0">
+                                        <a:pos x="T56" y="T57"/>
+                                      </a:cxn>
+                                      <a:cxn ang="0">
+                                        <a:pos x="T58" y="T59"/>
+                                      </a:cxn>
+                                      <a:cxn ang="0">
+                                        <a:pos x="T60" y="T61"/>
+                                      </a:cxn>
+                                    </a:cxnLst>
+                                    <a:rect l="0" t="0" r="r" b="b"/>
+                                    <a:pathLst>
+                                      <a:path w="394" h="766">
+                                        <a:moveTo>
+                                          <a:pt x="394" y="0"/>
+                                        </a:moveTo>
+                                        <a:lnTo>
+                                          <a:pt x="394" y="0"/>
+                                        </a:lnTo>
+                                        <a:lnTo>
+                                          <a:pt x="356" y="38"/>
+                                        </a:lnTo>
+                                        <a:lnTo>
+                                          <a:pt x="319" y="77"/>
+                                        </a:lnTo>
+                                        <a:lnTo>
+                                          <a:pt x="284" y="117"/>
+                                        </a:lnTo>
+                                        <a:lnTo>
+                                          <a:pt x="249" y="160"/>
+                                        </a:lnTo>
+                                        <a:lnTo>
+                                          <a:pt x="207" y="218"/>
+                                        </a:lnTo>
+                                        <a:lnTo>
+                                          <a:pt x="168" y="276"/>
+                                        </a:lnTo>
+                                        <a:lnTo>
+                                          <a:pt x="131" y="339"/>
+                                        </a:lnTo>
+                                        <a:lnTo>
+                                          <a:pt x="98" y="402"/>
+                                        </a:lnTo>
+                                        <a:lnTo>
+                                          <a:pt x="69" y="467"/>
+                                        </a:lnTo>
+                                        <a:lnTo>
+                                          <a:pt x="45" y="535"/>
+                                        </a:lnTo>
+                                        <a:lnTo>
+                                          <a:pt x="26" y="604"/>
+                                        </a:lnTo>
+                                        <a:lnTo>
+                                          <a:pt x="14" y="673"/>
+                                        </a:lnTo>
+                                        <a:lnTo>
+                                          <a:pt x="7" y="746"/>
+                                        </a:lnTo>
+                                        <a:lnTo>
+                                          <a:pt x="6" y="766"/>
+                                        </a:lnTo>
+                                        <a:lnTo>
+                                          <a:pt x="0" y="749"/>
+                                        </a:lnTo>
+                                        <a:lnTo>
+                                          <a:pt x="1" y="744"/>
+                                        </a:lnTo>
+                                        <a:lnTo>
+                                          <a:pt x="7" y="673"/>
+                                        </a:lnTo>
+                                        <a:lnTo>
+                                          <a:pt x="21" y="603"/>
+                                        </a:lnTo>
+                                        <a:lnTo>
+                                          <a:pt x="40" y="533"/>
+                                        </a:lnTo>
+                                        <a:lnTo>
+                                          <a:pt x="65" y="466"/>
+                                        </a:lnTo>
+                                        <a:lnTo>
+                                          <a:pt x="94" y="400"/>
+                                        </a:lnTo>
+                                        <a:lnTo>
+                                          <a:pt x="127" y="336"/>
+                                        </a:lnTo>
+                                        <a:lnTo>
+                                          <a:pt x="164" y="275"/>
+                                        </a:lnTo>
+                                        <a:lnTo>
+                                          <a:pt x="204" y="215"/>
+                                        </a:lnTo>
+                                        <a:lnTo>
+                                          <a:pt x="248" y="158"/>
+                                        </a:lnTo>
+                                        <a:lnTo>
+                                          <a:pt x="282" y="116"/>
+                                        </a:lnTo>
+                                        <a:lnTo>
+                                          <a:pt x="318" y="76"/>
+                                        </a:lnTo>
+                                        <a:lnTo>
+                                          <a:pt x="354" y="37"/>
+                                        </a:lnTo>
+                                        <a:lnTo>
+                                          <a:pt x="394" y="0"/>
+                                        </a:lnTo>
+                                        <a:close/>
+                                      </a:path>
+                                    </a:pathLst>
+                                  </a:custGeom>
+                                  <a:solidFill>
+                                    <a:schemeClr val="tx2"/>
+                                  </a:solidFill>
+                                  <a:ln w="0">
+                                    <a:solidFill>
+                                      <a:schemeClr val="tx2"/>
+                                    </a:solidFill>
+                                    <a:prstDash val="solid"/>
+                                    <a:round/>
+                                    <a:headEnd/>
+                                    <a:tailEnd/>
+                                  </a:ln>
+                                </wps:spPr>
+                                <wps:bodyPr vert="horz" wrap="square" lIns="91440" tIns="45720" rIns="91440" bIns="45720" numCol="1" anchor="t" anchorCtr="0" compatLnSpc="1">
+                                  <a:prstTxWarp prst="textNoShape">
+                                    <a:avLst/>
+                                  </a:prstTxWarp>
+                                </wps:bodyPr>
+                              </wps:wsp>
+                              <wps:wsp>
+                                <wps:cNvPr id="16" name="Forma libre 16"/>
+                                <wps:cNvSpPr>
+                                  <a:spLocks/>
+                                </wps:cNvSpPr>
+                                <wps:spPr bwMode="auto">
+                                  <a:xfrm>
+                                    <a:off x="563337" y="6915325"/>
+                                    <a:ext cx="57150" cy="307975"/>
+                                  </a:xfrm>
+                                  <a:custGeom>
+                                    <a:avLst/>
+                                    <a:gdLst>
+                                      <a:gd name="T0" fmla="*/ 0 w 36"/>
+                                      <a:gd name="T1" fmla="*/ 0 h 194"/>
+                                      <a:gd name="T2" fmla="*/ 6 w 36"/>
+                                      <a:gd name="T3" fmla="*/ 16 h 194"/>
+                                      <a:gd name="T4" fmla="*/ 7 w 36"/>
+                                      <a:gd name="T5" fmla="*/ 19 h 194"/>
+                                      <a:gd name="T6" fmla="*/ 11 w 36"/>
+                                      <a:gd name="T7" fmla="*/ 80 h 194"/>
+                                      <a:gd name="T8" fmla="*/ 20 w 36"/>
+                                      <a:gd name="T9" fmla="*/ 132 h 194"/>
+                                      <a:gd name="T10" fmla="*/ 33 w 36"/>
+                                      <a:gd name="T11" fmla="*/ 185 h 194"/>
+                                      <a:gd name="T12" fmla="*/ 36 w 36"/>
+                                      <a:gd name="T13" fmla="*/ 194 h 194"/>
+                                      <a:gd name="T14" fmla="*/ 21 w 36"/>
+                                      <a:gd name="T15" fmla="*/ 161 h 194"/>
+                                      <a:gd name="T16" fmla="*/ 15 w 36"/>
+                                      <a:gd name="T17" fmla="*/ 145 h 194"/>
+                                      <a:gd name="T18" fmla="*/ 5 w 36"/>
+                                      <a:gd name="T19" fmla="*/ 81 h 194"/>
+                                      <a:gd name="T20" fmla="*/ 1 w 36"/>
+                                      <a:gd name="T21" fmla="*/ 41 h 194"/>
+                                      <a:gd name="T22" fmla="*/ 0 w 36"/>
+                                      <a:gd name="T23" fmla="*/ 0 h 194"/>
+                                    </a:gdLst>
+                                    <a:ahLst/>
+                                    <a:cxnLst>
+                                      <a:cxn ang="0">
+                                        <a:pos x="T0" y="T1"/>
+                                      </a:cxn>
+                                      <a:cxn ang="0">
+                                        <a:pos x="T2" y="T3"/>
+                                      </a:cxn>
+                                      <a:cxn ang="0">
+                                        <a:pos x="T4" y="T5"/>
+                                      </a:cxn>
+                                      <a:cxn ang="0">
+                                        <a:pos x="T6" y="T7"/>
+                                      </a:cxn>
+                                      <a:cxn ang="0">
+                                        <a:pos x="T8" y="T9"/>
+                                      </a:cxn>
+                                      <a:cxn ang="0">
+                                        <a:pos x="T10" y="T11"/>
+                                      </a:cxn>
+                                      <a:cxn ang="0">
+                                        <a:pos x="T12" y="T13"/>
+                                      </a:cxn>
+                                      <a:cxn ang="0">
+                                        <a:pos x="T14" y="T15"/>
+                                      </a:cxn>
+                                      <a:cxn ang="0">
+                                        <a:pos x="T16" y="T17"/>
+                                      </a:cxn>
+                                      <a:cxn ang="0">
+                                        <a:pos x="T18" y="T19"/>
+                                      </a:cxn>
+                                      <a:cxn ang="0">
+                                        <a:pos x="T20" y="T21"/>
+                                      </a:cxn>
+                                      <a:cxn ang="0">
+                                        <a:pos x="T22" y="T23"/>
+                                      </a:cxn>
+                                    </a:cxnLst>
+                                    <a:rect l="0" t="0" r="r" b="b"/>
+                                    <a:pathLst>
+                                      <a:path w="36" h="194">
+                                        <a:moveTo>
+                                          <a:pt x="0" y="0"/>
+                                        </a:moveTo>
+                                        <a:lnTo>
+                                          <a:pt x="6" y="16"/>
+                                        </a:lnTo>
+                                        <a:lnTo>
+                                          <a:pt x="7" y="19"/>
+                                        </a:lnTo>
+                                        <a:lnTo>
+                                          <a:pt x="11" y="80"/>
+                                        </a:lnTo>
+                                        <a:lnTo>
+                                          <a:pt x="20" y="132"/>
+                                        </a:lnTo>
+                                        <a:lnTo>
+                                          <a:pt x="33" y="185"/>
+                                        </a:lnTo>
+                                        <a:lnTo>
+                                          <a:pt x="36" y="194"/>
+                                        </a:lnTo>
+                                        <a:lnTo>
+                                          <a:pt x="21" y="161"/>
+                                        </a:lnTo>
+                                        <a:lnTo>
+                                          <a:pt x="15" y="145"/>
+                                        </a:lnTo>
+                                        <a:lnTo>
+                                          <a:pt x="5" y="81"/>
+                                        </a:lnTo>
+                                        <a:lnTo>
+                                          <a:pt x="1" y="41"/>
+                                        </a:lnTo>
+                                        <a:lnTo>
+                                          <a:pt x="0" y="0"/>
+                                        </a:lnTo>
+                                        <a:close/>
+                                      </a:path>
+                                    </a:pathLst>
+                                  </a:custGeom>
+                                  <a:solidFill>
+                                    <a:schemeClr val="tx2"/>
+                                  </a:solidFill>
+                                  <a:ln w="0">
+                                    <a:solidFill>
+                                      <a:schemeClr val="tx2"/>
+                                    </a:solidFill>
+                                    <a:prstDash val="solid"/>
+                                    <a:round/>
+                                    <a:headEnd/>
+                                    <a:tailEnd/>
+                                  </a:ln>
+                                </wps:spPr>
+                                <wps:bodyPr vert="horz" wrap="square" lIns="91440" tIns="45720" rIns="91440" bIns="45720" numCol="1" anchor="t" anchorCtr="0" compatLnSpc="1">
+                                  <a:prstTxWarp prst="textNoShape">
+                                    <a:avLst/>
+                                  </a:prstTxWarp>
+                                </wps:bodyPr>
+                              </wps:wsp>
+                              <wps:wsp>
+                                <wps:cNvPr id="17" name="Forma libre 17"/>
+                                <wps:cNvSpPr>
+                                  <a:spLocks/>
+                                </wps:cNvSpPr>
+                                <wps:spPr bwMode="auto">
+                                  <a:xfrm>
+                                    <a:off x="607787" y="7229650"/>
+                                    <a:ext cx="49213" cy="103188"/>
+                                  </a:xfrm>
+                                  <a:custGeom>
+                                    <a:avLst/>
+                                    <a:gdLst>
+                                      <a:gd name="T0" fmla="*/ 0 w 31"/>
+                                      <a:gd name="T1" fmla="*/ 0 h 65"/>
+                                      <a:gd name="T2" fmla="*/ 31 w 31"/>
+                                      <a:gd name="T3" fmla="*/ 65 h 65"/>
+                                      <a:gd name="T4" fmla="*/ 23 w 31"/>
+                                      <a:gd name="T5" fmla="*/ 65 h 65"/>
+                                      <a:gd name="T6" fmla="*/ 0 w 31"/>
+                                      <a:gd name="T7" fmla="*/ 0 h 65"/>
+                                    </a:gdLst>
+                                    <a:ahLst/>
+                                    <a:cxnLst>
+                                      <a:cxn ang="0">
+                                        <a:pos x="T0" y="T1"/>
+                                      </a:cxn>
+                                      <a:cxn ang="0">
+                                        <a:pos x="T2" y="T3"/>
+                                      </a:cxn>
+                                      <a:cxn ang="0">
+                                        <a:pos x="T4" y="T5"/>
+                                      </a:cxn>
+                                      <a:cxn ang="0">
+                                        <a:pos x="T6" y="T7"/>
+                                      </a:cxn>
+                                    </a:cxnLst>
+                                    <a:rect l="0" t="0" r="r" b="b"/>
+                                    <a:pathLst>
+                                      <a:path w="31" h="65">
+                                        <a:moveTo>
+                                          <a:pt x="0" y="0"/>
+                                        </a:moveTo>
+                                        <a:lnTo>
+                                          <a:pt x="31" y="65"/>
+                                        </a:lnTo>
+                                        <a:lnTo>
+                                          <a:pt x="23" y="65"/>
+                                        </a:lnTo>
+                                        <a:lnTo>
+                                          <a:pt x="0" y="0"/>
+                                        </a:lnTo>
+                                        <a:close/>
+                                      </a:path>
+                                    </a:pathLst>
+                                  </a:custGeom>
+                                  <a:solidFill>
+                                    <a:schemeClr val="tx2"/>
+                                  </a:solidFill>
+                                  <a:ln w="0">
+                                    <a:solidFill>
+                                      <a:schemeClr val="tx2"/>
+                                    </a:solidFill>
+                                    <a:prstDash val="solid"/>
+                                    <a:round/>
+                                    <a:headEnd/>
+                                    <a:tailEnd/>
+                                  </a:ln>
+                                </wps:spPr>
+                                <wps:bodyPr vert="horz" wrap="square" lIns="91440" tIns="45720" rIns="91440" bIns="45720" numCol="1" anchor="t" anchorCtr="0" compatLnSpc="1">
+                                  <a:prstTxWarp prst="textNoShape">
+                                    <a:avLst/>
+                                  </a:prstTxWarp>
+                                </wps:bodyPr>
+                              </wps:wsp>
+                              <wps:wsp>
+                                <wps:cNvPr id="18" name="Forma libre 18"/>
+                                <wps:cNvSpPr>
+                                  <a:spLocks/>
+                                </wps:cNvSpPr>
+                                <wps:spPr bwMode="auto">
+                                  <a:xfrm>
+                                    <a:off x="563337" y="6878812"/>
+                                    <a:ext cx="11113" cy="66675"/>
+                                  </a:xfrm>
+                                  <a:custGeom>
+                                    <a:avLst/>
+                                    <a:gdLst>
+                                      <a:gd name="T0" fmla="*/ 0 w 7"/>
+                                      <a:gd name="T1" fmla="*/ 0 h 42"/>
+                                      <a:gd name="T2" fmla="*/ 6 w 7"/>
+                                      <a:gd name="T3" fmla="*/ 17 h 42"/>
+                                      <a:gd name="T4" fmla="*/ 7 w 7"/>
+                                      <a:gd name="T5" fmla="*/ 42 h 42"/>
+                                      <a:gd name="T6" fmla="*/ 6 w 7"/>
+                                      <a:gd name="T7" fmla="*/ 39 h 42"/>
+                                      <a:gd name="T8" fmla="*/ 0 w 7"/>
+                                      <a:gd name="T9" fmla="*/ 23 h 42"/>
+                                      <a:gd name="T10" fmla="*/ 0 w 7"/>
+                                      <a:gd name="T11" fmla="*/ 0 h 42"/>
+                                    </a:gdLst>
+                                    <a:ahLst/>
+                                    <a:cxnLst>
+                                      <a:cxn ang="0">
+                                        <a:pos x="T0" y="T1"/>
+                                      </a:cxn>
+                                      <a:cxn ang="0">
+                                        <a:pos x="T2" y="T3"/>
+                                      </a:cxn>
+                                      <a:cxn ang="0">
+                                        <a:pos x="T4" y="T5"/>
+                                      </a:cxn>
+                                      <a:cxn ang="0">
+                                        <a:pos x="T6" y="T7"/>
+                                      </a:cxn>
+                                      <a:cxn ang="0">
+                                        <a:pos x="T8" y="T9"/>
+                                      </a:cxn>
+                                      <a:cxn ang="0">
+                                        <a:pos x="T10" y="T11"/>
+                                      </a:cxn>
+                                    </a:cxnLst>
+                                    <a:rect l="0" t="0" r="r" b="b"/>
+                                    <a:pathLst>
+                                      <a:path w="7" h="42">
+                                        <a:moveTo>
+                                          <a:pt x="0" y="0"/>
+                                        </a:moveTo>
+                                        <a:lnTo>
+                                          <a:pt x="6" y="17"/>
+                                        </a:lnTo>
+                                        <a:lnTo>
+                                          <a:pt x="7" y="42"/>
+                                        </a:lnTo>
+                                        <a:lnTo>
+                                          <a:pt x="6" y="39"/>
+                                        </a:lnTo>
+                                        <a:lnTo>
+                                          <a:pt x="0" y="23"/>
+                                        </a:lnTo>
+                                        <a:lnTo>
+                                          <a:pt x="0" y="0"/>
+                                        </a:lnTo>
+                                        <a:close/>
+                                      </a:path>
+                                    </a:pathLst>
+                                  </a:custGeom>
+                                  <a:solidFill>
+                                    <a:schemeClr val="tx2"/>
+                                  </a:solidFill>
+                                  <a:ln w="0">
+                                    <a:solidFill>
+                                      <a:schemeClr val="tx2"/>
+                                    </a:solidFill>
+                                    <a:prstDash val="solid"/>
+                                    <a:round/>
+                                    <a:headEnd/>
+                                    <a:tailEnd/>
+                                  </a:ln>
+                                </wps:spPr>
+                                <wps:bodyPr vert="horz" wrap="square" lIns="91440" tIns="45720" rIns="91440" bIns="45720" numCol="1" anchor="t" anchorCtr="0" compatLnSpc="1">
+                                  <a:prstTxWarp prst="textNoShape">
+                                    <a:avLst/>
+                                  </a:prstTxWarp>
+                                </wps:bodyPr>
+                              </wps:wsp>
+                              <wps:wsp>
+                                <wps:cNvPr id="19" name="Forma libre 19"/>
+                                <wps:cNvSpPr>
+                                  <a:spLocks/>
+                                </wps:cNvSpPr>
+                                <wps:spPr bwMode="auto">
+                                  <a:xfrm>
+                                    <a:off x="587149" y="7145512"/>
+                                    <a:ext cx="71438" cy="187325"/>
+                                  </a:xfrm>
+                                  <a:custGeom>
+                                    <a:avLst/>
+                                    <a:gdLst>
+                                      <a:gd name="T0" fmla="*/ 0 w 45"/>
+                                      <a:gd name="T1" fmla="*/ 0 h 118"/>
+                                      <a:gd name="T2" fmla="*/ 6 w 45"/>
+                                      <a:gd name="T3" fmla="*/ 16 h 118"/>
+                                      <a:gd name="T4" fmla="*/ 21 w 45"/>
+                                      <a:gd name="T5" fmla="*/ 49 h 118"/>
+                                      <a:gd name="T6" fmla="*/ 33 w 45"/>
+                                      <a:gd name="T7" fmla="*/ 84 h 118"/>
+                                      <a:gd name="T8" fmla="*/ 45 w 45"/>
+                                      <a:gd name="T9" fmla="*/ 118 h 118"/>
+                                      <a:gd name="T10" fmla="*/ 44 w 45"/>
+                                      <a:gd name="T11" fmla="*/ 118 h 118"/>
+                                      <a:gd name="T12" fmla="*/ 13 w 45"/>
+                                      <a:gd name="T13" fmla="*/ 53 h 118"/>
+                                      <a:gd name="T14" fmla="*/ 11 w 45"/>
+                                      <a:gd name="T15" fmla="*/ 42 h 118"/>
+                                      <a:gd name="T16" fmla="*/ 0 w 45"/>
+                                      <a:gd name="T17" fmla="*/ 0 h 118"/>
+                                    </a:gdLst>
+                                    <a:ahLst/>
+                                    <a:cxnLst>
+                                      <a:cxn ang="0">
+                                        <a:pos x="T0" y="T1"/>
+                                      </a:cxn>
+                                      <a:cxn ang="0">
+                                        <a:pos x="T2" y="T3"/>
+                                      </a:cxn>
+                                      <a:cxn ang="0">
+                                        <a:pos x="T4" y="T5"/>
+                                      </a:cxn>
+                                      <a:cxn ang="0">
+                                        <a:pos x="T6" y="T7"/>
+                                      </a:cxn>
+                                      <a:cxn ang="0">
+                                        <a:pos x="T8" y="T9"/>
+                                      </a:cxn>
+                                      <a:cxn ang="0">
+                                        <a:pos x="T10" y="T11"/>
+                                      </a:cxn>
+                                      <a:cxn ang="0">
+                                        <a:pos x="T12" y="T13"/>
+                                      </a:cxn>
+                                      <a:cxn ang="0">
+                                        <a:pos x="T14" y="T15"/>
+                                      </a:cxn>
+                                      <a:cxn ang="0">
+                                        <a:pos x="T16" y="T17"/>
+                                      </a:cxn>
+                                    </a:cxnLst>
+                                    <a:rect l="0" t="0" r="r" b="b"/>
+                                    <a:pathLst>
+                                      <a:path w="45" h="118">
+                                        <a:moveTo>
+                                          <a:pt x="0" y="0"/>
+                                        </a:moveTo>
+                                        <a:lnTo>
+                                          <a:pt x="6" y="16"/>
+                                        </a:lnTo>
+                                        <a:lnTo>
+                                          <a:pt x="21" y="49"/>
+                                        </a:lnTo>
+                                        <a:lnTo>
+                                          <a:pt x="33" y="84"/>
+                                        </a:lnTo>
+                                        <a:lnTo>
+                                          <a:pt x="45" y="118"/>
+                                        </a:lnTo>
+                                        <a:lnTo>
+                                          <a:pt x="44" y="118"/>
+                                        </a:lnTo>
+                                        <a:lnTo>
+                                          <a:pt x="13" y="53"/>
+                                        </a:lnTo>
+                                        <a:lnTo>
+                                          <a:pt x="11" y="42"/>
+                                        </a:lnTo>
+                                        <a:lnTo>
+                                          <a:pt x="0" y="0"/>
+                                        </a:lnTo>
+                                        <a:close/>
+                                      </a:path>
+                                    </a:pathLst>
+                                  </a:custGeom>
+                                  <a:solidFill>
+                                    <a:schemeClr val="tx2"/>
+                                  </a:solidFill>
+                                  <a:ln w="0">
+                                    <a:solidFill>
+                                      <a:schemeClr val="tx2"/>
+                                    </a:solidFill>
+                                    <a:prstDash val="solid"/>
+                                    <a:round/>
+                                    <a:headEnd/>
+                                    <a:tailEnd/>
+                                  </a:ln>
+                                </wps:spPr>
+                                <wps:bodyPr vert="horz" wrap="square" lIns="91440" tIns="45720" rIns="91440" bIns="45720" numCol="1" anchor="t" anchorCtr="0" compatLnSpc="1">
+                                  <a:prstTxWarp prst="textNoShape">
+                                    <a:avLst/>
+                                  </a:prstTxWarp>
+                                </wps:bodyPr>
+                              </wps:wsp>
+                            </wpg:grpSp>
+                            <wpg:grpSp>
+                              <wpg:cNvPr id="20" name="Grupo 20"/>
+                              <wpg:cNvGrpSpPr>
+                                <a:grpSpLocks noChangeAspect="1"/>
+                              </wpg:cNvGrpSpPr>
+                              <wpg:grpSpPr>
+                                <a:xfrm>
+                                  <a:off x="80645" y="4826972"/>
+                                  <a:ext cx="1306273" cy="2505863"/>
+                                  <a:chOff x="80645" y="4649964"/>
+                                  <a:chExt cx="874712" cy="1677988"/>
+                                </a:xfrm>
+                              </wpg:grpSpPr>
+                              <wps:wsp>
+                                <wps:cNvPr id="21" name="Forma libre 21"/>
+                                <wps:cNvSpPr>
+                                  <a:spLocks/>
+                                </wps:cNvSpPr>
+                                <wps:spPr bwMode="auto">
+                                  <a:xfrm>
+                                    <a:off x="118745" y="5189714"/>
+                                    <a:ext cx="198438" cy="714375"/>
+                                  </a:xfrm>
+                                  <a:custGeom>
+                                    <a:avLst/>
+                                    <a:gdLst>
+                                      <a:gd name="T0" fmla="*/ 0 w 125"/>
+                                      <a:gd name="T1" fmla="*/ 0 h 450"/>
+                                      <a:gd name="T2" fmla="*/ 41 w 125"/>
+                                      <a:gd name="T3" fmla="*/ 155 h 450"/>
+                                      <a:gd name="T4" fmla="*/ 86 w 125"/>
+                                      <a:gd name="T5" fmla="*/ 309 h 450"/>
+                                      <a:gd name="T6" fmla="*/ 125 w 125"/>
+                                      <a:gd name="T7" fmla="*/ 425 h 450"/>
+                                      <a:gd name="T8" fmla="*/ 125 w 125"/>
+                                      <a:gd name="T9" fmla="*/ 450 h 450"/>
+                                      <a:gd name="T10" fmla="*/ 79 w 125"/>
+                                      <a:gd name="T11" fmla="*/ 311 h 450"/>
+                                      <a:gd name="T12" fmla="*/ 41 w 125"/>
+                                      <a:gd name="T13" fmla="*/ 183 h 450"/>
+                                      <a:gd name="T14" fmla="*/ 7 w 125"/>
+                                      <a:gd name="T15" fmla="*/ 54 h 450"/>
+                                      <a:gd name="T16" fmla="*/ 0 w 125"/>
+                                      <a:gd name="T17" fmla="*/ 0 h 450"/>
+                                    </a:gdLst>
+                                    <a:ahLst/>
+                                    <a:cxnLst>
+                                      <a:cxn ang="0">
+                                        <a:pos x="T0" y="T1"/>
+                                      </a:cxn>
+                                      <a:cxn ang="0">
+                                        <a:pos x="T2" y="T3"/>
+                                      </a:cxn>
+                                      <a:cxn ang="0">
+                                        <a:pos x="T4" y="T5"/>
+                                      </a:cxn>
+                                      <a:cxn ang="0">
+                                        <a:pos x="T6" y="T7"/>
+                                      </a:cxn>
+                                      <a:cxn ang="0">
+                                        <a:pos x="T8" y="T9"/>
+                                      </a:cxn>
+                                      <a:cxn ang="0">
+                                        <a:pos x="T10" y="T11"/>
+                                      </a:cxn>
+                                      <a:cxn ang="0">
+                                        <a:pos x="T12" y="T13"/>
+                                      </a:cxn>
+                                      <a:cxn ang="0">
+                                        <a:pos x="T14" y="T15"/>
+                                      </a:cxn>
+                                      <a:cxn ang="0">
+                                        <a:pos x="T16" y="T17"/>
+                                      </a:cxn>
+                                    </a:cxnLst>
+                                    <a:rect l="0" t="0" r="r" b="b"/>
+                                    <a:pathLst>
+                                      <a:path w="125" h="450">
+                                        <a:moveTo>
+                                          <a:pt x="0" y="0"/>
+                                        </a:moveTo>
+                                        <a:lnTo>
+                                          <a:pt x="41" y="155"/>
+                                        </a:lnTo>
+                                        <a:lnTo>
+                                          <a:pt x="86" y="309"/>
+                                        </a:lnTo>
+                                        <a:lnTo>
+                                          <a:pt x="125" y="425"/>
+                                        </a:lnTo>
+                                        <a:lnTo>
+                                          <a:pt x="125" y="450"/>
+                                        </a:lnTo>
+                                        <a:lnTo>
+                                          <a:pt x="79" y="311"/>
+                                        </a:lnTo>
+                                        <a:lnTo>
+                                          <a:pt x="41" y="183"/>
+                                        </a:lnTo>
+                                        <a:lnTo>
+                                          <a:pt x="7" y="54"/>
+                                        </a:lnTo>
+                                        <a:lnTo>
+                                          <a:pt x="0" y="0"/>
+                                        </a:lnTo>
+                                        <a:close/>
+                                      </a:path>
+                                    </a:pathLst>
+                                  </a:custGeom>
+                                  <a:solidFill>
+                                    <a:schemeClr val="tx2">
+                                      <a:alpha val="20000"/>
+                                    </a:schemeClr>
+                                  </a:solidFill>
+                                  <a:ln w="0">
+                                    <a:solidFill>
+                                      <a:schemeClr val="tx2">
+                                        <a:alpha val="20000"/>
+                                      </a:schemeClr>
+                                    </a:solidFill>
+                                    <a:prstDash val="solid"/>
+                                    <a:round/>
+                                    <a:headEnd/>
+                                    <a:tailEnd/>
+                                  </a:ln>
+                                </wps:spPr>
+                                <wps:bodyPr vert="horz" wrap="square" lIns="91440" tIns="45720" rIns="91440" bIns="45720" numCol="1" anchor="t" anchorCtr="0" compatLnSpc="1">
+                                  <a:prstTxWarp prst="textNoShape">
+                                    <a:avLst/>
+                                  </a:prstTxWarp>
+                                </wps:bodyPr>
+                              </wps:wsp>
+                              <wps:wsp>
+                                <wps:cNvPr id="22" name="Forma libre 22"/>
+                                <wps:cNvSpPr>
+                                  <a:spLocks/>
+                                </wps:cNvSpPr>
+                                <wps:spPr bwMode="auto">
+                                  <a:xfrm>
+                                    <a:off x="328295" y="5891389"/>
+                                    <a:ext cx="187325" cy="436563"/>
+                                  </a:xfrm>
+                                  <a:custGeom>
+                                    <a:avLst/>
+                                    <a:gdLst>
+                                      <a:gd name="T0" fmla="*/ 0 w 118"/>
+                                      <a:gd name="T1" fmla="*/ 0 h 275"/>
+                                      <a:gd name="T2" fmla="*/ 8 w 118"/>
+                                      <a:gd name="T3" fmla="*/ 20 h 275"/>
+                                      <a:gd name="T4" fmla="*/ 37 w 118"/>
+                                      <a:gd name="T5" fmla="*/ 96 h 275"/>
+                                      <a:gd name="T6" fmla="*/ 69 w 118"/>
+                                      <a:gd name="T7" fmla="*/ 170 h 275"/>
+                                      <a:gd name="T8" fmla="*/ 118 w 118"/>
+                                      <a:gd name="T9" fmla="*/ 275 h 275"/>
+                                      <a:gd name="T10" fmla="*/ 109 w 118"/>
+                                      <a:gd name="T11" fmla="*/ 275 h 275"/>
+                                      <a:gd name="T12" fmla="*/ 61 w 118"/>
+                                      <a:gd name="T13" fmla="*/ 174 h 275"/>
+                                      <a:gd name="T14" fmla="*/ 30 w 118"/>
+                                      <a:gd name="T15" fmla="*/ 100 h 275"/>
+                                      <a:gd name="T16" fmla="*/ 0 w 118"/>
+                                      <a:gd name="T17" fmla="*/ 26 h 275"/>
+                                      <a:gd name="T18" fmla="*/ 0 w 118"/>
+                                      <a:gd name="T19" fmla="*/ 0 h 275"/>
+                                    </a:gdLst>
+                                    <a:ahLst/>
+                                    <a:cxnLst>
+                                      <a:cxn ang="0">
+                                        <a:pos x="T0" y="T1"/>
+                                      </a:cxn>
+                                      <a:cxn ang="0">
+                                        <a:pos x="T2" y="T3"/>
+                                      </a:cxn>
+                                      <a:cxn ang="0">
+                                        <a:pos x="T4" y="T5"/>
+                                      </a:cxn>
+                                      <a:cxn ang="0">
+                                        <a:pos x="T6" y="T7"/>
+                                      </a:cxn>
+                                      <a:cxn ang="0">
+                                        <a:pos x="T8" y="T9"/>
+                                      </a:cxn>
+                                      <a:cxn ang="0">
+                                        <a:pos x="T10" y="T11"/>
+                                      </a:cxn>
+                                      <a:cxn ang="0">
+                                        <a:pos x="T12" y="T13"/>
+                                      </a:cxn>
+                                      <a:cxn ang="0">
+                                        <a:pos x="T14" y="T15"/>
+                                      </a:cxn>
+                                      <a:cxn ang="0">
+                                        <a:pos x="T16" y="T17"/>
+                                      </a:cxn>
+                                      <a:cxn ang="0">
+                                        <a:pos x="T18" y="T19"/>
+                                      </a:cxn>
+                                    </a:cxnLst>
+                                    <a:rect l="0" t="0" r="r" b="b"/>
+                                    <a:pathLst>
+                                      <a:path w="118" h="275">
+                                        <a:moveTo>
+                                          <a:pt x="0" y="0"/>
+                                        </a:moveTo>
+                                        <a:lnTo>
+                                          <a:pt x="8" y="20"/>
+                                        </a:lnTo>
+                                        <a:lnTo>
+                                          <a:pt x="37" y="96"/>
+                                        </a:lnTo>
+                                        <a:lnTo>
+                                          <a:pt x="69" y="170"/>
+                                        </a:lnTo>
+                                        <a:lnTo>
+                                          <a:pt x="118" y="275"/>
+                                        </a:lnTo>
+                                        <a:lnTo>
+                                          <a:pt x="109" y="275"/>
+                                        </a:lnTo>
+                                        <a:lnTo>
+                                          <a:pt x="61" y="174"/>
+                                        </a:lnTo>
+                                        <a:lnTo>
+                                          <a:pt x="30" y="100"/>
+                                        </a:lnTo>
+                                        <a:lnTo>
+                                          <a:pt x="0" y="26"/>
+                                        </a:lnTo>
+                                        <a:lnTo>
+                                          <a:pt x="0" y="0"/>
+                                        </a:lnTo>
+                                        <a:close/>
+                                      </a:path>
+                                    </a:pathLst>
+                                  </a:custGeom>
+                                  <a:solidFill>
+                                    <a:schemeClr val="tx2">
+                                      <a:alpha val="20000"/>
+                                    </a:schemeClr>
+                                  </a:solidFill>
+                                  <a:ln w="0">
+                                    <a:solidFill>
+                                      <a:schemeClr val="tx2">
+                                        <a:alpha val="20000"/>
+                                      </a:schemeClr>
+                                    </a:solidFill>
+                                    <a:prstDash val="solid"/>
+                                    <a:round/>
+                                    <a:headEnd/>
+                                    <a:tailEnd/>
+                                  </a:ln>
+                                </wps:spPr>
+                                <wps:bodyPr vert="horz" wrap="square" lIns="91440" tIns="45720" rIns="91440" bIns="45720" numCol="1" anchor="t" anchorCtr="0" compatLnSpc="1">
+                                  <a:prstTxWarp prst="textNoShape">
+                                    <a:avLst/>
+                                  </a:prstTxWarp>
+                                </wps:bodyPr>
+                              </wps:wsp>
+                              <wps:wsp>
+                                <wps:cNvPr id="23" name="Forma libre 23"/>
+                                <wps:cNvSpPr>
+                                  <a:spLocks/>
+                                </wps:cNvSpPr>
+                                <wps:spPr bwMode="auto">
+                                  <a:xfrm>
+                                    <a:off x="80645" y="5010327"/>
+                                    <a:ext cx="31750" cy="192088"/>
+                                  </a:xfrm>
+                                  <a:custGeom>
+                                    <a:avLst/>
+                                    <a:gdLst>
+                                      <a:gd name="T0" fmla="*/ 0 w 20"/>
+                                      <a:gd name="T1" fmla="*/ 0 h 121"/>
+                                      <a:gd name="T2" fmla="*/ 16 w 20"/>
+                                      <a:gd name="T3" fmla="*/ 72 h 121"/>
+                                      <a:gd name="T4" fmla="*/ 20 w 20"/>
+                                      <a:gd name="T5" fmla="*/ 121 h 121"/>
+                                      <a:gd name="T6" fmla="*/ 18 w 20"/>
+                                      <a:gd name="T7" fmla="*/ 112 h 121"/>
+                                      <a:gd name="T8" fmla="*/ 0 w 20"/>
+                                      <a:gd name="T9" fmla="*/ 31 h 121"/>
+                                      <a:gd name="T10" fmla="*/ 0 w 20"/>
+                                      <a:gd name="T11" fmla="*/ 0 h 121"/>
+                                    </a:gdLst>
+                                    <a:ahLst/>
+                                    <a:cxnLst>
+                                      <a:cxn ang="0">
+                                        <a:pos x="T0" y="T1"/>
+                                      </a:cxn>
+                                      <a:cxn ang="0">
+                                        <a:pos x="T2" y="T3"/>
+                                      </a:cxn>
+                                      <a:cxn ang="0">
+                                        <a:pos x="T4" y="T5"/>
+                                      </a:cxn>
+                                      <a:cxn ang="0">
+                                        <a:pos x="T6" y="T7"/>
+                                      </a:cxn>
+                                      <a:cxn ang="0">
+                                        <a:pos x="T8" y="T9"/>
+                                      </a:cxn>
+                                      <a:cxn ang="0">
+                                        <a:pos x="T10" y="T11"/>
+                                      </a:cxn>
+                                    </a:cxnLst>
+                                    <a:rect l="0" t="0" r="r" b="b"/>
+                                    <a:pathLst>
+                                      <a:path w="20" h="121">
+                                        <a:moveTo>
+                                          <a:pt x="0" y="0"/>
+                                        </a:moveTo>
+                                        <a:lnTo>
+                                          <a:pt x="16" y="72"/>
+                                        </a:lnTo>
+                                        <a:lnTo>
+                                          <a:pt x="20" y="121"/>
+                                        </a:lnTo>
+                                        <a:lnTo>
+                                          <a:pt x="18" y="112"/>
+                                        </a:lnTo>
+                                        <a:lnTo>
+                                          <a:pt x="0" y="31"/>
+                                        </a:lnTo>
+                                        <a:lnTo>
+                                          <a:pt x="0" y="0"/>
+                                        </a:lnTo>
+                                        <a:close/>
+                                      </a:path>
+                                    </a:pathLst>
+                                  </a:custGeom>
+                                  <a:solidFill>
+                                    <a:schemeClr val="tx2">
+                                      <a:alpha val="20000"/>
+                                    </a:schemeClr>
+                                  </a:solidFill>
+                                  <a:ln w="0">
+                                    <a:solidFill>
+                                      <a:schemeClr val="tx2">
+                                        <a:alpha val="20000"/>
+                                      </a:schemeClr>
+                                    </a:solidFill>
+                                    <a:prstDash val="solid"/>
+                                    <a:round/>
+                                    <a:headEnd/>
+                                    <a:tailEnd/>
+                                  </a:ln>
+                                </wps:spPr>
+                                <wps:bodyPr vert="horz" wrap="square" lIns="91440" tIns="45720" rIns="91440" bIns="45720" numCol="1" anchor="t" anchorCtr="0" compatLnSpc="1">
+                                  <a:prstTxWarp prst="textNoShape">
+                                    <a:avLst/>
+                                  </a:prstTxWarp>
+                                </wps:bodyPr>
+                              </wps:wsp>
+                              <wps:wsp>
+                                <wps:cNvPr id="24" name="Forma libre 24"/>
+                                <wps:cNvSpPr>
+                                  <a:spLocks/>
+                                </wps:cNvSpPr>
+                                <wps:spPr bwMode="auto">
+                                  <a:xfrm>
+                                    <a:off x="112395" y="5202414"/>
+                                    <a:ext cx="250825" cy="1020763"/>
+                                  </a:xfrm>
+                                  <a:custGeom>
+                                    <a:avLst/>
+                                    <a:gdLst>
+                                      <a:gd name="T0" fmla="*/ 0 w 158"/>
+                                      <a:gd name="T1" fmla="*/ 0 h 643"/>
+                                      <a:gd name="T2" fmla="*/ 11 w 158"/>
+                                      <a:gd name="T3" fmla="*/ 46 h 643"/>
+                                      <a:gd name="T4" fmla="*/ 22 w 158"/>
+                                      <a:gd name="T5" fmla="*/ 129 h 643"/>
+                                      <a:gd name="T6" fmla="*/ 36 w 158"/>
+                                      <a:gd name="T7" fmla="*/ 211 h 643"/>
+                                      <a:gd name="T8" fmla="*/ 55 w 158"/>
+                                      <a:gd name="T9" fmla="*/ 301 h 643"/>
+                                      <a:gd name="T10" fmla="*/ 76 w 158"/>
+                                      <a:gd name="T11" fmla="*/ 389 h 643"/>
+                                      <a:gd name="T12" fmla="*/ 103 w 158"/>
+                                      <a:gd name="T13" fmla="*/ 476 h 643"/>
+                                      <a:gd name="T14" fmla="*/ 123 w 158"/>
+                                      <a:gd name="T15" fmla="*/ 533 h 643"/>
+                                      <a:gd name="T16" fmla="*/ 144 w 158"/>
+                                      <a:gd name="T17" fmla="*/ 588 h 643"/>
+                                      <a:gd name="T18" fmla="*/ 155 w 158"/>
+                                      <a:gd name="T19" fmla="*/ 632 h 643"/>
+                                      <a:gd name="T20" fmla="*/ 158 w 158"/>
+                                      <a:gd name="T21" fmla="*/ 643 h 643"/>
+                                      <a:gd name="T22" fmla="*/ 142 w 158"/>
+                                      <a:gd name="T23" fmla="*/ 608 h 643"/>
+                                      <a:gd name="T24" fmla="*/ 118 w 158"/>
+                                      <a:gd name="T25" fmla="*/ 544 h 643"/>
+                                      <a:gd name="T26" fmla="*/ 95 w 158"/>
+                                      <a:gd name="T27" fmla="*/ 478 h 643"/>
+                                      <a:gd name="T28" fmla="*/ 69 w 158"/>
+                                      <a:gd name="T29" fmla="*/ 391 h 643"/>
+                                      <a:gd name="T30" fmla="*/ 47 w 158"/>
+                                      <a:gd name="T31" fmla="*/ 302 h 643"/>
+                                      <a:gd name="T32" fmla="*/ 29 w 158"/>
+                                      <a:gd name="T33" fmla="*/ 212 h 643"/>
+                                      <a:gd name="T34" fmla="*/ 13 w 158"/>
+                                      <a:gd name="T35" fmla="*/ 107 h 643"/>
+                                      <a:gd name="T36" fmla="*/ 0 w 158"/>
+                                      <a:gd name="T37" fmla="*/ 0 h 643"/>
+                                    </a:gdLst>
+                                    <a:ahLst/>
+                                    <a:cxnLst>
+                                      <a:cxn ang="0">
+                                        <a:pos x="T0" y="T1"/>
+                                      </a:cxn>
+                                      <a:cxn ang="0">
+                                        <a:pos x="T2" y="T3"/>
+                                      </a:cxn>
+                                      <a:cxn ang="0">
+                                        <a:pos x="T4" y="T5"/>
+                                      </a:cxn>
+                                      <a:cxn ang="0">
+                                        <a:pos x="T6" y="T7"/>
+                                      </a:cxn>
+                                      <a:cxn ang="0">
+                                        <a:pos x="T8" y="T9"/>
+                                      </a:cxn>
+                                      <a:cxn ang="0">
+                                        <a:pos x="T10" y="T11"/>
+                                      </a:cxn>
+                                      <a:cxn ang="0">
+                                        <a:pos x="T12" y="T13"/>
+                                      </a:cxn>
+                                      <a:cxn ang="0">
+                                        <a:pos x="T14" y="T15"/>
+                                      </a:cxn>
+                                      <a:cxn ang="0">
+                                        <a:pos x="T16" y="T17"/>
+                                      </a:cxn>
+                                      <a:cxn ang="0">
+                                        <a:pos x="T18" y="T19"/>
+                                      </a:cxn>
+                                      <a:cxn ang="0">
+                                        <a:pos x="T20" y="T21"/>
+                                      </a:cxn>
+                                      <a:cxn ang="0">
+                                        <a:pos x="T22" y="T23"/>
+                                      </a:cxn>
+                                      <a:cxn ang="0">
+                                        <a:pos x="T24" y="T25"/>
+                                      </a:cxn>
+                                      <a:cxn ang="0">
+                                        <a:pos x="T26" y="T27"/>
+                                      </a:cxn>
+                                      <a:cxn ang="0">
+                                        <a:pos x="T28" y="T29"/>
+                                      </a:cxn>
+                                      <a:cxn ang="0">
+                                        <a:pos x="T30" y="T31"/>
+                                      </a:cxn>
+                                      <a:cxn ang="0">
+                                        <a:pos x="T32" y="T33"/>
+                                      </a:cxn>
+                                      <a:cxn ang="0">
+                                        <a:pos x="T34" y="T35"/>
+                                      </a:cxn>
+                                      <a:cxn ang="0">
+                                        <a:pos x="T36" y="T37"/>
+                                      </a:cxn>
+                                    </a:cxnLst>
+                                    <a:rect l="0" t="0" r="r" b="b"/>
+                                    <a:pathLst>
+                                      <a:path w="158" h="643">
+                                        <a:moveTo>
+                                          <a:pt x="0" y="0"/>
+                                        </a:moveTo>
+                                        <a:lnTo>
+                                          <a:pt x="11" y="46"/>
+                                        </a:lnTo>
+                                        <a:lnTo>
+                                          <a:pt x="22" y="129"/>
+                                        </a:lnTo>
+                                        <a:lnTo>
+                                          <a:pt x="36" y="211"/>
+                                        </a:lnTo>
+                                        <a:lnTo>
+                                          <a:pt x="55" y="301"/>
+                                        </a:lnTo>
+                                        <a:lnTo>
+                                          <a:pt x="76" y="389"/>
+                                        </a:lnTo>
+                                        <a:lnTo>
+                                          <a:pt x="103" y="476"/>
+                                        </a:lnTo>
+                                        <a:lnTo>
+                                          <a:pt x="123" y="533"/>
+                                        </a:lnTo>
+                                        <a:lnTo>
+                                          <a:pt x="144" y="588"/>
+                                        </a:lnTo>
+                                        <a:lnTo>
+                                          <a:pt x="155" y="632"/>
+                                        </a:lnTo>
+                                        <a:lnTo>
+                                          <a:pt x="158" y="643"/>
+                                        </a:lnTo>
+                                        <a:lnTo>
+                                          <a:pt x="142" y="608"/>
+                                        </a:lnTo>
+                                        <a:lnTo>
+                                          <a:pt x="118" y="544"/>
+                                        </a:lnTo>
+                                        <a:lnTo>
+                                          <a:pt x="95" y="478"/>
+                                        </a:lnTo>
+                                        <a:lnTo>
+                                          <a:pt x="69" y="391"/>
+                                        </a:lnTo>
+                                        <a:lnTo>
+                                          <a:pt x="47" y="302"/>
+                                        </a:lnTo>
+                                        <a:lnTo>
+                                          <a:pt x="29" y="212"/>
+                                        </a:lnTo>
+                                        <a:lnTo>
+                                          <a:pt x="13" y="107"/>
+                                        </a:lnTo>
+                                        <a:lnTo>
+                                          <a:pt x="0" y="0"/>
+                                        </a:lnTo>
+                                        <a:close/>
+                                      </a:path>
+                                    </a:pathLst>
+                                  </a:custGeom>
+                                  <a:solidFill>
+                                    <a:schemeClr val="tx2">
+                                      <a:alpha val="20000"/>
+                                    </a:schemeClr>
+                                  </a:solidFill>
+                                  <a:ln w="0">
+                                    <a:solidFill>
+                                      <a:schemeClr val="tx2">
+                                        <a:alpha val="20000"/>
+                                      </a:schemeClr>
+                                    </a:solidFill>
+                                    <a:prstDash val="solid"/>
+                                    <a:round/>
+                                    <a:headEnd/>
+                                    <a:tailEnd/>
+                                  </a:ln>
+                                </wps:spPr>
+                                <wps:bodyPr vert="horz" wrap="square" lIns="91440" tIns="45720" rIns="91440" bIns="45720" numCol="1" anchor="t" anchorCtr="0" compatLnSpc="1">
+                                  <a:prstTxWarp prst="textNoShape">
+                                    <a:avLst/>
+                                  </a:prstTxWarp>
+                                </wps:bodyPr>
+                              </wps:wsp>
+                              <wps:wsp>
+                                <wps:cNvPr id="25" name="Forma libre 25"/>
+                                <wps:cNvSpPr>
+                                  <a:spLocks/>
+                                </wps:cNvSpPr>
+                                <wps:spPr bwMode="auto">
+                                  <a:xfrm>
+                                    <a:off x="375920" y="6215239"/>
+                                    <a:ext cx="52388" cy="112713"/>
+                                  </a:xfrm>
+                                  <a:custGeom>
+                                    <a:avLst/>
+                                    <a:gdLst>
+                                      <a:gd name="T0" fmla="*/ 0 w 33"/>
+                                      <a:gd name="T1" fmla="*/ 0 h 71"/>
+                                      <a:gd name="T2" fmla="*/ 33 w 33"/>
+                                      <a:gd name="T3" fmla="*/ 71 h 71"/>
+                                      <a:gd name="T4" fmla="*/ 24 w 33"/>
+                                      <a:gd name="T5" fmla="*/ 71 h 71"/>
+                                      <a:gd name="T6" fmla="*/ 11 w 33"/>
+                                      <a:gd name="T7" fmla="*/ 36 h 71"/>
+                                      <a:gd name="T8" fmla="*/ 0 w 33"/>
+                                      <a:gd name="T9" fmla="*/ 0 h 71"/>
+                                    </a:gdLst>
+                                    <a:ahLst/>
+                                    <a:cxnLst>
+                                      <a:cxn ang="0">
+                                        <a:pos x="T0" y="T1"/>
+                                      </a:cxn>
+                                      <a:cxn ang="0">
+                                        <a:pos x="T2" y="T3"/>
+                                      </a:cxn>
+                                      <a:cxn ang="0">
+                                        <a:pos x="T4" y="T5"/>
+                                      </a:cxn>
+                                      <a:cxn ang="0">
+                                        <a:pos x="T6" y="T7"/>
+                                      </a:cxn>
+                                      <a:cxn ang="0">
+                                        <a:pos x="T8" y="T9"/>
+                                      </a:cxn>
+                                    </a:cxnLst>
+                                    <a:rect l="0" t="0" r="r" b="b"/>
+                                    <a:pathLst>
+                                      <a:path w="33" h="71">
+                                        <a:moveTo>
+                                          <a:pt x="0" y="0"/>
+                                        </a:moveTo>
+                                        <a:lnTo>
+                                          <a:pt x="33" y="71"/>
+                                        </a:lnTo>
+                                        <a:lnTo>
+                                          <a:pt x="24" y="71"/>
+                                        </a:lnTo>
+                                        <a:lnTo>
+                                          <a:pt x="11" y="36"/>
+                                        </a:lnTo>
+                                        <a:lnTo>
+                                          <a:pt x="0" y="0"/>
+                                        </a:lnTo>
+                                        <a:close/>
+                                      </a:path>
+                                    </a:pathLst>
+                                  </a:custGeom>
+                                  <a:solidFill>
+                                    <a:schemeClr val="tx2">
+                                      <a:alpha val="20000"/>
+                                    </a:schemeClr>
+                                  </a:solidFill>
+                                  <a:ln w="0">
+                                    <a:solidFill>
+                                      <a:schemeClr val="tx2">
+                                        <a:alpha val="20000"/>
+                                      </a:schemeClr>
+                                    </a:solidFill>
+                                    <a:prstDash val="solid"/>
+                                    <a:round/>
+                                    <a:headEnd/>
+                                    <a:tailEnd/>
+                                  </a:ln>
+                                </wps:spPr>
+                                <wps:bodyPr vert="horz" wrap="square" lIns="91440" tIns="45720" rIns="91440" bIns="45720" numCol="1" anchor="t" anchorCtr="0" compatLnSpc="1">
+                                  <a:prstTxWarp prst="textNoShape">
+                                    <a:avLst/>
+                                  </a:prstTxWarp>
+                                </wps:bodyPr>
+                              </wps:wsp>
+                              <wps:wsp>
+                                <wps:cNvPr id="26" name="Forma libre 26"/>
+                                <wps:cNvSpPr>
+                                  <a:spLocks/>
+                                </wps:cNvSpPr>
+                                <wps:spPr bwMode="auto">
+                                  <a:xfrm>
+                                    <a:off x="106045" y="5124627"/>
+                                    <a:ext cx="23813" cy="150813"/>
+                                  </a:xfrm>
+                                  <a:custGeom>
+                                    <a:avLst/>
+                                    <a:gdLst>
+                                      <a:gd name="T0" fmla="*/ 0 w 15"/>
+                                      <a:gd name="T1" fmla="*/ 0 h 95"/>
+                                      <a:gd name="T2" fmla="*/ 8 w 15"/>
+                                      <a:gd name="T3" fmla="*/ 37 h 95"/>
+                                      <a:gd name="T4" fmla="*/ 8 w 15"/>
+                                      <a:gd name="T5" fmla="*/ 41 h 95"/>
+                                      <a:gd name="T6" fmla="*/ 15 w 15"/>
+                                      <a:gd name="T7" fmla="*/ 95 h 95"/>
+                                      <a:gd name="T8" fmla="*/ 4 w 15"/>
+                                      <a:gd name="T9" fmla="*/ 49 h 95"/>
+                                      <a:gd name="T10" fmla="*/ 0 w 15"/>
+                                      <a:gd name="T11" fmla="*/ 0 h 95"/>
+                                    </a:gdLst>
+                                    <a:ahLst/>
+                                    <a:cxnLst>
+                                      <a:cxn ang="0">
+                                        <a:pos x="T0" y="T1"/>
+                                      </a:cxn>
+                                      <a:cxn ang="0">
+                                        <a:pos x="T2" y="T3"/>
+                                      </a:cxn>
+                                      <a:cxn ang="0">
+                                        <a:pos x="T4" y="T5"/>
+                                      </a:cxn>
+                                      <a:cxn ang="0">
+                                        <a:pos x="T6" y="T7"/>
+                                      </a:cxn>
+                                      <a:cxn ang="0">
+                                        <a:pos x="T8" y="T9"/>
+                                      </a:cxn>
+                                      <a:cxn ang="0">
+                                        <a:pos x="T10" y="T11"/>
+                                      </a:cxn>
+                                    </a:cxnLst>
+                                    <a:rect l="0" t="0" r="r" b="b"/>
+                                    <a:pathLst>
+                                      <a:path w="15" h="95">
+                                        <a:moveTo>
+                                          <a:pt x="0" y="0"/>
+                                        </a:moveTo>
+                                        <a:lnTo>
+                                          <a:pt x="8" y="37"/>
+                                        </a:lnTo>
+                                        <a:lnTo>
+                                          <a:pt x="8" y="41"/>
+                                        </a:lnTo>
+                                        <a:lnTo>
+                                          <a:pt x="15" y="95"/>
+                                        </a:lnTo>
+                                        <a:lnTo>
+                                          <a:pt x="4" y="49"/>
+                                        </a:lnTo>
+                                        <a:lnTo>
+                                          <a:pt x="0" y="0"/>
+                                        </a:lnTo>
+                                        <a:close/>
+                                      </a:path>
+                                    </a:pathLst>
+                                  </a:custGeom>
+                                  <a:solidFill>
+                                    <a:schemeClr val="tx2">
+                                      <a:alpha val="20000"/>
+                                    </a:schemeClr>
+                                  </a:solidFill>
+                                  <a:ln w="0">
+                                    <a:solidFill>
+                                      <a:schemeClr val="tx2">
+                                        <a:alpha val="20000"/>
+                                      </a:schemeClr>
+                                    </a:solidFill>
+                                    <a:prstDash val="solid"/>
+                                    <a:round/>
+                                    <a:headEnd/>
+                                    <a:tailEnd/>
+                                  </a:ln>
+                                </wps:spPr>
+                                <wps:bodyPr vert="horz" wrap="square" lIns="91440" tIns="45720" rIns="91440" bIns="45720" numCol="1" anchor="t" anchorCtr="0" compatLnSpc="1">
+                                  <a:prstTxWarp prst="textNoShape">
+                                    <a:avLst/>
+                                  </a:prstTxWarp>
+                                </wps:bodyPr>
+                              </wps:wsp>
+                              <wps:wsp>
+                                <wps:cNvPr id="27" name="Forma libre 27"/>
+                                <wps:cNvSpPr>
+                                  <a:spLocks/>
+                                </wps:cNvSpPr>
+                                <wps:spPr bwMode="auto">
+                                  <a:xfrm>
+                                    <a:off x="317182" y="4649964"/>
+                                    <a:ext cx="638175" cy="1241425"/>
+                                  </a:xfrm>
+                                  <a:custGeom>
+                                    <a:avLst/>
+                                    <a:gdLst>
+                                      <a:gd name="T0" fmla="*/ 402 w 402"/>
+                                      <a:gd name="T1" fmla="*/ 0 h 782"/>
+                                      <a:gd name="T2" fmla="*/ 402 w 402"/>
+                                      <a:gd name="T3" fmla="*/ 1 h 782"/>
+                                      <a:gd name="T4" fmla="*/ 363 w 402"/>
+                                      <a:gd name="T5" fmla="*/ 39 h 782"/>
+                                      <a:gd name="T6" fmla="*/ 325 w 402"/>
+                                      <a:gd name="T7" fmla="*/ 79 h 782"/>
+                                      <a:gd name="T8" fmla="*/ 290 w 402"/>
+                                      <a:gd name="T9" fmla="*/ 121 h 782"/>
+                                      <a:gd name="T10" fmla="*/ 255 w 402"/>
+                                      <a:gd name="T11" fmla="*/ 164 h 782"/>
+                                      <a:gd name="T12" fmla="*/ 211 w 402"/>
+                                      <a:gd name="T13" fmla="*/ 222 h 782"/>
+                                      <a:gd name="T14" fmla="*/ 171 w 402"/>
+                                      <a:gd name="T15" fmla="*/ 284 h 782"/>
+                                      <a:gd name="T16" fmla="*/ 133 w 402"/>
+                                      <a:gd name="T17" fmla="*/ 346 h 782"/>
+                                      <a:gd name="T18" fmla="*/ 100 w 402"/>
+                                      <a:gd name="T19" fmla="*/ 411 h 782"/>
+                                      <a:gd name="T20" fmla="*/ 71 w 402"/>
+                                      <a:gd name="T21" fmla="*/ 478 h 782"/>
+                                      <a:gd name="T22" fmla="*/ 45 w 402"/>
+                                      <a:gd name="T23" fmla="*/ 546 h 782"/>
+                                      <a:gd name="T24" fmla="*/ 27 w 402"/>
+                                      <a:gd name="T25" fmla="*/ 617 h 782"/>
+                                      <a:gd name="T26" fmla="*/ 13 w 402"/>
+                                      <a:gd name="T27" fmla="*/ 689 h 782"/>
+                                      <a:gd name="T28" fmla="*/ 7 w 402"/>
+                                      <a:gd name="T29" fmla="*/ 761 h 782"/>
+                                      <a:gd name="T30" fmla="*/ 7 w 402"/>
+                                      <a:gd name="T31" fmla="*/ 782 h 782"/>
+                                      <a:gd name="T32" fmla="*/ 0 w 402"/>
+                                      <a:gd name="T33" fmla="*/ 765 h 782"/>
+                                      <a:gd name="T34" fmla="*/ 1 w 402"/>
+                                      <a:gd name="T35" fmla="*/ 761 h 782"/>
+                                      <a:gd name="T36" fmla="*/ 7 w 402"/>
+                                      <a:gd name="T37" fmla="*/ 688 h 782"/>
+                                      <a:gd name="T38" fmla="*/ 21 w 402"/>
+                                      <a:gd name="T39" fmla="*/ 616 h 782"/>
+                                      <a:gd name="T40" fmla="*/ 40 w 402"/>
+                                      <a:gd name="T41" fmla="*/ 545 h 782"/>
+                                      <a:gd name="T42" fmla="*/ 66 w 402"/>
+                                      <a:gd name="T43" fmla="*/ 475 h 782"/>
+                                      <a:gd name="T44" fmla="*/ 95 w 402"/>
+                                      <a:gd name="T45" fmla="*/ 409 h 782"/>
+                                      <a:gd name="T46" fmla="*/ 130 w 402"/>
+                                      <a:gd name="T47" fmla="*/ 343 h 782"/>
+                                      <a:gd name="T48" fmla="*/ 167 w 402"/>
+                                      <a:gd name="T49" fmla="*/ 281 h 782"/>
+                                      <a:gd name="T50" fmla="*/ 209 w 402"/>
+                                      <a:gd name="T51" fmla="*/ 220 h 782"/>
+                                      <a:gd name="T52" fmla="*/ 253 w 402"/>
+                                      <a:gd name="T53" fmla="*/ 163 h 782"/>
+                                      <a:gd name="T54" fmla="*/ 287 w 402"/>
+                                      <a:gd name="T55" fmla="*/ 120 h 782"/>
+                                      <a:gd name="T56" fmla="*/ 324 w 402"/>
+                                      <a:gd name="T57" fmla="*/ 78 h 782"/>
+                                      <a:gd name="T58" fmla="*/ 362 w 402"/>
+                                      <a:gd name="T59" fmla="*/ 38 h 782"/>
+                                      <a:gd name="T60" fmla="*/ 402 w 402"/>
+                                      <a:gd name="T61" fmla="*/ 0 h 782"/>
+                                    </a:gdLst>
+                                    <a:ahLst/>
+                                    <a:cxnLst>
+                                      <a:cxn ang="0">
+                                        <a:pos x="T0" y="T1"/>
+                                      </a:cxn>
+                                      <a:cxn ang="0">
+                                        <a:pos x="T2" y="T3"/>
+                                      </a:cxn>
+                                      <a:cxn ang="0">
+                                        <a:pos x="T4" y="T5"/>
+                                      </a:cxn>
+                                      <a:cxn ang="0">
+                                        <a:pos x="T6" y="T7"/>
+                                      </a:cxn>
+                                      <a:cxn ang="0">
+                                        <a:pos x="T8" y="T9"/>
+                                      </a:cxn>
+                                      <a:cxn ang="0">
+                                        <a:pos x="T10" y="T11"/>
+                                      </a:cxn>
+                                      <a:cxn ang="0">
+                                        <a:pos x="T12" y="T13"/>
+                                      </a:cxn>
+                                      <a:cxn ang="0">
+                                        <a:pos x="T14" y="T15"/>
+                                      </a:cxn>
+                                      <a:cxn ang="0">
+                                        <a:pos x="T16" y="T17"/>
+                                      </a:cxn>
+                                      <a:cxn ang="0">
+                                        <a:pos x="T18" y="T19"/>
+                                      </a:cxn>
+                                      <a:cxn ang="0">
+                                        <a:pos x="T20" y="T21"/>
+                                      </a:cxn>
+                                      <a:cxn ang="0">
+                                        <a:pos x="T22" y="T23"/>
+                                      </a:cxn>
+                                      <a:cxn ang="0">
+                                        <a:pos x="T24" y="T25"/>
+                                      </a:cxn>
+                                      <a:cxn ang="0">
+                                        <a:pos x="T26" y="T27"/>
+                                      </a:cxn>
+                                      <a:cxn ang="0">
+                                        <a:pos x="T28" y="T29"/>
+                                      </a:cxn>
+                                      <a:cxn ang="0">
+                                        <a:pos x="T30" y="T31"/>
+                                      </a:cxn>
+                                      <a:cxn ang="0">
+                                        <a:pos x="T32" y="T33"/>
+                                      </a:cxn>
+                                      <a:cxn ang="0">
+                                        <a:pos x="T34" y="T35"/>
+                                      </a:cxn>
+                                      <a:cxn ang="0">
+                                        <a:pos x="T36" y="T37"/>
+                                      </a:cxn>
+                                      <a:cxn ang="0">
+                                        <a:pos x="T38" y="T39"/>
+                                      </a:cxn>
+                                      <a:cxn ang="0">
+                                        <a:pos x="T40" y="T41"/>
+                                      </a:cxn>
+                                      <a:cxn ang="0">
+                                        <a:pos x="T42" y="T43"/>
+                                      </a:cxn>
+                                      <a:cxn ang="0">
+                                        <a:pos x="T44" y="T45"/>
+                                      </a:cxn>
+                                      <a:cxn ang="0">
+                                        <a:pos x="T46" y="T47"/>
+                                      </a:cxn>
+                                      <a:cxn ang="0">
+                                        <a:pos x="T48" y="T49"/>
+                                      </a:cxn>
+                                      <a:cxn ang="0">
+                                        <a:pos x="T50" y="T51"/>
+                                      </a:cxn>
+                                      <a:cxn ang="0">
+                                        <a:pos x="T52" y="T53"/>
+                                      </a:cxn>
+                                      <a:cxn ang="0">
+                                        <a:pos x="T54" y="T55"/>
+                                      </a:cxn>
+                                      <a:cxn ang="0">
+                                        <a:pos x="T56" y="T57"/>
+                                      </a:cxn>
+                                      <a:cxn ang="0">
+                                        <a:pos x="T58" y="T59"/>
+                                      </a:cxn>
+                                      <a:cxn ang="0">
+                                        <a:pos x="T60" y="T61"/>
+                                      </a:cxn>
+                                    </a:cxnLst>
+                                    <a:rect l="0" t="0" r="r" b="b"/>
+                                    <a:pathLst>
+                                      <a:path w="402" h="782">
+                                        <a:moveTo>
+                                          <a:pt x="402" y="0"/>
+                                        </a:moveTo>
+                                        <a:lnTo>
+                                          <a:pt x="402" y="1"/>
+                                        </a:lnTo>
+                                        <a:lnTo>
+                                          <a:pt x="363" y="39"/>
+                                        </a:lnTo>
+                                        <a:lnTo>
+                                          <a:pt x="325" y="79"/>
+                                        </a:lnTo>
+                                        <a:lnTo>
+                                          <a:pt x="290" y="121"/>
+                                        </a:lnTo>
+                                        <a:lnTo>
+                                          <a:pt x="255" y="164"/>
+                                        </a:lnTo>
+                                        <a:lnTo>
+                                          <a:pt x="211" y="222"/>
+                                        </a:lnTo>
+                                        <a:lnTo>
+                                          <a:pt x="171" y="284"/>
+                                        </a:lnTo>
+                                        <a:lnTo>
+                                          <a:pt x="133" y="346"/>
+                                        </a:lnTo>
+                                        <a:lnTo>
+                                          <a:pt x="100" y="411"/>
+                                        </a:lnTo>
+                                        <a:lnTo>
+                                          <a:pt x="71" y="478"/>
+                                        </a:lnTo>
+                                        <a:lnTo>
+                                          <a:pt x="45" y="546"/>
+                                        </a:lnTo>
+                                        <a:lnTo>
+                                          <a:pt x="27" y="617"/>
+                                        </a:lnTo>
+                                        <a:lnTo>
+                                          <a:pt x="13" y="689"/>
+                                        </a:lnTo>
+                                        <a:lnTo>
+                                          <a:pt x="7" y="761"/>
+                                        </a:lnTo>
+                                        <a:lnTo>
+                                          <a:pt x="7" y="782"/>
+                                        </a:lnTo>
+                                        <a:lnTo>
+                                          <a:pt x="0" y="765"/>
+                                        </a:lnTo>
+                                        <a:lnTo>
+                                          <a:pt x="1" y="761"/>
+                                        </a:lnTo>
+                                        <a:lnTo>
+                                          <a:pt x="7" y="688"/>
+                                        </a:lnTo>
+                                        <a:lnTo>
+                                          <a:pt x="21" y="616"/>
+                                        </a:lnTo>
+                                        <a:lnTo>
+                                          <a:pt x="40" y="545"/>
+                                        </a:lnTo>
+                                        <a:lnTo>
+                                          <a:pt x="66" y="475"/>
+                                        </a:lnTo>
+                                        <a:lnTo>
+                                          <a:pt x="95" y="409"/>
+                                        </a:lnTo>
+                                        <a:lnTo>
+                                          <a:pt x="130" y="343"/>
+                                        </a:lnTo>
+                                        <a:lnTo>
+                                          <a:pt x="167" y="281"/>
+                                        </a:lnTo>
+                                        <a:lnTo>
+                                          <a:pt x="209" y="220"/>
+                                        </a:lnTo>
+                                        <a:lnTo>
+                                          <a:pt x="253" y="163"/>
+                                        </a:lnTo>
+                                        <a:lnTo>
+                                          <a:pt x="287" y="120"/>
+                                        </a:lnTo>
+                                        <a:lnTo>
+                                          <a:pt x="324" y="78"/>
+                                        </a:lnTo>
+                                        <a:lnTo>
+                                          <a:pt x="362" y="38"/>
+                                        </a:lnTo>
+                                        <a:lnTo>
+                                          <a:pt x="402" y="0"/>
+                                        </a:lnTo>
+                                        <a:close/>
+                                      </a:path>
+                                    </a:pathLst>
+                                  </a:custGeom>
+                                  <a:solidFill>
+                                    <a:schemeClr val="tx2">
+                                      <a:alpha val="20000"/>
+                                    </a:schemeClr>
+                                  </a:solidFill>
+                                  <a:ln w="0">
+                                    <a:solidFill>
+                                      <a:schemeClr val="tx2">
+                                        <a:alpha val="20000"/>
+                                      </a:schemeClr>
+                                    </a:solidFill>
+                                    <a:prstDash val="solid"/>
+                                    <a:round/>
+                                    <a:headEnd/>
+                                    <a:tailEnd/>
+                                  </a:ln>
+                                </wps:spPr>
+                                <wps:bodyPr vert="horz" wrap="square" lIns="91440" tIns="45720" rIns="91440" bIns="45720" numCol="1" anchor="t" anchorCtr="0" compatLnSpc="1">
+                                  <a:prstTxWarp prst="textNoShape">
+                                    <a:avLst/>
+                                  </a:prstTxWarp>
+                                </wps:bodyPr>
+                              </wps:wsp>
+                              <wps:wsp>
+                                <wps:cNvPr id="28" name="Forma libre 28"/>
+                                <wps:cNvSpPr>
+                                  <a:spLocks/>
+                                </wps:cNvSpPr>
+                                <wps:spPr bwMode="auto">
+                                  <a:xfrm>
+                                    <a:off x="317182" y="5904089"/>
+                                    <a:ext cx="58738" cy="311150"/>
+                                  </a:xfrm>
+                                  <a:custGeom>
+                                    <a:avLst/>
+                                    <a:gdLst>
+                                      <a:gd name="T0" fmla="*/ 0 w 37"/>
+                                      <a:gd name="T1" fmla="*/ 0 h 196"/>
+                                      <a:gd name="T2" fmla="*/ 6 w 37"/>
+                                      <a:gd name="T3" fmla="*/ 15 h 196"/>
+                                      <a:gd name="T4" fmla="*/ 7 w 37"/>
+                                      <a:gd name="T5" fmla="*/ 18 h 196"/>
+                                      <a:gd name="T6" fmla="*/ 12 w 37"/>
+                                      <a:gd name="T7" fmla="*/ 80 h 196"/>
+                                      <a:gd name="T8" fmla="*/ 21 w 37"/>
+                                      <a:gd name="T9" fmla="*/ 134 h 196"/>
+                                      <a:gd name="T10" fmla="*/ 33 w 37"/>
+                                      <a:gd name="T11" fmla="*/ 188 h 196"/>
+                                      <a:gd name="T12" fmla="*/ 37 w 37"/>
+                                      <a:gd name="T13" fmla="*/ 196 h 196"/>
+                                      <a:gd name="T14" fmla="*/ 22 w 37"/>
+                                      <a:gd name="T15" fmla="*/ 162 h 196"/>
+                                      <a:gd name="T16" fmla="*/ 15 w 37"/>
+                                      <a:gd name="T17" fmla="*/ 146 h 196"/>
+                                      <a:gd name="T18" fmla="*/ 5 w 37"/>
+                                      <a:gd name="T19" fmla="*/ 81 h 196"/>
+                                      <a:gd name="T20" fmla="*/ 1 w 37"/>
+                                      <a:gd name="T21" fmla="*/ 40 h 196"/>
+                                      <a:gd name="T22" fmla="*/ 0 w 37"/>
+                                      <a:gd name="T23" fmla="*/ 0 h 196"/>
+                                    </a:gdLst>
+                                    <a:ahLst/>
+                                    <a:cxnLst>
+                                      <a:cxn ang="0">
+                                        <a:pos x="T0" y="T1"/>
+                                      </a:cxn>
+                                      <a:cxn ang="0">
+                                        <a:pos x="T2" y="T3"/>
+                                      </a:cxn>
+                                      <a:cxn ang="0">
+                                        <a:pos x="T4" y="T5"/>
+                                      </a:cxn>
+                                      <a:cxn ang="0">
+                                        <a:pos x="T6" y="T7"/>
+                                      </a:cxn>
+                                      <a:cxn ang="0">
+                                        <a:pos x="T8" y="T9"/>
+                                      </a:cxn>
+                                      <a:cxn ang="0">
+                                        <a:pos x="T10" y="T11"/>
+                                      </a:cxn>
+                                      <a:cxn ang="0">
+                                        <a:pos x="T12" y="T13"/>
+                                      </a:cxn>
+                                      <a:cxn ang="0">
+                                        <a:pos x="T14" y="T15"/>
+                                      </a:cxn>
+                                      <a:cxn ang="0">
+                                        <a:pos x="T16" y="T17"/>
+                                      </a:cxn>
+                                      <a:cxn ang="0">
+                                        <a:pos x="T18" y="T19"/>
+                                      </a:cxn>
+                                      <a:cxn ang="0">
+                                        <a:pos x="T20" y="T21"/>
+                                      </a:cxn>
+                                      <a:cxn ang="0">
+                                        <a:pos x="T22" y="T23"/>
+                                      </a:cxn>
+                                    </a:cxnLst>
+                                    <a:rect l="0" t="0" r="r" b="b"/>
+                                    <a:pathLst>
+                                      <a:path w="37" h="196">
+                                        <a:moveTo>
+                                          <a:pt x="0" y="0"/>
+                                        </a:moveTo>
+                                        <a:lnTo>
+                                          <a:pt x="6" y="15"/>
+                                        </a:lnTo>
+                                        <a:lnTo>
+                                          <a:pt x="7" y="18"/>
+                                        </a:lnTo>
+                                        <a:lnTo>
+                                          <a:pt x="12" y="80"/>
+                                        </a:lnTo>
+                                        <a:lnTo>
+                                          <a:pt x="21" y="134"/>
+                                        </a:lnTo>
+                                        <a:lnTo>
+                                          <a:pt x="33" y="188"/>
+                                        </a:lnTo>
+                                        <a:lnTo>
+                                          <a:pt x="37" y="196"/>
+                                        </a:lnTo>
+                                        <a:lnTo>
+                                          <a:pt x="22" y="162"/>
+                                        </a:lnTo>
+                                        <a:lnTo>
+                                          <a:pt x="15" y="146"/>
+                                        </a:lnTo>
+                                        <a:lnTo>
+                                          <a:pt x="5" y="81"/>
+                                        </a:lnTo>
+                                        <a:lnTo>
+                                          <a:pt x="1" y="40"/>
+                                        </a:lnTo>
+                                        <a:lnTo>
+                                          <a:pt x="0" y="0"/>
+                                        </a:lnTo>
+                                        <a:close/>
+                                      </a:path>
+                                    </a:pathLst>
+                                  </a:custGeom>
+                                  <a:solidFill>
+                                    <a:schemeClr val="tx2">
+                                      <a:alpha val="20000"/>
+                                    </a:schemeClr>
+                                  </a:solidFill>
+                                  <a:ln w="0">
+                                    <a:solidFill>
+                                      <a:schemeClr val="tx2">
+                                        <a:alpha val="20000"/>
+                                      </a:schemeClr>
+                                    </a:solidFill>
+                                    <a:prstDash val="solid"/>
+                                    <a:round/>
+                                    <a:headEnd/>
+                                    <a:tailEnd/>
+                                  </a:ln>
+                                </wps:spPr>
+                                <wps:bodyPr vert="horz" wrap="square" lIns="91440" tIns="45720" rIns="91440" bIns="45720" numCol="1" anchor="t" anchorCtr="0" compatLnSpc="1">
+                                  <a:prstTxWarp prst="textNoShape">
+                                    <a:avLst/>
+                                  </a:prstTxWarp>
+                                </wps:bodyPr>
+                              </wps:wsp>
+                              <wps:wsp>
+                                <wps:cNvPr id="29" name="Forma libre 29"/>
+                                <wps:cNvSpPr>
+                                  <a:spLocks/>
+                                </wps:cNvSpPr>
+                                <wps:spPr bwMode="auto">
+                                  <a:xfrm>
+                                    <a:off x="363220" y="6223177"/>
+                                    <a:ext cx="49213" cy="104775"/>
+                                  </a:xfrm>
+                                  <a:custGeom>
+                                    <a:avLst/>
+                                    <a:gdLst>
+                                      <a:gd name="T0" fmla="*/ 0 w 31"/>
+                                      <a:gd name="T1" fmla="*/ 0 h 66"/>
+                                      <a:gd name="T2" fmla="*/ 31 w 31"/>
+                                      <a:gd name="T3" fmla="*/ 66 h 66"/>
+                                      <a:gd name="T4" fmla="*/ 24 w 31"/>
+                                      <a:gd name="T5" fmla="*/ 66 h 66"/>
+                                      <a:gd name="T6" fmla="*/ 0 w 31"/>
+                                      <a:gd name="T7" fmla="*/ 0 h 66"/>
+                                    </a:gdLst>
+                                    <a:ahLst/>
+                                    <a:cxnLst>
+                                      <a:cxn ang="0">
+                                        <a:pos x="T0" y="T1"/>
+                                      </a:cxn>
+                                      <a:cxn ang="0">
+                                        <a:pos x="T2" y="T3"/>
+                                      </a:cxn>
+                                      <a:cxn ang="0">
+                                        <a:pos x="T4" y="T5"/>
+                                      </a:cxn>
+                                      <a:cxn ang="0">
+                                        <a:pos x="T6" y="T7"/>
+                                      </a:cxn>
+                                    </a:cxnLst>
+                                    <a:rect l="0" t="0" r="r" b="b"/>
+                                    <a:pathLst>
+                                      <a:path w="31" h="66">
+                                        <a:moveTo>
+                                          <a:pt x="0" y="0"/>
+                                        </a:moveTo>
+                                        <a:lnTo>
+                                          <a:pt x="31" y="66"/>
+                                        </a:lnTo>
+                                        <a:lnTo>
+                                          <a:pt x="24" y="66"/>
+                                        </a:lnTo>
+                                        <a:lnTo>
+                                          <a:pt x="0" y="0"/>
+                                        </a:lnTo>
+                                        <a:close/>
+                                      </a:path>
+                                    </a:pathLst>
+                                  </a:custGeom>
+                                  <a:solidFill>
+                                    <a:schemeClr val="tx2">
+                                      <a:alpha val="20000"/>
+                                    </a:schemeClr>
+                                  </a:solidFill>
+                                  <a:ln w="0">
+                                    <a:solidFill>
+                                      <a:schemeClr val="tx2">
+                                        <a:alpha val="20000"/>
+                                      </a:schemeClr>
+                                    </a:solidFill>
+                                    <a:prstDash val="solid"/>
+                                    <a:round/>
+                                    <a:headEnd/>
+                                    <a:tailEnd/>
+                                  </a:ln>
+                                </wps:spPr>
+                                <wps:bodyPr vert="horz" wrap="square" lIns="91440" tIns="45720" rIns="91440" bIns="45720" numCol="1" anchor="t" anchorCtr="0" compatLnSpc="1">
+                                  <a:prstTxWarp prst="textNoShape">
+                                    <a:avLst/>
+                                  </a:prstTxWarp>
+                                </wps:bodyPr>
+                              </wps:wsp>
+                              <wps:wsp>
+                                <wps:cNvPr id="30" name="Forma libre 30"/>
+                                <wps:cNvSpPr>
+                                  <a:spLocks/>
+                                </wps:cNvSpPr>
+                                <wps:spPr bwMode="auto">
+                                  <a:xfrm>
+                                    <a:off x="317182" y="5864402"/>
+                                    <a:ext cx="11113" cy="68263"/>
+                                  </a:xfrm>
+                                  <a:custGeom>
+                                    <a:avLst/>
+                                    <a:gdLst>
+                                      <a:gd name="T0" fmla="*/ 0 w 7"/>
+                                      <a:gd name="T1" fmla="*/ 0 h 43"/>
+                                      <a:gd name="T2" fmla="*/ 7 w 7"/>
+                                      <a:gd name="T3" fmla="*/ 17 h 43"/>
+                                      <a:gd name="T4" fmla="*/ 7 w 7"/>
+                                      <a:gd name="T5" fmla="*/ 43 h 43"/>
+                                      <a:gd name="T6" fmla="*/ 6 w 7"/>
+                                      <a:gd name="T7" fmla="*/ 40 h 43"/>
+                                      <a:gd name="T8" fmla="*/ 0 w 7"/>
+                                      <a:gd name="T9" fmla="*/ 25 h 43"/>
+                                      <a:gd name="T10" fmla="*/ 0 w 7"/>
+                                      <a:gd name="T11" fmla="*/ 0 h 43"/>
+                                    </a:gdLst>
+                                    <a:ahLst/>
+                                    <a:cxnLst>
+                                      <a:cxn ang="0">
+                                        <a:pos x="T0" y="T1"/>
+                                      </a:cxn>
+                                      <a:cxn ang="0">
+                                        <a:pos x="T2" y="T3"/>
+                                      </a:cxn>
+                                      <a:cxn ang="0">
+                                        <a:pos x="T4" y="T5"/>
+                                      </a:cxn>
+                                      <a:cxn ang="0">
+                                        <a:pos x="T6" y="T7"/>
+                                      </a:cxn>
+                                      <a:cxn ang="0">
+                                        <a:pos x="T8" y="T9"/>
+                                      </a:cxn>
+                                      <a:cxn ang="0">
+                                        <a:pos x="T10" y="T11"/>
+                                      </a:cxn>
+                                    </a:cxnLst>
+                                    <a:rect l="0" t="0" r="r" b="b"/>
+                                    <a:pathLst>
+                                      <a:path w="7" h="43">
+                                        <a:moveTo>
+                                          <a:pt x="0" y="0"/>
+                                        </a:moveTo>
+                                        <a:lnTo>
+                                          <a:pt x="7" y="17"/>
+                                        </a:lnTo>
+                                        <a:lnTo>
+                                          <a:pt x="7" y="43"/>
+                                        </a:lnTo>
+                                        <a:lnTo>
+                                          <a:pt x="6" y="40"/>
+                                        </a:lnTo>
+                                        <a:lnTo>
+                                          <a:pt x="0" y="25"/>
+                                        </a:lnTo>
+                                        <a:lnTo>
+                                          <a:pt x="0" y="0"/>
+                                        </a:lnTo>
+                                        <a:close/>
+                                      </a:path>
+                                    </a:pathLst>
+                                  </a:custGeom>
+                                  <a:solidFill>
+                                    <a:schemeClr val="tx2">
+                                      <a:alpha val="20000"/>
+                                    </a:schemeClr>
+                                  </a:solidFill>
+                                  <a:ln w="0">
+                                    <a:solidFill>
+                                      <a:schemeClr val="tx2">
+                                        <a:alpha val="20000"/>
+                                      </a:schemeClr>
+                                    </a:solidFill>
+                                    <a:prstDash val="solid"/>
+                                    <a:round/>
+                                    <a:headEnd/>
+                                    <a:tailEnd/>
+                                  </a:ln>
+                                </wps:spPr>
+                                <wps:bodyPr vert="horz" wrap="square" lIns="91440" tIns="45720" rIns="91440" bIns="45720" numCol="1" anchor="t" anchorCtr="0" compatLnSpc="1">
+                                  <a:prstTxWarp prst="textNoShape">
+                                    <a:avLst/>
+                                  </a:prstTxWarp>
+                                </wps:bodyPr>
+                              </wps:wsp>
+                              <wps:wsp>
+                                <wps:cNvPr id="31" name="Forma libre 31"/>
+                                <wps:cNvSpPr>
+                                  <a:spLocks/>
+                                </wps:cNvSpPr>
+                                <wps:spPr bwMode="auto">
+                                  <a:xfrm>
+                                    <a:off x="340995" y="6135864"/>
+                                    <a:ext cx="73025" cy="192088"/>
+                                  </a:xfrm>
+                                  <a:custGeom>
+                                    <a:avLst/>
+                                    <a:gdLst>
+                                      <a:gd name="T0" fmla="*/ 0 w 46"/>
+                                      <a:gd name="T1" fmla="*/ 0 h 121"/>
+                                      <a:gd name="T2" fmla="*/ 7 w 46"/>
+                                      <a:gd name="T3" fmla="*/ 16 h 121"/>
+                                      <a:gd name="T4" fmla="*/ 22 w 46"/>
+                                      <a:gd name="T5" fmla="*/ 50 h 121"/>
+                                      <a:gd name="T6" fmla="*/ 33 w 46"/>
+                                      <a:gd name="T7" fmla="*/ 86 h 121"/>
+                                      <a:gd name="T8" fmla="*/ 46 w 46"/>
+                                      <a:gd name="T9" fmla="*/ 121 h 121"/>
+                                      <a:gd name="T10" fmla="*/ 45 w 46"/>
+                                      <a:gd name="T11" fmla="*/ 121 h 121"/>
+                                      <a:gd name="T12" fmla="*/ 14 w 46"/>
+                                      <a:gd name="T13" fmla="*/ 55 h 121"/>
+                                      <a:gd name="T14" fmla="*/ 11 w 46"/>
+                                      <a:gd name="T15" fmla="*/ 44 h 121"/>
+                                      <a:gd name="T16" fmla="*/ 0 w 46"/>
+                                      <a:gd name="T17" fmla="*/ 0 h 121"/>
+                                    </a:gdLst>
+                                    <a:ahLst/>
+                                    <a:cxnLst>
+                                      <a:cxn ang="0">
+                                        <a:pos x="T0" y="T1"/>
+                                      </a:cxn>
+                                      <a:cxn ang="0">
+                                        <a:pos x="T2" y="T3"/>
+                                      </a:cxn>
+                                      <a:cxn ang="0">
+                                        <a:pos x="T4" y="T5"/>
+                                      </a:cxn>
+                                      <a:cxn ang="0">
+                                        <a:pos x="T6" y="T7"/>
+                                      </a:cxn>
+                                      <a:cxn ang="0">
+                                        <a:pos x="T8" y="T9"/>
+                                      </a:cxn>
+                                      <a:cxn ang="0">
+                                        <a:pos x="T10" y="T11"/>
+                                      </a:cxn>
+                                      <a:cxn ang="0">
+                                        <a:pos x="T12" y="T13"/>
+                                      </a:cxn>
+                                      <a:cxn ang="0">
+                                        <a:pos x="T14" y="T15"/>
+                                      </a:cxn>
+                                      <a:cxn ang="0">
+                                        <a:pos x="T16" y="T17"/>
+                                      </a:cxn>
+                                    </a:cxnLst>
+                                    <a:rect l="0" t="0" r="r" b="b"/>
+                                    <a:pathLst>
+                                      <a:path w="46" h="121">
+                                        <a:moveTo>
+                                          <a:pt x="0" y="0"/>
+                                        </a:moveTo>
+                                        <a:lnTo>
+                                          <a:pt x="7" y="16"/>
+                                        </a:lnTo>
+                                        <a:lnTo>
+                                          <a:pt x="22" y="50"/>
+                                        </a:lnTo>
+                                        <a:lnTo>
+                                          <a:pt x="33" y="86"/>
+                                        </a:lnTo>
+                                        <a:lnTo>
+                                          <a:pt x="46" y="121"/>
+                                        </a:lnTo>
+                                        <a:lnTo>
+                                          <a:pt x="45" y="121"/>
+                                        </a:lnTo>
+                                        <a:lnTo>
+                                          <a:pt x="14" y="55"/>
+                                        </a:lnTo>
+                                        <a:lnTo>
+                                          <a:pt x="11" y="44"/>
+                                        </a:lnTo>
+                                        <a:lnTo>
+                                          <a:pt x="0" y="0"/>
+                                        </a:lnTo>
+                                        <a:close/>
+                                      </a:path>
+                                    </a:pathLst>
+                                  </a:custGeom>
+                                  <a:solidFill>
+                                    <a:schemeClr val="tx2">
+                                      <a:alpha val="20000"/>
+                                    </a:schemeClr>
+                                  </a:solidFill>
+                                  <a:ln w="0">
+                                    <a:solidFill>
+                                      <a:schemeClr val="tx2">
+                                        <a:alpha val="20000"/>
+                                      </a:schemeClr>
+                                    </a:solidFill>
+                                    <a:prstDash val="solid"/>
+                                    <a:round/>
+                                    <a:headEnd/>
+                                    <a:tailEnd/>
+                                  </a:ln>
+                                </wps:spPr>
+                                <wps:bodyPr vert="horz" wrap="square" lIns="91440" tIns="45720" rIns="91440" bIns="45720" numCol="1" anchor="t" anchorCtr="0" compatLnSpc="1">
+                                  <a:prstTxWarp prst="textNoShape">
+                                    <a:avLst/>
+                                  </a:prstTxWarp>
+                                </wps:bodyPr>
+                              </wps:wsp>
+                            </wpg:grpSp>
+                          </wpg:grpSp>
+                        </wpg:wgp>
+                      </a:graphicData>
+                    </a:graphic>
+                    <wp14:sizeRelH relativeFrom="page">
+                      <wp14:pctWidth>33000</wp14:pctWidth>
+                    </wp14:sizeRelH>
+                    <wp14:sizeRelV relativeFrom="page">
+                      <wp14:pctHeight>95000</wp14:pctHeight>
+                    </wp14:sizeRelV>
+                  </wp:anchor>
+                </w:drawing>
+              </mc:Choice>
+              <mc:Fallback>
+                <w:pict>
+                  <v:group w14:anchorId="0516EE20" id="Grupo 3" o:spid="_x0000_s1026" style="position:absolute;margin-left:0;margin-top:0;width:172.8pt;height:718.55pt;z-index:-251657216;mso-width-percent:330;mso-height-percent:950;mso-left-percent:40;mso-position-horizontal-relative:page;mso-position-vertical:center;mso-position-vertical-relative:page;mso-width-percent:330;mso-height-percent:950;mso-left-percent:40" coordsize="21945,91257" o:gfxdata="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">
+                    <v:rect id="Rectángulo 4" o:spid="_x0000_s1027" style="position:absolute;width:1945;height:91257;visibility:visible;mso-wrap-style:square;v-text-anchor:middle" o:gfxdata="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" fillcolor="#1f497d [3215]" stroked="f" strokeweight="2pt"/>
+                    <v:shapetype id="_x0000_t15" coordsize="21600,21600" o:spt="15" adj="16200" path="m@0,l,,,21600@0,21600,21600,10800xe">
+                      <v:stroke joinstyle="miter"/>
+                      <v:formulas>
+                        <v:f eqn="val #0"/>
+                        <v:f eqn="prod #0 1 2"/>
+                      </v:formulas>
+                      <v:path gradientshapeok="t" o:connecttype="custom" o:connectlocs="@1,0;0,10800;@1,21600;21600,10800" o:connectangles="270,180,90,0" textboxrect="0,0,10800,21600;0,0,16200,21600;0,0,21600,21600"/>
+                      <v:handles>
+                        <v:h position="#0,topLeft" xrange="0,21600"/>
+                      </v:handles>
+                    </v:shapetype>
+                    <v:shape id="Pentágono 5" o:spid="_x0000_s1028" type="#_x0000_t15" style="position:absolute;top:14668;width:21945;height:5521;visibility:visible;mso-wrap-style:square;v-text-anchor:middle" o:gfxdata="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" adj="18883" fillcolor="#4f81bd [3204]" stroked="f" strokeweight="2pt">
+                      <v:textbox inset=",0,14.4pt,0">
+                        <w:txbxContent>
+                          <w:sdt>
+                            <w:sdtPr>
+                              <w:rPr>
+                                <w:color w:val="FFFFFF" w:themeColor="background1"/>
+                                <w:sz w:val="28"/>
+                                <w:szCs w:val="28"/>
+                              </w:rPr>
+                              <w:alias w:val="Fecha"/>
+                              <w:tag w:val=""/>
+                              <w:id w:val="-650599894"/>
+                              <w:dataBinding w:prefixMappings="xmlns:ns0='http://schemas.microsoft.com/office/2006/coverPageProps' " w:xpath="/ns0:CoverPageProperties[1]/ns0:PublishDate[1]" w:storeItemID="{55AF091B-3C7A-41E3-B477-F2FDAA23CFDA}"/>
+                              <w:date w:fullDate="2021-09-15T00:00:00Z">
+                                <w:dateFormat w:val="d-M-yyyy"/>
+                                <w:lid w:val="es-ES"/>
+                                <w:storeMappedDataAs w:val="dateTime"/>
+                                <w:calendar w:val="gregorian"/>
+                              </w:date>
+                            </w:sdtPr>
+                            <w:sdtContent>
+                              <w:p>
+                                <w:pPr>
+                                  <w:pStyle w:val="Sinespaciado"/>
+                                  <w:jc w:val="right"/>
+                                  <w:rPr>
+                                    <w:color w:val="FFFFFF" w:themeColor="background1"/>
+                                    <w:sz w:val="28"/>
+                                    <w:szCs w:val="28"/>
+                                  </w:rPr>
+                                </w:pPr>
+                                <w:r>
+                                  <w:rPr>
+                                    <w:color w:val="FFFFFF" w:themeColor="background1"/>
+                                    <w:sz w:val="28"/>
+                                    <w:szCs w:val="28"/>
+                                    <w:lang w:val="es-ES"/>
+                                  </w:rPr>
+                                  <w:t>15-9-2021</w:t>
+                                </w:r>
+                              </w:p>
+                            </w:sdtContent>
+                          </w:sdt>
+                        </w:txbxContent>
+                      </v:textbox>
+                    </v:shape>
+                    <v:group id="Grupo 6" o:spid="_x0000_s1029" style="position:absolute;left:762;top:42100;width:20574;height:49103" coordorigin="806,42118" coordsize="13062,31210" o:gfxdata="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">
+                      <v:group id="Grupo 7" o:spid="_x0000_s1030" style="position:absolute;left:1410;top:42118;width:10478;height:31210" coordorigin="1410,42118" coordsize="10477,31210" o:gfxdata="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">
+                        <o:lock v:ext="edit" aspectratio="t"/>
+                        <v:shape id="Forma libre 8" o:spid="_x0000_s1031" style="position:absolute;left:3696;top:62168;width:1937;height:6985;visibility:visible;mso-wrap-style:square;v-text-anchor:top" coordsize="122,440" o:gfxdata="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" path="m,l39,152,84,304r38,113l122,440,76,306,39,180,6,53,,xe" fillcolor="#1f497d [3215]" strokecolor="#1f497d [3215]" strokeweight="0">
+                          <v:path arrowok="t" o:connecttype="custom" o:connectlocs="0,0;61913,241300;133350,482600;193675,661988;193675,698500;120650,485775;61913,285750;9525,84138;0,0" o:connectangles="0,0,0,0,0,0,0,0,0"/>
+                        </v:shape>
+                        <v:shape id="Forma libre 9" o:spid="_x0000_s1032" style="position:absolute;left:5728;top:69058;width:1842;height:4270;visibility:visible;mso-wrap-style:square;v-text-anchor:top" coordsize="116,269" o:gfxdata="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" path="m,l8,19,37,93r30,74l116,269r-8,l60,169,30,98,1,25,,xe" fillcolor="#1f497d [3215]" strokecolor="#1f497d [3215]" strokeweight="0">
+                          <v:path arrowok="t" o:connecttype="custom" o:connectlocs="0,0;12700,30163;58738,147638;106363,265113;184150,427038;171450,427038;95250,268288;47625,155575;1588,39688;0,0" o:connectangles="0,0,0,0,0,0,0,0,0,0"/>
+                        </v:shape>
+                        <v:shape id="Forma libre 10" o:spid="_x0000_s1033" style="position:absolute;left:1410;top:42118;width:2223;height:20193;visibility:visible;mso-wrap-style:square;v-text-anchor:top" coordsize="140,1272" o:gfxdata="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" path="m,l,,1,79r2,80l12,317,23,476,39,634,58,792,83,948r24,138l135,1223r5,49l138,1262,105,1106,77,949,53,792,35,634,20,476,9,317,2,159,,79,,xe" fillcolor="#1f497d [3215]" strokecolor="#1f497d [3215]" strokeweight="0">
+                          <v:path arrowok="t" o:connecttype="custom" o:connectlocs="0,0;0,0;1588,125413;4763,252413;19050,503238;36513,755650;61913,1006475;92075,1257300;131763,1504950;169863,1724025;214313,1941513;222250,2019300;219075,2003425;166688,1755775;122238,1506538;84138,1257300;55563,1006475;31750,755650;14288,503238;3175,252413;0,125413;0,0" o:connectangles="0,0,0,0,0,0,0,0,0,0,0,0,0,0,0,0,0,0,0,0,0,0"/>
+                        </v:shape>
+                        <v:shape id="Forma libre 11" o:spid="_x0000_s1034" style="position:absolute;left:3410;top:48611;width:715;height:13557;visibility:visible;mso-wrap-style:square;v-text-anchor:top" coordsize="45,854" o:gfxdata="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" path="m45,r,l35,66r-9,67l14,267,6,401,3,534,6,669r8,134l18,854r,-3l9,814,8,803,1,669,,534,3,401,12,267,25,132,34,66,45,xe" fillcolor="#1f497d [3215]" strokecolor="#1f497d [3215]" strokeweight="0">
+                          <v:path arrowok="t" o:connecttype="custom" o:connectlocs="71438,0;71438,0;55563,104775;41275,211138;22225,423863;9525,636588;4763,847725;9525,1062038;22225,1274763;28575,1355725;28575,1350963;14288,1292225;12700,1274763;1588,1062038;0,847725;4763,636588;19050,423863;39688,209550;53975,104775;71438,0" o:connectangles="0,0,0,0,0,0,0,0,0,0,0,0,0,0,0,0,0,0,0,0"/>
+                        </v:shape>
+                        <v:shape id="Forma libre 12" o:spid="_x0000_s1035" style="position:absolute;left:3633;top:62311;width:2444;height:9985;visibility:visible;mso-wrap-style:square;v-text-anchor:top" coordsize="154,629" o:gfxdata="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" path="m,l10,44r11,82l34,207r19,86l75,380r25,86l120,521r21,55l152,618r2,11l140,595,115,532,93,468,67,383,47,295,28,207,12,104,,xe" fillcolor="#1f497d [3215]" strokecolor="#1f497d [3215]" strokeweight="0">
+                          <v:path arrowok="t" o:connecttype="custom" o:connectlocs="0,0;15875,69850;33338,200025;53975,328613;84138,465138;119063,603250;158750,739775;190500,827088;223838,914400;241300,981075;244475,998538;222250,944563;182563,844550;147638,742950;106363,608013;74613,468313;44450,328613;19050,165100;0,0" o:connectangles="0,0,0,0,0,0,0,0,0,0,0,0,0,0,0,0,0,0,0"/>
+                        </v:shape>
+                        <v:shape id="Forma libre 13" o:spid="_x0000_s1036" style="position:absolute;left:6204;top:72233;width:524;height:1095;visibility:visible;mso-wrap-style:square;v-text-anchor:top" coordsize="33,69" o:gfxdata="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" path="m,l33,69r-9,l12,35,,xe" fillcolor="#1f497d [3215]" strokecolor="#1f497d [3215]" strokeweight="0">
+                          <v:path arrowok="t" o:connecttype="custom" o:connectlocs="0,0;52388,109538;38100,109538;19050,55563;0,0" o:connectangles="0,0,0,0,0"/>
+                        </v:shape>
+                        <v:shape id="Forma libre 14" o:spid="_x0000_s1037" style="position:absolute;left:3553;top:61533;width:238;height:1476;visibility:visible;mso-wrap-style:square;v-text-anchor:top" coordsize="15,93" o:gfxdata="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" path="m,l9,37r,3l15,93,5,49,,xe" fillcolor="#1f497d [3215]" strokecolor="#1f497d [3215]" strokeweight="0">
+                          <v:path arrowok="t" o:connecttype="custom" o:connectlocs="0,0;14288,58738;14288,63500;23813,147638;7938,77788;0,0" o:connectangles="0,0,0,0,0,0"/>
+                        </v:shape>
+                        <v:shape id="Forma libre 15" o:spid="_x0000_s1038" style="position:absolute;left:5633;top:56897;width:6255;height:12161;visibility:visible;mso-wrap-style:square;v-text-anchor:top" coordsize="394,766" o:gfxdata="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" path="m394,r,l356,38,319,77r-35,40l249,160r-42,58l168,276r-37,63l98,402,69,467,45,535,26,604,14,673,7,746,6,766,,749r1,-5l7,673,21,603,40,533,65,466,94,400r33,-64l164,275r40,-60l248,158r34,-42l318,76,354,37,394,xe" fillcolor="#1f497d [3215]" strokecolor="#1f497d [3215]" strokeweight="0">
+                          <v:path arrowok="t" o:connecttype="custom" o:connectlocs="625475,0;625475,0;565150,60325;506413,122238;450850,185738;395288,254000;328613,346075;266700,438150;207963,538163;155575,638175;109538,741363;71438,849313;41275,958850;22225,1068388;11113,1184275;9525,1216025;0,1189038;1588,1181100;11113,1068388;33338,957263;63500,846138;103188,739775;149225,635000;201613,533400;260350,436563;323850,341313;393700,250825;447675,184150;504825,120650;561975,58738;625475,0" o:connectangles="0,0,0,0,0,0,0,0,0,0,0,0,0,0,0,0,0,0,0,0,0,0,0,0,0,0,0,0,0,0,0"/>
+                        </v:shape>
+                        <v:shape id="Forma libre 16" o:spid="_x0000_s1039" style="position:absolute;left:5633;top:69153;width:571;height:3080;visibility:visible;mso-wrap-style:square;v-text-anchor:top" coordsize="36,194" o:gfxdata="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" path="m,l6,16r1,3l11,80r9,52l33,185r3,9l21,161,15,145,5,81,1,41,,xe" fillcolor="#1f497d [3215]" strokecolor="#1f497d [3215]" strokeweight="0">
+                          <v:path arrowok="t" o:connecttype="custom" o:connectlocs="0,0;9525,25400;11113,30163;17463,127000;31750,209550;52388,293688;57150,307975;33338,255588;23813,230188;7938,128588;1588,65088;0,0" o:connectangles="0,0,0,0,0,0,0,0,0,0,0,0"/>
+                        </v:shape>
+                        <v:shape id="Forma libre 17" o:spid="_x0000_s1040" style="position:absolute;left:6077;top:72296;width:493;height:1032;visibility:visible;mso-wrap-style:square;v-text-anchor:top" coordsize="31,65" o:gfxdata="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" path="m,l31,65r-8,l,xe" fillcolor="#1f497d [3215]" strokecolor="#1f497d [3215]" strokeweight="0">
+                          <v:path arrowok="t" o:connecttype="custom" o:connectlocs="0,0;49213,103188;36513,103188;0,0" o:connectangles="0,0,0,0"/>
+                        </v:shape>
+                        <v:shape id="Forma libre 18" o:spid="_x0000_s1041" style="position:absolute;left:5633;top:68788;width:111;height:666;visibility:visible;mso-wrap-style:square;v-text-anchor:top" coordsize="7,42" o:gfxdata="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" path="m,l6,17,7,42,6,39,,23,,xe" fillcolor="#1f497d [3215]" strokecolor="#1f497d [3215]" strokeweight="0">
+                          <v:path arrowok="t" o:connecttype="custom" o:connectlocs="0,0;9525,26988;11113,66675;9525,61913;0,36513;0,0" o:connectangles="0,0,0,0,0,0"/>
+                        </v:shape>
+                        <v:shape id="Forma libre 19" o:spid="_x0000_s1042" style="position:absolute;left:5871;top:71455;width:714;height:1873;visibility:visible;mso-wrap-style:square;v-text-anchor:top" coordsize="45,118" o:gfxdata="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" path="m,l6,16,21,49,33,84r12,34l44,118,13,53,11,42,,xe" fillcolor="#1f497d [3215]" strokecolor="#1f497d [3215]" strokeweight="0">
+                          <v:path arrowok="t" o:connecttype="custom" o:connectlocs="0,0;9525,25400;33338,77788;52388,133350;71438,187325;69850,187325;20638,84138;17463,66675;0,0" o:connectangles="0,0,0,0,0,0,0,0,0"/>
+                        </v:shape>
+                      </v:group>
+                      <v:group id="Grupo 20" o:spid="_x0000_s1043" style="position:absolute;left:806;top:48269;width:13063;height:25059" coordorigin="806,46499" coordsize="8747,16779" o:gfxdata="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">
+                        <o:lock v:ext="edit" aspectratio="t"/>
+                        <v:shape id="Forma libre 21" o:spid="_x0000_s1044" style="position:absolute;left:1187;top:51897;width:1984;height:7143;visibility:visible;mso-wrap-style:square;v-text-anchor:top" coordsize="125,450" o:gfxdata="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" path="m,l41,155,86,309r39,116l125,450,79,311,41,183,7,54,,xe" fillcolor="#1f497d [3215]" strokecolor="#1f497d [3215]" strokeweight="0">
+                          <v:fill opacity="13107f"/>
+                          <v:stroke opacity="13107f"/>
+                          <v:path arrowok="t" o:connecttype="custom" o:connectlocs="0,0;65088,246063;136525,490538;198438,674688;198438,714375;125413,493713;65088,290513;11113,85725;0,0" o:connectangles="0,0,0,0,0,0,0,0,0"/>
+                        </v:shape>
+                        <v:shape id="Forma libre 22" o:spid="_x0000_s1045" style="position:absolute;left:3282;top:58913;width:1874;height:4366;visibility:visible;mso-wrap-style:square;v-text-anchor:top" coordsize="118,275" o:gfxdata="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" path="m,l8,20,37,96r32,74l118,275r-9,l61,174,30,100,,26,,xe" fillcolor="#1f497d [3215]" strokecolor="#1f497d [3215]" strokeweight="0">
+                          <v:fill opacity="13107f"/>
+                          <v:stroke opacity="13107f"/>
+                          <v:path arrowok="t" o:connecttype="custom" o:connectlocs="0,0;12700,31750;58738,152400;109538,269875;187325,436563;173038,436563;96838,276225;47625,158750;0,41275;0,0" o:connectangles="0,0,0,0,0,0,0,0,0,0"/>
+                        </v:shape>
+                        <v:shape id="Forma libre 23" o:spid="_x0000_s1046" style="position:absolute;left:806;top:50103;width:317;height:1921;visibility:visible;mso-wrap-style:square;v-text-anchor:top" coordsize="20,121" o:gfxdata="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" path="m,l16,72r4,49l18,112,,31,,xe" fillcolor="#1f497d [3215]" strokecolor="#1f497d [3215]" strokeweight="0">
+                          <v:fill opacity="13107f"/>
+                          <v:stroke opacity="13107f"/>
+                          <v:path arrowok="t" o:connecttype="custom" o:connectlocs="0,0;25400,114300;31750,192088;28575,177800;0,49213;0,0" o:connectangles="0,0,0,0,0,0"/>
+                        </v:shape>
+                        <v:shape id="Forma libre 24" o:spid="_x0000_s1047" style="position:absolute;left:1123;top:52024;width:2509;height:10207;visibility:visible;mso-wrap-style:square;v-text-anchor:top" coordsize="158,643" o:gfxdata="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" path="m,l11,46r11,83l36,211r19,90l76,389r27,87l123,533r21,55l155,632r3,11l142,608,118,544,95,478,69,391,47,302,29,212,13,107,,xe" fillcolor="#1f497d [3215]" strokecolor="#1f497d [3215]" strokeweight="0">
+                          <v:fill opacity="13107f"/>
+                          <v:stroke opacity="13107f"/>
+                          <v:path arrowok="t" o:connecttype="custom" o:connectlocs="0,0;17463,73025;34925,204788;57150,334963;87313,477838;120650,617538;163513,755650;195263,846138;228600,933450;246063,1003300;250825,1020763;225425,965200;187325,863600;150813,758825;109538,620713;74613,479425;46038,336550;20638,169863;0,0" o:connectangles="0,0,0,0,0,0,0,0,0,0,0,0,0,0,0,0,0,0,0"/>
+                        </v:shape>
+                        <v:shape id="Forma libre 25" o:spid="_x0000_s1048" style="position:absolute;left:3759;top:62152;width:524;height:1127;visibility:visible;mso-wrap-style:square;v-text-anchor:top" coordsize="33,71" o:gfxdata="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" path="m,l33,71r-9,l11,36,,xe" fillcolor="#1f497d [3215]" strokecolor="#1f497d [3215]" strokeweight="0">
+                          <v:fill opacity="13107f"/>
+                          <v:stroke opacity="13107f"/>
+                          <v:path arrowok="t" o:connecttype="custom" o:connectlocs="0,0;52388,112713;38100,112713;17463,57150;0,0" o:connectangles="0,0,0,0,0"/>
+                        </v:shape>
+                        <v:shape id="Forma libre 26" o:spid="_x0000_s1049" style="position:absolute;left:1060;top:51246;width:238;height:1508;visibility:visible;mso-wrap-style:square;v-text-anchor:top" coordsize="15,95" o:gfxdata="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" path="m,l8,37r,4l15,95,4,49,,xe" fillcolor="#1f497d [3215]" strokecolor="#1f497d [3215]" strokeweight="0">
+                          <v:fill opacity="13107f"/>
+                          <v:stroke opacity="13107f"/>
+                          <v:path arrowok="t" o:connecttype="custom" o:connectlocs="0,0;12700,58738;12700,65088;23813,150813;6350,77788;0,0" o:connectangles="0,0,0,0,0,0"/>
+                        </v:shape>
+                        <v:shape id="Forma libre 27" o:spid="_x0000_s1050" style="position:absolute;left:3171;top:46499;width:6382;height:12414;visibility:visible;mso-wrap-style:square;v-text-anchor:top" coordsize="402,782" o:gfxdata="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" path="m402,r,1l363,39,325,79r-35,42l255,164r-44,58l171,284r-38,62l100,411,71,478,45,546,27,617,13,689,7,761r,21l,765r1,-4l7,688,21,616,40,545,66,475,95,409r35,-66l167,281r42,-61l253,163r34,-43l324,78,362,38,402,xe" fillcolor="#1f497d [3215]" strokecolor="#1f497d [3215]" strokeweight="0">
+                          <v:fill opacity="13107f"/>
+                          <v:stroke opacity="13107f"/>
+                          <v:path arrowok="t" o:connecttype="custom" o:connectlocs="638175,0;638175,1588;576263,61913;515938,125413;460375,192088;404813,260350;334963,352425;271463,450850;211138,549275;158750,652463;112713,758825;71438,866775;42863,979488;20638,1093788;11113,1208088;11113,1241425;0,1214438;1588,1208088;11113,1092200;33338,977900;63500,865188;104775,754063;150813,649288;206375,544513;265113,446088;331788,349250;401638,258763;455613,190500;514350,123825;574675,60325;638175,0" o:connectangles="0,0,0,0,0,0,0,0,0,0,0,0,0,0,0,0,0,0,0,0,0,0,0,0,0,0,0,0,0,0,0"/>
+                        </v:shape>
+                        <v:shape id="Forma libre 28" o:spid="_x0000_s1051" style="position:absolute;left:3171;top:59040;width:588;height:3112;visibility:visible;mso-wrap-style:square;v-text-anchor:top" coordsize="37,196" o:gfxdata="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" path="m,l6,15r1,3l12,80r9,54l33,188r4,8l22,162,15,146,5,81,1,40,,xe" fillcolor="#1f497d [3215]" strokecolor="#1f497d [3215]" strokeweight="0">
+                          <v:fill opacity="13107f"/>
+                          <v:stroke opacity="13107f"/>
+                          <v:path arrowok="t" o:connecttype="custom" o:connectlocs="0,0;9525,23813;11113,28575;19050,127000;33338,212725;52388,298450;58738,311150;34925,257175;23813,231775;7938,128588;1588,63500;0,0" o:connectangles="0,0,0,0,0,0,0,0,0,0,0,0"/>
+                        </v:shape>
+                        <v:shape id="Forma libre 29" o:spid="_x0000_s1052" style="position:absolute;left:3632;top:62231;width:492;height:1048;visibility:visible;mso-wrap-style:square;v-text-anchor:top" coordsize="31,66" o:gfxdata="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" path="m,l31,66r-7,l,xe" fillcolor="#1f497d [3215]" strokecolor="#1f497d [3215]" strokeweight="0">
+                          <v:fill opacity="13107f"/>
+                          <v:stroke opacity="13107f"/>
+                          <v:path arrowok="t" o:connecttype="custom" o:connectlocs="0,0;49213,104775;38100,104775;0,0" o:connectangles="0,0,0,0"/>
+                        </v:shape>
+                        <v:shape id="Forma libre 30" o:spid="_x0000_s1053" style="position:absolute;left:3171;top:58644;width:111;height:682;visibility:visible;mso-wrap-style:square;v-text-anchor:top" coordsize="7,43" o:gfxdata="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" path="m,l7,17r,26l6,40,,25,,xe" fillcolor="#1f497d [3215]" strokecolor="#1f497d [3215]" strokeweight="0">
+                          <v:fill opacity="13107f"/>
+                          <v:stroke opacity="13107f"/>
+                          <v:path arrowok="t" o:connecttype="custom" o:connectlocs="0,0;11113,26988;11113,68263;9525,63500;0,39688;0,0" o:connectangles="0,0,0,0,0,0"/>
+                        </v:shape>
+                        <v:shape id="Forma libre 31" o:spid="_x0000_s1054" style="position:absolute;left:3409;top:61358;width:731;height:1921;visibility:visible;mso-wrap-style:square;v-text-anchor:top" coordsize="46,121" o:gfxdata="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" path="m,l7,16,22,50,33,86r13,35l45,121,14,55,11,44,,xe" fillcolor="#1f497d [3215]" strokecolor="#1f497d [3215]" strokeweight="0">
+                          <v:fill opacity="13107f"/>
+                          <v:stroke opacity="13107f"/>
+                          <v:path arrowok="t" o:connecttype="custom" o:connectlocs="0,0;11113,25400;34925,79375;52388,136525;73025,192088;71438,192088;22225,87313;17463,69850;0,0" o:connectangles="0,0,0,0,0,0,0,0,0"/>
+                        </v:shape>
+                      </v:group>
+                    </v:group>
+                    <w10:wrap anchorx="page" anchory="page"/>
+                  </v:group>
+                </w:pict>
+              </mc:Fallback>
+            </mc:AlternateContent>
+          </w:r>
+          <w:r>
+            <w:rPr>
+              <w:noProof/>
+            </w:rPr>
+            <mc:AlternateContent>
+              <mc:Choice Requires="wps">
+                <w:drawing>
+                  <wp:anchor distT="0" distB="0" distL="114300" distR="114300" simplePos="0" relativeHeight="251661312" behindDoc="0" locked="0" layoutInCell="1" allowOverlap="1" wp14:anchorId="07AF1B9D" wp14:editId="63C3053D">
+                    <wp:simplePos x="0" y="0"/>
+                    <mc:AlternateContent>
+                      <mc:Choice Requires="wp14">
+                        <wp:positionH relativeFrom="page">
+                          <wp14:pctPosHOffset>42000</wp14:pctPosHOffset>
+                        </wp:positionH>
+                      </mc:Choice>
+                      <mc:Fallback>
+                        <wp:positionH relativeFrom="page">
+                          <wp:posOffset>3263900</wp:posOffset>
+                        </wp:positionH>
+                      </mc:Fallback>
+                    </mc:AlternateContent>
+                    <mc:AlternateContent>
+                      <mc:Choice Requires="wp14">
+                        <wp:positionV relativeFrom="page">
+                          <wp14:pctPosVOffset>88000</wp14:pctPosVOffset>
+                        </wp:positionV>
+                      </mc:Choice>
+                      <mc:Fallback>
+                        <wp:positionV relativeFrom="page">
+                          <wp:posOffset>8851265</wp:posOffset>
+                        </wp:positionV>
+                      </mc:Fallback>
+                    </mc:AlternateContent>
+                    <wp:extent cx="3657600" cy="365760"/>
+                    <wp:effectExtent l="0" t="0" r="0" b="0"/>
+                    <wp:wrapNone/>
+                    <wp:docPr id="32" name="Cuadro de texto 32"/>
+                    <wp:cNvGraphicFramePr/>
+                    <a:graphic xmlns:a="http://schemas.openxmlformats.org/drawingml/2006/main">
+                      <a:graphicData uri="http://schemas.microsoft.com/office/word/2010/wordprocessingShape">
+                        <wps:wsp>
+                          <wps:cNvSpPr txBox="1"/>
+                          <wps:spPr>
+                            <a:xfrm>
+                              <a:off x="0" y="0"/>
+                              <a:ext cx="3657600" cy="365760"/>
+                            </a:xfrm>
+                            <a:prstGeom prst="rect">
+                              <a:avLst/>
+                            </a:prstGeom>
+                            <a:noFill/>
+                            <a:ln w="6350">
+                              <a:noFill/>
+                            </a:ln>
+                            <a:effectLst/>
+                          </wps:spPr>
+                          <wps:style>
+                            <a:lnRef idx="0">
+                              <a:schemeClr val="accent1"/>
+                            </a:lnRef>
+                            <a:fillRef idx="0">
+                              <a:schemeClr val="accent1"/>
+                            </a:fillRef>
+                            <a:effectRef idx="0">
+                              <a:schemeClr val="accent1"/>
+                            </a:effectRef>
+                            <a:fontRef idx="minor">
+                              <a:schemeClr val="dk1"/>
+                            </a:fontRef>
+                          </wps:style>
+                          <wps:txbx>
+                            <w:txbxContent>
+                              <w:p>
+                                <w:pPr>
+                                  <w:pStyle w:val="Sinespaciado"/>
+                                  <w:rPr>
+                                    <w:color w:val="4F81BD" w:themeColor="accent1"/>
+                                    <w:sz w:val="26"/>
+                                    <w:szCs w:val="26"/>
+                                    <w:lang w:val="es-ES"/>
+                                  </w:rPr>
+                                </w:pPr>
+                                <w:sdt>
+                                  <w:sdtPr>
+                                    <w:rPr>
+                                      <w:color w:val="4F81BD" w:themeColor="accent1"/>
+                                      <w:sz w:val="26"/>
+                                      <w:szCs w:val="26"/>
+                                    </w:rPr>
+                                    <w:alias w:val="Autor"/>
+                                    <w:tag w:val=""/>
+                                    <w:id w:val="-2041584766"/>
+                                    <w:dataBinding w:prefixMappings="xmlns:ns0='http://purl.org/dc/elements/1.1/' xmlns:ns1='http://schemas.openxmlformats.org/package/2006/metadata/core-properties' " w:xpath="/ns1:coreProperties[1]/ns0:creator[1]" w:storeItemID="{6C3C8BC8-F283-45AE-878A-BAB7291924A1}"/>
+                                    <w:text/>
+                                  </w:sdtPr>
+                                  <w:sdtContent>
+                                    <w:r>
+                                      <w:rPr>
+                                        <w:color w:val="4F81BD" w:themeColor="accent1"/>
+                                        <w:sz w:val="26"/>
+                                        <w:szCs w:val="26"/>
+                                      </w:rPr>
+                                      <w:t>MISIÓN TIC</w:t>
+                                    </w:r>
+                                  </w:sdtContent>
+                                </w:sdt>
+                              </w:p>
+                              <w:p>
+                                <w:pPr>
+                                  <w:pStyle w:val="Sinespaciado"/>
+                                  <w:rPr>
+                                    <w:color w:val="595959" w:themeColor="text1" w:themeTint="A6"/>
+                                    <w:sz w:val="20"/>
+                                    <w:szCs w:val="20"/>
+                                    <w:lang w:val="es-ES"/>
+                                  </w:rPr>
+                                </w:pPr>
+                                <w:sdt>
+                                  <w:sdtPr>
+                                    <w:rPr>
+                                      <w:caps/>
+                                      <w:color w:val="595959" w:themeColor="text1" w:themeTint="A6"/>
+                                      <w:sz w:val="20"/>
+                                      <w:szCs w:val="20"/>
+                                    </w:rPr>
+                                    <w:alias w:val="Compañía"/>
+                                    <w:tag w:val=""/>
+                                    <w:id w:val="1558814826"/>
+                                    <w:dataBinding w:prefixMappings="xmlns:ns0='http://schemas.openxmlformats.org/officeDocument/2006/extended-properties' " w:xpath="/ns0:Properties[1]/ns0:Company[1]" w:storeItemID="{6668398D-A668-4E3E-A5EB-62B293D839F1}"/>
+                                    <w:text/>
+                                  </w:sdtPr>
+                                  <w:sdtContent>
+                                    <w:r>
+                                      <w:rPr>
+                                        <w:caps/>
+                                        <w:color w:val="595959" w:themeColor="text1" w:themeTint="A6"/>
+                                        <w:sz w:val="20"/>
+                                        <w:szCs w:val="20"/>
+                                      </w:rPr>
+                                      <w:t>GROUP 23</w:t>
+                                    </w:r>
+                                  </w:sdtContent>
+                                </w:sdt>
+                              </w:p>
+                            </w:txbxContent>
+                          </wps:txbx>
+                          <wps:bodyPr rot="0" spcFirstLastPara="0" vertOverflow="overflow" horzOverflow="overflow" vert="horz" wrap="square" lIns="0" tIns="0" rIns="0" bIns="0" numCol="1" spcCol="0" rtlCol="0" fromWordArt="0" anchor="b" anchorCtr="0" forceAA="0" compatLnSpc="1">
+                            <a:prstTxWarp prst="textNoShape">
+                              <a:avLst/>
+                            </a:prstTxWarp>
+                            <a:spAutoFit/>
+                          </wps:bodyPr>
+                        </wps:wsp>
+                      </a:graphicData>
+                    </a:graphic>
+                    <wp14:sizeRelH relativeFrom="page">
+                      <wp14:pctWidth>45000</wp14:pctWidth>
+                    </wp14:sizeRelH>
+                    <wp14:sizeRelV relativeFrom="margin">
+                      <wp14:pctHeight>0</wp14:pctHeight>
+                    </wp14:sizeRelV>
+                  </wp:anchor>
+                </w:drawing>
+              </mc:Choice>
+              <mc:Fallback>
+                <w:pict>
+                  <v:shapetype w14:anchorId="07AF1B9D" id="_x0000_t202" coordsize="21600,21600" o:spt="202" path="m,l,21600r21600,l21600,xe">
+                    <v:stroke joinstyle="miter"/>
+                    <v:path gradientshapeok="t" o:connecttype="rect"/>
+                  </v:shapetype>
+                  <v:shape id="Cuadro de texto 32" o:spid="_x0000_s1055" type="#_x0000_t202" style="position:absolute;margin-left:0;margin-top:0;width:4in;height:28.8pt;z-index:251661312;visibility:visible;mso-wrap-style:square;mso-width-percent:450;mso-height-percent:0;mso-left-percent:420;mso-top-percent:880;mso-wrap-distance-left:9pt;mso-wrap-distance-top:0;mso-wrap-distance-right:9pt;mso-wrap-distance-bottom:0;mso-position-horizontal-relative:page;mso-position-vertical-relative:page;mso-width-percent:450;mso-height-percent:0;mso-left-percent:420;mso-top-percent:880;mso-width-relative:page;mso-height-relative:margin;v-text-anchor:bottom" o:gfxdata="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" filled="f" stroked="f" strokeweight=".5pt">
+                    <v:textbox style="mso-fit-shape-to-text:t" inset="0,0,0,0">
+                      <w:txbxContent>
+                        <w:p>
+                          <w:pPr>
+                            <w:pStyle w:val="Sinespaciado"/>
+                            <w:rPr>
+                              <w:color w:val="4F81BD" w:themeColor="accent1"/>
+                              <w:sz w:val="26"/>
+                              <w:szCs w:val="26"/>
+                              <w:lang w:val="es-ES"/>
+                            </w:rPr>
+                          </w:pPr>
+                          <w:sdt>
+                            <w:sdtPr>
+                              <w:rPr>
+                                <w:color w:val="4F81BD" w:themeColor="accent1"/>
+                                <w:sz w:val="26"/>
+                                <w:szCs w:val="26"/>
+                              </w:rPr>
+                              <w:alias w:val="Autor"/>
+                              <w:tag w:val=""/>
+                              <w:id w:val="-2041584766"/>
+                              <w:dataBinding w:prefixMappings="xmlns:ns0='http://purl.org/dc/elements/1.1/' xmlns:ns1='http://schemas.openxmlformats.org/package/2006/metadata/core-properties' " w:xpath="/ns1:coreProperties[1]/ns0:creator[1]" w:storeItemID="{6C3C8BC8-F283-45AE-878A-BAB7291924A1}"/>
+                              <w:text/>
+                            </w:sdtPr>
+                            <w:sdtContent>
+                              <w:r>
+                                <w:rPr>
+                                  <w:color w:val="4F81BD" w:themeColor="accent1"/>
+                                  <w:sz w:val="26"/>
+                                  <w:szCs w:val="26"/>
+                                </w:rPr>
+                                <w:t>MISIÓN TIC</w:t>
+                              </w:r>
+                            </w:sdtContent>
+                          </w:sdt>
+                        </w:p>
+                        <w:p>
+                          <w:pPr>
+                            <w:pStyle w:val="Sinespaciado"/>
+                            <w:rPr>
+                              <w:color w:val="595959" w:themeColor="text1" w:themeTint="A6"/>
+                              <w:sz w:val="20"/>
+                              <w:szCs w:val="20"/>
+                              <w:lang w:val="es-ES"/>
+                            </w:rPr>
+                          </w:pPr>
+                          <w:sdt>
+                            <w:sdtPr>
+                              <w:rPr>
+                                <w:caps/>
+                                <w:color w:val="595959" w:themeColor="text1" w:themeTint="A6"/>
+                                <w:sz w:val="20"/>
+                                <w:szCs w:val="20"/>
+                              </w:rPr>
+                              <w:alias w:val="Compañía"/>
+                              <w:tag w:val=""/>
+                              <w:id w:val="1558814826"/>
+                              <w:dataBinding w:prefixMappings="xmlns:ns0='http://schemas.openxmlformats.org/officeDocument/2006/extended-properties' " w:xpath="/ns0:Properties[1]/ns0:Company[1]" w:storeItemID="{6668398D-A668-4E3E-A5EB-62B293D839F1}"/>
+                              <w:text/>
+                            </w:sdtPr>
+                            <w:sdtContent>
+                              <w:r>
+                                <w:rPr>
+                                  <w:caps/>
+                                  <w:color w:val="595959" w:themeColor="text1" w:themeTint="A6"/>
+                                  <w:sz w:val="20"/>
+                                  <w:szCs w:val="20"/>
+                                </w:rPr>
+                                <w:t>GROUP 23</w:t>
+                              </w:r>
+                            </w:sdtContent>
+                          </w:sdt>
+                        </w:p>
+                      </w:txbxContent>
+                    </v:textbox>
+                    <w10:wrap anchorx="page" anchory="page"/>
+                  </v:shape>
+                </w:pict>
+              </mc:Fallback>
+            </mc:AlternateContent>
+          </w:r>
+          <w:r>
+            <w:rPr>
+              <w:noProof/>
+            </w:rPr>
+            <mc:AlternateContent>
+              <mc:Choice Requires="wps">
+                <w:drawing>
+                  <wp:anchor distT="0" distB="0" distL="114300" distR="114300" simplePos="0" relativeHeight="251660288" behindDoc="0" locked="0" layoutInCell="1" allowOverlap="1" wp14:anchorId="4BACDFA2" wp14:editId="420C27F6">
+                    <wp:simplePos x="0" y="0"/>
+                    <mc:AlternateContent>
+                      <mc:Choice Requires="wp14">
+                        <wp:positionH relativeFrom="page">
+                          <wp14:pctPosHOffset>42000</wp14:pctPosHOffset>
+                        </wp:positionH>
+                      </mc:Choice>
+                      <mc:Fallback>
+                        <wp:positionH relativeFrom="page">
+                          <wp:posOffset>3263900</wp:posOffset>
+                        </wp:positionH>
+                      </mc:Fallback>
+                    </mc:AlternateContent>
+                    <mc:AlternateContent>
+                      <mc:Choice Requires="wp14">
+                        <wp:positionV relativeFrom="page">
+                          <wp14:pctPosVOffset>17500</wp14:pctPosVOffset>
+                        </wp:positionV>
+                      </mc:Choice>
+                      <mc:Fallback>
+                        <wp:positionV relativeFrom="page">
+                          <wp:posOffset>1760220</wp:posOffset>
+                        </wp:positionV>
+                      </mc:Fallback>
+                    </mc:AlternateContent>
+                    <wp:extent cx="3657600" cy="1069848"/>
+                    <wp:effectExtent l="0" t="0" r="7620" b="635"/>
+                    <wp:wrapNone/>
+                    <wp:docPr id="33" name="Cuadro de texto 33"/>
+                    <wp:cNvGraphicFramePr/>
+                    <a:graphic xmlns:a="http://schemas.openxmlformats.org/drawingml/2006/main">
+                      <a:graphicData uri="http://schemas.microsoft.com/office/word/2010/wordprocessingShape">
+                        <wps:wsp>
+                          <wps:cNvSpPr txBox="1"/>
+                          <wps:spPr>
+                            <a:xfrm>
+                              <a:off x="0" y="0"/>
+                              <a:ext cx="3657600" cy="1069848"/>
+                            </a:xfrm>
+                            <a:prstGeom prst="rect">
+                              <a:avLst/>
+                            </a:prstGeom>
+                            <a:noFill/>
+                            <a:ln w="6350">
+                              <a:noFill/>
+                            </a:ln>
+                            <a:effectLst/>
+                          </wps:spPr>
+                          <wps:style>
+                            <a:lnRef idx="0">
+                              <a:schemeClr val="accent1"/>
+                            </a:lnRef>
+                            <a:fillRef idx="0">
+                              <a:schemeClr val="accent1"/>
+                            </a:fillRef>
+                            <a:effectRef idx="0">
+                              <a:schemeClr val="accent1"/>
+                            </a:effectRef>
+                            <a:fontRef idx="minor">
+                              <a:schemeClr val="dk1"/>
+                            </a:fontRef>
+                          </wps:style>
+                          <wps:txbx>
+                            <w:txbxContent>
+                              <w:p>
+                                <w:pPr>
+                                  <w:pStyle w:val="Sinespaciado"/>
+                                  <w:rPr>
+                                    <w:rFonts w:asciiTheme="majorHAnsi" w:eastAsiaTheme="majorEastAsia" w:hAnsiTheme="majorHAnsi" w:cstheme="majorBidi"/>
+                                    <w:color w:val="262626" w:themeColor="text1" w:themeTint="D9"/>
+                                    <w:sz w:val="72"/>
+                                  </w:rPr>
+                                </w:pPr>
+                                <w:sdt>
+                                  <w:sdtPr>
+                                    <w:rPr>
+                                      <w:rFonts w:asciiTheme="majorHAnsi" w:eastAsiaTheme="majorEastAsia" w:hAnsiTheme="majorHAnsi" w:cstheme="majorBidi"/>
+                                      <w:color w:val="262626" w:themeColor="text1" w:themeTint="D9"/>
+                                      <w:sz w:val="72"/>
+                                      <w:szCs w:val="72"/>
+                                    </w:rPr>
+                                    <w:alias w:val="Título"/>
+                                    <w:tag w:val=""/>
+                                    <w:id w:val="-705018352"/>
+                                    <w:dataBinding w:prefixMappings="xmlns:ns0='http://purl.org/dc/elements/1.1/' xmlns:ns1='http://schemas.openxmlformats.org/package/2006/metadata/core-properties' " w:xpath="/ns1:coreProperties[1]/ns0:title[1]" w:storeItemID="{6C3C8BC8-F283-45AE-878A-BAB7291924A1}"/>
+                                    <w:text/>
+                                  </w:sdtPr>
+                                  <w:sdtContent>
+                                    <w:r>
+                                      <w:rPr>
+                                        <w:rFonts w:asciiTheme="majorHAnsi" w:eastAsiaTheme="majorEastAsia" w:hAnsiTheme="majorHAnsi" w:cstheme="majorBidi"/>
+                                        <w:color w:val="262626" w:themeColor="text1" w:themeTint="D9"/>
+                                        <w:sz w:val="72"/>
+                                        <w:szCs w:val="72"/>
+                                      </w:rPr>
+                                      <w:t>SOFTWARE DEVELOPMENT PROJECT</w:t>
+                                    </w:r>
+                                  </w:sdtContent>
+                                </w:sdt>
+                              </w:p>
+                              <w:p>
+                                <w:pPr>
+                                  <w:spacing w:before="120"/>
+                                  <w:rPr>
+                                    <w:color w:val="404040" w:themeColor="text1" w:themeTint="BF"/>
+                                    <w:sz w:val="36"/>
+                                    <w:szCs w:val="36"/>
+                                    <w:lang w:val="en-US"/>
+                                  </w:rPr>
+                                </w:pPr>
+                                <w:sdt>
+                                  <w:sdtPr>
+                                    <w:rPr>
+                                      <w:color w:val="404040" w:themeColor="text1" w:themeTint="BF"/>
+                                      <w:sz w:val="36"/>
+                                      <w:szCs w:val="36"/>
+                                      <w:lang w:val="en-US"/>
+                                    </w:rPr>
+                                    <w:alias w:val="Subtítulo"/>
+                                    <w:tag w:val=""/>
+                                    <w:id w:val="-1148361611"/>
+                                    <w:dataBinding w:prefixMappings="xmlns:ns0='http://purl.org/dc/elements/1.1/' xmlns:ns1='http://schemas.openxmlformats.org/package/2006/metadata/core-properties' " w:xpath="/ns1:coreProperties[1]/ns0:subject[1]" w:storeItemID="{6C3C8BC8-F283-45AE-878A-BAB7291924A1}"/>
+                                    <w:text/>
+                                  </w:sdtPr>
+                                  <w:sdtContent>
+                                    <w:r>
+                                      <w:rPr>
+                                        <w:color w:val="404040" w:themeColor="text1" w:themeTint="BF"/>
+                                        <w:sz w:val="36"/>
+                                        <w:szCs w:val="36"/>
+                                        <w:lang w:val="en-US"/>
+                                      </w:rPr>
+                                      <w:t>WEB_STORE APP</w:t>
+                                    </w:r>
+                                  </w:sdtContent>
+                                </w:sdt>
+                              </w:p>
+                            </w:txbxContent>
+                          </wps:txbx>
+                          <wps:bodyPr rot="0" spcFirstLastPara="0" vertOverflow="overflow" horzOverflow="overflow" vert="horz" wrap="square" lIns="0" tIns="0" rIns="0" bIns="0" numCol="1" spcCol="0" rtlCol="0" fromWordArt="0" anchor="t" anchorCtr="0" forceAA="0" compatLnSpc="1">
+                            <a:prstTxWarp prst="textNoShape">
+                              <a:avLst/>
+                            </a:prstTxWarp>
+                            <a:spAutoFit/>
+                          </wps:bodyPr>
+                        </wps:wsp>
+                      </a:graphicData>
+                    </a:graphic>
+                    <wp14:sizeRelH relativeFrom="page">
+                      <wp14:pctWidth>45000</wp14:pctWidth>
+                    </wp14:sizeRelH>
+                    <wp14:sizeRelV relativeFrom="margin">
+                      <wp14:pctHeight>0</wp14:pctHeight>
+                    </wp14:sizeRelV>
+                  </wp:anchor>
+                </w:drawing>
+              </mc:Choice>
+              <mc:Fallback>
+                <w:pict>
+                  <v:shape w14:anchorId="4BACDFA2" id="Cuadro de texto 33" o:spid="_x0000_s1056" type="#_x0000_t202" style="position:absolute;margin-left:0;margin-top:0;width:4in;height:84.25pt;z-index:251660288;visibility:visible;mso-wrap-style:square;mso-width-percent:450;mso-height-percent:0;mso-left-percent:420;mso-top-percent:175;mso-wrap-distance-left:9pt;mso-wrap-distance-top:0;mso-wrap-distance-right:9pt;mso-wrap-distance-bottom:0;mso-position-horizontal-relative:page;mso-position-vertical-relative:page;mso-width-percent:450;mso-height-percent:0;mso-left-percent:420;mso-top-percent:175;mso-width-relative:page;mso-height-relative:margin;v-text-anchor:top" o:gfxdata="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" filled="f" stroked="f" strokeweight=".5pt">
+                    <v:textbox style="mso-fit-shape-to-text:t" inset="0,0,0,0">
+                      <w:txbxContent>
+                        <w:p>
+                          <w:pPr>
+                            <w:pStyle w:val="Sinespaciado"/>
+                            <w:rPr>
+                              <w:rFonts w:asciiTheme="majorHAnsi" w:eastAsiaTheme="majorEastAsia" w:hAnsiTheme="majorHAnsi" w:cstheme="majorBidi"/>
+                              <w:color w:val="262626" w:themeColor="text1" w:themeTint="D9"/>
+                              <w:sz w:val="72"/>
+                            </w:rPr>
+                          </w:pPr>
+                          <w:sdt>
+                            <w:sdtPr>
+                              <w:rPr>
+                                <w:rFonts w:asciiTheme="majorHAnsi" w:eastAsiaTheme="majorEastAsia" w:hAnsiTheme="majorHAnsi" w:cstheme="majorBidi"/>
+                                <w:color w:val="262626" w:themeColor="text1" w:themeTint="D9"/>
+                                <w:sz w:val="72"/>
+                                <w:szCs w:val="72"/>
+                              </w:rPr>
+                              <w:alias w:val="Título"/>
+                              <w:tag w:val=""/>
+                              <w:id w:val="-705018352"/>
+                              <w:dataBinding w:prefixMappings="xmlns:ns0='http://purl.org/dc/elements/1.1/' xmlns:ns1='http://schemas.openxmlformats.org/package/2006/metadata/core-properties' " w:xpath="/ns1:coreProperties[1]/ns0:title[1]" w:storeItemID="{6C3C8BC8-F283-45AE-878A-BAB7291924A1}"/>
+                              <w:text/>
+                            </w:sdtPr>
+                            <w:sdtContent>
+                              <w:r>
+                                <w:rPr>
+                                  <w:rFonts w:asciiTheme="majorHAnsi" w:eastAsiaTheme="majorEastAsia" w:hAnsiTheme="majorHAnsi" w:cstheme="majorBidi"/>
+                                  <w:color w:val="262626" w:themeColor="text1" w:themeTint="D9"/>
+                                  <w:sz w:val="72"/>
+                                  <w:szCs w:val="72"/>
+                                </w:rPr>
+                                <w:t>SOFTWARE DEVELOPMENT PROJECT</w:t>
+                              </w:r>
+                            </w:sdtContent>
+                          </w:sdt>
+                        </w:p>
+                        <w:p>
+                          <w:pPr>
+                            <w:spacing w:before="120"/>
+                            <w:rPr>
+                              <w:color w:val="404040" w:themeColor="text1" w:themeTint="BF"/>
+                              <w:sz w:val="36"/>
+                              <w:szCs w:val="36"/>
+                              <w:lang w:val="en-US"/>
+                            </w:rPr>
+                          </w:pPr>
+                          <w:sdt>
+                            <w:sdtPr>
+                              <w:rPr>
+                                <w:color w:val="404040" w:themeColor="text1" w:themeTint="BF"/>
+                                <w:sz w:val="36"/>
+                                <w:szCs w:val="36"/>
+                                <w:lang w:val="en-US"/>
+                              </w:rPr>
+                              <w:alias w:val="Subtítulo"/>
+                              <w:tag w:val=""/>
+                              <w:id w:val="-1148361611"/>
+                              <w:dataBinding w:prefixMappings="xmlns:ns0='http://purl.org/dc/elements/1.1/' xmlns:ns1='http://schemas.openxmlformats.org/package/2006/metadata/core-properties' " w:xpath="/ns1:coreProperties[1]/ns0:subject[1]" w:storeItemID="{6C3C8BC8-F283-45AE-878A-BAB7291924A1}"/>
+                              <w:text/>
+                            </w:sdtPr>
+                            <w:sdtContent>
+                              <w:r>
+                                <w:rPr>
+                                  <w:color w:val="404040" w:themeColor="text1" w:themeTint="BF"/>
+                                  <w:sz w:val="36"/>
+                                  <w:szCs w:val="36"/>
+                                  <w:lang w:val="en-US"/>
+                                </w:rPr>
+                                <w:t>WEB_STORE APP</w:t>
+                              </w:r>
+                            </w:sdtContent>
+                          </w:sdt>
+                        </w:p>
+                      </w:txbxContent>
+                    </v:textbox>
+                    <w10:wrap anchorx="page" anchory="page"/>
+                  </v:shape>
+                </w:pict>
+              </mc:Fallback>
+            </mc:AlternateContent>
+          </w:r>
+        </w:p>
+        <w:p>
+          <w:pPr>
+            <w:rPr>
+              <w:sz w:val="24"/>
+              <w:szCs w:val="24"/>
+            </w:rPr>
+          </w:pPr>
+          <w:r>
+            <w:rPr>
+              <w:sz w:val="24"/>
+              <w:szCs w:val="24"/>
+            </w:rPr>
+            <w:br w:type="page"/>
+          </w:r>
+        </w:p>
+        <w:bookmarkStart w:id="0" w:name="_GoBack" w:displacedByCustomXml="next"/>
+        <w:bookmarkEnd w:id="0" w:displacedByCustomXml="next"/>
+      </w:sdtContent>
+    </w:sdt>
     <w:p>
       <w:pPr>
         <w:rPr>
@@ -15,6 +4137,7 @@
           <w:sz w:val="24"/>
           <w:szCs w:val="24"/>
         </w:rPr>
+        <w:lastRenderedPageBreak/>
         <w:t>Nombre: Amaury Andrés Guzmán Navarro</w:t>
       </w:r>
     </w:p>
@@ -41,21 +4164,12 @@
           <w:szCs w:val="24"/>
         </w:rPr>
       </w:pPr>
-      <w:proofErr w:type="gramStart"/>
       <w:r>
         <w:rPr>
           <w:sz w:val="24"/>
           <w:szCs w:val="24"/>
         </w:rPr>
-        <w:t>nombre</w:t>
-      </w:r>
-      <w:proofErr w:type="gramEnd"/>
-      <w:r>
-        <w:rPr>
-          <w:sz w:val="24"/>
-          <w:szCs w:val="24"/>
-        </w:rPr>
-        <w:t xml:space="preserve">: </w:t>
+        <w:t xml:space="preserve">nombre: </w:t>
       </w:r>
       <w:proofErr w:type="spellStart"/>
       <w:r>
@@ -97,21 +4211,12 @@
           <w:szCs w:val="24"/>
         </w:rPr>
       </w:pPr>
-      <w:proofErr w:type="gramStart"/>
       <w:r>
         <w:rPr>
           <w:sz w:val="24"/>
           <w:szCs w:val="24"/>
         </w:rPr>
-        <w:t>nombre</w:t>
-      </w:r>
-      <w:proofErr w:type="gramEnd"/>
-      <w:r>
-        <w:rPr>
-          <w:sz w:val="24"/>
-          <w:szCs w:val="24"/>
-        </w:rPr>
-        <w:t>: Germán Torres</w:t>
+        <w:t>nombre: Germán Torres</w:t>
       </w:r>
     </w:p>
     <w:p>
@@ -557,23 +4662,7 @@
           <w:sz w:val="24"/>
           <w:szCs w:val="24"/>
         </w:rPr>
-        <w:t xml:space="preserve">Creación de un repositorio del proyecto utilizando </w:t>
-      </w:r>
-      <w:proofErr w:type="spellStart"/>
-      <w:r>
-        <w:rPr>
-          <w:sz w:val="24"/>
-          <w:szCs w:val="24"/>
-        </w:rPr>
-        <w:t>GitHub</w:t>
-      </w:r>
-      <w:proofErr w:type="spellEnd"/>
-      <w:r>
-        <w:rPr>
-          <w:sz w:val="24"/>
-          <w:szCs w:val="24"/>
-        </w:rPr>
-        <w:t>.</w:t>
+        <w:t>Creación de un repositorio del proyecto utilizando GitHub.</w:t>
       </w:r>
     </w:p>
     <w:p>
@@ -620,27 +4709,7 @@
           <w:szCs w:val="24"/>
           <w:highlight w:val="white"/>
         </w:rPr>
-        <w:t xml:space="preserve">evidencia de los aportes de los diferentes integrantes del equipo sobre los objetos depositados en </w:t>
-      </w:r>
-      <w:proofErr w:type="spellStart"/>
-      <w:r>
-        <w:rPr>
-          <w:color w:val="212121"/>
-          <w:sz w:val="24"/>
-          <w:szCs w:val="24"/>
-          <w:highlight w:val="white"/>
-        </w:rPr>
-        <w:t>GitHub</w:t>
-      </w:r>
-      <w:proofErr w:type="spellEnd"/>
-      <w:r>
-        <w:rPr>
-          <w:color w:val="212121"/>
-          <w:sz w:val="24"/>
-          <w:szCs w:val="24"/>
-          <w:highlight w:val="white"/>
-        </w:rPr>
-        <w:t>.</w:t>
+        <w:t>evidencia de los aportes de los diferentes integrantes del equipo sobre los objetos depositados en GitHub.</w:t>
       </w:r>
     </w:p>
     <w:p>
@@ -717,7 +4786,7 @@
         </w:rPr>
         <w:t xml:space="preserve">: </w:t>
       </w:r>
-      <w:hyperlink r:id="rId5" w:history="1">
+      <w:hyperlink r:id="rId6" w:history="1">
         <w:r>
           <w:rPr>
             <w:rStyle w:val="Hipervnculo"/>
@@ -770,7 +4839,7 @@
         </w:rPr>
         <w:t xml:space="preserve">: </w:t>
       </w:r>
-      <w:hyperlink r:id="rId6" w:history="1">
+      <w:hyperlink r:id="rId7" w:history="1">
         <w:r>
           <w:rPr>
             <w:rStyle w:val="Hipervnculo"/>
@@ -826,23 +4895,92 @@
           <w:szCs w:val="24"/>
           <w:shd w:val="clear" w:color="auto" w:fill="FFFFFF"/>
         </w:rPr>
-        <w:t xml:space="preserve">Evidencia de los aportes de los diferentes integrantes del equipo sobre los objetos depositados en </w:t>
+        <w:t>Evidencia de los aportes de los diferentes integrantes del equipo sobre los objetos depositados en GitHub:</w:t>
+      </w:r>
+    </w:p>
+    <w:p>
+      <w:pPr>
+        <w:rPr>
+          <w:b/>
+          <w:color w:val="212121"/>
+          <w:sz w:val="24"/>
+          <w:szCs w:val="24"/>
+          <w:shd w:val="clear" w:color="auto" w:fill="FFFFFF"/>
+        </w:rPr>
+      </w:pPr>
+    </w:p>
+    <w:p>
+      <w:pPr>
+        <w:rPr>
+          <w:b/>
+          <w:color w:val="212121"/>
+          <w:sz w:val="24"/>
+          <w:szCs w:val="24"/>
+          <w:shd w:val="clear" w:color="auto" w:fill="FFFFFF"/>
+        </w:rPr>
+      </w:pPr>
+      <w:r>
+        <w:rPr>
+          <w:b/>
+          <w:color w:val="212121"/>
+          <w:sz w:val="24"/>
+          <w:szCs w:val="24"/>
+          <w:shd w:val="clear" w:color="auto" w:fill="FFFFFF"/>
+        </w:rPr>
+        <w:t>German Torres:</w:t>
+      </w:r>
+    </w:p>
+    <w:p>
+      <w:pPr>
+        <w:rPr>
+          <w:b/>
+          <w:color w:val="212121"/>
+          <w:sz w:val="24"/>
+          <w:szCs w:val="24"/>
+          <w:shd w:val="clear" w:color="auto" w:fill="FFFFFF"/>
+        </w:rPr>
+      </w:pPr>
+    </w:p>
+    <w:p>
+      <w:pPr>
+        <w:rPr>
+          <w:color w:val="212121"/>
+          <w:sz w:val="24"/>
+          <w:szCs w:val="24"/>
+          <w:shd w:val="clear" w:color="auto" w:fill="FFFFFF"/>
+        </w:rPr>
+      </w:pPr>
+      <w:r>
+        <w:rPr>
+          <w:color w:val="212121"/>
+          <w:sz w:val="24"/>
+          <w:szCs w:val="24"/>
+          <w:shd w:val="clear" w:color="auto" w:fill="FFFFFF"/>
+        </w:rPr>
+        <w:t xml:space="preserve">Clonar el proyecto de </w:t>
       </w:r>
       <w:proofErr w:type="spellStart"/>
       <w:r>
         <w:rPr>
-          <w:b/>
           <w:color w:val="212121"/>
           <w:sz w:val="24"/>
           <w:szCs w:val="24"/>
           <w:shd w:val="clear" w:color="auto" w:fill="FFFFFF"/>
         </w:rPr>
-        <w:t>GitHub</w:t>
+        <w:t>Github</w:t>
       </w:r>
       <w:proofErr w:type="spellEnd"/>
       <w:r>
         <w:rPr>
-          <w:b/>
+          <w:color w:val="212121"/>
+          <w:sz w:val="24"/>
+          <w:szCs w:val="24"/>
+          <w:shd w:val="clear" w:color="auto" w:fill="FFFFFF"/>
+        </w:rPr>
+        <w:t xml:space="preserve"> </w:t>
+      </w:r>
+      <w:r>
+        <w:rPr>
           <w:color w:val="212121"/>
           <w:sz w:val="24"/>
           <w:szCs w:val="24"/>
@@ -854,7 +4992,6 @@
     <w:p>
       <w:pPr>
         <w:rPr>
-          <w:b/>
           <w:color w:val="212121"/>
           <w:sz w:val="24"/>
           <w:szCs w:val="24"/>
@@ -865,96 +5002,6 @@
     <w:p>
       <w:pPr>
         <w:rPr>
-          <w:b/>
-          <w:color w:val="212121"/>
-          <w:sz w:val="24"/>
-          <w:szCs w:val="24"/>
-          <w:shd w:val="clear" w:color="auto" w:fill="FFFFFF"/>
-        </w:rPr>
-      </w:pPr>
-      <w:r>
-        <w:rPr>
-          <w:b/>
-          <w:color w:val="212121"/>
-          <w:sz w:val="24"/>
-          <w:szCs w:val="24"/>
-          <w:shd w:val="clear" w:color="auto" w:fill="FFFFFF"/>
-        </w:rPr>
-        <w:t>German Torres:</w:t>
-      </w:r>
-    </w:p>
-    <w:p>
-      <w:pPr>
-        <w:rPr>
-          <w:b/>
-          <w:color w:val="212121"/>
-          <w:sz w:val="24"/>
-          <w:szCs w:val="24"/>
-          <w:shd w:val="clear" w:color="auto" w:fill="FFFFFF"/>
-        </w:rPr>
-      </w:pPr>
-    </w:p>
-    <w:p>
-      <w:pPr>
-        <w:rPr>
-          <w:color w:val="212121"/>
-          <w:sz w:val="24"/>
-          <w:szCs w:val="24"/>
-          <w:shd w:val="clear" w:color="auto" w:fill="FFFFFF"/>
-        </w:rPr>
-      </w:pPr>
-      <w:r>
-        <w:rPr>
-          <w:color w:val="212121"/>
-          <w:sz w:val="24"/>
-          <w:szCs w:val="24"/>
-          <w:shd w:val="clear" w:color="auto" w:fill="FFFFFF"/>
-        </w:rPr>
-        <w:t xml:space="preserve">Clonar el proyecto de </w:t>
-      </w:r>
-      <w:proofErr w:type="spellStart"/>
-      <w:r>
-        <w:rPr>
-          <w:color w:val="212121"/>
-          <w:sz w:val="24"/>
-          <w:szCs w:val="24"/>
-          <w:shd w:val="clear" w:color="auto" w:fill="FFFFFF"/>
-        </w:rPr>
-        <w:t>Github</w:t>
-      </w:r>
-      <w:proofErr w:type="spellEnd"/>
-      <w:r>
-        <w:rPr>
-          <w:color w:val="212121"/>
-          <w:sz w:val="24"/>
-          <w:szCs w:val="24"/>
-          <w:shd w:val="clear" w:color="auto" w:fill="FFFFFF"/>
-        </w:rPr>
-        <w:t xml:space="preserve"> </w:t>
-      </w:r>
-      <w:r>
-        <w:rPr>
-          <w:color w:val="212121"/>
-          <w:sz w:val="24"/>
-          <w:szCs w:val="24"/>
-          <w:shd w:val="clear" w:color="auto" w:fill="FFFFFF"/>
-        </w:rPr>
-        <w:t>:</w:t>
-      </w:r>
-    </w:p>
-    <w:p>
-      <w:pPr>
-        <w:rPr>
-          <w:color w:val="212121"/>
-          <w:sz w:val="24"/>
-          <w:szCs w:val="24"/>
-          <w:shd w:val="clear" w:color="auto" w:fill="FFFFFF"/>
-        </w:rPr>
-      </w:pPr>
-    </w:p>
-    <w:p>
-      <w:pPr>
-        <w:rPr>
           <w:color w:val="212121"/>
           <w:sz w:val="24"/>
           <w:szCs w:val="24"/>
@@ -968,6 +5015,7 @@
           <w:sz w:val="24"/>
           <w:szCs w:val="24"/>
           <w:shd w:val="clear" w:color="auto" w:fill="FFFFFF"/>
+          <w:lang w:val="en-US" w:eastAsia="en-US"/>
         </w:rPr>
         <w:lastRenderedPageBreak/>
         <w:drawing>
@@ -988,7 +5036,7 @@
                     </pic:cNvPicPr>
                   </pic:nvPicPr>
                   <pic:blipFill>
-                    <a:blip r:embed="rId7" cstate="print">
+                    <a:blip r:embed="rId8" cstate="print">
                       <a:extLst>
                         <a:ext uri="{28A0092B-C50C-407E-A947-70E740481C1C}">
                           <a14:useLocalDpi xmlns:a14="http://schemas.microsoft.com/office/drawing/2010/main" val="0"/>
@@ -1075,6 +5123,7 @@
           <w:sz w:val="26"/>
           <w:szCs w:val="26"/>
           <w:shd w:val="clear" w:color="auto" w:fill="FFFFFF"/>
+          <w:lang w:val="en-US" w:eastAsia="en-US"/>
         </w:rPr>
         <w:drawing>
           <wp:inline distT="0" distB="0" distL="0" distR="0" wp14:anchorId="108203F6" wp14:editId="70BB208C">
@@ -1094,7 +5143,7 @@
                     </pic:cNvPicPr>
                   </pic:nvPicPr>
                   <pic:blipFill>
-                    <a:blip r:embed="rId8" cstate="print">
+                    <a:blip r:embed="rId9" cstate="print">
                       <a:extLst>
                         <a:ext uri="{28A0092B-C50C-407E-A947-70E740481C1C}">
                           <a14:useLocalDpi xmlns:a14="http://schemas.microsoft.com/office/drawing/2010/main" val="0"/>
@@ -1125,8 +5174,6 @@
           </wp:inline>
         </w:drawing>
       </w:r>
-      <w:bookmarkStart w:id="0" w:name="_GoBack"/>
-      <w:bookmarkEnd w:id="0"/>
     </w:p>
     <w:p>
       <w:pPr>
@@ -1162,15 +5209,17 @@
     <w:sectPr>
       <w:pgSz w:w="12240" w:h="15840"/>
       <w:pgMar w:top="1440" w:right="1440" w:bottom="1440" w:left="1440" w:header="720" w:footer="720" w:gutter="0"/>
-      <w:pgNumType w:start="1"/>
+      <w:pgNumType w:start="0"/>
       <w:cols w:space="720"/>
+      <w:titlePg/>
+      <w:docGrid w:linePitch="299"/>
     </w:sectPr>
   </w:body>
 </w:document>
 </file>
 
 <file path=word/numbering.xml><?xml version="1.0" encoding="utf-8"?>
-<w:numbering xmlns:wpc="http://schemas.microsoft.com/office/word/2010/wordprocessingCanvas" xmlns:mc="http://schemas.openxmlformats.org/markup-compatibility/2006" xmlns:o="urn:schemas-microsoft-com:office:office" xmlns:r="http://schemas.openxmlformats.org/officeDocument/2006/relationships" xmlns:m="http://schemas.openxmlformats.org/officeDocument/2006/math" xmlns:v="urn:schemas-microsoft-com:vml" xmlns:wp14="http://schemas.microsoft.com/office/word/2010/wordprocessingDrawing" xmlns:wp="http://schemas.openxmlformats.org/drawingml/2006/wordprocessingDrawing" xmlns:w10="urn:schemas-microsoft-com:office:word" xmlns:w="http://schemas.openxmlformats.org/wordprocessingml/2006/main" xmlns:w14="http://schemas.microsoft.com/office/word/2010/wordml" xmlns:w15="http://schemas.microsoft.com/office/word/2012/wordml" xmlns:wpg="http://schemas.microsoft.com/office/word/2010/wordprocessingGroup" xmlns:wpi="http://schemas.microsoft.com/office/word/2010/wordprocessingInk" xmlns:wne="http://schemas.microsoft.com/office/word/2006/wordml" xmlns:wps="http://schemas.microsoft.com/office/word/2010/wordprocessingShape" mc:Ignorable="w14 w15 wp14">
+<w:numbering xmlns:wpc="http://schemas.microsoft.com/office/word/2010/wordprocessingCanvas" xmlns:cx="http://schemas.microsoft.com/office/drawing/2014/chartex" xmlns:mc="http://schemas.openxmlformats.org/markup-compatibility/2006" xmlns:o="urn:schemas-microsoft-com:office:office" xmlns:r="http://schemas.openxmlformats.org/officeDocument/2006/relationships" xmlns:m="http://schemas.openxmlformats.org/officeDocument/2006/math" xmlns:v="urn:schemas-microsoft-com:vml" xmlns:wp14="http://schemas.microsoft.com/office/word/2010/wordprocessingDrawing" xmlns:wp="http://schemas.openxmlformats.org/drawingml/2006/wordprocessingDrawing" xmlns:w10="urn:schemas-microsoft-com:office:word" xmlns:w="http://schemas.openxmlformats.org/wordprocessingml/2006/main" xmlns:w14="http://schemas.microsoft.com/office/word/2010/wordml" xmlns:w15="http://schemas.microsoft.com/office/word/2012/wordml" xmlns:w16se="http://schemas.microsoft.com/office/word/2015/wordml/symex" xmlns:wpg="http://schemas.microsoft.com/office/word/2010/wordprocessingGroup" xmlns:wpi="http://schemas.microsoft.com/office/word/2010/wordprocessingInk" xmlns:wne="http://schemas.microsoft.com/office/word/2006/wordml" xmlns:wps="http://schemas.microsoft.com/office/word/2010/wordprocessingShape" mc:Ignorable="w14 w15 w16se wp14">
   <w:abstractNum w:abstractNumId="0" w15:restartNumberingAfterBreak="0">
     <w:nsid w:val="21904EA5"/>
     <w:multiLevelType w:val="multilevel"/>
@@ -1639,7 +5688,7 @@
 </file>
 
 <file path=word/styles.xml><?xml version="1.0" encoding="utf-8"?>
-<w:styles xmlns:mc="http://schemas.openxmlformats.org/markup-compatibility/2006" xmlns:r="http://schemas.openxmlformats.org/officeDocument/2006/relationships" xmlns:w="http://schemas.openxmlformats.org/wordprocessingml/2006/main" xmlns:w14="http://schemas.microsoft.com/office/word/2010/wordml" xmlns:w15="http://schemas.microsoft.com/office/word/2012/wordml" mc:Ignorable="w14 w15">
+<w:styles xmlns:mc="http://schemas.openxmlformats.org/markup-compatibility/2006" xmlns:r="http://schemas.openxmlformats.org/officeDocument/2006/relationships" xmlns:w="http://schemas.openxmlformats.org/wordprocessingml/2006/main" xmlns:w14="http://schemas.microsoft.com/office/word/2010/wordml" xmlns:w15="http://schemas.microsoft.com/office/word/2012/wordml" xmlns:w16se="http://schemas.microsoft.com/office/word/2015/wordml/symex" mc:Ignorable="w14 w15 w16se">
   <w:docDefaults>
     <w:rPrDefault>
       <w:rPr>
@@ -2160,7 +6209,7 @@
       </w:tblCellMar>
     </w:tblPr>
   </w:style>
-  <w:style w:type="paragraph" w:styleId="Puesto">
+  <w:style w:type="paragraph" w:styleId="Ttulo">
     <w:name w:val="Title"/>
     <w:basedOn w:val="Normal"/>
     <w:next w:val="Normal"/>
@@ -2209,6 +6258,31 @@
     <w:rPr>
       <w:color w:val="0000FF" w:themeColor="hyperlink"/>
       <w:u w:val="single"/>
+    </w:rPr>
+  </w:style>
+  <w:style w:type="paragraph" w:styleId="Sinespaciado">
+    <w:name w:val="No Spacing"/>
+    <w:link w:val="SinespaciadoCar"/>
+    <w:uiPriority w:val="1"/>
+    <w:qFormat/>
+    <w:rsid w:val="00992CD5"/>
+    <w:pPr>
+      <w:spacing w:line="240" w:lineRule="auto"/>
+    </w:pPr>
+    <w:rPr>
+      <w:rFonts w:asciiTheme="minorHAnsi" w:eastAsiaTheme="minorEastAsia" w:hAnsiTheme="minorHAnsi" w:cstheme="minorBidi"/>
+      <w:lang w:val="en-US" w:eastAsia="en-US"/>
+    </w:rPr>
+  </w:style>
+  <w:style w:type="character" w:customStyle="1" w:styleId="SinespaciadoCar">
+    <w:name w:val="Sin espaciado Car"/>
+    <w:basedOn w:val="Fuentedeprrafopredeter"/>
+    <w:link w:val="Sinespaciado"/>
+    <w:uiPriority w:val="1"/>
+    <w:rsid w:val="00992CD5"/>
+    <w:rPr>
+      <w:rFonts w:asciiTheme="minorHAnsi" w:eastAsiaTheme="minorEastAsia" w:hAnsiTheme="minorHAnsi" w:cstheme="minorBidi"/>
+      <w:lang w:val="en-US" w:eastAsia="en-US"/>
     </w:rPr>
   </w:style>
 </w:styles>
@@ -2532,4 +6606,23 @@
   </a:objectDefaults>
   <a:extraClrSchemeLst/>
 </a:theme>
+</file>
+
+<file path=customXml/item1.xml><?xml version="1.0" encoding="utf-8"?>
+<CoverPageProperties xmlns="http://schemas.microsoft.com/office/2006/coverPageProps">
+  <PublishDate>2021-09-15T00:00:00</PublishDate>
+  <Abstract/>
+  <CompanyAddress/>
+  <CompanyPhone/>
+  <CompanyFax/>
+  <CompanyEmail/>
+</CoverPageProperties>
+</file>
+
+<file path=customXml/itemProps1.xml><?xml version="1.0" encoding="utf-8"?>
+<ds:datastoreItem xmlns:ds="http://schemas.openxmlformats.org/officeDocument/2006/customXml" ds:itemID="{55AF091B-3C7A-41E3-B477-F2FDAA23CFDA}">
+  <ds:schemaRefs>
+    <ds:schemaRef ds:uri="http://schemas.microsoft.com/office/2006/coverPageProps"/>
+  </ds:schemaRefs>
+</ds:datastoreItem>
 </file>
</xml_diff>

<commit_message>
ajustes a la portada y al formato del documento
</commit_message>
<xml_diff>
--- a/Sprint1_Equipo_23.docx
+++ b/Sprint1_Equipo_23.docx
@@ -5,6 +5,10 @@
   <w:body>
     <w:sdt>
       <w:sdtPr>
+        <w:rPr>
+          <w:rFonts w:ascii="Arial" w:eastAsia="Arial" w:hAnsi="Arial" w:cs="Arial"/>
+          <w:lang w:val="es-CO" w:eastAsia="es-CO"/>
+        </w:rPr>
         <w:id w:val="-722752936"/>
         <w:docPartObj>
           <w:docPartGallery w:val="Cover Pages"/>
@@ -13,10 +17,8 @@
       </w:sdtPr>
       <w:sdtEndPr>
         <w:rPr>
-          <w:rFonts w:ascii="Arial" w:eastAsia="Arial" w:hAnsi="Arial" w:cs="Arial"/>
-          <w:sz w:val="24"/>
-          <w:szCs w:val="24"/>
-          <w:lang w:val="es-CO" w:eastAsia="es-CO"/>
+          <w:sz w:val="24"/>
+          <w:szCs w:val="24"/>
         </w:rPr>
       </w:sdtEndPr>
       <w:sdtContent>
@@ -157,6 +159,7 @@
                                       <w:calendar w:val="gregorian"/>
                                     </w:date>
                                   </w:sdtPr>
+                                  <w:sdtEndPr/>
                                   <w:sdtContent>
                                     <w:p>
                                       <w:pPr>
@@ -3470,6 +3473,7 @@
                                 <w:calendar w:val="gregorian"/>
                               </w:date>
                             </w:sdtPr>
+                            <w:sdtEndPr/>
                             <w:sdtContent>
                               <w:p>
                                 <w:pPr>
@@ -3608,260 +3612,7 @@
             <mc:AlternateContent>
               <mc:Choice Requires="wps">
                 <w:drawing>
-                  <wp:anchor distT="0" distB="0" distL="114300" distR="114300" simplePos="0" relativeHeight="251661312" behindDoc="0" locked="0" layoutInCell="1" allowOverlap="1" wp14:anchorId="07AF1B9D" wp14:editId="63C3053D">
-                    <wp:simplePos x="0" y="0"/>
-                    <mc:AlternateContent>
-                      <mc:Choice Requires="wp14">
-                        <wp:positionH relativeFrom="page">
-                          <wp14:pctPosHOffset>42000</wp14:pctPosHOffset>
-                        </wp:positionH>
-                      </mc:Choice>
-                      <mc:Fallback>
-                        <wp:positionH relativeFrom="page">
-                          <wp:posOffset>3263900</wp:posOffset>
-                        </wp:positionH>
-                      </mc:Fallback>
-                    </mc:AlternateContent>
-                    <mc:AlternateContent>
-                      <mc:Choice Requires="wp14">
-                        <wp:positionV relativeFrom="page">
-                          <wp14:pctPosVOffset>88000</wp14:pctPosVOffset>
-                        </wp:positionV>
-                      </mc:Choice>
-                      <mc:Fallback>
-                        <wp:positionV relativeFrom="page">
-                          <wp:posOffset>8851265</wp:posOffset>
-                        </wp:positionV>
-                      </mc:Fallback>
-                    </mc:AlternateContent>
-                    <wp:extent cx="3657600" cy="365760"/>
-                    <wp:effectExtent l="0" t="0" r="0" b="0"/>
-                    <wp:wrapNone/>
-                    <wp:docPr id="32" name="Cuadro de texto 32"/>
-                    <wp:cNvGraphicFramePr/>
-                    <a:graphic xmlns:a="http://schemas.openxmlformats.org/drawingml/2006/main">
-                      <a:graphicData uri="http://schemas.microsoft.com/office/word/2010/wordprocessingShape">
-                        <wps:wsp>
-                          <wps:cNvSpPr txBox="1"/>
-                          <wps:spPr>
-                            <a:xfrm>
-                              <a:off x="0" y="0"/>
-                              <a:ext cx="3657600" cy="365760"/>
-                            </a:xfrm>
-                            <a:prstGeom prst="rect">
-                              <a:avLst/>
-                            </a:prstGeom>
-                            <a:noFill/>
-                            <a:ln w="6350">
-                              <a:noFill/>
-                            </a:ln>
-                            <a:effectLst/>
-                          </wps:spPr>
-                          <wps:style>
-                            <a:lnRef idx="0">
-                              <a:schemeClr val="accent1"/>
-                            </a:lnRef>
-                            <a:fillRef idx="0">
-                              <a:schemeClr val="accent1"/>
-                            </a:fillRef>
-                            <a:effectRef idx="0">
-                              <a:schemeClr val="accent1"/>
-                            </a:effectRef>
-                            <a:fontRef idx="minor">
-                              <a:schemeClr val="dk1"/>
-                            </a:fontRef>
-                          </wps:style>
-                          <wps:txbx>
-                            <w:txbxContent>
-                              <w:p>
-                                <w:pPr>
-                                  <w:pStyle w:val="Sinespaciado"/>
-                                  <w:rPr>
-                                    <w:color w:val="4F81BD" w:themeColor="accent1"/>
-                                    <w:sz w:val="26"/>
-                                    <w:szCs w:val="26"/>
-                                    <w:lang w:val="es-ES"/>
-                                  </w:rPr>
-                                </w:pPr>
-                                <w:sdt>
-                                  <w:sdtPr>
-                                    <w:rPr>
-                                      <w:color w:val="4F81BD" w:themeColor="accent1"/>
-                                      <w:sz w:val="26"/>
-                                      <w:szCs w:val="26"/>
-                                    </w:rPr>
-                                    <w:alias w:val="Autor"/>
-                                    <w:tag w:val=""/>
-                                    <w:id w:val="-2041584766"/>
-                                    <w:dataBinding w:prefixMappings="xmlns:ns0='http://purl.org/dc/elements/1.1/' xmlns:ns1='http://schemas.openxmlformats.org/package/2006/metadata/core-properties' " w:xpath="/ns1:coreProperties[1]/ns0:creator[1]" w:storeItemID="{6C3C8BC8-F283-45AE-878A-BAB7291924A1}"/>
-                                    <w:text/>
-                                  </w:sdtPr>
-                                  <w:sdtContent>
-                                    <w:r>
-                                      <w:rPr>
-                                        <w:color w:val="4F81BD" w:themeColor="accent1"/>
-                                        <w:sz w:val="26"/>
-                                        <w:szCs w:val="26"/>
-                                      </w:rPr>
-                                      <w:t>MISIÓN TIC</w:t>
-                                    </w:r>
-                                  </w:sdtContent>
-                                </w:sdt>
-                              </w:p>
-                              <w:p>
-                                <w:pPr>
-                                  <w:pStyle w:val="Sinespaciado"/>
-                                  <w:rPr>
-                                    <w:color w:val="595959" w:themeColor="text1" w:themeTint="A6"/>
-                                    <w:sz w:val="20"/>
-                                    <w:szCs w:val="20"/>
-                                    <w:lang w:val="es-ES"/>
-                                  </w:rPr>
-                                </w:pPr>
-                                <w:sdt>
-                                  <w:sdtPr>
-                                    <w:rPr>
-                                      <w:caps/>
-                                      <w:color w:val="595959" w:themeColor="text1" w:themeTint="A6"/>
-                                      <w:sz w:val="20"/>
-                                      <w:szCs w:val="20"/>
-                                    </w:rPr>
-                                    <w:alias w:val="Compañía"/>
-                                    <w:tag w:val=""/>
-                                    <w:id w:val="1558814826"/>
-                                    <w:dataBinding w:prefixMappings="xmlns:ns0='http://schemas.openxmlformats.org/officeDocument/2006/extended-properties' " w:xpath="/ns0:Properties[1]/ns0:Company[1]" w:storeItemID="{6668398D-A668-4E3E-A5EB-62B293D839F1}"/>
-                                    <w:text/>
-                                  </w:sdtPr>
-                                  <w:sdtContent>
-                                    <w:r>
-                                      <w:rPr>
-                                        <w:caps/>
-                                        <w:color w:val="595959" w:themeColor="text1" w:themeTint="A6"/>
-                                        <w:sz w:val="20"/>
-                                        <w:szCs w:val="20"/>
-                                      </w:rPr>
-                                      <w:t>GROUP 23</w:t>
-                                    </w:r>
-                                  </w:sdtContent>
-                                </w:sdt>
-                              </w:p>
-                            </w:txbxContent>
-                          </wps:txbx>
-                          <wps:bodyPr rot="0" spcFirstLastPara="0" vertOverflow="overflow" horzOverflow="overflow" vert="horz" wrap="square" lIns="0" tIns="0" rIns="0" bIns="0" numCol="1" spcCol="0" rtlCol="0" fromWordArt="0" anchor="b" anchorCtr="0" forceAA="0" compatLnSpc="1">
-                            <a:prstTxWarp prst="textNoShape">
-                              <a:avLst/>
-                            </a:prstTxWarp>
-                            <a:spAutoFit/>
-                          </wps:bodyPr>
-                        </wps:wsp>
-                      </a:graphicData>
-                    </a:graphic>
-                    <wp14:sizeRelH relativeFrom="page">
-                      <wp14:pctWidth>45000</wp14:pctWidth>
-                    </wp14:sizeRelH>
-                    <wp14:sizeRelV relativeFrom="margin">
-                      <wp14:pctHeight>0</wp14:pctHeight>
-                    </wp14:sizeRelV>
-                  </wp:anchor>
-                </w:drawing>
-              </mc:Choice>
-              <mc:Fallback>
-                <w:pict>
-                  <v:shapetype w14:anchorId="07AF1B9D" id="_x0000_t202" coordsize="21600,21600" o:spt="202" path="m,l,21600r21600,l21600,xe">
-                    <v:stroke joinstyle="miter"/>
-                    <v:path gradientshapeok="t" o:connecttype="rect"/>
-                  </v:shapetype>
-                  <v:shape id="Cuadro de texto 32" o:spid="_x0000_s1055" type="#_x0000_t202" style="position:absolute;margin-left:0;margin-top:0;width:4in;height:28.8pt;z-index:251661312;visibility:visible;mso-wrap-style:square;mso-width-percent:450;mso-height-percent:0;mso-left-percent:420;mso-top-percent:880;mso-wrap-distance-left:9pt;mso-wrap-distance-top:0;mso-wrap-distance-right:9pt;mso-wrap-distance-bottom:0;mso-position-horizontal-relative:page;mso-position-vertical-relative:page;mso-width-percent:450;mso-height-percent:0;mso-left-percent:420;mso-top-percent:880;mso-width-relative:page;mso-height-relative:margin;v-text-anchor:bottom" o:gfxdata="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" filled="f" stroked="f" strokeweight=".5pt">
-                    <v:textbox style="mso-fit-shape-to-text:t" inset="0,0,0,0">
-                      <w:txbxContent>
-                        <w:p>
-                          <w:pPr>
-                            <w:pStyle w:val="Sinespaciado"/>
-                            <w:rPr>
-                              <w:color w:val="4F81BD" w:themeColor="accent1"/>
-                              <w:sz w:val="26"/>
-                              <w:szCs w:val="26"/>
-                              <w:lang w:val="es-ES"/>
-                            </w:rPr>
-                          </w:pPr>
-                          <w:sdt>
-                            <w:sdtPr>
-                              <w:rPr>
-                                <w:color w:val="4F81BD" w:themeColor="accent1"/>
-                                <w:sz w:val="26"/>
-                                <w:szCs w:val="26"/>
-                              </w:rPr>
-                              <w:alias w:val="Autor"/>
-                              <w:tag w:val=""/>
-                              <w:id w:val="-2041584766"/>
-                              <w:dataBinding w:prefixMappings="xmlns:ns0='http://purl.org/dc/elements/1.1/' xmlns:ns1='http://schemas.openxmlformats.org/package/2006/metadata/core-properties' " w:xpath="/ns1:coreProperties[1]/ns0:creator[1]" w:storeItemID="{6C3C8BC8-F283-45AE-878A-BAB7291924A1}"/>
-                              <w:text/>
-                            </w:sdtPr>
-                            <w:sdtContent>
-                              <w:r>
-                                <w:rPr>
-                                  <w:color w:val="4F81BD" w:themeColor="accent1"/>
-                                  <w:sz w:val="26"/>
-                                  <w:szCs w:val="26"/>
-                                </w:rPr>
-                                <w:t>MISIÓN TIC</w:t>
-                              </w:r>
-                            </w:sdtContent>
-                          </w:sdt>
-                        </w:p>
-                        <w:p>
-                          <w:pPr>
-                            <w:pStyle w:val="Sinespaciado"/>
-                            <w:rPr>
-                              <w:color w:val="595959" w:themeColor="text1" w:themeTint="A6"/>
-                              <w:sz w:val="20"/>
-                              <w:szCs w:val="20"/>
-                              <w:lang w:val="es-ES"/>
-                            </w:rPr>
-                          </w:pPr>
-                          <w:sdt>
-                            <w:sdtPr>
-                              <w:rPr>
-                                <w:caps/>
-                                <w:color w:val="595959" w:themeColor="text1" w:themeTint="A6"/>
-                                <w:sz w:val="20"/>
-                                <w:szCs w:val="20"/>
-                              </w:rPr>
-                              <w:alias w:val="Compañía"/>
-                              <w:tag w:val=""/>
-                              <w:id w:val="1558814826"/>
-                              <w:dataBinding w:prefixMappings="xmlns:ns0='http://schemas.openxmlformats.org/officeDocument/2006/extended-properties' " w:xpath="/ns0:Properties[1]/ns0:Company[1]" w:storeItemID="{6668398D-A668-4E3E-A5EB-62B293D839F1}"/>
-                              <w:text/>
-                            </w:sdtPr>
-                            <w:sdtContent>
-                              <w:r>
-                                <w:rPr>
-                                  <w:caps/>
-                                  <w:color w:val="595959" w:themeColor="text1" w:themeTint="A6"/>
-                                  <w:sz w:val="20"/>
-                                  <w:szCs w:val="20"/>
-                                </w:rPr>
-                                <w:t>GROUP 23</w:t>
-                              </w:r>
-                            </w:sdtContent>
-                          </w:sdt>
-                        </w:p>
-                      </w:txbxContent>
-                    </v:textbox>
-                    <w10:wrap anchorx="page" anchory="page"/>
-                  </v:shape>
-                </w:pict>
-              </mc:Fallback>
-            </mc:AlternateContent>
-          </w:r>
-          <w:r>
-            <w:rPr>
-              <w:noProof/>
-            </w:rPr>
-            <mc:AlternateContent>
-              <mc:Choice Requires="wps">
-                <w:drawing>
-                  <wp:anchor distT="0" distB="0" distL="114300" distR="114300" simplePos="0" relativeHeight="251660288" behindDoc="0" locked="0" layoutInCell="1" allowOverlap="1" wp14:anchorId="4BACDFA2" wp14:editId="420C27F6">
+                  <wp:anchor distT="0" distB="0" distL="114300" distR="114300" simplePos="0" relativeHeight="251660288" behindDoc="0" locked="0" layoutInCell="1" allowOverlap="1" wp14:anchorId="4BACDFA2" wp14:editId="41510747">
                     <wp:simplePos x="0" y="0"/>
                     <mc:AlternateContent>
                       <mc:Choice Requires="wp14">
@@ -3949,6 +3700,7 @@
                                     <w:dataBinding w:prefixMappings="xmlns:ns0='http://purl.org/dc/elements/1.1/' xmlns:ns1='http://schemas.openxmlformats.org/package/2006/metadata/core-properties' " w:xpath="/ns1:coreProperties[1]/ns0:title[1]" w:storeItemID="{6C3C8BC8-F283-45AE-878A-BAB7291924A1}"/>
                                     <w:text/>
                                   </w:sdtPr>
+                                  <w:sdtEndPr/>
                                   <w:sdtContent>
                                     <w:r>
                                       <w:rPr>
@@ -3956,8 +3708,9 @@
                                         <w:color w:val="262626" w:themeColor="text1" w:themeTint="D9"/>
                                         <w:sz w:val="72"/>
                                         <w:szCs w:val="72"/>
+                                        <w:lang w:val="es-CO"/>
                                       </w:rPr>
-                                      <w:t>SOFTWARE DEVELOPMENT PROJECT</w:t>
+                                      <w:t>TEAM</w:t>
                                     </w:r>
                                   </w:sdtContent>
                                 </w:sdt>
@@ -3986,6 +3739,7 @@
                                     <w:dataBinding w:prefixMappings="xmlns:ns0='http://purl.org/dc/elements/1.1/' xmlns:ns1='http://schemas.openxmlformats.org/package/2006/metadata/core-properties' " w:xpath="/ns1:coreProperties[1]/ns0:subject[1]" w:storeItemID="{6C3C8BC8-F283-45AE-878A-BAB7291924A1}"/>
                                     <w:text/>
                                   </w:sdtPr>
+                                  <w:sdtEndPr/>
                                   <w:sdtContent>
                                     <w:r>
                                       <w:rPr>
@@ -4021,7 +3775,11 @@
               </mc:Choice>
               <mc:Fallback>
                 <w:pict>
-                  <v:shape w14:anchorId="4BACDFA2" id="Cuadro de texto 33" o:spid="_x0000_s1056" type="#_x0000_t202" style="position:absolute;margin-left:0;margin-top:0;width:4in;height:84.25pt;z-index:251660288;visibility:visible;mso-wrap-style:square;mso-width-percent:450;mso-height-percent:0;mso-left-percent:420;mso-top-percent:175;mso-wrap-distance-left:9pt;mso-wrap-distance-top:0;mso-wrap-distance-right:9pt;mso-wrap-distance-bottom:0;mso-position-horizontal-relative:page;mso-position-vertical-relative:page;mso-width-percent:450;mso-height-percent:0;mso-left-percent:420;mso-top-percent:175;mso-width-relative:page;mso-height-relative:margin;v-text-anchor:top" o:gfxdata="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" filled="f" stroked="f" strokeweight=".5pt">
+                  <v:shapetype w14:anchorId="4BACDFA2" id="_x0000_t202" coordsize="21600,21600" o:spt="202" path="m,l,21600r21600,l21600,xe">
+                    <v:stroke joinstyle="miter"/>
+                    <v:path gradientshapeok="t" o:connecttype="rect"/>
+                  </v:shapetype>
+                  <v:shape id="Cuadro de texto 33" o:spid="_x0000_s1055" type="#_x0000_t202" style="position:absolute;margin-left:0;margin-top:0;width:4in;height:84.25pt;z-index:251660288;visibility:visible;mso-wrap-style:square;mso-width-percent:450;mso-height-percent:0;mso-left-percent:420;mso-top-percent:175;mso-wrap-distance-left:9pt;mso-wrap-distance-top:0;mso-wrap-distance-right:9pt;mso-wrap-distance-bottom:0;mso-position-horizontal-relative:page;mso-position-vertical-relative:page;mso-width-percent:450;mso-height-percent:0;mso-left-percent:420;mso-top-percent:175;mso-width-relative:page;mso-height-relative:margin;v-text-anchor:top" o:gfxdata="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" filled="f" stroked="f" strokeweight=".5pt">
                     <v:textbox style="mso-fit-shape-to-text:t" inset="0,0,0,0">
                       <w:txbxContent>
                         <w:p>
@@ -4047,6 +3805,7 @@
                               <w:dataBinding w:prefixMappings="xmlns:ns0='http://purl.org/dc/elements/1.1/' xmlns:ns1='http://schemas.openxmlformats.org/package/2006/metadata/core-properties' " w:xpath="/ns1:coreProperties[1]/ns0:title[1]" w:storeItemID="{6C3C8BC8-F283-45AE-878A-BAB7291924A1}"/>
                               <w:text/>
                             </w:sdtPr>
+                            <w:sdtEndPr/>
                             <w:sdtContent>
                               <w:r>
                                 <w:rPr>
@@ -4054,8 +3813,9 @@
                                   <w:color w:val="262626" w:themeColor="text1" w:themeTint="D9"/>
                                   <w:sz w:val="72"/>
                                   <w:szCs w:val="72"/>
+                                  <w:lang w:val="es-CO"/>
                                 </w:rPr>
-                                <w:t>SOFTWARE DEVELOPMENT PROJECT</w:t>
+                                <w:t>TEAM</w:t>
                               </w:r>
                             </w:sdtContent>
                           </w:sdt>
@@ -4084,6 +3844,7 @@
                               <w:dataBinding w:prefixMappings="xmlns:ns0='http://purl.org/dc/elements/1.1/' xmlns:ns1='http://schemas.openxmlformats.org/package/2006/metadata/core-properties' " w:xpath="/ns1:coreProperties[1]/ns0:subject[1]" w:storeItemID="{6C3C8BC8-F283-45AE-878A-BAB7291924A1}"/>
                               <w:text/>
                             </w:sdtPr>
+                            <w:sdtEndPr/>
                             <w:sdtContent>
                               <w:r>
                                 <w:rPr>
@@ -4115,35 +3876,391 @@
           </w:pPr>
           <w:r>
             <w:rPr>
+              <w:noProof/>
+              <w:lang w:val="en-US" w:eastAsia="en-US"/>
+            </w:rPr>
+            <mc:AlternateContent>
+              <mc:Choice Requires="wps">
+                <w:drawing>
+                  <wp:anchor distT="0" distB="0" distL="114300" distR="114300" simplePos="0" relativeHeight="251662336" behindDoc="0" locked="0" layoutInCell="1" allowOverlap="1" wp14:anchorId="7DD3CF98" wp14:editId="74BC95FD">
+                    <wp:simplePos x="0" y="0"/>
+                    <wp:positionH relativeFrom="margin">
+                      <wp:align>right</wp:align>
+                    </wp:positionH>
+                    <wp:positionV relativeFrom="paragraph">
+                      <wp:posOffset>5213207</wp:posOffset>
+                    </wp:positionV>
+                    <wp:extent cx="3330054" cy="1610436"/>
+                    <wp:effectExtent l="0" t="0" r="3810" b="8890"/>
+                    <wp:wrapNone/>
+                    <wp:docPr id="35" name="Cuadro de texto 35"/>
+                    <wp:cNvGraphicFramePr/>
+                    <a:graphic xmlns:a="http://schemas.openxmlformats.org/drawingml/2006/main">
+                      <a:graphicData uri="http://schemas.microsoft.com/office/word/2010/wordprocessingShape">
+                        <wps:wsp>
+                          <wps:cNvSpPr txBox="1"/>
+                          <wps:spPr>
+                            <a:xfrm>
+                              <a:off x="0" y="0"/>
+                              <a:ext cx="3330054" cy="1610436"/>
+                            </a:xfrm>
+                            <a:prstGeom prst="rect">
+                              <a:avLst/>
+                            </a:prstGeom>
+                            <a:solidFill>
+                              <a:schemeClr val="lt1"/>
+                            </a:solidFill>
+                            <a:ln w="6350">
+                              <a:noFill/>
+                            </a:ln>
+                          </wps:spPr>
+                          <wps:txbx>
+                            <w:txbxContent>
+                              <w:p>
+                                <w:pPr>
+                                  <w:rPr>
+                                    <w:b/>
+                                    <w:color w:val="244061" w:themeColor="accent1" w:themeShade="80"/>
+                                    <w:lang w:val="es-ES"/>
+                                  </w:rPr>
+                                </w:pPr>
+                                <w:r>
+                                  <w:rPr>
+                                    <w:b/>
+                                    <w:color w:val="244061" w:themeColor="accent1" w:themeShade="80"/>
+                                    <w:lang w:val="es-ES"/>
+                                  </w:rPr>
+                                  <w:t>TEAM</w:t>
+                                </w:r>
+                              </w:p>
+                              <w:p>
+                                <w:pPr>
+                                  <w:rPr>
+                                    <w:b/>
+                                    <w:color w:val="244061" w:themeColor="accent1" w:themeShade="80"/>
+                                    <w:lang w:val="es-ES"/>
+                                  </w:rPr>
+                                </w:pPr>
+                              </w:p>
+                              <w:p>
+                                <w:pPr>
+                                  <w:rPr>
+                                    <w:b/>
+                                    <w:color w:val="244061" w:themeColor="accent1" w:themeShade="80"/>
+                                    <w:lang w:val="es-ES"/>
+                                  </w:rPr>
+                                </w:pPr>
+                                <w:r>
+                                  <w:rPr>
+                                    <w:b/>
+                                    <w:color w:val="244061" w:themeColor="accent1" w:themeShade="80"/>
+                                    <w:lang w:val="es-ES"/>
+                                  </w:rPr>
+                                  <w:t>DAHIANA GÓMEZ</w:t>
+                                </w:r>
+                              </w:p>
+                              <w:p>
+                                <w:pPr>
+                                  <w:rPr>
+                                    <w:b/>
+                                    <w:color w:val="244061" w:themeColor="accent1" w:themeShade="80"/>
+                                    <w:lang w:val="es-ES"/>
+                                  </w:rPr>
+                                </w:pPr>
+                                <w:r>
+                                  <w:rPr>
+                                    <w:b/>
+                                    <w:color w:val="244061" w:themeColor="accent1" w:themeShade="80"/>
+                                    <w:lang w:val="es-ES"/>
+                                  </w:rPr>
+                                  <w:t>GERMÁN TORRES</w:t>
+                                </w:r>
+                              </w:p>
+                              <w:p>
+                                <w:pPr>
+                                  <w:rPr>
+                                    <w:b/>
+                                    <w:color w:val="244061" w:themeColor="accent1" w:themeShade="80"/>
+                                    <w:lang w:val="es-ES"/>
+                                  </w:rPr>
+                                </w:pPr>
+                                <w:r>
+                                  <w:rPr>
+                                    <w:b/>
+                                    <w:color w:val="244061" w:themeColor="accent1" w:themeShade="80"/>
+                                    <w:lang w:val="es-ES"/>
+                                  </w:rPr>
+                                  <w:t>AMAURY GUZMÁN</w:t>
+                                </w:r>
+                              </w:p>
+                            </w:txbxContent>
+                          </wps:txbx>
+                          <wps:bodyPr rot="0" spcFirstLastPara="0" vertOverflow="overflow" horzOverflow="overflow" vert="horz" wrap="square" lIns="91440" tIns="45720" rIns="91440" bIns="45720" numCol="1" spcCol="0" rtlCol="0" fromWordArt="0" anchor="t" anchorCtr="0" forceAA="0" compatLnSpc="1">
+                            <a:prstTxWarp prst="textNoShape">
+                              <a:avLst/>
+                            </a:prstTxWarp>
+                            <a:noAutofit/>
+                          </wps:bodyPr>
+                        </wps:wsp>
+                      </a:graphicData>
+                    </a:graphic>
+                    <wp14:sizeRelV relativeFrom="margin">
+                      <wp14:pctHeight>0</wp14:pctHeight>
+                    </wp14:sizeRelV>
+                  </wp:anchor>
+                </w:drawing>
+              </mc:Choice>
+              <mc:Fallback>
+                <w:pict>
+                  <v:shape w14:anchorId="7DD3CF98" id="Cuadro de texto 35" o:spid="_x0000_s1056" type="#_x0000_t202" style="position:absolute;margin-left:211pt;margin-top:410.5pt;width:262.2pt;height:126.8pt;z-index:251662336;visibility:visible;mso-wrap-style:square;mso-height-percent:0;mso-wrap-distance-left:9pt;mso-wrap-distance-top:0;mso-wrap-distance-right:9pt;mso-wrap-distance-bottom:0;mso-position-horizontal:right;mso-position-horizontal-relative:margin;mso-position-vertical:absolute;mso-position-vertical-relative:text;mso-height-percent:0;mso-height-relative:margin;v-text-anchor:top" o:gfxdata="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" fillcolor="white [3201]" stroked="f" strokeweight=".5pt">
+                    <v:textbox>
+                      <w:txbxContent>
+                        <w:p>
+                          <w:pPr>
+                            <w:rPr>
+                              <w:b/>
+                              <w:color w:val="244061" w:themeColor="accent1" w:themeShade="80"/>
+                              <w:lang w:val="es-ES"/>
+                            </w:rPr>
+                          </w:pPr>
+                          <w:r>
+                            <w:rPr>
+                              <w:b/>
+                              <w:color w:val="244061" w:themeColor="accent1" w:themeShade="80"/>
+                              <w:lang w:val="es-ES"/>
+                            </w:rPr>
+                            <w:t>TEAM</w:t>
+                          </w:r>
+                        </w:p>
+                        <w:p>
+                          <w:pPr>
+                            <w:rPr>
+                              <w:b/>
+                              <w:color w:val="244061" w:themeColor="accent1" w:themeShade="80"/>
+                              <w:lang w:val="es-ES"/>
+                            </w:rPr>
+                          </w:pPr>
+                        </w:p>
+                        <w:p>
+                          <w:pPr>
+                            <w:rPr>
+                              <w:b/>
+                              <w:color w:val="244061" w:themeColor="accent1" w:themeShade="80"/>
+                              <w:lang w:val="es-ES"/>
+                            </w:rPr>
+                          </w:pPr>
+                          <w:r>
+                            <w:rPr>
+                              <w:b/>
+                              <w:color w:val="244061" w:themeColor="accent1" w:themeShade="80"/>
+                              <w:lang w:val="es-ES"/>
+                            </w:rPr>
+                            <w:t>DAHIANA GÓMEZ</w:t>
+                          </w:r>
+                        </w:p>
+                        <w:p>
+                          <w:pPr>
+                            <w:rPr>
+                              <w:b/>
+                              <w:color w:val="244061" w:themeColor="accent1" w:themeShade="80"/>
+                              <w:lang w:val="es-ES"/>
+                            </w:rPr>
+                          </w:pPr>
+                          <w:r>
+                            <w:rPr>
+                              <w:b/>
+                              <w:color w:val="244061" w:themeColor="accent1" w:themeShade="80"/>
+                              <w:lang w:val="es-ES"/>
+                            </w:rPr>
+                            <w:t>GERMÁN TORRES</w:t>
+                          </w:r>
+                        </w:p>
+                        <w:p>
+                          <w:pPr>
+                            <w:rPr>
+                              <w:b/>
+                              <w:color w:val="244061" w:themeColor="accent1" w:themeShade="80"/>
+                              <w:lang w:val="es-ES"/>
+                            </w:rPr>
+                          </w:pPr>
+                          <w:r>
+                            <w:rPr>
+                              <w:b/>
+                              <w:color w:val="244061" w:themeColor="accent1" w:themeShade="80"/>
+                              <w:lang w:val="es-ES"/>
+                            </w:rPr>
+                            <w:t>AMAURY GUZMÁN</w:t>
+                          </w:r>
+                        </w:p>
+                      </w:txbxContent>
+                    </v:textbox>
+                    <w10:wrap anchorx="margin"/>
+                  </v:shape>
+                </w:pict>
+              </mc:Fallback>
+            </mc:AlternateContent>
+          </w:r>
+          <w:r>
+            <w:rPr>
+              <w:noProof/>
+            </w:rPr>
+            <mc:AlternateContent>
+              <mc:Choice Requires="wps">
+                <w:drawing>
+                  <wp:anchor distT="0" distB="0" distL="114300" distR="114300" simplePos="0" relativeHeight="251661312" behindDoc="0" locked="0" layoutInCell="1" allowOverlap="1" wp14:anchorId="07AF1B9D" wp14:editId="4D0BE2F8">
+                    <wp:simplePos x="0" y="0"/>
+                    <wp:positionH relativeFrom="margin">
+                      <wp:posOffset>2442949</wp:posOffset>
+                    </wp:positionH>
+                    <wp:positionV relativeFrom="page">
+                      <wp:posOffset>6660107</wp:posOffset>
+                    </wp:positionV>
+                    <wp:extent cx="3657600" cy="1214651"/>
+                    <wp:effectExtent l="0" t="0" r="7620" b="5080"/>
+                    <wp:wrapNone/>
+                    <wp:docPr id="32" name="Cuadro de texto 32"/>
+                    <wp:cNvGraphicFramePr/>
+                    <a:graphic xmlns:a="http://schemas.openxmlformats.org/drawingml/2006/main">
+                      <a:graphicData uri="http://schemas.microsoft.com/office/word/2010/wordprocessingShape">
+                        <wps:wsp>
+                          <wps:cNvSpPr txBox="1"/>
+                          <wps:spPr>
+                            <a:xfrm>
+                              <a:off x="0" y="0"/>
+                              <a:ext cx="3657600" cy="1214651"/>
+                            </a:xfrm>
+                            <a:prstGeom prst="rect">
+                              <a:avLst/>
+                            </a:prstGeom>
+                            <a:noFill/>
+                            <a:ln w="6350">
+                              <a:noFill/>
+                            </a:ln>
+                            <a:effectLst/>
+                          </wps:spPr>
+                          <wps:style>
+                            <a:lnRef idx="0">
+                              <a:schemeClr val="accent1"/>
+                            </a:lnRef>
+                            <a:fillRef idx="0">
+                              <a:schemeClr val="accent1"/>
+                            </a:fillRef>
+                            <a:effectRef idx="0">
+                              <a:schemeClr val="accent1"/>
+                            </a:effectRef>
+                            <a:fontRef idx="minor">
+                              <a:schemeClr val="dk1"/>
+                            </a:fontRef>
+                          </wps:style>
+                          <wps:txbx>
+                            <w:txbxContent>
+                              <w:p>
+                                <w:pPr>
+                                  <w:pStyle w:val="Sinespaciado"/>
+                                  <w:rPr>
+                                    <w:color w:val="595959" w:themeColor="text1" w:themeTint="A6"/>
+                                    <w:sz w:val="20"/>
+                                    <w:szCs w:val="20"/>
+                                  </w:rPr>
+                                </w:pPr>
+                              </w:p>
+                              <w:p>
+                                <w:pPr>
+                                  <w:pStyle w:val="Sinespaciado"/>
+                                  <w:rPr>
+                                    <w:color w:val="595959" w:themeColor="text1" w:themeTint="A6"/>
+                                    <w:sz w:val="20"/>
+                                    <w:szCs w:val="20"/>
+                                  </w:rPr>
+                                </w:pPr>
+                              </w:p>
+                            </w:txbxContent>
+                          </wps:txbx>
+                          <wps:bodyPr rot="0" spcFirstLastPara="0" vertOverflow="overflow" horzOverflow="overflow" vert="horz" wrap="square" lIns="0" tIns="0" rIns="0" bIns="0" numCol="1" spcCol="0" rtlCol="0" fromWordArt="0" anchor="b" anchorCtr="0" forceAA="0" compatLnSpc="1">
+                            <a:prstTxWarp prst="textNoShape">
+                              <a:avLst/>
+                            </a:prstTxWarp>
+                            <a:noAutofit/>
+                          </wps:bodyPr>
+                        </wps:wsp>
+                      </a:graphicData>
+                    </a:graphic>
+                    <wp14:sizeRelH relativeFrom="page">
+                      <wp14:pctWidth>45000</wp14:pctWidth>
+                    </wp14:sizeRelH>
+                    <wp14:sizeRelV relativeFrom="margin">
+                      <wp14:pctHeight>0</wp14:pctHeight>
+                    </wp14:sizeRelV>
+                  </wp:anchor>
+                </w:drawing>
+              </mc:Choice>
+              <mc:Fallback>
+                <w:pict>
+                  <v:shape w14:anchorId="07AF1B9D" id="Cuadro de texto 32" o:spid="_x0000_s1057" type="#_x0000_t202" style="position:absolute;margin-left:192.35pt;margin-top:524.4pt;width:4in;height:95.65pt;z-index:251661312;visibility:visible;mso-wrap-style:square;mso-width-percent:450;mso-height-percent:0;mso-wrap-distance-left:9pt;mso-wrap-distance-top:0;mso-wrap-distance-right:9pt;mso-wrap-distance-bottom:0;mso-position-horizontal:absolute;mso-position-horizontal-relative:margin;mso-position-vertical:absolute;mso-position-vertical-relative:page;mso-width-percent:450;mso-height-percent:0;mso-width-relative:page;mso-height-relative:margin;v-text-anchor:bottom" o:gfxdata="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" filled="f" stroked="f" strokeweight=".5pt">
+                    <v:textbox inset="0,0,0,0">
+                      <w:txbxContent>
+                        <w:p>
+                          <w:pPr>
+                            <w:pStyle w:val="Sinespaciado"/>
+                            <w:rPr>
+                              <w:color w:val="595959" w:themeColor="text1" w:themeTint="A6"/>
+                              <w:sz w:val="20"/>
+                              <w:szCs w:val="20"/>
+                            </w:rPr>
+                          </w:pPr>
+                        </w:p>
+                        <w:p>
+                          <w:pPr>
+                            <w:pStyle w:val="Sinespaciado"/>
+                            <w:rPr>
+                              <w:color w:val="595959" w:themeColor="text1" w:themeTint="A6"/>
+                              <w:sz w:val="20"/>
+                              <w:szCs w:val="20"/>
+                            </w:rPr>
+                          </w:pPr>
+                        </w:p>
+                      </w:txbxContent>
+                    </v:textbox>
+                    <w10:wrap anchorx="margin" anchory="page"/>
+                  </v:shape>
+                </w:pict>
+              </mc:Fallback>
+            </mc:AlternateContent>
+          </w:r>
+          <w:r>
+            <w:rPr>
               <w:sz w:val="24"/>
               <w:szCs w:val="24"/>
             </w:rPr>
             <w:br w:type="page"/>
           </w:r>
         </w:p>
-        <w:bookmarkStart w:id="0" w:name="_GoBack" w:displacedByCustomXml="next"/>
-        <w:bookmarkEnd w:id="0" w:displacedByCustomXml="next"/>
       </w:sdtContent>
     </w:sdt>
     <w:p>
       <w:pPr>
         <w:rPr>
+          <w:b/>
+          <w:color w:val="212121"/>
           <w:sz w:val="24"/>
           <w:szCs w:val="24"/>
         </w:rPr>
       </w:pPr>
       <w:r>
         <w:rPr>
+          <w:b/>
+          <w:color w:val="212121"/>
           <w:sz w:val="24"/>
           <w:szCs w:val="24"/>
         </w:rPr>
         <w:lastRenderedPageBreak/>
-        <w:t>Nombre: Amaury Andrés Guzmán Navarro</w:t>
+        <w:t>ABSTRACT</w:t>
       </w:r>
     </w:p>
     <w:p>
       <w:pPr>
         <w:rPr>
+          <w:color w:val="212121"/>
           <w:sz w:val="24"/>
           <w:szCs w:val="24"/>
         </w:rPr>
@@ -4151,136 +4268,7 @@
     </w:p>
     <w:p>
       <w:pPr>
-        <w:rPr>
-          <w:sz w:val="24"/>
-          <w:szCs w:val="24"/>
-        </w:rPr>
-      </w:pPr>
-    </w:p>
-    <w:p>
-      <w:pPr>
-        <w:rPr>
-          <w:sz w:val="24"/>
-          <w:szCs w:val="24"/>
-        </w:rPr>
-      </w:pPr>
-      <w:r>
-        <w:rPr>
-          <w:sz w:val="24"/>
-          <w:szCs w:val="24"/>
-        </w:rPr>
-        <w:t xml:space="preserve">nombre: </w:t>
-      </w:r>
-      <w:proofErr w:type="spellStart"/>
-      <w:r>
-        <w:rPr>
-          <w:sz w:val="24"/>
-          <w:szCs w:val="24"/>
-        </w:rPr>
-        <w:t>Dahiana</w:t>
-      </w:r>
-      <w:proofErr w:type="spellEnd"/>
-      <w:r>
-        <w:rPr>
-          <w:sz w:val="24"/>
-          <w:szCs w:val="24"/>
-        </w:rPr>
-        <w:t xml:space="preserve"> </w:t>
-      </w:r>
-      <w:proofErr w:type="spellStart"/>
-      <w:r>
-        <w:rPr>
-          <w:sz w:val="24"/>
-          <w:szCs w:val="24"/>
-        </w:rPr>
-        <w:t>Gomez</w:t>
-      </w:r>
-      <w:proofErr w:type="spellEnd"/>
-      <w:r>
-        <w:rPr>
-          <w:sz w:val="24"/>
-          <w:szCs w:val="24"/>
-        </w:rPr>
-        <w:t xml:space="preserve"> </w:t>
-      </w:r>
-    </w:p>
-    <w:p>
-      <w:pPr>
-        <w:rPr>
-          <w:sz w:val="24"/>
-          <w:szCs w:val="24"/>
-        </w:rPr>
-      </w:pPr>
-      <w:r>
-        <w:rPr>
-          <w:sz w:val="24"/>
-          <w:szCs w:val="24"/>
-        </w:rPr>
-        <w:t>nombre: Germán Torres</w:t>
-      </w:r>
-    </w:p>
-    <w:p>
-      <w:pPr>
-        <w:rPr>
-          <w:sz w:val="24"/>
-          <w:szCs w:val="24"/>
-        </w:rPr>
-      </w:pPr>
-      <w:r>
-        <w:rPr>
-          <w:sz w:val="24"/>
-          <w:szCs w:val="24"/>
-        </w:rPr>
-        <w:t>nombre: ACALOATO</w:t>
-      </w:r>
-    </w:p>
-    <w:p>
-      <w:pPr>
-        <w:rPr>
-          <w:sz w:val="24"/>
-          <w:szCs w:val="24"/>
-        </w:rPr>
-      </w:pPr>
-    </w:p>
-    <w:p>
-      <w:pPr>
-        <w:rPr>
-          <w:color w:val="212121"/>
-          <w:sz w:val="24"/>
-          <w:szCs w:val="24"/>
-        </w:rPr>
-      </w:pPr>
-    </w:p>
-    <w:p>
-      <w:pPr>
-        <w:rPr>
-          <w:b/>
-          <w:color w:val="212121"/>
-          <w:sz w:val="24"/>
-          <w:szCs w:val="24"/>
-        </w:rPr>
-      </w:pPr>
-      <w:r>
-        <w:rPr>
-          <w:b/>
-          <w:color w:val="212121"/>
-          <w:sz w:val="24"/>
-          <w:szCs w:val="24"/>
-        </w:rPr>
-        <w:t>Descripción del proyecto:</w:t>
-      </w:r>
-    </w:p>
-    <w:p>
-      <w:pPr>
-        <w:rPr>
-          <w:color w:val="212121"/>
-          <w:sz w:val="24"/>
-          <w:szCs w:val="24"/>
-        </w:rPr>
-      </w:pPr>
-    </w:p>
-    <w:p>
-      <w:pPr>
+        <w:jc w:val="both"/>
         <w:rPr>
           <w:sz w:val="24"/>
           <w:szCs w:val="24"/>
@@ -4296,6 +4284,7 @@
     </w:p>
     <w:p>
       <w:pPr>
+        <w:jc w:val="both"/>
         <w:rPr>
           <w:sz w:val="24"/>
           <w:szCs w:val="24"/>
@@ -4304,6 +4293,7 @@
     </w:p>
     <w:p>
       <w:pPr>
+        <w:jc w:val="both"/>
         <w:rPr>
           <w:sz w:val="24"/>
           <w:szCs w:val="24"/>
@@ -4319,6 +4309,7 @@
     </w:p>
     <w:p>
       <w:pPr>
+        <w:jc w:val="both"/>
         <w:rPr>
           <w:sz w:val="24"/>
           <w:szCs w:val="24"/>
@@ -4327,6 +4318,7 @@
     </w:p>
     <w:p>
       <w:pPr>
+        <w:jc w:val="both"/>
         <w:rPr>
           <w:sz w:val="24"/>
           <w:szCs w:val="24"/>
@@ -4334,14 +4326,23 @@
       </w:pPr>
       <w:r>
         <w:rPr>
-          <w:sz w:val="24"/>
-          <w:szCs w:val="24"/>
-        </w:rPr>
-        <w:t>● Módulo administrador de ventas. Permite ingresar o registrar los pedidos realizados por cada uno de los clientes. Deberá tener un identificador único de venta, almacenar el valor total de la venta y la descripción detallada de la misma y tener una fecha inicial y una fecha futura de pago. Además, deberá contar con un encargado de gestionar dicha venta (responsable).</w:t>
+          <w:b/>
+          <w:sz w:val="24"/>
+          <w:szCs w:val="24"/>
+        </w:rPr>
+        <w:t>● Módulo administrador de ventas.</w:t>
+      </w:r>
+      <w:r>
+        <w:rPr>
+          <w:sz w:val="24"/>
+          <w:szCs w:val="24"/>
+        </w:rPr>
+        <w:t xml:space="preserve"> Permite ingresar o registrar los pedidos realizados por cada uno de los clientes. Deberá tener un identificador único de venta, almacenar el valor total de la venta y la descripción detallada de la misma y tener una fecha inicial y una fecha futura de pago. Además, deberá contar con un encargado de gestionar dicha venta (responsable).</w:t>
       </w:r>
     </w:p>
     <w:p>
       <w:pPr>
+        <w:jc w:val="both"/>
         <w:rPr>
           <w:sz w:val="24"/>
           <w:szCs w:val="24"/>
@@ -4350,6 +4351,7 @@
     </w:p>
     <w:p>
       <w:pPr>
+        <w:jc w:val="both"/>
         <w:rPr>
           <w:sz w:val="24"/>
           <w:szCs w:val="24"/>
@@ -4357,14 +4359,23 @@
       </w:pPr>
       <w:r>
         <w:rPr>
-          <w:sz w:val="24"/>
-          <w:szCs w:val="24"/>
-        </w:rPr>
-        <w:t xml:space="preserve">● Módulo para registrar el estado de la venta. Permite establecer los diferentes estados de la venta a lo largo del ciclo de vida de la línea de producción (creación, embalaje, despacho, ruta, ubicación, recepción).  </w:t>
+          <w:b/>
+          <w:sz w:val="24"/>
+          <w:szCs w:val="24"/>
+        </w:rPr>
+        <w:t>● Módulo para registrar el estado de la venta.</w:t>
+      </w:r>
+      <w:r>
+        <w:rPr>
+          <w:sz w:val="24"/>
+          <w:szCs w:val="24"/>
+        </w:rPr>
+        <w:t xml:space="preserve"> Permite establecer los diferentes estados de la venta a lo largo del ciclo de vida de la línea de producción (creación, embalaje, despacho, ruta, ubicación, recepción).  </w:t>
       </w:r>
     </w:p>
     <w:p>
       <w:pPr>
+        <w:jc w:val="both"/>
         <w:rPr>
           <w:sz w:val="24"/>
           <w:szCs w:val="24"/>
@@ -4373,6 +4384,7 @@
     </w:p>
     <w:p>
       <w:pPr>
+        <w:jc w:val="both"/>
         <w:rPr>
           <w:sz w:val="24"/>
           <w:szCs w:val="24"/>
@@ -4380,14 +4392,23 @@
       </w:pPr>
       <w:r>
         <w:rPr>
-          <w:sz w:val="24"/>
-          <w:szCs w:val="24"/>
-        </w:rPr>
-        <w:t>● Gestión de vendedores. Permite ingresar la información básica de los vendedores que participan en un negocio de ventas. La información a registrar sería el identificador único del vendedor, el nombre, la especialidad, el número de celular y la fecha de ingreso.</w:t>
+          <w:b/>
+          <w:sz w:val="24"/>
+          <w:szCs w:val="24"/>
+        </w:rPr>
+        <w:t>● Gestión de vendedores.</w:t>
+      </w:r>
+      <w:r>
+        <w:rPr>
+          <w:sz w:val="24"/>
+          <w:szCs w:val="24"/>
+        </w:rPr>
+        <w:t xml:space="preserve"> Permite ingresar la información básica de los vendedores que participan en un negocio de ventas. La información a registrar sería el identificador único del vendedor, el nombre, la especialidad, el número de celular y la fecha de ingreso.</w:t>
       </w:r>
     </w:p>
     <w:p>
       <w:pPr>
+        <w:jc w:val="both"/>
         <w:rPr>
           <w:sz w:val="24"/>
           <w:szCs w:val="24"/>
@@ -4396,6 +4417,7 @@
     </w:p>
     <w:p>
       <w:pPr>
+        <w:jc w:val="both"/>
         <w:rPr>
           <w:sz w:val="24"/>
           <w:szCs w:val="24"/>
@@ -4403,10 +4425,18 @@
       </w:pPr>
       <w:r>
         <w:rPr>
-          <w:sz w:val="24"/>
-          <w:szCs w:val="24"/>
-        </w:rPr>
-        <w:t xml:space="preserve">● Gestión de ingreso al sistema de información. El sistema contendrá una pantalla de ingreso con </w:t>
+          <w:b/>
+          <w:sz w:val="24"/>
+          <w:szCs w:val="24"/>
+        </w:rPr>
+        <w:t>● Gestión de ingreso al sistema de información.</w:t>
+      </w:r>
+      <w:r>
+        <w:rPr>
+          <w:sz w:val="24"/>
+          <w:szCs w:val="24"/>
+        </w:rPr>
+        <w:t xml:space="preserve"> El sistema contendrá una pantalla de ingreso con </w:t>
       </w:r>
       <w:proofErr w:type="spellStart"/>
       <w:r>
@@ -4443,6 +4473,7 @@
     </w:p>
     <w:p>
       <w:pPr>
+        <w:jc w:val="both"/>
         <w:rPr>
           <w:sz w:val="24"/>
           <w:szCs w:val="24"/>
@@ -4451,6 +4482,7 @@
     </w:p>
     <w:p>
       <w:pPr>
+        <w:jc w:val="both"/>
         <w:rPr>
           <w:sz w:val="24"/>
           <w:szCs w:val="24"/>
@@ -4466,6 +4498,7 @@
     </w:p>
     <w:p>
       <w:pPr>
+        <w:jc w:val="both"/>
         <w:rPr>
           <w:sz w:val="24"/>
           <w:szCs w:val="24"/>
@@ -4474,6 +4507,7 @@
     </w:p>
     <w:p>
       <w:pPr>
+        <w:jc w:val="both"/>
         <w:rPr>
           <w:sz w:val="24"/>
           <w:szCs w:val="24"/>
@@ -4481,15 +4515,23 @@
       </w:pPr>
       <w:r>
         <w:rPr>
-          <w:sz w:val="24"/>
-          <w:szCs w:val="24"/>
-        </w:rPr>
-        <w:lastRenderedPageBreak/>
-        <w:t>● Gestión de usuarios y roles. Deberá contener un identificador único del usuario, el nombre y el rol en el sistema de información (vendedor, administrador, ejecutivo, operario, director, gerente comercial) con el fin de restringir/otorgar accesos al sistema de información.</w:t>
+          <w:b/>
+          <w:sz w:val="24"/>
+          <w:szCs w:val="24"/>
+        </w:rPr>
+        <w:t>● Gestión de usuarios y roles.</w:t>
+      </w:r>
+      <w:r>
+        <w:rPr>
+          <w:sz w:val="24"/>
+          <w:szCs w:val="24"/>
+        </w:rPr>
+        <w:t xml:space="preserve"> Deberá contener un identificador único del usuario, el nombre y el rol en el sistema de información (vendedor, administrador, ejecutivo, operario, director, gerente comercial) con el fin de restringir/otorgar accesos al sistema de información.</w:t>
       </w:r>
     </w:p>
     <w:p>
       <w:pPr>
+        <w:jc w:val="both"/>
         <w:rPr>
           <w:sz w:val="24"/>
           <w:szCs w:val="24"/>
@@ -4498,6 +4540,7 @@
     </w:p>
     <w:p>
       <w:pPr>
+        <w:jc w:val="both"/>
         <w:rPr>
           <w:sz w:val="24"/>
           <w:szCs w:val="24"/>
@@ -4506,6 +4549,7 @@
     </w:p>
     <w:p>
       <w:pPr>
+        <w:jc w:val="both"/>
         <w:rPr>
           <w:sz w:val="24"/>
           <w:szCs w:val="24"/>
@@ -4514,33 +4558,17 @@
     </w:p>
     <w:p>
       <w:pPr>
-        <w:rPr>
-          <w:b/>
-          <w:sz w:val="24"/>
-          <w:szCs w:val="24"/>
-        </w:rPr>
-      </w:pPr>
-      <w:r>
-        <w:rPr>
-          <w:b/>
-          <w:sz w:val="24"/>
-          <w:szCs w:val="24"/>
-        </w:rPr>
-        <w:t>Presentación Integrantes del Equipo</w:t>
-      </w:r>
-      <w:r>
-        <w:rPr>
-          <w:b/>
-          <w:sz w:val="24"/>
-          <w:szCs w:val="24"/>
-        </w:rPr>
-        <w:t>:</w:t>
-      </w:r>
+        <w:jc w:val="both"/>
+        <w:rPr>
+          <w:sz w:val="24"/>
+          <w:szCs w:val="24"/>
+        </w:rPr>
+      </w:pPr>
     </w:p>
     <w:p>
       <w:pPr>
-        <w:rPr>
-          <w:b/>
+        <w:jc w:val="both"/>
+        <w:rPr>
           <w:sz w:val="24"/>
           <w:szCs w:val="24"/>
         </w:rPr>
@@ -4548,14 +4576,47 @@
     </w:p>
     <w:p>
       <w:pPr>
-        <w:rPr>
-          <w:sz w:val="24"/>
-          <w:szCs w:val="24"/>
-        </w:rPr>
-      </w:pPr>
+        <w:jc w:val="both"/>
+        <w:rPr>
+          <w:b/>
+          <w:sz w:val="24"/>
+          <w:szCs w:val="24"/>
+        </w:rPr>
+      </w:pPr>
+      <w:r>
+        <w:rPr>
+          <w:b/>
+          <w:sz w:val="24"/>
+          <w:szCs w:val="24"/>
+        </w:rPr>
+        <w:lastRenderedPageBreak/>
+        <w:t>TEAM PRESENTATION</w:t>
+      </w:r>
+      <w:bookmarkStart w:id="0" w:name="_GoBack"/>
+      <w:bookmarkEnd w:id="0"/>
     </w:p>
     <w:p>
       <w:pPr>
+        <w:jc w:val="both"/>
+        <w:rPr>
+          <w:b/>
+          <w:sz w:val="24"/>
+          <w:szCs w:val="24"/>
+        </w:rPr>
+      </w:pPr>
+    </w:p>
+    <w:p>
+      <w:pPr>
+        <w:jc w:val="both"/>
+        <w:rPr>
+          <w:sz w:val="24"/>
+          <w:szCs w:val="24"/>
+        </w:rPr>
+      </w:pPr>
+    </w:p>
+    <w:p>
+      <w:pPr>
+        <w:jc w:val="both"/>
         <w:rPr>
           <w:b/>
           <w:sz w:val="24"/>
@@ -4579,6 +4640,7 @@
           <w:ilvl w:val="0"/>
           <w:numId w:val="1"/>
         </w:numPr>
+        <w:jc w:val="both"/>
         <w:rPr>
           <w:sz w:val="24"/>
           <w:szCs w:val="24"/>
@@ -4598,6 +4660,7 @@
           <w:ilvl w:val="0"/>
           <w:numId w:val="1"/>
         </w:numPr>
+        <w:jc w:val="both"/>
         <w:rPr>
           <w:sz w:val="24"/>
           <w:szCs w:val="24"/>
@@ -4617,6 +4680,7 @@
           <w:ilvl w:val="0"/>
           <w:numId w:val="1"/>
         </w:numPr>
+        <w:jc w:val="both"/>
         <w:rPr>
           <w:sz w:val="24"/>
           <w:szCs w:val="24"/>
@@ -4652,6 +4716,7 @@
           <w:ilvl w:val="0"/>
           <w:numId w:val="1"/>
         </w:numPr>
+        <w:jc w:val="both"/>
         <w:rPr>
           <w:sz w:val="24"/>
           <w:szCs w:val="24"/>
@@ -4671,6 +4736,7 @@
           <w:ilvl w:val="0"/>
           <w:numId w:val="1"/>
         </w:numPr>
+        <w:jc w:val="both"/>
         <w:rPr>
           <w:sz w:val="24"/>
           <w:szCs w:val="24"/>
@@ -4690,6 +4756,7 @@
           <w:ilvl w:val="0"/>
           <w:numId w:val="1"/>
         </w:numPr>
+        <w:jc w:val="both"/>
         <w:rPr>
           <w:sz w:val="24"/>
           <w:szCs w:val="24"/>
@@ -4714,6 +4781,7 @@
     </w:p>
     <w:p>
       <w:pPr>
+        <w:jc w:val="both"/>
         <w:rPr>
           <w:color w:val="212121"/>
           <w:sz w:val="24"/>
@@ -4723,6 +4791,7 @@
     </w:p>
     <w:p>
       <w:pPr>
+        <w:jc w:val="both"/>
         <w:rPr>
           <w:b/>
           <w:color w:val="212121"/>
@@ -4744,6 +4813,7 @@
     </w:p>
     <w:p>
       <w:pPr>
+        <w:jc w:val="both"/>
         <w:rPr>
           <w:b/>
           <w:color w:val="212121"/>
@@ -4755,6 +4825,7 @@
     </w:p>
     <w:p>
       <w:pPr>
+        <w:jc w:val="both"/>
         <w:rPr>
           <w:sz w:val="24"/>
           <w:szCs w:val="24"/>
@@ -4799,6 +4870,7 @@
     </w:p>
     <w:p>
       <w:pPr>
+        <w:jc w:val="both"/>
         <w:rPr>
           <w:b/>
           <w:sz w:val="24"/>
@@ -4808,6 +4880,7 @@
     </w:p>
     <w:p>
       <w:pPr>
+        <w:jc w:val="both"/>
         <w:rPr>
           <w:sz w:val="24"/>
           <w:szCs w:val="24"/>
@@ -4852,6 +4925,7 @@
     </w:p>
     <w:p>
       <w:pPr>
+        <w:jc w:val="both"/>
         <w:rPr>
           <w:b/>
           <w:sz w:val="24"/>
@@ -4861,6 +4935,7 @@
     </w:p>
     <w:p>
       <w:pPr>
+        <w:jc w:val="both"/>
         <w:rPr>
           <w:color w:val="212121"/>
           <w:sz w:val="24"/>
@@ -4870,6 +4945,7 @@
     </w:p>
     <w:p>
       <w:pPr>
+        <w:jc w:val="both"/>
         <w:rPr>
           <w:color w:val="212121"/>
           <w:sz w:val="24"/>
@@ -4879,6 +4955,7 @@
     </w:p>
     <w:p>
       <w:pPr>
+        <w:jc w:val="both"/>
         <w:rPr>
           <w:b/>
           <w:color w:val="212121"/>
@@ -4900,6 +4977,7 @@
     </w:p>
     <w:p>
       <w:pPr>
+        <w:jc w:val="both"/>
         <w:rPr>
           <w:b/>
           <w:color w:val="212121"/>
@@ -4911,6 +4989,7 @@
     </w:p>
     <w:p>
       <w:pPr>
+        <w:jc w:val="both"/>
         <w:rPr>
           <w:b/>
           <w:color w:val="212121"/>
@@ -4932,6 +5011,7 @@
     </w:p>
     <w:p>
       <w:pPr>
+        <w:jc w:val="both"/>
         <w:rPr>
           <w:b/>
           <w:color w:val="212121"/>
@@ -4943,6 +5023,7 @@
     </w:p>
     <w:p>
       <w:pPr>
+        <w:jc w:val="both"/>
         <w:rPr>
           <w:color w:val="212121"/>
           <w:sz w:val="24"/>
@@ -4991,6 +5072,7 @@
     </w:p>
     <w:p>
       <w:pPr>
+        <w:jc w:val="both"/>
         <w:rPr>
           <w:color w:val="212121"/>
           <w:sz w:val="24"/>
@@ -5001,6 +5083,7 @@
     </w:p>
     <w:p>
       <w:pPr>
+        <w:jc w:val="both"/>
         <w:rPr>
           <w:color w:val="212121"/>
           <w:sz w:val="24"/>
@@ -5070,6 +5153,7 @@
     </w:p>
     <w:p>
       <w:pPr>
+        <w:jc w:val="both"/>
         <w:rPr>
           <w:color w:val="212121"/>
           <w:sz w:val="24"/>
@@ -5080,6 +5164,7 @@
     </w:p>
     <w:p>
       <w:pPr>
+        <w:jc w:val="both"/>
         <w:rPr>
           <w:color w:val="212121"/>
           <w:sz w:val="26"/>
@@ -5099,6 +5184,7 @@
     </w:p>
     <w:p>
       <w:pPr>
+        <w:jc w:val="both"/>
         <w:rPr>
           <w:color w:val="212121"/>
           <w:sz w:val="26"/>
@@ -5109,6 +5195,7 @@
     </w:p>
     <w:p>
       <w:pPr>
+        <w:jc w:val="both"/>
         <w:rPr>
           <w:color w:val="212121"/>
           <w:sz w:val="26"/>
@@ -5175,36 +5262,6 @@
         </w:drawing>
       </w:r>
     </w:p>
-    <w:p>
-      <w:pPr>
-        <w:rPr>
-          <w:color w:val="212121"/>
-          <w:sz w:val="26"/>
-          <w:szCs w:val="26"/>
-          <w:shd w:val="clear" w:color="auto" w:fill="FFFFFF"/>
-        </w:rPr>
-      </w:pPr>
-    </w:p>
-    <w:p>
-      <w:pPr>
-        <w:rPr>
-          <w:color w:val="212121"/>
-          <w:sz w:val="26"/>
-          <w:szCs w:val="26"/>
-          <w:shd w:val="clear" w:color="auto" w:fill="FFFFFF"/>
-        </w:rPr>
-      </w:pPr>
-    </w:p>
-    <w:p/>
-    <w:p>
-      <w:pPr>
-        <w:rPr>
-          <w:color w:val="212121"/>
-        </w:rPr>
-      </w:pPr>
-    </w:p>
-    <w:p/>
-    <w:p/>
     <w:p/>
     <w:sectPr>
       <w:pgSz w:w="12240" w:h="15840"/>

</xml_diff>

<commit_message>
Se agrega Presentation Amaury y se organiza la estructura del documento
</commit_message>
<xml_diff>
--- a/Sprint1_Equipo_23.docx
+++ b/Sprint1_Equipo_23.docx
@@ -3,6 +3,8 @@
 <w:document xmlns:wpc="http://schemas.microsoft.com/office/word/2010/wordprocessingCanvas" xmlns:cx="http://schemas.microsoft.com/office/drawing/2014/chartex" xmlns:mc="http://schemas.openxmlformats.org/markup-compatibility/2006" xmlns:o="urn:schemas-microsoft-com:office:office" xmlns:r="http://schemas.openxmlformats.org/officeDocument/2006/relationships" xmlns:m="http://schemas.openxmlformats.org/officeDocument/2006/math" xmlns:v="urn:schemas-microsoft-com:vml" xmlns:wp14="http://schemas.microsoft.com/office/word/2010/wordprocessingDrawing" xmlns:wp="http://schemas.openxmlformats.org/drawingml/2006/wordprocessingDrawing" xmlns:w10="urn:schemas-microsoft-com:office:word" xmlns:w="http://schemas.openxmlformats.org/wordprocessingml/2006/main" xmlns:w14="http://schemas.microsoft.com/office/word/2010/wordml" xmlns:w15="http://schemas.microsoft.com/office/word/2012/wordml" xmlns:w16se="http://schemas.microsoft.com/office/word/2015/wordml/symex" xmlns:wpg="http://schemas.microsoft.com/office/word/2010/wordprocessingGroup" xmlns:wpi="http://schemas.microsoft.com/office/word/2010/wordprocessingInk" xmlns:wne="http://schemas.microsoft.com/office/word/2006/wordml" xmlns:wps="http://schemas.microsoft.com/office/word/2010/wordprocessingShape" mc:Ignorable="w14 w15 w16se wp14">
   <w:background w:color="FFFFFF"/>
   <w:body>
+    <w:bookmarkStart w:id="0" w:name="_GoBack" w:displacedByCustomXml="next"/>
+    <w:bookmarkEnd w:id="0" w:displacedByCustomXml="next"/>
     <w:sdt>
       <w:sdtPr>
         <w:rPr>
@@ -159,7 +161,6 @@
                                       <w:calendar w:val="gregorian"/>
                                     </w:date>
                                   </w:sdtPr>
-                                  <w:sdtEndPr/>
                                   <w:sdtContent>
                                     <w:p>
                                       <w:pPr>
@@ -3473,7 +3474,6 @@
                                 <w:calendar w:val="gregorian"/>
                               </w:date>
                             </w:sdtPr>
-                            <w:sdtEndPr/>
                             <w:sdtContent>
                               <w:p>
                                 <w:pPr>
@@ -3700,7 +3700,6 @@
                                     <w:dataBinding w:prefixMappings="xmlns:ns0='http://purl.org/dc/elements/1.1/' xmlns:ns1='http://schemas.openxmlformats.org/package/2006/metadata/core-properties' " w:xpath="/ns1:coreProperties[1]/ns0:title[1]" w:storeItemID="{6C3C8BC8-F283-45AE-878A-BAB7291924A1}"/>
                                     <w:text/>
                                   </w:sdtPr>
-                                  <w:sdtEndPr/>
                                   <w:sdtContent>
                                     <w:r>
                                       <w:rPr>
@@ -3739,7 +3738,6 @@
                                     <w:dataBinding w:prefixMappings="xmlns:ns0='http://purl.org/dc/elements/1.1/' xmlns:ns1='http://schemas.openxmlformats.org/package/2006/metadata/core-properties' " w:xpath="/ns1:coreProperties[1]/ns0:subject[1]" w:storeItemID="{6C3C8BC8-F283-45AE-878A-BAB7291924A1}"/>
                                     <w:text/>
                                   </w:sdtPr>
-                                  <w:sdtEndPr/>
                                   <w:sdtContent>
                                     <w:r>
                                       <w:rPr>
@@ -3805,7 +3803,6 @@
                               <w:dataBinding w:prefixMappings="xmlns:ns0='http://purl.org/dc/elements/1.1/' xmlns:ns1='http://schemas.openxmlformats.org/package/2006/metadata/core-properties' " w:xpath="/ns1:coreProperties[1]/ns0:title[1]" w:storeItemID="{6C3C8BC8-F283-45AE-878A-BAB7291924A1}"/>
                               <w:text/>
                             </w:sdtPr>
-                            <w:sdtEndPr/>
                             <w:sdtContent>
                               <w:r>
                                 <w:rPr>
@@ -3844,7 +3841,6 @@
                               <w:dataBinding w:prefixMappings="xmlns:ns0='http://purl.org/dc/elements/1.1/' xmlns:ns1='http://schemas.openxmlformats.org/package/2006/metadata/core-properties' " w:xpath="/ns1:coreProperties[1]/ns0:subject[1]" w:storeItemID="{6C3C8BC8-F283-45AE-878A-BAB7291924A1}"/>
                               <w:text/>
                             </w:sdtPr>
-                            <w:sdtEndPr/>
                             <w:sdtContent>
                               <w:r>
                                 <w:rPr>
@@ -4103,6 +4099,7 @@
           <w:r>
             <w:rPr>
               <w:noProof/>
+              <w:lang w:val="en-US" w:eastAsia="en-US"/>
             </w:rPr>
             <mc:AlternateContent>
               <mc:Choice Requires="wps">
@@ -4592,8 +4589,6 @@
         <w:lastRenderedPageBreak/>
         <w:t>TEAM PRESENTATION</w:t>
       </w:r>
-      <w:bookmarkStart w:id="0" w:name="_GoBack"/>
-      <w:bookmarkEnd w:id="0"/>
     </w:p>
     <w:p>
       <w:pPr>
@@ -4607,32 +4602,113 @@
     </w:p>
     <w:p>
       <w:pPr>
+        <w:pStyle w:val="Prrafodelista"/>
+        <w:numPr>
+          <w:ilvl w:val="0"/>
+          <w:numId w:val="5"/>
+        </w:numPr>
         <w:jc w:val="both"/>
         <w:rPr>
           <w:sz w:val="24"/>
           <w:szCs w:val="24"/>
         </w:rPr>
       </w:pPr>
+      <w:r>
+        <w:rPr>
+          <w:sz w:val="24"/>
+          <w:szCs w:val="24"/>
+        </w:rPr>
+        <w:t>Amaury Guzmán</w:t>
+      </w:r>
     </w:p>
     <w:p>
       <w:pPr>
+        <w:pStyle w:val="HTMLconformatoprevio"/>
+        <w:shd w:val="clear" w:color="auto" w:fill="F8F9FA"/>
+        <w:spacing w:line="540" w:lineRule="atLeast"/>
+        <w:rPr>
+          <w:rFonts w:ascii="Arial" w:hAnsi="Arial"/>
+          <w:sz w:val="24"/>
+          <w:szCs w:val="24"/>
+        </w:rPr>
+      </w:pPr>
+      <w:r>
+        <w:rPr>
+          <w:rFonts w:ascii="Arial" w:hAnsi="Arial"/>
+          <w:sz w:val="24"/>
+          <w:szCs w:val="24"/>
+        </w:rPr>
+        <w:t>Industrial Engineer, master’s degree in Project Management, I worked in various economic sectors, such as financial, tourism, industrial, health</w:t>
+      </w:r>
+      <w:r>
+        <w:rPr>
+          <w:rFonts w:ascii="Arial" w:hAnsi="Arial"/>
+          <w:sz w:val="24"/>
+          <w:szCs w:val="24"/>
+        </w:rPr>
+        <w:t xml:space="preserve"> </w:t>
+      </w:r>
+    </w:p>
+    <w:p>
+      <w:pPr>
         <w:jc w:val="both"/>
         <w:rPr>
+          <w:sz w:val="24"/>
+          <w:szCs w:val="24"/>
+          <w:lang w:val="en-US"/>
+        </w:rPr>
+      </w:pPr>
+    </w:p>
+    <w:p>
+      <w:pPr>
+        <w:jc w:val="both"/>
+        <w:rPr>
+          <w:sz w:val="24"/>
+          <w:szCs w:val="24"/>
+          <w:lang w:val="en-US"/>
+        </w:rPr>
+      </w:pPr>
+    </w:p>
+    <w:p>
+      <w:pPr>
+        <w:jc w:val="both"/>
+        <w:rPr>
+          <w:sz w:val="24"/>
+          <w:szCs w:val="24"/>
+          <w:lang w:val="en-US"/>
+        </w:rPr>
+      </w:pPr>
+    </w:p>
+    <w:p>
+      <w:pPr>
+        <w:jc w:val="both"/>
+        <w:rPr>
           <w:b/>
           <w:sz w:val="24"/>
           <w:szCs w:val="24"/>
+          <w:lang w:val="en-US"/>
         </w:rPr>
       </w:pPr>
       <w:r>
         <w:rPr>
           <w:b/>
-          <w:color w:val="212121"/>
-          <w:sz w:val="24"/>
-          <w:szCs w:val="24"/>
-          <w:shd w:val="clear" w:color="auto" w:fill="FFFFFF"/>
-        </w:rPr>
-        <w:t>Descripción del proceso que se llevó a cabo para cumplir con los requerimientos de este sprint:</w:t>
+          <w:sz w:val="24"/>
+          <w:szCs w:val="24"/>
+          <w:lang w:val="en-US"/>
+        </w:rPr>
+        <w:t>DESCRIPTION OF THE PROCESS TO ACHIEVE THE SPRINT</w:t>
       </w:r>
+    </w:p>
+    <w:p>
+      <w:pPr>
+        <w:jc w:val="both"/>
+        <w:rPr>
+          <w:b/>
+          <w:sz w:val="24"/>
+          <w:szCs w:val="24"/>
+          <w:lang w:val="en-US"/>
+        </w:rPr>
+      </w:pPr>
     </w:p>
     <w:p>
       <w:pPr>
@@ -4657,7 +4733,7 @@
     <w:p>
       <w:pPr>
         <w:numPr>
-          <w:ilvl w:val="0"/>
+          <w:ilvl w:val="1"/>
           <w:numId w:val="1"/>
         </w:numPr>
         <w:jc w:val="both"/>
@@ -4671,8 +4747,130 @@
           <w:sz w:val="24"/>
           <w:szCs w:val="24"/>
         </w:rPr>
-        <w:t>Se organizó una reunión en zoom con todos los integrantes con el fin de llegar a acuerdos de desarrollo sobre las distintas tareas necesarias para el cumplimiento del proyecto.</w:t>
+        <w:t xml:space="preserve">Se organizó una reunión en zoom con todos los integrantes </w:t>
       </w:r>
+      <w:r>
+        <w:rPr>
+          <w:sz w:val="24"/>
+          <w:szCs w:val="24"/>
+        </w:rPr>
+        <w:t>del equipo el objetivo de definir los roles de cada integrante:</w:t>
+      </w:r>
+    </w:p>
+    <w:p>
+      <w:pPr>
+        <w:numPr>
+          <w:ilvl w:val="1"/>
+          <w:numId w:val="1"/>
+        </w:numPr>
+        <w:jc w:val="both"/>
+        <w:rPr>
+          <w:sz w:val="24"/>
+          <w:szCs w:val="24"/>
+        </w:rPr>
+      </w:pPr>
+      <w:r>
+        <w:rPr>
+          <w:sz w:val="24"/>
+          <w:szCs w:val="24"/>
+        </w:rPr>
+        <w:t>Los roles asignados para el primer sprint fueron:</w:t>
+      </w:r>
+    </w:p>
+    <w:p>
+      <w:pPr>
+        <w:numPr>
+          <w:ilvl w:val="2"/>
+          <w:numId w:val="1"/>
+        </w:numPr>
+        <w:jc w:val="both"/>
+        <w:rPr>
+          <w:sz w:val="24"/>
+          <w:szCs w:val="24"/>
+        </w:rPr>
+      </w:pPr>
+      <w:r>
+        <w:rPr>
+          <w:sz w:val="24"/>
+          <w:szCs w:val="24"/>
+        </w:rPr>
+        <w:t xml:space="preserve">Amaury Guzmán – </w:t>
+      </w:r>
+      <w:proofErr w:type="spellStart"/>
+      <w:r>
+        <w:rPr>
+          <w:sz w:val="24"/>
+          <w:szCs w:val="24"/>
+        </w:rPr>
+        <w:t>Scrum</w:t>
+      </w:r>
+      <w:proofErr w:type="spellEnd"/>
+      <w:r>
+        <w:rPr>
+          <w:sz w:val="24"/>
+          <w:szCs w:val="24"/>
+        </w:rPr>
+        <w:t xml:space="preserve"> Master</w:t>
+      </w:r>
+    </w:p>
+    <w:p>
+      <w:pPr>
+        <w:numPr>
+          <w:ilvl w:val="2"/>
+          <w:numId w:val="1"/>
+        </w:numPr>
+        <w:jc w:val="both"/>
+        <w:rPr>
+          <w:sz w:val="24"/>
+          <w:szCs w:val="24"/>
+        </w:rPr>
+      </w:pPr>
+      <w:r>
+        <w:rPr>
+          <w:sz w:val="24"/>
+          <w:szCs w:val="24"/>
+        </w:rPr>
+        <w:t>Germán Torres –</w:t>
+      </w:r>
+    </w:p>
+    <w:p>
+      <w:pPr>
+        <w:numPr>
+          <w:ilvl w:val="2"/>
+          <w:numId w:val="1"/>
+        </w:numPr>
+        <w:jc w:val="both"/>
+        <w:rPr>
+          <w:sz w:val="24"/>
+          <w:szCs w:val="24"/>
+        </w:rPr>
+      </w:pPr>
+      <w:proofErr w:type="spellStart"/>
+      <w:r>
+        <w:rPr>
+          <w:sz w:val="24"/>
+          <w:szCs w:val="24"/>
+        </w:rPr>
+        <w:t>Dahiana</w:t>
+      </w:r>
+      <w:proofErr w:type="spellEnd"/>
+      <w:r>
+        <w:rPr>
+          <w:sz w:val="24"/>
+          <w:szCs w:val="24"/>
+        </w:rPr>
+        <w:t xml:space="preserve"> Gómez</w:t>
+      </w:r>
+    </w:p>
+    <w:p>
+      <w:pPr>
+        <w:ind w:left="2160"/>
+        <w:jc w:val="both"/>
+        <w:rPr>
+          <w:sz w:val="24"/>
+          <w:szCs w:val="24"/>
+        </w:rPr>
+      </w:pPr>
     </w:p>
     <w:p>
       <w:pPr>
@@ -4691,7 +4889,14 @@
           <w:sz w:val="24"/>
           <w:szCs w:val="24"/>
         </w:rPr>
-        <w:t xml:space="preserve">Implantar dichas tareas en la plataforma </w:t>
+        <w:t xml:space="preserve">Se registran las </w:t>
+      </w:r>
+      <w:r>
+        <w:rPr>
+          <w:sz w:val="24"/>
+          <w:szCs w:val="24"/>
+        </w:rPr>
+        <w:t xml:space="preserve">tareas en la plataforma </w:t>
       </w:r>
       <w:proofErr w:type="spellStart"/>
       <w:r>
@@ -4702,6 +4907,13 @@
         <w:t>Trello</w:t>
       </w:r>
       <w:proofErr w:type="spellEnd"/>
+      <w:r>
+        <w:rPr>
+          <w:sz w:val="24"/>
+          <w:szCs w:val="24"/>
+        </w:rPr>
+        <w:t xml:space="preserve"> y se asignan a cada uno de los integrantes</w:t>
+      </w:r>
       <w:r>
         <w:rPr>
           <w:sz w:val="24"/>
@@ -4747,7 +4959,21 @@
           <w:sz w:val="24"/>
           <w:szCs w:val="24"/>
         </w:rPr>
-        <w:t>Creación de un documento de Word Sprint1_Equipo_20.</w:t>
+        <w:t>Creación de un doc</w:t>
+      </w:r>
+      <w:r>
+        <w:rPr>
+          <w:sz w:val="24"/>
+          <w:szCs w:val="24"/>
+        </w:rPr>
+        <w:t>umento de Word Sprint1_Equipo_23</w:t>
+      </w:r>
+      <w:r>
+        <w:rPr>
+          <w:sz w:val="24"/>
+          <w:szCs w:val="24"/>
+        </w:rPr>
+        <w:t>.</w:t>
       </w:r>
     </w:p>
     <w:p>
@@ -4794,21 +5020,19 @@
         <w:jc w:val="both"/>
         <w:rPr>
           <w:b/>
-          <w:color w:val="212121"/>
-          <w:sz w:val="26"/>
-          <w:szCs w:val="26"/>
-          <w:shd w:val="clear" w:color="auto" w:fill="FFFFFF"/>
+          <w:sz w:val="24"/>
+          <w:szCs w:val="24"/>
+          <w:lang w:val="en-US"/>
         </w:rPr>
       </w:pPr>
       <w:r>
         <w:rPr>
           <w:b/>
-          <w:color w:val="212121"/>
-          <w:sz w:val="26"/>
-          <w:szCs w:val="26"/>
-          <w:shd w:val="clear" w:color="auto" w:fill="FFFFFF"/>
-        </w:rPr>
-        <w:t>Evidencia de la funcionalidad de aplicación</w:t>
+          <w:sz w:val="24"/>
+          <w:szCs w:val="24"/>
+          <w:lang w:val="en-US"/>
+        </w:rPr>
+        <w:t>EVIDENCE OF APP FUNCTIONALITY</w:t>
       </w:r>
     </w:p>
     <w:p>
@@ -5038,6 +5262,7 @@
           <w:szCs w:val="24"/>
           <w:shd w:val="clear" w:color="auto" w:fill="FFFFFF"/>
         </w:rPr>
+        <w:lastRenderedPageBreak/>
         <w:t xml:space="preserve">Clonar el proyecto de </w:t>
       </w:r>
       <w:proofErr w:type="spellStart"/>
@@ -5100,7 +5325,6 @@
           <w:shd w:val="clear" w:color="auto" w:fill="FFFFFF"/>
           <w:lang w:val="en-US" w:eastAsia="en-US"/>
         </w:rPr>
-        <w:lastRenderedPageBreak/>
         <w:drawing>
           <wp:inline distT="0" distB="0" distL="0" distR="0" wp14:anchorId="0B7C81C0" wp14:editId="792DC97C">
             <wp:extent cx="5943600" cy="3343275"/>
@@ -5287,7 +5511,7 @@
       <w:lvlText w:val="%1."/>
       <w:lvlJc w:val="left"/>
       <w:pPr>
-        <w:ind w:left="1440" w:hanging="360"/>
+        <w:ind w:left="720" w:hanging="360"/>
       </w:pPr>
       <w:rPr>
         <w:u w:val="none"/>
@@ -5299,7 +5523,7 @@
       <w:lvlText w:val="%2."/>
       <w:lvlJc w:val="left"/>
       <w:pPr>
-        <w:ind w:left="2160" w:hanging="360"/>
+        <w:ind w:left="1440" w:hanging="360"/>
       </w:pPr>
       <w:rPr>
         <w:u w:val="none"/>
@@ -5311,7 +5535,7 @@
       <w:lvlText w:val="%3."/>
       <w:lvlJc w:val="right"/>
       <w:pPr>
-        <w:ind w:left="2880" w:hanging="360"/>
+        <w:ind w:left="2160" w:hanging="360"/>
       </w:pPr>
       <w:rPr>
         <w:u w:val="none"/>
@@ -5323,7 +5547,7 @@
       <w:lvlText w:val="%4."/>
       <w:lvlJc w:val="left"/>
       <w:pPr>
-        <w:ind w:left="3600" w:hanging="360"/>
+        <w:ind w:left="2880" w:hanging="360"/>
       </w:pPr>
       <w:rPr>
         <w:u w:val="none"/>
@@ -5335,7 +5559,7 @@
       <w:lvlText w:val="%5."/>
       <w:lvlJc w:val="left"/>
       <w:pPr>
-        <w:ind w:left="4320" w:hanging="360"/>
+        <w:ind w:left="3600" w:hanging="360"/>
       </w:pPr>
       <w:rPr>
         <w:u w:val="none"/>
@@ -5347,7 +5571,7 @@
       <w:lvlText w:val="%6."/>
       <w:lvlJc w:val="right"/>
       <w:pPr>
-        <w:ind w:left="5040" w:hanging="360"/>
+        <w:ind w:left="4320" w:hanging="360"/>
       </w:pPr>
       <w:rPr>
         <w:u w:val="none"/>
@@ -5359,7 +5583,7 @@
       <w:lvlText w:val="%7."/>
       <w:lvlJc w:val="left"/>
       <w:pPr>
-        <w:ind w:left="5760" w:hanging="360"/>
+        <w:ind w:left="5040" w:hanging="360"/>
       </w:pPr>
       <w:rPr>
         <w:u w:val="none"/>
@@ -5371,7 +5595,7 @@
       <w:lvlText w:val="%8."/>
       <w:lvlJc w:val="left"/>
       <w:pPr>
-        <w:ind w:left="6480" w:hanging="360"/>
+        <w:ind w:left="5760" w:hanging="360"/>
       </w:pPr>
       <w:rPr>
         <w:u w:val="none"/>
@@ -5383,7 +5607,7 @@
       <w:lvlText w:val="%9."/>
       <w:lvlJc w:val="right"/>
       <w:pPr>
-        <w:ind w:left="7200" w:hanging="360"/>
+        <w:ind w:left="6480" w:hanging="360"/>
       </w:pPr>
       <w:rPr>
         <w:u w:val="none"/>
@@ -5504,6 +5728,119 @@
     </w:lvl>
   </w:abstractNum>
   <w:abstractNum w:abstractNumId="2" w15:restartNumberingAfterBreak="0">
+    <w:nsid w:val="5C185C69"/>
+    <w:multiLevelType w:val="hybridMultilevel"/>
+    <w:tmpl w:val="EBB4F6A0"/>
+    <w:lvl w:ilvl="0" w:tplc="04090009">
+      <w:start w:val="1"/>
+      <w:numFmt w:val="bullet"/>
+      <w:lvlText w:val=""/>
+      <w:lvlJc w:val="left"/>
+      <w:pPr>
+        <w:ind w:left="720" w:hanging="360"/>
+      </w:pPr>
+      <w:rPr>
+        <w:rFonts w:ascii="Wingdings" w:hAnsi="Wingdings" w:hint="default"/>
+      </w:rPr>
+    </w:lvl>
+    <w:lvl w:ilvl="1" w:tplc="04090003">
+      <w:start w:val="1"/>
+      <w:numFmt w:val="bullet"/>
+      <w:lvlText w:val="o"/>
+      <w:lvlJc w:val="left"/>
+      <w:pPr>
+        <w:ind w:left="1440" w:hanging="360"/>
+      </w:pPr>
+      <w:rPr>
+        <w:rFonts w:ascii="Courier New" w:hAnsi="Courier New" w:cs="Courier New" w:hint="default"/>
+      </w:rPr>
+    </w:lvl>
+    <w:lvl w:ilvl="2" w:tplc="04090005" w:tentative="1">
+      <w:start w:val="1"/>
+      <w:numFmt w:val="bullet"/>
+      <w:lvlText w:val=""/>
+      <w:lvlJc w:val="left"/>
+      <w:pPr>
+        <w:ind w:left="2160" w:hanging="360"/>
+      </w:pPr>
+      <w:rPr>
+        <w:rFonts w:ascii="Wingdings" w:hAnsi="Wingdings" w:hint="default"/>
+      </w:rPr>
+    </w:lvl>
+    <w:lvl w:ilvl="3" w:tplc="04090001" w:tentative="1">
+      <w:start w:val="1"/>
+      <w:numFmt w:val="bullet"/>
+      <w:lvlText w:val=""/>
+      <w:lvlJc w:val="left"/>
+      <w:pPr>
+        <w:ind w:left="2880" w:hanging="360"/>
+      </w:pPr>
+      <w:rPr>
+        <w:rFonts w:ascii="Symbol" w:hAnsi="Symbol" w:hint="default"/>
+      </w:rPr>
+    </w:lvl>
+    <w:lvl w:ilvl="4" w:tplc="04090003" w:tentative="1">
+      <w:start w:val="1"/>
+      <w:numFmt w:val="bullet"/>
+      <w:lvlText w:val="o"/>
+      <w:lvlJc w:val="left"/>
+      <w:pPr>
+        <w:ind w:left="3600" w:hanging="360"/>
+      </w:pPr>
+      <w:rPr>
+        <w:rFonts w:ascii="Courier New" w:hAnsi="Courier New" w:cs="Courier New" w:hint="default"/>
+      </w:rPr>
+    </w:lvl>
+    <w:lvl w:ilvl="5" w:tplc="04090005" w:tentative="1">
+      <w:start w:val="1"/>
+      <w:numFmt w:val="bullet"/>
+      <w:lvlText w:val=""/>
+      <w:lvlJc w:val="left"/>
+      <w:pPr>
+        <w:ind w:left="4320" w:hanging="360"/>
+      </w:pPr>
+      <w:rPr>
+        <w:rFonts w:ascii="Wingdings" w:hAnsi="Wingdings" w:hint="default"/>
+      </w:rPr>
+    </w:lvl>
+    <w:lvl w:ilvl="6" w:tplc="04090001" w:tentative="1">
+      <w:start w:val="1"/>
+      <w:numFmt w:val="bullet"/>
+      <w:lvlText w:val=""/>
+      <w:lvlJc w:val="left"/>
+      <w:pPr>
+        <w:ind w:left="5040" w:hanging="360"/>
+      </w:pPr>
+      <w:rPr>
+        <w:rFonts w:ascii="Symbol" w:hAnsi="Symbol" w:hint="default"/>
+      </w:rPr>
+    </w:lvl>
+    <w:lvl w:ilvl="7" w:tplc="04090003" w:tentative="1">
+      <w:start w:val="1"/>
+      <w:numFmt w:val="bullet"/>
+      <w:lvlText w:val="o"/>
+      <w:lvlJc w:val="left"/>
+      <w:pPr>
+        <w:ind w:left="5760" w:hanging="360"/>
+      </w:pPr>
+      <w:rPr>
+        <w:rFonts w:ascii="Courier New" w:hAnsi="Courier New" w:cs="Courier New" w:hint="default"/>
+      </w:rPr>
+    </w:lvl>
+    <w:lvl w:ilvl="8" w:tplc="04090005" w:tentative="1">
+      <w:start w:val="1"/>
+      <w:numFmt w:val="bullet"/>
+      <w:lvlText w:val=""/>
+      <w:lvlJc w:val="left"/>
+      <w:pPr>
+        <w:ind w:left="6480" w:hanging="360"/>
+      </w:pPr>
+      <w:rPr>
+        <w:rFonts w:ascii="Wingdings" w:hAnsi="Wingdings" w:hint="default"/>
+      </w:rPr>
+    </w:lvl>
+  </w:abstractNum>
+  <w:abstractNum w:abstractNumId="3" w15:restartNumberingAfterBreak="0">
     <w:nsid w:val="62B63E7C"/>
     <w:multiLevelType w:val="hybridMultilevel"/>
     <w:tmpl w:val="D3EE13B8"/>
@@ -5616,7 +5953,7 @@
       </w:rPr>
     </w:lvl>
   </w:abstractNum>
-  <w:abstractNum w:abstractNumId="3" w15:restartNumberingAfterBreak="0">
+  <w:abstractNum w:abstractNumId="4" w15:restartNumberingAfterBreak="0">
     <w:nsid w:val="782A4237"/>
     <w:multiLevelType w:val="hybridMultilevel"/>
     <w:tmpl w:val="E5464D1C"/>
@@ -5733,13 +6070,16 @@
     <w:abstractNumId w:val="0"/>
   </w:num>
   <w:num w:numId="2">
-    <w:abstractNumId w:val="3"/>
+    <w:abstractNumId w:val="4"/>
   </w:num>
   <w:num w:numId="3">
-    <w:abstractNumId w:val="2"/>
+    <w:abstractNumId w:val="3"/>
   </w:num>
   <w:num w:numId="4">
     <w:abstractNumId w:val="1"/>
+  </w:num>
+  <w:num w:numId="5">
+    <w:abstractNumId w:val="2"/>
   </w:num>
 </w:numbering>
 </file>
@@ -6342,6 +6682,61 @@
       <w:lang w:val="en-US" w:eastAsia="en-US"/>
     </w:rPr>
   </w:style>
+  <w:style w:type="paragraph" w:styleId="HTMLconformatoprevio">
+    <w:name w:val="HTML Preformatted"/>
+    <w:basedOn w:val="Normal"/>
+    <w:link w:val="HTMLconformatoprevioCar"/>
+    <w:uiPriority w:val="99"/>
+    <w:semiHidden/>
+    <w:unhideWhenUsed/>
+    <w:rsid w:val="00684CDD"/>
+    <w:pPr>
+      <w:tabs>
+        <w:tab w:val="left" w:pos="916"/>
+        <w:tab w:val="left" w:pos="1832"/>
+        <w:tab w:val="left" w:pos="2748"/>
+        <w:tab w:val="left" w:pos="3664"/>
+        <w:tab w:val="left" w:pos="4580"/>
+        <w:tab w:val="left" w:pos="5496"/>
+        <w:tab w:val="left" w:pos="6412"/>
+        <w:tab w:val="left" w:pos="7328"/>
+        <w:tab w:val="left" w:pos="8244"/>
+        <w:tab w:val="left" w:pos="9160"/>
+        <w:tab w:val="left" w:pos="10076"/>
+        <w:tab w:val="left" w:pos="10992"/>
+        <w:tab w:val="left" w:pos="11908"/>
+        <w:tab w:val="left" w:pos="12824"/>
+        <w:tab w:val="left" w:pos="13740"/>
+        <w:tab w:val="left" w:pos="14656"/>
+      </w:tabs>
+      <w:spacing w:line="240" w:lineRule="auto"/>
+    </w:pPr>
+    <w:rPr>
+      <w:rFonts w:ascii="Courier New" w:eastAsia="Times New Roman" w:hAnsi="Courier New" w:cs="Courier New"/>
+      <w:sz w:val="20"/>
+      <w:szCs w:val="20"/>
+      <w:lang w:val="en-US" w:eastAsia="en-US"/>
+    </w:rPr>
+  </w:style>
+  <w:style w:type="character" w:customStyle="1" w:styleId="HTMLconformatoprevioCar">
+    <w:name w:val="HTML con formato previo Car"/>
+    <w:basedOn w:val="Fuentedeprrafopredeter"/>
+    <w:link w:val="HTMLconformatoprevio"/>
+    <w:uiPriority w:val="99"/>
+    <w:semiHidden/>
+    <w:rsid w:val="00684CDD"/>
+    <w:rPr>
+      <w:rFonts w:ascii="Courier New" w:eastAsia="Times New Roman" w:hAnsi="Courier New" w:cs="Courier New"/>
+      <w:sz w:val="20"/>
+      <w:szCs w:val="20"/>
+      <w:lang w:val="en-US" w:eastAsia="en-US"/>
+    </w:rPr>
+  </w:style>
+  <w:style w:type="character" w:customStyle="1" w:styleId="y2iqfc">
+    <w:name w:val="y2iqfc"/>
+    <w:basedOn w:val="Fuentedeprrafopredeter"/>
+    <w:rsid w:val="00684CDD"/>
+  </w:style>
 </w:styles>
 </file>
 

</xml_diff>

<commit_message>
changes are made to README and presentacion
</commit_message>
<xml_diff>
--- a/Sprint1_Equipo_23.docx
+++ b/Sprint1_Equipo_23.docx
@@ -1,12 +1,14 @@
 
 <file path=word/document.xml><?xml version="1.0" encoding="utf-8"?>
-<w:document xmlns:wpc="http://schemas.microsoft.com/office/word/2010/wordprocessingCanvas" xmlns:mc="http://schemas.openxmlformats.org/markup-compatibility/2006" xmlns:o="urn:schemas-microsoft-com:office:office" xmlns:r="http://schemas.openxmlformats.org/officeDocument/2006/relationships" xmlns:m="http://schemas.openxmlformats.org/officeDocument/2006/math" xmlns:v="urn:schemas-microsoft-com:vml" xmlns:wp14="http://schemas.microsoft.com/office/word/2010/wordprocessingDrawing" xmlns:wp="http://schemas.openxmlformats.org/drawingml/2006/wordprocessingDrawing" xmlns:w10="urn:schemas-microsoft-com:office:word" xmlns:w="http://schemas.openxmlformats.org/wordprocessingml/2006/main" xmlns:w14="http://schemas.microsoft.com/office/word/2010/wordml" xmlns:w15="http://schemas.microsoft.com/office/word/2012/wordml" xmlns:wpg="http://schemas.microsoft.com/office/word/2010/wordprocessingGroup" xmlns:wpi="http://schemas.microsoft.com/office/word/2010/wordprocessingInk" xmlns:wne="http://schemas.microsoft.com/office/word/2006/wordml" xmlns:wps="http://schemas.microsoft.com/office/word/2010/wordprocessingShape" mc:Ignorable="w14 w15 wp14">
+<w:document xmlns:wpc="http://schemas.microsoft.com/office/word/2010/wordprocessingCanvas" xmlns:cx="http://schemas.microsoft.com/office/drawing/2014/chartex" xmlns:mc="http://schemas.openxmlformats.org/markup-compatibility/2006" xmlns:o="urn:schemas-microsoft-com:office:office" xmlns:r="http://schemas.openxmlformats.org/officeDocument/2006/relationships" xmlns:m="http://schemas.openxmlformats.org/officeDocument/2006/math" xmlns:v="urn:schemas-microsoft-com:vml" xmlns:wp14="http://schemas.microsoft.com/office/word/2010/wordprocessingDrawing" xmlns:wp="http://schemas.openxmlformats.org/drawingml/2006/wordprocessingDrawing" xmlns:w10="urn:schemas-microsoft-com:office:word" xmlns:w="http://schemas.openxmlformats.org/wordprocessingml/2006/main" xmlns:w14="http://schemas.microsoft.com/office/word/2010/wordml" xmlns:w15="http://schemas.microsoft.com/office/word/2012/wordml" xmlns:w16se="http://schemas.microsoft.com/office/word/2015/wordml/symex" xmlns:wpg="http://schemas.microsoft.com/office/word/2010/wordprocessingGroup" xmlns:wpi="http://schemas.microsoft.com/office/word/2010/wordprocessingInk" xmlns:wne="http://schemas.microsoft.com/office/word/2006/wordml" xmlns:wps="http://schemas.microsoft.com/office/word/2010/wordprocessingShape" mc:Ignorable="w14 w15 w16se wp14">
   <w:background w:color="FFFFFF"/>
   <w:body>
     <w:sdt>
       <w:sdtPr>
         <w:rPr>
           <w:rFonts w:ascii="Arial" w:eastAsia="Arial" w:hAnsi="Arial" w:cs="Arial"/>
+          <w:sz w:val="24"/>
+          <w:szCs w:val="24"/>
           <w:lang w:val="es-CO" w:eastAsia="es-CO"/>
         </w:rPr>
         <w:id w:val="-722752936"/>
@@ -15,20 +17,23 @@
           <w:docPartUnique/>
         </w:docPartObj>
       </w:sdtPr>
-      <w:sdtEndPr>
-        <w:rPr>
-          <w:sz w:val="24"/>
-          <w:szCs w:val="24"/>
-        </w:rPr>
-      </w:sdtEndPr>
+      <w:sdtEndPr/>
       <w:sdtContent>
         <w:p>
           <w:pPr>
             <w:pStyle w:val="Sinespaciado"/>
+            <w:rPr>
+              <w:rFonts w:ascii="Arial" w:hAnsi="Arial" w:cs="Arial"/>
+              <w:sz w:val="24"/>
+              <w:szCs w:val="24"/>
+            </w:rPr>
           </w:pPr>
           <w:r>
             <w:rPr>
+              <w:rFonts w:ascii="Arial" w:hAnsi="Arial" w:cs="Arial"/>
               <w:noProof/>
+              <w:sz w:val="24"/>
+              <w:szCs w:val="24"/>
               <w:lang w:val="es-CO" w:eastAsia="es-CO"/>
             </w:rPr>
             <mc:AlternateContent>
@@ -3441,7 +3446,7 @@
               <mc:Fallback>
                 <w:pict>
                   <v:group w14:anchorId="0516EE20" id="Grupo 3" o:spid="_x0000_s1026" style="position:absolute;margin-left:0;margin-top:0;width:172.8pt;height:718.55pt;z-index:-251657216;mso-width-percent:330;mso-height-percent:950;mso-left-percent:40;mso-position-horizontal-relative:page;mso-position-vertical:center;mso-position-vertical-relative:page;mso-width-percent:330;mso-height-percent:950;mso-left-percent:40" coordsize="21945,91257" o:gfxdata="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">
-                    <v:rect id="Rectángulo 4" o:spid="_x0000_s1027" style="position:absolute;width:1945;height:91257;visibility:visible;mso-wrap-style:square;v-text-anchor:middle" o:gfxdata="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" fillcolor="#1f497d [3215]" stroked="f" strokeweight="2pt"/>
+                    <v:rect id="Rectángulo 4" o:spid="_x0000_s1027" style="position:absolute;width:1945;height:91257;visibility:visible;mso-wrap-style:square;v-text-anchor:middle" o:gfxdata="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" fillcolor="#1f497d [3215]" stroked="f" strokeweight="2pt"/>
                     <v:shapetype id="_x0000_t15" coordsize="21600,21600" o:spt="15" adj="16200" path="m@0,l,,,21600@0,21600,21600,10800xe">
                       <v:stroke joinstyle="miter"/>
                       <v:formulas>
@@ -3453,7 +3458,7 @@
                         <v:h position="#0,topLeft" xrange="0,21600"/>
                       </v:handles>
                     </v:shapetype>
-                    <v:shape id="Pentágono 5" o:spid="_x0000_s1028" type="#_x0000_t15" style="position:absolute;top:14668;width:21945;height:5521;visibility:visible;mso-wrap-style:square;v-text-anchor:middle" o:gfxdata="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" adj="18883" fillcolor="#4f81bd [3204]" stroked="f" strokeweight="2pt">
+                    <v:shape id="Pentágono 5" o:spid="_x0000_s1028" type="#_x0000_t15" style="position:absolute;top:14668;width:21945;height:5521;visibility:visible;mso-wrap-style:square;v-text-anchor:middle" o:gfxdata="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" adj="18883" fillcolor="#4f81bd [3204]" stroked="f" strokeweight="2pt">
                       <v:textbox inset=",0,14.4pt,0">
                         <w:txbxContent>
                           <w:sdt>
@@ -3501,99 +3506,99 @@
                         </w:txbxContent>
                       </v:textbox>
                     </v:shape>
-                    <v:group id="Grupo 6" o:spid="_x0000_s1029" style="position:absolute;left:762;top:42100;width:20574;height:49103" coordorigin="806,42118" coordsize="13062,31210" o:gfxdata="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">
-                      <v:group id="Grupo 7" o:spid="_x0000_s1030" style="position:absolute;left:1410;top:42118;width:10478;height:31210" coordorigin="1410,42118" coordsize="10477,31210" o:gfxdata="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">
+                    <v:group id="Grupo 6" o:spid="_x0000_s1029" style="position:absolute;left:762;top:42100;width:20574;height:49103" coordorigin="806,42118" coordsize="13062,31210" o:gfxdata="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">
+                      <v:group id="Grupo 7" o:spid="_x0000_s1030" style="position:absolute;left:1410;top:42118;width:10478;height:31210" coordorigin="1410,42118" coordsize="10477,31210" o:gfxdata="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">
                         <o:lock v:ext="edit" aspectratio="t"/>
-                        <v:shape id="Forma libre 8" o:spid="_x0000_s1031" style="position:absolute;left:3696;top:62168;width:1937;height:6985;visibility:visible;mso-wrap-style:square;v-text-anchor:top" coordsize="122,440" o:gfxdata="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" path="m,l39,152,84,304r38,113l122,440,76,306,39,180,6,53,,xe" fillcolor="#1f497d [3215]" strokecolor="#1f497d [3215]" strokeweight="0">
+                        <v:shape id="Forma libre 8" o:spid="_x0000_s1031" style="position:absolute;left:3696;top:62168;width:1937;height:6985;visibility:visible;mso-wrap-style:square;v-text-anchor:top" coordsize="122,440" o:gfxdata="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" path="m,l39,152,84,304r38,113l122,440,76,306,39,180,6,53,,xe" fillcolor="#1f497d [3215]" strokecolor="#1f497d [3215]" strokeweight="0">
                           <v:path arrowok="t" o:connecttype="custom" o:connectlocs="0,0;61913,241300;133350,482600;193675,661988;193675,698500;120650,485775;61913,285750;9525,84138;0,0" o:connectangles="0,0,0,0,0,0,0,0,0"/>
                         </v:shape>
-                        <v:shape id="Forma libre 9" o:spid="_x0000_s1032" style="position:absolute;left:5728;top:69058;width:1842;height:4270;visibility:visible;mso-wrap-style:square;v-text-anchor:top" coordsize="116,269" o:gfxdata="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" path="m,l8,19,37,93r30,74l116,269r-8,l60,169,30,98,1,25,,xe" fillcolor="#1f497d [3215]" strokecolor="#1f497d [3215]" strokeweight="0">
+                        <v:shape id="Forma libre 9" o:spid="_x0000_s1032" style="position:absolute;left:5728;top:69058;width:1842;height:4270;visibility:visible;mso-wrap-style:square;v-text-anchor:top" coordsize="116,269" o:gfxdata="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" path="m,l8,19,37,93r30,74l116,269r-8,l60,169,30,98,1,25,,xe" fillcolor="#1f497d [3215]" strokecolor="#1f497d [3215]" strokeweight="0">
                           <v:path arrowok="t" o:connecttype="custom" o:connectlocs="0,0;12700,30163;58738,147638;106363,265113;184150,427038;171450,427038;95250,268288;47625,155575;1588,39688;0,0" o:connectangles="0,0,0,0,0,0,0,0,0,0"/>
                         </v:shape>
-                        <v:shape id="Forma libre 10" o:spid="_x0000_s1033" style="position:absolute;left:1410;top:42118;width:2223;height:20193;visibility:visible;mso-wrap-style:square;v-text-anchor:top" coordsize="140,1272" o:gfxdata="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" path="m,l,,1,79r2,80l12,317,23,476,39,634,58,792,83,948r24,138l135,1223r5,49l138,1262,105,1106,77,949,53,792,35,634,20,476,9,317,2,159,,79,,xe" fillcolor="#1f497d [3215]" strokecolor="#1f497d [3215]" strokeweight="0">
+                        <v:shape id="Forma libre 10" o:spid="_x0000_s1033" style="position:absolute;left:1410;top:42118;width:2223;height:20193;visibility:visible;mso-wrap-style:square;v-text-anchor:top" coordsize="140,1272" o:gfxdata="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" path="m,l,,1,79r2,80l12,317,23,476,39,634,58,792,83,948r24,138l135,1223r5,49l138,1262,105,1106,77,949,53,792,35,634,20,476,9,317,2,159,,79,,xe" fillcolor="#1f497d [3215]" strokecolor="#1f497d [3215]" strokeweight="0">
                           <v:path arrowok="t" o:connecttype="custom" o:connectlocs="0,0;0,0;1588,125413;4763,252413;19050,503238;36513,755650;61913,1006475;92075,1257300;131763,1504950;169863,1724025;214313,1941513;222250,2019300;219075,2003425;166688,1755775;122238,1506538;84138,1257300;55563,1006475;31750,755650;14288,503238;3175,252413;0,125413;0,0" o:connectangles="0,0,0,0,0,0,0,0,0,0,0,0,0,0,0,0,0,0,0,0,0,0"/>
                         </v:shape>
-                        <v:shape id="Forma libre 11" o:spid="_x0000_s1034" style="position:absolute;left:3410;top:48611;width:715;height:13557;visibility:visible;mso-wrap-style:square;v-text-anchor:top" coordsize="45,854" o:gfxdata="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" path="m45,r,l35,66r-9,67l14,267,6,401,3,534,6,669r8,134l18,854r,-3l9,814,8,803,1,669,,534,3,401,12,267,25,132,34,66,45,xe" fillcolor="#1f497d [3215]" strokecolor="#1f497d [3215]" strokeweight="0">
+                        <v:shape id="Forma libre 11" o:spid="_x0000_s1034" style="position:absolute;left:3410;top:48611;width:715;height:13557;visibility:visible;mso-wrap-style:square;v-text-anchor:top" coordsize="45,854" o:gfxdata="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" path="m45,r,l35,66r-9,67l14,267,6,401,3,534,6,669r8,134l18,854r,-3l9,814,8,803,1,669,,534,3,401,12,267,25,132,34,66,45,xe" fillcolor="#1f497d [3215]" strokecolor="#1f497d [3215]" strokeweight="0">
                           <v:path arrowok="t" o:connecttype="custom" o:connectlocs="71438,0;71438,0;55563,104775;41275,211138;22225,423863;9525,636588;4763,847725;9525,1062038;22225,1274763;28575,1355725;28575,1350963;14288,1292225;12700,1274763;1588,1062038;0,847725;4763,636588;19050,423863;39688,209550;53975,104775;71438,0" o:connectangles="0,0,0,0,0,0,0,0,0,0,0,0,0,0,0,0,0,0,0,0"/>
                         </v:shape>
-                        <v:shape id="Forma libre 12" o:spid="_x0000_s1035" style="position:absolute;left:3633;top:62311;width:2444;height:9985;visibility:visible;mso-wrap-style:square;v-text-anchor:top" coordsize="154,629" o:gfxdata="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" path="m,l10,44r11,82l34,207r19,86l75,380r25,86l120,521r21,55l152,618r2,11l140,595,115,532,93,468,67,383,47,295,28,207,12,104,,xe" fillcolor="#1f497d [3215]" strokecolor="#1f497d [3215]" strokeweight="0">
+                        <v:shape id="Forma libre 12" o:spid="_x0000_s1035" style="position:absolute;left:3633;top:62311;width:2444;height:9985;visibility:visible;mso-wrap-style:square;v-text-anchor:top" coordsize="154,629" o:gfxdata="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" path="m,l10,44r11,82l34,207r19,86l75,380r25,86l120,521r21,55l152,618r2,11l140,595,115,532,93,468,67,383,47,295,28,207,12,104,,xe" fillcolor="#1f497d [3215]" strokecolor="#1f497d [3215]" strokeweight="0">
                           <v:path arrowok="t" o:connecttype="custom" o:connectlocs="0,0;15875,69850;33338,200025;53975,328613;84138,465138;119063,603250;158750,739775;190500,827088;223838,914400;241300,981075;244475,998538;222250,944563;182563,844550;147638,742950;106363,608013;74613,468313;44450,328613;19050,165100;0,0" o:connectangles="0,0,0,0,0,0,0,0,0,0,0,0,0,0,0,0,0,0,0"/>
                         </v:shape>
-                        <v:shape id="Forma libre 13" o:spid="_x0000_s1036" style="position:absolute;left:6204;top:72233;width:524;height:1095;visibility:visible;mso-wrap-style:square;v-text-anchor:top" coordsize="33,69" o:gfxdata="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" path="m,l33,69r-9,l12,35,,xe" fillcolor="#1f497d [3215]" strokecolor="#1f497d [3215]" strokeweight="0">
+                        <v:shape id="Forma libre 13" o:spid="_x0000_s1036" style="position:absolute;left:6204;top:72233;width:524;height:1095;visibility:visible;mso-wrap-style:square;v-text-anchor:top" coordsize="33,69" o:gfxdata="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" path="m,l33,69r-9,l12,35,,xe" fillcolor="#1f497d [3215]" strokecolor="#1f497d [3215]" strokeweight="0">
                           <v:path arrowok="t" o:connecttype="custom" o:connectlocs="0,0;52388,109538;38100,109538;19050,55563;0,0" o:connectangles="0,0,0,0,0"/>
                         </v:shape>
-                        <v:shape id="Forma libre 14" o:spid="_x0000_s1037" style="position:absolute;left:3553;top:61533;width:238;height:1476;visibility:visible;mso-wrap-style:square;v-text-anchor:top" coordsize="15,93" o:gfxdata="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" path="m,l9,37r,3l15,93,5,49,,xe" fillcolor="#1f497d [3215]" strokecolor="#1f497d [3215]" strokeweight="0">
+                        <v:shape id="Forma libre 14" o:spid="_x0000_s1037" style="position:absolute;left:3553;top:61533;width:238;height:1476;visibility:visible;mso-wrap-style:square;v-text-anchor:top" coordsize="15,93" o:gfxdata="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" path="m,l9,37r,3l15,93,5,49,,xe" fillcolor="#1f497d [3215]" strokecolor="#1f497d [3215]" strokeweight="0">
                           <v:path arrowok="t" o:connecttype="custom" o:connectlocs="0,0;14288,58738;14288,63500;23813,147638;7938,77788;0,0" o:connectangles="0,0,0,0,0,0"/>
                         </v:shape>
-                        <v:shape id="Forma libre 15" o:spid="_x0000_s1038" style="position:absolute;left:5633;top:56897;width:6255;height:12161;visibility:visible;mso-wrap-style:square;v-text-anchor:top" coordsize="394,766" o:gfxdata="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" path="m394,r,l356,38,319,77r-35,40l249,160r-42,58l168,276r-37,63l98,402,69,467,45,535,26,604,14,673,7,746,6,766,,749r1,-5l7,673,21,603,40,533,65,466,94,400r33,-64l164,275r40,-60l248,158r34,-42l318,76,354,37,394,xe" fillcolor="#1f497d [3215]" strokecolor="#1f497d [3215]" strokeweight="0">
+                        <v:shape id="Forma libre 15" o:spid="_x0000_s1038" style="position:absolute;left:5633;top:56897;width:6255;height:12161;visibility:visible;mso-wrap-style:square;v-text-anchor:top" coordsize="394,766" o:gfxdata="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" path="m394,r,l356,38,319,77r-35,40l249,160r-42,58l168,276r-37,63l98,402,69,467,45,535,26,604,14,673,7,746,6,766,,749r1,-5l7,673,21,603,40,533,65,466,94,400r33,-64l164,275r40,-60l248,158r34,-42l318,76,354,37,394,xe" fillcolor="#1f497d [3215]" strokecolor="#1f497d [3215]" strokeweight="0">
                           <v:path arrowok="t" o:connecttype="custom" o:connectlocs="625475,0;625475,0;565150,60325;506413,122238;450850,185738;395288,254000;328613,346075;266700,438150;207963,538163;155575,638175;109538,741363;71438,849313;41275,958850;22225,1068388;11113,1184275;9525,1216025;0,1189038;1588,1181100;11113,1068388;33338,957263;63500,846138;103188,739775;149225,635000;201613,533400;260350,436563;323850,341313;393700,250825;447675,184150;504825,120650;561975,58738;625475,0" o:connectangles="0,0,0,0,0,0,0,0,0,0,0,0,0,0,0,0,0,0,0,0,0,0,0,0,0,0,0,0,0,0,0"/>
                         </v:shape>
-                        <v:shape id="Forma libre 16" o:spid="_x0000_s1039" style="position:absolute;left:5633;top:69153;width:571;height:3080;visibility:visible;mso-wrap-style:square;v-text-anchor:top" coordsize="36,194" o:gfxdata="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" path="m,l6,16r1,3l11,80r9,52l33,185r3,9l21,161,15,145,5,81,1,41,,xe" fillcolor="#1f497d [3215]" strokecolor="#1f497d [3215]" strokeweight="0">
+                        <v:shape id="Forma libre 16" o:spid="_x0000_s1039" style="position:absolute;left:5633;top:69153;width:571;height:3080;visibility:visible;mso-wrap-style:square;v-text-anchor:top" coordsize="36,194" o:gfxdata="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" path="m,l6,16r1,3l11,80r9,52l33,185r3,9l21,161,15,145,5,81,1,41,,xe" fillcolor="#1f497d [3215]" strokecolor="#1f497d [3215]" strokeweight="0">
                           <v:path arrowok="t" o:connecttype="custom" o:connectlocs="0,0;9525,25400;11113,30163;17463,127000;31750,209550;52388,293688;57150,307975;33338,255588;23813,230188;7938,128588;1588,65088;0,0" o:connectangles="0,0,0,0,0,0,0,0,0,0,0,0"/>
                         </v:shape>
-                        <v:shape id="Forma libre 17" o:spid="_x0000_s1040" style="position:absolute;left:6077;top:72296;width:493;height:1032;visibility:visible;mso-wrap-style:square;v-text-anchor:top" coordsize="31,65" o:gfxdata="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" path="m,l31,65r-8,l,xe" fillcolor="#1f497d [3215]" strokecolor="#1f497d [3215]" strokeweight="0">
+                        <v:shape id="Forma libre 17" o:spid="_x0000_s1040" style="position:absolute;left:6077;top:72296;width:493;height:1032;visibility:visible;mso-wrap-style:square;v-text-anchor:top" coordsize="31,65" o:gfxdata="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" path="m,l31,65r-8,l,xe" fillcolor="#1f497d [3215]" strokecolor="#1f497d [3215]" strokeweight="0">
                           <v:path arrowok="t" o:connecttype="custom" o:connectlocs="0,0;49213,103188;36513,103188;0,0" o:connectangles="0,0,0,0"/>
                         </v:shape>
-                        <v:shape id="Forma libre 18" o:spid="_x0000_s1041" style="position:absolute;left:5633;top:68788;width:111;height:666;visibility:visible;mso-wrap-style:square;v-text-anchor:top" coordsize="7,42" o:gfxdata="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" path="m,l6,17,7,42,6,39,,23,,xe" fillcolor="#1f497d [3215]" strokecolor="#1f497d [3215]" strokeweight="0">
+                        <v:shape id="Forma libre 18" o:spid="_x0000_s1041" style="position:absolute;left:5633;top:68788;width:111;height:666;visibility:visible;mso-wrap-style:square;v-text-anchor:top" coordsize="7,42" o:gfxdata="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" path="m,l6,17,7,42,6,39,,23,,xe" fillcolor="#1f497d [3215]" strokecolor="#1f497d [3215]" strokeweight="0">
                           <v:path arrowok="t" o:connecttype="custom" o:connectlocs="0,0;9525,26988;11113,66675;9525,61913;0,36513;0,0" o:connectangles="0,0,0,0,0,0"/>
                         </v:shape>
-                        <v:shape id="Forma libre 19" o:spid="_x0000_s1042" style="position:absolute;left:5871;top:71455;width:714;height:1873;visibility:visible;mso-wrap-style:square;v-text-anchor:top" coordsize="45,118" o:gfxdata="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" path="m,l6,16,21,49,33,84r12,34l44,118,13,53,11,42,,xe" fillcolor="#1f497d [3215]" strokecolor="#1f497d [3215]" strokeweight="0">
+                        <v:shape id="Forma libre 19" o:spid="_x0000_s1042" style="position:absolute;left:5871;top:71455;width:714;height:1873;visibility:visible;mso-wrap-style:square;v-text-anchor:top" coordsize="45,118" o:gfxdata="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" path="m,l6,16,21,49,33,84r12,34l44,118,13,53,11,42,,xe" fillcolor="#1f497d [3215]" strokecolor="#1f497d [3215]" strokeweight="0">
                           <v:path arrowok="t" o:connecttype="custom" o:connectlocs="0,0;9525,25400;33338,77788;52388,133350;71438,187325;69850,187325;20638,84138;17463,66675;0,0" o:connectangles="0,0,0,0,0,0,0,0,0"/>
                         </v:shape>
                       </v:group>
-                      <v:group id="Grupo 20" o:spid="_x0000_s1043" style="position:absolute;left:806;top:48269;width:13063;height:25059" coordorigin="806,46499" coordsize="8747,16779" o:gfxdata="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">
+                      <v:group id="Grupo 20" o:spid="_x0000_s1043" style="position:absolute;left:806;top:48269;width:13063;height:25059" coordorigin="806,46499" coordsize="8747,16779" o:gfxdata="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">
                         <o:lock v:ext="edit" aspectratio="t"/>
-                        <v:shape id="Forma libre 21" o:spid="_x0000_s1044" style="position:absolute;left:1187;top:51897;width:1984;height:7143;visibility:visible;mso-wrap-style:square;v-text-anchor:top" coordsize="125,450" o:gfxdata="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" path="m,l41,155,86,309r39,116l125,450,79,311,41,183,7,54,,xe" fillcolor="#1f497d [3215]" strokecolor="#1f497d [3215]" strokeweight="0">
+                        <v:shape id="Forma libre 21" o:spid="_x0000_s1044" style="position:absolute;left:1187;top:51897;width:1984;height:7143;visibility:visible;mso-wrap-style:square;v-text-anchor:top" coordsize="125,450" o:gfxdata="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" path="m,l41,155,86,309r39,116l125,450,79,311,41,183,7,54,,xe" fillcolor="#1f497d [3215]" strokecolor="#1f497d [3215]" strokeweight="0">
                           <v:fill opacity="13107f"/>
                           <v:stroke opacity="13107f"/>
                           <v:path arrowok="t" o:connecttype="custom" o:connectlocs="0,0;65088,246063;136525,490538;198438,674688;198438,714375;125413,493713;65088,290513;11113,85725;0,0" o:connectangles="0,0,0,0,0,0,0,0,0"/>
                         </v:shape>
-                        <v:shape id="Forma libre 22" o:spid="_x0000_s1045" style="position:absolute;left:3282;top:58913;width:1874;height:4366;visibility:visible;mso-wrap-style:square;v-text-anchor:top" coordsize="118,275" o:gfxdata="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" path="m,l8,20,37,96r32,74l118,275r-9,l61,174,30,100,,26,,xe" fillcolor="#1f497d [3215]" strokecolor="#1f497d [3215]" strokeweight="0">
+                        <v:shape id="Forma libre 22" o:spid="_x0000_s1045" style="position:absolute;left:3282;top:58913;width:1874;height:4366;visibility:visible;mso-wrap-style:square;v-text-anchor:top" coordsize="118,275" o:gfxdata="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" path="m,l8,20,37,96r32,74l118,275r-9,l61,174,30,100,,26,,xe" fillcolor="#1f497d [3215]" strokecolor="#1f497d [3215]" strokeweight="0">
                           <v:fill opacity="13107f"/>
                           <v:stroke opacity="13107f"/>
                           <v:path arrowok="t" o:connecttype="custom" o:connectlocs="0,0;12700,31750;58738,152400;109538,269875;187325,436563;173038,436563;96838,276225;47625,158750;0,41275;0,0" o:connectangles="0,0,0,0,0,0,0,0,0,0"/>
                         </v:shape>
-                        <v:shape id="Forma libre 23" o:spid="_x0000_s1046" style="position:absolute;left:806;top:50103;width:317;height:1921;visibility:visible;mso-wrap-style:square;v-text-anchor:top" coordsize="20,121" o:gfxdata="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" path="m,l16,72r4,49l18,112,,31,,xe" fillcolor="#1f497d [3215]" strokecolor="#1f497d [3215]" strokeweight="0">
+                        <v:shape id="Forma libre 23" o:spid="_x0000_s1046" style="position:absolute;left:806;top:50103;width:317;height:1921;visibility:visible;mso-wrap-style:square;v-text-anchor:top" coordsize="20,121" o:gfxdata="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" path="m,l16,72r4,49l18,112,,31,,xe" fillcolor="#1f497d [3215]" strokecolor="#1f497d [3215]" strokeweight="0">
                           <v:fill opacity="13107f"/>
                           <v:stroke opacity="13107f"/>
                           <v:path arrowok="t" o:connecttype="custom" o:connectlocs="0,0;25400,114300;31750,192088;28575,177800;0,49213;0,0" o:connectangles="0,0,0,0,0,0"/>
                         </v:shape>
-                        <v:shape id="Forma libre 24" o:spid="_x0000_s1047" style="position:absolute;left:1123;top:52024;width:2509;height:10207;visibility:visible;mso-wrap-style:square;v-text-anchor:top" coordsize="158,643" o:gfxdata="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" path="m,l11,46r11,83l36,211r19,90l76,389r27,87l123,533r21,55l155,632r3,11l142,608,118,544,95,478,69,391,47,302,29,212,13,107,,xe" fillcolor="#1f497d [3215]" strokecolor="#1f497d [3215]" strokeweight="0">
+                        <v:shape id="Forma libre 24" o:spid="_x0000_s1047" style="position:absolute;left:1123;top:52024;width:2509;height:10207;visibility:visible;mso-wrap-style:square;v-text-anchor:top" coordsize="158,643" o:gfxdata="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" path="m,l11,46r11,83l36,211r19,90l76,389r27,87l123,533r21,55l155,632r3,11l142,608,118,544,95,478,69,391,47,302,29,212,13,107,,xe" fillcolor="#1f497d [3215]" strokecolor="#1f497d [3215]" strokeweight="0">
                           <v:fill opacity="13107f"/>
                           <v:stroke opacity="13107f"/>
                           <v:path arrowok="t" o:connecttype="custom" o:connectlocs="0,0;17463,73025;34925,204788;57150,334963;87313,477838;120650,617538;163513,755650;195263,846138;228600,933450;246063,1003300;250825,1020763;225425,965200;187325,863600;150813,758825;109538,620713;74613,479425;46038,336550;20638,169863;0,0" o:connectangles="0,0,0,0,0,0,0,0,0,0,0,0,0,0,0,0,0,0,0"/>
                         </v:shape>
-                        <v:shape id="Forma libre 25" o:spid="_x0000_s1048" style="position:absolute;left:3759;top:62152;width:524;height:1127;visibility:visible;mso-wrap-style:square;v-text-anchor:top" coordsize="33,71" o:gfxdata="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" path="m,l33,71r-9,l11,36,,xe" fillcolor="#1f497d [3215]" strokecolor="#1f497d [3215]" strokeweight="0">
+                        <v:shape id="Forma libre 25" o:spid="_x0000_s1048" style="position:absolute;left:3759;top:62152;width:524;height:1127;visibility:visible;mso-wrap-style:square;v-text-anchor:top" coordsize="33,71" o:gfxdata="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" path="m,l33,71r-9,l11,36,,xe" fillcolor="#1f497d [3215]" strokecolor="#1f497d [3215]" strokeweight="0">
                           <v:fill opacity="13107f"/>
                           <v:stroke opacity="13107f"/>
                           <v:path arrowok="t" o:connecttype="custom" o:connectlocs="0,0;52388,112713;38100,112713;17463,57150;0,0" o:connectangles="0,0,0,0,0"/>
                         </v:shape>
-                        <v:shape id="Forma libre 26" o:spid="_x0000_s1049" style="position:absolute;left:1060;top:51246;width:238;height:1508;visibility:visible;mso-wrap-style:square;v-text-anchor:top" coordsize="15,95" o:gfxdata="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" path="m,l8,37r,4l15,95,4,49,,xe" fillcolor="#1f497d [3215]" strokecolor="#1f497d [3215]" strokeweight="0">
+                        <v:shape id="Forma libre 26" o:spid="_x0000_s1049" style="position:absolute;left:1060;top:51246;width:238;height:1508;visibility:visible;mso-wrap-style:square;v-text-anchor:top" coordsize="15,95" o:gfxdata="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" path="m,l8,37r,4l15,95,4,49,,xe" fillcolor="#1f497d [3215]" strokecolor="#1f497d [3215]" strokeweight="0">
                           <v:fill opacity="13107f"/>
                           <v:stroke opacity="13107f"/>
                           <v:path arrowok="t" o:connecttype="custom" o:connectlocs="0,0;12700,58738;12700,65088;23813,150813;6350,77788;0,0" o:connectangles="0,0,0,0,0,0"/>
                         </v:shape>
-                        <v:shape id="Forma libre 27" o:spid="_x0000_s1050" style="position:absolute;left:3171;top:46499;width:6382;height:12414;visibility:visible;mso-wrap-style:square;v-text-anchor:top" coordsize="402,782" o:gfxdata="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" path="m402,r,1l363,39,325,79r-35,42l255,164r-44,58l171,284r-38,62l100,411,71,478,45,546,27,617,13,689,7,761r,21l,765r1,-4l7,688,21,616,40,545,66,475,95,409r35,-66l167,281r42,-61l253,163r34,-43l324,78,362,38,402,xe" fillcolor="#1f497d [3215]" strokecolor="#1f497d [3215]" strokeweight="0">
+                        <v:shape id="Forma libre 27" o:spid="_x0000_s1050" style="position:absolute;left:3171;top:46499;width:6382;height:12414;visibility:visible;mso-wrap-style:square;v-text-anchor:top" coordsize="402,782" o:gfxdata="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" path="m402,r,1l363,39,325,79r-35,42l255,164r-44,58l171,284r-38,62l100,411,71,478,45,546,27,617,13,689,7,761r,21l,765r1,-4l7,688,21,616,40,545,66,475,95,409r35,-66l167,281r42,-61l253,163r34,-43l324,78,362,38,402,xe" fillcolor="#1f497d [3215]" strokecolor="#1f497d [3215]" strokeweight="0">
                           <v:fill opacity="13107f"/>
                           <v:stroke opacity="13107f"/>
                           <v:path arrowok="t" o:connecttype="custom" o:connectlocs="638175,0;638175,1588;576263,61913;515938,125413;460375,192088;404813,260350;334963,352425;271463,450850;211138,549275;158750,652463;112713,758825;71438,866775;42863,979488;20638,1093788;11113,1208088;11113,1241425;0,1214438;1588,1208088;11113,1092200;33338,977900;63500,865188;104775,754063;150813,649288;206375,544513;265113,446088;331788,349250;401638,258763;455613,190500;514350,123825;574675,60325;638175,0" o:connectangles="0,0,0,0,0,0,0,0,0,0,0,0,0,0,0,0,0,0,0,0,0,0,0,0,0,0,0,0,0,0,0"/>
                         </v:shape>
-                        <v:shape id="Forma libre 28" o:spid="_x0000_s1051" style="position:absolute;left:3171;top:59040;width:588;height:3112;visibility:visible;mso-wrap-style:square;v-text-anchor:top" coordsize="37,196" o:gfxdata="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" path="m,l6,15r1,3l12,80r9,54l33,188r4,8l22,162,15,146,5,81,1,40,,xe" fillcolor="#1f497d [3215]" strokecolor="#1f497d [3215]" strokeweight="0">
+                        <v:shape id="Forma libre 28" o:spid="_x0000_s1051" style="position:absolute;left:3171;top:59040;width:588;height:3112;visibility:visible;mso-wrap-style:square;v-text-anchor:top" coordsize="37,196" o:gfxdata="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" path="m,l6,15r1,3l12,80r9,54l33,188r4,8l22,162,15,146,5,81,1,40,,xe" fillcolor="#1f497d [3215]" strokecolor="#1f497d [3215]" strokeweight="0">
                           <v:fill opacity="13107f"/>
                           <v:stroke opacity="13107f"/>
                           <v:path arrowok="t" o:connecttype="custom" o:connectlocs="0,0;9525,23813;11113,28575;19050,127000;33338,212725;52388,298450;58738,311150;34925,257175;23813,231775;7938,128588;1588,63500;0,0" o:connectangles="0,0,0,0,0,0,0,0,0,0,0,0"/>
                         </v:shape>
-                        <v:shape id="Forma libre 29" o:spid="_x0000_s1052" style="position:absolute;left:3632;top:62231;width:492;height:1048;visibility:visible;mso-wrap-style:square;v-text-anchor:top" coordsize="31,66" o:gfxdata="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" path="m,l31,66r-7,l,xe" fillcolor="#1f497d [3215]" strokecolor="#1f497d [3215]" strokeweight="0">
+                        <v:shape id="Forma libre 29" o:spid="_x0000_s1052" style="position:absolute;left:3632;top:62231;width:492;height:1048;visibility:visible;mso-wrap-style:square;v-text-anchor:top" coordsize="31,66" o:gfxdata="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" path="m,l31,66r-7,l,xe" fillcolor="#1f497d [3215]" strokecolor="#1f497d [3215]" strokeweight="0">
                           <v:fill opacity="13107f"/>
                           <v:stroke opacity="13107f"/>
                           <v:path arrowok="t" o:connecttype="custom" o:connectlocs="0,0;49213,104775;38100,104775;0,0" o:connectangles="0,0,0,0"/>
                         </v:shape>
-                        <v:shape id="Forma libre 30" o:spid="_x0000_s1053" style="position:absolute;left:3171;top:58644;width:111;height:682;visibility:visible;mso-wrap-style:square;v-text-anchor:top" coordsize="7,43" o:gfxdata="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" path="m,l7,17r,26l6,40,,25,,xe" fillcolor="#1f497d [3215]" strokecolor="#1f497d [3215]" strokeweight="0">
+                        <v:shape id="Forma libre 30" o:spid="_x0000_s1053" style="position:absolute;left:3171;top:58644;width:111;height:682;visibility:visible;mso-wrap-style:square;v-text-anchor:top" coordsize="7,43" o:gfxdata="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" path="m,l7,17r,26l6,40,,25,,xe" fillcolor="#1f497d [3215]" strokecolor="#1f497d [3215]" strokeweight="0">
                           <v:fill opacity="13107f"/>
                           <v:stroke opacity="13107f"/>
                           <v:path arrowok="t" o:connecttype="custom" o:connectlocs="0,0;11113,26988;11113,68263;9525,63500;0,39688;0,0" o:connectangles="0,0,0,0,0,0"/>
                         </v:shape>
-                        <v:shape id="Forma libre 31" o:spid="_x0000_s1054" style="position:absolute;left:3409;top:61358;width:731;height:1921;visibility:visible;mso-wrap-style:square;v-text-anchor:top" coordsize="46,121" o:gfxdata="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" path="m,l7,16,22,50,33,86r13,35l45,121,14,55,11,44,,xe" fillcolor="#1f497d [3215]" strokecolor="#1f497d [3215]" strokeweight="0">
+                        <v:shape id="Forma libre 31" o:spid="_x0000_s1054" style="position:absolute;left:3409;top:61358;width:731;height:1921;visibility:visible;mso-wrap-style:square;v-text-anchor:top" coordsize="46,121" o:gfxdata="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" path="m,l7,16,22,50,33,86r13,35l45,121,14,55,11,44,,xe" fillcolor="#1f497d [3215]" strokecolor="#1f497d [3215]" strokeweight="0">
                           <v:fill opacity="13107f"/>
                           <v:stroke opacity="13107f"/>
                           <v:path arrowok="t" o:connecttype="custom" o:connectlocs="0,0;11113,25400;34925,79375;52388,136525;73025,192088;71438,192088;22225,87313;17463,69850;0,0" o:connectangles="0,0,0,0,0,0,0,0,0"/>
@@ -3608,7 +3613,10 @@
           </w:r>
           <w:r>
             <w:rPr>
+              <w:rFonts w:ascii="Arial" w:hAnsi="Arial" w:cs="Arial"/>
               <w:noProof/>
+              <w:sz w:val="24"/>
+              <w:szCs w:val="24"/>
               <w:lang w:val="es-CO" w:eastAsia="es-CO"/>
             </w:rPr>
             <mc:AlternateContent>
@@ -3879,20 +3887,22 @@
           <w:r>
             <w:rPr>
               <w:noProof/>
+              <w:sz w:val="24"/>
+              <w:szCs w:val="24"/>
             </w:rPr>
             <mc:AlternateContent>
               <mc:Choice Requires="wps">
                 <w:drawing>
-                  <wp:anchor distT="0" distB="0" distL="114300" distR="114300" simplePos="0" relativeHeight="251662336" behindDoc="0" locked="0" layoutInCell="1" allowOverlap="1" wp14:anchorId="7DD3CF98" wp14:editId="74BC95FD">
+                  <wp:anchor distT="0" distB="0" distL="114300" distR="114300" simplePos="0" relativeHeight="251662336" behindDoc="0" locked="0" layoutInCell="1" allowOverlap="1" wp14:anchorId="7DD3CF98" wp14:editId="6EBFEA77">
                     <wp:simplePos x="0" y="0"/>
                     <wp:positionH relativeFrom="margin">
-                      <wp:align>right</wp:align>
+                      <wp:posOffset>609600</wp:posOffset>
                     </wp:positionH>
                     <wp:positionV relativeFrom="paragraph">
-                      <wp:posOffset>5213207</wp:posOffset>
+                      <wp:posOffset>3769995</wp:posOffset>
                     </wp:positionV>
-                    <wp:extent cx="3330054" cy="1610436"/>
-                    <wp:effectExtent l="0" t="0" r="3810" b="8890"/>
+                    <wp:extent cx="5734050" cy="2495550"/>
+                    <wp:effectExtent l="0" t="0" r="0" b="0"/>
                     <wp:wrapNone/>
                     <wp:docPr id="35" name="Cuadro de texto 35"/>
                     <wp:cNvGraphicFramePr/>
@@ -3903,7 +3913,7 @@
                           <wps:spPr>
                             <a:xfrm>
                               <a:off x="0" y="0"/>
-                              <a:ext cx="3330054" cy="1610436"/>
+                              <a:ext cx="5734050" cy="2495550"/>
                             </a:xfrm>
                             <a:prstGeom prst="rect">
                               <a:avLst/>
@@ -3921,14 +3931,12 @@
                                 <w:pPr>
                                   <w:rPr>
                                     <w:b/>
-                                    <w:color w:val="244061" w:themeColor="accent1" w:themeShade="80"/>
                                     <w:lang w:val="es-ES"/>
                                   </w:rPr>
                                 </w:pPr>
                                 <w:r>
                                   <w:rPr>
                                     <w:b/>
-                                    <w:color w:val="244061" w:themeColor="accent1" w:themeShade="80"/>
                                     <w:lang w:val="es-ES"/>
                                   </w:rPr>
                                   <w:t>TEAM</w:t>
@@ -3938,11 +3946,294 @@
                                 <w:pPr>
                                   <w:rPr>
                                     <w:b/>
-                                    <w:color w:val="244061" w:themeColor="accent1" w:themeShade="80"/>
                                     <w:lang w:val="es-ES"/>
                                   </w:rPr>
                                 </w:pPr>
                               </w:p>
+                              <w:tbl>
+                                <w:tblPr>
+                                  <w:tblStyle w:val="Tablaconcuadrcula"/>
+                                  <w:tblW w:w="0" w:type="auto"/>
+                                  <w:tblLook w:val="04A0" w:firstRow="1" w:lastRow="0" w:firstColumn="1" w:lastColumn="0" w:noHBand="0" w:noVBand="1"/>
+                                </w:tblPr>
+                                <w:tblGrid>
+                                  <w:gridCol w:w="2697"/>
+                                  <w:gridCol w:w="2684"/>
+                                  <w:gridCol w:w="3341"/>
+                                </w:tblGrid>
+                                <w:tr>
+                                  <w:tc>
+                                    <w:tcPr>
+                                      <w:tcW w:w="2912" w:type="dxa"/>
+                                    </w:tcPr>
+                                    <w:p>
+                                      <w:pPr>
+                                        <w:rPr>
+                                          <w:b/>
+                                          <w:lang w:val="es-ES"/>
+                                        </w:rPr>
+                                      </w:pPr>
+                                      <w:r>
+                                        <w:rPr>
+                                          <w:b/>
+                                          <w:lang w:val="es-ES"/>
+                                        </w:rPr>
+                                        <w:t xml:space="preserve">CC. 1053826239    </w:t>
+                                      </w:r>
+                                    </w:p>
+                                  </w:tc>
+                                  <w:tc>
+                                    <w:tcPr>
+                                      <w:tcW w:w="2912" w:type="dxa"/>
+                                    </w:tcPr>
+                                    <w:p>
+                                      <w:pPr>
+                                        <w:rPr>
+                                          <w:b/>
+                                          <w:lang w:val="es-ES"/>
+                                        </w:rPr>
+                                      </w:pPr>
+                                      <w:r>
+                                        <w:rPr>
+                                          <w:b/>
+                                          <w:lang w:val="es-ES"/>
+                                        </w:rPr>
+                                        <w:t>DAHIANA KATHERIN GÓMEZ S</w:t>
+                                      </w:r>
+                                    </w:p>
+                                  </w:tc>
+                                  <w:tc>
+                                    <w:tcPr>
+                                      <w:tcW w:w="2913" w:type="dxa"/>
+                                    </w:tcPr>
+                                    <w:p>
+                                      <w:pPr>
+                                        <w:rPr>
+                                          <w:b/>
+                                          <w:lang w:val="es-ES"/>
+                                        </w:rPr>
+                                      </w:pPr>
+                                      <w:r>
+                                        <w:rPr>
+                                          <w:b/>
+                                          <w:lang w:val="es-ES"/>
+                                        </w:rPr>
+                                        <w:t>dahianakathering@gmail.com</w:t>
+                                      </w:r>
+                                    </w:p>
+                                  </w:tc>
+                                </w:tr>
+                                <w:tr>
+                                  <w:tc>
+                                    <w:tcPr>
+                                      <w:tcW w:w="2912" w:type="dxa"/>
+                                    </w:tcPr>
+                                    <w:p>
+                                      <w:pPr>
+                                        <w:rPr>
+                                          <w:b/>
+                                          <w:lang w:val="es-ES"/>
+                                        </w:rPr>
+                                      </w:pPr>
+                                      <w:r>
+                                        <w:rPr>
+                                          <w:b/>
+                                          <w:lang w:val="es-ES"/>
+                                        </w:rPr>
+                                        <w:t>CC. 1019054516</w:t>
+                                      </w:r>
+                                    </w:p>
+                                  </w:tc>
+                                  <w:tc>
+                                    <w:tcPr>
+                                      <w:tcW w:w="2912" w:type="dxa"/>
+                                    </w:tcPr>
+                                    <w:p>
+                                      <w:pPr>
+                                        <w:rPr>
+                                          <w:b/>
+                                          <w:lang w:val="es-ES"/>
+                                        </w:rPr>
+                                      </w:pPr>
+                                      <w:r>
+                                        <w:rPr>
+                                          <w:b/>
+                                          <w:lang w:val="es-ES"/>
+                                        </w:rPr>
+                                        <w:t xml:space="preserve">GERMÁN TORRES                         </w:t>
+                                      </w:r>
+                                    </w:p>
+                                  </w:tc>
+                                  <w:tc>
+                                    <w:tcPr>
+                                      <w:tcW w:w="2913" w:type="dxa"/>
+                                    </w:tcPr>
+                                    <w:p>
+                                      <w:pPr>
+                                        <w:rPr>
+                                          <w:b/>
+                                          <w:lang w:val="es-ES"/>
+                                        </w:rPr>
+                                      </w:pPr>
+                                      <w:r>
+                                        <w:rPr>
+                                          <w:b/>
+                                          <w:shd w:val="clear" w:color="auto" w:fill="FFFFFF"/>
+                                        </w:rPr>
+                                        <w:t>ga.torres2283@gmail.com</w:t>
+                                      </w:r>
+                                    </w:p>
+                                  </w:tc>
+                                </w:tr>
+                                <w:tr>
+                                  <w:tc>
+                                    <w:tcPr>
+                                      <w:tcW w:w="2912" w:type="dxa"/>
+                                    </w:tcPr>
+                                    <w:p>
+                                      <w:pPr>
+                                        <w:rPr>
+                                          <w:b/>
+                                          <w:lang w:val="es-ES"/>
+                                        </w:rPr>
+                                      </w:pPr>
+                                      <w:r>
+                                        <w:rPr>
+                                          <w:b/>
+                                          <w:lang w:val="es-ES"/>
+                                        </w:rPr>
+                                        <w:t xml:space="preserve">CC. 1062676885   </w:t>
+                                      </w:r>
+                                    </w:p>
+                                  </w:tc>
+                                  <w:tc>
+                                    <w:tcPr>
+                                      <w:tcW w:w="2912" w:type="dxa"/>
+                                    </w:tcPr>
+                                    <w:p>
+                                      <w:pPr>
+                                        <w:rPr>
+                                          <w:b/>
+                                          <w:lang w:val="es-ES"/>
+                                        </w:rPr>
+                                      </w:pPr>
+                                      <w:r>
+                                        <w:rPr>
+                                          <w:b/>
+                                          <w:lang w:val="es-ES"/>
+                                        </w:rPr>
+                                        <w:t>AMAURY GUZMÁN</w:t>
+                                      </w:r>
+                                    </w:p>
+                                    <w:p>
+                                      <w:pPr>
+                                        <w:rPr>
+                                          <w:b/>
+                                          <w:lang w:val="es-ES"/>
+                                        </w:rPr>
+                                      </w:pPr>
+                                    </w:p>
+                                  </w:tc>
+                                  <w:tc>
+                                    <w:tcPr>
+                                      <w:tcW w:w="2913" w:type="dxa"/>
+                                    </w:tcPr>
+                                    <w:p>
+                                      <w:pPr>
+                                        <w:rPr>
+                                          <w:b/>
+                                          <w:lang w:val="es-ES"/>
+                                        </w:rPr>
+                                      </w:pPr>
+                                      <w:r>
+                                        <w:rPr>
+                                          <w:b/>
+                                          <w:shd w:val="clear" w:color="auto" w:fill="FFFFFF"/>
+                                        </w:rPr>
+                                        <w:t>inguz01@gmail.com</w:t>
+                                      </w:r>
+                                    </w:p>
+                                  </w:tc>
+                                </w:tr>
+                                <w:tr>
+                                  <w:tc>
+                                    <w:tcPr>
+                                      <w:tcW w:w="2912" w:type="dxa"/>
+                                    </w:tcPr>
+                                    <w:p>
+                                      <w:pPr>
+                                        <w:rPr>
+                                          <w:b/>
+                                          <w:lang w:val="es-ES"/>
+                                        </w:rPr>
+                                      </w:pPr>
+                                      <w:r>
+                                        <w:rPr>
+                                          <w:b/>
+                                          <w:lang w:val="es-ES"/>
+                                        </w:rPr>
+                                        <w:t>CC. 79316938</w:t>
+                                      </w:r>
+                                      <w:r>
+                                        <w:rPr>
+                                          <w:sz w:val="20"/>
+                                          <w:szCs w:val="20"/>
+                                          <w:shd w:val="clear" w:color="auto" w:fill="FFFFFF"/>
+                                        </w:rPr>
+                                        <w:t xml:space="preserve">       </w:t>
+                                      </w:r>
+                                    </w:p>
+                                  </w:tc>
+                                  <w:tc>
+                                    <w:tcPr>
+                                      <w:tcW w:w="2912" w:type="dxa"/>
+                                    </w:tcPr>
+                                    <w:p>
+                                      <w:pPr>
+                                        <w:rPr>
+                                          <w:b/>
+                                          <w:lang w:val="es-ES"/>
+                                        </w:rPr>
+                                      </w:pPr>
+                                      <w:r>
+                                        <w:rPr>
+                                          <w:b/>
+                                          <w:lang w:val="es-ES"/>
+                                        </w:rPr>
+                                        <w:t>JCARLO GIRALDO O.</w:t>
+                                      </w:r>
+                                    </w:p>
+                                    <w:p>
+                                      <w:pPr>
+                                        <w:rPr>
+                                          <w:b/>
+                                          <w:lang w:val="es-ES"/>
+                                        </w:rPr>
+                                      </w:pPr>
+                                    </w:p>
+                                  </w:tc>
+                                  <w:tc>
+                                    <w:tcPr>
+                                      <w:tcW w:w="2913" w:type="dxa"/>
+                                    </w:tcPr>
+                                    <w:p>
+                                      <w:pPr>
+                                        <w:rPr>
+                                          <w:b/>
+                                          <w:lang w:val="es-ES"/>
+                                        </w:rPr>
+                                      </w:pPr>
+                                      <w:r>
+                                        <w:rPr>
+                                          <w:b/>
+                                          <w:shd w:val="clear" w:color="auto" w:fill="FFFFFF"/>
+                                        </w:rPr>
+                                        <w:t>jcarlogiraldo@gmail.com</w:t>
+                                      </w:r>
+                                    </w:p>
+                                  </w:tc>
+                                </w:tr>
+                              </w:tbl>
                               <w:p>
                                 <w:pPr>
                                   <w:rPr>
@@ -3951,48 +4242,6 @@
                                     <w:lang w:val="es-ES"/>
                                   </w:rPr>
                                 </w:pPr>
-                                <w:r>
-                                  <w:rPr>
-                                    <w:b/>
-                                    <w:color w:val="244061" w:themeColor="accent1" w:themeShade="80"/>
-                                    <w:lang w:val="es-ES"/>
-                                  </w:rPr>
-                                  <w:t>DAHIANA GÓMEZ</w:t>
-                                </w:r>
-                              </w:p>
-                              <w:p>
-                                <w:pPr>
-                                  <w:rPr>
-                                    <w:b/>
-                                    <w:color w:val="244061" w:themeColor="accent1" w:themeShade="80"/>
-                                    <w:lang w:val="es-ES"/>
-                                  </w:rPr>
-                                </w:pPr>
-                                <w:r>
-                                  <w:rPr>
-                                    <w:b/>
-                                    <w:color w:val="244061" w:themeColor="accent1" w:themeShade="80"/>
-                                    <w:lang w:val="es-ES"/>
-                                  </w:rPr>
-                                  <w:t>GERMÁN TORRES</w:t>
-                                </w:r>
-                              </w:p>
-                              <w:p>
-                                <w:pPr>
-                                  <w:rPr>
-                                    <w:b/>
-                                    <w:color w:val="244061" w:themeColor="accent1" w:themeShade="80"/>
-                                    <w:lang w:val="es-ES"/>
-                                  </w:rPr>
-                                </w:pPr>
-                                <w:r>
-                                  <w:rPr>
-                                    <w:b/>
-                                    <w:color w:val="244061" w:themeColor="accent1" w:themeShade="80"/>
-                                    <w:lang w:val="es-ES"/>
-                                  </w:rPr>
-                                  <w:t>AMAURY GUZMÁN</w:t>
-                                </w:r>
                               </w:p>
                             </w:txbxContent>
                           </wps:txbx>
@@ -4005,6 +4254,9 @@
                         </wps:wsp>
                       </a:graphicData>
                     </a:graphic>
+                    <wp14:sizeRelH relativeFrom="margin">
+                      <wp14:pctWidth>0</wp14:pctWidth>
+                    </wp14:sizeRelH>
                     <wp14:sizeRelV relativeFrom="margin">
                       <wp14:pctHeight>0</wp14:pctHeight>
                     </wp14:sizeRelV>
@@ -4013,21 +4265,19 @@
               </mc:Choice>
               <mc:Fallback>
                 <w:pict>
-                  <v:shape w14:anchorId="7DD3CF98" id="Cuadro de texto 35" o:spid="_x0000_s1056" type="#_x0000_t202" style="position:absolute;margin-left:211pt;margin-top:410.5pt;width:262.2pt;height:126.8pt;z-index:251662336;visibility:visible;mso-wrap-style:square;mso-height-percent:0;mso-wrap-distance-left:9pt;mso-wrap-distance-top:0;mso-wrap-distance-right:9pt;mso-wrap-distance-bottom:0;mso-position-horizontal:right;mso-position-horizontal-relative:margin;mso-position-vertical:absolute;mso-position-vertical-relative:text;mso-height-percent:0;mso-height-relative:margin;v-text-anchor:top" o:gfxdata="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" fillcolor="white [3201]" stroked="f" strokeweight=".5pt">
+                  <v:shape w14:anchorId="7DD3CF98" id="Cuadro de texto 35" o:spid="_x0000_s1056" type="#_x0000_t202" style="position:absolute;margin-left:48pt;margin-top:296.85pt;width:451.5pt;height:196.5pt;z-index:251662336;visibility:visible;mso-wrap-style:square;mso-width-percent:0;mso-height-percent:0;mso-wrap-distance-left:9pt;mso-wrap-distance-top:0;mso-wrap-distance-right:9pt;mso-wrap-distance-bottom:0;mso-position-horizontal:absolute;mso-position-horizontal-relative:margin;mso-position-vertical:absolute;mso-position-vertical-relative:text;mso-width-percent:0;mso-height-percent:0;mso-width-relative:margin;mso-height-relative:margin;v-text-anchor:top" o:gfxdata="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" fillcolor="white [3201]" stroked="f" strokeweight=".5pt">
                     <v:textbox>
                       <w:txbxContent>
                         <w:p>
                           <w:pPr>
                             <w:rPr>
                               <w:b/>
-                              <w:color w:val="244061" w:themeColor="accent1" w:themeShade="80"/>
                               <w:lang w:val="es-ES"/>
                             </w:rPr>
                           </w:pPr>
                           <w:r>
                             <w:rPr>
                               <w:b/>
-                              <w:color w:val="244061" w:themeColor="accent1" w:themeShade="80"/>
                               <w:lang w:val="es-ES"/>
                             </w:rPr>
                             <w:t>TEAM</w:t>
@@ -4037,11 +4287,294 @@
                           <w:pPr>
                             <w:rPr>
                               <w:b/>
-                              <w:color w:val="244061" w:themeColor="accent1" w:themeShade="80"/>
                               <w:lang w:val="es-ES"/>
                             </w:rPr>
                           </w:pPr>
                         </w:p>
+                        <w:tbl>
+                          <w:tblPr>
+                            <w:tblStyle w:val="Tablaconcuadrcula"/>
+                            <w:tblW w:w="0" w:type="auto"/>
+                            <w:tblLook w:val="04A0" w:firstRow="1" w:lastRow="0" w:firstColumn="1" w:lastColumn="0" w:noHBand="0" w:noVBand="1"/>
+                          </w:tblPr>
+                          <w:tblGrid>
+                            <w:gridCol w:w="2697"/>
+                            <w:gridCol w:w="2684"/>
+                            <w:gridCol w:w="3341"/>
+                          </w:tblGrid>
+                          <w:tr>
+                            <w:tc>
+                              <w:tcPr>
+                                <w:tcW w:w="2912" w:type="dxa"/>
+                              </w:tcPr>
+                              <w:p>
+                                <w:pPr>
+                                  <w:rPr>
+                                    <w:b/>
+                                    <w:lang w:val="es-ES"/>
+                                  </w:rPr>
+                                </w:pPr>
+                                <w:r>
+                                  <w:rPr>
+                                    <w:b/>
+                                    <w:lang w:val="es-ES"/>
+                                  </w:rPr>
+                                  <w:t xml:space="preserve">CC. 1053826239    </w:t>
+                                </w:r>
+                              </w:p>
+                            </w:tc>
+                            <w:tc>
+                              <w:tcPr>
+                                <w:tcW w:w="2912" w:type="dxa"/>
+                              </w:tcPr>
+                              <w:p>
+                                <w:pPr>
+                                  <w:rPr>
+                                    <w:b/>
+                                    <w:lang w:val="es-ES"/>
+                                  </w:rPr>
+                                </w:pPr>
+                                <w:r>
+                                  <w:rPr>
+                                    <w:b/>
+                                    <w:lang w:val="es-ES"/>
+                                  </w:rPr>
+                                  <w:t>DAHIANA KATHERIN GÓMEZ S</w:t>
+                                </w:r>
+                              </w:p>
+                            </w:tc>
+                            <w:tc>
+                              <w:tcPr>
+                                <w:tcW w:w="2913" w:type="dxa"/>
+                              </w:tcPr>
+                              <w:p>
+                                <w:pPr>
+                                  <w:rPr>
+                                    <w:b/>
+                                    <w:lang w:val="es-ES"/>
+                                  </w:rPr>
+                                </w:pPr>
+                                <w:r>
+                                  <w:rPr>
+                                    <w:b/>
+                                    <w:lang w:val="es-ES"/>
+                                  </w:rPr>
+                                  <w:t>dahianakathering@gmail.com</w:t>
+                                </w:r>
+                              </w:p>
+                            </w:tc>
+                          </w:tr>
+                          <w:tr>
+                            <w:tc>
+                              <w:tcPr>
+                                <w:tcW w:w="2912" w:type="dxa"/>
+                              </w:tcPr>
+                              <w:p>
+                                <w:pPr>
+                                  <w:rPr>
+                                    <w:b/>
+                                    <w:lang w:val="es-ES"/>
+                                  </w:rPr>
+                                </w:pPr>
+                                <w:r>
+                                  <w:rPr>
+                                    <w:b/>
+                                    <w:lang w:val="es-ES"/>
+                                  </w:rPr>
+                                  <w:t>CC. 1019054516</w:t>
+                                </w:r>
+                              </w:p>
+                            </w:tc>
+                            <w:tc>
+                              <w:tcPr>
+                                <w:tcW w:w="2912" w:type="dxa"/>
+                              </w:tcPr>
+                              <w:p>
+                                <w:pPr>
+                                  <w:rPr>
+                                    <w:b/>
+                                    <w:lang w:val="es-ES"/>
+                                  </w:rPr>
+                                </w:pPr>
+                                <w:r>
+                                  <w:rPr>
+                                    <w:b/>
+                                    <w:lang w:val="es-ES"/>
+                                  </w:rPr>
+                                  <w:t xml:space="preserve">GERMÁN TORRES                         </w:t>
+                                </w:r>
+                              </w:p>
+                            </w:tc>
+                            <w:tc>
+                              <w:tcPr>
+                                <w:tcW w:w="2913" w:type="dxa"/>
+                              </w:tcPr>
+                              <w:p>
+                                <w:pPr>
+                                  <w:rPr>
+                                    <w:b/>
+                                    <w:lang w:val="es-ES"/>
+                                  </w:rPr>
+                                </w:pPr>
+                                <w:r>
+                                  <w:rPr>
+                                    <w:b/>
+                                    <w:shd w:val="clear" w:color="auto" w:fill="FFFFFF"/>
+                                  </w:rPr>
+                                  <w:t>ga.torres2283@gmail.com</w:t>
+                                </w:r>
+                              </w:p>
+                            </w:tc>
+                          </w:tr>
+                          <w:tr>
+                            <w:tc>
+                              <w:tcPr>
+                                <w:tcW w:w="2912" w:type="dxa"/>
+                              </w:tcPr>
+                              <w:p>
+                                <w:pPr>
+                                  <w:rPr>
+                                    <w:b/>
+                                    <w:lang w:val="es-ES"/>
+                                  </w:rPr>
+                                </w:pPr>
+                                <w:r>
+                                  <w:rPr>
+                                    <w:b/>
+                                    <w:lang w:val="es-ES"/>
+                                  </w:rPr>
+                                  <w:t xml:space="preserve">CC. 1062676885   </w:t>
+                                </w:r>
+                              </w:p>
+                            </w:tc>
+                            <w:tc>
+                              <w:tcPr>
+                                <w:tcW w:w="2912" w:type="dxa"/>
+                              </w:tcPr>
+                              <w:p>
+                                <w:pPr>
+                                  <w:rPr>
+                                    <w:b/>
+                                    <w:lang w:val="es-ES"/>
+                                  </w:rPr>
+                                </w:pPr>
+                                <w:r>
+                                  <w:rPr>
+                                    <w:b/>
+                                    <w:lang w:val="es-ES"/>
+                                  </w:rPr>
+                                  <w:t>AMAURY GUZMÁN</w:t>
+                                </w:r>
+                              </w:p>
+                              <w:p>
+                                <w:pPr>
+                                  <w:rPr>
+                                    <w:b/>
+                                    <w:lang w:val="es-ES"/>
+                                  </w:rPr>
+                                </w:pPr>
+                              </w:p>
+                            </w:tc>
+                            <w:tc>
+                              <w:tcPr>
+                                <w:tcW w:w="2913" w:type="dxa"/>
+                              </w:tcPr>
+                              <w:p>
+                                <w:pPr>
+                                  <w:rPr>
+                                    <w:b/>
+                                    <w:lang w:val="es-ES"/>
+                                  </w:rPr>
+                                </w:pPr>
+                                <w:r>
+                                  <w:rPr>
+                                    <w:b/>
+                                    <w:shd w:val="clear" w:color="auto" w:fill="FFFFFF"/>
+                                  </w:rPr>
+                                  <w:t>inguz01@gmail.com</w:t>
+                                </w:r>
+                              </w:p>
+                            </w:tc>
+                          </w:tr>
+                          <w:tr>
+                            <w:tc>
+                              <w:tcPr>
+                                <w:tcW w:w="2912" w:type="dxa"/>
+                              </w:tcPr>
+                              <w:p>
+                                <w:pPr>
+                                  <w:rPr>
+                                    <w:b/>
+                                    <w:lang w:val="es-ES"/>
+                                  </w:rPr>
+                                </w:pPr>
+                                <w:r>
+                                  <w:rPr>
+                                    <w:b/>
+                                    <w:lang w:val="es-ES"/>
+                                  </w:rPr>
+                                  <w:t>CC. 79316938</w:t>
+                                </w:r>
+                                <w:r>
+                                  <w:rPr>
+                                    <w:sz w:val="20"/>
+                                    <w:szCs w:val="20"/>
+                                    <w:shd w:val="clear" w:color="auto" w:fill="FFFFFF"/>
+                                  </w:rPr>
+                                  <w:t xml:space="preserve">       </w:t>
+                                </w:r>
+                              </w:p>
+                            </w:tc>
+                            <w:tc>
+                              <w:tcPr>
+                                <w:tcW w:w="2912" w:type="dxa"/>
+                              </w:tcPr>
+                              <w:p>
+                                <w:pPr>
+                                  <w:rPr>
+                                    <w:b/>
+                                    <w:lang w:val="es-ES"/>
+                                  </w:rPr>
+                                </w:pPr>
+                                <w:r>
+                                  <w:rPr>
+                                    <w:b/>
+                                    <w:lang w:val="es-ES"/>
+                                  </w:rPr>
+                                  <w:t>JCARLO GIRALDO O.</w:t>
+                                </w:r>
+                              </w:p>
+                              <w:p>
+                                <w:pPr>
+                                  <w:rPr>
+                                    <w:b/>
+                                    <w:lang w:val="es-ES"/>
+                                  </w:rPr>
+                                </w:pPr>
+                              </w:p>
+                            </w:tc>
+                            <w:tc>
+                              <w:tcPr>
+                                <w:tcW w:w="2913" w:type="dxa"/>
+                              </w:tcPr>
+                              <w:p>
+                                <w:pPr>
+                                  <w:rPr>
+                                    <w:b/>
+                                    <w:lang w:val="es-ES"/>
+                                  </w:rPr>
+                                </w:pPr>
+                                <w:r>
+                                  <w:rPr>
+                                    <w:b/>
+                                    <w:shd w:val="clear" w:color="auto" w:fill="FFFFFF"/>
+                                  </w:rPr>
+                                  <w:t>jcarlogiraldo@gmail.com</w:t>
+                                </w:r>
+                              </w:p>
+                            </w:tc>
+                          </w:tr>
+                        </w:tbl>
                         <w:p>
                           <w:pPr>
                             <w:rPr>
@@ -4050,48 +4583,6 @@
                               <w:lang w:val="es-ES"/>
                             </w:rPr>
                           </w:pPr>
-                          <w:r>
-                            <w:rPr>
-                              <w:b/>
-                              <w:color w:val="244061" w:themeColor="accent1" w:themeShade="80"/>
-                              <w:lang w:val="es-ES"/>
-                            </w:rPr>
-                            <w:t>DAHIANA GÓMEZ</w:t>
-                          </w:r>
-                        </w:p>
-                        <w:p>
-                          <w:pPr>
-                            <w:rPr>
-                              <w:b/>
-                              <w:color w:val="244061" w:themeColor="accent1" w:themeShade="80"/>
-                              <w:lang w:val="es-ES"/>
-                            </w:rPr>
-                          </w:pPr>
-                          <w:r>
-                            <w:rPr>
-                              <w:b/>
-                              <w:color w:val="244061" w:themeColor="accent1" w:themeShade="80"/>
-                              <w:lang w:val="es-ES"/>
-                            </w:rPr>
-                            <w:t>GERMÁN TORRES</w:t>
-                          </w:r>
-                        </w:p>
-                        <w:p>
-                          <w:pPr>
-                            <w:rPr>
-                              <w:b/>
-                              <w:color w:val="244061" w:themeColor="accent1" w:themeShade="80"/>
-                              <w:lang w:val="es-ES"/>
-                            </w:rPr>
-                          </w:pPr>
-                          <w:r>
-                            <w:rPr>
-                              <w:b/>
-                              <w:color w:val="244061" w:themeColor="accent1" w:themeShade="80"/>
-                              <w:lang w:val="es-ES"/>
-                            </w:rPr>
-                            <w:t>AMAURY GUZMÁN</w:t>
-                          </w:r>
                         </w:p>
                       </w:txbxContent>
                     </v:textbox>
@@ -4104,6 +4595,8 @@
           <w:r>
             <w:rPr>
               <w:noProof/>
+              <w:sz w:val="24"/>
+              <w:szCs w:val="24"/>
             </w:rPr>
             <mc:AlternateContent>
               <mc:Choice Requires="wps">
@@ -4563,6 +5056,7 @@
         <w:rPr>
           <w:sz w:val="24"/>
           <w:szCs w:val="24"/>
+          <w:lang w:val="en-US"/>
         </w:rPr>
       </w:pPr>
     </w:p>
@@ -4572,6 +5066,7 @@
         <w:rPr>
           <w:sz w:val="24"/>
           <w:szCs w:val="24"/>
+          <w:lang w:val="en-US"/>
         </w:rPr>
       </w:pPr>
     </w:p>
@@ -4582,6 +5077,7 @@
           <w:b/>
           <w:sz w:val="24"/>
           <w:szCs w:val="24"/>
+          <w:lang w:val="en-US"/>
         </w:rPr>
       </w:pPr>
       <w:r>
@@ -4589,234 +5085,9 @@
           <w:b/>
           <w:sz w:val="24"/>
           <w:szCs w:val="24"/>
+          <w:lang w:val="en-US"/>
         </w:rPr>
         <w:lastRenderedPageBreak/>
-        <w:t>TEAM PRESENTATION</w:t>
-      </w:r>
-    </w:p>
-    <w:p>
-      <w:pPr>
-        <w:jc w:val="both"/>
-        <w:rPr>
-          <w:b/>
-          <w:sz w:val="24"/>
-          <w:szCs w:val="24"/>
-        </w:rPr>
-      </w:pPr>
-    </w:p>
-    <w:p>
-      <w:pPr>
-        <w:pStyle w:val="Prrafodelista"/>
-        <w:numPr>
-          <w:ilvl w:val="0"/>
-          <w:numId w:val="5"/>
-        </w:numPr>
-        <w:jc w:val="both"/>
-        <w:rPr>
-          <w:sz w:val="24"/>
-          <w:szCs w:val="24"/>
-        </w:rPr>
-      </w:pPr>
-      <w:r>
-        <w:rPr>
-          <w:sz w:val="24"/>
-          <w:szCs w:val="24"/>
-        </w:rPr>
-        <w:t>Amaury Guzmán</w:t>
-      </w:r>
-    </w:p>
-    <w:p>
-      <w:pPr>
-        <w:pStyle w:val="HTMLconformatoprevio"/>
-        <w:shd w:val="clear" w:color="auto" w:fill="F8F9FA"/>
-        <w:spacing w:line="540" w:lineRule="atLeast"/>
-        <w:rPr>
-          <w:rFonts w:ascii="Arial" w:hAnsi="Arial"/>
-          <w:sz w:val="24"/>
-          <w:szCs w:val="24"/>
-        </w:rPr>
-      </w:pPr>
-      <w:r>
-        <w:rPr>
-          <w:rFonts w:ascii="Arial" w:hAnsi="Arial"/>
-          <w:sz w:val="24"/>
-          <w:szCs w:val="24"/>
-        </w:rPr>
-        <w:t>Industrial Engineer, master’s degree in Project Management, I worked in various economic sectors, such as financial, tourism, industrial, health</w:t>
-      </w:r>
-      <w:r>
-        <w:rPr>
-          <w:rFonts w:ascii="Arial" w:hAnsi="Arial"/>
-          <w:sz w:val="24"/>
-          <w:szCs w:val="24"/>
-        </w:rPr>
-        <w:t>.</w:t>
-      </w:r>
-    </w:p>
-    <w:p>
-      <w:pPr>
-        <w:pStyle w:val="HTMLconformatoprevio"/>
-        <w:shd w:val="clear" w:color="auto" w:fill="F8F9FA"/>
-        <w:spacing w:line="540" w:lineRule="atLeast"/>
-        <w:rPr>
-          <w:rFonts w:ascii="Arial" w:hAnsi="Arial"/>
-          <w:sz w:val="24"/>
-          <w:szCs w:val="24"/>
-        </w:rPr>
-      </w:pPr>
-    </w:p>
-    <w:p>
-      <w:pPr>
-        <w:pStyle w:val="HTMLconformatoprevio"/>
-        <w:shd w:val="clear" w:color="auto" w:fill="F8F9FA"/>
-        <w:spacing w:line="540" w:lineRule="atLeast"/>
-        <w:rPr>
-          <w:rFonts w:ascii="Arial" w:hAnsi="Arial"/>
-          <w:sz w:val="24"/>
-          <w:szCs w:val="24"/>
-        </w:rPr>
-      </w:pPr>
-      <w:r>
-        <w:rPr>
-          <w:rFonts w:ascii="Arial" w:hAnsi="Arial"/>
-          <w:sz w:val="24"/>
-          <w:szCs w:val="24"/>
-        </w:rPr>
-        <w:t>German Torres</w:t>
-      </w:r>
-    </w:p>
-    <w:p>
-      <w:pPr>
-        <w:pStyle w:val="HTMLconformatoprevio"/>
-        <w:shd w:val="clear" w:color="auto" w:fill="F8F9FA"/>
-        <w:spacing w:line="540" w:lineRule="atLeast"/>
-        <w:rPr>
-          <w:rFonts w:ascii="Arial" w:hAnsi="Arial"/>
-          <w:sz w:val="24"/>
-          <w:szCs w:val="24"/>
-        </w:rPr>
-      </w:pPr>
-    </w:p>
-    <w:p>
-      <w:pPr>
-        <w:pStyle w:val="NormalWeb"/>
-        <w:spacing w:before="0" w:beforeAutospacing="0" w:after="0" w:afterAutospacing="0" w:line="480" w:lineRule="auto"/>
-      </w:pPr>
-      <w:r>
-        <w:rPr>
-          <w:rFonts w:ascii="Arial" w:hAnsi="Arial" w:cs="Arial"/>
-          <w:color w:val="000000"/>
-          <w:shd w:val="clear" w:color="auto" w:fill="F8F9FA"/>
-        </w:rPr>
-        <w:t>Ingeniero Biomédico. He realizado cursos básicos del SENA para programación en C++, también conozco el lenguaje de programación Matlab, el cual utilizaba durante mi proceso de formación académica y después en grupo de investigación sobre análisis de ondas de sueño.</w:t>
-      </w:r>
-    </w:p>
-    <w:p>
-      <w:pPr>
-        <w:pStyle w:val="NormalWeb"/>
-        <w:spacing w:before="0" w:beforeAutospacing="0" w:after="0" w:afterAutospacing="0"/>
-      </w:pPr>
-      <w:r>
-        <w:rPr>
-          <w:rFonts w:ascii="Arial" w:hAnsi="Arial" w:cs="Arial"/>
-          <w:color w:val="000000"/>
-        </w:rPr>
-        <w:t>Adicionalmente poseo conocimientos básicos sobre Python y Java impartidos por MINTIC</w:t>
-      </w:r>
-    </w:p>
-    <w:p>
-      <w:pPr>
-        <w:pStyle w:val="HTMLconformatoprevio"/>
-        <w:shd w:val="clear" w:color="auto" w:fill="F8F9FA"/>
-        <w:spacing w:line="540" w:lineRule="atLeast"/>
-        <w:rPr>
-          <w:rFonts w:ascii="Arial" w:hAnsi="Arial"/>
-          <w:sz w:val="24"/>
-          <w:szCs w:val="24"/>
-        </w:rPr>
-      </w:pPr>
-    </w:p>
-    <w:p>
-      <w:pPr>
-        <w:pStyle w:val="HTMLconformatoprevio"/>
-        <w:shd w:val="clear" w:color="auto" w:fill="F8F9FA"/>
-        <w:spacing w:line="540" w:lineRule="atLeast"/>
-        <w:rPr>
-          <w:rFonts w:ascii="Arial" w:hAnsi="Arial"/>
-          <w:sz w:val="24"/>
-          <w:szCs w:val="24"/>
-        </w:rPr>
-      </w:pPr>
-      <w:bookmarkStart w:id="0" w:name="_GoBack"/>
-      <w:bookmarkEnd w:id="0"/>
-    </w:p>
-    <w:p>
-      <w:pPr>
-        <w:pStyle w:val="HTMLconformatoprevio"/>
-        <w:shd w:val="clear" w:color="auto" w:fill="F8F9FA"/>
-        <w:spacing w:line="540" w:lineRule="atLeast"/>
-        <w:rPr>
-          <w:rFonts w:ascii="Arial" w:hAnsi="Arial"/>
-          <w:sz w:val="24"/>
-          <w:szCs w:val="24"/>
-        </w:rPr>
-      </w:pPr>
-      <w:r>
-        <w:rPr>
-          <w:rFonts w:ascii="Arial" w:hAnsi="Arial"/>
-          <w:sz w:val="24"/>
-          <w:szCs w:val="24"/>
-        </w:rPr>
-        <w:t xml:space="preserve"> </w:t>
-      </w:r>
-    </w:p>
-    <w:p>
-      <w:pPr>
-        <w:jc w:val="both"/>
-        <w:rPr>
-          <w:sz w:val="24"/>
-          <w:szCs w:val="24"/>
-          <w:lang w:val="en-US"/>
-        </w:rPr>
-      </w:pPr>
-    </w:p>
-    <w:p>
-      <w:pPr>
-        <w:jc w:val="both"/>
-        <w:rPr>
-          <w:sz w:val="24"/>
-          <w:szCs w:val="24"/>
-          <w:lang w:val="en-US"/>
-        </w:rPr>
-      </w:pPr>
-    </w:p>
-    <w:p>
-      <w:pPr>
-        <w:jc w:val="both"/>
-        <w:rPr>
-          <w:sz w:val="24"/>
-          <w:szCs w:val="24"/>
-          <w:lang w:val="en-US"/>
-        </w:rPr>
-      </w:pPr>
-    </w:p>
-    <w:p>
-      <w:pPr>
-        <w:jc w:val="both"/>
-        <w:rPr>
-          <w:b/>
-          <w:sz w:val="24"/>
-          <w:szCs w:val="24"/>
-          <w:lang w:val="en-US"/>
-        </w:rPr>
-      </w:pPr>
-      <w:r>
-        <w:rPr>
-          <w:b/>
-          <w:sz w:val="24"/>
-          <w:szCs w:val="24"/>
-          <w:lang w:val="en-US"/>
-        </w:rPr>
         <w:t>DESCRIPTION OF THE PROCESS TO ACHIEVE THE SPRINT</w:t>
       </w:r>
     </w:p>
@@ -4875,8 +5146,25 @@
           <w:sz w:val="24"/>
           <w:szCs w:val="24"/>
         </w:rPr>
-        <w:t>del equipo el objetivo de definir los roles de cada integrante:</w:t>
-      </w:r>
+        <w:t xml:space="preserve">del equipo el objetivo de definir los roles de cada </w:t>
+      </w:r>
+      <w:r>
+        <w:rPr>
+          <w:sz w:val="24"/>
+          <w:szCs w:val="24"/>
+        </w:rPr>
+        <w:t>integrante</w:t>
+      </w:r>
+    </w:p>
+    <w:p>
+      <w:pPr>
+        <w:ind w:left="1440"/>
+        <w:jc w:val="both"/>
+        <w:rPr>
+          <w:sz w:val="24"/>
+          <w:szCs w:val="24"/>
+        </w:rPr>
+      </w:pPr>
     </w:p>
     <w:p>
       <w:pPr>
@@ -4981,21 +5269,12 @@
           <w:szCs w:val="24"/>
         </w:rPr>
       </w:pPr>
-      <w:proofErr w:type="spellStart"/>
-      <w:r>
-        <w:rPr>
-          <w:sz w:val="24"/>
-          <w:szCs w:val="24"/>
-        </w:rPr>
-        <w:t>Dahiana</w:t>
-      </w:r>
-      <w:proofErr w:type="spellEnd"/>
-      <w:r>
-        <w:rPr>
-          <w:sz w:val="24"/>
-          <w:szCs w:val="24"/>
-        </w:rPr>
-        <w:t xml:space="preserve"> Gómez</w:t>
+      <w:r>
+        <w:rPr>
+          <w:sz w:val="24"/>
+          <w:szCs w:val="24"/>
+        </w:rPr>
+        <w:t>Dahiana Gómez</w:t>
       </w:r>
       <w:r>
         <w:rPr>
@@ -5097,6 +5376,15 @@
     </w:p>
     <w:p>
       <w:pPr>
+        <w:jc w:val="both"/>
+        <w:rPr>
+          <w:sz w:val="24"/>
+          <w:szCs w:val="24"/>
+        </w:rPr>
+      </w:pPr>
+    </w:p>
+    <w:p>
+      <w:pPr>
         <w:numPr>
           <w:ilvl w:val="0"/>
           <w:numId w:val="1"/>
@@ -5112,7 +5400,6 @@
           <w:sz w:val="24"/>
           <w:szCs w:val="24"/>
         </w:rPr>
-        <w:lastRenderedPageBreak/>
         <w:t xml:space="preserve">Se registran las </w:t>
       </w:r>
       <w:r>
@@ -5145,6 +5432,15 @@
         </w:rPr>
         <w:t>.</w:t>
       </w:r>
+    </w:p>
+    <w:p>
+      <w:pPr>
+        <w:jc w:val="both"/>
+        <w:rPr>
+          <w:sz w:val="24"/>
+          <w:szCs w:val="24"/>
+        </w:rPr>
+      </w:pPr>
     </w:p>
     <w:p>
       <w:pPr>
@@ -5168,6 +5464,15 @@
     </w:p>
     <w:p>
       <w:pPr>
+        <w:pStyle w:val="Prrafodelista"/>
+        <w:rPr>
+          <w:sz w:val="24"/>
+          <w:szCs w:val="24"/>
+        </w:rPr>
+      </w:pPr>
+    </w:p>
+    <w:p>
+      <w:pPr>
         <w:numPr>
           <w:ilvl w:val="0"/>
           <w:numId w:val="1"/>
@@ -5202,6 +5507,15 @@
     </w:p>
     <w:p>
       <w:pPr>
+        <w:jc w:val="both"/>
+        <w:rPr>
+          <w:sz w:val="24"/>
+          <w:szCs w:val="24"/>
+        </w:rPr>
+      </w:pPr>
+    </w:p>
+    <w:p>
+      <w:pPr>
         <w:numPr>
           <w:ilvl w:val="0"/>
           <w:numId w:val="1"/>
@@ -5265,8 +5579,8 @@
         <w:rPr>
           <w:b/>
           <w:color w:val="212121"/>
-          <w:sz w:val="26"/>
-          <w:szCs w:val="26"/>
+          <w:sz w:val="24"/>
+          <w:szCs w:val="24"/>
           <w:shd w:val="clear" w:color="auto" w:fill="FFFFFF"/>
         </w:rPr>
       </w:pPr>
@@ -5376,28 +5690,10 @@
         <w:jc w:val="both"/>
         <w:rPr>
           <w:b/>
-          <w:sz w:val="24"/>
-          <w:szCs w:val="24"/>
-        </w:rPr>
-      </w:pPr>
-    </w:p>
-    <w:p>
-      <w:pPr>
-        <w:jc w:val="both"/>
-        <w:rPr>
           <w:color w:val="212121"/>
           <w:sz w:val="24"/>
           <w:szCs w:val="24"/>
-        </w:rPr>
-      </w:pPr>
-    </w:p>
-    <w:p>
-      <w:pPr>
-        <w:jc w:val="both"/>
-        <w:rPr>
-          <w:color w:val="212121"/>
-          <w:sz w:val="24"/>
-          <w:szCs w:val="24"/>
+          <w:shd w:val="clear" w:color="auto" w:fill="FFFFFF"/>
         </w:rPr>
       </w:pPr>
     </w:p>
@@ -5412,7 +5708,184 @@
           <w:shd w:val="clear" w:color="auto" w:fill="FFFFFF"/>
         </w:rPr>
       </w:pPr>
-      <w:r>
+    </w:p>
+    <w:p>
+      <w:pPr>
+        <w:jc w:val="both"/>
+        <w:rPr>
+          <w:b/>
+          <w:sz w:val="24"/>
+          <w:szCs w:val="24"/>
+        </w:rPr>
+      </w:pPr>
+      <w:r>
+        <w:rPr>
+          <w:b/>
+          <w:sz w:val="24"/>
+          <w:szCs w:val="24"/>
+        </w:rPr>
+        <w:t>TEAM PRESENTATION</w:t>
+      </w:r>
+    </w:p>
+    <w:p>
+      <w:pPr>
+        <w:jc w:val="both"/>
+        <w:rPr>
+          <w:b/>
+          <w:sz w:val="24"/>
+          <w:szCs w:val="24"/>
+        </w:rPr>
+      </w:pPr>
+    </w:p>
+    <w:p>
+      <w:pPr>
+        <w:pStyle w:val="Prrafodelista"/>
+        <w:numPr>
+          <w:ilvl w:val="0"/>
+          <w:numId w:val="5"/>
+        </w:numPr>
+        <w:jc w:val="both"/>
+        <w:rPr>
+          <w:sz w:val="24"/>
+          <w:szCs w:val="24"/>
+        </w:rPr>
+      </w:pPr>
+      <w:r>
+        <w:rPr>
+          <w:sz w:val="24"/>
+          <w:szCs w:val="24"/>
+        </w:rPr>
+        <w:t>Amaury Guzmán</w:t>
+      </w:r>
+    </w:p>
+    <w:p>
+      <w:pPr>
+        <w:pStyle w:val="Sinespaciado"/>
+        <w:rPr>
+          <w:rFonts w:ascii="Arial" w:hAnsi="Arial" w:cs="Arial"/>
+          <w:sz w:val="24"/>
+          <w:szCs w:val="24"/>
+        </w:rPr>
+      </w:pPr>
+      <w:r>
+        <w:rPr>
+          <w:rFonts w:ascii="Arial" w:hAnsi="Arial" w:cs="Arial"/>
+          <w:sz w:val="24"/>
+          <w:szCs w:val="24"/>
+        </w:rPr>
+        <w:t>Industrial Engineer, master’s degree in Project Management, I worked in various economic sectors, such as financial, tourism, industrial, health.</w:t>
+      </w:r>
+    </w:p>
+    <w:p>
+      <w:pPr>
+        <w:pStyle w:val="HTMLconformatoprevio"/>
+        <w:shd w:val="clear" w:color="auto" w:fill="F8F9FA"/>
+        <w:spacing w:line="540" w:lineRule="atLeast"/>
+        <w:rPr>
+          <w:rFonts w:ascii="Arial" w:hAnsi="Arial" w:cs="Arial"/>
+          <w:sz w:val="24"/>
+          <w:szCs w:val="24"/>
+        </w:rPr>
+      </w:pPr>
+    </w:p>
+    <w:p>
+      <w:pPr>
+        <w:pStyle w:val="HTMLconformatoprevio"/>
+        <w:shd w:val="clear" w:color="auto" w:fill="F8F9FA"/>
+        <w:spacing w:line="540" w:lineRule="atLeast"/>
+        <w:rPr>
+          <w:rFonts w:ascii="Arial" w:hAnsi="Arial" w:cs="Arial"/>
+          <w:sz w:val="24"/>
+          <w:szCs w:val="24"/>
+        </w:rPr>
+      </w:pPr>
+    </w:p>
+    <w:p>
+      <w:pPr>
+        <w:pStyle w:val="HTMLconformatoprevio"/>
+        <w:shd w:val="clear" w:color="auto" w:fill="F8F9FA"/>
+        <w:spacing w:line="540" w:lineRule="atLeast"/>
+        <w:rPr>
+          <w:rFonts w:ascii="Arial" w:hAnsi="Arial" w:cs="Arial"/>
+          <w:sz w:val="24"/>
+          <w:szCs w:val="24"/>
+        </w:rPr>
+      </w:pPr>
+    </w:p>
+    <w:p>
+      <w:pPr>
+        <w:pStyle w:val="Sinespaciado"/>
+        <w:numPr>
+          <w:ilvl w:val="0"/>
+          <w:numId w:val="5"/>
+        </w:numPr>
+        <w:rPr>
+          <w:rFonts w:ascii="Arial" w:hAnsi="Arial" w:cs="Arial"/>
+          <w:sz w:val="24"/>
+          <w:szCs w:val="24"/>
+        </w:rPr>
+      </w:pPr>
+      <w:r>
+        <w:rPr>
+          <w:rFonts w:ascii="Arial" w:hAnsi="Arial" w:cs="Arial"/>
+          <w:sz w:val="24"/>
+          <w:szCs w:val="24"/>
+        </w:rPr>
+        <w:t>German Torres</w:t>
+      </w:r>
+    </w:p>
+    <w:p>
+      <w:pPr>
+        <w:pStyle w:val="Sinespaciado"/>
+        <w:rPr>
+          <w:rFonts w:ascii="Arial" w:hAnsi="Arial" w:cs="Arial"/>
+          <w:sz w:val="24"/>
+          <w:szCs w:val="24"/>
+        </w:rPr>
+      </w:pPr>
+    </w:p>
+    <w:p>
+      <w:pPr>
+        <w:pStyle w:val="Sinespaciado"/>
+        <w:rPr>
+          <w:rFonts w:ascii="Arial" w:hAnsi="Arial" w:cs="Arial"/>
+          <w:sz w:val="24"/>
+          <w:szCs w:val="24"/>
+        </w:rPr>
+      </w:pPr>
+      <w:r>
+        <w:rPr>
+          <w:rFonts w:ascii="Arial" w:hAnsi="Arial" w:cs="Arial"/>
+          <w:color w:val="000000"/>
+          <w:sz w:val="24"/>
+          <w:szCs w:val="24"/>
+          <w:shd w:val="clear" w:color="auto" w:fill="F8F9FA"/>
+        </w:rPr>
+        <w:t>Ingeniero Biomédico. He realizado cursos básicos del SENA para programación en C++, también conozco el lenguaje de programación Matlab, el cual utilizaba durante mi proceso de formación académica y después en grupo de investigación sobre análisis de ondas de sueño.</w:t>
+      </w:r>
+    </w:p>
+    <w:p>
+      <w:pPr>
+        <w:pStyle w:val="Sinespaciado"/>
+        <w:rPr>
+          <w:rFonts w:ascii="Arial" w:hAnsi="Arial" w:cs="Arial"/>
+          <w:sz w:val="24"/>
+          <w:szCs w:val="24"/>
+        </w:rPr>
+      </w:pPr>
+      <w:r>
+        <w:rPr>
+          <w:rFonts w:ascii="Arial" w:hAnsi="Arial" w:cs="Arial"/>
+          <w:color w:val="000000"/>
+          <w:sz w:val="24"/>
+          <w:szCs w:val="24"/>
+        </w:rPr>
+        <w:t>Adicionalmente poseo conocimientos básicos sobre Python y Java impartidos por MINTIC</w:t>
+      </w:r>
+    </w:p>
+    <w:p>
+      <w:pPr>
+        <w:jc w:val="both"/>
         <w:rPr>
           <w:b/>
           <w:color w:val="212121"/>
@@ -5420,8 +5893,7 @@
           <w:szCs w:val="24"/>
           <w:shd w:val="clear" w:color="auto" w:fill="FFFFFF"/>
         </w:rPr>
-        <w:t>Evidencia de los aportes de los diferentes integrantes del equipo sobre los objetos depositados en GitHub:</w:t>
-      </w:r>
+      </w:pPr>
     </w:p>
     <w:p>
       <w:pPr>
@@ -5489,6 +5961,7 @@
         <w:t xml:space="preserve">Clonar el proyecto de </w:t>
       </w:r>
       <w:proofErr w:type="spellStart"/>
+      <w:proofErr w:type="gramStart"/>
       <w:r>
         <w:rPr>
           <w:color w:val="212121"/>
@@ -5517,6 +5990,7 @@
         </w:rPr>
         <w:t>:</w:t>
       </w:r>
+      <w:proofErr w:type="gramEnd"/>
     </w:p>
     <w:p>
       <w:pPr>
@@ -5613,16 +6087,104 @@
         <w:jc w:val="both"/>
         <w:rPr>
           <w:color w:val="212121"/>
-          <w:sz w:val="26"/>
-          <w:szCs w:val="26"/>
+          <w:sz w:val="24"/>
+          <w:szCs w:val="24"/>
           <w:shd w:val="clear" w:color="auto" w:fill="FFFFFF"/>
         </w:rPr>
       </w:pPr>
-      <w:r>
+    </w:p>
+    <w:p>
+      <w:pPr>
+        <w:jc w:val="both"/>
         <w:rPr>
           <w:color w:val="212121"/>
-          <w:sz w:val="26"/>
-          <w:szCs w:val="26"/>
+          <w:sz w:val="24"/>
+          <w:szCs w:val="24"/>
+          <w:shd w:val="clear" w:color="auto" w:fill="FFFFFF"/>
+        </w:rPr>
+      </w:pPr>
+    </w:p>
+    <w:p>
+      <w:pPr>
+        <w:jc w:val="both"/>
+        <w:rPr>
+          <w:color w:val="212121"/>
+          <w:sz w:val="24"/>
+          <w:szCs w:val="24"/>
+          <w:shd w:val="clear" w:color="auto" w:fill="FFFFFF"/>
+        </w:rPr>
+      </w:pPr>
+    </w:p>
+    <w:p>
+      <w:pPr>
+        <w:jc w:val="both"/>
+        <w:rPr>
+          <w:color w:val="212121"/>
+          <w:sz w:val="24"/>
+          <w:szCs w:val="24"/>
+          <w:shd w:val="clear" w:color="auto" w:fill="FFFFFF"/>
+        </w:rPr>
+      </w:pPr>
+    </w:p>
+    <w:p>
+      <w:pPr>
+        <w:jc w:val="both"/>
+        <w:rPr>
+          <w:color w:val="212121"/>
+          <w:sz w:val="24"/>
+          <w:szCs w:val="24"/>
+          <w:shd w:val="clear" w:color="auto" w:fill="FFFFFF"/>
+        </w:rPr>
+      </w:pPr>
+    </w:p>
+    <w:p>
+      <w:pPr>
+        <w:jc w:val="both"/>
+        <w:rPr>
+          <w:color w:val="212121"/>
+          <w:sz w:val="24"/>
+          <w:szCs w:val="24"/>
+          <w:shd w:val="clear" w:color="auto" w:fill="FFFFFF"/>
+        </w:rPr>
+      </w:pPr>
+    </w:p>
+    <w:p>
+      <w:pPr>
+        <w:jc w:val="both"/>
+        <w:rPr>
+          <w:color w:val="212121"/>
+          <w:sz w:val="24"/>
+          <w:szCs w:val="24"/>
+          <w:shd w:val="clear" w:color="auto" w:fill="FFFFFF"/>
+        </w:rPr>
+      </w:pPr>
+    </w:p>
+    <w:p>
+      <w:pPr>
+        <w:jc w:val="both"/>
+        <w:rPr>
+          <w:color w:val="212121"/>
+          <w:sz w:val="24"/>
+          <w:szCs w:val="24"/>
+          <w:shd w:val="clear" w:color="auto" w:fill="FFFFFF"/>
+        </w:rPr>
+      </w:pPr>
+    </w:p>
+    <w:p>
+      <w:pPr>
+        <w:jc w:val="both"/>
+        <w:rPr>
+          <w:color w:val="212121"/>
+          <w:sz w:val="24"/>
+          <w:szCs w:val="24"/>
+          <w:shd w:val="clear" w:color="auto" w:fill="FFFFFF"/>
+        </w:rPr>
+      </w:pPr>
+      <w:r>
+        <w:rPr>
+          <w:color w:val="212121"/>
+          <w:sz w:val="24"/>
+          <w:szCs w:val="24"/>
           <w:shd w:val="clear" w:color="auto" w:fill="FFFFFF"/>
         </w:rPr>
         <w:lastRenderedPageBreak/>
@@ -5634,8 +6196,8 @@
         <w:jc w:val="both"/>
         <w:rPr>
           <w:color w:val="212121"/>
-          <w:sz w:val="26"/>
-          <w:szCs w:val="26"/>
+          <w:sz w:val="24"/>
+          <w:szCs w:val="24"/>
           <w:shd w:val="clear" w:color="auto" w:fill="FFFFFF"/>
         </w:rPr>
       </w:pPr>
@@ -5645,8 +6207,8 @@
         <w:jc w:val="both"/>
         <w:rPr>
           <w:color w:val="212121"/>
-          <w:sz w:val="26"/>
-          <w:szCs w:val="26"/>
+          <w:sz w:val="24"/>
+          <w:szCs w:val="24"/>
           <w:shd w:val="clear" w:color="auto" w:fill="FFFFFF"/>
         </w:rPr>
       </w:pPr>
@@ -5654,8 +6216,8 @@
         <w:rPr>
           <w:noProof/>
           <w:color w:val="212121"/>
-          <w:sz w:val="26"/>
-          <w:szCs w:val="26"/>
+          <w:sz w:val="24"/>
+          <w:szCs w:val="24"/>
           <w:shd w:val="clear" w:color="auto" w:fill="FFFFFF"/>
         </w:rPr>
         <w:drawing>
@@ -5708,7 +6270,493 @@
         </w:drawing>
       </w:r>
     </w:p>
-    <w:p/>
+    <w:p>
+      <w:pPr>
+        <w:rPr>
+          <w:sz w:val="24"/>
+          <w:szCs w:val="24"/>
+        </w:rPr>
+      </w:pPr>
+    </w:p>
+    <w:p>
+      <w:pPr>
+        <w:rPr>
+          <w:sz w:val="24"/>
+          <w:szCs w:val="24"/>
+        </w:rPr>
+      </w:pPr>
+    </w:p>
+    <w:p>
+      <w:pPr>
+        <w:rPr>
+          <w:sz w:val="24"/>
+          <w:szCs w:val="24"/>
+        </w:rPr>
+      </w:pPr>
+    </w:p>
+    <w:p>
+      <w:pPr>
+        <w:rPr>
+          <w:sz w:val="24"/>
+          <w:szCs w:val="24"/>
+        </w:rPr>
+      </w:pPr>
+    </w:p>
+    <w:p>
+      <w:pPr>
+        <w:rPr>
+          <w:sz w:val="24"/>
+          <w:szCs w:val="24"/>
+        </w:rPr>
+      </w:pPr>
+    </w:p>
+    <w:p>
+      <w:pPr>
+        <w:rPr>
+          <w:sz w:val="24"/>
+          <w:szCs w:val="24"/>
+        </w:rPr>
+      </w:pPr>
+    </w:p>
+    <w:p>
+      <w:pPr>
+        <w:rPr>
+          <w:sz w:val="24"/>
+          <w:szCs w:val="24"/>
+        </w:rPr>
+      </w:pPr>
+    </w:p>
+    <w:p>
+      <w:pPr>
+        <w:rPr>
+          <w:sz w:val="24"/>
+          <w:szCs w:val="24"/>
+        </w:rPr>
+      </w:pPr>
+    </w:p>
+    <w:p>
+      <w:pPr>
+        <w:rPr>
+          <w:sz w:val="24"/>
+          <w:szCs w:val="24"/>
+        </w:rPr>
+      </w:pPr>
+    </w:p>
+    <w:p>
+      <w:pPr>
+        <w:rPr>
+          <w:sz w:val="24"/>
+          <w:szCs w:val="24"/>
+        </w:rPr>
+      </w:pPr>
+    </w:p>
+    <w:p>
+      <w:pPr>
+        <w:rPr>
+          <w:sz w:val="24"/>
+          <w:szCs w:val="24"/>
+        </w:rPr>
+      </w:pPr>
+    </w:p>
+    <w:p>
+      <w:pPr>
+        <w:rPr>
+          <w:sz w:val="24"/>
+          <w:szCs w:val="24"/>
+        </w:rPr>
+      </w:pPr>
+    </w:p>
+    <w:p>
+      <w:pPr>
+        <w:rPr>
+          <w:sz w:val="24"/>
+          <w:szCs w:val="24"/>
+        </w:rPr>
+      </w:pPr>
+    </w:p>
+    <w:p>
+      <w:pPr>
+        <w:rPr>
+          <w:sz w:val="24"/>
+          <w:szCs w:val="24"/>
+        </w:rPr>
+      </w:pPr>
+    </w:p>
+    <w:p>
+      <w:pPr>
+        <w:rPr>
+          <w:sz w:val="24"/>
+          <w:szCs w:val="24"/>
+        </w:rPr>
+      </w:pPr>
+    </w:p>
+    <w:p>
+      <w:pPr>
+        <w:rPr>
+          <w:sz w:val="24"/>
+          <w:szCs w:val="24"/>
+        </w:rPr>
+      </w:pPr>
+    </w:p>
+    <w:p>
+      <w:pPr>
+        <w:rPr>
+          <w:sz w:val="24"/>
+          <w:szCs w:val="24"/>
+        </w:rPr>
+      </w:pPr>
+    </w:p>
+    <w:p>
+      <w:pPr>
+        <w:rPr>
+          <w:sz w:val="24"/>
+          <w:szCs w:val="24"/>
+        </w:rPr>
+      </w:pPr>
+    </w:p>
+    <w:p>
+      <w:pPr>
+        <w:rPr>
+          <w:sz w:val="24"/>
+          <w:szCs w:val="24"/>
+        </w:rPr>
+      </w:pPr>
+    </w:p>
+    <w:p>
+      <w:pPr>
+        <w:rPr>
+          <w:sz w:val="24"/>
+          <w:szCs w:val="24"/>
+        </w:rPr>
+      </w:pPr>
+    </w:p>
+    <w:p>
+      <w:pPr>
+        <w:pStyle w:val="Prrafodelista"/>
+        <w:numPr>
+          <w:ilvl w:val="0"/>
+          <w:numId w:val="5"/>
+        </w:numPr>
+        <w:rPr>
+          <w:sz w:val="24"/>
+          <w:szCs w:val="24"/>
+        </w:rPr>
+      </w:pPr>
+      <w:r>
+        <w:rPr>
+          <w:sz w:val="24"/>
+          <w:szCs w:val="24"/>
+        </w:rPr>
+        <w:lastRenderedPageBreak/>
+        <w:t>Dahiana Katherin Gomez Sanchez</w:t>
+      </w:r>
+    </w:p>
+    <w:p>
+      <w:pPr>
+        <w:rPr>
+          <w:sz w:val="24"/>
+          <w:szCs w:val="24"/>
+        </w:rPr>
+      </w:pPr>
+    </w:p>
+    <w:p>
+      <w:pPr>
+        <w:rPr>
+          <w:sz w:val="24"/>
+          <w:szCs w:val="24"/>
+        </w:rPr>
+      </w:pPr>
+      <w:proofErr w:type="spellStart"/>
+      <w:r>
+        <w:rPr>
+          <w:sz w:val="24"/>
+          <w:szCs w:val="24"/>
+        </w:rPr>
+        <w:t>Hello</w:t>
+      </w:r>
+      <w:proofErr w:type="spellEnd"/>
+      <w:r>
+        <w:rPr>
+          <w:sz w:val="24"/>
+          <w:szCs w:val="24"/>
+        </w:rPr>
+        <w:t xml:space="preserve">! </w:t>
+      </w:r>
+      <w:proofErr w:type="spellStart"/>
+      <w:r>
+        <w:rPr>
+          <w:sz w:val="24"/>
+          <w:szCs w:val="24"/>
+        </w:rPr>
+        <w:t>My</w:t>
+      </w:r>
+      <w:proofErr w:type="spellEnd"/>
+      <w:r>
+        <w:rPr>
+          <w:sz w:val="24"/>
+          <w:szCs w:val="24"/>
+        </w:rPr>
+        <w:t xml:space="preserve"> </w:t>
+      </w:r>
+      <w:proofErr w:type="spellStart"/>
+      <w:r>
+        <w:rPr>
+          <w:sz w:val="24"/>
+          <w:szCs w:val="24"/>
+        </w:rPr>
+        <w:t>name</w:t>
+      </w:r>
+      <w:proofErr w:type="spellEnd"/>
+      <w:r>
+        <w:rPr>
+          <w:sz w:val="24"/>
+          <w:szCs w:val="24"/>
+        </w:rPr>
+        <w:t xml:space="preserve"> </w:t>
+      </w:r>
+      <w:proofErr w:type="spellStart"/>
+      <w:r>
+        <w:rPr>
+          <w:sz w:val="24"/>
+          <w:szCs w:val="24"/>
+        </w:rPr>
+        <w:t>is</w:t>
+      </w:r>
+      <w:proofErr w:type="spellEnd"/>
+      <w:r>
+        <w:rPr>
+          <w:sz w:val="24"/>
+          <w:szCs w:val="24"/>
+        </w:rPr>
+        <w:t xml:space="preserve"> Dahiana Gomez. I am </w:t>
+      </w:r>
+      <w:proofErr w:type="spellStart"/>
+      <w:r>
+        <w:rPr>
+          <w:sz w:val="24"/>
+          <w:szCs w:val="24"/>
+        </w:rPr>
+        <w:t>originally</w:t>
+      </w:r>
+      <w:proofErr w:type="spellEnd"/>
+      <w:r>
+        <w:rPr>
+          <w:sz w:val="24"/>
+          <w:szCs w:val="24"/>
+        </w:rPr>
+        <w:t xml:space="preserve"> </w:t>
+      </w:r>
+      <w:proofErr w:type="spellStart"/>
+      <w:r>
+        <w:rPr>
+          <w:sz w:val="24"/>
+          <w:szCs w:val="24"/>
+        </w:rPr>
+        <w:t>from</w:t>
+      </w:r>
+      <w:proofErr w:type="spellEnd"/>
+      <w:r>
+        <w:rPr>
+          <w:sz w:val="24"/>
+          <w:szCs w:val="24"/>
+        </w:rPr>
+        <w:t xml:space="preserve"> Manizales and I </w:t>
+      </w:r>
+      <w:proofErr w:type="spellStart"/>
+      <w:r>
+        <w:rPr>
+          <w:sz w:val="24"/>
+          <w:szCs w:val="24"/>
+        </w:rPr>
+        <w:t>currently</w:t>
+      </w:r>
+      <w:proofErr w:type="spellEnd"/>
+      <w:r>
+        <w:rPr>
+          <w:sz w:val="24"/>
+          <w:szCs w:val="24"/>
+        </w:rPr>
+        <w:t xml:space="preserve"> </w:t>
+      </w:r>
+      <w:proofErr w:type="spellStart"/>
+      <w:r>
+        <w:rPr>
+          <w:sz w:val="24"/>
+          <w:szCs w:val="24"/>
+        </w:rPr>
+        <w:t>live</w:t>
+      </w:r>
+      <w:proofErr w:type="spellEnd"/>
+      <w:r>
+        <w:rPr>
+          <w:sz w:val="24"/>
+          <w:szCs w:val="24"/>
+        </w:rPr>
+        <w:t xml:space="preserve"> in </w:t>
+      </w:r>
+      <w:proofErr w:type="spellStart"/>
+      <w:r>
+        <w:rPr>
+          <w:sz w:val="24"/>
+          <w:szCs w:val="24"/>
+        </w:rPr>
+        <w:t>Medellin</w:t>
+      </w:r>
+      <w:proofErr w:type="spellEnd"/>
+      <w:r>
+        <w:rPr>
+          <w:sz w:val="24"/>
+          <w:szCs w:val="24"/>
+        </w:rPr>
+        <w:t xml:space="preserve">. I am </w:t>
+      </w:r>
+      <w:proofErr w:type="spellStart"/>
+      <w:r>
+        <w:rPr>
+          <w:sz w:val="24"/>
+          <w:szCs w:val="24"/>
+        </w:rPr>
+        <w:t>proffessional</w:t>
+      </w:r>
+      <w:proofErr w:type="spellEnd"/>
+      <w:r>
+        <w:rPr>
+          <w:sz w:val="24"/>
+          <w:szCs w:val="24"/>
+        </w:rPr>
+        <w:t xml:space="preserve"> in </w:t>
+      </w:r>
+      <w:proofErr w:type="spellStart"/>
+      <w:r>
+        <w:rPr>
+          <w:sz w:val="24"/>
+          <w:szCs w:val="24"/>
+        </w:rPr>
+        <w:t>tourism</w:t>
+      </w:r>
+      <w:proofErr w:type="spellEnd"/>
+      <w:r>
+        <w:rPr>
+          <w:sz w:val="24"/>
+          <w:szCs w:val="24"/>
+        </w:rPr>
+        <w:t xml:space="preserve"> </w:t>
+      </w:r>
+      <w:proofErr w:type="spellStart"/>
+      <w:r>
+        <w:rPr>
+          <w:sz w:val="24"/>
+          <w:szCs w:val="24"/>
+        </w:rPr>
+        <w:t>administration</w:t>
+      </w:r>
+      <w:proofErr w:type="spellEnd"/>
+      <w:r>
+        <w:rPr>
+          <w:sz w:val="24"/>
+          <w:szCs w:val="24"/>
+        </w:rPr>
+        <w:t xml:space="preserve">. </w:t>
+      </w:r>
+      <w:proofErr w:type="spellStart"/>
+      <w:r>
+        <w:rPr>
+          <w:sz w:val="24"/>
+          <w:szCs w:val="24"/>
+        </w:rPr>
+        <w:t>Actually</w:t>
+      </w:r>
+      <w:proofErr w:type="spellEnd"/>
+      <w:r>
+        <w:rPr>
+          <w:sz w:val="24"/>
+          <w:szCs w:val="24"/>
+        </w:rPr>
+        <w:t xml:space="preserve"> I am </w:t>
+      </w:r>
+      <w:proofErr w:type="spellStart"/>
+      <w:r>
+        <w:rPr>
+          <w:sz w:val="24"/>
+          <w:szCs w:val="24"/>
+        </w:rPr>
+        <w:t>student</w:t>
+      </w:r>
+      <w:proofErr w:type="spellEnd"/>
+      <w:r>
+        <w:rPr>
+          <w:sz w:val="24"/>
+          <w:szCs w:val="24"/>
+        </w:rPr>
+        <w:t xml:space="preserve"> software </w:t>
+      </w:r>
+      <w:proofErr w:type="spellStart"/>
+      <w:r>
+        <w:rPr>
+          <w:sz w:val="24"/>
+          <w:szCs w:val="24"/>
+        </w:rPr>
+        <w:t>programmming</w:t>
+      </w:r>
+      <w:proofErr w:type="spellEnd"/>
+      <w:r>
+        <w:rPr>
+          <w:sz w:val="24"/>
+          <w:szCs w:val="24"/>
+        </w:rPr>
+        <w:t xml:space="preserve">, in </w:t>
+      </w:r>
+      <w:proofErr w:type="spellStart"/>
+      <w:r>
+        <w:rPr>
+          <w:sz w:val="24"/>
+          <w:szCs w:val="24"/>
+        </w:rPr>
+        <w:t>my</w:t>
+      </w:r>
+      <w:proofErr w:type="spellEnd"/>
+      <w:r>
+        <w:rPr>
+          <w:sz w:val="24"/>
+          <w:szCs w:val="24"/>
+        </w:rPr>
+        <w:t xml:space="preserve"> free time I </w:t>
+      </w:r>
+      <w:proofErr w:type="spellStart"/>
+      <w:r>
+        <w:rPr>
+          <w:sz w:val="24"/>
+          <w:szCs w:val="24"/>
+        </w:rPr>
+        <w:t>practicing</w:t>
+      </w:r>
+      <w:proofErr w:type="spellEnd"/>
+      <w:r>
+        <w:rPr>
+          <w:sz w:val="24"/>
+          <w:szCs w:val="24"/>
+        </w:rPr>
+        <w:t xml:space="preserve"> taekwondo.</w:t>
+      </w:r>
+      <w:bookmarkStart w:id="0" w:name="_GoBack"/>
+      <w:bookmarkEnd w:id="0"/>
+    </w:p>
+    <w:p>
+      <w:pPr>
+        <w:rPr>
+          <w:sz w:val="24"/>
+          <w:szCs w:val="24"/>
+        </w:rPr>
+      </w:pPr>
+    </w:p>
+    <w:p>
+      <w:pPr>
+        <w:rPr>
+          <w:sz w:val="24"/>
+          <w:szCs w:val="24"/>
+        </w:rPr>
+      </w:pPr>
+    </w:p>
     <w:sectPr>
       <w:pgSz w:w="12240" w:h="15840"/>
       <w:pgMar w:top="1440" w:right="1440" w:bottom="1440" w:left="1440" w:header="720" w:footer="720" w:gutter="0"/>
@@ -5722,7 +6770,7 @@
 </file>
 
 <file path=word/numbering.xml><?xml version="1.0" encoding="utf-8"?>
-<w:numbering xmlns:wpc="http://schemas.microsoft.com/office/word/2010/wordprocessingCanvas" xmlns:mc="http://schemas.openxmlformats.org/markup-compatibility/2006" xmlns:o="urn:schemas-microsoft-com:office:office" xmlns:r="http://schemas.openxmlformats.org/officeDocument/2006/relationships" xmlns:m="http://schemas.openxmlformats.org/officeDocument/2006/math" xmlns:v="urn:schemas-microsoft-com:vml" xmlns:wp14="http://schemas.microsoft.com/office/word/2010/wordprocessingDrawing" xmlns:wp="http://schemas.openxmlformats.org/drawingml/2006/wordprocessingDrawing" xmlns:w10="urn:schemas-microsoft-com:office:word" xmlns:w="http://schemas.openxmlformats.org/wordprocessingml/2006/main" xmlns:w14="http://schemas.microsoft.com/office/word/2010/wordml" xmlns:w15="http://schemas.microsoft.com/office/word/2012/wordml" xmlns:wpg="http://schemas.microsoft.com/office/word/2010/wordprocessingGroup" xmlns:wpi="http://schemas.microsoft.com/office/word/2010/wordprocessingInk" xmlns:wne="http://schemas.microsoft.com/office/word/2006/wordml" xmlns:wps="http://schemas.microsoft.com/office/word/2010/wordprocessingShape" mc:Ignorable="w14 w15 wp14">
+<w:numbering xmlns:wpc="http://schemas.microsoft.com/office/word/2010/wordprocessingCanvas" xmlns:cx="http://schemas.microsoft.com/office/drawing/2014/chartex" xmlns:mc="http://schemas.openxmlformats.org/markup-compatibility/2006" xmlns:o="urn:schemas-microsoft-com:office:office" xmlns:r="http://schemas.openxmlformats.org/officeDocument/2006/relationships" xmlns:m="http://schemas.openxmlformats.org/officeDocument/2006/math" xmlns:v="urn:schemas-microsoft-com:vml" xmlns:wp14="http://schemas.microsoft.com/office/word/2010/wordprocessingDrawing" xmlns:wp="http://schemas.openxmlformats.org/drawingml/2006/wordprocessingDrawing" xmlns:w10="urn:schemas-microsoft-com:office:word" xmlns:w="http://schemas.openxmlformats.org/wordprocessingml/2006/main" xmlns:w14="http://schemas.microsoft.com/office/word/2010/wordml" xmlns:w15="http://schemas.microsoft.com/office/word/2012/wordml" xmlns:w16se="http://schemas.microsoft.com/office/word/2015/wordml/symex" xmlns:wpg="http://schemas.microsoft.com/office/word/2010/wordprocessingGroup" xmlns:wpi="http://schemas.microsoft.com/office/word/2010/wordprocessingInk" xmlns:wne="http://schemas.microsoft.com/office/word/2006/wordml" xmlns:wps="http://schemas.microsoft.com/office/word/2010/wordprocessingShape" mc:Ignorable="w14 w15 w16se wp14">
   <w:abstractNum w:abstractNumId="0" w15:restartNumberingAfterBreak="0">
     <w:nsid w:val="21904EA5"/>
     <w:multiLevelType w:val="multilevel"/>
@@ -5837,9 +6885,9 @@
     </w:lvl>
   </w:abstractNum>
   <w:abstractNum w:abstractNumId="1" w15:restartNumberingAfterBreak="0">
-    <w:nsid w:val="422665CD"/>
+    <w:nsid w:val="420A28F9"/>
     <w:multiLevelType w:val="hybridMultilevel"/>
-    <w:tmpl w:val="74926EAC"/>
+    <w:tmpl w:val="499C34BA"/>
     <w:lvl w:ilvl="0" w:tplc="240A0001">
       <w:start w:val="1"/>
       <w:numFmt w:val="bullet"/>
@@ -5950,9 +6998,122 @@
     </w:lvl>
   </w:abstractNum>
   <w:abstractNum w:abstractNumId="2" w15:restartNumberingAfterBreak="0">
+    <w:nsid w:val="422665CD"/>
+    <w:multiLevelType w:val="hybridMultilevel"/>
+    <w:tmpl w:val="74926EAC"/>
+    <w:lvl w:ilvl="0" w:tplc="240A0001">
+      <w:start w:val="1"/>
+      <w:numFmt w:val="bullet"/>
+      <w:lvlText w:val=""/>
+      <w:lvlJc w:val="left"/>
+      <w:pPr>
+        <w:ind w:left="720" w:hanging="360"/>
+      </w:pPr>
+      <w:rPr>
+        <w:rFonts w:ascii="Symbol" w:hAnsi="Symbol" w:hint="default"/>
+      </w:rPr>
+    </w:lvl>
+    <w:lvl w:ilvl="1" w:tplc="240A0003" w:tentative="1">
+      <w:start w:val="1"/>
+      <w:numFmt w:val="bullet"/>
+      <w:lvlText w:val="o"/>
+      <w:lvlJc w:val="left"/>
+      <w:pPr>
+        <w:ind w:left="1440" w:hanging="360"/>
+      </w:pPr>
+      <w:rPr>
+        <w:rFonts w:ascii="Courier New" w:hAnsi="Courier New" w:cs="Courier New" w:hint="default"/>
+      </w:rPr>
+    </w:lvl>
+    <w:lvl w:ilvl="2" w:tplc="240A0005" w:tentative="1">
+      <w:start w:val="1"/>
+      <w:numFmt w:val="bullet"/>
+      <w:lvlText w:val=""/>
+      <w:lvlJc w:val="left"/>
+      <w:pPr>
+        <w:ind w:left="2160" w:hanging="360"/>
+      </w:pPr>
+      <w:rPr>
+        <w:rFonts w:ascii="Wingdings" w:hAnsi="Wingdings" w:hint="default"/>
+      </w:rPr>
+    </w:lvl>
+    <w:lvl w:ilvl="3" w:tplc="240A0001" w:tentative="1">
+      <w:start w:val="1"/>
+      <w:numFmt w:val="bullet"/>
+      <w:lvlText w:val=""/>
+      <w:lvlJc w:val="left"/>
+      <w:pPr>
+        <w:ind w:left="2880" w:hanging="360"/>
+      </w:pPr>
+      <w:rPr>
+        <w:rFonts w:ascii="Symbol" w:hAnsi="Symbol" w:hint="default"/>
+      </w:rPr>
+    </w:lvl>
+    <w:lvl w:ilvl="4" w:tplc="240A0003" w:tentative="1">
+      <w:start w:val="1"/>
+      <w:numFmt w:val="bullet"/>
+      <w:lvlText w:val="o"/>
+      <w:lvlJc w:val="left"/>
+      <w:pPr>
+        <w:ind w:left="3600" w:hanging="360"/>
+      </w:pPr>
+      <w:rPr>
+        <w:rFonts w:ascii="Courier New" w:hAnsi="Courier New" w:cs="Courier New" w:hint="default"/>
+      </w:rPr>
+    </w:lvl>
+    <w:lvl w:ilvl="5" w:tplc="240A0005" w:tentative="1">
+      <w:start w:val="1"/>
+      <w:numFmt w:val="bullet"/>
+      <w:lvlText w:val=""/>
+      <w:lvlJc w:val="left"/>
+      <w:pPr>
+        <w:ind w:left="4320" w:hanging="360"/>
+      </w:pPr>
+      <w:rPr>
+        <w:rFonts w:ascii="Wingdings" w:hAnsi="Wingdings" w:hint="default"/>
+      </w:rPr>
+    </w:lvl>
+    <w:lvl w:ilvl="6" w:tplc="240A0001" w:tentative="1">
+      <w:start w:val="1"/>
+      <w:numFmt w:val="bullet"/>
+      <w:lvlText w:val=""/>
+      <w:lvlJc w:val="left"/>
+      <w:pPr>
+        <w:ind w:left="5040" w:hanging="360"/>
+      </w:pPr>
+      <w:rPr>
+        <w:rFonts w:ascii="Symbol" w:hAnsi="Symbol" w:hint="default"/>
+      </w:rPr>
+    </w:lvl>
+    <w:lvl w:ilvl="7" w:tplc="240A0003" w:tentative="1">
+      <w:start w:val="1"/>
+      <w:numFmt w:val="bullet"/>
+      <w:lvlText w:val="o"/>
+      <w:lvlJc w:val="left"/>
+      <w:pPr>
+        <w:ind w:left="5760" w:hanging="360"/>
+      </w:pPr>
+      <w:rPr>
+        <w:rFonts w:ascii="Courier New" w:hAnsi="Courier New" w:cs="Courier New" w:hint="default"/>
+      </w:rPr>
+    </w:lvl>
+    <w:lvl w:ilvl="8" w:tplc="240A0005" w:tentative="1">
+      <w:start w:val="1"/>
+      <w:numFmt w:val="bullet"/>
+      <w:lvlText w:val=""/>
+      <w:lvlJc w:val="left"/>
+      <w:pPr>
+        <w:ind w:left="6480" w:hanging="360"/>
+      </w:pPr>
+      <w:rPr>
+        <w:rFonts w:ascii="Wingdings" w:hAnsi="Wingdings" w:hint="default"/>
+      </w:rPr>
+    </w:lvl>
+  </w:abstractNum>
+  <w:abstractNum w:abstractNumId="3" w15:restartNumberingAfterBreak="0">
     <w:nsid w:val="5C185C69"/>
     <w:multiLevelType w:val="hybridMultilevel"/>
-    <w:tmpl w:val="EBB4F6A0"/>
+    <w:tmpl w:val="F0C2040C"/>
     <w:lvl w:ilvl="0" w:tplc="04090009">
       <w:start w:val="1"/>
       <w:numFmt w:val="bullet"/>
@@ -6062,7 +7223,7 @@
       </w:rPr>
     </w:lvl>
   </w:abstractNum>
-  <w:abstractNum w:abstractNumId="3" w15:restartNumberingAfterBreak="0">
+  <w:abstractNum w:abstractNumId="4" w15:restartNumberingAfterBreak="0">
     <w:nsid w:val="62B63E7C"/>
     <w:multiLevelType w:val="hybridMultilevel"/>
     <w:tmpl w:val="D3EE13B8"/>
@@ -6175,7 +7336,7 @@
       </w:rPr>
     </w:lvl>
   </w:abstractNum>
-  <w:abstractNum w:abstractNumId="4" w15:restartNumberingAfterBreak="0">
+  <w:abstractNum w:abstractNumId="5" w15:restartNumberingAfterBreak="0">
     <w:nsid w:val="782A4237"/>
     <w:multiLevelType w:val="hybridMultilevel"/>
     <w:tmpl w:val="E5464D1C"/>
@@ -6292,22 +7453,25 @@
     <w:abstractNumId w:val="0"/>
   </w:num>
   <w:num w:numId="2">
+    <w:abstractNumId w:val="5"/>
+  </w:num>
+  <w:num w:numId="3">
     <w:abstractNumId w:val="4"/>
   </w:num>
-  <w:num w:numId="3">
+  <w:num w:numId="4">
+    <w:abstractNumId w:val="2"/>
+  </w:num>
+  <w:num w:numId="5">
     <w:abstractNumId w:val="3"/>
   </w:num>
-  <w:num w:numId="4">
+  <w:num w:numId="6">
     <w:abstractNumId w:val="1"/>
-  </w:num>
-  <w:num w:numId="5">
-    <w:abstractNumId w:val="2"/>
   </w:num>
 </w:numbering>
 </file>
 
 <file path=word/styles.xml><?xml version="1.0" encoding="utf-8"?>
-<w:styles xmlns:mc="http://schemas.openxmlformats.org/markup-compatibility/2006" xmlns:r="http://schemas.openxmlformats.org/officeDocument/2006/relationships" xmlns:w="http://schemas.openxmlformats.org/wordprocessingml/2006/main" xmlns:w14="http://schemas.microsoft.com/office/word/2010/wordml" xmlns:w15="http://schemas.microsoft.com/office/word/2012/wordml" mc:Ignorable="w14 w15">
+<w:styles xmlns:mc="http://schemas.openxmlformats.org/markup-compatibility/2006" xmlns:r="http://schemas.openxmlformats.org/officeDocument/2006/relationships" xmlns:w="http://schemas.openxmlformats.org/wordprocessingml/2006/main" xmlns:w14="http://schemas.microsoft.com/office/word/2010/wordml" xmlns:w15="http://schemas.microsoft.com/office/word/2012/wordml" xmlns:w16se="http://schemas.microsoft.com/office/word/2015/wordml/symex" mc:Ignorable="w14 w15 w16se">
   <w:docDefaults>
     <w:rPrDefault>
       <w:rPr>
@@ -6828,7 +7992,7 @@
       </w:tblCellMar>
     </w:tblPr>
   </w:style>
-  <w:style w:type="paragraph" w:styleId="Puesto">
+  <w:style w:type="paragraph" w:styleId="Ttulo">
     <w:name w:val="Title"/>
     <w:basedOn w:val="Normal"/>
     <w:next w:val="Normal"/>
@@ -6973,6 +8137,36 @@
       <w:rFonts w:ascii="Times New Roman" w:eastAsia="Times New Roman" w:hAnsi="Times New Roman" w:cs="Times New Roman"/>
       <w:sz w:val="24"/>
       <w:szCs w:val="24"/>
+    </w:rPr>
+  </w:style>
+  <w:style w:type="table" w:styleId="Tablaconcuadrcula">
+    <w:name w:val="Table Grid"/>
+    <w:basedOn w:val="Tablanormal"/>
+    <w:uiPriority w:val="39"/>
+    <w:rsid w:val="00DC755E"/>
+    <w:pPr>
+      <w:spacing w:line="240" w:lineRule="auto"/>
+    </w:pPr>
+    <w:tblPr>
+      <w:tblBorders>
+        <w:top w:val="single" w:sz="4" w:space="0" w:color="auto"/>
+        <w:left w:val="single" w:sz="4" w:space="0" w:color="auto"/>
+        <w:bottom w:val="single" w:sz="4" w:space="0" w:color="auto"/>
+        <w:right w:val="single" w:sz="4" w:space="0" w:color="auto"/>
+        <w:insideH w:val="single" w:sz="4" w:space="0" w:color="auto"/>
+        <w:insideV w:val="single" w:sz="4" w:space="0" w:color="auto"/>
+      </w:tblBorders>
+    </w:tblPr>
+  </w:style>
+  <w:style w:type="character" w:styleId="Textoennegrita">
+    <w:name w:val="Strong"/>
+    <w:basedOn w:val="Fuentedeprrafopredeter"/>
+    <w:uiPriority w:val="22"/>
+    <w:qFormat/>
+    <w:rsid w:val="00453191"/>
+    <w:rPr>
+      <w:b/>
+      <w:bCs/>
     </w:rPr>
   </w:style>
 </w:styles>

</xml_diff>

<commit_message>
change are made in presentation
</commit_message>
<xml_diff>
--- a/Sprint1_Equipo_23.docx
+++ b/Sprint1_Equipo_23.docx
@@ -6738,8 +6738,701 @@
         </w:rPr>
         <w:t xml:space="preserve"> taekwondo.</w:t>
       </w:r>
+    </w:p>
+    <w:p>
+      <w:pPr>
+        <w:rPr>
+          <w:sz w:val="24"/>
+          <w:szCs w:val="24"/>
+        </w:rPr>
+      </w:pPr>
       <w:bookmarkStart w:id="0" w:name="_GoBack"/>
       <w:bookmarkEnd w:id="0"/>
+    </w:p>
+    <w:tbl>
+      <w:tblPr>
+        <w:tblStyle w:val="Tablaconcuadrcula"/>
+        <w:tblpPr w:leftFromText="141" w:rightFromText="141" w:vertAnchor="text" w:horzAnchor="margin" w:tblpXSpec="center" w:tblpY="414"/>
+        <w:tblW w:w="10520" w:type="dxa"/>
+        <w:tblLook w:val="04A0" w:firstRow="1" w:lastRow="0" w:firstColumn="1" w:lastColumn="0" w:noHBand="0" w:noVBand="1"/>
+      </w:tblPr>
+      <w:tblGrid>
+        <w:gridCol w:w="4919"/>
+        <w:gridCol w:w="5601"/>
+      </w:tblGrid>
+      <w:tr>
+        <w:trPr>
+          <w:trHeight w:val="1298"/>
+        </w:trPr>
+        <w:tc>
+          <w:tcPr>
+            <w:tcW w:w="5260" w:type="dxa"/>
+          </w:tcPr>
+          <w:p>
+            <w:pPr>
+              <w:pStyle w:val="NormalWeb"/>
+              <w:spacing w:before="0" w:beforeAutospacing="0"/>
+              <w:jc w:val="center"/>
+              <w:rPr>
+                <w:rStyle w:val="Textoennegrita"/>
+                <w:rFonts w:ascii="Arial" w:hAnsi="Arial" w:cs="Arial"/>
+                <w:shd w:val="clear" w:color="auto" w:fill="FFFFFF"/>
+              </w:rPr>
+            </w:pPr>
+            <w:proofErr w:type="spellStart"/>
+            <w:r>
+              <w:rPr>
+                <w:rStyle w:val="Textoennegrita"/>
+                <w:rFonts w:ascii="Arial" w:hAnsi="Arial" w:cs="Arial"/>
+                <w:shd w:val="clear" w:color="auto" w:fill="FFFFFF"/>
+              </w:rPr>
+              <w:t>Commands</w:t>
+            </w:r>
+            <w:proofErr w:type="spellEnd"/>
+            <w:r>
+              <w:rPr>
+                <w:rStyle w:val="Textoennegrita"/>
+                <w:rFonts w:ascii="Arial" w:hAnsi="Arial" w:cs="Arial"/>
+                <w:shd w:val="clear" w:color="auto" w:fill="FFFFFF"/>
+              </w:rPr>
+              <w:t xml:space="preserve"> </w:t>
+            </w:r>
+            <w:r>
+              <w:rPr>
+                <w:rStyle w:val="Textoennegrita"/>
+                <w:rFonts w:ascii="Arial" w:hAnsi="Arial" w:cs="Arial"/>
+                <w:shd w:val="clear" w:color="auto" w:fill="FFFFFF"/>
+              </w:rPr>
+              <w:t xml:space="preserve"> </w:t>
+            </w:r>
+          </w:p>
+        </w:tc>
+        <w:tc>
+          <w:tcPr>
+            <w:tcW w:w="5260" w:type="dxa"/>
+          </w:tcPr>
+          <w:p>
+            <w:pPr>
+              <w:pStyle w:val="NormalWeb"/>
+              <w:spacing w:before="0" w:beforeAutospacing="0"/>
+              <w:jc w:val="center"/>
+              <w:rPr>
+                <w:rStyle w:val="Textoennegrita"/>
+                <w:rFonts w:ascii="Arial" w:hAnsi="Arial" w:cs="Arial"/>
+                <w:shd w:val="clear" w:color="auto" w:fill="FFFFFF"/>
+              </w:rPr>
+            </w:pPr>
+            <w:proofErr w:type="spellStart"/>
+            <w:r>
+              <w:rPr>
+                <w:rStyle w:val="Textoennegrita"/>
+                <w:rFonts w:ascii="Arial" w:hAnsi="Arial" w:cs="Arial"/>
+                <w:shd w:val="clear" w:color="auto" w:fill="FFFFFF"/>
+              </w:rPr>
+              <w:t>Evidence</w:t>
+            </w:r>
+            <w:proofErr w:type="spellEnd"/>
+          </w:p>
+        </w:tc>
+      </w:tr>
+      <w:tr>
+        <w:trPr>
+          <w:trHeight w:val="1298"/>
+        </w:trPr>
+        <w:tc>
+          <w:tcPr>
+            <w:tcW w:w="5260" w:type="dxa"/>
+          </w:tcPr>
+          <w:p>
+            <w:pPr>
+              <w:pStyle w:val="NormalWeb"/>
+              <w:spacing w:before="0" w:beforeAutospacing="0"/>
+              <w:rPr>
+                <w:rStyle w:val="Textoennegrita"/>
+                <w:rFonts w:ascii="Arial" w:hAnsi="Arial" w:cs="Arial"/>
+                <w:b w:val="0"/>
+                <w:shd w:val="clear" w:color="auto" w:fill="FFFFFF"/>
+              </w:rPr>
+            </w:pPr>
+            <w:proofErr w:type="spellStart"/>
+            <w:r>
+              <w:rPr>
+                <w:rStyle w:val="Textoennegrita"/>
+                <w:rFonts w:ascii="Arial" w:hAnsi="Arial" w:cs="Arial"/>
+                <w:b w:val="0"/>
+                <w:shd w:val="clear" w:color="auto" w:fill="FFFFFF"/>
+              </w:rPr>
+              <w:t>Manage</w:t>
+            </w:r>
+            <w:proofErr w:type="spellEnd"/>
+            <w:r>
+              <w:rPr>
+                <w:rStyle w:val="Textoennegrita"/>
+                <w:rFonts w:ascii="Arial" w:hAnsi="Arial" w:cs="Arial"/>
+                <w:b w:val="0"/>
+                <w:shd w:val="clear" w:color="auto" w:fill="FFFFFF"/>
+              </w:rPr>
+              <w:t xml:space="preserve"> Access GitHub</w:t>
+            </w:r>
+          </w:p>
+        </w:tc>
+        <w:tc>
+          <w:tcPr>
+            <w:tcW w:w="5260" w:type="dxa"/>
+          </w:tcPr>
+          <w:p>
+            <w:pPr>
+              <w:pStyle w:val="NormalWeb"/>
+              <w:spacing w:before="0" w:beforeAutospacing="0"/>
+              <w:rPr>
+                <w:rStyle w:val="Textoennegrita"/>
+                <w:rFonts w:ascii="Arial" w:hAnsi="Arial" w:cs="Arial"/>
+                <w:b w:val="0"/>
+                <w:shd w:val="clear" w:color="auto" w:fill="FFFFFF"/>
+              </w:rPr>
+            </w:pPr>
+            <w:r>
+              <w:rPr>
+                <w:rFonts w:ascii="Arial" w:hAnsi="Arial" w:cs="Arial"/>
+                <w:bCs/>
+                <w:noProof/>
+                <w:shd w:val="clear" w:color="auto" w:fill="FFFFFF"/>
+              </w:rPr>
+              <w:drawing>
+                <wp:inline distT="0" distB="0" distL="0" distR="0" wp14:anchorId="4B1AA7D1" wp14:editId="0A57F11B">
+                  <wp:extent cx="3314646" cy="1781032"/>
+                  <wp:effectExtent l="0" t="0" r="635" b="0"/>
+                  <wp:docPr id="34" name="Imagen 34"/>
+                  <wp:cNvGraphicFramePr>
+                    <a:graphicFrameLocks xmlns:a="http://schemas.openxmlformats.org/drawingml/2006/main" noChangeAspect="1"/>
+                  </wp:cNvGraphicFramePr>
+                  <a:graphic xmlns:a="http://schemas.openxmlformats.org/drawingml/2006/main">
+                    <a:graphicData uri="http://schemas.openxmlformats.org/drawingml/2006/picture">
+                      <pic:pic xmlns:pic="http://schemas.openxmlformats.org/drawingml/2006/picture">
+                        <pic:nvPicPr>
+                          <pic:cNvPr id="1" name="access.JPG"/>
+                          <pic:cNvPicPr/>
+                        </pic:nvPicPr>
+                        <pic:blipFill>
+                          <a:blip r:embed="rId10" cstate="print">
+                            <a:extLst>
+                              <a:ext uri="{28A0092B-C50C-407E-A947-70E740481C1C}">
+                                <a14:useLocalDpi xmlns:a14="http://schemas.microsoft.com/office/drawing/2010/main" val="0"/>
+                              </a:ext>
+                            </a:extLst>
+                          </a:blip>
+                          <a:stretch>
+                            <a:fillRect/>
+                          </a:stretch>
+                        </pic:blipFill>
+                        <pic:spPr>
+                          <a:xfrm>
+                            <a:off x="0" y="0"/>
+                            <a:ext cx="3363653" cy="1807364"/>
+                          </a:xfrm>
+                          <a:prstGeom prst="rect">
+                            <a:avLst/>
+                          </a:prstGeom>
+                        </pic:spPr>
+                      </pic:pic>
+                    </a:graphicData>
+                  </a:graphic>
+                </wp:inline>
+              </w:drawing>
+            </w:r>
+          </w:p>
+        </w:tc>
+      </w:tr>
+      <w:tr>
+        <w:trPr>
+          <w:trHeight w:val="1298"/>
+        </w:trPr>
+        <w:tc>
+          <w:tcPr>
+            <w:tcW w:w="5260" w:type="dxa"/>
+          </w:tcPr>
+          <w:p>
+            <w:pPr>
+              <w:pStyle w:val="NormalWeb"/>
+              <w:spacing w:before="0" w:beforeAutospacing="0"/>
+              <w:rPr>
+                <w:rStyle w:val="Textoennegrita"/>
+                <w:rFonts w:ascii="Arial" w:hAnsi="Arial" w:cs="Arial"/>
+                <w:b w:val="0"/>
+                <w:shd w:val="clear" w:color="auto" w:fill="FFFFFF"/>
+              </w:rPr>
+            </w:pPr>
+            <w:proofErr w:type="spellStart"/>
+            <w:r>
+              <w:rPr>
+                <w:rStyle w:val="Textoennegrita"/>
+                <w:rFonts w:ascii="Arial" w:hAnsi="Arial" w:cs="Arial"/>
+                <w:b w:val="0"/>
+                <w:shd w:val="clear" w:color="auto" w:fill="FFFFFF"/>
+              </w:rPr>
+              <w:t>Git</w:t>
+            </w:r>
+            <w:proofErr w:type="spellEnd"/>
+            <w:r>
+              <w:rPr>
+                <w:rStyle w:val="Textoennegrita"/>
+                <w:rFonts w:ascii="Arial" w:hAnsi="Arial" w:cs="Arial"/>
+                <w:b w:val="0"/>
+                <w:shd w:val="clear" w:color="auto" w:fill="FFFFFF"/>
+              </w:rPr>
+              <w:t xml:space="preserve"> </w:t>
+            </w:r>
+            <w:proofErr w:type="spellStart"/>
+            <w:r>
+              <w:rPr>
+                <w:rStyle w:val="Textoennegrita"/>
+                <w:rFonts w:ascii="Arial" w:hAnsi="Arial" w:cs="Arial"/>
+                <w:b w:val="0"/>
+                <w:shd w:val="clear" w:color="auto" w:fill="FFFFFF"/>
+              </w:rPr>
+              <w:t>pull</w:t>
+            </w:r>
+            <w:proofErr w:type="spellEnd"/>
+            <w:r>
+              <w:rPr>
+                <w:rStyle w:val="Textoennegrita"/>
+                <w:rFonts w:ascii="Arial" w:hAnsi="Arial" w:cs="Arial"/>
+                <w:b w:val="0"/>
+                <w:shd w:val="clear" w:color="auto" w:fill="FFFFFF"/>
+              </w:rPr>
+              <w:t xml:space="preserve"> </w:t>
+            </w:r>
+          </w:p>
+        </w:tc>
+        <w:tc>
+          <w:tcPr>
+            <w:tcW w:w="5260" w:type="dxa"/>
+          </w:tcPr>
+          <w:p>
+            <w:pPr>
+              <w:pStyle w:val="NormalWeb"/>
+              <w:spacing w:before="0" w:beforeAutospacing="0"/>
+              <w:rPr>
+                <w:rStyle w:val="Textoennegrita"/>
+                <w:rFonts w:ascii="Arial" w:hAnsi="Arial" w:cs="Arial"/>
+                <w:b w:val="0"/>
+                <w:shd w:val="clear" w:color="auto" w:fill="FFFFFF"/>
+              </w:rPr>
+            </w:pPr>
+            <w:r>
+              <w:rPr>
+                <w:rFonts w:ascii="Arial" w:hAnsi="Arial" w:cs="Arial"/>
+                <w:bCs/>
+                <w:noProof/>
+                <w:shd w:val="clear" w:color="auto" w:fill="FFFFFF"/>
+              </w:rPr>
+              <w:drawing>
+                <wp:inline distT="0" distB="0" distL="0" distR="0" wp14:anchorId="4973707C" wp14:editId="1325B1E9">
+                  <wp:extent cx="3330054" cy="2140749"/>
+                  <wp:effectExtent l="0" t="0" r="3810" b="0"/>
+                  <wp:docPr id="36" name="Imagen 36"/>
+                  <wp:cNvGraphicFramePr>
+                    <a:graphicFrameLocks xmlns:a="http://schemas.openxmlformats.org/drawingml/2006/main" noChangeAspect="1"/>
+                  </wp:cNvGraphicFramePr>
+                  <a:graphic xmlns:a="http://schemas.openxmlformats.org/drawingml/2006/main">
+                    <a:graphicData uri="http://schemas.openxmlformats.org/drawingml/2006/picture">
+                      <pic:pic xmlns:pic="http://schemas.openxmlformats.org/drawingml/2006/picture">
+                        <pic:nvPicPr>
+                          <pic:cNvPr id="2" name="git pull.JPG"/>
+                          <pic:cNvPicPr/>
+                        </pic:nvPicPr>
+                        <pic:blipFill>
+                          <a:blip r:embed="rId11">
+                            <a:extLst>
+                              <a:ext uri="{28A0092B-C50C-407E-A947-70E740481C1C}">
+                                <a14:useLocalDpi xmlns:a14="http://schemas.microsoft.com/office/drawing/2010/main" val="0"/>
+                              </a:ext>
+                            </a:extLst>
+                          </a:blip>
+                          <a:stretch>
+                            <a:fillRect/>
+                          </a:stretch>
+                        </pic:blipFill>
+                        <pic:spPr>
+                          <a:xfrm>
+                            <a:off x="0" y="0"/>
+                            <a:ext cx="3358324" cy="2158922"/>
+                          </a:xfrm>
+                          <a:prstGeom prst="rect">
+                            <a:avLst/>
+                          </a:prstGeom>
+                        </pic:spPr>
+                      </pic:pic>
+                    </a:graphicData>
+                  </a:graphic>
+                </wp:inline>
+              </w:drawing>
+            </w:r>
+          </w:p>
+        </w:tc>
+      </w:tr>
+      <w:tr>
+        <w:trPr>
+          <w:trHeight w:val="1298"/>
+        </w:trPr>
+        <w:tc>
+          <w:tcPr>
+            <w:tcW w:w="5260" w:type="dxa"/>
+          </w:tcPr>
+          <w:p>
+            <w:pPr>
+              <w:pStyle w:val="NormalWeb"/>
+              <w:spacing w:before="0" w:beforeAutospacing="0"/>
+              <w:rPr>
+                <w:rStyle w:val="Textoennegrita"/>
+                <w:rFonts w:ascii="Arial" w:hAnsi="Arial" w:cs="Arial"/>
+                <w:b w:val="0"/>
+                <w:shd w:val="clear" w:color="auto" w:fill="FFFFFF"/>
+              </w:rPr>
+            </w:pPr>
+            <w:proofErr w:type="spellStart"/>
+            <w:r>
+              <w:rPr>
+                <w:rStyle w:val="Textoennegrita"/>
+                <w:rFonts w:ascii="Arial" w:hAnsi="Arial" w:cs="Arial"/>
+                <w:b w:val="0"/>
+                <w:shd w:val="clear" w:color="auto" w:fill="FFFFFF"/>
+              </w:rPr>
+              <w:lastRenderedPageBreak/>
+              <w:t>Git</w:t>
+            </w:r>
+            <w:proofErr w:type="spellEnd"/>
+            <w:r>
+              <w:rPr>
+                <w:rStyle w:val="Textoennegrita"/>
+                <w:rFonts w:ascii="Arial" w:hAnsi="Arial" w:cs="Arial"/>
+                <w:b w:val="0"/>
+                <w:shd w:val="clear" w:color="auto" w:fill="FFFFFF"/>
+              </w:rPr>
+              <w:t xml:space="preserve"> </w:t>
+            </w:r>
+            <w:proofErr w:type="spellStart"/>
+            <w:proofErr w:type="gramStart"/>
+            <w:r>
+              <w:rPr>
+                <w:rStyle w:val="Textoennegrita"/>
+                <w:rFonts w:ascii="Arial" w:hAnsi="Arial" w:cs="Arial"/>
+                <w:b w:val="0"/>
+                <w:shd w:val="clear" w:color="auto" w:fill="FFFFFF"/>
+              </w:rPr>
+              <w:t>add</w:t>
+            </w:r>
+            <w:proofErr w:type="spellEnd"/>
+            <w:r>
+              <w:rPr>
+                <w:rStyle w:val="Textoennegrita"/>
+                <w:rFonts w:ascii="Arial" w:hAnsi="Arial" w:cs="Arial"/>
+                <w:b w:val="0"/>
+                <w:shd w:val="clear" w:color="auto" w:fill="FFFFFF"/>
+              </w:rPr>
+              <w:t xml:space="preserve"> .</w:t>
+            </w:r>
+            <w:proofErr w:type="gramEnd"/>
+          </w:p>
+          <w:p>
+            <w:pPr>
+              <w:pStyle w:val="NormalWeb"/>
+              <w:spacing w:before="0" w:beforeAutospacing="0"/>
+              <w:rPr>
+                <w:rStyle w:val="Textoennegrita"/>
+                <w:rFonts w:ascii="Arial" w:hAnsi="Arial" w:cs="Arial"/>
+                <w:b w:val="0"/>
+                <w:shd w:val="clear" w:color="auto" w:fill="FFFFFF"/>
+              </w:rPr>
+            </w:pPr>
+            <w:proofErr w:type="spellStart"/>
+            <w:r>
+              <w:rPr>
+                <w:rStyle w:val="Textoennegrita"/>
+                <w:rFonts w:ascii="Arial" w:hAnsi="Arial" w:cs="Arial"/>
+                <w:b w:val="0"/>
+                <w:shd w:val="clear" w:color="auto" w:fill="FFFFFF"/>
+              </w:rPr>
+              <w:t>Git</w:t>
+            </w:r>
+            <w:proofErr w:type="spellEnd"/>
+            <w:r>
+              <w:rPr>
+                <w:rStyle w:val="Textoennegrita"/>
+                <w:rFonts w:ascii="Arial" w:hAnsi="Arial" w:cs="Arial"/>
+                <w:b w:val="0"/>
+                <w:shd w:val="clear" w:color="auto" w:fill="FFFFFF"/>
+              </w:rPr>
+              <w:t xml:space="preserve"> </w:t>
+            </w:r>
+            <w:proofErr w:type="spellStart"/>
+            <w:r>
+              <w:rPr>
+                <w:rStyle w:val="Textoennegrita"/>
+                <w:rFonts w:ascii="Arial" w:hAnsi="Arial" w:cs="Arial"/>
+                <w:b w:val="0"/>
+                <w:shd w:val="clear" w:color="auto" w:fill="FFFFFF"/>
+              </w:rPr>
+              <w:t>commit</w:t>
+            </w:r>
+            <w:proofErr w:type="spellEnd"/>
+            <w:r>
+              <w:rPr>
+                <w:rStyle w:val="Textoennegrita"/>
+                <w:rFonts w:ascii="Arial" w:hAnsi="Arial" w:cs="Arial"/>
+                <w:b w:val="0"/>
+                <w:shd w:val="clear" w:color="auto" w:fill="FFFFFF"/>
+              </w:rPr>
+              <w:t xml:space="preserve"> –m “</w:t>
+            </w:r>
+            <w:proofErr w:type="spellStart"/>
+            <w:r>
+              <w:rPr>
+                <w:rStyle w:val="Textoennegrita"/>
+                <w:rFonts w:ascii="Arial" w:hAnsi="Arial" w:cs="Arial"/>
+                <w:b w:val="0"/>
+                <w:shd w:val="clear" w:color="auto" w:fill="FFFFFF"/>
+              </w:rPr>
+              <w:t>message</w:t>
+            </w:r>
+            <w:proofErr w:type="spellEnd"/>
+            <w:r>
+              <w:rPr>
+                <w:rStyle w:val="Textoennegrita"/>
+                <w:rFonts w:ascii="Arial" w:hAnsi="Arial" w:cs="Arial"/>
+                <w:b w:val="0"/>
+                <w:shd w:val="clear" w:color="auto" w:fill="FFFFFF"/>
+              </w:rPr>
+              <w:t>”</w:t>
+            </w:r>
+          </w:p>
+          <w:p>
+            <w:pPr>
+              <w:pStyle w:val="NormalWeb"/>
+              <w:spacing w:before="0" w:beforeAutospacing="0"/>
+              <w:rPr>
+                <w:rStyle w:val="Textoennegrita"/>
+                <w:rFonts w:ascii="Arial" w:hAnsi="Arial" w:cs="Arial"/>
+                <w:b w:val="0"/>
+                <w:shd w:val="clear" w:color="auto" w:fill="FFFFFF"/>
+              </w:rPr>
+            </w:pPr>
+            <w:proofErr w:type="spellStart"/>
+            <w:r>
+              <w:rPr>
+                <w:rStyle w:val="Textoennegrita"/>
+                <w:rFonts w:ascii="Arial" w:hAnsi="Arial" w:cs="Arial"/>
+                <w:b w:val="0"/>
+                <w:shd w:val="clear" w:color="auto" w:fill="FFFFFF"/>
+              </w:rPr>
+              <w:t>Git</w:t>
+            </w:r>
+            <w:proofErr w:type="spellEnd"/>
+            <w:r>
+              <w:rPr>
+                <w:rStyle w:val="Textoennegrita"/>
+                <w:rFonts w:ascii="Arial" w:hAnsi="Arial" w:cs="Arial"/>
+                <w:b w:val="0"/>
+                <w:shd w:val="clear" w:color="auto" w:fill="FFFFFF"/>
+              </w:rPr>
+              <w:t xml:space="preserve"> </w:t>
+            </w:r>
+            <w:proofErr w:type="spellStart"/>
+            <w:r>
+              <w:rPr>
+                <w:rStyle w:val="Textoennegrita"/>
+                <w:rFonts w:ascii="Arial" w:hAnsi="Arial" w:cs="Arial"/>
+                <w:b w:val="0"/>
+                <w:shd w:val="clear" w:color="auto" w:fill="FFFFFF"/>
+              </w:rPr>
+              <w:t>Push</w:t>
+            </w:r>
+            <w:proofErr w:type="spellEnd"/>
+          </w:p>
+        </w:tc>
+        <w:tc>
+          <w:tcPr>
+            <w:tcW w:w="5260" w:type="dxa"/>
+          </w:tcPr>
+          <w:p>
+            <w:pPr>
+              <w:pStyle w:val="NormalWeb"/>
+              <w:spacing w:before="0" w:beforeAutospacing="0"/>
+              <w:rPr>
+                <w:rStyle w:val="Textoennegrita"/>
+                <w:rFonts w:ascii="Arial" w:hAnsi="Arial" w:cs="Arial"/>
+                <w:b w:val="0"/>
+                <w:shd w:val="clear" w:color="auto" w:fill="FFFFFF"/>
+              </w:rPr>
+            </w:pPr>
+            <w:r>
+              <w:rPr>
+                <w:rFonts w:ascii="Arial" w:hAnsi="Arial" w:cs="Arial"/>
+                <w:bCs/>
+                <w:noProof/>
+                <w:shd w:val="clear" w:color="auto" w:fill="FFFFFF"/>
+              </w:rPr>
+              <w:drawing>
+                <wp:inline distT="0" distB="0" distL="0" distR="0" wp14:anchorId="0AD446D7" wp14:editId="62951F93">
+                  <wp:extent cx="3370997" cy="2220486"/>
+                  <wp:effectExtent l="0" t="0" r="1270" b="8890"/>
+                  <wp:docPr id="39" name="Imagen 39"/>
+                  <wp:cNvGraphicFramePr>
+                    <a:graphicFrameLocks xmlns:a="http://schemas.openxmlformats.org/drawingml/2006/main" noChangeAspect="1"/>
+                  </wp:cNvGraphicFramePr>
+                  <a:graphic xmlns:a="http://schemas.openxmlformats.org/drawingml/2006/main">
+                    <a:graphicData uri="http://schemas.openxmlformats.org/drawingml/2006/picture">
+                      <pic:pic xmlns:pic="http://schemas.openxmlformats.org/drawingml/2006/picture">
+                        <pic:nvPicPr>
+                          <pic:cNvPr id="39" name="first push.JPG"/>
+                          <pic:cNvPicPr/>
+                        </pic:nvPicPr>
+                        <pic:blipFill>
+                          <a:blip r:embed="rId12">
+                            <a:extLst>
+                              <a:ext uri="{28A0092B-C50C-407E-A947-70E740481C1C}">
+                                <a14:useLocalDpi xmlns:a14="http://schemas.microsoft.com/office/drawing/2010/main" val="0"/>
+                              </a:ext>
+                            </a:extLst>
+                          </a:blip>
+                          <a:stretch>
+                            <a:fillRect/>
+                          </a:stretch>
+                        </pic:blipFill>
+                        <pic:spPr>
+                          <a:xfrm>
+                            <a:off x="0" y="0"/>
+                            <a:ext cx="3403352" cy="2241798"/>
+                          </a:xfrm>
+                          <a:prstGeom prst="rect">
+                            <a:avLst/>
+                          </a:prstGeom>
+                        </pic:spPr>
+                      </pic:pic>
+                    </a:graphicData>
+                  </a:graphic>
+                </wp:inline>
+              </w:drawing>
+            </w:r>
+          </w:p>
+        </w:tc>
+      </w:tr>
+      <w:tr>
+        <w:trPr>
+          <w:trHeight w:val="1298"/>
+        </w:trPr>
+        <w:tc>
+          <w:tcPr>
+            <w:tcW w:w="5260" w:type="dxa"/>
+          </w:tcPr>
+          <w:p>
+            <w:pPr>
+              <w:pStyle w:val="NormalWeb"/>
+              <w:spacing w:before="0" w:beforeAutospacing="0"/>
+              <w:rPr>
+                <w:rStyle w:val="Textoennegrita"/>
+                <w:rFonts w:ascii="Arial" w:hAnsi="Arial" w:cs="Arial"/>
+                <w:b w:val="0"/>
+                <w:shd w:val="clear" w:color="auto" w:fill="FFFFFF"/>
+              </w:rPr>
+            </w:pPr>
+            <w:proofErr w:type="spellStart"/>
+            <w:r>
+              <w:rPr>
+                <w:rStyle w:val="Textoennegrita"/>
+                <w:rFonts w:ascii="Arial" w:hAnsi="Arial" w:cs="Arial"/>
+                <w:b w:val="0"/>
+                <w:shd w:val="clear" w:color="auto" w:fill="FFFFFF"/>
+              </w:rPr>
+              <w:t>Git</w:t>
+            </w:r>
+            <w:proofErr w:type="spellEnd"/>
+            <w:r>
+              <w:rPr>
+                <w:rStyle w:val="Textoennegrita"/>
+                <w:rFonts w:ascii="Arial" w:hAnsi="Arial" w:cs="Arial"/>
+                <w:b w:val="0"/>
+                <w:shd w:val="clear" w:color="auto" w:fill="FFFFFF"/>
+              </w:rPr>
+              <w:t xml:space="preserve"> Status</w:t>
+            </w:r>
+          </w:p>
+        </w:tc>
+        <w:tc>
+          <w:tcPr>
+            <w:tcW w:w="5260" w:type="dxa"/>
+          </w:tcPr>
+          <w:p>
+            <w:pPr>
+              <w:pStyle w:val="NormalWeb"/>
+              <w:spacing w:before="0" w:beforeAutospacing="0"/>
+              <w:rPr>
+                <w:rStyle w:val="Textoennegrita"/>
+                <w:rFonts w:ascii="Arial" w:hAnsi="Arial" w:cs="Arial"/>
+                <w:b w:val="0"/>
+                <w:shd w:val="clear" w:color="auto" w:fill="FFFFFF"/>
+              </w:rPr>
+            </w:pPr>
+            <w:r>
+              <w:rPr>
+                <w:rFonts w:ascii="Arial" w:hAnsi="Arial" w:cs="Arial"/>
+                <w:bCs/>
+                <w:noProof/>
+                <w:shd w:val="clear" w:color="auto" w:fill="FFFFFF"/>
+              </w:rPr>
+              <w:drawing>
+                <wp:inline distT="0" distB="0" distL="0" distR="0" wp14:anchorId="2EC90358" wp14:editId="70920F93">
+                  <wp:extent cx="3419475" cy="2205189"/>
+                  <wp:effectExtent l="0" t="0" r="0" b="5080"/>
+                  <wp:docPr id="38" name="Imagen 38"/>
+                  <wp:cNvGraphicFramePr>
+                    <a:graphicFrameLocks xmlns:a="http://schemas.openxmlformats.org/drawingml/2006/main" noChangeAspect="1"/>
+                  </wp:cNvGraphicFramePr>
+                  <a:graphic xmlns:a="http://schemas.openxmlformats.org/drawingml/2006/main">
+                    <a:graphicData uri="http://schemas.openxmlformats.org/drawingml/2006/picture">
+                      <pic:pic xmlns:pic="http://schemas.openxmlformats.org/drawingml/2006/picture">
+                        <pic:nvPicPr>
+                          <pic:cNvPr id="4" name="git status.JPG"/>
+                          <pic:cNvPicPr/>
+                        </pic:nvPicPr>
+                        <pic:blipFill>
+                          <a:blip r:embed="rId13">
+                            <a:extLst>
+                              <a:ext uri="{28A0092B-C50C-407E-A947-70E740481C1C}">
+                                <a14:useLocalDpi xmlns:a14="http://schemas.microsoft.com/office/drawing/2010/main" val="0"/>
+                              </a:ext>
+                            </a:extLst>
+                          </a:blip>
+                          <a:stretch>
+                            <a:fillRect/>
+                          </a:stretch>
+                        </pic:blipFill>
+                        <pic:spPr>
+                          <a:xfrm>
+                            <a:off x="0" y="0"/>
+                            <a:ext cx="3455090" cy="2228157"/>
+                          </a:xfrm>
+                          <a:prstGeom prst="rect">
+                            <a:avLst/>
+                          </a:prstGeom>
+                        </pic:spPr>
+                      </pic:pic>
+                    </a:graphicData>
+                  </a:graphic>
+                </wp:inline>
+              </w:drawing>
+            </w:r>
+          </w:p>
+        </w:tc>
+      </w:tr>
+    </w:tbl>
+    <w:p>
+      <w:pPr>
+        <w:rPr>
+          <w:sz w:val="24"/>
+          <w:szCs w:val="24"/>
+        </w:rPr>
+      </w:pPr>
     </w:p>
     <w:p>
       <w:pPr>

</xml_diff>

<commit_message>
Actualizo pmi presentación, formato al documento justificando parrafos, organización nde las secciones del documento
</commit_message>
<xml_diff>
--- a/Sprint1_Equipo_23.docx
+++ b/Sprint1_Equipo_23.docx
@@ -34,7 +34,6 @@
               <w:noProof/>
               <w:sz w:val="24"/>
               <w:szCs w:val="24"/>
-              <w:lang w:val="es-CO" w:eastAsia="es-CO"/>
             </w:rPr>
             <mc:AlternateContent>
               <mc:Choice Requires="wpg">
@@ -3617,7 +3616,6 @@
               <w:noProof/>
               <w:sz w:val="24"/>
               <w:szCs w:val="24"/>
-              <w:lang w:val="es-CO" w:eastAsia="es-CO"/>
             </w:rPr>
             <mc:AlternateContent>
               <mc:Choice Requires="wps">
@@ -3691,17 +3689,18 @@
                                 <w:pPr>
                                   <w:pStyle w:val="Sinespaciado"/>
                                   <w:rPr>
-                                    <w:rFonts w:asciiTheme="majorHAnsi" w:eastAsiaTheme="majorEastAsia" w:hAnsiTheme="majorHAnsi" w:cstheme="majorBidi"/>
+                                    <w:rFonts w:ascii="Arial" w:eastAsiaTheme="majorEastAsia" w:hAnsi="Arial" w:cs="Arial"/>
                                     <w:color w:val="262626" w:themeColor="text1" w:themeTint="D9"/>
-                                    <w:sz w:val="72"/>
+                                    <w:sz w:val="56"/>
+                                    <w:lang w:val="es-ES"/>
                                   </w:rPr>
                                 </w:pPr>
                                 <w:sdt>
                                   <w:sdtPr>
                                     <w:rPr>
-                                      <w:rFonts w:asciiTheme="majorHAnsi" w:eastAsiaTheme="majorEastAsia" w:hAnsiTheme="majorHAnsi" w:cstheme="majorBidi"/>
+                                      <w:rFonts w:ascii="Arial" w:eastAsiaTheme="majorEastAsia" w:hAnsi="Arial" w:cs="Arial"/>
                                       <w:color w:val="262626" w:themeColor="text1" w:themeTint="D9"/>
-                                      <w:sz w:val="72"/>
+                                      <w:sz w:val="52"/>
                                       <w:szCs w:val="72"/>
                                     </w:rPr>
                                     <w:alias w:val="Título"/>
@@ -3714,13 +3713,13 @@
                                   <w:sdtContent>
                                     <w:r>
                                       <w:rPr>
-                                        <w:rFonts w:asciiTheme="majorHAnsi" w:eastAsiaTheme="majorEastAsia" w:hAnsiTheme="majorHAnsi" w:cstheme="majorBidi"/>
+                                        <w:rFonts w:ascii="Arial" w:eastAsiaTheme="majorEastAsia" w:hAnsi="Arial" w:cs="Arial"/>
                                         <w:color w:val="262626" w:themeColor="text1" w:themeTint="D9"/>
-                                        <w:sz w:val="72"/>
+                                        <w:sz w:val="52"/>
                                         <w:szCs w:val="72"/>
                                         <w:lang w:val="es-CO"/>
                                       </w:rPr>
-                                      <w:t>TEAM</w:t>
+                                      <w:t>PROYECTO DE DESARROLLO DE SOFTWARE</w:t>
                                     </w:r>
                                   </w:sdtContent>
                                 </w:sdt>
@@ -3730,7 +3729,7 @@
                                   <w:spacing w:before="120"/>
                                   <w:rPr>
                                     <w:color w:val="404040" w:themeColor="text1" w:themeTint="BF"/>
-                                    <w:sz w:val="36"/>
+                                    <w:sz w:val="32"/>
                                     <w:szCs w:val="36"/>
                                     <w:lang w:val="en-US"/>
                                   </w:rPr>
@@ -3739,7 +3738,7 @@
                                   <w:sdtPr>
                                     <w:rPr>
                                       <w:color w:val="404040" w:themeColor="text1" w:themeTint="BF"/>
-                                      <w:sz w:val="36"/>
+                                      <w:sz w:val="32"/>
                                       <w:szCs w:val="36"/>
                                       <w:lang w:val="en-US"/>
                                     </w:rPr>
@@ -3754,7 +3753,7 @@
                                     <w:r>
                                       <w:rPr>
                                         <w:color w:val="404040" w:themeColor="text1" w:themeTint="BF"/>
-                                        <w:sz w:val="36"/>
+                                        <w:sz w:val="32"/>
                                         <w:szCs w:val="36"/>
                                         <w:lang w:val="en-US"/>
                                       </w:rPr>
@@ -3796,17 +3795,18 @@
                           <w:pPr>
                             <w:pStyle w:val="Sinespaciado"/>
                             <w:rPr>
-                              <w:rFonts w:asciiTheme="majorHAnsi" w:eastAsiaTheme="majorEastAsia" w:hAnsiTheme="majorHAnsi" w:cstheme="majorBidi"/>
+                              <w:rFonts w:ascii="Arial" w:eastAsiaTheme="majorEastAsia" w:hAnsi="Arial" w:cs="Arial"/>
                               <w:color w:val="262626" w:themeColor="text1" w:themeTint="D9"/>
-                              <w:sz w:val="72"/>
+                              <w:sz w:val="56"/>
+                              <w:lang w:val="es-ES"/>
                             </w:rPr>
                           </w:pPr>
                           <w:sdt>
                             <w:sdtPr>
                               <w:rPr>
-                                <w:rFonts w:asciiTheme="majorHAnsi" w:eastAsiaTheme="majorEastAsia" w:hAnsiTheme="majorHAnsi" w:cstheme="majorBidi"/>
+                                <w:rFonts w:ascii="Arial" w:eastAsiaTheme="majorEastAsia" w:hAnsi="Arial" w:cs="Arial"/>
                                 <w:color w:val="262626" w:themeColor="text1" w:themeTint="D9"/>
-                                <w:sz w:val="72"/>
+                                <w:sz w:val="52"/>
                                 <w:szCs w:val="72"/>
                               </w:rPr>
                               <w:alias w:val="Título"/>
@@ -3819,13 +3819,13 @@
                             <w:sdtContent>
                               <w:r>
                                 <w:rPr>
-                                  <w:rFonts w:asciiTheme="majorHAnsi" w:eastAsiaTheme="majorEastAsia" w:hAnsiTheme="majorHAnsi" w:cstheme="majorBidi"/>
+                                  <w:rFonts w:ascii="Arial" w:eastAsiaTheme="majorEastAsia" w:hAnsi="Arial" w:cs="Arial"/>
                                   <w:color w:val="262626" w:themeColor="text1" w:themeTint="D9"/>
-                                  <w:sz w:val="72"/>
+                                  <w:sz w:val="52"/>
                                   <w:szCs w:val="72"/>
                                   <w:lang w:val="es-CO"/>
                                 </w:rPr>
-                                <w:t>TEAM</w:t>
+                                <w:t>PROYECTO DE DESARROLLO DE SOFTWARE</w:t>
                               </w:r>
                             </w:sdtContent>
                           </w:sdt>
@@ -3835,7 +3835,7 @@
                             <w:spacing w:before="120"/>
                             <w:rPr>
                               <w:color w:val="404040" w:themeColor="text1" w:themeTint="BF"/>
-                              <w:sz w:val="36"/>
+                              <w:sz w:val="32"/>
                               <w:szCs w:val="36"/>
                               <w:lang w:val="en-US"/>
                             </w:rPr>
@@ -3844,7 +3844,7 @@
                             <w:sdtPr>
                               <w:rPr>
                                 <w:color w:val="404040" w:themeColor="text1" w:themeTint="BF"/>
-                                <w:sz w:val="36"/>
+                                <w:sz w:val="32"/>
                                 <w:szCs w:val="36"/>
                                 <w:lang w:val="en-US"/>
                               </w:rPr>
@@ -3859,7 +3859,7 @@
                               <w:r>
                                 <w:rPr>
                                   <w:color w:val="404040" w:themeColor="text1" w:themeTint="BF"/>
-                                  <w:sz w:val="36"/>
+                                  <w:sz w:val="32"/>
                                   <w:szCs w:val="36"/>
                                   <w:lang w:val="en-US"/>
                                 </w:rPr>
@@ -3889,20 +3889,21 @@
               <w:noProof/>
               <w:sz w:val="24"/>
               <w:szCs w:val="24"/>
+              <w:lang w:val="en-US" w:eastAsia="en-US"/>
             </w:rPr>
             <mc:AlternateContent>
               <mc:Choice Requires="wps">
                 <w:drawing>
-                  <wp:anchor distT="0" distB="0" distL="114300" distR="114300" simplePos="0" relativeHeight="251662336" behindDoc="0" locked="0" layoutInCell="1" allowOverlap="1" wp14:anchorId="7DD3CF98" wp14:editId="6EBFEA77">
+                  <wp:anchor distT="0" distB="0" distL="114300" distR="114300" simplePos="0" relativeHeight="251662336" behindDoc="0" locked="0" layoutInCell="1" allowOverlap="1" wp14:anchorId="7DD3CF98" wp14:editId="26F1162F">
                     <wp:simplePos x="0" y="0"/>
                     <wp:positionH relativeFrom="margin">
                       <wp:posOffset>609600</wp:posOffset>
                     </wp:positionH>
                     <wp:positionV relativeFrom="paragraph">
-                      <wp:posOffset>3769995</wp:posOffset>
+                      <wp:posOffset>4615814</wp:posOffset>
                     </wp:positionV>
-                    <wp:extent cx="5734050" cy="2495550"/>
-                    <wp:effectExtent l="0" t="0" r="0" b="0"/>
+                    <wp:extent cx="5734050" cy="1647825"/>
+                    <wp:effectExtent l="0" t="0" r="0" b="9525"/>
                     <wp:wrapNone/>
                     <wp:docPr id="35" name="Cuadro de texto 35"/>
                     <wp:cNvGraphicFramePr/>
@@ -3913,7 +3914,7 @@
                           <wps:spPr>
                             <a:xfrm>
                               <a:off x="0" y="0"/>
-                              <a:ext cx="5734050" cy="2495550"/>
+                              <a:ext cx="5734050" cy="1647825"/>
                             </a:xfrm>
                             <a:prstGeom prst="rect">
                               <a:avLst/>
@@ -3939,7 +3940,7 @@
                                     <w:b/>
                                     <w:lang w:val="es-ES"/>
                                   </w:rPr>
-                                  <w:t>TEAM</w:t>
+                                  <w:t>INTEGRANTES DEL EQUIPO</w:t>
                                 </w:r>
                               </w:p>
                               <w:p>
@@ -3952,30 +3953,33 @@
                               </w:p>
                               <w:tbl>
                                 <w:tblPr>
-                                  <w:tblStyle w:val="Tablaconcuadrcula"/>
+                                  <w:tblStyle w:val="Tabladelista2-nfasis1"/>
                                   <w:tblW w:w="0" w:type="auto"/>
                                   <w:tblLook w:val="04A0" w:firstRow="1" w:lastRow="0" w:firstColumn="1" w:lastColumn="0" w:noHBand="0" w:noVBand="1"/>
                                 </w:tblPr>
                                 <w:tblGrid>
-                                  <w:gridCol w:w="2697"/>
-                                  <w:gridCol w:w="2684"/>
+                                  <w:gridCol w:w="2122"/>
+                                  <w:gridCol w:w="3259"/>
                                   <w:gridCol w:w="3341"/>
                                 </w:tblGrid>
                                 <w:tr>
+                                  <w:trPr>
+                                    <w:cnfStyle w:val="100000000000" w:firstRow="1" w:lastRow="0" w:firstColumn="0" w:lastColumn="0" w:oddVBand="0" w:evenVBand="0" w:oddHBand="0" w:evenHBand="0" w:firstRowFirstColumn="0" w:firstRowLastColumn="0" w:lastRowFirstColumn="0" w:lastRowLastColumn="0"/>
+                                  </w:trPr>
                                   <w:tc>
                                     <w:tcPr>
-                                      <w:tcW w:w="2912" w:type="dxa"/>
+                                      <w:cnfStyle w:val="001000000000" w:firstRow="0" w:lastRow="0" w:firstColumn="1" w:lastColumn="0" w:oddVBand="0" w:evenVBand="0" w:oddHBand="0" w:evenHBand="0" w:firstRowFirstColumn="0" w:firstRowLastColumn="0" w:lastRowFirstColumn="0" w:lastRowLastColumn="0"/>
+                                      <w:tcW w:w="2122" w:type="dxa"/>
                                     </w:tcPr>
                                     <w:p>
                                       <w:pPr>
                                         <w:rPr>
-                                          <w:b/>
+                                          <w:b w:val="0"/>
                                           <w:lang w:val="es-ES"/>
                                         </w:rPr>
                                       </w:pPr>
                                       <w:r>
                                         <w:rPr>
-                                          <w:b/>
                                           <w:lang w:val="es-ES"/>
                                         </w:rPr>
                                         <w:t xml:space="preserve">CC. 1053826239    </w:t>
@@ -3984,38 +3988,38 @@
                                   </w:tc>
                                   <w:tc>
                                     <w:tcPr>
-                                      <w:tcW w:w="2912" w:type="dxa"/>
+                                      <w:tcW w:w="3259" w:type="dxa"/>
                                     </w:tcPr>
                                     <w:p>
                                       <w:pPr>
+                                        <w:cnfStyle w:val="100000000000" w:firstRow="1" w:lastRow="0" w:firstColumn="0" w:lastColumn="0" w:oddVBand="0" w:evenVBand="0" w:oddHBand="0" w:evenHBand="0" w:firstRowFirstColumn="0" w:firstRowLastColumn="0" w:lastRowFirstColumn="0" w:lastRowLastColumn="0"/>
                                         <w:rPr>
-                                          <w:b/>
+                                          <w:b w:val="0"/>
                                           <w:lang w:val="es-ES"/>
                                         </w:rPr>
                                       </w:pPr>
                                       <w:r>
                                         <w:rPr>
-                                          <w:b/>
                                           <w:lang w:val="es-ES"/>
                                         </w:rPr>
-                                        <w:t>DAHIANA KATHERIN GÓMEZ S</w:t>
+                                        <w:t>DAHIANA GÓMEZ S</w:t>
                                       </w:r>
                                     </w:p>
                                   </w:tc>
                                   <w:tc>
                                     <w:tcPr>
-                                      <w:tcW w:w="2913" w:type="dxa"/>
+                                      <w:tcW w:w="3341" w:type="dxa"/>
                                     </w:tcPr>
                                     <w:p>
                                       <w:pPr>
+                                        <w:cnfStyle w:val="100000000000" w:firstRow="1" w:lastRow="0" w:firstColumn="0" w:lastColumn="0" w:oddVBand="0" w:evenVBand="0" w:oddHBand="0" w:evenHBand="0" w:firstRowFirstColumn="0" w:firstRowLastColumn="0" w:lastRowFirstColumn="0" w:lastRowLastColumn="0"/>
                                         <w:rPr>
-                                          <w:b/>
+                                          <w:b w:val="0"/>
                                           <w:lang w:val="es-ES"/>
                                         </w:rPr>
                                       </w:pPr>
                                       <w:r>
                                         <w:rPr>
-                                          <w:b/>
                                           <w:lang w:val="es-ES"/>
                                         </w:rPr>
                                         <w:t>dahianakathering@gmail.com</w:t>
@@ -4024,20 +4028,23 @@
                                   </w:tc>
                                 </w:tr>
                                 <w:tr>
+                                  <w:trPr>
+                                    <w:cnfStyle w:val="000000100000" w:firstRow="0" w:lastRow="0" w:firstColumn="0" w:lastColumn="0" w:oddVBand="0" w:evenVBand="0" w:oddHBand="1" w:evenHBand="0" w:firstRowFirstColumn="0" w:firstRowLastColumn="0" w:lastRowFirstColumn="0" w:lastRowLastColumn="0"/>
+                                  </w:trPr>
                                   <w:tc>
                                     <w:tcPr>
-                                      <w:tcW w:w="2912" w:type="dxa"/>
+                                      <w:cnfStyle w:val="001000000000" w:firstRow="0" w:lastRow="0" w:firstColumn="1" w:lastColumn="0" w:oddVBand="0" w:evenVBand="0" w:oddHBand="0" w:evenHBand="0" w:firstRowFirstColumn="0" w:firstRowLastColumn="0" w:lastRowFirstColumn="0" w:lastRowLastColumn="0"/>
+                                      <w:tcW w:w="2122" w:type="dxa"/>
                                     </w:tcPr>
                                     <w:p>
                                       <w:pPr>
                                         <w:rPr>
-                                          <w:b/>
+                                          <w:b w:val="0"/>
                                           <w:lang w:val="es-ES"/>
                                         </w:rPr>
                                       </w:pPr>
                                       <w:r>
                                         <w:rPr>
-                                          <w:b/>
                                           <w:lang w:val="es-ES"/>
                                         </w:rPr>
                                         <w:t>CC. 1019054516</w:t>
@@ -4046,10 +4053,11 @@
                                   </w:tc>
                                   <w:tc>
                                     <w:tcPr>
-                                      <w:tcW w:w="2912" w:type="dxa"/>
+                                      <w:tcW w:w="3259" w:type="dxa"/>
                                     </w:tcPr>
                                     <w:p>
                                       <w:pPr>
+                                        <w:cnfStyle w:val="000000100000" w:firstRow="0" w:lastRow="0" w:firstColumn="0" w:lastColumn="0" w:oddVBand="0" w:evenVBand="0" w:oddHBand="1" w:evenHBand="0" w:firstRowFirstColumn="0" w:firstRowLastColumn="0" w:lastRowFirstColumn="0" w:lastRowLastColumn="0"/>
                                         <w:rPr>
                                           <w:b/>
                                           <w:lang w:val="es-ES"/>
@@ -4066,10 +4074,11 @@
                                   </w:tc>
                                   <w:tc>
                                     <w:tcPr>
-                                      <w:tcW w:w="2913" w:type="dxa"/>
+                                      <w:tcW w:w="3341" w:type="dxa"/>
                                     </w:tcPr>
                                     <w:p>
                                       <w:pPr>
+                                        <w:cnfStyle w:val="000000100000" w:firstRow="0" w:lastRow="0" w:firstColumn="0" w:lastColumn="0" w:oddVBand="0" w:evenVBand="0" w:oddHBand="1" w:evenHBand="0" w:firstRowFirstColumn="0" w:firstRowLastColumn="0" w:lastRowFirstColumn="0" w:lastRowLastColumn="0"/>
                                         <w:rPr>
                                           <w:b/>
                                           <w:lang w:val="es-ES"/>
@@ -4088,18 +4097,18 @@
                                 <w:tr>
                                   <w:tc>
                                     <w:tcPr>
-                                      <w:tcW w:w="2912" w:type="dxa"/>
+                                      <w:cnfStyle w:val="001000000000" w:firstRow="0" w:lastRow="0" w:firstColumn="1" w:lastColumn="0" w:oddVBand="0" w:evenVBand="0" w:oddHBand="0" w:evenHBand="0" w:firstRowFirstColumn="0" w:firstRowLastColumn="0" w:lastRowFirstColumn="0" w:lastRowLastColumn="0"/>
+                                      <w:tcW w:w="2122" w:type="dxa"/>
                                     </w:tcPr>
                                     <w:p>
                                       <w:pPr>
                                         <w:rPr>
-                                          <w:b/>
+                                          <w:b w:val="0"/>
                                           <w:lang w:val="es-ES"/>
                                         </w:rPr>
                                       </w:pPr>
                                       <w:r>
                                         <w:rPr>
-                                          <w:b/>
                                           <w:lang w:val="es-ES"/>
                                         </w:rPr>
                                         <w:t xml:space="preserve">CC. 1062676885   </w:t>
@@ -4108,10 +4117,11 @@
                                   </w:tc>
                                   <w:tc>
                                     <w:tcPr>
-                                      <w:tcW w:w="2912" w:type="dxa"/>
+                                      <w:tcW w:w="3259" w:type="dxa"/>
                                     </w:tcPr>
                                     <w:p>
                                       <w:pPr>
+                                        <w:cnfStyle w:val="000000000000" w:firstRow="0" w:lastRow="0" w:firstColumn="0" w:lastColumn="0" w:oddVBand="0" w:evenVBand="0" w:oddHBand="0" w:evenHBand="0" w:firstRowFirstColumn="0" w:firstRowLastColumn="0" w:lastRowFirstColumn="0" w:lastRowLastColumn="0"/>
                                         <w:rPr>
                                           <w:b/>
                                           <w:lang w:val="es-ES"/>
@@ -4125,21 +4135,14 @@
                                         <w:t>AMAURY GUZMÁN</w:t>
                                       </w:r>
                                     </w:p>
-                                    <w:p>
-                                      <w:pPr>
-                                        <w:rPr>
-                                          <w:b/>
-                                          <w:lang w:val="es-ES"/>
-                                        </w:rPr>
-                                      </w:pPr>
-                                    </w:p>
                                   </w:tc>
                                   <w:tc>
                                     <w:tcPr>
-                                      <w:tcW w:w="2913" w:type="dxa"/>
+                                      <w:tcW w:w="3341" w:type="dxa"/>
                                     </w:tcPr>
                                     <w:p>
                                       <w:pPr>
+                                        <w:cnfStyle w:val="000000000000" w:firstRow="0" w:lastRow="0" w:firstColumn="0" w:lastColumn="0" w:oddVBand="0" w:evenVBand="0" w:oddHBand="0" w:evenHBand="0" w:firstRowFirstColumn="0" w:firstRowLastColumn="0" w:lastRowFirstColumn="0" w:lastRowLastColumn="0"/>
                                         <w:rPr>
                                           <w:b/>
                                           <w:lang w:val="es-ES"/>
@@ -4156,20 +4159,23 @@
                                   </w:tc>
                                 </w:tr>
                                 <w:tr>
+                                  <w:trPr>
+                                    <w:cnfStyle w:val="000000100000" w:firstRow="0" w:lastRow="0" w:firstColumn="0" w:lastColumn="0" w:oddVBand="0" w:evenVBand="0" w:oddHBand="1" w:evenHBand="0" w:firstRowFirstColumn="0" w:firstRowLastColumn="0" w:lastRowFirstColumn="0" w:lastRowLastColumn="0"/>
+                                  </w:trPr>
                                   <w:tc>
                                     <w:tcPr>
-                                      <w:tcW w:w="2912" w:type="dxa"/>
+                                      <w:cnfStyle w:val="001000000000" w:firstRow="0" w:lastRow="0" w:firstColumn="1" w:lastColumn="0" w:oddVBand="0" w:evenVBand="0" w:oddHBand="0" w:evenHBand="0" w:firstRowFirstColumn="0" w:firstRowLastColumn="0" w:lastRowFirstColumn="0" w:lastRowLastColumn="0"/>
+                                      <w:tcW w:w="2122" w:type="dxa"/>
                                     </w:tcPr>
                                     <w:p>
                                       <w:pPr>
                                         <w:rPr>
-                                          <w:b/>
+                                          <w:b w:val="0"/>
                                           <w:lang w:val="es-ES"/>
                                         </w:rPr>
                                       </w:pPr>
                                       <w:r>
                                         <w:rPr>
-                                          <w:b/>
                                           <w:lang w:val="es-ES"/>
                                         </w:rPr>
                                         <w:t>CC. 79316938</w:t>
@@ -4186,10 +4192,11 @@
                                   </w:tc>
                                   <w:tc>
                                     <w:tcPr>
-                                      <w:tcW w:w="2912" w:type="dxa"/>
+                                      <w:tcW w:w="3259" w:type="dxa"/>
                                     </w:tcPr>
                                     <w:p>
                                       <w:pPr>
+                                        <w:cnfStyle w:val="000000100000" w:firstRow="0" w:lastRow="0" w:firstColumn="0" w:lastColumn="0" w:oddVBand="0" w:evenVBand="0" w:oddHBand="1" w:evenHBand="0" w:firstRowFirstColumn="0" w:firstRowLastColumn="0" w:lastRowFirstColumn="0" w:lastRowLastColumn="0"/>
                                         <w:rPr>
                                           <w:b/>
                                           <w:lang w:val="es-ES"/>
@@ -4203,21 +4210,14 @@
                                         <w:t>JCARLO GIRALDO O.</w:t>
                                       </w:r>
                                     </w:p>
-                                    <w:p>
-                                      <w:pPr>
-                                        <w:rPr>
-                                          <w:b/>
-                                          <w:lang w:val="es-ES"/>
-                                        </w:rPr>
-                                      </w:pPr>
-                                    </w:p>
                                   </w:tc>
                                   <w:tc>
                                     <w:tcPr>
-                                      <w:tcW w:w="2913" w:type="dxa"/>
+                                      <w:tcW w:w="3341" w:type="dxa"/>
                                     </w:tcPr>
                                     <w:p>
                                       <w:pPr>
+                                        <w:cnfStyle w:val="000000100000" w:firstRow="0" w:lastRow="0" w:firstColumn="0" w:lastColumn="0" w:oddVBand="0" w:evenVBand="0" w:oddHBand="1" w:evenHBand="0" w:firstRowFirstColumn="0" w:firstRowLastColumn="0" w:lastRowFirstColumn="0" w:lastRowLastColumn="0"/>
                                         <w:rPr>
                                           <w:b/>
                                           <w:lang w:val="es-ES"/>
@@ -4265,7 +4265,7 @@
               </mc:Choice>
               <mc:Fallback>
                 <w:pict>
-                  <v:shape w14:anchorId="7DD3CF98" id="Cuadro de texto 35" o:spid="_x0000_s1056" type="#_x0000_t202" style="position:absolute;margin-left:48pt;margin-top:296.85pt;width:451.5pt;height:196.5pt;z-index:251662336;visibility:visible;mso-wrap-style:square;mso-width-percent:0;mso-height-percent:0;mso-wrap-distance-left:9pt;mso-wrap-distance-top:0;mso-wrap-distance-right:9pt;mso-wrap-distance-bottom:0;mso-position-horizontal:absolute;mso-position-horizontal-relative:margin;mso-position-vertical:absolute;mso-position-vertical-relative:text;mso-width-percent:0;mso-height-percent:0;mso-width-relative:margin;mso-height-relative:margin;v-text-anchor:top" o:gfxdata="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" fillcolor="white [3201]" stroked="f" strokeweight=".5pt">
+                  <v:shape w14:anchorId="7DD3CF98" id="Cuadro de texto 35" o:spid="_x0000_s1056" type="#_x0000_t202" style="position:absolute;margin-left:48pt;margin-top:363.45pt;width:451.5pt;height:129.75pt;z-index:251662336;visibility:visible;mso-wrap-style:square;mso-width-percent:0;mso-height-percent:0;mso-wrap-distance-left:9pt;mso-wrap-distance-top:0;mso-wrap-distance-right:9pt;mso-wrap-distance-bottom:0;mso-position-horizontal:absolute;mso-position-horizontal-relative:margin;mso-position-vertical:absolute;mso-position-vertical-relative:text;mso-width-percent:0;mso-height-percent:0;mso-width-relative:margin;mso-height-relative:margin;v-text-anchor:top" o:gfxdata="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" fillcolor="white [3201]" stroked="f" strokeweight=".5pt">
                     <v:textbox>
                       <w:txbxContent>
                         <w:p>
@@ -4280,7 +4280,7 @@
                               <w:b/>
                               <w:lang w:val="es-ES"/>
                             </w:rPr>
-                            <w:t>TEAM</w:t>
+                            <w:t>INTEGRANTES DEL EQUIPO</w:t>
                           </w:r>
                         </w:p>
                         <w:p>
@@ -4293,30 +4293,33 @@
                         </w:p>
                         <w:tbl>
                           <w:tblPr>
-                            <w:tblStyle w:val="Tablaconcuadrcula"/>
+                            <w:tblStyle w:val="Tabladelista2-nfasis1"/>
                             <w:tblW w:w="0" w:type="auto"/>
                             <w:tblLook w:val="04A0" w:firstRow="1" w:lastRow="0" w:firstColumn="1" w:lastColumn="0" w:noHBand="0" w:noVBand="1"/>
                           </w:tblPr>
                           <w:tblGrid>
-                            <w:gridCol w:w="2697"/>
-                            <w:gridCol w:w="2684"/>
+                            <w:gridCol w:w="2122"/>
+                            <w:gridCol w:w="3259"/>
                             <w:gridCol w:w="3341"/>
                           </w:tblGrid>
                           <w:tr>
+                            <w:trPr>
+                              <w:cnfStyle w:val="100000000000" w:firstRow="1" w:lastRow="0" w:firstColumn="0" w:lastColumn="0" w:oddVBand="0" w:evenVBand="0" w:oddHBand="0" w:evenHBand="0" w:firstRowFirstColumn="0" w:firstRowLastColumn="0" w:lastRowFirstColumn="0" w:lastRowLastColumn="0"/>
+                            </w:trPr>
                             <w:tc>
                               <w:tcPr>
-                                <w:tcW w:w="2912" w:type="dxa"/>
+                                <w:cnfStyle w:val="001000000000" w:firstRow="0" w:lastRow="0" w:firstColumn="1" w:lastColumn="0" w:oddVBand="0" w:evenVBand="0" w:oddHBand="0" w:evenHBand="0" w:firstRowFirstColumn="0" w:firstRowLastColumn="0" w:lastRowFirstColumn="0" w:lastRowLastColumn="0"/>
+                                <w:tcW w:w="2122" w:type="dxa"/>
                               </w:tcPr>
                               <w:p>
                                 <w:pPr>
                                   <w:rPr>
-                                    <w:b/>
+                                    <w:b w:val="0"/>
                                     <w:lang w:val="es-ES"/>
                                   </w:rPr>
                                 </w:pPr>
                                 <w:r>
                                   <w:rPr>
-                                    <w:b/>
                                     <w:lang w:val="es-ES"/>
                                   </w:rPr>
                                   <w:t xml:space="preserve">CC. 1053826239    </w:t>
@@ -4325,38 +4328,38 @@
                             </w:tc>
                             <w:tc>
                               <w:tcPr>
-                                <w:tcW w:w="2912" w:type="dxa"/>
+                                <w:tcW w:w="3259" w:type="dxa"/>
                               </w:tcPr>
                               <w:p>
                                 <w:pPr>
+                                  <w:cnfStyle w:val="100000000000" w:firstRow="1" w:lastRow="0" w:firstColumn="0" w:lastColumn="0" w:oddVBand="0" w:evenVBand="0" w:oddHBand="0" w:evenHBand="0" w:firstRowFirstColumn="0" w:firstRowLastColumn="0" w:lastRowFirstColumn="0" w:lastRowLastColumn="0"/>
                                   <w:rPr>
-                                    <w:b/>
+                                    <w:b w:val="0"/>
                                     <w:lang w:val="es-ES"/>
                                   </w:rPr>
                                 </w:pPr>
                                 <w:r>
                                   <w:rPr>
-                                    <w:b/>
                                     <w:lang w:val="es-ES"/>
                                   </w:rPr>
-                                  <w:t>DAHIANA KATHERIN GÓMEZ S</w:t>
+                                  <w:t>DAHIANA GÓMEZ S</w:t>
                                 </w:r>
                               </w:p>
                             </w:tc>
                             <w:tc>
                               <w:tcPr>
-                                <w:tcW w:w="2913" w:type="dxa"/>
+                                <w:tcW w:w="3341" w:type="dxa"/>
                               </w:tcPr>
                               <w:p>
                                 <w:pPr>
+                                  <w:cnfStyle w:val="100000000000" w:firstRow="1" w:lastRow="0" w:firstColumn="0" w:lastColumn="0" w:oddVBand="0" w:evenVBand="0" w:oddHBand="0" w:evenHBand="0" w:firstRowFirstColumn="0" w:firstRowLastColumn="0" w:lastRowFirstColumn="0" w:lastRowLastColumn="0"/>
                                   <w:rPr>
-                                    <w:b/>
+                                    <w:b w:val="0"/>
                                     <w:lang w:val="es-ES"/>
                                   </w:rPr>
                                 </w:pPr>
                                 <w:r>
                                   <w:rPr>
-                                    <w:b/>
                                     <w:lang w:val="es-ES"/>
                                   </w:rPr>
                                   <w:t>dahianakathering@gmail.com</w:t>
@@ -4365,20 +4368,23 @@
                             </w:tc>
                           </w:tr>
                           <w:tr>
+                            <w:trPr>
+                              <w:cnfStyle w:val="000000100000" w:firstRow="0" w:lastRow="0" w:firstColumn="0" w:lastColumn="0" w:oddVBand="0" w:evenVBand="0" w:oddHBand="1" w:evenHBand="0" w:firstRowFirstColumn="0" w:firstRowLastColumn="0" w:lastRowFirstColumn="0" w:lastRowLastColumn="0"/>
+                            </w:trPr>
                             <w:tc>
                               <w:tcPr>
-                                <w:tcW w:w="2912" w:type="dxa"/>
+                                <w:cnfStyle w:val="001000000000" w:firstRow="0" w:lastRow="0" w:firstColumn="1" w:lastColumn="0" w:oddVBand="0" w:evenVBand="0" w:oddHBand="0" w:evenHBand="0" w:firstRowFirstColumn="0" w:firstRowLastColumn="0" w:lastRowFirstColumn="0" w:lastRowLastColumn="0"/>
+                                <w:tcW w:w="2122" w:type="dxa"/>
                               </w:tcPr>
                               <w:p>
                                 <w:pPr>
                                   <w:rPr>
-                                    <w:b/>
+                                    <w:b w:val="0"/>
                                     <w:lang w:val="es-ES"/>
                                   </w:rPr>
                                 </w:pPr>
                                 <w:r>
                                   <w:rPr>
-                                    <w:b/>
                                     <w:lang w:val="es-ES"/>
                                   </w:rPr>
                                   <w:t>CC. 1019054516</w:t>
@@ -4387,10 +4393,11 @@
                             </w:tc>
                             <w:tc>
                               <w:tcPr>
-                                <w:tcW w:w="2912" w:type="dxa"/>
+                                <w:tcW w:w="3259" w:type="dxa"/>
                               </w:tcPr>
                               <w:p>
                                 <w:pPr>
+                                  <w:cnfStyle w:val="000000100000" w:firstRow="0" w:lastRow="0" w:firstColumn="0" w:lastColumn="0" w:oddVBand="0" w:evenVBand="0" w:oddHBand="1" w:evenHBand="0" w:firstRowFirstColumn="0" w:firstRowLastColumn="0" w:lastRowFirstColumn="0" w:lastRowLastColumn="0"/>
                                   <w:rPr>
                                     <w:b/>
                                     <w:lang w:val="es-ES"/>
@@ -4407,10 +4414,11 @@
                             </w:tc>
                             <w:tc>
                               <w:tcPr>
-                                <w:tcW w:w="2913" w:type="dxa"/>
+                                <w:tcW w:w="3341" w:type="dxa"/>
                               </w:tcPr>
                               <w:p>
                                 <w:pPr>
+                                  <w:cnfStyle w:val="000000100000" w:firstRow="0" w:lastRow="0" w:firstColumn="0" w:lastColumn="0" w:oddVBand="0" w:evenVBand="0" w:oddHBand="1" w:evenHBand="0" w:firstRowFirstColumn="0" w:firstRowLastColumn="0" w:lastRowFirstColumn="0" w:lastRowLastColumn="0"/>
                                   <w:rPr>
                                     <w:b/>
                                     <w:lang w:val="es-ES"/>
@@ -4429,18 +4437,18 @@
                           <w:tr>
                             <w:tc>
                               <w:tcPr>
-                                <w:tcW w:w="2912" w:type="dxa"/>
+                                <w:cnfStyle w:val="001000000000" w:firstRow="0" w:lastRow="0" w:firstColumn="1" w:lastColumn="0" w:oddVBand="0" w:evenVBand="0" w:oddHBand="0" w:evenHBand="0" w:firstRowFirstColumn="0" w:firstRowLastColumn="0" w:lastRowFirstColumn="0" w:lastRowLastColumn="0"/>
+                                <w:tcW w:w="2122" w:type="dxa"/>
                               </w:tcPr>
                               <w:p>
                                 <w:pPr>
                                   <w:rPr>
-                                    <w:b/>
+                                    <w:b w:val="0"/>
                                     <w:lang w:val="es-ES"/>
                                   </w:rPr>
                                 </w:pPr>
                                 <w:r>
                                   <w:rPr>
-                                    <w:b/>
                                     <w:lang w:val="es-ES"/>
                                   </w:rPr>
                                   <w:t xml:space="preserve">CC. 1062676885   </w:t>
@@ -4449,10 +4457,11 @@
                             </w:tc>
                             <w:tc>
                               <w:tcPr>
-                                <w:tcW w:w="2912" w:type="dxa"/>
+                                <w:tcW w:w="3259" w:type="dxa"/>
                               </w:tcPr>
                               <w:p>
                                 <w:pPr>
+                                  <w:cnfStyle w:val="000000000000" w:firstRow="0" w:lastRow="0" w:firstColumn="0" w:lastColumn="0" w:oddVBand="0" w:evenVBand="0" w:oddHBand="0" w:evenHBand="0" w:firstRowFirstColumn="0" w:firstRowLastColumn="0" w:lastRowFirstColumn="0" w:lastRowLastColumn="0"/>
                                   <w:rPr>
                                     <w:b/>
                                     <w:lang w:val="es-ES"/>
@@ -4466,21 +4475,14 @@
                                   <w:t>AMAURY GUZMÁN</w:t>
                                 </w:r>
                               </w:p>
-                              <w:p>
-                                <w:pPr>
-                                  <w:rPr>
-                                    <w:b/>
-                                    <w:lang w:val="es-ES"/>
-                                  </w:rPr>
-                                </w:pPr>
-                              </w:p>
                             </w:tc>
                             <w:tc>
                               <w:tcPr>
-                                <w:tcW w:w="2913" w:type="dxa"/>
+                                <w:tcW w:w="3341" w:type="dxa"/>
                               </w:tcPr>
                               <w:p>
                                 <w:pPr>
+                                  <w:cnfStyle w:val="000000000000" w:firstRow="0" w:lastRow="0" w:firstColumn="0" w:lastColumn="0" w:oddVBand="0" w:evenVBand="0" w:oddHBand="0" w:evenHBand="0" w:firstRowFirstColumn="0" w:firstRowLastColumn="0" w:lastRowFirstColumn="0" w:lastRowLastColumn="0"/>
                                   <w:rPr>
                                     <w:b/>
                                     <w:lang w:val="es-ES"/>
@@ -4497,20 +4499,23 @@
                             </w:tc>
                           </w:tr>
                           <w:tr>
+                            <w:trPr>
+                              <w:cnfStyle w:val="000000100000" w:firstRow="0" w:lastRow="0" w:firstColumn="0" w:lastColumn="0" w:oddVBand="0" w:evenVBand="0" w:oddHBand="1" w:evenHBand="0" w:firstRowFirstColumn="0" w:firstRowLastColumn="0" w:lastRowFirstColumn="0" w:lastRowLastColumn="0"/>
+                            </w:trPr>
                             <w:tc>
                               <w:tcPr>
-                                <w:tcW w:w="2912" w:type="dxa"/>
+                                <w:cnfStyle w:val="001000000000" w:firstRow="0" w:lastRow="0" w:firstColumn="1" w:lastColumn="0" w:oddVBand="0" w:evenVBand="0" w:oddHBand="0" w:evenHBand="0" w:firstRowFirstColumn="0" w:firstRowLastColumn="0" w:lastRowFirstColumn="0" w:lastRowLastColumn="0"/>
+                                <w:tcW w:w="2122" w:type="dxa"/>
                               </w:tcPr>
                               <w:p>
                                 <w:pPr>
                                   <w:rPr>
-                                    <w:b/>
+                                    <w:b w:val="0"/>
                                     <w:lang w:val="es-ES"/>
                                   </w:rPr>
                                 </w:pPr>
                                 <w:r>
                                   <w:rPr>
-                                    <w:b/>
                                     <w:lang w:val="es-ES"/>
                                   </w:rPr>
                                   <w:t>CC. 79316938</w:t>
@@ -4527,10 +4532,11 @@
                             </w:tc>
                             <w:tc>
                               <w:tcPr>
-                                <w:tcW w:w="2912" w:type="dxa"/>
+                                <w:tcW w:w="3259" w:type="dxa"/>
                               </w:tcPr>
                               <w:p>
                                 <w:pPr>
+                                  <w:cnfStyle w:val="000000100000" w:firstRow="0" w:lastRow="0" w:firstColumn="0" w:lastColumn="0" w:oddVBand="0" w:evenVBand="0" w:oddHBand="1" w:evenHBand="0" w:firstRowFirstColumn="0" w:firstRowLastColumn="0" w:lastRowFirstColumn="0" w:lastRowLastColumn="0"/>
                                   <w:rPr>
                                     <w:b/>
                                     <w:lang w:val="es-ES"/>
@@ -4544,21 +4550,14 @@
                                   <w:t>JCARLO GIRALDO O.</w:t>
                                 </w:r>
                               </w:p>
-                              <w:p>
-                                <w:pPr>
-                                  <w:rPr>
-                                    <w:b/>
-                                    <w:lang w:val="es-ES"/>
-                                  </w:rPr>
-                                </w:pPr>
-                              </w:p>
                             </w:tc>
                             <w:tc>
                               <w:tcPr>
-                                <w:tcW w:w="2913" w:type="dxa"/>
+                                <w:tcW w:w="3341" w:type="dxa"/>
                               </w:tcPr>
                               <w:p>
                                 <w:pPr>
+                                  <w:cnfStyle w:val="000000100000" w:firstRow="0" w:lastRow="0" w:firstColumn="0" w:lastColumn="0" w:oddVBand="0" w:evenVBand="0" w:oddHBand="1" w:evenHBand="0" w:firstRowFirstColumn="0" w:firstRowLastColumn="0" w:lastRowFirstColumn="0" w:lastRowLastColumn="0"/>
                                   <w:rPr>
                                     <w:b/>
                                     <w:lang w:val="es-ES"/>
@@ -4597,6 +4596,7 @@
               <w:noProof/>
               <w:sz w:val="24"/>
               <w:szCs w:val="24"/>
+              <w:lang w:val="en-US" w:eastAsia="en-US"/>
             </w:rPr>
             <mc:AlternateContent>
               <mc:Choice Requires="wps">
@@ -4748,7 +4748,7 @@
           <w:szCs w:val="24"/>
         </w:rPr>
         <w:lastRenderedPageBreak/>
-        <w:t>ABSTRACT</w:t>
+        <w:t>RESUMEN DEL PROYECTO</w:t>
       </w:r>
     </w:p>
     <w:p>
@@ -5056,19 +5056,818 @@
         <w:rPr>
           <w:sz w:val="24"/>
           <w:szCs w:val="24"/>
+          <w:lang w:val="es-ES"/>
+        </w:rPr>
+      </w:pPr>
+    </w:p>
+    <w:p>
+      <w:pPr>
+        <w:jc w:val="both"/>
+        <w:rPr>
+          <w:sz w:val="24"/>
+          <w:szCs w:val="24"/>
+          <w:lang w:val="es-ES"/>
+        </w:rPr>
+      </w:pPr>
+    </w:p>
+    <w:p>
+      <w:pPr>
+        <w:jc w:val="both"/>
+        <w:rPr>
+          <w:b/>
+          <w:sz w:val="24"/>
+          <w:szCs w:val="24"/>
+        </w:rPr>
+      </w:pPr>
+      <w:r>
+        <w:rPr>
+          <w:b/>
+          <w:sz w:val="24"/>
+          <w:szCs w:val="24"/>
+        </w:rPr>
+        <w:lastRenderedPageBreak/>
+        <w:t>PRESENTACIÓN DEL EQUIPO</w:t>
+      </w:r>
+    </w:p>
+    <w:p>
+      <w:pPr>
+        <w:jc w:val="both"/>
+        <w:rPr>
+          <w:b/>
+          <w:sz w:val="24"/>
+          <w:szCs w:val="24"/>
+        </w:rPr>
+      </w:pPr>
+    </w:p>
+    <w:p>
+      <w:pPr>
+        <w:pStyle w:val="Prrafodelista"/>
+        <w:numPr>
+          <w:ilvl w:val="0"/>
+          <w:numId w:val="5"/>
+        </w:numPr>
+        <w:jc w:val="both"/>
+        <w:rPr>
+          <w:b/>
+          <w:sz w:val="24"/>
+          <w:szCs w:val="24"/>
+        </w:rPr>
+      </w:pPr>
+      <w:r>
+        <w:rPr>
+          <w:b/>
+          <w:sz w:val="24"/>
+          <w:szCs w:val="24"/>
+        </w:rPr>
+        <w:t xml:space="preserve">Amaury </w:t>
+      </w:r>
+      <w:r>
+        <w:rPr>
+          <w:b/>
+          <w:sz w:val="24"/>
+          <w:szCs w:val="24"/>
+        </w:rPr>
+        <w:t xml:space="preserve">Andrés </w:t>
+      </w:r>
+      <w:r>
+        <w:rPr>
+          <w:b/>
+          <w:sz w:val="24"/>
+          <w:szCs w:val="24"/>
+        </w:rPr>
+        <w:t>Guzmán</w:t>
+      </w:r>
+      <w:r>
+        <w:rPr>
+          <w:b/>
+          <w:sz w:val="24"/>
+          <w:szCs w:val="24"/>
+        </w:rPr>
+        <w:t xml:space="preserve"> Navarro</w:t>
+      </w:r>
+    </w:p>
+    <w:p>
+      <w:pPr>
+        <w:pStyle w:val="Sinespaciado"/>
+        <w:rPr>
+          <w:rFonts w:ascii="Arial" w:hAnsi="Arial" w:cs="Arial"/>
+          <w:sz w:val="24"/>
+          <w:szCs w:val="24"/>
+          <w:lang w:val="es-CO"/>
+        </w:rPr>
+      </w:pPr>
+    </w:p>
+    <w:p>
+      <w:pPr>
+        <w:pStyle w:val="Sinespaciado"/>
+        <w:jc w:val="both"/>
+        <w:rPr>
+          <w:rFonts w:ascii="Arial" w:hAnsi="Arial" w:cs="Arial"/>
+          <w:sz w:val="24"/>
+          <w:szCs w:val="24"/>
+          <w:lang w:val="es-CO"/>
+        </w:rPr>
+      </w:pPr>
+      <w:r>
+        <w:rPr>
+          <w:rFonts w:ascii="Arial" w:hAnsi="Arial" w:cs="Arial"/>
+          <w:sz w:val="24"/>
+          <w:szCs w:val="24"/>
+          <w:lang w:val="es-CO"/>
+        </w:rPr>
+        <w:t>Ingeniero Industrial, Especialista en Gestión de Proyectos, s</w:t>
+      </w:r>
+      <w:r>
+        <w:rPr>
+          <w:rFonts w:ascii="Arial" w:hAnsi="Arial" w:cs="Arial"/>
+          <w:sz w:val="24"/>
+          <w:szCs w:val="24"/>
+          <w:lang w:val="es-CO"/>
+        </w:rPr>
+        <w:t xml:space="preserve">oy de Montería, pero vivo </w:t>
+      </w:r>
+      <w:r>
+        <w:rPr>
+          <w:rFonts w:ascii="Arial" w:hAnsi="Arial" w:cs="Arial"/>
+          <w:sz w:val="24"/>
+          <w:szCs w:val="24"/>
+          <w:lang w:val="es-CO"/>
+        </w:rPr>
+        <w:t xml:space="preserve">en </w:t>
+      </w:r>
+      <w:r>
+        <w:rPr>
+          <w:rFonts w:ascii="Arial" w:hAnsi="Arial" w:cs="Arial"/>
+          <w:sz w:val="24"/>
+          <w:szCs w:val="24"/>
+          <w:lang w:val="es-CO"/>
+        </w:rPr>
+        <w:t xml:space="preserve">Bogotá desde 2012, encargado de proyectos de Optimización de Procesos en diferentes sectores económicos iniciando desde el análisis, diseño y modelamiento de procesos, implementando metodologías LEAN y el estándar BPMN (Business </w:t>
+      </w:r>
+      <w:proofErr w:type="spellStart"/>
+      <w:r>
+        <w:rPr>
+          <w:rFonts w:ascii="Arial" w:hAnsi="Arial" w:cs="Arial"/>
+          <w:sz w:val="24"/>
+          <w:szCs w:val="24"/>
+          <w:lang w:val="es-CO"/>
+        </w:rPr>
+        <w:t>Process</w:t>
+      </w:r>
+      <w:proofErr w:type="spellEnd"/>
+      <w:r>
+        <w:rPr>
+          <w:rFonts w:ascii="Arial" w:hAnsi="Arial" w:cs="Arial"/>
+          <w:sz w:val="24"/>
+          <w:szCs w:val="24"/>
+          <w:lang w:val="es-CO"/>
+        </w:rPr>
+        <w:t xml:space="preserve"> </w:t>
+      </w:r>
+      <w:proofErr w:type="spellStart"/>
+      <w:r>
+        <w:rPr>
+          <w:rFonts w:ascii="Arial" w:hAnsi="Arial" w:cs="Arial"/>
+          <w:sz w:val="24"/>
+          <w:szCs w:val="24"/>
+          <w:lang w:val="es-CO"/>
+        </w:rPr>
+        <w:t>Managment</w:t>
+      </w:r>
+      <w:proofErr w:type="spellEnd"/>
+      <w:r>
+        <w:rPr>
+          <w:rFonts w:ascii="Arial" w:hAnsi="Arial" w:cs="Arial"/>
+          <w:sz w:val="24"/>
+          <w:szCs w:val="24"/>
+          <w:lang w:val="es-CO"/>
+        </w:rPr>
+        <w:t xml:space="preserve"> </w:t>
+      </w:r>
+      <w:proofErr w:type="spellStart"/>
+      <w:r>
+        <w:rPr>
+          <w:rFonts w:ascii="Arial" w:hAnsi="Arial" w:cs="Arial"/>
+          <w:sz w:val="24"/>
+          <w:szCs w:val="24"/>
+          <w:lang w:val="es-CO"/>
+        </w:rPr>
+        <w:t>Notation</w:t>
+      </w:r>
+      <w:proofErr w:type="spellEnd"/>
+      <w:r>
+        <w:rPr>
+          <w:rFonts w:ascii="Arial" w:hAnsi="Arial" w:cs="Arial"/>
+          <w:sz w:val="24"/>
+          <w:szCs w:val="24"/>
+          <w:lang w:val="es-CO"/>
+        </w:rPr>
+        <w:t xml:space="preserve">) en </w:t>
+      </w:r>
+      <w:proofErr w:type="spellStart"/>
+      <w:r>
+        <w:rPr>
+          <w:rFonts w:ascii="Arial" w:hAnsi="Arial" w:cs="Arial"/>
+          <w:sz w:val="24"/>
+          <w:szCs w:val="24"/>
+          <w:lang w:val="es-CO"/>
+        </w:rPr>
+        <w:t>Bizagi</w:t>
+      </w:r>
+      <w:proofErr w:type="spellEnd"/>
+      <w:r>
+        <w:rPr>
+          <w:rFonts w:ascii="Arial" w:hAnsi="Arial" w:cs="Arial"/>
+          <w:sz w:val="24"/>
+          <w:szCs w:val="24"/>
+          <w:lang w:val="es-CO"/>
+        </w:rPr>
+        <w:t xml:space="preserve"> y Microsoft Visio.</w:t>
+      </w:r>
+    </w:p>
+    <w:p>
+      <w:pPr>
+        <w:pStyle w:val="Sinespaciado"/>
+        <w:jc w:val="both"/>
+        <w:rPr>
+          <w:rFonts w:ascii="Arial" w:hAnsi="Arial" w:cs="Arial"/>
+          <w:sz w:val="24"/>
+          <w:szCs w:val="24"/>
+          <w:lang w:val="es-CO"/>
+        </w:rPr>
+      </w:pPr>
+    </w:p>
+    <w:p>
+      <w:pPr>
+        <w:pStyle w:val="Sinespaciado"/>
+        <w:jc w:val="both"/>
+        <w:rPr>
+          <w:rFonts w:ascii="Arial" w:hAnsi="Arial" w:cs="Arial"/>
+          <w:sz w:val="24"/>
+          <w:szCs w:val="24"/>
+          <w:lang w:val="es-CO"/>
+        </w:rPr>
+      </w:pPr>
+      <w:proofErr w:type="spellStart"/>
+      <w:r>
+        <w:rPr>
+          <w:rFonts w:ascii="Arial" w:hAnsi="Arial" w:cs="Arial"/>
+          <w:sz w:val="24"/>
+          <w:szCs w:val="24"/>
+          <w:lang w:val="es-CO"/>
+        </w:rPr>
+        <w:t>Posseo</w:t>
+      </w:r>
+      <w:proofErr w:type="spellEnd"/>
+      <w:r>
+        <w:rPr>
+          <w:rFonts w:ascii="Arial" w:hAnsi="Arial" w:cs="Arial"/>
+          <w:sz w:val="24"/>
+          <w:szCs w:val="24"/>
+          <w:lang w:val="es-CO"/>
+        </w:rPr>
+        <w:t xml:space="preserve"> conocimientos sólidos en Excel, he realizado algunos aplicativos en Visual Basic, y bases de datos en Access, considero que esto me ha ayudado un poco en el trascurso del programa </w:t>
+      </w:r>
+      <w:proofErr w:type="spellStart"/>
+      <w:r>
+        <w:rPr>
+          <w:rFonts w:ascii="Arial" w:hAnsi="Arial" w:cs="Arial"/>
+          <w:sz w:val="24"/>
+          <w:szCs w:val="24"/>
+          <w:lang w:val="es-CO"/>
+        </w:rPr>
+        <w:t>Misio</w:t>
+      </w:r>
+      <w:r>
+        <w:rPr>
+          <w:rFonts w:ascii="Arial" w:hAnsi="Arial" w:cs="Arial"/>
+          <w:sz w:val="24"/>
+          <w:szCs w:val="24"/>
+          <w:lang w:val="es-CO"/>
+        </w:rPr>
+        <w:t>n</w:t>
+      </w:r>
+      <w:r>
+        <w:rPr>
+          <w:rFonts w:ascii="Arial" w:hAnsi="Arial" w:cs="Arial"/>
+          <w:sz w:val="24"/>
+          <w:szCs w:val="24"/>
+          <w:lang w:val="es-CO"/>
+        </w:rPr>
+        <w:t>TIC</w:t>
+      </w:r>
+      <w:proofErr w:type="spellEnd"/>
+      <w:r>
+        <w:rPr>
+          <w:rFonts w:ascii="Arial" w:hAnsi="Arial" w:cs="Arial"/>
+          <w:sz w:val="24"/>
+          <w:szCs w:val="24"/>
+          <w:lang w:val="es-CO"/>
+        </w:rPr>
+        <w:t xml:space="preserve">. </w:t>
+      </w:r>
+    </w:p>
+    <w:p>
+      <w:pPr>
+        <w:pStyle w:val="Sinespaciado"/>
+        <w:jc w:val="both"/>
+        <w:rPr>
+          <w:rFonts w:ascii="Arial" w:hAnsi="Arial" w:cs="Arial"/>
+          <w:sz w:val="24"/>
+          <w:szCs w:val="24"/>
+          <w:lang w:val="es-CO"/>
+        </w:rPr>
+      </w:pPr>
+    </w:p>
+    <w:p>
+      <w:pPr>
+        <w:pStyle w:val="Sinespaciado"/>
+        <w:jc w:val="both"/>
+        <w:rPr>
+          <w:rFonts w:ascii="Arial" w:hAnsi="Arial" w:cs="Arial"/>
+          <w:sz w:val="24"/>
+          <w:szCs w:val="24"/>
+          <w:lang w:val="es-CO"/>
+        </w:rPr>
+      </w:pPr>
+      <w:r>
+        <w:rPr>
+          <w:rFonts w:ascii="Arial" w:hAnsi="Arial" w:cs="Arial"/>
+          <w:sz w:val="24"/>
+          <w:szCs w:val="24"/>
+          <w:lang w:val="es-CO"/>
+        </w:rPr>
+        <w:t>Actualmente trabajo para una importante entidad financiera en el área de Innovación y Mejora Organizacional y acabo de iniciar un curso en RPA (</w:t>
+      </w:r>
+      <w:proofErr w:type="spellStart"/>
+      <w:r>
+        <w:rPr>
+          <w:rFonts w:ascii="Arial" w:hAnsi="Arial" w:cs="Arial"/>
+          <w:sz w:val="24"/>
+          <w:szCs w:val="24"/>
+          <w:lang w:val="es-CO"/>
+        </w:rPr>
+        <w:t>Robotic</w:t>
+      </w:r>
+      <w:proofErr w:type="spellEnd"/>
+      <w:r>
+        <w:rPr>
+          <w:rFonts w:ascii="Arial" w:hAnsi="Arial" w:cs="Arial"/>
+          <w:sz w:val="24"/>
+          <w:szCs w:val="24"/>
+          <w:lang w:val="es-CO"/>
+        </w:rPr>
+        <w:t xml:space="preserve"> </w:t>
+      </w:r>
+      <w:proofErr w:type="spellStart"/>
+      <w:r>
+        <w:rPr>
+          <w:rFonts w:ascii="Arial" w:hAnsi="Arial" w:cs="Arial"/>
+          <w:sz w:val="24"/>
+          <w:szCs w:val="24"/>
+          <w:lang w:val="es-CO"/>
+        </w:rPr>
+        <w:t>Process</w:t>
+      </w:r>
+      <w:proofErr w:type="spellEnd"/>
+      <w:r>
+        <w:rPr>
+          <w:rFonts w:ascii="Arial" w:hAnsi="Arial" w:cs="Arial"/>
+          <w:sz w:val="24"/>
+          <w:szCs w:val="24"/>
+          <w:lang w:val="es-CO"/>
+        </w:rPr>
+        <w:t xml:space="preserve"> </w:t>
+      </w:r>
+      <w:proofErr w:type="spellStart"/>
+      <w:r>
+        <w:rPr>
+          <w:rFonts w:ascii="Arial" w:hAnsi="Arial" w:cs="Arial"/>
+          <w:sz w:val="24"/>
+          <w:szCs w:val="24"/>
+          <w:lang w:val="es-CO"/>
+        </w:rPr>
+        <w:t>Automation</w:t>
+      </w:r>
+      <w:proofErr w:type="spellEnd"/>
+      <w:r>
+        <w:rPr>
+          <w:rFonts w:ascii="Arial" w:hAnsi="Arial" w:cs="Arial"/>
+          <w:sz w:val="24"/>
+          <w:szCs w:val="24"/>
+          <w:lang w:val="es-CO"/>
+        </w:rPr>
+        <w:t>).</w:t>
+      </w:r>
+    </w:p>
+    <w:p>
+      <w:pPr>
+        <w:pStyle w:val="Sinespaciado"/>
+        <w:jc w:val="both"/>
+        <w:rPr>
+          <w:rFonts w:ascii="Arial" w:hAnsi="Arial" w:cs="Arial"/>
+          <w:sz w:val="24"/>
+          <w:szCs w:val="24"/>
+          <w:lang w:val="es-CO"/>
+        </w:rPr>
+      </w:pPr>
+    </w:p>
+    <w:p>
+      <w:pPr>
+        <w:pStyle w:val="Sinespaciado"/>
+        <w:jc w:val="both"/>
+        <w:rPr>
+          <w:rFonts w:ascii="Arial" w:hAnsi="Arial" w:cs="Arial"/>
+          <w:sz w:val="24"/>
+          <w:szCs w:val="24"/>
+          <w:lang w:val="es-CO"/>
+        </w:rPr>
+      </w:pPr>
+      <w:r>
+        <w:rPr>
+          <w:rFonts w:ascii="Arial" w:hAnsi="Arial" w:cs="Arial"/>
+          <w:sz w:val="24"/>
+          <w:szCs w:val="24"/>
+          <w:lang w:val="es-CO"/>
+        </w:rPr>
+        <w:t>En mi tiempo</w:t>
+      </w:r>
+      <w:r>
+        <w:rPr>
+          <w:rFonts w:ascii="Arial" w:hAnsi="Arial" w:cs="Arial"/>
+          <w:sz w:val="24"/>
+          <w:szCs w:val="24"/>
+          <w:lang w:val="es-CO"/>
+        </w:rPr>
+        <w:t xml:space="preserve"> libre me gusta disfrutar con mi esposa y mis dos hijos, Mariana y Santiago</w:t>
+      </w:r>
+      <w:r>
+        <w:rPr>
+          <w:rFonts w:ascii="Arial" w:hAnsi="Arial" w:cs="Arial"/>
+          <w:sz w:val="24"/>
+          <w:szCs w:val="24"/>
+          <w:lang w:val="es-CO"/>
+        </w:rPr>
+        <w:t xml:space="preserve"> alguna actividad que podamos hacer todos, me gustan los videojuegos especialmente FIFA, practico natación y esporádicamente juego al fútbol.</w:t>
+      </w:r>
+    </w:p>
+    <w:p>
+      <w:pPr>
+        <w:pStyle w:val="HTMLconformatoprevio"/>
+        <w:shd w:val="clear" w:color="auto" w:fill="F8F9FA"/>
+        <w:spacing w:line="540" w:lineRule="atLeast"/>
+        <w:jc w:val="both"/>
+        <w:rPr>
+          <w:rFonts w:ascii="Arial" w:hAnsi="Arial" w:cs="Arial"/>
+          <w:sz w:val="24"/>
+          <w:szCs w:val="24"/>
+        </w:rPr>
+      </w:pPr>
+    </w:p>
+    <w:p>
+      <w:pPr>
+        <w:pStyle w:val="Sinespaciado"/>
+        <w:numPr>
+          <w:ilvl w:val="0"/>
+          <w:numId w:val="5"/>
+        </w:numPr>
+        <w:jc w:val="both"/>
+        <w:rPr>
+          <w:rFonts w:ascii="Arial" w:hAnsi="Arial" w:cs="Arial"/>
+          <w:b/>
+          <w:sz w:val="24"/>
+          <w:szCs w:val="24"/>
+        </w:rPr>
+      </w:pPr>
+      <w:r>
+        <w:rPr>
+          <w:rFonts w:ascii="Arial" w:hAnsi="Arial" w:cs="Arial"/>
+          <w:b/>
+          <w:sz w:val="24"/>
+          <w:szCs w:val="24"/>
+        </w:rPr>
+        <w:t>German Torres</w:t>
+      </w:r>
+    </w:p>
+    <w:p>
+      <w:pPr>
+        <w:pStyle w:val="Sinespaciado"/>
+        <w:jc w:val="both"/>
+        <w:rPr>
+          <w:rFonts w:ascii="Arial" w:hAnsi="Arial" w:cs="Arial"/>
+          <w:sz w:val="24"/>
+          <w:szCs w:val="24"/>
+        </w:rPr>
+      </w:pPr>
+    </w:p>
+    <w:p>
+      <w:pPr>
+        <w:pStyle w:val="Sinespaciado"/>
+        <w:jc w:val="both"/>
+        <w:rPr>
+          <w:rFonts w:ascii="Arial" w:hAnsi="Arial" w:cs="Arial"/>
+          <w:sz w:val="24"/>
+          <w:szCs w:val="24"/>
+          <w:lang w:val="es-ES"/>
+        </w:rPr>
+      </w:pPr>
+      <w:r>
+        <w:rPr>
+          <w:rFonts w:ascii="Arial" w:hAnsi="Arial" w:cs="Arial"/>
+          <w:color w:val="000000"/>
+          <w:sz w:val="24"/>
+          <w:szCs w:val="24"/>
+          <w:shd w:val="clear" w:color="auto" w:fill="F8F9FA"/>
+          <w:lang w:val="es-ES"/>
+        </w:rPr>
+        <w:t>Ingeniero Biomédico. He realizado cursos básicos del SENA para programación en C++, también conozco el lenguaje de programación Matlab, el cual utilizaba durante mi proceso de formación académica y después en grupo de investigación sobre análisis de ondas de sueño.</w:t>
+      </w:r>
+    </w:p>
+    <w:p>
+      <w:pPr>
+        <w:pStyle w:val="Sinespaciado"/>
+        <w:jc w:val="both"/>
+        <w:rPr>
+          <w:rFonts w:ascii="Arial" w:hAnsi="Arial" w:cs="Arial"/>
+          <w:sz w:val="24"/>
+          <w:szCs w:val="24"/>
+          <w:lang w:val="es-ES"/>
+        </w:rPr>
+      </w:pPr>
+      <w:r>
+        <w:rPr>
+          <w:rFonts w:ascii="Arial" w:hAnsi="Arial" w:cs="Arial"/>
+          <w:color w:val="000000"/>
+          <w:sz w:val="24"/>
+          <w:szCs w:val="24"/>
+          <w:lang w:val="es-ES"/>
+        </w:rPr>
+        <w:t>Adicionalmente poseo conocimientos básicos sobre Python y Java impartidos por MINTIC</w:t>
+      </w:r>
+    </w:p>
+    <w:p>
+      <w:pPr>
+        <w:jc w:val="both"/>
+        <w:rPr>
+          <w:b/>
+          <w:color w:val="212121"/>
+          <w:sz w:val="24"/>
+          <w:szCs w:val="24"/>
+          <w:shd w:val="clear" w:color="auto" w:fill="FFFFFF"/>
+        </w:rPr>
+      </w:pPr>
+    </w:p>
+    <w:p>
+      <w:pPr>
+        <w:pStyle w:val="Prrafodelista"/>
+        <w:numPr>
+          <w:ilvl w:val="0"/>
+          <w:numId w:val="5"/>
+        </w:numPr>
+        <w:jc w:val="both"/>
+        <w:rPr>
+          <w:b/>
+          <w:sz w:val="24"/>
+          <w:szCs w:val="24"/>
+        </w:rPr>
+      </w:pPr>
+      <w:proofErr w:type="spellStart"/>
+      <w:r>
+        <w:rPr>
+          <w:b/>
+          <w:sz w:val="24"/>
+          <w:szCs w:val="24"/>
+        </w:rPr>
+        <w:t>Dahiana</w:t>
+      </w:r>
+      <w:proofErr w:type="spellEnd"/>
+      <w:r>
+        <w:rPr>
+          <w:b/>
+          <w:sz w:val="24"/>
+          <w:szCs w:val="24"/>
+        </w:rPr>
+        <w:t xml:space="preserve"> </w:t>
+      </w:r>
+      <w:proofErr w:type="spellStart"/>
+      <w:r>
+        <w:rPr>
+          <w:b/>
+          <w:sz w:val="24"/>
+          <w:szCs w:val="24"/>
+        </w:rPr>
+        <w:t>Katherin</w:t>
+      </w:r>
+      <w:proofErr w:type="spellEnd"/>
+      <w:r>
+        <w:rPr>
+          <w:b/>
+          <w:sz w:val="24"/>
+          <w:szCs w:val="24"/>
+        </w:rPr>
+        <w:t xml:space="preserve"> </w:t>
+      </w:r>
+      <w:proofErr w:type="spellStart"/>
+      <w:r>
+        <w:rPr>
+          <w:b/>
+          <w:sz w:val="24"/>
+          <w:szCs w:val="24"/>
+        </w:rPr>
+        <w:t>Gomez</w:t>
+      </w:r>
+      <w:proofErr w:type="spellEnd"/>
+      <w:r>
+        <w:rPr>
+          <w:b/>
+          <w:sz w:val="24"/>
+          <w:szCs w:val="24"/>
+        </w:rPr>
+        <w:t xml:space="preserve"> </w:t>
+      </w:r>
+      <w:proofErr w:type="spellStart"/>
+      <w:r>
+        <w:rPr>
+          <w:b/>
+          <w:sz w:val="24"/>
+          <w:szCs w:val="24"/>
+        </w:rPr>
+        <w:t>Sanchez</w:t>
+      </w:r>
+      <w:proofErr w:type="spellEnd"/>
+    </w:p>
+    <w:p>
+      <w:pPr>
+        <w:jc w:val="both"/>
+        <w:rPr>
+          <w:sz w:val="24"/>
+          <w:szCs w:val="24"/>
+        </w:rPr>
+      </w:pPr>
+    </w:p>
+    <w:p>
+      <w:pPr>
+        <w:jc w:val="both"/>
+        <w:rPr>
+          <w:sz w:val="24"/>
+          <w:szCs w:val="24"/>
           <w:lang w:val="en-US"/>
         </w:rPr>
       </w:pPr>
+      <w:r>
+        <w:rPr>
+          <w:sz w:val="24"/>
+          <w:szCs w:val="24"/>
+          <w:lang w:val="en-US"/>
+        </w:rPr>
+        <w:t xml:space="preserve">Hello! My name is </w:t>
+      </w:r>
+      <w:proofErr w:type="spellStart"/>
+      <w:r>
+        <w:rPr>
+          <w:sz w:val="24"/>
+          <w:szCs w:val="24"/>
+          <w:lang w:val="en-US"/>
+        </w:rPr>
+        <w:t>Dahiana</w:t>
+      </w:r>
+      <w:proofErr w:type="spellEnd"/>
+      <w:r>
+        <w:rPr>
+          <w:sz w:val="24"/>
+          <w:szCs w:val="24"/>
+          <w:lang w:val="en-US"/>
+        </w:rPr>
+        <w:t xml:space="preserve"> Gomez. I am originally from Manizales and I currently live in Medellin. I am </w:t>
+      </w:r>
+      <w:proofErr w:type="spellStart"/>
+      <w:r>
+        <w:rPr>
+          <w:sz w:val="24"/>
+          <w:szCs w:val="24"/>
+          <w:lang w:val="en-US"/>
+        </w:rPr>
+        <w:t>proffessional</w:t>
+      </w:r>
+      <w:proofErr w:type="spellEnd"/>
+      <w:r>
+        <w:rPr>
+          <w:sz w:val="24"/>
+          <w:szCs w:val="24"/>
+          <w:lang w:val="en-US"/>
+        </w:rPr>
+        <w:t xml:space="preserve"> in tourism administration. Actually I am student software </w:t>
+      </w:r>
+      <w:proofErr w:type="spellStart"/>
+      <w:r>
+        <w:rPr>
+          <w:sz w:val="24"/>
+          <w:szCs w:val="24"/>
+          <w:lang w:val="en-US"/>
+        </w:rPr>
+        <w:t>programmming</w:t>
+      </w:r>
+      <w:proofErr w:type="spellEnd"/>
+      <w:r>
+        <w:rPr>
+          <w:sz w:val="24"/>
+          <w:szCs w:val="24"/>
+          <w:lang w:val="en-US"/>
+        </w:rPr>
+        <w:t>, in my free time I practicing taekwondo.</w:t>
+      </w:r>
+    </w:p>
+    <w:p>
+      <w:pPr>
+        <w:rPr>
+          <w:sz w:val="24"/>
+          <w:szCs w:val="24"/>
+          <w:lang w:val="en-US"/>
+        </w:rPr>
+      </w:pPr>
+    </w:p>
+    <w:p>
+      <w:pPr>
+        <w:rPr>
+          <w:sz w:val="24"/>
+          <w:szCs w:val="24"/>
+          <w:lang w:val="en-US"/>
+        </w:rPr>
+      </w:pPr>
+    </w:p>
+    <w:p>
+      <w:pPr>
+        <w:rPr>
+          <w:sz w:val="24"/>
+          <w:szCs w:val="24"/>
+          <w:lang w:val="en-US"/>
+        </w:rPr>
+      </w:pPr>
+    </w:p>
+    <w:p>
+      <w:pPr>
+        <w:rPr>
+          <w:sz w:val="24"/>
+          <w:szCs w:val="24"/>
+          <w:lang w:val="en-US"/>
+        </w:rPr>
+      </w:pPr>
+    </w:p>
+    <w:p>
+      <w:pPr>
+        <w:rPr>
+          <w:sz w:val="24"/>
+          <w:szCs w:val="24"/>
+          <w:lang w:val="en-US"/>
+        </w:rPr>
+      </w:pPr>
+    </w:p>
+    <w:p>
+      <w:pPr>
+        <w:rPr>
+          <w:sz w:val="24"/>
+          <w:szCs w:val="24"/>
+          <w:lang w:val="en-US"/>
+        </w:rPr>
+      </w:pPr>
+    </w:p>
+    <w:p>
+      <w:pPr>
+        <w:rPr>
+          <w:sz w:val="24"/>
+          <w:szCs w:val="24"/>
+          <w:lang w:val="en-US"/>
+        </w:rPr>
+      </w:pPr>
+    </w:p>
+    <w:p>
+      <w:pPr>
+        <w:rPr>
+          <w:sz w:val="24"/>
+          <w:szCs w:val="24"/>
+        </w:rPr>
+      </w:pPr>
     </w:p>
     <w:p>
       <w:pPr>
         <w:jc w:val="both"/>
         <w:rPr>
-          <w:sz w:val="24"/>
-          <w:szCs w:val="24"/>
-          <w:lang w:val="en-US"/>
-        </w:rPr>
-      </w:pPr>
+          <w:b/>
+          <w:sz w:val="24"/>
+          <w:szCs w:val="24"/>
+          <w:lang w:val="es-ES"/>
+        </w:rPr>
+      </w:pPr>
+      <w:r>
+        <w:rPr>
+          <w:b/>
+          <w:sz w:val="24"/>
+          <w:szCs w:val="24"/>
+          <w:lang w:val="es-ES"/>
+        </w:rPr>
+        <w:lastRenderedPageBreak/>
+        <w:t>DESCRIPCIÓN DEL PROCESO PARA LOGRAR EL SPRINT</w:t>
+      </w:r>
     </w:p>
     <w:p>
       <w:pPr>
@@ -5077,28 +5876,7 @@
           <w:b/>
           <w:sz w:val="24"/>
           <w:szCs w:val="24"/>
-          <w:lang w:val="en-US"/>
-        </w:rPr>
-      </w:pPr>
-      <w:r>
-        <w:rPr>
-          <w:b/>
-          <w:sz w:val="24"/>
-          <w:szCs w:val="24"/>
-          <w:lang w:val="en-US"/>
-        </w:rPr>
-        <w:lastRenderedPageBreak/>
-        <w:t>DESCRIPTION OF THE PROCESS TO ACHIEVE THE SPRINT</w:t>
-      </w:r>
-    </w:p>
-    <w:p>
-      <w:pPr>
-        <w:jc w:val="both"/>
-        <w:rPr>
-          <w:b/>
-          <w:sz w:val="24"/>
-          <w:szCs w:val="24"/>
-          <w:lang w:val="en-US"/>
+          <w:lang w:val="es-ES"/>
         </w:rPr>
       </w:pPr>
     </w:p>
@@ -5139,21 +5917,7 @@
           <w:sz w:val="24"/>
           <w:szCs w:val="24"/>
         </w:rPr>
-        <w:t xml:space="preserve">Se organizó una reunión en zoom con todos los integrantes </w:t>
-      </w:r>
-      <w:r>
-        <w:rPr>
-          <w:sz w:val="24"/>
-          <w:szCs w:val="24"/>
-        </w:rPr>
-        <w:t xml:space="preserve">del equipo el objetivo de definir los roles de cada </w:t>
-      </w:r>
-      <w:r>
-        <w:rPr>
-          <w:sz w:val="24"/>
-          <w:szCs w:val="24"/>
-        </w:rPr>
-        <w:t>integrante</w:t>
+        <w:t>Se organizó una reunión en zoom con todos los integrantes del equipo el objetivo de definir los roles de cada integrante</w:t>
       </w:r>
     </w:p>
     <w:p>
@@ -5269,12 +6033,21 @@
           <w:szCs w:val="24"/>
         </w:rPr>
       </w:pPr>
-      <w:r>
-        <w:rPr>
-          <w:sz w:val="24"/>
-          <w:szCs w:val="24"/>
-        </w:rPr>
-        <w:t>Dahiana Gómez</w:t>
+      <w:proofErr w:type="spellStart"/>
+      <w:r>
+        <w:rPr>
+          <w:sz w:val="24"/>
+          <w:szCs w:val="24"/>
+        </w:rPr>
+        <w:t>Dahiana</w:t>
+      </w:r>
+      <w:proofErr w:type="spellEnd"/>
+      <w:r>
+        <w:rPr>
+          <w:sz w:val="24"/>
+          <w:szCs w:val="24"/>
+        </w:rPr>
+        <w:t xml:space="preserve"> Gómez</w:t>
       </w:r>
       <w:r>
         <w:rPr>
@@ -5400,14 +6173,7 @@
           <w:sz w:val="24"/>
           <w:szCs w:val="24"/>
         </w:rPr>
-        <w:t xml:space="preserve">Se registran las </w:t>
-      </w:r>
-      <w:r>
-        <w:rPr>
-          <w:sz w:val="24"/>
-          <w:szCs w:val="24"/>
-        </w:rPr>
-        <w:t xml:space="preserve">tareas en la plataforma </w:t>
+        <w:t xml:space="preserve">Se registran las tareas en la plataforma </w:t>
       </w:r>
       <w:proofErr w:type="spellStart"/>
       <w:r>
@@ -5423,14 +6189,7 @@
           <w:sz w:val="24"/>
           <w:szCs w:val="24"/>
         </w:rPr>
-        <w:t xml:space="preserve"> y se asignan a cada uno de los integrantes</w:t>
-      </w:r>
-      <w:r>
-        <w:rPr>
-          <w:sz w:val="24"/>
-          <w:szCs w:val="24"/>
-        </w:rPr>
-        <w:t>.</w:t>
+        <w:t xml:space="preserve"> y se asignan a cada uno de los integrantes.</w:t>
       </w:r>
     </w:p>
     <w:p>
@@ -5488,21 +6247,7 @@
           <w:sz w:val="24"/>
           <w:szCs w:val="24"/>
         </w:rPr>
-        <w:t>Creación de un doc</w:t>
-      </w:r>
-      <w:r>
-        <w:rPr>
-          <w:sz w:val="24"/>
-          <w:szCs w:val="24"/>
-        </w:rPr>
-        <w:t>umento de Word Sprint1_Equipo_23</w:t>
-      </w:r>
-      <w:r>
-        <w:rPr>
-          <w:sz w:val="24"/>
-          <w:szCs w:val="24"/>
-        </w:rPr>
-        <w:t>.</w:t>
+        <w:t>Creación de un documento de Word Sprint1_Equipo_23.</w:t>
       </w:r>
     </w:p>
     <w:p>
@@ -5560,7 +6305,7 @@
           <w:b/>
           <w:sz w:val="24"/>
           <w:szCs w:val="24"/>
-          <w:lang w:val="en-US"/>
+          <w:lang w:val="es-ES"/>
         </w:rPr>
       </w:pPr>
       <w:r>
@@ -5568,9 +6313,18 @@
           <w:b/>
           <w:sz w:val="24"/>
           <w:szCs w:val="24"/>
-          <w:lang w:val="en-US"/>
-        </w:rPr>
-        <w:t>EVIDENCE OF APP FUNCTIONALITY</w:t>
+          <w:lang w:val="es-ES"/>
+        </w:rPr>
+        <w:t>EVIDENCIA DE LA FUNCIONALIDAD DE LA APLICACI</w:t>
+      </w:r>
+      <w:r>
+        <w:rPr>
+          <w:b/>
+          <w:sz w:val="24"/>
+          <w:szCs w:val="24"/>
+          <w:lang w:val="es-ES"/>
+        </w:rPr>
+        <w:t>ÓN</w:t>
       </w:r>
     </w:p>
     <w:p>
@@ -5582,6 +6336,7 @@
           <w:sz w:val="24"/>
           <w:szCs w:val="24"/>
           <w:shd w:val="clear" w:color="auto" w:fill="FFFFFF"/>
+          <w:lang w:val="es-ES"/>
         </w:rPr>
       </w:pPr>
     </w:p>
@@ -5591,15 +6346,28 @@
         <w:rPr>
           <w:sz w:val="24"/>
           <w:szCs w:val="24"/>
-        </w:rPr>
-      </w:pPr>
+          <w:lang w:val="en-US"/>
+        </w:rPr>
+      </w:pPr>
+      <w:proofErr w:type="spellStart"/>
       <w:r>
         <w:rPr>
           <w:b/>
           <w:sz w:val="24"/>
           <w:szCs w:val="24"/>
-        </w:rPr>
-        <w:t xml:space="preserve">Repositorio en </w:t>
+          <w:lang w:val="en-US"/>
+        </w:rPr>
+        <w:t>Repositorio</w:t>
+      </w:r>
+      <w:proofErr w:type="spellEnd"/>
+      <w:r>
+        <w:rPr>
+          <w:b/>
+          <w:sz w:val="24"/>
+          <w:szCs w:val="24"/>
+          <w:lang w:val="en-US"/>
+        </w:rPr>
+        <w:t xml:space="preserve"> </w:t>
       </w:r>
       <w:proofErr w:type="spellStart"/>
       <w:r>
@@ -5607,6 +6375,27 @@
           <w:b/>
           <w:sz w:val="24"/>
           <w:szCs w:val="24"/>
+          <w:lang w:val="en-US"/>
+        </w:rPr>
+        <w:t>en</w:t>
+      </w:r>
+      <w:proofErr w:type="spellEnd"/>
+      <w:r>
+        <w:rPr>
+          <w:b/>
+          <w:sz w:val="24"/>
+          <w:szCs w:val="24"/>
+          <w:lang w:val="en-US"/>
+        </w:rPr>
+        <w:t xml:space="preserve"> </w:t>
+      </w:r>
+      <w:proofErr w:type="spellStart"/>
+      <w:r>
+        <w:rPr>
+          <w:b/>
+          <w:sz w:val="24"/>
+          <w:szCs w:val="24"/>
+          <w:lang w:val="en-US"/>
         </w:rPr>
         <w:t>git</w:t>
       </w:r>
@@ -5616,6 +6405,7 @@
           <w:b/>
           <w:sz w:val="24"/>
           <w:szCs w:val="24"/>
+          <w:lang w:val="en-US"/>
         </w:rPr>
         <w:t xml:space="preserve">: </w:t>
       </w:r>
@@ -5625,6 +6415,7 @@
             <w:rStyle w:val="Hipervnculo"/>
             <w:sz w:val="24"/>
             <w:szCs w:val="24"/>
+            <w:lang w:val="en-US"/>
           </w:rPr>
           <w:t>https://github.com/dahianagomezsanchez/tienda_web</w:t>
         </w:r>
@@ -5637,6 +6428,7 @@
           <w:b/>
           <w:sz w:val="24"/>
           <w:szCs w:val="24"/>
+          <w:lang w:val="en-US"/>
         </w:rPr>
       </w:pPr>
     </w:p>
@@ -5687,51 +6479,119 @@
     </w:p>
     <w:p>
       <w:pPr>
-        <w:jc w:val="both"/>
-        <w:rPr>
-          <w:b/>
-          <w:color w:val="212121"/>
-          <w:sz w:val="24"/>
-          <w:szCs w:val="24"/>
-          <w:shd w:val="clear" w:color="auto" w:fill="FFFFFF"/>
-        </w:rPr>
-      </w:pPr>
-    </w:p>
-    <w:p>
-      <w:pPr>
-        <w:jc w:val="both"/>
-        <w:rPr>
-          <w:b/>
-          <w:color w:val="212121"/>
-          <w:sz w:val="24"/>
-          <w:szCs w:val="24"/>
-          <w:shd w:val="clear" w:color="auto" w:fill="FFFFFF"/>
-        </w:rPr>
-      </w:pPr>
-    </w:p>
-    <w:p>
-      <w:pPr>
-        <w:jc w:val="both"/>
-        <w:rPr>
-          <w:b/>
-          <w:sz w:val="24"/>
-          <w:szCs w:val="24"/>
-        </w:rPr>
-      </w:pPr>
-      <w:r>
-        <w:rPr>
-          <w:b/>
-          <w:sz w:val="24"/>
-          <w:szCs w:val="24"/>
-        </w:rPr>
-        <w:t>TEAM PRESENTATION</w:t>
-      </w:r>
-    </w:p>
-    <w:p>
-      <w:pPr>
-        <w:jc w:val="both"/>
-        <w:rPr>
-          <w:b/>
+        <w:rPr>
+          <w:sz w:val="24"/>
+          <w:szCs w:val="24"/>
+        </w:rPr>
+      </w:pPr>
+    </w:p>
+    <w:p>
+      <w:pPr>
+        <w:rPr>
+          <w:sz w:val="24"/>
+          <w:szCs w:val="24"/>
+        </w:rPr>
+      </w:pPr>
+    </w:p>
+    <w:p>
+      <w:pPr>
+        <w:rPr>
+          <w:sz w:val="24"/>
+          <w:szCs w:val="24"/>
+        </w:rPr>
+      </w:pPr>
+    </w:p>
+    <w:p>
+      <w:pPr>
+        <w:rPr>
+          <w:sz w:val="24"/>
+          <w:szCs w:val="24"/>
+        </w:rPr>
+      </w:pPr>
+    </w:p>
+    <w:p>
+      <w:pPr>
+        <w:rPr>
+          <w:sz w:val="24"/>
+          <w:szCs w:val="24"/>
+        </w:rPr>
+      </w:pPr>
+    </w:p>
+    <w:p>
+      <w:pPr>
+        <w:rPr>
+          <w:sz w:val="24"/>
+          <w:szCs w:val="24"/>
+        </w:rPr>
+      </w:pPr>
+    </w:p>
+    <w:p>
+      <w:pPr>
+        <w:rPr>
+          <w:sz w:val="24"/>
+          <w:szCs w:val="24"/>
+        </w:rPr>
+      </w:pPr>
+    </w:p>
+    <w:p>
+      <w:pPr>
+        <w:rPr>
+          <w:sz w:val="24"/>
+          <w:szCs w:val="24"/>
+        </w:rPr>
+      </w:pPr>
+    </w:p>
+    <w:p>
+      <w:pPr>
+        <w:rPr>
+          <w:sz w:val="24"/>
+          <w:szCs w:val="24"/>
+        </w:rPr>
+      </w:pPr>
+    </w:p>
+    <w:p>
+      <w:pPr>
+        <w:rPr>
+          <w:sz w:val="24"/>
+          <w:szCs w:val="24"/>
+        </w:rPr>
+      </w:pPr>
+    </w:p>
+    <w:p>
+      <w:pPr>
+        <w:rPr>
+          <w:sz w:val="24"/>
+          <w:szCs w:val="24"/>
+        </w:rPr>
+      </w:pPr>
+    </w:p>
+    <w:p>
+      <w:pPr>
+        <w:rPr>
+          <w:sz w:val="24"/>
+          <w:szCs w:val="24"/>
+        </w:rPr>
+      </w:pPr>
+      <w:r>
+        <w:rPr>
+          <w:sz w:val="24"/>
+          <w:szCs w:val="24"/>
+        </w:rPr>
+        <w:lastRenderedPageBreak/>
+        <w:t>EVIDENCIAS DE LA UTILIZACIÓN DE COMANDOS EN GIT</w:t>
+      </w:r>
+    </w:p>
+    <w:p>
+      <w:pPr>
+        <w:rPr>
+          <w:sz w:val="24"/>
+          <w:szCs w:val="24"/>
+        </w:rPr>
+      </w:pPr>
+    </w:p>
+    <w:p>
+      <w:pPr>
+        <w:rPr>
           <w:sz w:val="24"/>
           <w:szCs w:val="24"/>
         </w:rPr>
@@ -5746,69 +6606,644 @@
         </w:numPr>
         <w:jc w:val="both"/>
         <w:rPr>
-          <w:sz w:val="24"/>
-          <w:szCs w:val="24"/>
-        </w:rPr>
-      </w:pPr>
-      <w:r>
-        <w:rPr>
-          <w:sz w:val="24"/>
-          <w:szCs w:val="24"/>
-        </w:rPr>
-        <w:t>Amaury Guzmán</w:t>
-      </w:r>
-    </w:p>
-    <w:p>
-      <w:pPr>
-        <w:pStyle w:val="Sinespaciado"/>
-        <w:rPr>
-          <w:rFonts w:ascii="Arial" w:hAnsi="Arial" w:cs="Arial"/>
-          <w:sz w:val="24"/>
-          <w:szCs w:val="24"/>
-        </w:rPr>
-      </w:pPr>
-      <w:r>
-        <w:rPr>
-          <w:rFonts w:ascii="Arial" w:hAnsi="Arial" w:cs="Arial"/>
-          <w:sz w:val="24"/>
-          <w:szCs w:val="24"/>
-        </w:rPr>
-        <w:t>Industrial Engineer, master’s degree in Project Management, I worked in various economic sectors, such as financial, tourism, industrial, health.</w:t>
-      </w:r>
-    </w:p>
-    <w:p>
-      <w:pPr>
-        <w:pStyle w:val="HTMLconformatoprevio"/>
-        <w:shd w:val="clear" w:color="auto" w:fill="F8F9FA"/>
-        <w:spacing w:line="540" w:lineRule="atLeast"/>
-        <w:rPr>
-          <w:rFonts w:ascii="Arial" w:hAnsi="Arial" w:cs="Arial"/>
-          <w:sz w:val="24"/>
-          <w:szCs w:val="24"/>
-        </w:rPr>
-      </w:pPr>
-    </w:p>
-    <w:p>
-      <w:pPr>
-        <w:pStyle w:val="HTMLconformatoprevio"/>
-        <w:shd w:val="clear" w:color="auto" w:fill="F8F9FA"/>
-        <w:spacing w:line="540" w:lineRule="atLeast"/>
-        <w:rPr>
-          <w:rFonts w:ascii="Arial" w:hAnsi="Arial" w:cs="Arial"/>
-          <w:sz w:val="24"/>
-          <w:szCs w:val="24"/>
-        </w:rPr>
-      </w:pPr>
-    </w:p>
-    <w:p>
-      <w:pPr>
-        <w:pStyle w:val="HTMLconformatoprevio"/>
-        <w:shd w:val="clear" w:color="auto" w:fill="F8F9FA"/>
-        <w:spacing w:line="540" w:lineRule="atLeast"/>
-        <w:rPr>
-          <w:rFonts w:ascii="Arial" w:hAnsi="Arial" w:cs="Arial"/>
-          <w:sz w:val="24"/>
-          <w:szCs w:val="24"/>
+          <w:b/>
+          <w:sz w:val="24"/>
+          <w:szCs w:val="24"/>
+        </w:rPr>
+      </w:pPr>
+      <w:r>
+        <w:rPr>
+          <w:b/>
+          <w:sz w:val="24"/>
+          <w:szCs w:val="24"/>
+        </w:rPr>
+        <w:t xml:space="preserve">Amaury </w:t>
+      </w:r>
+      <w:r>
+        <w:rPr>
+          <w:b/>
+          <w:sz w:val="24"/>
+          <w:szCs w:val="24"/>
+        </w:rPr>
+        <w:t xml:space="preserve">Andrés </w:t>
+      </w:r>
+      <w:r>
+        <w:rPr>
+          <w:b/>
+          <w:sz w:val="24"/>
+          <w:szCs w:val="24"/>
+        </w:rPr>
+        <w:t>Guzmán</w:t>
+      </w:r>
+      <w:r>
+        <w:rPr>
+          <w:b/>
+          <w:sz w:val="24"/>
+          <w:szCs w:val="24"/>
+        </w:rPr>
+        <w:t xml:space="preserve"> Navarro</w:t>
+      </w:r>
+    </w:p>
+    <w:p>
+      <w:pPr>
+        <w:rPr>
+          <w:sz w:val="24"/>
+          <w:szCs w:val="24"/>
+        </w:rPr>
+      </w:pPr>
+    </w:p>
+    <w:tbl>
+      <w:tblPr>
+        <w:tblStyle w:val="Tablaconcuadrcula"/>
+        <w:tblpPr w:leftFromText="141" w:rightFromText="141" w:vertAnchor="text" w:horzAnchor="margin" w:tblpXSpec="center" w:tblpY="414"/>
+        <w:tblW w:w="9351" w:type="dxa"/>
+        <w:tblLook w:val="04A0" w:firstRow="1" w:lastRow="0" w:firstColumn="1" w:lastColumn="0" w:noHBand="0" w:noVBand="1"/>
+      </w:tblPr>
+      <w:tblGrid>
+        <w:gridCol w:w="2925"/>
+        <w:gridCol w:w="6426"/>
+      </w:tblGrid>
+      <w:tr>
+        <w:trPr>
+          <w:trHeight w:val="274"/>
+        </w:trPr>
+        <w:tc>
+          <w:tcPr>
+            <w:tcW w:w="2972" w:type="dxa"/>
+          </w:tcPr>
+          <w:p>
+            <w:pPr>
+              <w:pStyle w:val="NormalWeb"/>
+              <w:spacing w:before="0" w:beforeAutospacing="0"/>
+              <w:jc w:val="center"/>
+              <w:rPr>
+                <w:rStyle w:val="Textoennegrita"/>
+                <w:rFonts w:ascii="Arial" w:hAnsi="Arial" w:cs="Arial"/>
+                <w:shd w:val="clear" w:color="auto" w:fill="FFFFFF"/>
+              </w:rPr>
+            </w:pPr>
+            <w:proofErr w:type="spellStart"/>
+            <w:r>
+              <w:rPr>
+                <w:rStyle w:val="Textoennegrita"/>
+                <w:rFonts w:ascii="Arial" w:hAnsi="Arial" w:cs="Arial"/>
+                <w:shd w:val="clear" w:color="auto" w:fill="FFFFFF"/>
+              </w:rPr>
+              <w:t>Commands</w:t>
+            </w:r>
+            <w:proofErr w:type="spellEnd"/>
+            <w:r>
+              <w:rPr>
+                <w:rStyle w:val="Textoennegrita"/>
+                <w:rFonts w:ascii="Arial" w:hAnsi="Arial" w:cs="Arial"/>
+                <w:shd w:val="clear" w:color="auto" w:fill="FFFFFF"/>
+              </w:rPr>
+              <w:t xml:space="preserve"> </w:t>
+            </w:r>
+            <w:r>
+              <w:rPr>
+                <w:rStyle w:val="Textoennegrita"/>
+                <w:rFonts w:ascii="Arial" w:hAnsi="Arial" w:cs="Arial"/>
+                <w:shd w:val="clear" w:color="auto" w:fill="FFFFFF"/>
+              </w:rPr>
+              <w:t xml:space="preserve"> </w:t>
+            </w:r>
+          </w:p>
+        </w:tc>
+        <w:tc>
+          <w:tcPr>
+            <w:tcW w:w="6379" w:type="dxa"/>
+          </w:tcPr>
+          <w:p>
+            <w:pPr>
+              <w:pStyle w:val="NormalWeb"/>
+              <w:spacing w:before="0" w:beforeAutospacing="0"/>
+              <w:jc w:val="center"/>
+              <w:rPr>
+                <w:rStyle w:val="Textoennegrita"/>
+                <w:rFonts w:ascii="Arial" w:hAnsi="Arial" w:cs="Arial"/>
+                <w:shd w:val="clear" w:color="auto" w:fill="FFFFFF"/>
+              </w:rPr>
+            </w:pPr>
+            <w:proofErr w:type="spellStart"/>
+            <w:r>
+              <w:rPr>
+                <w:rStyle w:val="Textoennegrita"/>
+                <w:rFonts w:ascii="Arial" w:hAnsi="Arial" w:cs="Arial"/>
+                <w:shd w:val="clear" w:color="auto" w:fill="FFFFFF"/>
+              </w:rPr>
+              <w:t>Evidence</w:t>
+            </w:r>
+            <w:proofErr w:type="spellEnd"/>
+          </w:p>
+        </w:tc>
+      </w:tr>
+      <w:tr>
+        <w:trPr>
+          <w:trHeight w:val="1298"/>
+        </w:trPr>
+        <w:tc>
+          <w:tcPr>
+            <w:tcW w:w="2972" w:type="dxa"/>
+          </w:tcPr>
+          <w:p>
+            <w:pPr>
+              <w:pStyle w:val="NormalWeb"/>
+              <w:spacing w:before="0" w:beforeAutospacing="0"/>
+              <w:rPr>
+                <w:rStyle w:val="Textoennegrita"/>
+                <w:rFonts w:ascii="Arial" w:hAnsi="Arial" w:cs="Arial"/>
+                <w:b w:val="0"/>
+                <w:shd w:val="clear" w:color="auto" w:fill="FFFFFF"/>
+              </w:rPr>
+            </w:pPr>
+            <w:proofErr w:type="spellStart"/>
+            <w:r>
+              <w:rPr>
+                <w:rStyle w:val="Textoennegrita"/>
+                <w:rFonts w:ascii="Arial" w:hAnsi="Arial" w:cs="Arial"/>
+                <w:b w:val="0"/>
+                <w:shd w:val="clear" w:color="auto" w:fill="FFFFFF"/>
+              </w:rPr>
+              <w:t>Manage</w:t>
+            </w:r>
+            <w:proofErr w:type="spellEnd"/>
+            <w:r>
+              <w:rPr>
+                <w:rStyle w:val="Textoennegrita"/>
+                <w:rFonts w:ascii="Arial" w:hAnsi="Arial" w:cs="Arial"/>
+                <w:b w:val="0"/>
+                <w:shd w:val="clear" w:color="auto" w:fill="FFFFFF"/>
+              </w:rPr>
+              <w:t xml:space="preserve"> Access GitHub</w:t>
+            </w:r>
+          </w:p>
+        </w:tc>
+        <w:tc>
+          <w:tcPr>
+            <w:tcW w:w="6379" w:type="dxa"/>
+          </w:tcPr>
+          <w:p>
+            <w:pPr>
+              <w:pStyle w:val="NormalWeb"/>
+              <w:spacing w:before="0" w:beforeAutospacing="0"/>
+              <w:rPr>
+                <w:rStyle w:val="Textoennegrita"/>
+                <w:rFonts w:ascii="Arial" w:hAnsi="Arial" w:cs="Arial"/>
+                <w:b w:val="0"/>
+                <w:shd w:val="clear" w:color="auto" w:fill="FFFFFF"/>
+              </w:rPr>
+            </w:pPr>
+          </w:p>
+        </w:tc>
+      </w:tr>
+      <w:tr>
+        <w:trPr>
+          <w:trHeight w:val="1298"/>
+        </w:trPr>
+        <w:tc>
+          <w:tcPr>
+            <w:tcW w:w="2972" w:type="dxa"/>
+          </w:tcPr>
+          <w:p>
+            <w:pPr>
+              <w:pStyle w:val="NormalWeb"/>
+              <w:spacing w:before="0" w:beforeAutospacing="0"/>
+              <w:rPr>
+                <w:rStyle w:val="Textoennegrita"/>
+                <w:rFonts w:ascii="Arial" w:hAnsi="Arial" w:cs="Arial"/>
+                <w:b w:val="0"/>
+                <w:shd w:val="clear" w:color="auto" w:fill="FFFFFF"/>
+              </w:rPr>
+            </w:pPr>
+            <w:proofErr w:type="spellStart"/>
+            <w:r>
+              <w:rPr>
+                <w:rStyle w:val="Textoennegrita"/>
+                <w:rFonts w:ascii="Arial" w:hAnsi="Arial" w:cs="Arial"/>
+                <w:b w:val="0"/>
+                <w:shd w:val="clear" w:color="auto" w:fill="FFFFFF"/>
+              </w:rPr>
+              <w:t>Git</w:t>
+            </w:r>
+            <w:proofErr w:type="spellEnd"/>
+            <w:r>
+              <w:rPr>
+                <w:rStyle w:val="Textoennegrita"/>
+                <w:rFonts w:ascii="Arial" w:hAnsi="Arial" w:cs="Arial"/>
+                <w:b w:val="0"/>
+                <w:shd w:val="clear" w:color="auto" w:fill="FFFFFF"/>
+              </w:rPr>
+              <w:t xml:space="preserve"> </w:t>
+            </w:r>
+            <w:proofErr w:type="spellStart"/>
+            <w:r>
+              <w:rPr>
+                <w:rStyle w:val="Textoennegrita"/>
+                <w:rFonts w:ascii="Arial" w:hAnsi="Arial" w:cs="Arial"/>
+                <w:b w:val="0"/>
+                <w:shd w:val="clear" w:color="auto" w:fill="FFFFFF"/>
+              </w:rPr>
+              <w:t>pull</w:t>
+            </w:r>
+            <w:proofErr w:type="spellEnd"/>
+            <w:r>
+              <w:rPr>
+                <w:rStyle w:val="Textoennegrita"/>
+                <w:rFonts w:ascii="Arial" w:hAnsi="Arial" w:cs="Arial"/>
+                <w:b w:val="0"/>
+                <w:shd w:val="clear" w:color="auto" w:fill="FFFFFF"/>
+              </w:rPr>
+              <w:t xml:space="preserve"> </w:t>
+            </w:r>
+          </w:p>
+        </w:tc>
+        <w:tc>
+          <w:tcPr>
+            <w:tcW w:w="6379" w:type="dxa"/>
+          </w:tcPr>
+          <w:p>
+            <w:pPr>
+              <w:pStyle w:val="NormalWeb"/>
+              <w:spacing w:before="0" w:beforeAutospacing="0"/>
+              <w:rPr>
+                <w:rStyle w:val="Textoennegrita"/>
+                <w:rFonts w:ascii="Arial" w:hAnsi="Arial" w:cs="Arial"/>
+                <w:b w:val="0"/>
+                <w:shd w:val="clear" w:color="auto" w:fill="FFFFFF"/>
+              </w:rPr>
+            </w:pPr>
+            <w:r>
+              <w:rPr>
+                <w:noProof/>
+                <w:lang w:val="en-US" w:eastAsia="en-US"/>
+              </w:rPr>
+              <w:drawing>
+                <wp:inline distT="0" distB="0" distL="0" distR="0" wp14:anchorId="5C406EC9" wp14:editId="2EE70B08">
+                  <wp:extent cx="3936523" cy="2483892"/>
+                  <wp:effectExtent l="0" t="0" r="6985" b="0"/>
+                  <wp:docPr id="50" name="Imagen 50"/>
+                  <wp:cNvGraphicFramePr>
+                    <a:graphicFrameLocks xmlns:a="http://schemas.openxmlformats.org/drawingml/2006/main" noChangeAspect="1"/>
+                  </wp:cNvGraphicFramePr>
+                  <a:graphic xmlns:a="http://schemas.openxmlformats.org/drawingml/2006/main">
+                    <a:graphicData uri="http://schemas.openxmlformats.org/drawingml/2006/picture">
+                      <pic:pic xmlns:pic="http://schemas.openxmlformats.org/drawingml/2006/picture">
+                        <pic:nvPicPr>
+                          <pic:cNvPr id="1" name=""/>
+                          <pic:cNvPicPr/>
+                        </pic:nvPicPr>
+                        <pic:blipFill rotWithShape="1">
+                          <a:blip r:embed="rId8"/>
+                          <a:srcRect l="27752" t="30593" r="29355" b="21271"/>
+                          <a:stretch/>
+                        </pic:blipFill>
+                        <pic:spPr bwMode="auto">
+                          <a:xfrm>
+                            <a:off x="0" y="0"/>
+                            <a:ext cx="3974830" cy="2508063"/>
+                          </a:xfrm>
+                          <a:prstGeom prst="rect">
+                            <a:avLst/>
+                          </a:prstGeom>
+                          <a:ln>
+                            <a:noFill/>
+                          </a:ln>
+                          <a:extLst>
+                            <a:ext uri="{53640926-AAD7-44D8-BBD7-CCE9431645EC}">
+                              <a14:shadowObscured xmlns:a14="http://schemas.microsoft.com/office/drawing/2010/main"/>
+                            </a:ext>
+                          </a:extLst>
+                        </pic:spPr>
+                      </pic:pic>
+                    </a:graphicData>
+                  </a:graphic>
+                </wp:inline>
+              </w:drawing>
+            </w:r>
+          </w:p>
+        </w:tc>
+      </w:tr>
+      <w:tr>
+        <w:trPr>
+          <w:trHeight w:val="1298"/>
+        </w:trPr>
+        <w:tc>
+          <w:tcPr>
+            <w:tcW w:w="2972" w:type="dxa"/>
+          </w:tcPr>
+          <w:p>
+            <w:pPr>
+              <w:pStyle w:val="NormalWeb"/>
+              <w:spacing w:before="0" w:beforeAutospacing="0"/>
+              <w:rPr>
+                <w:rStyle w:val="Textoennegrita"/>
+                <w:rFonts w:ascii="Arial" w:hAnsi="Arial" w:cs="Arial"/>
+                <w:b w:val="0"/>
+                <w:shd w:val="clear" w:color="auto" w:fill="FFFFFF"/>
+                <w:lang w:val="en-US"/>
+              </w:rPr>
+            </w:pPr>
+            <w:proofErr w:type="spellStart"/>
+            <w:r>
+              <w:rPr>
+                <w:rStyle w:val="Textoennegrita"/>
+                <w:rFonts w:ascii="Arial" w:hAnsi="Arial" w:cs="Arial"/>
+                <w:b w:val="0"/>
+                <w:shd w:val="clear" w:color="auto" w:fill="FFFFFF"/>
+                <w:lang w:val="en-US"/>
+              </w:rPr>
+              <w:t>Git</w:t>
+            </w:r>
+            <w:proofErr w:type="spellEnd"/>
+            <w:r>
+              <w:rPr>
+                <w:rStyle w:val="Textoennegrita"/>
+                <w:rFonts w:ascii="Arial" w:hAnsi="Arial" w:cs="Arial"/>
+                <w:b w:val="0"/>
+                <w:shd w:val="clear" w:color="auto" w:fill="FFFFFF"/>
+                <w:lang w:val="en-US"/>
+              </w:rPr>
+              <w:t xml:space="preserve"> </w:t>
+            </w:r>
+            <w:proofErr w:type="gramStart"/>
+            <w:r>
+              <w:rPr>
+                <w:rStyle w:val="Textoennegrita"/>
+                <w:rFonts w:ascii="Arial" w:hAnsi="Arial" w:cs="Arial"/>
+                <w:b w:val="0"/>
+                <w:shd w:val="clear" w:color="auto" w:fill="FFFFFF"/>
+                <w:lang w:val="en-US"/>
+              </w:rPr>
+              <w:t>add .</w:t>
+            </w:r>
+            <w:proofErr w:type="gramEnd"/>
+          </w:p>
+          <w:p>
+            <w:pPr>
+              <w:pStyle w:val="NormalWeb"/>
+              <w:spacing w:before="0" w:beforeAutospacing="0"/>
+              <w:rPr>
+                <w:rStyle w:val="Textoennegrita"/>
+                <w:rFonts w:ascii="Arial" w:hAnsi="Arial" w:cs="Arial"/>
+                <w:b w:val="0"/>
+                <w:shd w:val="clear" w:color="auto" w:fill="FFFFFF"/>
+                <w:lang w:val="en-US"/>
+              </w:rPr>
+            </w:pPr>
+            <w:proofErr w:type="spellStart"/>
+            <w:r>
+              <w:rPr>
+                <w:rStyle w:val="Textoennegrita"/>
+                <w:rFonts w:ascii="Arial" w:hAnsi="Arial" w:cs="Arial"/>
+                <w:b w:val="0"/>
+                <w:shd w:val="clear" w:color="auto" w:fill="FFFFFF"/>
+                <w:lang w:val="en-US"/>
+              </w:rPr>
+              <w:t>Git</w:t>
+            </w:r>
+            <w:proofErr w:type="spellEnd"/>
+            <w:r>
+              <w:rPr>
+                <w:rStyle w:val="Textoennegrita"/>
+                <w:rFonts w:ascii="Arial" w:hAnsi="Arial" w:cs="Arial"/>
+                <w:b w:val="0"/>
+                <w:shd w:val="clear" w:color="auto" w:fill="FFFFFF"/>
+                <w:lang w:val="en-US"/>
+              </w:rPr>
+              <w:t xml:space="preserve"> commit –m “message”</w:t>
+            </w:r>
+          </w:p>
+          <w:p>
+            <w:pPr>
+              <w:pStyle w:val="NormalWeb"/>
+              <w:spacing w:before="0" w:beforeAutospacing="0"/>
+              <w:rPr>
+                <w:rStyle w:val="Textoennegrita"/>
+                <w:rFonts w:ascii="Arial" w:hAnsi="Arial" w:cs="Arial"/>
+                <w:b w:val="0"/>
+                <w:shd w:val="clear" w:color="auto" w:fill="FFFFFF"/>
+              </w:rPr>
+            </w:pPr>
+            <w:proofErr w:type="spellStart"/>
+            <w:r>
+              <w:rPr>
+                <w:rStyle w:val="Textoennegrita"/>
+                <w:rFonts w:ascii="Arial" w:hAnsi="Arial" w:cs="Arial"/>
+                <w:b w:val="0"/>
+                <w:shd w:val="clear" w:color="auto" w:fill="FFFFFF"/>
+              </w:rPr>
+              <w:t>Git</w:t>
+            </w:r>
+            <w:proofErr w:type="spellEnd"/>
+            <w:r>
+              <w:rPr>
+                <w:rStyle w:val="Textoennegrita"/>
+                <w:rFonts w:ascii="Arial" w:hAnsi="Arial" w:cs="Arial"/>
+                <w:b w:val="0"/>
+                <w:shd w:val="clear" w:color="auto" w:fill="FFFFFF"/>
+              </w:rPr>
+              <w:t xml:space="preserve"> </w:t>
+            </w:r>
+            <w:proofErr w:type="spellStart"/>
+            <w:r>
+              <w:rPr>
+                <w:rStyle w:val="Textoennegrita"/>
+                <w:rFonts w:ascii="Arial" w:hAnsi="Arial" w:cs="Arial"/>
+                <w:b w:val="0"/>
+                <w:shd w:val="clear" w:color="auto" w:fill="FFFFFF"/>
+              </w:rPr>
+              <w:t>Push</w:t>
+            </w:r>
+            <w:proofErr w:type="spellEnd"/>
+          </w:p>
+        </w:tc>
+        <w:tc>
+          <w:tcPr>
+            <w:tcW w:w="6379" w:type="dxa"/>
+          </w:tcPr>
+          <w:p>
+            <w:pPr>
+              <w:pStyle w:val="NormalWeb"/>
+              <w:spacing w:before="0" w:beforeAutospacing="0"/>
+              <w:rPr>
+                <w:rStyle w:val="Textoennegrita"/>
+                <w:rFonts w:ascii="Arial" w:hAnsi="Arial" w:cs="Arial"/>
+                <w:b w:val="0"/>
+                <w:shd w:val="clear" w:color="auto" w:fill="FFFFFF"/>
+              </w:rPr>
+            </w:pPr>
+          </w:p>
+        </w:tc>
+      </w:tr>
+      <w:tr>
+        <w:trPr>
+          <w:trHeight w:val="1298"/>
+        </w:trPr>
+        <w:tc>
+          <w:tcPr>
+            <w:tcW w:w="2972" w:type="dxa"/>
+          </w:tcPr>
+          <w:p>
+            <w:pPr>
+              <w:pStyle w:val="NormalWeb"/>
+              <w:spacing w:before="0" w:beforeAutospacing="0"/>
+              <w:rPr>
+                <w:rStyle w:val="Textoennegrita"/>
+                <w:rFonts w:ascii="Arial" w:hAnsi="Arial" w:cs="Arial"/>
+                <w:b w:val="0"/>
+                <w:shd w:val="clear" w:color="auto" w:fill="FFFFFF"/>
+              </w:rPr>
+            </w:pPr>
+            <w:proofErr w:type="spellStart"/>
+            <w:r>
+              <w:rPr>
+                <w:rStyle w:val="Textoennegrita"/>
+                <w:rFonts w:ascii="Arial" w:hAnsi="Arial" w:cs="Arial"/>
+                <w:b w:val="0"/>
+                <w:shd w:val="clear" w:color="auto" w:fill="FFFFFF"/>
+              </w:rPr>
+              <w:t>Git</w:t>
+            </w:r>
+            <w:proofErr w:type="spellEnd"/>
+            <w:r>
+              <w:rPr>
+                <w:rStyle w:val="Textoennegrita"/>
+                <w:rFonts w:ascii="Arial" w:hAnsi="Arial" w:cs="Arial"/>
+                <w:b w:val="0"/>
+                <w:shd w:val="clear" w:color="auto" w:fill="FFFFFF"/>
+              </w:rPr>
+              <w:t xml:space="preserve"> Status</w:t>
+            </w:r>
+          </w:p>
+        </w:tc>
+        <w:tc>
+          <w:tcPr>
+            <w:tcW w:w="6379" w:type="dxa"/>
+          </w:tcPr>
+          <w:p>
+            <w:pPr>
+              <w:pStyle w:val="NormalWeb"/>
+              <w:spacing w:before="0" w:beforeAutospacing="0"/>
+              <w:rPr>
+                <w:rStyle w:val="Textoennegrita"/>
+                <w:rFonts w:ascii="Arial" w:hAnsi="Arial" w:cs="Arial"/>
+                <w:b w:val="0"/>
+                <w:shd w:val="clear" w:color="auto" w:fill="FFFFFF"/>
+              </w:rPr>
+            </w:pPr>
+          </w:p>
+        </w:tc>
+      </w:tr>
+      <w:tr>
+        <w:trPr>
+          <w:trHeight w:val="1298"/>
+        </w:trPr>
+        <w:tc>
+          <w:tcPr>
+            <w:tcW w:w="2972" w:type="dxa"/>
+          </w:tcPr>
+          <w:p>
+            <w:pPr>
+              <w:pStyle w:val="NormalWeb"/>
+              <w:spacing w:before="0" w:beforeAutospacing="0"/>
+              <w:rPr>
+                <w:rStyle w:val="Textoennegrita"/>
+                <w:rFonts w:ascii="Arial" w:hAnsi="Arial" w:cs="Arial"/>
+                <w:b w:val="0"/>
+                <w:shd w:val="clear" w:color="auto" w:fill="FFFFFF"/>
+              </w:rPr>
+            </w:pPr>
+            <w:proofErr w:type="spellStart"/>
+            <w:r>
+              <w:rPr>
+                <w:rStyle w:val="Textoennegrita"/>
+                <w:rFonts w:ascii="Arial" w:hAnsi="Arial" w:cs="Arial"/>
+                <w:b w:val="0"/>
+                <w:shd w:val="clear" w:color="auto" w:fill="FFFFFF"/>
+              </w:rPr>
+              <w:t>Contributions</w:t>
+            </w:r>
+            <w:proofErr w:type="spellEnd"/>
+            <w:r>
+              <w:rPr>
+                <w:rStyle w:val="Textoennegrita"/>
+                <w:rFonts w:ascii="Arial" w:hAnsi="Arial" w:cs="Arial"/>
+                <w:b w:val="0"/>
+                <w:shd w:val="clear" w:color="auto" w:fill="FFFFFF"/>
+              </w:rPr>
+              <w:t xml:space="preserve"> </w:t>
+            </w:r>
+            <w:proofErr w:type="spellStart"/>
+            <w:r>
+              <w:rPr>
+                <w:rStyle w:val="Textoennegrita"/>
+                <w:rFonts w:ascii="Arial" w:hAnsi="Arial" w:cs="Arial"/>
+                <w:b w:val="0"/>
+                <w:shd w:val="clear" w:color="auto" w:fill="FFFFFF"/>
+              </w:rPr>
+              <w:t>commits</w:t>
+            </w:r>
+            <w:proofErr w:type="spellEnd"/>
+          </w:p>
+        </w:tc>
+        <w:tc>
+          <w:tcPr>
+            <w:tcW w:w="6379" w:type="dxa"/>
+          </w:tcPr>
+          <w:p>
+            <w:pPr>
+              <w:pStyle w:val="NormalWeb"/>
+              <w:spacing w:before="0" w:beforeAutospacing="0"/>
+              <w:rPr>
+                <w:rFonts w:ascii="Arial" w:hAnsi="Arial" w:cs="Arial"/>
+                <w:bCs/>
+                <w:noProof/>
+                <w:shd w:val="clear" w:color="auto" w:fill="FFFFFF"/>
+              </w:rPr>
+            </w:pPr>
+          </w:p>
+        </w:tc>
+      </w:tr>
+    </w:tbl>
+    <w:p>
+      <w:pPr>
+        <w:rPr>
+          <w:sz w:val="24"/>
+          <w:szCs w:val="24"/>
+        </w:rPr>
+      </w:pPr>
+    </w:p>
+    <w:p>
+      <w:pPr>
+        <w:jc w:val="both"/>
+        <w:rPr>
+          <w:color w:val="212121"/>
+          <w:sz w:val="24"/>
+          <w:szCs w:val="24"/>
+          <w:shd w:val="clear" w:color="auto" w:fill="FFFFFF"/>
+        </w:rPr>
+      </w:pPr>
+    </w:p>
+    <w:p>
+      <w:pPr>
+        <w:jc w:val="both"/>
+        <w:rPr>
+          <w:color w:val="212121"/>
+          <w:sz w:val="24"/>
+          <w:szCs w:val="24"/>
+          <w:shd w:val="clear" w:color="auto" w:fill="FFFFFF"/>
+        </w:rPr>
+      </w:pPr>
+    </w:p>
+    <w:p>
+      <w:pPr>
+        <w:jc w:val="both"/>
+        <w:rPr>
+          <w:color w:val="212121"/>
+          <w:sz w:val="24"/>
+          <w:szCs w:val="24"/>
+          <w:shd w:val="clear" w:color="auto" w:fill="FFFFFF"/>
         </w:rPr>
       </w:pPr>
     </w:p>
@@ -5819,8 +7254,10 @@
           <w:ilvl w:val="0"/>
           <w:numId w:val="5"/>
         </w:numPr>
+        <w:jc w:val="both"/>
         <w:rPr>
           <w:rFonts w:ascii="Arial" w:hAnsi="Arial" w:cs="Arial"/>
+          <w:b/>
           <w:sz w:val="24"/>
           <w:szCs w:val="24"/>
         </w:rPr>
@@ -5828,112 +7265,18 @@
       <w:r>
         <w:rPr>
           <w:rFonts w:ascii="Arial" w:hAnsi="Arial" w:cs="Arial"/>
-          <w:sz w:val="24"/>
-          <w:szCs w:val="24"/>
-        </w:rPr>
+          <w:b/>
+          <w:sz w:val="24"/>
+          <w:szCs w:val="24"/>
+        </w:rPr>
+        <w:lastRenderedPageBreak/>
         <w:t>German Torres</w:t>
       </w:r>
     </w:p>
     <w:p>
       <w:pPr>
-        <w:pStyle w:val="Sinespaciado"/>
-        <w:rPr>
-          <w:rFonts w:ascii="Arial" w:hAnsi="Arial" w:cs="Arial"/>
-          <w:sz w:val="24"/>
-          <w:szCs w:val="24"/>
-        </w:rPr>
-      </w:pPr>
-    </w:p>
-    <w:p>
-      <w:pPr>
-        <w:pStyle w:val="Sinespaciado"/>
-        <w:rPr>
-          <w:rFonts w:ascii="Arial" w:hAnsi="Arial" w:cs="Arial"/>
-          <w:sz w:val="24"/>
-          <w:szCs w:val="24"/>
-        </w:rPr>
-      </w:pPr>
-      <w:r>
-        <w:rPr>
-          <w:rFonts w:ascii="Arial" w:hAnsi="Arial" w:cs="Arial"/>
-          <w:color w:val="000000"/>
-          <w:sz w:val="24"/>
-          <w:szCs w:val="24"/>
-          <w:shd w:val="clear" w:color="auto" w:fill="F8F9FA"/>
-        </w:rPr>
-        <w:t>Ingeniero Biomédico. He realizado cursos básicos del SENA para programación en C++, también conozco el lenguaje de programación Matlab, el cual utilizaba durante mi proceso de formación académica y después en grupo de investigación sobre análisis de ondas de sueño.</w:t>
-      </w:r>
-    </w:p>
-    <w:p>
-      <w:pPr>
-        <w:pStyle w:val="Sinespaciado"/>
-        <w:rPr>
-          <w:rFonts w:ascii="Arial" w:hAnsi="Arial" w:cs="Arial"/>
-          <w:sz w:val="24"/>
-          <w:szCs w:val="24"/>
-        </w:rPr>
-      </w:pPr>
-      <w:r>
-        <w:rPr>
-          <w:rFonts w:ascii="Arial" w:hAnsi="Arial" w:cs="Arial"/>
-          <w:color w:val="000000"/>
-          <w:sz w:val="24"/>
-          <w:szCs w:val="24"/>
-        </w:rPr>
-        <w:t>Adicionalmente poseo conocimientos básicos sobre Python y Java impartidos por MINTIC</w:t>
-      </w:r>
-    </w:p>
-    <w:p>
-      <w:pPr>
         <w:jc w:val="both"/>
         <w:rPr>
-          <w:b/>
-          <w:color w:val="212121"/>
-          <w:sz w:val="24"/>
-          <w:szCs w:val="24"/>
-          <w:shd w:val="clear" w:color="auto" w:fill="FFFFFF"/>
-        </w:rPr>
-      </w:pPr>
-    </w:p>
-    <w:p>
-      <w:pPr>
-        <w:jc w:val="both"/>
-        <w:rPr>
-          <w:b/>
-          <w:color w:val="212121"/>
-          <w:sz w:val="24"/>
-          <w:szCs w:val="24"/>
-          <w:shd w:val="clear" w:color="auto" w:fill="FFFFFF"/>
-        </w:rPr>
-      </w:pPr>
-    </w:p>
-    <w:p>
-      <w:pPr>
-        <w:jc w:val="both"/>
-        <w:rPr>
-          <w:b/>
-          <w:color w:val="212121"/>
-          <w:sz w:val="24"/>
-          <w:szCs w:val="24"/>
-          <w:shd w:val="clear" w:color="auto" w:fill="FFFFFF"/>
-        </w:rPr>
-      </w:pPr>
-      <w:r>
-        <w:rPr>
-          <w:b/>
-          <w:color w:val="212121"/>
-          <w:sz w:val="24"/>
-          <w:szCs w:val="24"/>
-          <w:shd w:val="clear" w:color="auto" w:fill="FFFFFF"/>
-        </w:rPr>
-        <w:t>German Torres:</w:t>
-      </w:r>
-    </w:p>
-    <w:p>
-      <w:pPr>
-        <w:jc w:val="both"/>
-        <w:rPr>
-          <w:b/>
           <w:color w:val="212121"/>
           <w:sz w:val="24"/>
           <w:szCs w:val="24"/>
@@ -5979,16 +7322,7 @@
           <w:szCs w:val="24"/>
           <w:shd w:val="clear" w:color="auto" w:fill="FFFFFF"/>
         </w:rPr>
-        <w:t xml:space="preserve"> </w:t>
-      </w:r>
-      <w:r>
-        <w:rPr>
-          <w:color w:val="212121"/>
-          <w:sz w:val="24"/>
-          <w:szCs w:val="24"/>
-          <w:shd w:val="clear" w:color="auto" w:fill="FFFFFF"/>
-        </w:rPr>
-        <w:t>:</w:t>
+        <w:t xml:space="preserve"> :</w:t>
       </w:r>
       <w:proofErr w:type="gramEnd"/>
     </w:p>
@@ -6020,9 +7354,10 @@
           <w:sz w:val="24"/>
           <w:szCs w:val="24"/>
           <w:shd w:val="clear" w:color="auto" w:fill="FFFFFF"/>
+          <w:lang w:val="en-US" w:eastAsia="en-US"/>
         </w:rPr>
         <w:drawing>
-          <wp:inline distT="0" distB="0" distL="0" distR="0" wp14:anchorId="0B7C81C0" wp14:editId="792DC97C">
+          <wp:inline distT="0" distB="0" distL="0" distR="0" wp14:anchorId="729CD0EF" wp14:editId="0508527F">
             <wp:extent cx="5943600" cy="3343275"/>
             <wp:effectExtent l="0" t="0" r="0" b="9525"/>
             <wp:docPr id="1" name="Imagen 1" descr="C:\Users\German\Desktop\Escritorio\Cursos\proyecto01\1.png"/>
@@ -6039,7 +7374,7 @@
                     </pic:cNvPicPr>
                   </pic:nvPicPr>
                   <pic:blipFill>
-                    <a:blip r:embed="rId8" cstate="print">
+                    <a:blip r:embed="rId9" cstate="print">
                       <a:extLst>
                         <a:ext uri="{28A0092B-C50C-407E-A947-70E740481C1C}">
                           <a14:useLocalDpi xmlns:a14="http://schemas.microsoft.com/office/drawing/2010/main" val="0"/>
@@ -6187,7 +7522,6 @@
           <w:szCs w:val="24"/>
           <w:shd w:val="clear" w:color="auto" w:fill="FFFFFF"/>
         </w:rPr>
-        <w:lastRenderedPageBreak/>
         <w:t>Realizar cambios en el documento para luego subirlos al proyecto:</w:t>
       </w:r>
     </w:p>
@@ -6219,9 +7553,11 @@
           <w:sz w:val="24"/>
           <w:szCs w:val="24"/>
           <w:shd w:val="clear" w:color="auto" w:fill="FFFFFF"/>
-        </w:rPr>
+          <w:lang w:val="en-US" w:eastAsia="en-US"/>
+        </w:rPr>
+        <w:lastRenderedPageBreak/>
         <w:drawing>
-          <wp:inline distT="0" distB="0" distL="0" distR="0" wp14:anchorId="108203F6" wp14:editId="70BB208C">
+          <wp:inline distT="0" distB="0" distL="0" distR="0" wp14:anchorId="2B517461" wp14:editId="6EEA8773">
             <wp:extent cx="5935980" cy="3710940"/>
             <wp:effectExtent l="0" t="0" r="7620" b="3810"/>
             <wp:docPr id="2" name="Imagen 2"/>
@@ -6238,7 +7574,7 @@
                     </pic:cNvPicPr>
                   </pic:nvPicPr>
                   <pic:blipFill>
-                    <a:blip r:embed="rId9" cstate="print">
+                    <a:blip r:embed="rId10" cstate="print">
                       <a:extLst>
                         <a:ext uri="{28A0092B-C50C-407E-A947-70E740481C1C}">
                           <a14:useLocalDpi xmlns:a14="http://schemas.microsoft.com/office/drawing/2010/main" val="0"/>
@@ -6280,188 +7616,14 @@
     </w:p>
     <w:p>
       <w:pPr>
-        <w:rPr>
-          <w:sz w:val="24"/>
-          <w:szCs w:val="24"/>
-        </w:rPr>
-      </w:pPr>
-    </w:p>
-    <w:p>
-      <w:pPr>
-        <w:rPr>
-          <w:sz w:val="24"/>
-          <w:szCs w:val="24"/>
-        </w:rPr>
-      </w:pPr>
-    </w:p>
-    <w:p>
-      <w:pPr>
-        <w:rPr>
-          <w:sz w:val="24"/>
-          <w:szCs w:val="24"/>
-        </w:rPr>
-      </w:pPr>
-    </w:p>
-    <w:p>
-      <w:pPr>
-        <w:rPr>
-          <w:sz w:val="24"/>
-          <w:szCs w:val="24"/>
-        </w:rPr>
-      </w:pPr>
-    </w:p>
-    <w:p>
-      <w:pPr>
-        <w:rPr>
-          <w:sz w:val="24"/>
-          <w:szCs w:val="24"/>
-        </w:rPr>
-      </w:pPr>
-    </w:p>
-    <w:p>
-      <w:pPr>
-        <w:rPr>
-          <w:sz w:val="24"/>
-          <w:szCs w:val="24"/>
-        </w:rPr>
-      </w:pPr>
-    </w:p>
-    <w:p>
-      <w:pPr>
-        <w:rPr>
-          <w:sz w:val="24"/>
-          <w:szCs w:val="24"/>
-        </w:rPr>
-      </w:pPr>
-    </w:p>
-    <w:p>
-      <w:pPr>
-        <w:rPr>
-          <w:sz w:val="24"/>
-          <w:szCs w:val="24"/>
-        </w:rPr>
-      </w:pPr>
-    </w:p>
-    <w:p>
-      <w:pPr>
-        <w:rPr>
-          <w:sz w:val="24"/>
-          <w:szCs w:val="24"/>
-        </w:rPr>
-      </w:pPr>
-    </w:p>
-    <w:p>
-      <w:pPr>
-        <w:rPr>
-          <w:sz w:val="24"/>
-          <w:szCs w:val="24"/>
-        </w:rPr>
-      </w:pPr>
-    </w:p>
-    <w:p>
-      <w:pPr>
-        <w:rPr>
-          <w:sz w:val="24"/>
-          <w:szCs w:val="24"/>
-        </w:rPr>
-      </w:pPr>
-    </w:p>
-    <w:p>
-      <w:pPr>
-        <w:rPr>
-          <w:sz w:val="24"/>
-          <w:szCs w:val="24"/>
-        </w:rPr>
-      </w:pPr>
-    </w:p>
-    <w:p>
-      <w:pPr>
-        <w:rPr>
-          <w:sz w:val="24"/>
-          <w:szCs w:val="24"/>
-        </w:rPr>
-      </w:pPr>
-    </w:p>
-    <w:p>
-      <w:pPr>
-        <w:rPr>
-          <w:sz w:val="24"/>
-          <w:szCs w:val="24"/>
-        </w:rPr>
-      </w:pPr>
-    </w:p>
-    <w:p>
-      <w:pPr>
-        <w:rPr>
-          <w:sz w:val="24"/>
-          <w:szCs w:val="24"/>
-        </w:rPr>
-      </w:pPr>
-    </w:p>
-    <w:p>
-      <w:pPr>
-        <w:rPr>
-          <w:sz w:val="24"/>
-          <w:szCs w:val="24"/>
-        </w:rPr>
-      </w:pPr>
-    </w:p>
-    <w:p>
-      <w:pPr>
-        <w:rPr>
-          <w:sz w:val="24"/>
-          <w:szCs w:val="24"/>
-        </w:rPr>
-      </w:pPr>
-    </w:p>
-    <w:p>
-      <w:pPr>
-        <w:rPr>
-          <w:sz w:val="24"/>
-          <w:szCs w:val="24"/>
-        </w:rPr>
-      </w:pPr>
-    </w:p>
-    <w:p>
-      <w:pPr>
-        <w:rPr>
-          <w:sz w:val="24"/>
-          <w:szCs w:val="24"/>
-        </w:rPr>
-      </w:pPr>
-    </w:p>
-    <w:p>
-      <w:pPr>
         <w:pStyle w:val="Prrafodelista"/>
         <w:numPr>
           <w:ilvl w:val="0"/>
           <w:numId w:val="5"/>
         </w:numPr>
-        <w:rPr>
-          <w:sz w:val="24"/>
-          <w:szCs w:val="24"/>
-        </w:rPr>
-      </w:pPr>
-      <w:r>
-        <w:rPr>
-          <w:sz w:val="24"/>
-          <w:szCs w:val="24"/>
-        </w:rPr>
-        <w:lastRenderedPageBreak/>
-        <w:t>Dahiana Katherin Gomez Sanchez</w:t>
-      </w:r>
-    </w:p>
-    <w:p>
-      <w:pPr>
-        <w:rPr>
-          <w:sz w:val="24"/>
-          <w:szCs w:val="24"/>
-        </w:rPr>
-      </w:pPr>
-    </w:p>
-    <w:p>
-      <w:pPr>
-        <w:rPr>
+        <w:jc w:val="both"/>
+        <w:rPr>
+          <w:b/>
           <w:sz w:val="24"/>
           <w:szCs w:val="24"/>
         </w:rPr>
@@ -6469,30 +7631,34 @@
       <w:proofErr w:type="spellStart"/>
       <w:r>
         <w:rPr>
-          <w:sz w:val="24"/>
-          <w:szCs w:val="24"/>
-        </w:rPr>
-        <w:t>Hello</w:t>
+          <w:b/>
+          <w:sz w:val="24"/>
+          <w:szCs w:val="24"/>
+        </w:rPr>
+        <w:t>Dahiana</w:t>
       </w:r>
       <w:proofErr w:type="spellEnd"/>
       <w:r>
         <w:rPr>
-          <w:sz w:val="24"/>
-          <w:szCs w:val="24"/>
-        </w:rPr>
-        <w:t xml:space="preserve">! </w:t>
+          <w:b/>
+          <w:sz w:val="24"/>
+          <w:szCs w:val="24"/>
+        </w:rPr>
+        <w:t xml:space="preserve"> </w:t>
       </w:r>
       <w:proofErr w:type="spellStart"/>
       <w:r>
         <w:rPr>
-          <w:sz w:val="24"/>
-          <w:szCs w:val="24"/>
-        </w:rPr>
-        <w:t>My</w:t>
+          <w:b/>
+          <w:sz w:val="24"/>
+          <w:szCs w:val="24"/>
+        </w:rPr>
+        <w:t>Katherin</w:t>
       </w:r>
       <w:proofErr w:type="spellEnd"/>
       <w:r>
         <w:rPr>
+          <w:b/>
           <w:sz w:val="24"/>
           <w:szCs w:val="24"/>
         </w:rPr>
@@ -6501,14 +7667,16 @@
       <w:proofErr w:type="spellStart"/>
       <w:r>
         <w:rPr>
-          <w:sz w:val="24"/>
-          <w:szCs w:val="24"/>
-        </w:rPr>
-        <w:t>name</w:t>
+          <w:b/>
+          <w:sz w:val="24"/>
+          <w:szCs w:val="24"/>
+        </w:rPr>
+        <w:t>Gomez</w:t>
       </w:r>
       <w:proofErr w:type="spellEnd"/>
       <w:r>
         <w:rPr>
+          <w:b/>
           <w:sz w:val="24"/>
           <w:szCs w:val="24"/>
         </w:rPr>
@@ -6517,235 +7685,23 @@
       <w:proofErr w:type="spellStart"/>
       <w:r>
         <w:rPr>
-          <w:sz w:val="24"/>
-          <w:szCs w:val="24"/>
-        </w:rPr>
-        <w:t>is</w:t>
+          <w:b/>
+          <w:sz w:val="24"/>
+          <w:szCs w:val="24"/>
+        </w:rPr>
+        <w:t>Sanchez</w:t>
       </w:r>
       <w:proofErr w:type="spellEnd"/>
-      <w:r>
-        <w:rPr>
-          <w:sz w:val="24"/>
-          <w:szCs w:val="24"/>
-        </w:rPr>
-        <w:t xml:space="preserve"> Dahiana Gomez. I am </w:t>
-      </w:r>
-      <w:proofErr w:type="spellStart"/>
-      <w:r>
-        <w:rPr>
-          <w:sz w:val="24"/>
-          <w:szCs w:val="24"/>
-        </w:rPr>
-        <w:t>originally</w:t>
-      </w:r>
-      <w:proofErr w:type="spellEnd"/>
-      <w:r>
-        <w:rPr>
-          <w:sz w:val="24"/>
-          <w:szCs w:val="24"/>
-        </w:rPr>
-        <w:t xml:space="preserve"> </w:t>
-      </w:r>
-      <w:proofErr w:type="spellStart"/>
-      <w:r>
-        <w:rPr>
-          <w:sz w:val="24"/>
-          <w:szCs w:val="24"/>
-        </w:rPr>
-        <w:t>from</w:t>
-      </w:r>
-      <w:proofErr w:type="spellEnd"/>
-      <w:r>
-        <w:rPr>
-          <w:sz w:val="24"/>
-          <w:szCs w:val="24"/>
-        </w:rPr>
-        <w:t xml:space="preserve"> Manizales and I </w:t>
-      </w:r>
-      <w:proofErr w:type="spellStart"/>
-      <w:r>
-        <w:rPr>
-          <w:sz w:val="24"/>
-          <w:szCs w:val="24"/>
-        </w:rPr>
-        <w:t>currently</w:t>
-      </w:r>
-      <w:proofErr w:type="spellEnd"/>
-      <w:r>
-        <w:rPr>
-          <w:sz w:val="24"/>
-          <w:szCs w:val="24"/>
-        </w:rPr>
-        <w:t xml:space="preserve"> </w:t>
-      </w:r>
-      <w:proofErr w:type="spellStart"/>
-      <w:r>
-        <w:rPr>
-          <w:sz w:val="24"/>
-          <w:szCs w:val="24"/>
-        </w:rPr>
-        <w:t>live</w:t>
-      </w:r>
-      <w:proofErr w:type="spellEnd"/>
-      <w:r>
-        <w:rPr>
-          <w:sz w:val="24"/>
-          <w:szCs w:val="24"/>
-        </w:rPr>
-        <w:t xml:space="preserve"> in </w:t>
-      </w:r>
-      <w:proofErr w:type="spellStart"/>
-      <w:r>
-        <w:rPr>
-          <w:sz w:val="24"/>
-          <w:szCs w:val="24"/>
-        </w:rPr>
-        <w:t>Medellin</w:t>
-      </w:r>
-      <w:proofErr w:type="spellEnd"/>
-      <w:r>
-        <w:rPr>
-          <w:sz w:val="24"/>
-          <w:szCs w:val="24"/>
-        </w:rPr>
-        <w:t xml:space="preserve">. I am </w:t>
-      </w:r>
-      <w:proofErr w:type="spellStart"/>
-      <w:r>
-        <w:rPr>
-          <w:sz w:val="24"/>
-          <w:szCs w:val="24"/>
-        </w:rPr>
-        <w:t>proffessional</w:t>
-      </w:r>
-      <w:proofErr w:type="spellEnd"/>
-      <w:r>
-        <w:rPr>
-          <w:sz w:val="24"/>
-          <w:szCs w:val="24"/>
-        </w:rPr>
-        <w:t xml:space="preserve"> in </w:t>
-      </w:r>
-      <w:proofErr w:type="spellStart"/>
-      <w:r>
-        <w:rPr>
-          <w:sz w:val="24"/>
-          <w:szCs w:val="24"/>
-        </w:rPr>
-        <w:t>tourism</w:t>
-      </w:r>
-      <w:proofErr w:type="spellEnd"/>
-      <w:r>
-        <w:rPr>
-          <w:sz w:val="24"/>
-          <w:szCs w:val="24"/>
-        </w:rPr>
-        <w:t xml:space="preserve"> </w:t>
-      </w:r>
-      <w:proofErr w:type="spellStart"/>
-      <w:r>
-        <w:rPr>
-          <w:sz w:val="24"/>
-          <w:szCs w:val="24"/>
-        </w:rPr>
-        <w:t>administration</w:t>
-      </w:r>
-      <w:proofErr w:type="spellEnd"/>
-      <w:r>
-        <w:rPr>
-          <w:sz w:val="24"/>
-          <w:szCs w:val="24"/>
-        </w:rPr>
-        <w:t xml:space="preserve">. </w:t>
-      </w:r>
-      <w:proofErr w:type="spellStart"/>
-      <w:r>
-        <w:rPr>
-          <w:sz w:val="24"/>
-          <w:szCs w:val="24"/>
-        </w:rPr>
-        <w:t>Actually</w:t>
-      </w:r>
-      <w:proofErr w:type="spellEnd"/>
-      <w:r>
-        <w:rPr>
-          <w:sz w:val="24"/>
-          <w:szCs w:val="24"/>
-        </w:rPr>
-        <w:t xml:space="preserve"> I am </w:t>
-      </w:r>
-      <w:proofErr w:type="spellStart"/>
-      <w:r>
-        <w:rPr>
-          <w:sz w:val="24"/>
-          <w:szCs w:val="24"/>
-        </w:rPr>
-        <w:t>student</w:t>
-      </w:r>
-      <w:proofErr w:type="spellEnd"/>
-      <w:r>
-        <w:rPr>
-          <w:sz w:val="24"/>
-          <w:szCs w:val="24"/>
-        </w:rPr>
-        <w:t xml:space="preserve"> software </w:t>
-      </w:r>
-      <w:proofErr w:type="spellStart"/>
-      <w:r>
-        <w:rPr>
-          <w:sz w:val="24"/>
-          <w:szCs w:val="24"/>
-        </w:rPr>
-        <w:t>programmming</w:t>
-      </w:r>
-      <w:proofErr w:type="spellEnd"/>
-      <w:r>
-        <w:rPr>
-          <w:sz w:val="24"/>
-          <w:szCs w:val="24"/>
-        </w:rPr>
-        <w:t xml:space="preserve">, in </w:t>
-      </w:r>
-      <w:proofErr w:type="spellStart"/>
-      <w:r>
-        <w:rPr>
-          <w:sz w:val="24"/>
-          <w:szCs w:val="24"/>
-        </w:rPr>
-        <w:t>my</w:t>
-      </w:r>
-      <w:proofErr w:type="spellEnd"/>
-      <w:r>
-        <w:rPr>
-          <w:sz w:val="24"/>
-          <w:szCs w:val="24"/>
-        </w:rPr>
-        <w:t xml:space="preserve"> free time I </w:t>
-      </w:r>
-      <w:proofErr w:type="spellStart"/>
-      <w:r>
-        <w:rPr>
-          <w:sz w:val="24"/>
-          <w:szCs w:val="24"/>
-        </w:rPr>
-        <w:t>practicing</w:t>
-      </w:r>
-      <w:proofErr w:type="spellEnd"/>
-      <w:r>
-        <w:rPr>
-          <w:sz w:val="24"/>
-          <w:szCs w:val="24"/>
-        </w:rPr>
-        <w:t xml:space="preserve"> taekwondo.</w:t>
-      </w:r>
-    </w:p>
-    <w:p>
-      <w:pPr>
-        <w:rPr>
-          <w:sz w:val="24"/>
-          <w:szCs w:val="24"/>
-        </w:rPr>
-      </w:pPr>
+    </w:p>
+    <w:p>
+      <w:pPr>
+        <w:rPr>
+          <w:sz w:val="24"/>
+          <w:szCs w:val="24"/>
+        </w:rPr>
+      </w:pPr>
+      <w:bookmarkStart w:id="0" w:name="_GoBack"/>
+      <w:bookmarkEnd w:id="0"/>
     </w:p>
     <w:tbl>
       <w:tblPr>
@@ -6895,9 +7851,10 @@
                 <w:bCs/>
                 <w:noProof/>
                 <w:shd w:val="clear" w:color="auto" w:fill="FFFFFF"/>
+                <w:lang w:val="en-US" w:eastAsia="en-US"/>
               </w:rPr>
               <w:drawing>
-                <wp:inline distT="0" distB="0" distL="0" distR="0" wp14:anchorId="4B1AA7D1" wp14:editId="0A57F11B">
+                <wp:inline distT="0" distB="0" distL="0" distR="0" wp14:anchorId="6FB06A1F" wp14:editId="5DE40DB0">
                   <wp:extent cx="3314646" cy="1781032"/>
                   <wp:effectExtent l="0" t="0" r="635" b="0"/>
                   <wp:docPr id="34" name="Imagen 34"/>
@@ -6912,7 +7869,7 @@
                           <pic:cNvPicPr/>
                         </pic:nvPicPr>
                         <pic:blipFill>
-                          <a:blip r:embed="rId10" cstate="print">
+                          <a:blip r:embed="rId11" cstate="print">
                             <a:extLst>
                               <a:ext uri="{28A0092B-C50C-407E-A947-70E740481C1C}">
                                 <a14:useLocalDpi xmlns:a14="http://schemas.microsoft.com/office/drawing/2010/main" val="0"/>
@@ -6968,6 +7925,7 @@
                 <w:b w:val="0"/>
                 <w:shd w:val="clear" w:color="auto" w:fill="FFFFFF"/>
               </w:rPr>
+              <w:lastRenderedPageBreak/>
               <w:t>Git</w:t>
             </w:r>
             <w:proofErr w:type="spellEnd"/>
@@ -7023,9 +7981,10 @@
                 <w:bCs/>
                 <w:noProof/>
                 <w:shd w:val="clear" w:color="auto" w:fill="FFFFFF"/>
+                <w:lang w:val="en-US" w:eastAsia="en-US"/>
               </w:rPr>
               <w:drawing>
-                <wp:inline distT="0" distB="0" distL="0" distR="0" wp14:anchorId="4973707C" wp14:editId="1325B1E9">
+                <wp:inline distT="0" distB="0" distL="0" distR="0" wp14:anchorId="10EDFE78" wp14:editId="1547F9CB">
                   <wp:extent cx="3330054" cy="2140749"/>
                   <wp:effectExtent l="0" t="0" r="3810" b="0"/>
                   <wp:docPr id="36" name="Imagen 36"/>
@@ -7040,7 +7999,7 @@
                           <pic:cNvPicPr/>
                         </pic:nvPicPr>
                         <pic:blipFill>
-                          <a:blip r:embed="rId11">
+                          <a:blip r:embed="rId12">
                             <a:extLst>
                               <a:ext uri="{28A0092B-C50C-407E-A947-70E740481C1C}">
                                 <a14:useLocalDpi xmlns:a14="http://schemas.microsoft.com/office/drawing/2010/main" val="0"/>
@@ -7086,6 +8045,7 @@
                 <w:rFonts w:ascii="Arial" w:hAnsi="Arial" w:cs="Arial"/>
                 <w:b w:val="0"/>
                 <w:shd w:val="clear" w:color="auto" w:fill="FFFFFF"/>
+                <w:lang w:val="en-US"/>
               </w:rPr>
             </w:pPr>
             <w:proofErr w:type="spellStart"/>
@@ -7095,8 +8055,8 @@
                 <w:rFonts w:ascii="Arial" w:hAnsi="Arial" w:cs="Arial"/>
                 <w:b w:val="0"/>
                 <w:shd w:val="clear" w:color="auto" w:fill="FFFFFF"/>
+                <w:lang w:val="en-US"/>
               </w:rPr>
-              <w:lastRenderedPageBreak/>
               <w:t>Git</w:t>
             </w:r>
             <w:proofErr w:type="spellEnd"/>
@@ -7106,10 +8066,10 @@
                 <w:rFonts w:ascii="Arial" w:hAnsi="Arial" w:cs="Arial"/>
                 <w:b w:val="0"/>
                 <w:shd w:val="clear" w:color="auto" w:fill="FFFFFF"/>
+                <w:lang w:val="en-US"/>
               </w:rPr>
               <w:t xml:space="preserve"> </w:t>
             </w:r>
-            <w:proofErr w:type="spellStart"/>
             <w:proofErr w:type="gramStart"/>
             <w:r>
               <w:rPr>
@@ -7117,18 +8077,9 @@
                 <w:rFonts w:ascii="Arial" w:hAnsi="Arial" w:cs="Arial"/>
                 <w:b w:val="0"/>
                 <w:shd w:val="clear" w:color="auto" w:fill="FFFFFF"/>
+                <w:lang w:val="en-US"/>
               </w:rPr>
-              <w:t>add</w:t>
-            </w:r>
-            <w:proofErr w:type="spellEnd"/>
-            <w:r>
-              <w:rPr>
-                <w:rStyle w:val="Textoennegrita"/>
-                <w:rFonts w:ascii="Arial" w:hAnsi="Arial" w:cs="Arial"/>
-                <w:b w:val="0"/>
-                <w:shd w:val="clear" w:color="auto" w:fill="FFFFFF"/>
-              </w:rPr>
-              <w:t xml:space="preserve"> .</w:t>
+              <w:t>add .</w:t>
             </w:r>
             <w:proofErr w:type="gramEnd"/>
           </w:p>
@@ -7141,6 +8092,7 @@
                 <w:rFonts w:ascii="Arial" w:hAnsi="Arial" w:cs="Arial"/>
                 <w:b w:val="0"/>
                 <w:shd w:val="clear" w:color="auto" w:fill="FFFFFF"/>
+                <w:lang w:val="en-US"/>
               </w:rPr>
             </w:pPr>
             <w:proofErr w:type="spellStart"/>
@@ -7150,6 +8102,7 @@
                 <w:rFonts w:ascii="Arial" w:hAnsi="Arial" w:cs="Arial"/>
                 <w:b w:val="0"/>
                 <w:shd w:val="clear" w:color="auto" w:fill="FFFFFF"/>
+                <w:lang w:val="en-US"/>
               </w:rPr>
               <w:t>Git</w:t>
             </w:r>
@@ -7160,48 +8113,9 @@
                 <w:rFonts w:ascii="Arial" w:hAnsi="Arial" w:cs="Arial"/>
                 <w:b w:val="0"/>
                 <w:shd w:val="clear" w:color="auto" w:fill="FFFFFF"/>
+                <w:lang w:val="en-US"/>
               </w:rPr>
-              <w:t xml:space="preserve"> </w:t>
-            </w:r>
-            <w:proofErr w:type="spellStart"/>
-            <w:r>
-              <w:rPr>
-                <w:rStyle w:val="Textoennegrita"/>
-                <w:rFonts w:ascii="Arial" w:hAnsi="Arial" w:cs="Arial"/>
-                <w:b w:val="0"/>
-                <w:shd w:val="clear" w:color="auto" w:fill="FFFFFF"/>
-              </w:rPr>
-              <w:t>commit</w:t>
-            </w:r>
-            <w:proofErr w:type="spellEnd"/>
-            <w:r>
-              <w:rPr>
-                <w:rStyle w:val="Textoennegrita"/>
-                <w:rFonts w:ascii="Arial" w:hAnsi="Arial" w:cs="Arial"/>
-                <w:b w:val="0"/>
-                <w:shd w:val="clear" w:color="auto" w:fill="FFFFFF"/>
-              </w:rPr>
-              <w:t xml:space="preserve"> –m “</w:t>
-            </w:r>
-            <w:proofErr w:type="spellStart"/>
-            <w:r>
-              <w:rPr>
-                <w:rStyle w:val="Textoennegrita"/>
-                <w:rFonts w:ascii="Arial" w:hAnsi="Arial" w:cs="Arial"/>
-                <w:b w:val="0"/>
-                <w:shd w:val="clear" w:color="auto" w:fill="FFFFFF"/>
-              </w:rPr>
-              <w:t>message</w:t>
-            </w:r>
-            <w:proofErr w:type="spellEnd"/>
-            <w:r>
-              <w:rPr>
-                <w:rStyle w:val="Textoennegrita"/>
-                <w:rFonts w:ascii="Arial" w:hAnsi="Arial" w:cs="Arial"/>
-                <w:b w:val="0"/>
-                <w:shd w:val="clear" w:color="auto" w:fill="FFFFFF"/>
-              </w:rPr>
-              <w:t>”</w:t>
+              <w:t xml:space="preserve"> commit –m “message”</w:t>
             </w:r>
           </w:p>
           <w:p>
@@ -7269,9 +8183,10 @@
                 <w:bCs/>
                 <w:noProof/>
                 <w:shd w:val="clear" w:color="auto" w:fill="FFFFFF"/>
+                <w:lang w:val="en-US" w:eastAsia="en-US"/>
               </w:rPr>
               <w:drawing>
-                <wp:inline distT="0" distB="0" distL="0" distR="0" wp14:anchorId="0AD446D7" wp14:editId="62951F93">
+                <wp:inline distT="0" distB="0" distL="0" distR="0" wp14:anchorId="05469D11" wp14:editId="0104511F">
                   <wp:extent cx="3370997" cy="2220486"/>
                   <wp:effectExtent l="0" t="0" r="1270" b="8890"/>
                   <wp:docPr id="39" name="Imagen 39"/>
@@ -7286,7 +8201,7 @@
                           <pic:cNvPicPr/>
                         </pic:nvPicPr>
                         <pic:blipFill>
-                          <a:blip r:embed="rId12">
+                          <a:blip r:embed="rId13">
                             <a:extLst>
                               <a:ext uri="{28A0092B-C50C-407E-A947-70E740481C1C}">
                                 <a14:useLocalDpi xmlns:a14="http://schemas.microsoft.com/office/drawing/2010/main" val="0"/>
@@ -7377,9 +8292,10 @@
                 <w:bCs/>
                 <w:noProof/>
                 <w:shd w:val="clear" w:color="auto" w:fill="FFFFFF"/>
+                <w:lang w:val="en-US" w:eastAsia="en-US"/>
               </w:rPr>
               <w:drawing>
-                <wp:inline distT="0" distB="0" distL="0" distR="0" wp14:anchorId="2EC90358" wp14:editId="70920F93">
+                <wp:inline distT="0" distB="0" distL="0" distR="0" wp14:anchorId="1DA8D1BA" wp14:editId="7082A0A3">
                   <wp:extent cx="3419475" cy="2205189"/>
                   <wp:effectExtent l="0" t="0" r="0" b="5080"/>
                   <wp:docPr id="38" name="Imagen 38"/>
@@ -7394,7 +8310,7 @@
                           <pic:cNvPicPr/>
                         </pic:nvPicPr>
                         <pic:blipFill>
-                          <a:blip r:embed="rId13">
+                          <a:blip r:embed="rId14">
                             <a:extLst>
                               <a:ext uri="{28A0092B-C50C-407E-A947-70E740481C1C}">
                                 <a14:useLocalDpi xmlns:a14="http://schemas.microsoft.com/office/drawing/2010/main" val="0"/>
@@ -7450,6 +8366,7 @@
                 <w:b w:val="0"/>
                 <w:shd w:val="clear" w:color="auto" w:fill="FFFFFF"/>
               </w:rPr>
+              <w:lastRenderedPageBreak/>
               <w:t>Contributions</w:t>
             </w:r>
             <w:proofErr w:type="spellEnd"/>
@@ -7496,9 +8413,10 @@
                 <w:bCs/>
                 <w:noProof/>
                 <w:shd w:val="clear" w:color="auto" w:fill="FFFFFF"/>
+                <w:lang w:val="en-US" w:eastAsia="en-US"/>
               </w:rPr>
               <w:drawing>
-                <wp:inline distT="0" distB="0" distL="0" distR="0" wp14:anchorId="3C9155F8" wp14:editId="6543F1D0">
+                <wp:inline distT="0" distB="0" distL="0" distR="0" wp14:anchorId="5E599146" wp14:editId="2D271CFF">
                   <wp:extent cx="3300730" cy="2731324"/>
                   <wp:effectExtent l="0" t="0" r="0" b="0"/>
                   <wp:docPr id="40" name="Imagen 40"/>
@@ -7513,7 +8431,7 @@
                           <pic:cNvPicPr/>
                         </pic:nvPicPr>
                         <pic:blipFill>
-                          <a:blip r:embed="rId14" cstate="print">
+                          <a:blip r:embed="rId15" cstate="print">
                             <a:extLst>
                               <a:ext uri="{28A0092B-C50C-407E-A947-70E740481C1C}">
                                 <a14:useLocalDpi xmlns:a14="http://schemas.microsoft.com/office/drawing/2010/main" val="0"/>
@@ -7551,16 +8469,6 @@
         </w:rPr>
       </w:pPr>
     </w:p>
-    <w:p>
-      <w:pPr>
-        <w:rPr>
-          <w:sz w:val="24"/>
-          <w:szCs w:val="24"/>
-        </w:rPr>
-      </w:pPr>
-      <w:bookmarkStart w:id="0" w:name="_GoBack"/>
-      <w:bookmarkEnd w:id="0"/>
-    </w:p>
     <w:sectPr>
       <w:pgSz w:w="12240" w:h="15840"/>
       <w:pgMar w:top="1440" w:right="1440" w:bottom="1440" w:left="1440" w:header="720" w:footer="720" w:gutter="0"/>
@@ -7924,7 +8832,7 @@
       <w:lvlText w:val=""/>
       <w:lvlJc w:val="left"/>
       <w:pPr>
-        <w:ind w:left="720" w:hanging="360"/>
+        <w:ind w:left="360" w:hanging="360"/>
       </w:pPr>
       <w:rPr>
         <w:rFonts w:ascii="Wingdings" w:hAnsi="Wingdings" w:hint="default"/>
@@ -7936,7 +8844,7 @@
       <w:lvlText w:val="o"/>
       <w:lvlJc w:val="left"/>
       <w:pPr>
-        <w:ind w:left="1440" w:hanging="360"/>
+        <w:ind w:left="1080" w:hanging="360"/>
       </w:pPr>
       <w:rPr>
         <w:rFonts w:ascii="Courier New" w:hAnsi="Courier New" w:cs="Courier New" w:hint="default"/>
@@ -7948,7 +8856,7 @@
       <w:lvlText w:val=""/>
       <w:lvlJc w:val="left"/>
       <w:pPr>
-        <w:ind w:left="2160" w:hanging="360"/>
+        <w:ind w:left="1800" w:hanging="360"/>
       </w:pPr>
       <w:rPr>
         <w:rFonts w:ascii="Wingdings" w:hAnsi="Wingdings" w:hint="default"/>
@@ -7960,7 +8868,7 @@
       <w:lvlText w:val=""/>
       <w:lvlJc w:val="left"/>
       <w:pPr>
-        <w:ind w:left="2880" w:hanging="360"/>
+        <w:ind w:left="2520" w:hanging="360"/>
       </w:pPr>
       <w:rPr>
         <w:rFonts w:ascii="Symbol" w:hAnsi="Symbol" w:hint="default"/>
@@ -7972,7 +8880,7 @@
       <w:lvlText w:val="o"/>
       <w:lvlJc w:val="left"/>
       <w:pPr>
-        <w:ind w:left="3600" w:hanging="360"/>
+        <w:ind w:left="3240" w:hanging="360"/>
       </w:pPr>
       <w:rPr>
         <w:rFonts w:ascii="Courier New" w:hAnsi="Courier New" w:cs="Courier New" w:hint="default"/>
@@ -7984,7 +8892,7 @@
       <w:lvlText w:val=""/>
       <w:lvlJc w:val="left"/>
       <w:pPr>
-        <w:ind w:left="4320" w:hanging="360"/>
+        <w:ind w:left="3960" w:hanging="360"/>
       </w:pPr>
       <w:rPr>
         <w:rFonts w:ascii="Wingdings" w:hAnsi="Wingdings" w:hint="default"/>
@@ -7996,7 +8904,7 @@
       <w:lvlText w:val=""/>
       <w:lvlJc w:val="left"/>
       <w:pPr>
-        <w:ind w:left="5040" w:hanging="360"/>
+        <w:ind w:left="4680" w:hanging="360"/>
       </w:pPr>
       <w:rPr>
         <w:rFonts w:ascii="Symbol" w:hAnsi="Symbol" w:hint="default"/>
@@ -8008,7 +8916,7 @@
       <w:lvlText w:val="o"/>
       <w:lvlJc w:val="left"/>
       <w:pPr>
-        <w:ind w:left="5760" w:hanging="360"/>
+        <w:ind w:left="5400" w:hanging="360"/>
       </w:pPr>
       <w:rPr>
         <w:rFonts w:ascii="Courier New" w:hAnsi="Courier New" w:cs="Courier New" w:hint="default"/>
@@ -8020,7 +8928,7 @@
       <w:lvlText w:val=""/>
       <w:lvlJc w:val="left"/>
       <w:pPr>
-        <w:ind w:left="6480" w:hanging="360"/>
+        <w:ind w:left="6120" w:hanging="360"/>
       </w:pPr>
       <w:rPr>
         <w:rFonts w:ascii="Wingdings" w:hAnsi="Wingdings" w:hint="default"/>
@@ -8973,6 +9881,140 @@
       <w:bCs/>
     </w:rPr>
   </w:style>
+  <w:style w:type="table" w:styleId="Tablanormal2">
+    <w:name w:val="Plain Table 2"/>
+    <w:basedOn w:val="Tablanormal"/>
+    <w:uiPriority w:val="42"/>
+    <w:rsid w:val="00A37820"/>
+    <w:pPr>
+      <w:spacing w:line="240" w:lineRule="auto"/>
+    </w:pPr>
+    <w:tblPr>
+      <w:tblStyleRowBandSize w:val="1"/>
+      <w:tblStyleColBandSize w:val="1"/>
+      <w:tblBorders>
+        <w:top w:val="single" w:sz="4" w:space="0" w:color="7F7F7F" w:themeColor="text1" w:themeTint="80"/>
+        <w:bottom w:val="single" w:sz="4" w:space="0" w:color="7F7F7F" w:themeColor="text1" w:themeTint="80"/>
+      </w:tblBorders>
+    </w:tblPr>
+    <w:tblStylePr w:type="firstRow">
+      <w:rPr>
+        <w:b/>
+        <w:bCs/>
+      </w:rPr>
+      <w:tblPr/>
+      <w:tcPr>
+        <w:tcBorders>
+          <w:bottom w:val="single" w:sz="4" w:space="0" w:color="7F7F7F" w:themeColor="text1" w:themeTint="80"/>
+        </w:tcBorders>
+      </w:tcPr>
+    </w:tblStylePr>
+    <w:tblStylePr w:type="lastRow">
+      <w:rPr>
+        <w:b/>
+        <w:bCs/>
+      </w:rPr>
+      <w:tblPr/>
+      <w:tcPr>
+        <w:tcBorders>
+          <w:top w:val="single" w:sz="4" w:space="0" w:color="7F7F7F" w:themeColor="text1" w:themeTint="80"/>
+        </w:tcBorders>
+      </w:tcPr>
+    </w:tblStylePr>
+    <w:tblStylePr w:type="firstCol">
+      <w:rPr>
+        <w:b/>
+        <w:bCs/>
+      </w:rPr>
+    </w:tblStylePr>
+    <w:tblStylePr w:type="lastCol">
+      <w:rPr>
+        <w:b/>
+        <w:bCs/>
+      </w:rPr>
+    </w:tblStylePr>
+    <w:tblStylePr w:type="band1Vert">
+      <w:tblPr/>
+      <w:tcPr>
+        <w:tcBorders>
+          <w:left w:val="single" w:sz="4" w:space="0" w:color="7F7F7F" w:themeColor="text1" w:themeTint="80"/>
+          <w:right w:val="single" w:sz="4" w:space="0" w:color="7F7F7F" w:themeColor="text1" w:themeTint="80"/>
+        </w:tcBorders>
+      </w:tcPr>
+    </w:tblStylePr>
+    <w:tblStylePr w:type="band2Vert">
+      <w:tblPr/>
+      <w:tcPr>
+        <w:tcBorders>
+          <w:left w:val="single" w:sz="4" w:space="0" w:color="7F7F7F" w:themeColor="text1" w:themeTint="80"/>
+          <w:right w:val="single" w:sz="4" w:space="0" w:color="7F7F7F" w:themeColor="text1" w:themeTint="80"/>
+        </w:tcBorders>
+      </w:tcPr>
+    </w:tblStylePr>
+    <w:tblStylePr w:type="band1Horz">
+      <w:tblPr/>
+      <w:tcPr>
+        <w:tcBorders>
+          <w:top w:val="single" w:sz="4" w:space="0" w:color="7F7F7F" w:themeColor="text1" w:themeTint="80"/>
+          <w:bottom w:val="single" w:sz="4" w:space="0" w:color="7F7F7F" w:themeColor="text1" w:themeTint="80"/>
+        </w:tcBorders>
+      </w:tcPr>
+    </w:tblStylePr>
+  </w:style>
+  <w:style w:type="table" w:styleId="Tabladelista2-nfasis1">
+    <w:name w:val="List Table 2 Accent 1"/>
+    <w:basedOn w:val="Tablanormal"/>
+    <w:uiPriority w:val="47"/>
+    <w:rsid w:val="00A37820"/>
+    <w:pPr>
+      <w:spacing w:line="240" w:lineRule="auto"/>
+    </w:pPr>
+    <w:tblPr>
+      <w:tblStyleRowBandSize w:val="1"/>
+      <w:tblStyleColBandSize w:val="1"/>
+      <w:tblBorders>
+        <w:top w:val="single" w:sz="4" w:space="0" w:color="95B3D7" w:themeColor="accent1" w:themeTint="99"/>
+        <w:bottom w:val="single" w:sz="4" w:space="0" w:color="95B3D7" w:themeColor="accent1" w:themeTint="99"/>
+        <w:insideH w:val="single" w:sz="4" w:space="0" w:color="95B3D7" w:themeColor="accent1" w:themeTint="99"/>
+      </w:tblBorders>
+    </w:tblPr>
+    <w:tblStylePr w:type="firstRow">
+      <w:rPr>
+        <w:b/>
+        <w:bCs/>
+      </w:rPr>
+    </w:tblStylePr>
+    <w:tblStylePr w:type="lastRow">
+      <w:rPr>
+        <w:b/>
+        <w:bCs/>
+      </w:rPr>
+    </w:tblStylePr>
+    <w:tblStylePr w:type="firstCol">
+      <w:rPr>
+        <w:b/>
+        <w:bCs/>
+      </w:rPr>
+    </w:tblStylePr>
+    <w:tblStylePr w:type="lastCol">
+      <w:rPr>
+        <w:b/>
+        <w:bCs/>
+      </w:rPr>
+    </w:tblStylePr>
+    <w:tblStylePr w:type="band1Vert">
+      <w:tblPr/>
+      <w:tcPr>
+        <w:shd w:val="clear" w:color="auto" w:fill="DBE5F1" w:themeFill="accent1" w:themeFillTint="33"/>
+      </w:tcPr>
+    </w:tblStylePr>
+    <w:tblStylePr w:type="band1Horz">
+      <w:tblPr/>
+      <w:tcPr>
+        <w:shd w:val="clear" w:color="auto" w:fill="DBE5F1" w:themeFill="accent1" w:themeFillTint="33"/>
+      </w:tcPr>
+    </w:tblStylePr>
+  </w:style>
 </w:styles>
 </file>
 

</xml_diff>

<commit_message>
Se da formato al documento
</commit_message>
<xml_diff>
--- a/Sprint1_Equipo_23.docx
+++ b/Sprint1_Equipo_23.docx
@@ -4265,7 +4265,11 @@
               </mc:Choice>
               <mc:Fallback>
                 <w:pict>
-                  <v:shape w14:anchorId="7DD3CF98" id="Cuadro de texto 35" o:spid="_x0000_s1056" type="#_x0000_t202" style="position:absolute;margin-left:48pt;margin-top:363.45pt;width:451.5pt;height:129.75pt;z-index:251662336;visibility:visible;mso-wrap-style:square;mso-width-percent:0;mso-height-percent:0;mso-wrap-distance-left:9pt;mso-wrap-distance-top:0;mso-wrap-distance-right:9pt;mso-wrap-distance-bottom:0;mso-position-horizontal:absolute;mso-position-horizontal-relative:margin;mso-position-vertical:absolute;mso-position-vertical-relative:text;mso-width-percent:0;mso-height-percent:0;mso-width-relative:margin;mso-height-relative:margin;v-text-anchor:top" o:gfxdata="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" fillcolor="white [3201]" stroked="f" strokeweight=".5pt">
+                  <v:shapetype w14:anchorId="7DD3CF98" id="_x0000_t202" coordsize="21600,21600" o:spt="202" path="m,l,21600r21600,l21600,xe">
+                    <v:stroke joinstyle="miter"/>
+                    <v:path gradientshapeok="t" o:connecttype="rect"/>
+                  </v:shapetype>
+                  <v:shape id="Cuadro de texto 35" o:spid="_x0000_s1056" type="#_x0000_t202" style="position:absolute;margin-left:48pt;margin-top:363.45pt;width:451.5pt;height:129.75pt;z-index:251662336;visibility:visible;mso-wrap-style:square;mso-width-percent:0;mso-height-percent:0;mso-wrap-distance-left:9pt;mso-wrap-distance-top:0;mso-wrap-distance-right:9pt;mso-wrap-distance-bottom:0;mso-position-horizontal:absolute;mso-position-horizontal-relative:margin;mso-position-vertical:absolute;mso-position-vertical-relative:text;mso-width-percent:0;mso-height-percent:0;mso-width-relative:margin;mso-height-relative:margin;v-text-anchor:top" o:gfxdata="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" fillcolor="white [3201]" stroked="f" strokeweight=".5pt">
                     <v:textbox>
                       <w:txbxContent>
                         <w:p>
@@ -5521,6 +5525,7 @@
           <w:rFonts w:ascii="Arial" w:hAnsi="Arial" w:cs="Arial"/>
           <w:sz w:val="24"/>
           <w:szCs w:val="24"/>
+          <w:lang w:val="es-ES"/>
         </w:rPr>
       </w:pPr>
     </w:p>
@@ -5845,6 +5850,7 @@
         <w:rPr>
           <w:sz w:val="24"/>
           <w:szCs w:val="24"/>
+          <w:lang w:val="en-US"/>
         </w:rPr>
       </w:pPr>
     </w:p>
@@ -6346,18 +6352,27 @@
         <w:rPr>
           <w:sz w:val="24"/>
           <w:szCs w:val="24"/>
-          <w:lang w:val="en-US"/>
-        </w:rPr>
-      </w:pPr>
+          <w:lang w:val="es-ES"/>
+        </w:rPr>
+      </w:pPr>
+      <w:r>
+        <w:rPr>
+          <w:b/>
+          <w:sz w:val="24"/>
+          <w:szCs w:val="24"/>
+          <w:lang w:val="es-ES"/>
+        </w:rPr>
+        <w:t xml:space="preserve">Repositorio en </w:t>
+      </w:r>
       <w:proofErr w:type="spellStart"/>
       <w:r>
         <w:rPr>
           <w:b/>
           <w:sz w:val="24"/>
           <w:szCs w:val="24"/>
-          <w:lang w:val="en-US"/>
-        </w:rPr>
-        <w:t>Repositorio</w:t>
+          <w:lang w:val="es-ES"/>
+        </w:rPr>
+        <w:t>git</w:t>
       </w:r>
       <w:proofErr w:type="spellEnd"/>
       <w:r>
@@ -6365,47 +6380,7 @@
           <w:b/>
           <w:sz w:val="24"/>
           <w:szCs w:val="24"/>
-          <w:lang w:val="en-US"/>
-        </w:rPr>
-        <w:t xml:space="preserve"> </w:t>
-      </w:r>
-      <w:proofErr w:type="spellStart"/>
-      <w:r>
-        <w:rPr>
-          <w:b/>
-          <w:sz w:val="24"/>
-          <w:szCs w:val="24"/>
-          <w:lang w:val="en-US"/>
-        </w:rPr>
-        <w:t>en</w:t>
-      </w:r>
-      <w:proofErr w:type="spellEnd"/>
-      <w:r>
-        <w:rPr>
-          <w:b/>
-          <w:sz w:val="24"/>
-          <w:szCs w:val="24"/>
-          <w:lang w:val="en-US"/>
-        </w:rPr>
-        <w:t xml:space="preserve"> </w:t>
-      </w:r>
-      <w:proofErr w:type="spellStart"/>
-      <w:r>
-        <w:rPr>
-          <w:b/>
-          <w:sz w:val="24"/>
-          <w:szCs w:val="24"/>
-          <w:lang w:val="en-US"/>
-        </w:rPr>
-        <w:t>git</w:t>
-      </w:r>
-      <w:proofErr w:type="spellEnd"/>
-      <w:r>
-        <w:rPr>
-          <w:b/>
-          <w:sz w:val="24"/>
-          <w:szCs w:val="24"/>
-          <w:lang w:val="en-US"/>
+          <w:lang w:val="es-ES"/>
         </w:rPr>
         <w:t xml:space="preserve">: </w:t>
       </w:r>
@@ -6415,7 +6390,7 @@
             <w:rStyle w:val="Hipervnculo"/>
             <w:sz w:val="24"/>
             <w:szCs w:val="24"/>
-            <w:lang w:val="en-US"/>
+            <w:lang w:val="es-ES"/>
           </w:rPr>
           <w:t>https://github.com/dahianagomezsanchez/tienda_web</w:t>
         </w:r>
@@ -6428,7 +6403,7 @@
           <w:b/>
           <w:sz w:val="24"/>
           <w:szCs w:val="24"/>
-          <w:lang w:val="en-US"/>
+          <w:lang w:val="es-ES"/>
         </w:rPr>
       </w:pPr>
     </w:p>
@@ -6568,12 +6543,14 @@
     <w:p>
       <w:pPr>
         <w:rPr>
-          <w:sz w:val="24"/>
-          <w:szCs w:val="24"/>
-        </w:rPr>
-      </w:pPr>
-      <w:r>
-        <w:rPr>
+          <w:b/>
+          <w:sz w:val="24"/>
+          <w:szCs w:val="24"/>
+        </w:rPr>
+      </w:pPr>
+      <w:r>
+        <w:rPr>
+          <w:b/>
           <w:sz w:val="24"/>
           <w:szCs w:val="24"/>
         </w:rPr>
@@ -6660,8 +6637,8 @@
         <w:tblLook w:val="04A0" w:firstRow="1" w:lastRow="0" w:firstColumn="1" w:lastColumn="0" w:noHBand="0" w:noVBand="1"/>
       </w:tblPr>
       <w:tblGrid>
-        <w:gridCol w:w="2925"/>
-        <w:gridCol w:w="6426"/>
+        <w:gridCol w:w="1815"/>
+        <w:gridCol w:w="7536"/>
       </w:tblGrid>
       <w:tr>
         <w:trPr>
@@ -6669,7 +6646,7 @@
         </w:trPr>
         <w:tc>
           <w:tcPr>
-            <w:tcW w:w="2972" w:type="dxa"/>
+            <w:tcW w:w="1815" w:type="dxa"/>
           </w:tcPr>
           <w:p>
             <w:pPr>
@@ -6712,7 +6689,7 @@
         </w:tc>
         <w:tc>
           <w:tcPr>
-            <w:tcW w:w="6379" w:type="dxa"/>
+            <w:tcW w:w="7536" w:type="dxa"/>
           </w:tcPr>
           <w:p>
             <w:pPr>
@@ -6744,49 +6721,13 @@
         </w:trPr>
         <w:tc>
           <w:tcPr>
-            <w:tcW w:w="2972" w:type="dxa"/>
+            <w:tcW w:w="1815" w:type="dxa"/>
           </w:tcPr>
           <w:p>
             <w:pPr>
               <w:pStyle w:val="NormalWeb"/>
               <w:spacing w:before="0" w:beforeAutospacing="0"/>
-              <w:rPr>
-                <w:rStyle w:val="Textoennegrita"/>
-                <w:rFonts w:ascii="Arial" w:hAnsi="Arial" w:cs="Arial"/>
-                <w:b w:val="0"/>
-                <w:shd w:val="clear" w:color="auto" w:fill="FFFFFF"/>
-              </w:rPr>
-            </w:pPr>
-            <w:proofErr w:type="spellStart"/>
-            <w:r>
-              <w:rPr>
-                <w:rStyle w:val="Textoennegrita"/>
-                <w:rFonts w:ascii="Arial" w:hAnsi="Arial" w:cs="Arial"/>
-                <w:b w:val="0"/>
-                <w:shd w:val="clear" w:color="auto" w:fill="FFFFFF"/>
-              </w:rPr>
-              <w:t>Manage</w:t>
-            </w:r>
-            <w:proofErr w:type="spellEnd"/>
-            <w:r>
-              <w:rPr>
-                <w:rStyle w:val="Textoennegrita"/>
-                <w:rFonts w:ascii="Arial" w:hAnsi="Arial" w:cs="Arial"/>
-                <w:b w:val="0"/>
-                <w:shd w:val="clear" w:color="auto" w:fill="FFFFFF"/>
-              </w:rPr>
-              <w:t xml:space="preserve"> Access GitHub</w:t>
-            </w:r>
-          </w:p>
-        </w:tc>
-        <w:tc>
-          <w:tcPr>
-            <w:tcW w:w="6379" w:type="dxa"/>
-          </w:tcPr>
-          <w:p>
-            <w:pPr>
-              <w:pStyle w:val="NormalWeb"/>
-              <w:spacing w:before="0" w:beforeAutospacing="0"/>
+              <w:jc w:val="center"/>
               <w:rPr>
                 <w:rStyle w:val="Textoennegrita"/>
                 <w:rFonts w:ascii="Arial" w:hAnsi="Arial" w:cs="Arial"/>
@@ -6795,20 +6736,37 @@
               </w:rPr>
             </w:pPr>
           </w:p>
-        </w:tc>
-      </w:tr>
-      <w:tr>
-        <w:trPr>
-          <w:trHeight w:val="1298"/>
-        </w:trPr>
-        <w:tc>
-          <w:tcPr>
-            <w:tcW w:w="2972" w:type="dxa"/>
-          </w:tcPr>
           <w:p>
             <w:pPr>
               <w:pStyle w:val="NormalWeb"/>
               <w:spacing w:before="0" w:beforeAutospacing="0"/>
+              <w:jc w:val="center"/>
+              <w:rPr>
+                <w:rStyle w:val="Textoennegrita"/>
+                <w:rFonts w:ascii="Arial" w:hAnsi="Arial" w:cs="Arial"/>
+                <w:b w:val="0"/>
+                <w:shd w:val="clear" w:color="auto" w:fill="FFFFFF"/>
+              </w:rPr>
+            </w:pPr>
+          </w:p>
+          <w:p>
+            <w:pPr>
+              <w:pStyle w:val="NormalWeb"/>
+              <w:spacing w:before="0" w:beforeAutospacing="0"/>
+              <w:jc w:val="center"/>
+              <w:rPr>
+                <w:rStyle w:val="Textoennegrita"/>
+                <w:rFonts w:ascii="Arial" w:hAnsi="Arial" w:cs="Arial"/>
+                <w:b w:val="0"/>
+                <w:shd w:val="clear" w:color="auto" w:fill="FFFFFF"/>
+              </w:rPr>
+            </w:pPr>
+          </w:p>
+          <w:p>
+            <w:pPr>
+              <w:pStyle w:val="NormalWeb"/>
+              <w:spacing w:before="0" w:beforeAutospacing="0"/>
+              <w:jc w:val="center"/>
               <w:rPr>
                 <w:rStyle w:val="Textoennegrita"/>
                 <w:rFonts w:ascii="Arial" w:hAnsi="Arial" w:cs="Arial"/>
@@ -6847,20 +6805,11 @@
               <w:t>pull</w:t>
             </w:r>
             <w:proofErr w:type="spellEnd"/>
-            <w:r>
-              <w:rPr>
-                <w:rStyle w:val="Textoennegrita"/>
-                <w:rFonts w:ascii="Arial" w:hAnsi="Arial" w:cs="Arial"/>
-                <w:b w:val="0"/>
-                <w:shd w:val="clear" w:color="auto" w:fill="FFFFFF"/>
-              </w:rPr>
-              <w:t xml:space="preserve"> </w:t>
-            </w:r>
           </w:p>
         </w:tc>
         <w:tc>
           <w:tcPr>
-            <w:tcW w:w="6379" w:type="dxa"/>
+            <w:tcW w:w="7536" w:type="dxa"/>
           </w:tcPr>
           <w:p>
             <w:pPr>
@@ -6879,9 +6828,9 @@
                 <w:lang w:val="en-US" w:eastAsia="en-US"/>
               </w:rPr>
               <w:drawing>
-                <wp:inline distT="0" distB="0" distL="0" distR="0" wp14:anchorId="5C406EC9" wp14:editId="2EE70B08">
-                  <wp:extent cx="3936523" cy="2483892"/>
-                  <wp:effectExtent l="0" t="0" r="6985" b="0"/>
+                <wp:inline distT="0" distB="0" distL="0" distR="0" wp14:anchorId="5C406EC9" wp14:editId="00B9E476">
+                  <wp:extent cx="4639510" cy="2419350"/>
+                  <wp:effectExtent l="0" t="0" r="8890" b="0"/>
                   <wp:docPr id="50" name="Imagen 50"/>
                   <wp:cNvGraphicFramePr>
                     <a:graphicFrameLocks xmlns:a="http://schemas.openxmlformats.org/drawingml/2006/main" noChangeAspect="1"/>
@@ -6901,7 +6850,7 @@
                         <pic:spPr bwMode="auto">
                           <a:xfrm>
                             <a:off x="0" y="0"/>
-                            <a:ext cx="3974830" cy="2508063"/>
+                            <a:ext cx="4688989" cy="2445152"/>
                           </a:xfrm>
                           <a:prstGeom prst="rect">
                             <a:avLst/>
@@ -6930,12 +6879,39 @@
         </w:trPr>
         <w:tc>
           <w:tcPr>
-            <w:tcW w:w="2972" w:type="dxa"/>
+            <w:tcW w:w="1815" w:type="dxa"/>
           </w:tcPr>
           <w:p>
             <w:pPr>
               <w:pStyle w:val="NormalWeb"/>
               <w:spacing w:before="0" w:beforeAutospacing="0"/>
+              <w:rPr>
+                <w:rStyle w:val="Textoennegrita"/>
+                <w:rFonts w:ascii="Arial" w:hAnsi="Arial" w:cs="Arial"/>
+                <w:b w:val="0"/>
+                <w:shd w:val="clear" w:color="auto" w:fill="FFFFFF"/>
+                <w:lang w:val="en-US"/>
+              </w:rPr>
+            </w:pPr>
+          </w:p>
+          <w:p>
+            <w:pPr>
+              <w:pStyle w:val="NormalWeb"/>
+              <w:spacing w:before="0" w:beforeAutospacing="0"/>
+              <w:rPr>
+                <w:rStyle w:val="Textoennegrita"/>
+                <w:rFonts w:ascii="Arial" w:hAnsi="Arial" w:cs="Arial"/>
+                <w:b w:val="0"/>
+                <w:shd w:val="clear" w:color="auto" w:fill="FFFFFF"/>
+                <w:lang w:val="en-US"/>
+              </w:rPr>
+            </w:pPr>
+          </w:p>
+          <w:p>
+            <w:pPr>
+              <w:pStyle w:val="NormalWeb"/>
+              <w:spacing w:before="0" w:beforeAutospacing="0"/>
+              <w:jc w:val="center"/>
               <w:rPr>
                 <w:rStyle w:val="Textoennegrita"/>
                 <w:rFonts w:ascii="Arial" w:hAnsi="Arial" w:cs="Arial"/>
@@ -7011,13 +6987,14 @@
                 <w:shd w:val="clear" w:color="auto" w:fill="FFFFFF"/>
                 <w:lang w:val="en-US"/>
               </w:rPr>
-              <w:t xml:space="preserve"> commit –m “message”</w:t>
+              <w:t xml:space="preserve"> commit –m</w:t>
             </w:r>
           </w:p>
           <w:p>
             <w:pPr>
               <w:pStyle w:val="NormalWeb"/>
               <w:spacing w:before="0" w:beforeAutospacing="0"/>
+              <w:jc w:val="center"/>
               <w:rPr>
                 <w:rStyle w:val="Textoennegrita"/>
                 <w:rFonts w:ascii="Arial" w:hAnsi="Arial" w:cs="Arial"/>
@@ -7060,7 +7037,7 @@
         </w:tc>
         <w:tc>
           <w:tcPr>
-            <w:tcW w:w="6379" w:type="dxa"/>
+            <w:tcW w:w="7536" w:type="dxa"/>
           </w:tcPr>
           <w:p>
             <w:pPr>
@@ -7073,6 +7050,54 @@
                 <w:shd w:val="clear" w:color="auto" w:fill="FFFFFF"/>
               </w:rPr>
             </w:pPr>
+            <w:r>
+              <w:rPr>
+                <w:noProof/>
+                <w:lang w:val="en-US" w:eastAsia="en-US"/>
+              </w:rPr>
+              <w:drawing>
+                <wp:inline distT="0" distB="0" distL="0" distR="0" wp14:anchorId="7BF88468" wp14:editId="78DC3EC4">
+                  <wp:extent cx="4629150" cy="2790190"/>
+                  <wp:effectExtent l="0" t="0" r="0" b="0"/>
+                  <wp:docPr id="41" name="Imagen 41"/>
+                  <wp:cNvGraphicFramePr>
+                    <a:graphicFrameLocks xmlns:a="http://schemas.openxmlformats.org/drawingml/2006/main" noChangeAspect="1"/>
+                  </wp:cNvGraphicFramePr>
+                  <a:graphic xmlns:a="http://schemas.openxmlformats.org/drawingml/2006/main">
+                    <a:graphicData uri="http://schemas.openxmlformats.org/drawingml/2006/picture">
+                      <pic:pic xmlns:pic="http://schemas.openxmlformats.org/drawingml/2006/picture">
+                        <pic:nvPicPr>
+                          <pic:cNvPr id="1" name=""/>
+                          <pic:cNvPicPr/>
+                        </pic:nvPicPr>
+                        <pic:blipFill rotWithShape="1">
+                          <a:blip r:embed="rId9"/>
+                          <a:srcRect l="27851" t="24068" r="29177" b="21651"/>
+                          <a:stretch/>
+                        </pic:blipFill>
+                        <pic:spPr bwMode="auto">
+                          <a:xfrm>
+                            <a:off x="0" y="0"/>
+                            <a:ext cx="4652743" cy="2804411"/>
+                          </a:xfrm>
+                          <a:prstGeom prst="rect">
+                            <a:avLst/>
+                          </a:prstGeom>
+                          <a:ln>
+                            <a:noFill/>
+                          </a:ln>
+                          <a:extLst>
+                            <a:ext uri="{53640926-AAD7-44D8-BBD7-CCE9431645EC}">
+                              <a14:shadowObscured xmlns:a14="http://schemas.microsoft.com/office/drawing/2010/main"/>
+                            </a:ext>
+                          </a:extLst>
+                        </pic:spPr>
+                      </pic:pic>
+                    </a:graphicData>
+                  </a:graphic>
+                </wp:inline>
+              </w:drawing>
+            </w:r>
           </w:p>
         </w:tc>
       </w:tr>
@@ -7082,7 +7107,7 @@
         </w:trPr>
         <w:tc>
           <w:tcPr>
-            <w:tcW w:w="2972" w:type="dxa"/>
+            <w:tcW w:w="1815" w:type="dxa"/>
           </w:tcPr>
           <w:p>
             <w:pPr>
@@ -7103,6 +7128,7 @@
                 <w:b w:val="0"/>
                 <w:shd w:val="clear" w:color="auto" w:fill="FFFFFF"/>
               </w:rPr>
+              <w:lastRenderedPageBreak/>
               <w:t>Git</w:t>
             </w:r>
             <w:proofErr w:type="spellEnd"/>
@@ -7119,7 +7145,7 @@
         </w:tc>
         <w:tc>
           <w:tcPr>
-            <w:tcW w:w="6379" w:type="dxa"/>
+            <w:tcW w:w="7536" w:type="dxa"/>
           </w:tcPr>
           <w:p>
             <w:pPr>
@@ -7132,99 +7158,58 @@
                 <w:shd w:val="clear" w:color="auto" w:fill="FFFFFF"/>
               </w:rPr>
             </w:pPr>
-          </w:p>
-        </w:tc>
-      </w:tr>
-      <w:tr>
-        <w:trPr>
-          <w:trHeight w:val="1298"/>
-        </w:trPr>
-        <w:tc>
-          <w:tcPr>
-            <w:tcW w:w="2972" w:type="dxa"/>
-          </w:tcPr>
-          <w:p>
-            <w:pPr>
-              <w:pStyle w:val="NormalWeb"/>
-              <w:spacing w:before="0" w:beforeAutospacing="0"/>
-              <w:rPr>
-                <w:rStyle w:val="Textoennegrita"/>
-                <w:rFonts w:ascii="Arial" w:hAnsi="Arial" w:cs="Arial"/>
-                <w:b w:val="0"/>
-                <w:shd w:val="clear" w:color="auto" w:fill="FFFFFF"/>
-              </w:rPr>
-            </w:pPr>
-            <w:proofErr w:type="spellStart"/>
             <w:r>
               <w:rPr>
-                <w:rStyle w:val="Textoennegrita"/>
-                <w:rFonts w:ascii="Arial" w:hAnsi="Arial" w:cs="Arial"/>
-                <w:b w:val="0"/>
-                <w:shd w:val="clear" w:color="auto" w:fill="FFFFFF"/>
+                <w:noProof/>
+                <w:lang w:val="en-US" w:eastAsia="en-US"/>
               </w:rPr>
-              <w:t>Contributions</w:t>
+              <w:drawing>
+                <wp:inline distT="0" distB="0" distL="0" distR="0" wp14:anchorId="0BF8E2A6" wp14:editId="002C0B3B">
+                  <wp:extent cx="4629150" cy="3017396"/>
+                  <wp:effectExtent l="0" t="0" r="0" b="0"/>
+                  <wp:docPr id="37" name="Imagen 37"/>
+                  <wp:cNvGraphicFramePr>
+                    <a:graphicFrameLocks xmlns:a="http://schemas.openxmlformats.org/drawingml/2006/main" noChangeAspect="1"/>
+                  </wp:cNvGraphicFramePr>
+                  <a:graphic xmlns:a="http://schemas.openxmlformats.org/drawingml/2006/main">
+                    <a:graphicData uri="http://schemas.openxmlformats.org/drawingml/2006/picture">
+                      <pic:pic xmlns:pic="http://schemas.openxmlformats.org/drawingml/2006/picture">
+                        <pic:nvPicPr>
+                          <pic:cNvPr id="1" name=""/>
+                          <pic:cNvPicPr/>
+                        </pic:nvPicPr>
+                        <pic:blipFill rotWithShape="1">
+                          <a:blip r:embed="rId10"/>
+                          <a:srcRect l="28383" t="30199" r="29692" b="21190"/>
+                          <a:stretch/>
+                        </pic:blipFill>
+                        <pic:spPr bwMode="auto">
+                          <a:xfrm>
+                            <a:off x="0" y="0"/>
+                            <a:ext cx="4682511" cy="3052178"/>
+                          </a:xfrm>
+                          <a:prstGeom prst="rect">
+                            <a:avLst/>
+                          </a:prstGeom>
+                          <a:ln>
+                            <a:noFill/>
+                          </a:ln>
+                          <a:extLst>
+                            <a:ext uri="{53640926-AAD7-44D8-BBD7-CCE9431645EC}">
+                              <a14:shadowObscured xmlns:a14="http://schemas.microsoft.com/office/drawing/2010/main"/>
+                            </a:ext>
+                          </a:extLst>
+                        </pic:spPr>
+                      </pic:pic>
+                    </a:graphicData>
+                  </a:graphic>
+                </wp:inline>
+              </w:drawing>
             </w:r>
-            <w:proofErr w:type="spellEnd"/>
-            <w:r>
-              <w:rPr>
-                <w:rStyle w:val="Textoennegrita"/>
-                <w:rFonts w:ascii="Arial" w:hAnsi="Arial" w:cs="Arial"/>
-                <w:b w:val="0"/>
-                <w:shd w:val="clear" w:color="auto" w:fill="FFFFFF"/>
-              </w:rPr>
-              <w:t xml:space="preserve"> </w:t>
-            </w:r>
-            <w:proofErr w:type="spellStart"/>
-            <w:r>
-              <w:rPr>
-                <w:rStyle w:val="Textoennegrita"/>
-                <w:rFonts w:ascii="Arial" w:hAnsi="Arial" w:cs="Arial"/>
-                <w:b w:val="0"/>
-                <w:shd w:val="clear" w:color="auto" w:fill="FFFFFF"/>
-              </w:rPr>
-              <w:t>commits</w:t>
-            </w:r>
-            <w:proofErr w:type="spellEnd"/>
-          </w:p>
-        </w:tc>
-        <w:tc>
-          <w:tcPr>
-            <w:tcW w:w="6379" w:type="dxa"/>
-          </w:tcPr>
-          <w:p>
-            <w:pPr>
-              <w:pStyle w:val="NormalWeb"/>
-              <w:spacing w:before="0" w:beforeAutospacing="0"/>
-              <w:rPr>
-                <w:rFonts w:ascii="Arial" w:hAnsi="Arial" w:cs="Arial"/>
-                <w:bCs/>
-                <w:noProof/>
-                <w:shd w:val="clear" w:color="auto" w:fill="FFFFFF"/>
-              </w:rPr>
-            </w:pPr>
           </w:p>
         </w:tc>
       </w:tr>
     </w:tbl>
-    <w:p>
-      <w:pPr>
-        <w:rPr>
-          <w:sz w:val="24"/>
-          <w:szCs w:val="24"/>
-        </w:rPr>
-      </w:pPr>
-    </w:p>
-    <w:p>
-      <w:pPr>
-        <w:jc w:val="both"/>
-        <w:rPr>
-          <w:color w:val="212121"/>
-          <w:sz w:val="24"/>
-          <w:szCs w:val="24"/>
-          <w:shd w:val="clear" w:color="auto" w:fill="FFFFFF"/>
-        </w:rPr>
-      </w:pPr>
-    </w:p>
     <w:p>
       <w:pPr>
         <w:jc w:val="both"/>
@@ -7269,7 +7254,6 @@
           <w:sz w:val="24"/>
           <w:szCs w:val="24"/>
         </w:rPr>
-        <w:lastRenderedPageBreak/>
         <w:t>German Torres</w:t>
       </w:r>
     </w:p>
@@ -7374,7 +7358,7 @@
                     </pic:cNvPicPr>
                   </pic:nvPicPr>
                   <pic:blipFill>
-                    <a:blip r:embed="rId9" cstate="print">
+                    <a:blip r:embed="rId11" cstate="print">
                       <a:extLst>
                         <a:ext uri="{28A0092B-C50C-407E-A947-70E740481C1C}">
                           <a14:useLocalDpi xmlns:a14="http://schemas.microsoft.com/office/drawing/2010/main" val="0"/>
@@ -7555,7 +7539,6 @@
           <w:shd w:val="clear" w:color="auto" w:fill="FFFFFF"/>
           <w:lang w:val="en-US" w:eastAsia="en-US"/>
         </w:rPr>
-        <w:lastRenderedPageBreak/>
         <w:drawing>
           <wp:inline distT="0" distB="0" distL="0" distR="0" wp14:anchorId="2B517461" wp14:editId="6EEA8773">
             <wp:extent cx="5935980" cy="3710940"/>
@@ -7574,7 +7557,7 @@
                     </pic:cNvPicPr>
                   </pic:nvPicPr>
                   <pic:blipFill>
-                    <a:blip r:embed="rId10" cstate="print">
+                    <a:blip r:embed="rId12" cstate="print">
                       <a:extLst>
                         <a:ext uri="{28A0092B-C50C-407E-A947-70E740481C1C}">
                           <a14:useLocalDpi xmlns:a14="http://schemas.microsoft.com/office/drawing/2010/main" val="0"/>
@@ -7616,6 +7599,110 @@
     </w:p>
     <w:p>
       <w:pPr>
+        <w:rPr>
+          <w:sz w:val="24"/>
+          <w:szCs w:val="24"/>
+        </w:rPr>
+      </w:pPr>
+    </w:p>
+    <w:p>
+      <w:pPr>
+        <w:rPr>
+          <w:sz w:val="24"/>
+          <w:szCs w:val="24"/>
+        </w:rPr>
+      </w:pPr>
+    </w:p>
+    <w:p>
+      <w:pPr>
+        <w:rPr>
+          <w:sz w:val="24"/>
+          <w:szCs w:val="24"/>
+        </w:rPr>
+      </w:pPr>
+    </w:p>
+    <w:p>
+      <w:pPr>
+        <w:rPr>
+          <w:sz w:val="24"/>
+          <w:szCs w:val="24"/>
+        </w:rPr>
+      </w:pPr>
+    </w:p>
+    <w:p>
+      <w:pPr>
+        <w:rPr>
+          <w:sz w:val="24"/>
+          <w:szCs w:val="24"/>
+        </w:rPr>
+      </w:pPr>
+    </w:p>
+    <w:p>
+      <w:pPr>
+        <w:rPr>
+          <w:sz w:val="24"/>
+          <w:szCs w:val="24"/>
+        </w:rPr>
+      </w:pPr>
+    </w:p>
+    <w:p>
+      <w:pPr>
+        <w:rPr>
+          <w:sz w:val="24"/>
+          <w:szCs w:val="24"/>
+        </w:rPr>
+      </w:pPr>
+    </w:p>
+    <w:p>
+      <w:pPr>
+        <w:rPr>
+          <w:sz w:val="24"/>
+          <w:szCs w:val="24"/>
+        </w:rPr>
+      </w:pPr>
+    </w:p>
+    <w:p>
+      <w:pPr>
+        <w:rPr>
+          <w:sz w:val="24"/>
+          <w:szCs w:val="24"/>
+        </w:rPr>
+      </w:pPr>
+    </w:p>
+    <w:p>
+      <w:pPr>
+        <w:rPr>
+          <w:sz w:val="24"/>
+          <w:szCs w:val="24"/>
+        </w:rPr>
+      </w:pPr>
+    </w:p>
+    <w:p>
+      <w:pPr>
+        <w:rPr>
+          <w:sz w:val="24"/>
+          <w:szCs w:val="24"/>
+        </w:rPr>
+      </w:pPr>
+    </w:p>
+    <w:p>
+      <w:pPr>
+        <w:rPr>
+          <w:sz w:val="24"/>
+          <w:szCs w:val="24"/>
+        </w:rPr>
+      </w:pPr>
+    </w:p>
+    <w:p>
+      <w:pPr>
+        <w:rPr>
+          <w:sz w:val="24"/>
+          <w:szCs w:val="24"/>
+        </w:rPr>
+      </w:pPr>
+    </w:p>
+    <w:p>
+      <w:pPr>
         <w:pStyle w:val="Prrafodelista"/>
         <w:numPr>
           <w:ilvl w:val="0"/>
@@ -7635,6 +7722,7 @@
           <w:sz w:val="24"/>
           <w:szCs w:val="24"/>
         </w:rPr>
+        <w:lastRenderedPageBreak/>
         <w:t>Dahiana</w:t>
       </w:r>
       <w:proofErr w:type="spellEnd"/>
@@ -7700,8 +7788,6 @@
           <w:szCs w:val="24"/>
         </w:rPr>
       </w:pPr>
-      <w:bookmarkStart w:id="0" w:name="_GoBack"/>
-      <w:bookmarkEnd w:id="0"/>
     </w:p>
     <w:tbl>
       <w:tblPr>
@@ -7711,16 +7797,16 @@
         <w:tblLook w:val="04A0" w:firstRow="1" w:lastRow="0" w:firstColumn="1" w:lastColumn="0" w:noHBand="0" w:noVBand="1"/>
       </w:tblPr>
       <w:tblGrid>
-        <w:gridCol w:w="4919"/>
-        <w:gridCol w:w="5601"/>
+        <w:gridCol w:w="2122"/>
+        <w:gridCol w:w="8398"/>
       </w:tblGrid>
       <w:tr>
         <w:trPr>
-          <w:trHeight w:val="1298"/>
+          <w:trHeight w:val="416"/>
         </w:trPr>
         <w:tc>
           <w:tcPr>
-            <w:tcW w:w="4919" w:type="dxa"/>
+            <w:tcW w:w="2122" w:type="dxa"/>
           </w:tcPr>
           <w:p>
             <w:pPr>
@@ -7763,7 +7849,7 @@
         </w:tc>
         <w:tc>
           <w:tcPr>
-            <w:tcW w:w="5601" w:type="dxa"/>
+            <w:tcW w:w="8398" w:type="dxa"/>
           </w:tcPr>
           <w:p>
             <w:pPr>
@@ -7795,12 +7881,52 @@
         </w:trPr>
         <w:tc>
           <w:tcPr>
-            <w:tcW w:w="4919" w:type="dxa"/>
+            <w:tcW w:w="2122" w:type="dxa"/>
           </w:tcPr>
           <w:p>
             <w:pPr>
               <w:pStyle w:val="NormalWeb"/>
               <w:spacing w:before="0" w:beforeAutospacing="0"/>
+              <w:jc w:val="center"/>
+              <w:rPr>
+                <w:rStyle w:val="Textoennegrita"/>
+                <w:rFonts w:ascii="Arial" w:hAnsi="Arial" w:cs="Arial"/>
+                <w:b w:val="0"/>
+                <w:shd w:val="clear" w:color="auto" w:fill="FFFFFF"/>
+              </w:rPr>
+            </w:pPr>
+          </w:p>
+          <w:p>
+            <w:pPr>
+              <w:pStyle w:val="NormalWeb"/>
+              <w:spacing w:before="0" w:beforeAutospacing="0"/>
+              <w:jc w:val="center"/>
+              <w:rPr>
+                <w:rStyle w:val="Textoennegrita"/>
+                <w:rFonts w:ascii="Arial" w:hAnsi="Arial" w:cs="Arial"/>
+                <w:b w:val="0"/>
+                <w:shd w:val="clear" w:color="auto" w:fill="FFFFFF"/>
+              </w:rPr>
+            </w:pPr>
+          </w:p>
+          <w:p>
+            <w:pPr>
+              <w:pStyle w:val="NormalWeb"/>
+              <w:spacing w:before="0" w:beforeAutospacing="0"/>
+              <w:jc w:val="center"/>
+              <w:rPr>
+                <w:rStyle w:val="Textoennegrita"/>
+                <w:rFonts w:ascii="Arial" w:hAnsi="Arial" w:cs="Arial"/>
+                <w:b w:val="0"/>
+                <w:shd w:val="clear" w:color="auto" w:fill="FFFFFF"/>
+              </w:rPr>
+            </w:pPr>
+          </w:p>
+          <w:p>
+            <w:pPr>
+              <w:pStyle w:val="NormalWeb"/>
+              <w:spacing w:before="0" w:beforeAutospacing="0"/>
+              <w:jc w:val="center"/>
               <w:rPr>
                 <w:rStyle w:val="Textoennegrita"/>
                 <w:rFonts w:ascii="Arial" w:hAnsi="Arial" w:cs="Arial"/>
@@ -7832,12 +7958,13 @@
         </w:tc>
         <w:tc>
           <w:tcPr>
-            <w:tcW w:w="5601" w:type="dxa"/>
+            <w:tcW w:w="8398" w:type="dxa"/>
           </w:tcPr>
           <w:p>
             <w:pPr>
               <w:pStyle w:val="NormalWeb"/>
               <w:spacing w:before="0" w:beforeAutospacing="0"/>
+              <w:jc w:val="center"/>
               <w:rPr>
                 <w:rStyle w:val="Textoennegrita"/>
                 <w:rFonts w:ascii="Arial" w:hAnsi="Arial" w:cs="Arial"/>
@@ -7854,9 +7981,9 @@
                 <w:lang w:val="en-US" w:eastAsia="en-US"/>
               </w:rPr>
               <w:drawing>
-                <wp:inline distT="0" distB="0" distL="0" distR="0" wp14:anchorId="6FB06A1F" wp14:editId="5DE40DB0">
-                  <wp:extent cx="3314646" cy="1781032"/>
-                  <wp:effectExtent l="0" t="0" r="635" b="0"/>
+                <wp:inline distT="0" distB="0" distL="0" distR="0" wp14:anchorId="6FB06A1F" wp14:editId="7A98D97D">
+                  <wp:extent cx="5104431" cy="2742722"/>
+                  <wp:effectExtent l="0" t="0" r="1270" b="635"/>
                   <wp:docPr id="34" name="Imagen 34"/>
                   <wp:cNvGraphicFramePr>
                     <a:graphicFrameLocks xmlns:a="http://schemas.openxmlformats.org/drawingml/2006/main" noChangeAspect="1"/>
@@ -7869,7 +7996,7 @@
                           <pic:cNvPicPr/>
                         </pic:nvPicPr>
                         <pic:blipFill>
-                          <a:blip r:embed="rId11" cstate="print">
+                          <a:blip r:embed="rId13" cstate="print">
                             <a:extLst>
                               <a:ext uri="{28A0092B-C50C-407E-A947-70E740481C1C}">
                                 <a14:useLocalDpi xmlns:a14="http://schemas.microsoft.com/office/drawing/2010/main" val="0"/>
@@ -7883,7 +8010,7 @@
                         <pic:spPr>
                           <a:xfrm>
                             <a:off x="0" y="0"/>
-                            <a:ext cx="3363653" cy="1807364"/>
+                            <a:ext cx="5233382" cy="2812010"/>
                           </a:xfrm>
                           <a:prstGeom prst="rect">
                             <a:avLst/>
@@ -7904,12 +8031,65 @@
         </w:trPr>
         <w:tc>
           <w:tcPr>
-            <w:tcW w:w="4919" w:type="dxa"/>
+            <w:tcW w:w="2122" w:type="dxa"/>
           </w:tcPr>
           <w:p>
             <w:pPr>
               <w:pStyle w:val="NormalWeb"/>
               <w:spacing w:before="0" w:beforeAutospacing="0"/>
+              <w:jc w:val="center"/>
+              <w:rPr>
+                <w:rStyle w:val="Textoennegrita"/>
+                <w:rFonts w:ascii="Arial" w:hAnsi="Arial" w:cs="Arial"/>
+                <w:b w:val="0"/>
+                <w:shd w:val="clear" w:color="auto" w:fill="FFFFFF"/>
+              </w:rPr>
+            </w:pPr>
+          </w:p>
+          <w:p>
+            <w:pPr>
+              <w:pStyle w:val="NormalWeb"/>
+              <w:spacing w:before="0" w:beforeAutospacing="0"/>
+              <w:jc w:val="center"/>
+              <w:rPr>
+                <w:rStyle w:val="Textoennegrita"/>
+                <w:rFonts w:ascii="Arial" w:hAnsi="Arial" w:cs="Arial"/>
+                <w:b w:val="0"/>
+                <w:shd w:val="clear" w:color="auto" w:fill="FFFFFF"/>
+              </w:rPr>
+            </w:pPr>
+          </w:p>
+          <w:p>
+            <w:pPr>
+              <w:pStyle w:val="NormalWeb"/>
+              <w:spacing w:before="0" w:beforeAutospacing="0"/>
+              <w:jc w:val="center"/>
+              <w:rPr>
+                <w:rStyle w:val="Textoennegrita"/>
+                <w:rFonts w:ascii="Arial" w:hAnsi="Arial" w:cs="Arial"/>
+                <w:b w:val="0"/>
+                <w:shd w:val="clear" w:color="auto" w:fill="FFFFFF"/>
+              </w:rPr>
+            </w:pPr>
+          </w:p>
+          <w:p>
+            <w:pPr>
+              <w:pStyle w:val="NormalWeb"/>
+              <w:spacing w:before="0" w:beforeAutospacing="0"/>
+              <w:jc w:val="center"/>
+              <w:rPr>
+                <w:rStyle w:val="Textoennegrita"/>
+                <w:rFonts w:ascii="Arial" w:hAnsi="Arial" w:cs="Arial"/>
+                <w:b w:val="0"/>
+                <w:shd w:val="clear" w:color="auto" w:fill="FFFFFF"/>
+              </w:rPr>
+            </w:pPr>
+          </w:p>
+          <w:p>
+            <w:pPr>
+              <w:pStyle w:val="NormalWeb"/>
+              <w:spacing w:before="0" w:beforeAutospacing="0"/>
+              <w:jc w:val="center"/>
               <w:rPr>
                 <w:rStyle w:val="Textoennegrita"/>
                 <w:rFonts w:ascii="Arial" w:hAnsi="Arial" w:cs="Arial"/>
@@ -7925,7 +8105,6 @@
                 <w:b w:val="0"/>
                 <w:shd w:val="clear" w:color="auto" w:fill="FFFFFF"/>
               </w:rPr>
-              <w:lastRenderedPageBreak/>
               <w:t>Git</w:t>
             </w:r>
             <w:proofErr w:type="spellEnd"/>
@@ -7949,25 +8128,17 @@
               <w:t>pull</w:t>
             </w:r>
             <w:proofErr w:type="spellEnd"/>
-            <w:r>
-              <w:rPr>
-                <w:rStyle w:val="Textoennegrita"/>
-                <w:rFonts w:ascii="Arial" w:hAnsi="Arial" w:cs="Arial"/>
-                <w:b w:val="0"/>
-                <w:shd w:val="clear" w:color="auto" w:fill="FFFFFF"/>
-              </w:rPr>
-              <w:t xml:space="preserve"> </w:t>
-            </w:r>
           </w:p>
         </w:tc>
         <w:tc>
           <w:tcPr>
-            <w:tcW w:w="5601" w:type="dxa"/>
+            <w:tcW w:w="8398" w:type="dxa"/>
           </w:tcPr>
           <w:p>
             <w:pPr>
               <w:pStyle w:val="NormalWeb"/>
               <w:spacing w:before="0" w:beforeAutospacing="0"/>
+              <w:jc w:val="center"/>
               <w:rPr>
                 <w:rStyle w:val="Textoennegrita"/>
                 <w:rFonts w:ascii="Arial" w:hAnsi="Arial" w:cs="Arial"/>
@@ -7984,9 +8155,9 @@
                 <w:lang w:val="en-US" w:eastAsia="en-US"/>
               </w:rPr>
               <w:drawing>
-                <wp:inline distT="0" distB="0" distL="0" distR="0" wp14:anchorId="10EDFE78" wp14:editId="1547F9CB">
-                  <wp:extent cx="3330054" cy="2140749"/>
-                  <wp:effectExtent l="0" t="0" r="3810" b="0"/>
+                <wp:inline distT="0" distB="0" distL="0" distR="0" wp14:anchorId="10EDFE78" wp14:editId="0CD38A2E">
+                  <wp:extent cx="5034775" cy="3236640"/>
+                  <wp:effectExtent l="0" t="0" r="0" b="1905"/>
                   <wp:docPr id="36" name="Imagen 36"/>
                   <wp:cNvGraphicFramePr>
                     <a:graphicFrameLocks xmlns:a="http://schemas.openxmlformats.org/drawingml/2006/main" noChangeAspect="1"/>
@@ -7999,7 +8170,7 @@
                           <pic:cNvPicPr/>
                         </pic:nvPicPr>
                         <pic:blipFill>
-                          <a:blip r:embed="rId12">
+                          <a:blip r:embed="rId14">
                             <a:extLst>
                               <a:ext uri="{28A0092B-C50C-407E-A947-70E740481C1C}">
                                 <a14:useLocalDpi xmlns:a14="http://schemas.microsoft.com/office/drawing/2010/main" val="0"/>
@@ -8013,7 +8184,7 @@
                         <pic:spPr>
                           <a:xfrm>
                             <a:off x="0" y="0"/>
-                            <a:ext cx="3358324" cy="2158922"/>
+                            <a:ext cx="5114341" cy="3287789"/>
                           </a:xfrm>
                           <a:prstGeom prst="rect">
                             <a:avLst/>
@@ -8034,12 +8205,55 @@
         </w:trPr>
         <w:tc>
           <w:tcPr>
-            <w:tcW w:w="4919" w:type="dxa"/>
+            <w:tcW w:w="2122" w:type="dxa"/>
           </w:tcPr>
           <w:p>
             <w:pPr>
               <w:pStyle w:val="NormalWeb"/>
               <w:spacing w:before="0" w:beforeAutospacing="0"/>
+              <w:jc w:val="center"/>
+              <w:rPr>
+                <w:rStyle w:val="Textoennegrita"/>
+                <w:rFonts w:ascii="Arial" w:hAnsi="Arial" w:cs="Arial"/>
+                <w:b w:val="0"/>
+                <w:shd w:val="clear" w:color="auto" w:fill="FFFFFF"/>
+                <w:lang w:val="en-US"/>
+              </w:rPr>
+            </w:pPr>
+          </w:p>
+          <w:p>
+            <w:pPr>
+              <w:pStyle w:val="NormalWeb"/>
+              <w:spacing w:before="0" w:beforeAutospacing="0"/>
+              <w:jc w:val="center"/>
+              <w:rPr>
+                <w:rStyle w:val="Textoennegrita"/>
+                <w:rFonts w:ascii="Arial" w:hAnsi="Arial" w:cs="Arial"/>
+                <w:b w:val="0"/>
+                <w:shd w:val="clear" w:color="auto" w:fill="FFFFFF"/>
+                <w:lang w:val="en-US"/>
+              </w:rPr>
+            </w:pPr>
+          </w:p>
+          <w:p>
+            <w:pPr>
+              <w:pStyle w:val="NormalWeb"/>
+              <w:spacing w:before="0" w:beforeAutospacing="0"/>
+              <w:jc w:val="center"/>
+              <w:rPr>
+                <w:rStyle w:val="Textoennegrita"/>
+                <w:rFonts w:ascii="Arial" w:hAnsi="Arial" w:cs="Arial"/>
+                <w:b w:val="0"/>
+                <w:shd w:val="clear" w:color="auto" w:fill="FFFFFF"/>
+                <w:lang w:val="en-US"/>
+              </w:rPr>
+            </w:pPr>
+          </w:p>
+          <w:p>
+            <w:pPr>
+              <w:pStyle w:val="NormalWeb"/>
+              <w:spacing w:before="0" w:beforeAutospacing="0"/>
+              <w:jc w:val="center"/>
               <w:rPr>
                 <w:rStyle w:val="Textoennegrita"/>
                 <w:rFonts w:ascii="Arial" w:hAnsi="Arial" w:cs="Arial"/>
@@ -8087,6 +8301,7 @@
             <w:pPr>
               <w:pStyle w:val="NormalWeb"/>
               <w:spacing w:before="0" w:beforeAutospacing="0"/>
+              <w:jc w:val="center"/>
               <w:rPr>
                 <w:rStyle w:val="Textoennegrita"/>
                 <w:rFonts w:ascii="Arial" w:hAnsi="Arial" w:cs="Arial"/>
@@ -8122,6 +8337,7 @@
             <w:pPr>
               <w:pStyle w:val="NormalWeb"/>
               <w:spacing w:before="0" w:beforeAutospacing="0"/>
+              <w:jc w:val="center"/>
               <w:rPr>
                 <w:rStyle w:val="Textoennegrita"/>
                 <w:rFonts w:ascii="Arial" w:hAnsi="Arial" w:cs="Arial"/>
@@ -8164,12 +8380,13 @@
         </w:tc>
         <w:tc>
           <w:tcPr>
-            <w:tcW w:w="5601" w:type="dxa"/>
+            <w:tcW w:w="8398" w:type="dxa"/>
           </w:tcPr>
           <w:p>
             <w:pPr>
               <w:pStyle w:val="NormalWeb"/>
               <w:spacing w:before="0" w:beforeAutospacing="0"/>
+              <w:jc w:val="center"/>
               <w:rPr>
                 <w:rStyle w:val="Textoennegrita"/>
                 <w:rFonts w:ascii="Arial" w:hAnsi="Arial" w:cs="Arial"/>
@@ -8186,9 +8403,9 @@
                 <w:lang w:val="en-US" w:eastAsia="en-US"/>
               </w:rPr>
               <w:drawing>
-                <wp:inline distT="0" distB="0" distL="0" distR="0" wp14:anchorId="05469D11" wp14:editId="0104511F">
-                  <wp:extent cx="3370997" cy="2220486"/>
-                  <wp:effectExtent l="0" t="0" r="1270" b="8890"/>
+                <wp:inline distT="0" distB="0" distL="0" distR="0" wp14:anchorId="05469D11" wp14:editId="3B40F2AC">
+                  <wp:extent cx="5075174" cy="3343032"/>
+                  <wp:effectExtent l="0" t="0" r="0" b="0"/>
                   <wp:docPr id="39" name="Imagen 39"/>
                   <wp:cNvGraphicFramePr>
                     <a:graphicFrameLocks xmlns:a="http://schemas.openxmlformats.org/drawingml/2006/main" noChangeAspect="1"/>
@@ -8201,7 +8418,7 @@
                           <pic:cNvPicPr/>
                         </pic:nvPicPr>
                         <pic:blipFill>
-                          <a:blip r:embed="rId13">
+                          <a:blip r:embed="rId15">
                             <a:extLst>
                               <a:ext uri="{28A0092B-C50C-407E-A947-70E740481C1C}">
                                 <a14:useLocalDpi xmlns:a14="http://schemas.microsoft.com/office/drawing/2010/main" val="0"/>
@@ -8215,7 +8432,7 @@
                         <pic:spPr>
                           <a:xfrm>
                             <a:off x="0" y="0"/>
-                            <a:ext cx="3403352" cy="2241798"/>
+                            <a:ext cx="5154463" cy="3395260"/>
                           </a:xfrm>
                           <a:prstGeom prst="rect">
                             <a:avLst/>
@@ -8236,12 +8453,65 @@
         </w:trPr>
         <w:tc>
           <w:tcPr>
-            <w:tcW w:w="4919" w:type="dxa"/>
+            <w:tcW w:w="2122" w:type="dxa"/>
           </w:tcPr>
           <w:p>
             <w:pPr>
               <w:pStyle w:val="NormalWeb"/>
               <w:spacing w:before="0" w:beforeAutospacing="0"/>
+              <w:jc w:val="center"/>
+              <w:rPr>
+                <w:rStyle w:val="Textoennegrita"/>
+                <w:rFonts w:ascii="Arial" w:hAnsi="Arial" w:cs="Arial"/>
+                <w:b w:val="0"/>
+                <w:shd w:val="clear" w:color="auto" w:fill="FFFFFF"/>
+              </w:rPr>
+            </w:pPr>
+          </w:p>
+          <w:p>
+            <w:pPr>
+              <w:pStyle w:val="NormalWeb"/>
+              <w:spacing w:before="0" w:beforeAutospacing="0"/>
+              <w:jc w:val="center"/>
+              <w:rPr>
+                <w:rStyle w:val="Textoennegrita"/>
+                <w:rFonts w:ascii="Arial" w:hAnsi="Arial" w:cs="Arial"/>
+                <w:b w:val="0"/>
+                <w:shd w:val="clear" w:color="auto" w:fill="FFFFFF"/>
+              </w:rPr>
+            </w:pPr>
+          </w:p>
+          <w:p>
+            <w:pPr>
+              <w:pStyle w:val="NormalWeb"/>
+              <w:spacing w:before="0" w:beforeAutospacing="0"/>
+              <w:jc w:val="center"/>
+              <w:rPr>
+                <w:rStyle w:val="Textoennegrita"/>
+                <w:rFonts w:ascii="Arial" w:hAnsi="Arial" w:cs="Arial"/>
+                <w:b w:val="0"/>
+                <w:shd w:val="clear" w:color="auto" w:fill="FFFFFF"/>
+              </w:rPr>
+            </w:pPr>
+          </w:p>
+          <w:p>
+            <w:pPr>
+              <w:pStyle w:val="NormalWeb"/>
+              <w:spacing w:before="0" w:beforeAutospacing="0"/>
+              <w:jc w:val="center"/>
+              <w:rPr>
+                <w:rStyle w:val="Textoennegrita"/>
+                <w:rFonts w:ascii="Arial" w:hAnsi="Arial" w:cs="Arial"/>
+                <w:b w:val="0"/>
+                <w:shd w:val="clear" w:color="auto" w:fill="FFFFFF"/>
+              </w:rPr>
+            </w:pPr>
+          </w:p>
+          <w:p>
+            <w:pPr>
+              <w:pStyle w:val="NormalWeb"/>
+              <w:spacing w:before="0" w:beforeAutospacing="0"/>
+              <w:jc w:val="center"/>
               <w:rPr>
                 <w:rStyle w:val="Textoennegrita"/>
                 <w:rFonts w:ascii="Arial" w:hAnsi="Arial" w:cs="Arial"/>
@@ -8273,12 +8543,13 @@
         </w:tc>
         <w:tc>
           <w:tcPr>
-            <w:tcW w:w="5601" w:type="dxa"/>
+            <w:tcW w:w="8398" w:type="dxa"/>
           </w:tcPr>
           <w:p>
             <w:pPr>
               <w:pStyle w:val="NormalWeb"/>
               <w:spacing w:before="0" w:beforeAutospacing="0"/>
+              <w:jc w:val="center"/>
               <w:rPr>
                 <w:rStyle w:val="Textoennegrita"/>
                 <w:rFonts w:ascii="Arial" w:hAnsi="Arial" w:cs="Arial"/>
@@ -8295,9 +8566,9 @@
                 <w:lang w:val="en-US" w:eastAsia="en-US"/>
               </w:rPr>
               <w:drawing>
-                <wp:inline distT="0" distB="0" distL="0" distR="0" wp14:anchorId="1DA8D1BA" wp14:editId="7082A0A3">
-                  <wp:extent cx="3419475" cy="2205189"/>
-                  <wp:effectExtent l="0" t="0" r="0" b="5080"/>
+                <wp:inline distT="0" distB="0" distL="0" distR="0" wp14:anchorId="1DA8D1BA" wp14:editId="4F62C7C5">
+                  <wp:extent cx="5047522" cy="3255103"/>
+                  <wp:effectExtent l="0" t="0" r="1270" b="2540"/>
                   <wp:docPr id="38" name="Imagen 38"/>
                   <wp:cNvGraphicFramePr>
                     <a:graphicFrameLocks xmlns:a="http://schemas.openxmlformats.org/drawingml/2006/main" noChangeAspect="1"/>
@@ -8310,7 +8581,7 @@
                           <pic:cNvPicPr/>
                         </pic:nvPicPr>
                         <pic:blipFill>
-                          <a:blip r:embed="rId14">
+                          <a:blip r:embed="rId16">
                             <a:extLst>
                               <a:ext uri="{28A0092B-C50C-407E-A947-70E740481C1C}">
                                 <a14:useLocalDpi xmlns:a14="http://schemas.microsoft.com/office/drawing/2010/main" val="0"/>
@@ -8324,7 +8595,7 @@
                         <pic:spPr>
                           <a:xfrm>
                             <a:off x="0" y="0"/>
-                            <a:ext cx="3455090" cy="2228157"/>
+                            <a:ext cx="5138289" cy="3313638"/>
                           </a:xfrm>
                           <a:prstGeom prst="rect">
                             <a:avLst/>
@@ -8345,12 +8616,13 @@
         </w:trPr>
         <w:tc>
           <w:tcPr>
-            <w:tcW w:w="4919" w:type="dxa"/>
+            <w:tcW w:w="2122" w:type="dxa"/>
           </w:tcPr>
           <w:p>
             <w:pPr>
               <w:pStyle w:val="NormalWeb"/>
               <w:spacing w:before="0" w:beforeAutospacing="0"/>
+              <w:jc w:val="center"/>
               <w:rPr>
                 <w:rStyle w:val="Textoennegrita"/>
                 <w:rFonts w:ascii="Arial" w:hAnsi="Arial" w:cs="Arial"/>
@@ -8394,12 +8666,13 @@
         </w:tc>
         <w:tc>
           <w:tcPr>
-            <w:tcW w:w="5601" w:type="dxa"/>
+            <w:tcW w:w="8398" w:type="dxa"/>
           </w:tcPr>
           <w:p>
             <w:pPr>
               <w:pStyle w:val="NormalWeb"/>
               <w:spacing w:before="0" w:beforeAutospacing="0"/>
+              <w:jc w:val="center"/>
               <w:rPr>
                 <w:rFonts w:ascii="Arial" w:hAnsi="Arial" w:cs="Arial"/>
                 <w:bCs/>
@@ -8416,9 +8689,9 @@
                 <w:lang w:val="en-US" w:eastAsia="en-US"/>
               </w:rPr>
               <w:drawing>
-                <wp:inline distT="0" distB="0" distL="0" distR="0" wp14:anchorId="5E599146" wp14:editId="2D271CFF">
-                  <wp:extent cx="3300730" cy="2731324"/>
-                  <wp:effectExtent l="0" t="0" r="0" b="0"/>
+                <wp:inline distT="0" distB="0" distL="0" distR="0" wp14:anchorId="5E599146" wp14:editId="244CC048">
+                  <wp:extent cx="5123793" cy="4100665"/>
+                  <wp:effectExtent l="0" t="0" r="1270" b="0"/>
                   <wp:docPr id="40" name="Imagen 40"/>
                   <wp:cNvGraphicFramePr>
                     <a:graphicFrameLocks xmlns:a="http://schemas.openxmlformats.org/drawingml/2006/main" noChangeAspect="1"/>
@@ -8431,7 +8704,7 @@
                           <pic:cNvPicPr/>
                         </pic:nvPicPr>
                         <pic:blipFill>
-                          <a:blip r:embed="rId15" cstate="print">
+                          <a:blip r:embed="rId17" cstate="print">
                             <a:extLst>
                               <a:ext uri="{28A0092B-C50C-407E-A947-70E740481C1C}">
                                 <a14:useLocalDpi xmlns:a14="http://schemas.microsoft.com/office/drawing/2010/main" val="0"/>
@@ -8445,7 +8718,7 @@
                         <pic:spPr>
                           <a:xfrm>
                             <a:off x="0" y="0"/>
-                            <a:ext cx="3340178" cy="2763967"/>
+                            <a:ext cx="5217572" cy="4175718"/>
                           </a:xfrm>
                           <a:prstGeom prst="rect">
                             <a:avLst/>
@@ -8468,6 +8741,8 @@
           <w:szCs w:val="24"/>
         </w:rPr>
       </w:pPr>
+      <w:bookmarkStart w:id="0" w:name="_GoBack"/>
+      <w:bookmarkEnd w:id="0"/>
     </w:p>
     <w:sectPr>
       <w:pgSz w:w="12240" w:h="15840"/>

</xml_diff>

<commit_message>
Se actualiza documento con información propia
</commit_message>
<xml_diff>
--- a/Sprint1_Equipo_23.docx
+++ b/Sprint1_Equipo_23.docx
@@ -1,6 +1,6 @@
 
 <file path=word/document.xml><?xml version="1.0" encoding="utf-8"?>
-<w:document xmlns:wpc="http://schemas.microsoft.com/office/word/2010/wordprocessingCanvas" xmlns:cx="http://schemas.microsoft.com/office/drawing/2014/chartex" xmlns:mc="http://schemas.openxmlformats.org/markup-compatibility/2006" xmlns:o="urn:schemas-microsoft-com:office:office" xmlns:r="http://schemas.openxmlformats.org/officeDocument/2006/relationships" xmlns:m="http://schemas.openxmlformats.org/officeDocument/2006/math" xmlns:v="urn:schemas-microsoft-com:vml" xmlns:wp14="http://schemas.microsoft.com/office/word/2010/wordprocessingDrawing" xmlns:wp="http://schemas.openxmlformats.org/drawingml/2006/wordprocessingDrawing" xmlns:w10="urn:schemas-microsoft-com:office:word" xmlns:w="http://schemas.openxmlformats.org/wordprocessingml/2006/main" xmlns:w14="http://schemas.microsoft.com/office/word/2010/wordml" xmlns:w15="http://schemas.microsoft.com/office/word/2012/wordml" xmlns:w16se="http://schemas.microsoft.com/office/word/2015/wordml/symex" xmlns:wpg="http://schemas.microsoft.com/office/word/2010/wordprocessingGroup" xmlns:wpi="http://schemas.microsoft.com/office/word/2010/wordprocessingInk" xmlns:wne="http://schemas.microsoft.com/office/word/2006/wordml" xmlns:wps="http://schemas.microsoft.com/office/word/2010/wordprocessingShape" mc:Ignorable="w14 w15 w16se wp14">
+<w:document xmlns:wpc="http://schemas.microsoft.com/office/word/2010/wordprocessingCanvas" xmlns:cx="http://schemas.microsoft.com/office/drawing/2014/chartex" xmlns:cx1="http://schemas.microsoft.com/office/drawing/2015/9/8/chartex" xmlns:cx2="http://schemas.microsoft.com/office/drawing/2015/10/21/chartex" xmlns:cx3="http://schemas.microsoft.com/office/drawing/2016/5/9/chartex" xmlns:cx4="http://schemas.microsoft.com/office/drawing/2016/5/10/chartex" xmlns:cx5="http://schemas.microsoft.com/office/drawing/2016/5/11/chartex" xmlns:cx6="http://schemas.microsoft.com/office/drawing/2016/5/12/chartex" xmlns:cx7="http://schemas.microsoft.com/office/drawing/2016/5/13/chartex" xmlns:cx8="http://schemas.microsoft.com/office/drawing/2016/5/14/chartex" xmlns:mc="http://schemas.openxmlformats.org/markup-compatibility/2006" xmlns:aink="http://schemas.microsoft.com/office/drawing/2016/ink" xmlns:am3d="http://schemas.microsoft.com/office/drawing/2017/model3d" xmlns:o="urn:schemas-microsoft-com:office:office" xmlns:r="http://schemas.openxmlformats.org/officeDocument/2006/relationships" xmlns:m="http://schemas.openxmlformats.org/officeDocument/2006/math" xmlns:v="urn:schemas-microsoft-com:vml" xmlns:wp14="http://schemas.microsoft.com/office/word/2010/wordprocessingDrawing" xmlns:wp="http://schemas.openxmlformats.org/drawingml/2006/wordprocessingDrawing" xmlns:w10="urn:schemas-microsoft-com:office:word" xmlns:w="http://schemas.openxmlformats.org/wordprocessingml/2006/main" xmlns:w14="http://schemas.microsoft.com/office/word/2010/wordml" xmlns:w15="http://schemas.microsoft.com/office/word/2012/wordml" xmlns:w16cex="http://schemas.microsoft.com/office/word/2018/wordml/cex" xmlns:w16cid="http://schemas.microsoft.com/office/word/2016/wordml/cid" xmlns:w16="http://schemas.microsoft.com/office/word/2018/wordml" xmlns:w16sdtdh="http://schemas.microsoft.com/office/word/2020/wordml/sdtdatahash" xmlns:w16se="http://schemas.microsoft.com/office/word/2015/wordml/symex" xmlns:wpg="http://schemas.microsoft.com/office/word/2010/wordprocessingGroup" xmlns:wpi="http://schemas.microsoft.com/office/word/2010/wordprocessingInk" xmlns:wne="http://schemas.microsoft.com/office/word/2006/wordml" xmlns:wps="http://schemas.microsoft.com/office/word/2010/wordprocessingShape" mc:Ignorable="w14 w15 w16se w16cid w16 w16cex w16sdtdh wp14">
   <w:background w:color="FFFFFF"/>
   <w:body>
     <w:sdt>
@@ -3444,7 +3444,7 @@
               </mc:Choice>
               <mc:Fallback>
                 <w:pict>
-                  <v:group w14:anchorId="0516EE20" id="Grupo 3" o:spid="_x0000_s1026" style="position:absolute;margin-left:0;margin-top:0;width:172.8pt;height:718.55pt;z-index:-251657216;mso-width-percent:330;mso-height-percent:950;mso-left-percent:40;mso-position-horizontal-relative:page;mso-position-vertical:center;mso-position-vertical-relative:page;mso-width-percent:330;mso-height-percent:950;mso-left-percent:40" coordsize="21945,91257" o:gfxdata="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">
+                  <v:group w14:anchorId="0516EE20" id="Grupo 3" o:spid="_x0000_s1026" style="position:absolute;margin-left:0;margin-top:0;width:172.8pt;height:718.55pt;z-index:-251657216;mso-width-percent:330;mso-height-percent:950;mso-left-percent:40;mso-position-horizontal-relative:page;mso-position-vertical:center;mso-position-vertical-relative:page;mso-width-percent:330;mso-height-percent:950;mso-left-percent:40" coordsize="21945,91257" o:gfxdata="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">
                     <v:rect id="Rectángulo 4" o:spid="_x0000_s1027" style="position:absolute;width:1945;height:91257;visibility:visible;mso-wrap-style:square;v-text-anchor:middle" o:gfxdata="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" fillcolor="#1f497d [3215]" stroked="f" strokeweight="2pt"/>
                     <v:shapetype id="_x0000_t15" coordsize="21600,21600" o:spt="15" adj="16200" path="m@0,l,,,21600@0,21600,21600,10800xe">
                       <v:stroke joinstyle="miter"/>
@@ -4265,11 +4265,7 @@
               </mc:Choice>
               <mc:Fallback>
                 <w:pict>
-                  <v:shapetype w14:anchorId="7DD3CF98" id="_x0000_t202" coordsize="21600,21600" o:spt="202" path="m,l,21600r21600,l21600,xe">
-                    <v:stroke joinstyle="miter"/>
-                    <v:path gradientshapeok="t" o:connecttype="rect"/>
-                  </v:shapetype>
-                  <v:shape id="Cuadro de texto 35" o:spid="_x0000_s1056" type="#_x0000_t202" style="position:absolute;margin-left:48pt;margin-top:363.45pt;width:451.5pt;height:129.75pt;z-index:251662336;visibility:visible;mso-wrap-style:square;mso-width-percent:0;mso-height-percent:0;mso-wrap-distance-left:9pt;mso-wrap-distance-top:0;mso-wrap-distance-right:9pt;mso-wrap-distance-bottom:0;mso-position-horizontal:absolute;mso-position-horizontal-relative:margin;mso-position-vertical:absolute;mso-position-vertical-relative:text;mso-width-percent:0;mso-height-percent:0;mso-width-relative:margin;mso-height-relative:margin;v-text-anchor:top" o:gfxdata="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" fillcolor="white [3201]" stroked="f" strokeweight=".5pt">
+                  <v:shape w14:anchorId="7DD3CF98" id="Cuadro de texto 35" o:spid="_x0000_s1056" type="#_x0000_t202" style="position:absolute;margin-left:48pt;margin-top:363.45pt;width:451.5pt;height:129.75pt;z-index:251662336;visibility:visible;mso-wrap-style:square;mso-width-percent:0;mso-height-percent:0;mso-wrap-distance-left:9pt;mso-wrap-distance-top:0;mso-wrap-distance-right:9pt;mso-wrap-distance-bottom:0;mso-position-horizontal:absolute;mso-position-horizontal-relative:margin;mso-position-vertical:absolute;mso-position-vertical-relative:text;mso-width-percent:0;mso-height-percent:0;mso-width-relative:margin;mso-height-relative:margin;v-text-anchor:top" o:gfxdata="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" fillcolor="white [3201]" stroked="f" strokeweight=".5pt">
                     <v:textbox>
                       <w:txbxContent>
                         <w:p>
@@ -5149,6 +5145,14 @@
         </w:rPr>
         <w:t xml:space="preserve"> Navarro</w:t>
       </w:r>
+      <w:r>
+        <w:rPr>
+          <w:b/>
+          <w:sz w:val="24"/>
+          <w:szCs w:val="24"/>
+        </w:rPr>
+        <w:t>.</w:t>
+      </w:r>
     </w:p>
     <w:p>
       <w:pPr>
@@ -5266,27 +5270,7 @@
           <w:szCs w:val="24"/>
           <w:lang w:val="es-CO"/>
         </w:rPr>
-        <w:t xml:space="preserve">) en </w:t>
-      </w:r>
-      <w:proofErr w:type="spellStart"/>
-      <w:r>
-        <w:rPr>
-          <w:rFonts w:ascii="Arial" w:hAnsi="Arial" w:cs="Arial"/>
-          <w:sz w:val="24"/>
-          <w:szCs w:val="24"/>
-          <w:lang w:val="es-CO"/>
-        </w:rPr>
-        <w:t>Bizagi</w:t>
-      </w:r>
-      <w:proofErr w:type="spellEnd"/>
-      <w:r>
-        <w:rPr>
-          <w:rFonts w:ascii="Arial" w:hAnsi="Arial" w:cs="Arial"/>
-          <w:sz w:val="24"/>
-          <w:szCs w:val="24"/>
-          <w:lang w:val="es-CO"/>
-        </w:rPr>
-        <w:t xml:space="preserve"> y Microsoft Visio.</w:t>
+        <w:t>) en Bizagi y Microsoft Visio.</w:t>
       </w:r>
     </w:p>
     <w:p>
@@ -5312,7 +5296,6 @@
           <w:lang w:val="es-CO"/>
         </w:rPr>
       </w:pPr>
-      <w:proofErr w:type="spellStart"/>
       <w:r>
         <w:rPr>
           <w:rFonts w:ascii="Arial" w:hAnsi="Arial" w:cs="Arial"/>
@@ -5320,9 +5303,8 @@
           <w:szCs w:val="24"/>
           <w:lang w:val="es-CO"/>
         </w:rPr>
-        <w:t>Posseo</w:t>
-      </w:r>
-      <w:proofErr w:type="spellEnd"/>
+        <w:t>Po</w:t>
+      </w:r>
       <w:r>
         <w:rPr>
           <w:rFonts w:ascii="Arial" w:hAnsi="Arial" w:cs="Arial"/>
@@ -5330,9 +5312,17 @@
           <w:szCs w:val="24"/>
           <w:lang w:val="es-CO"/>
         </w:rPr>
+        <w:t>seo</w:t>
+      </w:r>
+      <w:r>
+        <w:rPr>
+          <w:rFonts w:ascii="Arial" w:hAnsi="Arial" w:cs="Arial"/>
+          <w:sz w:val="24"/>
+          <w:szCs w:val="24"/>
+          <w:lang w:val="es-CO"/>
+        </w:rPr>
         <w:t xml:space="preserve"> conocimientos sólidos en Excel, he realizado algunos aplicativos en Visual Basic, y bases de datos en Access, considero que esto me ha ayudado un poco en el trascurso del programa </w:t>
       </w:r>
-      <w:proofErr w:type="spellStart"/>
       <w:r>
         <w:rPr>
           <w:rFonts w:ascii="Arial" w:hAnsi="Arial" w:cs="Arial"/>
@@ -5340,7 +5330,7 @@
           <w:szCs w:val="24"/>
           <w:lang w:val="es-CO"/>
         </w:rPr>
-        <w:t>Misio</w:t>
+        <w:t xml:space="preserve">Misión </w:t>
       </w:r>
       <w:r>
         <w:rPr>
@@ -5349,26 +5339,7 @@
           <w:szCs w:val="24"/>
           <w:lang w:val="es-CO"/>
         </w:rPr>
-        <w:t>n</w:t>
-      </w:r>
-      <w:r>
-        <w:rPr>
-          <w:rFonts w:ascii="Arial" w:hAnsi="Arial" w:cs="Arial"/>
-          <w:sz w:val="24"/>
-          <w:szCs w:val="24"/>
-          <w:lang w:val="es-CO"/>
-        </w:rPr>
-        <w:t>TIC</w:t>
-      </w:r>
-      <w:proofErr w:type="spellEnd"/>
-      <w:r>
-        <w:rPr>
-          <w:rFonts w:ascii="Arial" w:hAnsi="Arial" w:cs="Arial"/>
-          <w:sz w:val="24"/>
-          <w:szCs w:val="24"/>
-          <w:lang w:val="es-CO"/>
-        </w:rPr>
-        <w:t xml:space="preserve">. </w:t>
+        <w:t xml:space="preserve">TIC. </w:t>
       </w:r>
     </w:p>
     <w:p>
@@ -5553,6 +5524,15 @@
         </w:rPr>
         <w:t>German Torres</w:t>
       </w:r>
+      <w:r>
+        <w:rPr>
+          <w:rFonts w:ascii="Arial" w:hAnsi="Arial" w:cs="Arial"/>
+          <w:b/>
+          <w:sz w:val="24"/>
+          <w:szCs w:val="24"/>
+        </w:rPr>
+        <w:t>.</w:t>
+      </w:r>
     </w:p>
     <w:p>
       <w:pPr>
@@ -5636,6 +5616,14 @@
           <w:szCs w:val="24"/>
         </w:rPr>
       </w:pPr>
+      <w:r>
+        <w:rPr>
+          <w:b/>
+          <w:sz w:val="24"/>
+          <w:szCs w:val="24"/>
+        </w:rPr>
+        <w:t xml:space="preserve">Dahiana </w:t>
+      </w:r>
       <w:proofErr w:type="spellStart"/>
       <w:r>
         <w:rPr>
@@ -5643,14 +5631,187 @@
           <w:sz w:val="24"/>
           <w:szCs w:val="24"/>
         </w:rPr>
+        <w:t>Katherin</w:t>
+      </w:r>
+      <w:proofErr w:type="spellEnd"/>
+      <w:r>
+        <w:rPr>
+          <w:b/>
+          <w:sz w:val="24"/>
+          <w:szCs w:val="24"/>
+        </w:rPr>
+        <w:t xml:space="preserve"> </w:t>
+      </w:r>
+      <w:r>
+        <w:rPr>
+          <w:b/>
+          <w:sz w:val="24"/>
+          <w:szCs w:val="24"/>
+        </w:rPr>
+        <w:t>Gómez</w:t>
+      </w:r>
+      <w:r>
+        <w:rPr>
+          <w:b/>
+          <w:sz w:val="24"/>
+          <w:szCs w:val="24"/>
+        </w:rPr>
+        <w:t xml:space="preserve"> </w:t>
+      </w:r>
+      <w:r>
+        <w:rPr>
+          <w:b/>
+          <w:sz w:val="24"/>
+          <w:szCs w:val="24"/>
+        </w:rPr>
+        <w:t>Sánchez</w:t>
+      </w:r>
+      <w:r>
+        <w:rPr>
+          <w:b/>
+          <w:sz w:val="24"/>
+          <w:szCs w:val="24"/>
+        </w:rPr>
+        <w:t>.</w:t>
+      </w:r>
+    </w:p>
+    <w:p>
+      <w:pPr>
+        <w:jc w:val="both"/>
+        <w:rPr>
+          <w:sz w:val="24"/>
+          <w:szCs w:val="24"/>
+        </w:rPr>
+      </w:pPr>
+    </w:p>
+    <w:p>
+      <w:pPr>
+        <w:jc w:val="both"/>
+        <w:rPr>
+          <w:sz w:val="24"/>
+          <w:szCs w:val="24"/>
+          <w:lang w:val="en-US"/>
+        </w:rPr>
+      </w:pPr>
+      <w:r>
+        <w:rPr>
+          <w:sz w:val="24"/>
+          <w:szCs w:val="24"/>
+          <w:lang w:val="en-US"/>
+        </w:rPr>
+        <w:t xml:space="preserve">Hello! My name is </w:t>
+      </w:r>
+      <w:proofErr w:type="spellStart"/>
+      <w:r>
+        <w:rPr>
+          <w:sz w:val="24"/>
+          <w:szCs w:val="24"/>
+          <w:lang w:val="en-US"/>
+        </w:rPr>
         <w:t>Dahiana</w:t>
       </w:r>
       <w:proofErr w:type="spellEnd"/>
       <w:r>
         <w:rPr>
+          <w:sz w:val="24"/>
+          <w:szCs w:val="24"/>
+          <w:lang w:val="en-US"/>
+        </w:rPr>
+        <w:t xml:space="preserve"> Gomez. I am originally from Manizales and I currently live in Medellin. I am </w:t>
+      </w:r>
+      <w:r>
+        <w:rPr>
+          <w:sz w:val="24"/>
+          <w:szCs w:val="24"/>
+          <w:lang w:val="en-US"/>
+        </w:rPr>
+        <w:t>professional</w:t>
+      </w:r>
+      <w:r>
+        <w:rPr>
+          <w:sz w:val="24"/>
+          <w:szCs w:val="24"/>
+          <w:lang w:val="en-US"/>
+        </w:rPr>
+        <w:t xml:space="preserve"> in tourism administration. </w:t>
+      </w:r>
+      <w:r>
+        <w:rPr>
+          <w:sz w:val="24"/>
+          <w:szCs w:val="24"/>
+          <w:lang w:val="en-US"/>
+        </w:rPr>
+        <w:t>Actually,</w:t>
+      </w:r>
+      <w:r>
+        <w:rPr>
+          <w:sz w:val="24"/>
+          <w:szCs w:val="24"/>
+          <w:lang w:val="en-US"/>
+        </w:rPr>
+        <w:t xml:space="preserve"> I am student software </w:t>
+      </w:r>
+      <w:r>
+        <w:rPr>
+          <w:sz w:val="24"/>
+          <w:szCs w:val="24"/>
+          <w:lang w:val="en-US"/>
+        </w:rPr>
+        <w:t>programming</w:t>
+      </w:r>
+      <w:r>
+        <w:rPr>
+          <w:sz w:val="24"/>
+          <w:szCs w:val="24"/>
+          <w:lang w:val="en-US"/>
+        </w:rPr>
+        <w:t>, in my free time I practicing taekwondo.</w:t>
+      </w:r>
+    </w:p>
+    <w:p>
+      <w:pPr>
+        <w:rPr>
+          <w:sz w:val="24"/>
+          <w:szCs w:val="24"/>
+          <w:lang w:val="en-US"/>
+        </w:rPr>
+      </w:pPr>
+    </w:p>
+    <w:p>
+      <w:pPr>
+        <w:pStyle w:val="Prrafodelista"/>
+        <w:numPr>
+          <w:ilvl w:val="0"/>
+          <w:numId w:val="7"/>
+        </w:numPr>
+        <w:jc w:val="both"/>
+        <w:rPr>
           <w:b/>
-          <w:sz w:val="24"/>
-          <w:szCs w:val="24"/>
+          <w:bCs/>
+          <w:sz w:val="24"/>
+          <w:szCs w:val="24"/>
+          <w:lang w:val="en-US"/>
+        </w:rPr>
+      </w:pPr>
+      <w:proofErr w:type="spellStart"/>
+      <w:r>
+        <w:rPr>
+          <w:b/>
+          <w:bCs/>
+          <w:sz w:val="24"/>
+          <w:szCs w:val="24"/>
+          <w:lang w:val="en-US"/>
+        </w:rPr>
+        <w:t>JCarlo</w:t>
+      </w:r>
+      <w:proofErr w:type="spellEnd"/>
+      <w:r>
+        <w:rPr>
+          <w:b/>
+          <w:bCs/>
+          <w:sz w:val="24"/>
+          <w:szCs w:val="24"/>
+          <w:lang w:val="en-US"/>
         </w:rPr>
         <w:t xml:space="preserve"> </w:t>
       </w:r>
@@ -5658,220 +5819,184 @@
       <w:r>
         <w:rPr>
           <w:b/>
-          <w:sz w:val="24"/>
-          <w:szCs w:val="24"/>
-        </w:rPr>
-        <w:t>Katherin</w:t>
+          <w:bCs/>
+          <w:sz w:val="24"/>
+          <w:szCs w:val="24"/>
+          <w:lang w:val="en-US"/>
+        </w:rPr>
+        <w:t>Giraldo</w:t>
       </w:r>
       <w:proofErr w:type="spellEnd"/>
       <w:r>
         <w:rPr>
           <w:b/>
+          <w:bCs/>
+          <w:sz w:val="24"/>
+          <w:szCs w:val="24"/>
+          <w:lang w:val="en-US"/>
+        </w:rPr>
+        <w:t xml:space="preserve"> Osorio.</w:t>
+      </w:r>
+    </w:p>
+    <w:p>
+      <w:pPr>
+        <w:jc w:val="both"/>
+        <w:rPr>
+          <w:sz w:val="24"/>
+          <w:szCs w:val="24"/>
+          <w:lang w:val="en-US"/>
+        </w:rPr>
+      </w:pPr>
+    </w:p>
+    <w:p>
+      <w:pPr>
+        <w:jc w:val="both"/>
+        <w:rPr>
+          <w:sz w:val="24"/>
+          <w:szCs w:val="24"/>
+        </w:rPr>
+      </w:pPr>
+      <w:r>
+        <w:rPr>
+          <w:sz w:val="24"/>
+          <w:szCs w:val="24"/>
+        </w:rPr>
+        <w:t>Trabajador Independiente con formación en Ing</w:t>
+      </w:r>
+      <w:r>
+        <w:rPr>
+          <w:sz w:val="24"/>
+          <w:szCs w:val="24"/>
+        </w:rPr>
+        <w:t>eniería</w:t>
+      </w:r>
+      <w:r>
+        <w:rPr>
           <w:sz w:val="24"/>
           <w:szCs w:val="24"/>
         </w:rPr>
         <w:t xml:space="preserve"> </w:t>
       </w:r>
-      <w:proofErr w:type="spellStart"/>
-      <w:r>
+      <w:r>
+        <w:rPr>
+          <w:sz w:val="24"/>
+          <w:szCs w:val="24"/>
+        </w:rPr>
+        <w:t xml:space="preserve">y </w:t>
+      </w:r>
+      <w:r>
+        <w:rPr>
+          <w:sz w:val="24"/>
+          <w:szCs w:val="24"/>
+        </w:rPr>
+        <w:t>Diseño Industrial, Mecánica</w:t>
+      </w:r>
+      <w:r>
+        <w:rPr>
+          <w:sz w:val="24"/>
+          <w:szCs w:val="24"/>
+        </w:rPr>
+        <w:t xml:space="preserve"> de motocicletas. Actualmente participo del proceso de formación auspiciado por el Ministerio de las Tecnologías de la Información y Comunicaciones. </w:t>
+      </w:r>
+    </w:p>
+    <w:p>
+      <w:pPr>
+        <w:jc w:val="both"/>
+        <w:rPr>
+          <w:sz w:val="24"/>
+          <w:szCs w:val="24"/>
+        </w:rPr>
+      </w:pPr>
+      <w:r>
+        <w:rPr>
+          <w:sz w:val="24"/>
+          <w:szCs w:val="24"/>
+        </w:rPr>
+        <w:t>Dedico gran parte de mi tiempo a viajar, disfrutar del aire libre y la carretera; conduciendo mi motocicleta en compañía de mi esposa.</w:t>
+      </w:r>
+    </w:p>
+    <w:p>
+      <w:pPr>
+        <w:jc w:val="both"/>
+        <w:rPr>
+          <w:sz w:val="24"/>
+          <w:szCs w:val="24"/>
+        </w:rPr>
+      </w:pPr>
+    </w:p>
+    <w:p>
+      <w:pPr>
+        <w:rPr>
+          <w:sz w:val="24"/>
+          <w:szCs w:val="24"/>
+        </w:rPr>
+      </w:pPr>
+    </w:p>
+    <w:p>
+      <w:pPr>
+        <w:rPr>
+          <w:sz w:val="24"/>
+          <w:szCs w:val="24"/>
+        </w:rPr>
+      </w:pPr>
+    </w:p>
+    <w:p>
+      <w:pPr>
+        <w:rPr>
+          <w:sz w:val="24"/>
+          <w:szCs w:val="24"/>
+        </w:rPr>
+      </w:pPr>
+    </w:p>
+    <w:p>
+      <w:pPr>
+        <w:rPr>
+          <w:sz w:val="24"/>
+          <w:szCs w:val="24"/>
+        </w:rPr>
+      </w:pPr>
+    </w:p>
+    <w:p>
+      <w:pPr>
+        <w:rPr>
+          <w:sz w:val="24"/>
+          <w:szCs w:val="24"/>
+        </w:rPr>
+      </w:pPr>
+    </w:p>
+    <w:p>
+      <w:pPr>
+        <w:rPr>
+          <w:sz w:val="24"/>
+          <w:szCs w:val="24"/>
+        </w:rPr>
+      </w:pPr>
+    </w:p>
+    <w:p>
+      <w:pPr>
+        <w:rPr>
+          <w:sz w:val="24"/>
+          <w:szCs w:val="24"/>
+        </w:rPr>
+      </w:pPr>
+    </w:p>
+    <w:p>
+      <w:pPr>
+        <w:jc w:val="both"/>
         <w:rPr>
           <w:b/>
           <w:sz w:val="24"/>
           <w:szCs w:val="24"/>
-        </w:rPr>
-        <w:t>Gomez</w:t>
-      </w:r>
-      <w:proofErr w:type="spellEnd"/>
+          <w:lang w:val="es-ES"/>
+        </w:rPr>
+      </w:pPr>
       <w:r>
         <w:rPr>
           <w:b/>
           <w:sz w:val="24"/>
           <w:szCs w:val="24"/>
-        </w:rPr>
-        <w:t xml:space="preserve"> </w:t>
-      </w:r>
-      <w:proofErr w:type="spellStart"/>
-      <w:r>
-        <w:rPr>
-          <w:b/>
-          <w:sz w:val="24"/>
-          <w:szCs w:val="24"/>
-        </w:rPr>
-        <w:t>Sanchez</w:t>
-      </w:r>
-      <w:proofErr w:type="spellEnd"/>
-    </w:p>
-    <w:p>
-      <w:pPr>
-        <w:jc w:val="both"/>
-        <w:rPr>
-          <w:sz w:val="24"/>
-          <w:szCs w:val="24"/>
-        </w:rPr>
-      </w:pPr>
-    </w:p>
-    <w:p>
-      <w:pPr>
-        <w:jc w:val="both"/>
-        <w:rPr>
-          <w:sz w:val="24"/>
-          <w:szCs w:val="24"/>
-          <w:lang w:val="en-US"/>
-        </w:rPr>
-      </w:pPr>
-      <w:r>
-        <w:rPr>
-          <w:sz w:val="24"/>
-          <w:szCs w:val="24"/>
-          <w:lang w:val="en-US"/>
-        </w:rPr>
-        <w:t xml:space="preserve">Hello! My name is </w:t>
-      </w:r>
-      <w:proofErr w:type="spellStart"/>
-      <w:r>
-        <w:rPr>
-          <w:sz w:val="24"/>
-          <w:szCs w:val="24"/>
-          <w:lang w:val="en-US"/>
-        </w:rPr>
-        <w:t>Dahiana</w:t>
-      </w:r>
-      <w:proofErr w:type="spellEnd"/>
-      <w:r>
-        <w:rPr>
-          <w:sz w:val="24"/>
-          <w:szCs w:val="24"/>
-          <w:lang w:val="en-US"/>
-        </w:rPr>
-        <w:t xml:space="preserve"> Gomez. I am originally from Manizales and I currently live in Medellin. I am </w:t>
-      </w:r>
-      <w:proofErr w:type="spellStart"/>
-      <w:r>
-        <w:rPr>
-          <w:sz w:val="24"/>
-          <w:szCs w:val="24"/>
-          <w:lang w:val="en-US"/>
-        </w:rPr>
-        <w:t>proffessional</w:t>
-      </w:r>
-      <w:proofErr w:type="spellEnd"/>
-      <w:r>
-        <w:rPr>
-          <w:sz w:val="24"/>
-          <w:szCs w:val="24"/>
-          <w:lang w:val="en-US"/>
-        </w:rPr>
-        <w:t xml:space="preserve"> in tourism administration. Actually I am student software </w:t>
-      </w:r>
-      <w:proofErr w:type="spellStart"/>
-      <w:r>
-        <w:rPr>
-          <w:sz w:val="24"/>
-          <w:szCs w:val="24"/>
-          <w:lang w:val="en-US"/>
-        </w:rPr>
-        <w:t>programmming</w:t>
-      </w:r>
-      <w:proofErr w:type="spellEnd"/>
-      <w:r>
-        <w:rPr>
-          <w:sz w:val="24"/>
-          <w:szCs w:val="24"/>
-          <w:lang w:val="en-US"/>
-        </w:rPr>
-        <w:t>, in my free time I practicing taekwondo.</w:t>
-      </w:r>
-    </w:p>
-    <w:p>
-      <w:pPr>
-        <w:rPr>
-          <w:sz w:val="24"/>
-          <w:szCs w:val="24"/>
-          <w:lang w:val="en-US"/>
-        </w:rPr>
-      </w:pPr>
-    </w:p>
-    <w:p>
-      <w:pPr>
-        <w:rPr>
-          <w:sz w:val="24"/>
-          <w:szCs w:val="24"/>
-          <w:lang w:val="en-US"/>
-        </w:rPr>
-      </w:pPr>
-    </w:p>
-    <w:p>
-      <w:pPr>
-        <w:rPr>
-          <w:sz w:val="24"/>
-          <w:szCs w:val="24"/>
-          <w:lang w:val="en-US"/>
-        </w:rPr>
-      </w:pPr>
-    </w:p>
-    <w:p>
-      <w:pPr>
-        <w:rPr>
-          <w:sz w:val="24"/>
-          <w:szCs w:val="24"/>
-          <w:lang w:val="en-US"/>
-        </w:rPr>
-      </w:pPr>
-    </w:p>
-    <w:p>
-      <w:pPr>
-        <w:rPr>
-          <w:sz w:val="24"/>
-          <w:szCs w:val="24"/>
-          <w:lang w:val="en-US"/>
-        </w:rPr>
-      </w:pPr>
-    </w:p>
-    <w:p>
-      <w:pPr>
-        <w:rPr>
-          <w:sz w:val="24"/>
-          <w:szCs w:val="24"/>
-          <w:lang w:val="en-US"/>
-        </w:rPr>
-      </w:pPr>
-    </w:p>
-    <w:p>
-      <w:pPr>
-        <w:rPr>
-          <w:sz w:val="24"/>
-          <w:szCs w:val="24"/>
-          <w:lang w:val="en-US"/>
-        </w:rPr>
-      </w:pPr>
-    </w:p>
-    <w:p>
-      <w:pPr>
-        <w:rPr>
-          <w:sz w:val="24"/>
-          <w:szCs w:val="24"/>
-          <w:lang w:val="en-US"/>
-        </w:rPr>
-      </w:pPr>
-    </w:p>
-    <w:p>
-      <w:pPr>
-        <w:jc w:val="both"/>
-        <w:rPr>
-          <w:b/>
-          <w:sz w:val="24"/>
-          <w:szCs w:val="24"/>
           <w:lang w:val="es-ES"/>
         </w:rPr>
-      </w:pPr>
-      <w:r>
-        <w:rPr>
-          <w:b/>
-          <w:sz w:val="24"/>
-          <w:szCs w:val="24"/>
-          <w:lang w:val="es-ES"/>
-        </w:rPr>
-        <w:lastRenderedPageBreak/>
         <w:t>DESCRIPCIÓN DEL PROCESO PARA LOGRAR EL SPRINT</w:t>
       </w:r>
     </w:p>
@@ -5981,22 +6106,7 @@
           <w:szCs w:val="24"/>
         </w:rPr>
         <w:tab/>
-      </w:r>
-      <w:proofErr w:type="spellStart"/>
-      <w:r>
-        <w:rPr>
-          <w:sz w:val="24"/>
-          <w:szCs w:val="24"/>
-        </w:rPr>
-        <w:t>Scrum</w:t>
-      </w:r>
-      <w:proofErr w:type="spellEnd"/>
-      <w:r>
-        <w:rPr>
-          <w:sz w:val="24"/>
-          <w:szCs w:val="24"/>
-        </w:rPr>
-        <w:t xml:space="preserve"> Master</w:t>
+        <w:t>Scrum Master</w:t>
       </w:r>
     </w:p>
     <w:p>
@@ -6039,21 +6149,19 @@
           <w:szCs w:val="24"/>
         </w:rPr>
       </w:pPr>
-      <w:proofErr w:type="spellStart"/>
-      <w:r>
-        <w:rPr>
-          <w:sz w:val="24"/>
-          <w:szCs w:val="24"/>
-        </w:rPr>
-        <w:t>Dahiana</w:t>
-      </w:r>
-      <w:proofErr w:type="spellEnd"/>
-      <w:r>
-        <w:rPr>
-          <w:sz w:val="24"/>
-          <w:szCs w:val="24"/>
-        </w:rPr>
-        <w:t xml:space="preserve"> Gómez</w:t>
+      <w:r>
+        <w:rPr>
+          <w:sz w:val="24"/>
+          <w:szCs w:val="24"/>
+        </w:rPr>
+        <w:t>Dahiana Gómez</w:t>
+      </w:r>
+      <w:r>
+        <w:rPr>
+          <w:sz w:val="24"/>
+          <w:szCs w:val="24"/>
+        </w:rPr>
+        <w:t>.</w:t>
       </w:r>
       <w:r>
         <w:rPr>
@@ -6082,7 +6190,7 @@
           <w:sz w:val="24"/>
           <w:szCs w:val="24"/>
         </w:rPr>
-        <w:t>Alacaloato</w:t>
+        <w:t>JCarlo</w:t>
       </w:r>
       <w:proofErr w:type="spellEnd"/>
       <w:r>
@@ -6090,7 +6198,7 @@
           <w:sz w:val="24"/>
           <w:szCs w:val="24"/>
         </w:rPr>
-        <w:tab/>
+        <w:t xml:space="preserve"> Giraldo O.</w:t>
       </w:r>
       <w:r>
         <w:rPr>
@@ -6149,6 +6257,13 @@
           <w:sz w:val="24"/>
           <w:szCs w:val="24"/>
         </w:rPr>
+        <w:t>.</w:t>
+      </w:r>
+      <w:r>
+        <w:rPr>
+          <w:sz w:val="24"/>
+          <w:szCs w:val="24"/>
+        </w:rPr>
         <w:tab/>
         <w:t>Todos</w:t>
       </w:r>
@@ -6179,23 +6294,7 @@
           <w:sz w:val="24"/>
           <w:szCs w:val="24"/>
         </w:rPr>
-        <w:t xml:space="preserve">Se registran las tareas en la plataforma </w:t>
-      </w:r>
-      <w:proofErr w:type="spellStart"/>
-      <w:r>
-        <w:rPr>
-          <w:sz w:val="24"/>
-          <w:szCs w:val="24"/>
-        </w:rPr>
-        <w:t>Trello</w:t>
-      </w:r>
-      <w:proofErr w:type="spellEnd"/>
-      <w:r>
-        <w:rPr>
-          <w:sz w:val="24"/>
-          <w:szCs w:val="24"/>
-        </w:rPr>
-        <w:t xml:space="preserve"> y se asignan a cada uno de los integrantes.</w:t>
+        <w:t>Se registran las tareas en la plataforma Trello y se asignan a cada uno de los integrantes.</w:t>
       </w:r>
     </w:p>
     <w:p>
@@ -6421,25 +6520,7 @@
           <w:sz w:val="24"/>
           <w:szCs w:val="24"/>
         </w:rPr>
-        <w:t xml:space="preserve">Enlace </w:t>
-      </w:r>
-      <w:proofErr w:type="spellStart"/>
-      <w:r>
-        <w:rPr>
-          <w:b/>
-          <w:sz w:val="24"/>
-          <w:szCs w:val="24"/>
-        </w:rPr>
-        <w:t>Trello</w:t>
-      </w:r>
-      <w:proofErr w:type="spellEnd"/>
-      <w:r>
-        <w:rPr>
-          <w:b/>
-          <w:sz w:val="24"/>
-          <w:szCs w:val="24"/>
-        </w:rPr>
-        <w:t xml:space="preserve">: </w:t>
+        <w:t xml:space="preserve">Enlace Trello: </w:t>
       </w:r>
       <w:hyperlink r:id="rId7" w:history="1">
         <w:r>
@@ -6451,70 +6532,6 @@
           <w:t>https://trello.com/b/cbBQU5CS/tienda-web</w:t>
         </w:r>
       </w:hyperlink>
-    </w:p>
-    <w:p>
-      <w:pPr>
-        <w:rPr>
-          <w:sz w:val="24"/>
-          <w:szCs w:val="24"/>
-        </w:rPr>
-      </w:pPr>
-    </w:p>
-    <w:p>
-      <w:pPr>
-        <w:rPr>
-          <w:sz w:val="24"/>
-          <w:szCs w:val="24"/>
-        </w:rPr>
-      </w:pPr>
-    </w:p>
-    <w:p>
-      <w:pPr>
-        <w:rPr>
-          <w:sz w:val="24"/>
-          <w:szCs w:val="24"/>
-        </w:rPr>
-      </w:pPr>
-    </w:p>
-    <w:p>
-      <w:pPr>
-        <w:rPr>
-          <w:sz w:val="24"/>
-          <w:szCs w:val="24"/>
-        </w:rPr>
-      </w:pPr>
-    </w:p>
-    <w:p>
-      <w:pPr>
-        <w:rPr>
-          <w:sz w:val="24"/>
-          <w:szCs w:val="24"/>
-        </w:rPr>
-      </w:pPr>
-    </w:p>
-    <w:p>
-      <w:pPr>
-        <w:rPr>
-          <w:sz w:val="24"/>
-          <w:szCs w:val="24"/>
-        </w:rPr>
-      </w:pPr>
-    </w:p>
-    <w:p>
-      <w:pPr>
-        <w:rPr>
-          <w:sz w:val="24"/>
-          <w:szCs w:val="24"/>
-        </w:rPr>
-      </w:pPr>
-    </w:p>
-    <w:p>
-      <w:pPr>
-        <w:rPr>
-          <w:sz w:val="24"/>
-          <w:szCs w:val="24"/>
-        </w:rPr>
-      </w:pPr>
     </w:p>
     <w:p>
       <w:pPr>
@@ -6774,7 +6791,6 @@
                 <w:shd w:val="clear" w:color="auto" w:fill="FFFFFF"/>
               </w:rPr>
             </w:pPr>
-            <w:proofErr w:type="spellStart"/>
             <w:r>
               <w:rPr>
                 <w:rStyle w:val="Textoennegrita"/>
@@ -6782,17 +6798,7 @@
                 <w:b w:val="0"/>
                 <w:shd w:val="clear" w:color="auto" w:fill="FFFFFF"/>
               </w:rPr>
-              <w:t>Git</w:t>
-            </w:r>
-            <w:proofErr w:type="spellEnd"/>
-            <w:r>
-              <w:rPr>
-                <w:rStyle w:val="Textoennegrita"/>
-                <w:rFonts w:ascii="Arial" w:hAnsi="Arial" w:cs="Arial"/>
-                <w:b w:val="0"/>
-                <w:shd w:val="clear" w:color="auto" w:fill="FFFFFF"/>
-              </w:rPr>
-              <w:t xml:space="preserve"> </w:t>
+              <w:t xml:space="preserve">Git </w:t>
             </w:r>
             <w:proofErr w:type="spellStart"/>
             <w:r>
@@ -6920,7 +6926,6 @@
                 <w:lang w:val="en-US"/>
               </w:rPr>
             </w:pPr>
-            <w:proofErr w:type="spellStart"/>
             <w:r>
               <w:rPr>
                 <w:rStyle w:val="Textoennegrita"/>
@@ -6929,18 +6934,7 @@
                 <w:shd w:val="clear" w:color="auto" w:fill="FFFFFF"/>
                 <w:lang w:val="en-US"/>
               </w:rPr>
-              <w:t>Git</w:t>
-            </w:r>
-            <w:proofErr w:type="spellEnd"/>
-            <w:r>
-              <w:rPr>
-                <w:rStyle w:val="Textoennegrita"/>
-                <w:rFonts w:ascii="Arial" w:hAnsi="Arial" w:cs="Arial"/>
-                <w:b w:val="0"/>
-                <w:shd w:val="clear" w:color="auto" w:fill="FFFFFF"/>
-                <w:lang w:val="en-US"/>
-              </w:rPr>
-              <w:t xml:space="preserve"> </w:t>
+              <w:t xml:space="preserve">Git </w:t>
             </w:r>
             <w:proofErr w:type="gramStart"/>
             <w:r>
@@ -6967,7 +6961,6 @@
                 <w:lang w:val="en-US"/>
               </w:rPr>
             </w:pPr>
-            <w:proofErr w:type="spellStart"/>
             <w:r>
               <w:rPr>
                 <w:rStyle w:val="Textoennegrita"/>
@@ -6976,18 +6969,7 @@
                 <w:shd w:val="clear" w:color="auto" w:fill="FFFFFF"/>
                 <w:lang w:val="en-US"/>
               </w:rPr>
-              <w:t>Git</w:t>
-            </w:r>
-            <w:proofErr w:type="spellEnd"/>
-            <w:r>
-              <w:rPr>
-                <w:rStyle w:val="Textoennegrita"/>
-                <w:rFonts w:ascii="Arial" w:hAnsi="Arial" w:cs="Arial"/>
-                <w:b w:val="0"/>
-                <w:shd w:val="clear" w:color="auto" w:fill="FFFFFF"/>
-                <w:lang w:val="en-US"/>
-              </w:rPr>
-              <w:t xml:space="preserve"> commit –m</w:t>
+              <w:t>Git commit –m</w:t>
             </w:r>
           </w:p>
           <w:p>
@@ -7000,39 +6982,19 @@
                 <w:rFonts w:ascii="Arial" w:hAnsi="Arial" w:cs="Arial"/>
                 <w:b w:val="0"/>
                 <w:shd w:val="clear" w:color="auto" w:fill="FFFFFF"/>
+                <w:lang w:val="en-US"/>
               </w:rPr>
             </w:pPr>
-            <w:proofErr w:type="spellStart"/>
             <w:r>
               <w:rPr>
                 <w:rStyle w:val="Textoennegrita"/>
                 <w:rFonts w:ascii="Arial" w:hAnsi="Arial" w:cs="Arial"/>
                 <w:b w:val="0"/>
                 <w:shd w:val="clear" w:color="auto" w:fill="FFFFFF"/>
+                <w:lang w:val="en-US"/>
               </w:rPr>
-              <w:t>Git</w:t>
+              <w:t>Git Push</w:t>
             </w:r>
-            <w:proofErr w:type="spellEnd"/>
-            <w:r>
-              <w:rPr>
-                <w:rStyle w:val="Textoennegrita"/>
-                <w:rFonts w:ascii="Arial" w:hAnsi="Arial" w:cs="Arial"/>
-                <w:b w:val="0"/>
-                <w:shd w:val="clear" w:color="auto" w:fill="FFFFFF"/>
-              </w:rPr>
-              <w:t xml:space="preserve"> </w:t>
-            </w:r>
-            <w:proofErr w:type="spellStart"/>
-            <w:r>
-              <w:rPr>
-                <w:rStyle w:val="Textoennegrita"/>
-                <w:rFonts w:ascii="Arial" w:hAnsi="Arial" w:cs="Arial"/>
-                <w:b w:val="0"/>
-                <w:shd w:val="clear" w:color="auto" w:fill="FFFFFF"/>
-              </w:rPr>
-              <w:t>Push</w:t>
-            </w:r>
-            <w:proofErr w:type="spellEnd"/>
           </w:p>
         </w:tc>
         <w:tc>
@@ -7120,7 +7082,6 @@
                 <w:shd w:val="clear" w:color="auto" w:fill="FFFFFF"/>
               </w:rPr>
             </w:pPr>
-            <w:proofErr w:type="spellStart"/>
             <w:r>
               <w:rPr>
                 <w:rStyle w:val="Textoennegrita"/>
@@ -7129,17 +7090,7 @@
                 <w:shd w:val="clear" w:color="auto" w:fill="FFFFFF"/>
               </w:rPr>
               <w:lastRenderedPageBreak/>
-              <w:t>Git</w:t>
-            </w:r>
-            <w:proofErr w:type="spellEnd"/>
-            <w:r>
-              <w:rPr>
-                <w:rStyle w:val="Textoennegrita"/>
-                <w:rFonts w:ascii="Arial" w:hAnsi="Arial" w:cs="Arial"/>
-                <w:b w:val="0"/>
-                <w:shd w:val="clear" w:color="auto" w:fill="FFFFFF"/>
-              </w:rPr>
-              <w:t xml:space="preserve"> Status</w:t>
+              <w:t>Git Status</w:t>
             </w:r>
           </w:p>
         </w:tc>
@@ -7715,7 +7666,6 @@
           <w:szCs w:val="24"/>
         </w:rPr>
       </w:pPr>
-      <w:proofErr w:type="spellStart"/>
       <w:r>
         <w:rPr>
           <w:b/>
@@ -7723,16 +7673,7 @@
           <w:szCs w:val="24"/>
         </w:rPr>
         <w:lastRenderedPageBreak/>
-        <w:t>Dahiana</w:t>
-      </w:r>
-      <w:proofErr w:type="spellEnd"/>
-      <w:r>
-        <w:rPr>
-          <w:b/>
-          <w:sz w:val="24"/>
-          <w:szCs w:val="24"/>
-        </w:rPr>
-        <w:t xml:space="preserve"> </w:t>
+        <w:t xml:space="preserve">Dahiana </w:t>
       </w:r>
       <w:proofErr w:type="spellStart"/>
       <w:r>
@@ -8097,7 +8038,6 @@
                 <w:shd w:val="clear" w:color="auto" w:fill="FFFFFF"/>
               </w:rPr>
             </w:pPr>
-            <w:proofErr w:type="spellStart"/>
             <w:r>
               <w:rPr>
                 <w:rStyle w:val="Textoennegrita"/>
@@ -8105,17 +8045,7 @@
                 <w:b w:val="0"/>
                 <w:shd w:val="clear" w:color="auto" w:fill="FFFFFF"/>
               </w:rPr>
-              <w:t>Git</w:t>
-            </w:r>
-            <w:proofErr w:type="spellEnd"/>
-            <w:r>
-              <w:rPr>
-                <w:rStyle w:val="Textoennegrita"/>
-                <w:rFonts w:ascii="Arial" w:hAnsi="Arial" w:cs="Arial"/>
-                <w:b w:val="0"/>
-                <w:shd w:val="clear" w:color="auto" w:fill="FFFFFF"/>
-              </w:rPr>
-              <w:t xml:space="preserve"> </w:t>
+              <w:t xml:space="preserve">Git </w:t>
             </w:r>
             <w:proofErr w:type="spellStart"/>
             <w:r>
@@ -8262,7 +8192,6 @@
                 <w:lang w:val="en-US"/>
               </w:rPr>
             </w:pPr>
-            <w:proofErr w:type="spellStart"/>
             <w:r>
               <w:rPr>
                 <w:rStyle w:val="Textoennegrita"/>
@@ -8271,18 +8200,7 @@
                 <w:shd w:val="clear" w:color="auto" w:fill="FFFFFF"/>
                 <w:lang w:val="en-US"/>
               </w:rPr>
-              <w:t>Git</w:t>
-            </w:r>
-            <w:proofErr w:type="spellEnd"/>
-            <w:r>
-              <w:rPr>
-                <w:rStyle w:val="Textoennegrita"/>
-                <w:rFonts w:ascii="Arial" w:hAnsi="Arial" w:cs="Arial"/>
-                <w:b w:val="0"/>
-                <w:shd w:val="clear" w:color="auto" w:fill="FFFFFF"/>
-                <w:lang w:val="en-US"/>
-              </w:rPr>
-              <w:t xml:space="preserve"> </w:t>
+              <w:t xml:space="preserve">Git </w:t>
             </w:r>
             <w:proofErr w:type="gramStart"/>
             <w:r>
@@ -8310,7 +8228,6 @@
                 <w:lang w:val="en-US"/>
               </w:rPr>
             </w:pPr>
-            <w:proofErr w:type="spellStart"/>
             <w:r>
               <w:rPr>
                 <w:rStyle w:val="Textoennegrita"/>
@@ -8319,18 +8236,7 @@
                 <w:shd w:val="clear" w:color="auto" w:fill="FFFFFF"/>
                 <w:lang w:val="en-US"/>
               </w:rPr>
-              <w:t>Git</w:t>
-            </w:r>
-            <w:proofErr w:type="spellEnd"/>
-            <w:r>
-              <w:rPr>
-                <w:rStyle w:val="Textoennegrita"/>
-                <w:rFonts w:ascii="Arial" w:hAnsi="Arial" w:cs="Arial"/>
-                <w:b w:val="0"/>
-                <w:shd w:val="clear" w:color="auto" w:fill="FFFFFF"/>
-                <w:lang w:val="en-US"/>
-              </w:rPr>
-              <w:t xml:space="preserve"> commit –m “message”</w:t>
+              <w:t>Git commit –m “message”</w:t>
             </w:r>
           </w:p>
           <w:p>
@@ -8345,7 +8251,6 @@
                 <w:shd w:val="clear" w:color="auto" w:fill="FFFFFF"/>
               </w:rPr>
             </w:pPr>
-            <w:proofErr w:type="spellStart"/>
             <w:r>
               <w:rPr>
                 <w:rStyle w:val="Textoennegrita"/>
@@ -8353,17 +8258,7 @@
                 <w:b w:val="0"/>
                 <w:shd w:val="clear" w:color="auto" w:fill="FFFFFF"/>
               </w:rPr>
-              <w:t>Git</w:t>
-            </w:r>
-            <w:proofErr w:type="spellEnd"/>
-            <w:r>
-              <w:rPr>
-                <w:rStyle w:val="Textoennegrita"/>
-                <w:rFonts w:ascii="Arial" w:hAnsi="Arial" w:cs="Arial"/>
-                <w:b w:val="0"/>
-                <w:shd w:val="clear" w:color="auto" w:fill="FFFFFF"/>
-              </w:rPr>
-              <w:t xml:space="preserve"> </w:t>
+              <w:t xml:space="preserve">Git </w:t>
             </w:r>
             <w:proofErr w:type="spellStart"/>
             <w:r>
@@ -8519,7 +8414,6 @@
                 <w:shd w:val="clear" w:color="auto" w:fill="FFFFFF"/>
               </w:rPr>
             </w:pPr>
-            <w:proofErr w:type="spellStart"/>
             <w:r>
               <w:rPr>
                 <w:rStyle w:val="Textoennegrita"/>
@@ -8527,17 +8421,7 @@
                 <w:b w:val="0"/>
                 <w:shd w:val="clear" w:color="auto" w:fill="FFFFFF"/>
               </w:rPr>
-              <w:t>Git</w:t>
-            </w:r>
-            <w:proofErr w:type="spellEnd"/>
-            <w:r>
-              <w:rPr>
-                <w:rStyle w:val="Textoennegrita"/>
-                <w:rFonts w:ascii="Arial" w:hAnsi="Arial" w:cs="Arial"/>
-                <w:b w:val="0"/>
-                <w:shd w:val="clear" w:color="auto" w:fill="FFFFFF"/>
-              </w:rPr>
-              <w:t xml:space="preserve"> Status</w:t>
+              <w:t>Git Status</w:t>
             </w:r>
           </w:p>
         </w:tc>
@@ -8741,8 +8625,761 @@
           <w:szCs w:val="24"/>
         </w:rPr>
       </w:pPr>
-      <w:bookmarkStart w:id="0" w:name="_GoBack"/>
-      <w:bookmarkEnd w:id="0"/>
+    </w:p>
+    <w:p>
+      <w:pPr>
+        <w:rPr>
+          <w:sz w:val="24"/>
+          <w:szCs w:val="24"/>
+        </w:rPr>
+      </w:pPr>
+    </w:p>
+    <w:p>
+      <w:pPr>
+        <w:rPr>
+          <w:sz w:val="24"/>
+          <w:szCs w:val="24"/>
+        </w:rPr>
+      </w:pPr>
+    </w:p>
+    <w:p>
+      <w:pPr>
+        <w:rPr>
+          <w:sz w:val="24"/>
+          <w:szCs w:val="24"/>
+        </w:rPr>
+      </w:pPr>
+    </w:p>
+    <w:p>
+      <w:pPr>
+        <w:rPr>
+          <w:sz w:val="24"/>
+          <w:szCs w:val="24"/>
+        </w:rPr>
+      </w:pPr>
+    </w:p>
+    <w:p>
+      <w:pPr>
+        <w:rPr>
+          <w:sz w:val="24"/>
+          <w:szCs w:val="24"/>
+        </w:rPr>
+      </w:pPr>
+    </w:p>
+    <w:p>
+      <w:pPr>
+        <w:rPr>
+          <w:sz w:val="24"/>
+          <w:szCs w:val="24"/>
+        </w:rPr>
+      </w:pPr>
+    </w:p>
+    <w:p>
+      <w:pPr>
+        <w:rPr>
+          <w:sz w:val="24"/>
+          <w:szCs w:val="24"/>
+        </w:rPr>
+      </w:pPr>
+    </w:p>
+    <w:p>
+      <w:pPr>
+        <w:rPr>
+          <w:sz w:val="24"/>
+          <w:szCs w:val="24"/>
+        </w:rPr>
+      </w:pPr>
+    </w:p>
+    <w:p>
+      <w:pPr>
+        <w:rPr>
+          <w:sz w:val="24"/>
+          <w:szCs w:val="24"/>
+        </w:rPr>
+      </w:pPr>
+    </w:p>
+    <w:p>
+      <w:pPr>
+        <w:rPr>
+          <w:sz w:val="24"/>
+          <w:szCs w:val="24"/>
+        </w:rPr>
+      </w:pPr>
+    </w:p>
+    <w:p>
+      <w:pPr>
+        <w:rPr>
+          <w:sz w:val="24"/>
+          <w:szCs w:val="24"/>
+        </w:rPr>
+      </w:pPr>
+    </w:p>
+    <w:p>
+      <w:pPr>
+        <w:rPr>
+          <w:sz w:val="24"/>
+          <w:szCs w:val="24"/>
+        </w:rPr>
+      </w:pPr>
+    </w:p>
+    <w:p>
+      <w:pPr>
+        <w:rPr>
+          <w:sz w:val="24"/>
+          <w:szCs w:val="24"/>
+        </w:rPr>
+      </w:pPr>
+    </w:p>
+    <w:p>
+      <w:pPr>
+        <w:rPr>
+          <w:sz w:val="24"/>
+          <w:szCs w:val="24"/>
+        </w:rPr>
+      </w:pPr>
+    </w:p>
+    <w:p>
+      <w:pPr>
+        <w:rPr>
+          <w:sz w:val="24"/>
+          <w:szCs w:val="24"/>
+        </w:rPr>
+      </w:pPr>
+    </w:p>
+    <w:p>
+      <w:pPr>
+        <w:rPr>
+          <w:sz w:val="24"/>
+          <w:szCs w:val="24"/>
+        </w:rPr>
+      </w:pPr>
+    </w:p>
+    <w:p>
+      <w:pPr>
+        <w:rPr>
+          <w:sz w:val="24"/>
+          <w:szCs w:val="24"/>
+        </w:rPr>
+      </w:pPr>
+    </w:p>
+    <w:p>
+      <w:pPr>
+        <w:rPr>
+          <w:sz w:val="24"/>
+          <w:szCs w:val="24"/>
+        </w:rPr>
+      </w:pPr>
+    </w:p>
+    <w:p>
+      <w:pPr>
+        <w:rPr>
+          <w:sz w:val="24"/>
+          <w:szCs w:val="24"/>
+        </w:rPr>
+      </w:pPr>
+    </w:p>
+    <w:p>
+      <w:pPr>
+        <w:pStyle w:val="Prrafodelista"/>
+        <w:numPr>
+          <w:ilvl w:val="0"/>
+          <w:numId w:val="7"/>
+        </w:numPr>
+        <w:jc w:val="both"/>
+        <w:rPr>
+          <w:b/>
+          <w:bCs/>
+          <w:sz w:val="24"/>
+          <w:szCs w:val="24"/>
+          <w:lang w:val="en-US"/>
+        </w:rPr>
+      </w:pPr>
+      <w:proofErr w:type="spellStart"/>
+      <w:r>
+        <w:rPr>
+          <w:b/>
+          <w:bCs/>
+          <w:sz w:val="24"/>
+          <w:szCs w:val="24"/>
+          <w:lang w:val="en-US"/>
+        </w:rPr>
+        <w:lastRenderedPageBreak/>
+        <w:t>JCarlo</w:t>
+      </w:r>
+      <w:proofErr w:type="spellEnd"/>
+      <w:r>
+        <w:rPr>
+          <w:b/>
+          <w:bCs/>
+          <w:sz w:val="24"/>
+          <w:szCs w:val="24"/>
+          <w:lang w:val="en-US"/>
+        </w:rPr>
+        <w:t xml:space="preserve"> </w:t>
+      </w:r>
+      <w:proofErr w:type="spellStart"/>
+      <w:r>
+        <w:rPr>
+          <w:b/>
+          <w:bCs/>
+          <w:sz w:val="24"/>
+          <w:szCs w:val="24"/>
+          <w:lang w:val="en-US"/>
+        </w:rPr>
+        <w:t>Giraldo</w:t>
+      </w:r>
+      <w:proofErr w:type="spellEnd"/>
+      <w:r>
+        <w:rPr>
+          <w:b/>
+          <w:bCs/>
+          <w:sz w:val="24"/>
+          <w:szCs w:val="24"/>
+          <w:lang w:val="en-US"/>
+        </w:rPr>
+        <w:t xml:space="preserve"> Osorio.</w:t>
+      </w:r>
+    </w:p>
+    <w:p>
+      <w:pPr>
+        <w:jc w:val="both"/>
+        <w:rPr>
+          <w:sz w:val="24"/>
+          <w:szCs w:val="24"/>
+          <w:lang w:val="en-US"/>
+        </w:rPr>
+      </w:pPr>
+    </w:p>
+    <w:tbl>
+      <w:tblPr>
+        <w:tblStyle w:val="Tablaconcuadrcula"/>
+        <w:tblpPr w:leftFromText="141" w:rightFromText="141" w:vertAnchor="text" w:horzAnchor="margin" w:tblpXSpec="center" w:tblpY="414"/>
+        <w:tblW w:w="9351" w:type="dxa"/>
+        <w:tblLook w:val="04A0" w:firstRow="1" w:lastRow="0" w:firstColumn="1" w:lastColumn="0" w:noHBand="0" w:noVBand="1"/>
+      </w:tblPr>
+      <w:tblGrid>
+        <w:gridCol w:w="1773"/>
+        <w:gridCol w:w="7578"/>
+      </w:tblGrid>
+      <w:tr>
+        <w:trPr>
+          <w:trHeight w:val="274"/>
+        </w:trPr>
+        <w:tc>
+          <w:tcPr>
+            <w:tcW w:w="1815" w:type="dxa"/>
+          </w:tcPr>
+          <w:p>
+            <w:pPr>
+              <w:pStyle w:val="NormalWeb"/>
+              <w:spacing w:before="0" w:beforeAutospacing="0"/>
+              <w:jc w:val="center"/>
+              <w:rPr>
+                <w:rStyle w:val="Textoennegrita"/>
+                <w:rFonts w:ascii="Arial" w:hAnsi="Arial" w:cs="Arial"/>
+                <w:shd w:val="clear" w:color="auto" w:fill="FFFFFF"/>
+              </w:rPr>
+            </w:pPr>
+            <w:proofErr w:type="spellStart"/>
+            <w:r>
+              <w:rPr>
+                <w:rStyle w:val="Textoennegrita"/>
+                <w:rFonts w:ascii="Arial" w:hAnsi="Arial" w:cs="Arial"/>
+                <w:shd w:val="clear" w:color="auto" w:fill="FFFFFF"/>
+              </w:rPr>
+              <w:t>Commands</w:t>
+            </w:r>
+            <w:proofErr w:type="spellEnd"/>
+            <w:r>
+              <w:rPr>
+                <w:rStyle w:val="Textoennegrita"/>
+                <w:rFonts w:ascii="Arial" w:hAnsi="Arial" w:cs="Arial"/>
+                <w:shd w:val="clear" w:color="auto" w:fill="FFFFFF"/>
+              </w:rPr>
+              <w:t xml:space="preserve"> </w:t>
+            </w:r>
+            <w:r>
+              <w:rPr>
+                <w:rStyle w:val="Textoennegrita"/>
+                <w:rFonts w:ascii="Arial" w:hAnsi="Arial" w:cs="Arial"/>
+                <w:shd w:val="clear" w:color="auto" w:fill="FFFFFF"/>
+              </w:rPr>
+              <w:t xml:space="preserve"> </w:t>
+            </w:r>
+          </w:p>
+        </w:tc>
+        <w:tc>
+          <w:tcPr>
+            <w:tcW w:w="7536" w:type="dxa"/>
+          </w:tcPr>
+          <w:p>
+            <w:pPr>
+              <w:pStyle w:val="NormalWeb"/>
+              <w:spacing w:before="0" w:beforeAutospacing="0"/>
+              <w:jc w:val="center"/>
+              <w:rPr>
+                <w:rStyle w:val="Textoennegrita"/>
+                <w:rFonts w:ascii="Arial" w:hAnsi="Arial" w:cs="Arial"/>
+                <w:shd w:val="clear" w:color="auto" w:fill="FFFFFF"/>
+              </w:rPr>
+            </w:pPr>
+            <w:proofErr w:type="spellStart"/>
+            <w:r>
+              <w:rPr>
+                <w:rStyle w:val="Textoennegrita"/>
+                <w:rFonts w:ascii="Arial" w:hAnsi="Arial" w:cs="Arial"/>
+                <w:shd w:val="clear" w:color="auto" w:fill="FFFFFF"/>
+              </w:rPr>
+              <w:t>Evidence</w:t>
+            </w:r>
+            <w:proofErr w:type="spellEnd"/>
+          </w:p>
+        </w:tc>
+      </w:tr>
+      <w:tr>
+        <w:trPr>
+          <w:trHeight w:val="1298"/>
+        </w:trPr>
+        <w:tc>
+          <w:tcPr>
+            <w:tcW w:w="1815" w:type="dxa"/>
+          </w:tcPr>
+          <w:p>
+            <w:pPr>
+              <w:pStyle w:val="NormalWeb"/>
+              <w:spacing w:before="0" w:beforeAutospacing="0"/>
+              <w:jc w:val="center"/>
+              <w:rPr>
+                <w:rStyle w:val="Textoennegrita"/>
+                <w:rFonts w:ascii="Arial" w:hAnsi="Arial" w:cs="Arial"/>
+                <w:b w:val="0"/>
+                <w:shd w:val="clear" w:color="auto" w:fill="FFFFFF"/>
+              </w:rPr>
+            </w:pPr>
+          </w:p>
+          <w:p>
+            <w:pPr>
+              <w:pStyle w:val="NormalWeb"/>
+              <w:spacing w:before="0" w:beforeAutospacing="0"/>
+              <w:jc w:val="center"/>
+              <w:rPr>
+                <w:rStyle w:val="Textoennegrita"/>
+                <w:rFonts w:ascii="Arial" w:hAnsi="Arial" w:cs="Arial"/>
+                <w:b w:val="0"/>
+                <w:shd w:val="clear" w:color="auto" w:fill="FFFFFF"/>
+              </w:rPr>
+            </w:pPr>
+          </w:p>
+          <w:p>
+            <w:pPr>
+              <w:pStyle w:val="NormalWeb"/>
+              <w:spacing w:before="0" w:beforeAutospacing="0"/>
+              <w:jc w:val="center"/>
+              <w:rPr>
+                <w:rStyle w:val="Textoennegrita"/>
+                <w:rFonts w:ascii="Arial" w:hAnsi="Arial" w:cs="Arial"/>
+                <w:b w:val="0"/>
+                <w:shd w:val="clear" w:color="auto" w:fill="FFFFFF"/>
+              </w:rPr>
+            </w:pPr>
+          </w:p>
+          <w:p>
+            <w:pPr>
+              <w:pStyle w:val="NormalWeb"/>
+              <w:spacing w:before="0" w:beforeAutospacing="0"/>
+              <w:jc w:val="center"/>
+              <w:rPr>
+                <w:rStyle w:val="Textoennegrita"/>
+                <w:rFonts w:ascii="Arial" w:hAnsi="Arial" w:cs="Arial"/>
+                <w:b w:val="0"/>
+                <w:shd w:val="clear" w:color="auto" w:fill="FFFFFF"/>
+              </w:rPr>
+            </w:pPr>
+            <w:r>
+              <w:rPr>
+                <w:rStyle w:val="Textoennegrita"/>
+                <w:rFonts w:ascii="Arial" w:hAnsi="Arial" w:cs="Arial"/>
+                <w:b w:val="0"/>
+                <w:shd w:val="clear" w:color="auto" w:fill="FFFFFF"/>
+              </w:rPr>
+              <w:t xml:space="preserve">Git </w:t>
+            </w:r>
+            <w:r>
+              <w:rPr>
+                <w:rStyle w:val="Textoennegrita"/>
+                <w:rFonts w:ascii="Arial" w:hAnsi="Arial" w:cs="Arial"/>
+                <w:b w:val="0"/>
+                <w:shd w:val="clear" w:color="auto" w:fill="FFFFFF"/>
+              </w:rPr>
+              <w:t>clone</w:t>
+            </w:r>
+          </w:p>
+        </w:tc>
+        <w:tc>
+          <w:tcPr>
+            <w:tcW w:w="7536" w:type="dxa"/>
+          </w:tcPr>
+          <w:p>
+            <w:pPr>
+              <w:pStyle w:val="NormalWeb"/>
+              <w:spacing w:before="0" w:beforeAutospacing="0"/>
+              <w:rPr>
+                <w:rStyle w:val="Textoennegrita"/>
+                <w:rFonts w:ascii="Arial" w:hAnsi="Arial" w:cs="Arial"/>
+                <w:b w:val="0"/>
+                <w:shd w:val="clear" w:color="auto" w:fill="FFFFFF"/>
+              </w:rPr>
+            </w:pPr>
+            <w:r>
+              <w:rPr>
+                <w:rFonts w:ascii="Arial" w:hAnsi="Arial" w:cs="Arial"/>
+                <w:bCs/>
+                <w:noProof/>
+                <w:shd w:val="clear" w:color="auto" w:fill="FFFFFF"/>
+              </w:rPr>
+              <w:drawing>
+                <wp:inline distT="0" distB="0" distL="0" distR="0" wp14:anchorId="2103C06E" wp14:editId="27F9FE93">
+                  <wp:extent cx="4675367" cy="2098675"/>
+                  <wp:effectExtent l="0" t="0" r="0" b="0"/>
+                  <wp:docPr id="45" name="Imagen 45"/>
+                  <wp:cNvGraphicFramePr>
+                    <a:graphicFrameLocks xmlns:a="http://schemas.openxmlformats.org/drawingml/2006/main" noChangeAspect="1"/>
+                  </wp:cNvGraphicFramePr>
+                  <a:graphic xmlns:a="http://schemas.openxmlformats.org/drawingml/2006/main">
+                    <a:graphicData uri="http://schemas.openxmlformats.org/drawingml/2006/picture">
+                      <pic:pic xmlns:pic="http://schemas.openxmlformats.org/drawingml/2006/picture">
+                        <pic:nvPicPr>
+                          <pic:cNvPr id="45" name="Imagen 45"/>
+                          <pic:cNvPicPr/>
+                        </pic:nvPicPr>
+                        <pic:blipFill>
+                          <a:blip r:embed="rId18">
+                            <a:extLst>
+                              <a:ext uri="{28A0092B-C50C-407E-A947-70E740481C1C}">
+                                <a14:useLocalDpi xmlns:a14="http://schemas.microsoft.com/office/drawing/2010/main" val="0"/>
+                              </a:ext>
+                            </a:extLst>
+                          </a:blip>
+                          <a:stretch>
+                            <a:fillRect/>
+                          </a:stretch>
+                        </pic:blipFill>
+                        <pic:spPr>
+                          <a:xfrm>
+                            <a:off x="0" y="0"/>
+                            <a:ext cx="4704282" cy="2111654"/>
+                          </a:xfrm>
+                          <a:prstGeom prst="rect">
+                            <a:avLst/>
+                          </a:prstGeom>
+                        </pic:spPr>
+                      </pic:pic>
+                    </a:graphicData>
+                  </a:graphic>
+                </wp:inline>
+              </w:drawing>
+            </w:r>
+          </w:p>
+        </w:tc>
+      </w:tr>
+      <w:tr>
+        <w:trPr>
+          <w:trHeight w:val="1298"/>
+        </w:trPr>
+        <w:tc>
+          <w:tcPr>
+            <w:tcW w:w="1815" w:type="dxa"/>
+          </w:tcPr>
+          <w:p>
+            <w:pPr>
+              <w:pStyle w:val="NormalWeb"/>
+              <w:spacing w:before="0" w:beforeAutospacing="0"/>
+              <w:rPr>
+                <w:rStyle w:val="Textoennegrita"/>
+                <w:rFonts w:ascii="Arial" w:hAnsi="Arial" w:cs="Arial"/>
+                <w:b w:val="0"/>
+                <w:shd w:val="clear" w:color="auto" w:fill="FFFFFF"/>
+                <w:lang w:val="en-US"/>
+              </w:rPr>
+            </w:pPr>
+          </w:p>
+          <w:p>
+            <w:pPr>
+              <w:pStyle w:val="NormalWeb"/>
+              <w:spacing w:before="0" w:beforeAutospacing="0"/>
+              <w:rPr>
+                <w:rStyle w:val="Textoennegrita"/>
+                <w:rFonts w:ascii="Arial" w:hAnsi="Arial" w:cs="Arial"/>
+                <w:b w:val="0"/>
+                <w:shd w:val="clear" w:color="auto" w:fill="FFFFFF"/>
+                <w:lang w:val="en-US"/>
+              </w:rPr>
+            </w:pPr>
+          </w:p>
+          <w:p>
+            <w:pPr>
+              <w:pStyle w:val="NormalWeb"/>
+              <w:spacing w:before="0" w:beforeAutospacing="0"/>
+              <w:jc w:val="center"/>
+              <w:rPr>
+                <w:rStyle w:val="Textoennegrita"/>
+                <w:rFonts w:ascii="Arial" w:hAnsi="Arial" w:cs="Arial"/>
+                <w:b w:val="0"/>
+                <w:shd w:val="clear" w:color="auto" w:fill="FFFFFF"/>
+                <w:lang w:val="en-US"/>
+              </w:rPr>
+            </w:pPr>
+            <w:r>
+              <w:rPr>
+                <w:rStyle w:val="Textoennegrita"/>
+                <w:rFonts w:ascii="Arial" w:hAnsi="Arial" w:cs="Arial"/>
+                <w:b w:val="0"/>
+                <w:shd w:val="clear" w:color="auto" w:fill="FFFFFF"/>
+                <w:lang w:val="en-US"/>
+              </w:rPr>
+              <w:t xml:space="preserve">Git </w:t>
+            </w:r>
+            <w:proofErr w:type="gramStart"/>
+            <w:r>
+              <w:rPr>
+                <w:rStyle w:val="Textoennegrita"/>
+                <w:rFonts w:ascii="Arial" w:hAnsi="Arial" w:cs="Arial"/>
+                <w:b w:val="0"/>
+                <w:shd w:val="clear" w:color="auto" w:fill="FFFFFF"/>
+                <w:lang w:val="en-US"/>
+              </w:rPr>
+              <w:t>add .</w:t>
+            </w:r>
+            <w:proofErr w:type="gramEnd"/>
+          </w:p>
+          <w:p>
+            <w:pPr>
+              <w:pStyle w:val="NormalWeb"/>
+              <w:spacing w:before="0" w:beforeAutospacing="0"/>
+              <w:rPr>
+                <w:rStyle w:val="Textoennegrita"/>
+                <w:rFonts w:ascii="Arial" w:hAnsi="Arial" w:cs="Arial"/>
+                <w:b w:val="0"/>
+                <w:shd w:val="clear" w:color="auto" w:fill="FFFFFF"/>
+                <w:lang w:val="en-US"/>
+              </w:rPr>
+            </w:pPr>
+            <w:r>
+              <w:rPr>
+                <w:rStyle w:val="Textoennegrita"/>
+                <w:rFonts w:ascii="Arial" w:hAnsi="Arial" w:cs="Arial"/>
+                <w:b w:val="0"/>
+                <w:shd w:val="clear" w:color="auto" w:fill="FFFFFF"/>
+                <w:lang w:val="en-US"/>
+              </w:rPr>
+              <w:t>Git commit –m</w:t>
+            </w:r>
+          </w:p>
+          <w:p>
+            <w:pPr>
+              <w:pStyle w:val="NormalWeb"/>
+              <w:spacing w:before="0" w:beforeAutospacing="0"/>
+              <w:jc w:val="center"/>
+              <w:rPr>
+                <w:rStyle w:val="Textoennegrita"/>
+                <w:rFonts w:ascii="Arial" w:hAnsi="Arial" w:cs="Arial"/>
+                <w:b w:val="0"/>
+                <w:shd w:val="clear" w:color="auto" w:fill="FFFFFF"/>
+                <w:lang w:val="en-US"/>
+              </w:rPr>
+            </w:pPr>
+            <w:r>
+              <w:rPr>
+                <w:rStyle w:val="Textoennegrita"/>
+                <w:rFonts w:ascii="Arial" w:hAnsi="Arial" w:cs="Arial"/>
+                <w:b w:val="0"/>
+                <w:shd w:val="clear" w:color="auto" w:fill="FFFFFF"/>
+                <w:lang w:val="en-US"/>
+              </w:rPr>
+              <w:t>Git Push</w:t>
+            </w:r>
+          </w:p>
+        </w:tc>
+        <w:tc>
+          <w:tcPr>
+            <w:tcW w:w="7536" w:type="dxa"/>
+          </w:tcPr>
+          <w:p>
+            <w:pPr>
+              <w:pStyle w:val="NormalWeb"/>
+              <w:spacing w:before="0" w:beforeAutospacing="0"/>
+              <w:rPr>
+                <w:rStyle w:val="Textoennegrita"/>
+                <w:rFonts w:ascii="Arial" w:hAnsi="Arial" w:cs="Arial"/>
+                <w:b w:val="0"/>
+                <w:shd w:val="clear" w:color="auto" w:fill="FFFFFF"/>
+              </w:rPr>
+            </w:pPr>
+            <w:r>
+              <w:rPr>
+                <w:noProof/>
+                <w:lang w:val="en-US" w:eastAsia="en-US"/>
+              </w:rPr>
+              <w:drawing>
+                <wp:inline distT="0" distB="0" distL="0" distR="0" wp14:anchorId="3CA8133C" wp14:editId="16F6C9BA">
+                  <wp:extent cx="4629150" cy="2790190"/>
+                  <wp:effectExtent l="0" t="0" r="0" b="0"/>
+                  <wp:docPr id="43" name="Imagen 43"/>
+                  <wp:cNvGraphicFramePr>
+                    <a:graphicFrameLocks xmlns:a="http://schemas.openxmlformats.org/drawingml/2006/main" noChangeAspect="1"/>
+                  </wp:cNvGraphicFramePr>
+                  <a:graphic xmlns:a="http://schemas.openxmlformats.org/drawingml/2006/main">
+                    <a:graphicData uri="http://schemas.openxmlformats.org/drawingml/2006/picture">
+                      <pic:pic xmlns:pic="http://schemas.openxmlformats.org/drawingml/2006/picture">
+                        <pic:nvPicPr>
+                          <pic:cNvPr id="1" name=""/>
+                          <pic:cNvPicPr/>
+                        </pic:nvPicPr>
+                        <pic:blipFill rotWithShape="1">
+                          <a:blip r:embed="rId9"/>
+                          <a:srcRect l="27851" t="24068" r="29177" b="21651"/>
+                          <a:stretch/>
+                        </pic:blipFill>
+                        <pic:spPr bwMode="auto">
+                          <a:xfrm>
+                            <a:off x="0" y="0"/>
+                            <a:ext cx="4652743" cy="2804411"/>
+                          </a:xfrm>
+                          <a:prstGeom prst="rect">
+                            <a:avLst/>
+                          </a:prstGeom>
+                          <a:ln>
+                            <a:noFill/>
+                          </a:ln>
+                          <a:extLst>
+                            <a:ext uri="{53640926-AAD7-44D8-BBD7-CCE9431645EC}">
+                              <a14:shadowObscured xmlns:a14="http://schemas.microsoft.com/office/drawing/2010/main"/>
+                            </a:ext>
+                          </a:extLst>
+                        </pic:spPr>
+                      </pic:pic>
+                    </a:graphicData>
+                  </a:graphic>
+                </wp:inline>
+              </w:drawing>
+            </w:r>
+          </w:p>
+        </w:tc>
+      </w:tr>
+      <w:tr>
+        <w:trPr>
+          <w:trHeight w:val="1298"/>
+        </w:trPr>
+        <w:tc>
+          <w:tcPr>
+            <w:tcW w:w="1815" w:type="dxa"/>
+          </w:tcPr>
+          <w:p>
+            <w:pPr>
+              <w:pStyle w:val="NormalWeb"/>
+              <w:spacing w:before="0" w:beforeAutospacing="0"/>
+              <w:rPr>
+                <w:rStyle w:val="Textoennegrita"/>
+                <w:rFonts w:ascii="Arial" w:hAnsi="Arial" w:cs="Arial"/>
+                <w:b w:val="0"/>
+                <w:shd w:val="clear" w:color="auto" w:fill="FFFFFF"/>
+              </w:rPr>
+            </w:pPr>
+            <w:r>
+              <w:rPr>
+                <w:rStyle w:val="Textoennegrita"/>
+                <w:rFonts w:ascii="Arial" w:hAnsi="Arial" w:cs="Arial"/>
+                <w:b w:val="0"/>
+                <w:shd w:val="clear" w:color="auto" w:fill="FFFFFF"/>
+              </w:rPr>
+              <w:lastRenderedPageBreak/>
+              <w:t>Git Status</w:t>
+            </w:r>
+          </w:p>
+        </w:tc>
+        <w:tc>
+          <w:tcPr>
+            <w:tcW w:w="7536" w:type="dxa"/>
+          </w:tcPr>
+          <w:p>
+            <w:pPr>
+              <w:pStyle w:val="NormalWeb"/>
+              <w:spacing w:before="0" w:beforeAutospacing="0"/>
+              <w:rPr>
+                <w:rStyle w:val="Textoennegrita"/>
+                <w:rFonts w:ascii="Arial" w:hAnsi="Arial" w:cs="Arial"/>
+                <w:b w:val="0"/>
+                <w:shd w:val="clear" w:color="auto" w:fill="FFFFFF"/>
+              </w:rPr>
+            </w:pPr>
+            <w:r>
+              <w:rPr>
+                <w:noProof/>
+                <w:lang w:val="en-US" w:eastAsia="en-US"/>
+              </w:rPr>
+              <w:drawing>
+                <wp:inline distT="0" distB="0" distL="0" distR="0" wp14:anchorId="14A5B1C0" wp14:editId="33A0C9AC">
+                  <wp:extent cx="4629150" cy="3017396"/>
+                  <wp:effectExtent l="0" t="0" r="0" b="0"/>
+                  <wp:docPr id="44" name="Imagen 44"/>
+                  <wp:cNvGraphicFramePr>
+                    <a:graphicFrameLocks xmlns:a="http://schemas.openxmlformats.org/drawingml/2006/main" noChangeAspect="1"/>
+                  </wp:cNvGraphicFramePr>
+                  <a:graphic xmlns:a="http://schemas.openxmlformats.org/drawingml/2006/main">
+                    <a:graphicData uri="http://schemas.openxmlformats.org/drawingml/2006/picture">
+                      <pic:pic xmlns:pic="http://schemas.openxmlformats.org/drawingml/2006/picture">
+                        <pic:nvPicPr>
+                          <pic:cNvPr id="1" name=""/>
+                          <pic:cNvPicPr/>
+                        </pic:nvPicPr>
+                        <pic:blipFill rotWithShape="1">
+                          <a:blip r:embed="rId10"/>
+                          <a:srcRect l="28383" t="30199" r="29692" b="21190"/>
+                          <a:stretch/>
+                        </pic:blipFill>
+                        <pic:spPr bwMode="auto">
+                          <a:xfrm>
+                            <a:off x="0" y="0"/>
+                            <a:ext cx="4682511" cy="3052178"/>
+                          </a:xfrm>
+                          <a:prstGeom prst="rect">
+                            <a:avLst/>
+                          </a:prstGeom>
+                          <a:ln>
+                            <a:noFill/>
+                          </a:ln>
+                          <a:extLst>
+                            <a:ext uri="{53640926-AAD7-44D8-BBD7-CCE9431645EC}">
+                              <a14:shadowObscured xmlns:a14="http://schemas.microsoft.com/office/drawing/2010/main"/>
+                            </a:ext>
+                          </a:extLst>
+                        </pic:spPr>
+                      </pic:pic>
+                    </a:graphicData>
+                  </a:graphic>
+                </wp:inline>
+              </w:drawing>
+            </w:r>
+          </w:p>
+        </w:tc>
+      </w:tr>
+    </w:tbl>
+    <w:p>
+      <w:pPr>
+        <w:jc w:val="both"/>
+        <w:rPr>
+          <w:sz w:val="24"/>
+          <w:szCs w:val="24"/>
+        </w:rPr>
+      </w:pPr>
+    </w:p>
+    <w:p>
+      <w:pPr>
+        <w:rPr>
+          <w:sz w:val="24"/>
+          <w:szCs w:val="24"/>
+        </w:rPr>
+      </w:pPr>
     </w:p>
     <w:sectPr>
       <w:pgSz w:w="12240" w:h="15840"/>
@@ -8757,7 +9394,7 @@
 </file>
 
 <file path=word/numbering.xml><?xml version="1.0" encoding="utf-8"?>
-<w:numbering xmlns:wpc="http://schemas.microsoft.com/office/word/2010/wordprocessingCanvas" xmlns:cx="http://schemas.microsoft.com/office/drawing/2014/chartex" xmlns:mc="http://schemas.openxmlformats.org/markup-compatibility/2006" xmlns:o="urn:schemas-microsoft-com:office:office" xmlns:r="http://schemas.openxmlformats.org/officeDocument/2006/relationships" xmlns:m="http://schemas.openxmlformats.org/officeDocument/2006/math" xmlns:v="urn:schemas-microsoft-com:vml" xmlns:wp14="http://schemas.microsoft.com/office/word/2010/wordprocessingDrawing" xmlns:wp="http://schemas.openxmlformats.org/drawingml/2006/wordprocessingDrawing" xmlns:w10="urn:schemas-microsoft-com:office:word" xmlns:w="http://schemas.openxmlformats.org/wordprocessingml/2006/main" xmlns:w14="http://schemas.microsoft.com/office/word/2010/wordml" xmlns:w15="http://schemas.microsoft.com/office/word/2012/wordml" xmlns:w16se="http://schemas.microsoft.com/office/word/2015/wordml/symex" xmlns:wpg="http://schemas.microsoft.com/office/word/2010/wordprocessingGroup" xmlns:wpi="http://schemas.microsoft.com/office/word/2010/wordprocessingInk" xmlns:wne="http://schemas.microsoft.com/office/word/2006/wordml" xmlns:wps="http://schemas.microsoft.com/office/word/2010/wordprocessingShape" mc:Ignorable="w14 w15 w16se wp14">
+<w:numbering xmlns:wpc="http://schemas.microsoft.com/office/word/2010/wordprocessingCanvas" xmlns:cx="http://schemas.microsoft.com/office/drawing/2014/chartex" xmlns:cx1="http://schemas.microsoft.com/office/drawing/2015/9/8/chartex" xmlns:cx2="http://schemas.microsoft.com/office/drawing/2015/10/21/chartex" xmlns:cx3="http://schemas.microsoft.com/office/drawing/2016/5/9/chartex" xmlns:cx4="http://schemas.microsoft.com/office/drawing/2016/5/10/chartex" xmlns:cx5="http://schemas.microsoft.com/office/drawing/2016/5/11/chartex" xmlns:cx6="http://schemas.microsoft.com/office/drawing/2016/5/12/chartex" xmlns:cx7="http://schemas.microsoft.com/office/drawing/2016/5/13/chartex" xmlns:cx8="http://schemas.microsoft.com/office/drawing/2016/5/14/chartex" xmlns:mc="http://schemas.openxmlformats.org/markup-compatibility/2006" xmlns:aink="http://schemas.microsoft.com/office/drawing/2016/ink" xmlns:am3d="http://schemas.microsoft.com/office/drawing/2017/model3d" xmlns:o="urn:schemas-microsoft-com:office:office" xmlns:r="http://schemas.openxmlformats.org/officeDocument/2006/relationships" xmlns:m="http://schemas.openxmlformats.org/officeDocument/2006/math" xmlns:v="urn:schemas-microsoft-com:vml" xmlns:wp14="http://schemas.microsoft.com/office/word/2010/wordprocessingDrawing" xmlns:wp="http://schemas.openxmlformats.org/drawingml/2006/wordprocessingDrawing" xmlns:w10="urn:schemas-microsoft-com:office:word" xmlns:w="http://schemas.openxmlformats.org/wordprocessingml/2006/main" xmlns:w14="http://schemas.microsoft.com/office/word/2010/wordml" xmlns:w15="http://schemas.microsoft.com/office/word/2012/wordml" xmlns:w16cex="http://schemas.microsoft.com/office/word/2018/wordml/cex" xmlns:w16cid="http://schemas.microsoft.com/office/word/2016/wordml/cid" xmlns:w16="http://schemas.microsoft.com/office/word/2018/wordml" xmlns:w16sdtdh="http://schemas.microsoft.com/office/word/2020/wordml/sdtdatahash" xmlns:w16se="http://schemas.microsoft.com/office/word/2015/wordml/symex" xmlns:wpg="http://schemas.microsoft.com/office/word/2010/wordprocessingGroup" xmlns:wpi="http://schemas.microsoft.com/office/word/2010/wordprocessingInk" xmlns:wne="http://schemas.microsoft.com/office/word/2006/wordml" xmlns:wps="http://schemas.microsoft.com/office/word/2010/wordprocessingShape" mc:Ignorable="w14 w15 w16se w16cid w16 w16cex w16sdtdh wp14">
   <w:abstractNum w:abstractNumId="0" w15:restartNumberingAfterBreak="0">
     <w:nsid w:val="21904EA5"/>
     <w:multiLevelType w:val="multilevel"/>
@@ -8872,6 +9509,119 @@
     </w:lvl>
   </w:abstractNum>
   <w:abstractNum w:abstractNumId="1" w15:restartNumberingAfterBreak="0">
+    <w:nsid w:val="27CD1288"/>
+    <w:multiLevelType w:val="hybridMultilevel"/>
+    <w:tmpl w:val="54107824"/>
+    <w:lvl w:ilvl="0" w:tplc="240A0009">
+      <w:start w:val="1"/>
+      <w:numFmt w:val="bullet"/>
+      <w:lvlText w:val=""/>
+      <w:lvlJc w:val="left"/>
+      <w:pPr>
+        <w:ind w:left="360" w:hanging="360"/>
+      </w:pPr>
+      <w:rPr>
+        <w:rFonts w:ascii="Wingdings" w:hAnsi="Wingdings" w:hint="default"/>
+      </w:rPr>
+    </w:lvl>
+    <w:lvl w:ilvl="1" w:tplc="240A0003" w:tentative="1">
+      <w:start w:val="1"/>
+      <w:numFmt w:val="bullet"/>
+      <w:lvlText w:val="o"/>
+      <w:lvlJc w:val="left"/>
+      <w:pPr>
+        <w:ind w:left="1080" w:hanging="360"/>
+      </w:pPr>
+      <w:rPr>
+        <w:rFonts w:ascii="Courier New" w:hAnsi="Courier New" w:cs="Courier New" w:hint="default"/>
+      </w:rPr>
+    </w:lvl>
+    <w:lvl w:ilvl="2" w:tplc="240A0005" w:tentative="1">
+      <w:start w:val="1"/>
+      <w:numFmt w:val="bullet"/>
+      <w:lvlText w:val=""/>
+      <w:lvlJc w:val="left"/>
+      <w:pPr>
+        <w:ind w:left="1800" w:hanging="360"/>
+      </w:pPr>
+      <w:rPr>
+        <w:rFonts w:ascii="Wingdings" w:hAnsi="Wingdings" w:hint="default"/>
+      </w:rPr>
+    </w:lvl>
+    <w:lvl w:ilvl="3" w:tplc="240A0001" w:tentative="1">
+      <w:start w:val="1"/>
+      <w:numFmt w:val="bullet"/>
+      <w:lvlText w:val=""/>
+      <w:lvlJc w:val="left"/>
+      <w:pPr>
+        <w:ind w:left="2520" w:hanging="360"/>
+      </w:pPr>
+      <w:rPr>
+        <w:rFonts w:ascii="Symbol" w:hAnsi="Symbol" w:hint="default"/>
+      </w:rPr>
+    </w:lvl>
+    <w:lvl w:ilvl="4" w:tplc="240A0003" w:tentative="1">
+      <w:start w:val="1"/>
+      <w:numFmt w:val="bullet"/>
+      <w:lvlText w:val="o"/>
+      <w:lvlJc w:val="left"/>
+      <w:pPr>
+        <w:ind w:left="3240" w:hanging="360"/>
+      </w:pPr>
+      <w:rPr>
+        <w:rFonts w:ascii="Courier New" w:hAnsi="Courier New" w:cs="Courier New" w:hint="default"/>
+      </w:rPr>
+    </w:lvl>
+    <w:lvl w:ilvl="5" w:tplc="240A0005" w:tentative="1">
+      <w:start w:val="1"/>
+      <w:numFmt w:val="bullet"/>
+      <w:lvlText w:val=""/>
+      <w:lvlJc w:val="left"/>
+      <w:pPr>
+        <w:ind w:left="3960" w:hanging="360"/>
+      </w:pPr>
+      <w:rPr>
+        <w:rFonts w:ascii="Wingdings" w:hAnsi="Wingdings" w:hint="default"/>
+      </w:rPr>
+    </w:lvl>
+    <w:lvl w:ilvl="6" w:tplc="240A0001" w:tentative="1">
+      <w:start w:val="1"/>
+      <w:numFmt w:val="bullet"/>
+      <w:lvlText w:val=""/>
+      <w:lvlJc w:val="left"/>
+      <w:pPr>
+        <w:ind w:left="4680" w:hanging="360"/>
+      </w:pPr>
+      <w:rPr>
+        <w:rFonts w:ascii="Symbol" w:hAnsi="Symbol" w:hint="default"/>
+      </w:rPr>
+    </w:lvl>
+    <w:lvl w:ilvl="7" w:tplc="240A0003" w:tentative="1">
+      <w:start w:val="1"/>
+      <w:numFmt w:val="bullet"/>
+      <w:lvlText w:val="o"/>
+      <w:lvlJc w:val="left"/>
+      <w:pPr>
+        <w:ind w:left="5400" w:hanging="360"/>
+      </w:pPr>
+      <w:rPr>
+        <w:rFonts w:ascii="Courier New" w:hAnsi="Courier New" w:cs="Courier New" w:hint="default"/>
+      </w:rPr>
+    </w:lvl>
+    <w:lvl w:ilvl="8" w:tplc="240A0005" w:tentative="1">
+      <w:start w:val="1"/>
+      <w:numFmt w:val="bullet"/>
+      <w:lvlText w:val=""/>
+      <w:lvlJc w:val="left"/>
+      <w:pPr>
+        <w:ind w:left="6120" w:hanging="360"/>
+      </w:pPr>
+      <w:rPr>
+        <w:rFonts w:ascii="Wingdings" w:hAnsi="Wingdings" w:hint="default"/>
+      </w:rPr>
+    </w:lvl>
+  </w:abstractNum>
+  <w:abstractNum w:abstractNumId="2" w15:restartNumberingAfterBreak="0">
     <w:nsid w:val="420A28F9"/>
     <w:multiLevelType w:val="hybridMultilevel"/>
     <w:tmpl w:val="499C34BA"/>
@@ -8984,7 +9734,7 @@
       </w:rPr>
     </w:lvl>
   </w:abstractNum>
-  <w:abstractNum w:abstractNumId="2" w15:restartNumberingAfterBreak="0">
+  <w:abstractNum w:abstractNumId="3" w15:restartNumberingAfterBreak="0">
     <w:nsid w:val="422665CD"/>
     <w:multiLevelType w:val="hybridMultilevel"/>
     <w:tmpl w:val="74926EAC"/>
@@ -9097,7 +9847,7 @@
       </w:rPr>
     </w:lvl>
   </w:abstractNum>
-  <w:abstractNum w:abstractNumId="3" w15:restartNumberingAfterBreak="0">
+  <w:abstractNum w:abstractNumId="4" w15:restartNumberingAfterBreak="0">
     <w:nsid w:val="5C185C69"/>
     <w:multiLevelType w:val="hybridMultilevel"/>
     <w:tmpl w:val="F0C2040C"/>
@@ -9210,7 +9960,7 @@
       </w:rPr>
     </w:lvl>
   </w:abstractNum>
-  <w:abstractNum w:abstractNumId="4" w15:restartNumberingAfterBreak="0">
+  <w:abstractNum w:abstractNumId="5" w15:restartNumberingAfterBreak="0">
     <w:nsid w:val="62B63E7C"/>
     <w:multiLevelType w:val="hybridMultilevel"/>
     <w:tmpl w:val="D3EE13B8"/>
@@ -9323,7 +10073,7 @@
       </w:rPr>
     </w:lvl>
   </w:abstractNum>
-  <w:abstractNum w:abstractNumId="5" w15:restartNumberingAfterBreak="0">
+  <w:abstractNum w:abstractNumId="6" w15:restartNumberingAfterBreak="0">
     <w:nsid w:val="782A4237"/>
     <w:multiLevelType w:val="hybridMultilevel"/>
     <w:tmpl w:val="E5464D1C"/>
@@ -9440,25 +10190,28 @@
     <w:abstractNumId w:val="0"/>
   </w:num>
   <w:num w:numId="2">
+    <w:abstractNumId w:val="6"/>
+  </w:num>
+  <w:num w:numId="3">
     <w:abstractNumId w:val="5"/>
   </w:num>
-  <w:num w:numId="3">
+  <w:num w:numId="4">
+    <w:abstractNumId w:val="3"/>
+  </w:num>
+  <w:num w:numId="5">
     <w:abstractNumId w:val="4"/>
   </w:num>
-  <w:num w:numId="4">
+  <w:num w:numId="6">
     <w:abstractNumId w:val="2"/>
   </w:num>
-  <w:num w:numId="5">
-    <w:abstractNumId w:val="3"/>
-  </w:num>
-  <w:num w:numId="6">
+  <w:num w:numId="7">
     <w:abstractNumId w:val="1"/>
   </w:num>
 </w:numbering>
 </file>
 
 <file path=word/styles.xml><?xml version="1.0" encoding="utf-8"?>
-<w:styles xmlns:mc="http://schemas.openxmlformats.org/markup-compatibility/2006" xmlns:r="http://schemas.openxmlformats.org/officeDocument/2006/relationships" xmlns:w="http://schemas.openxmlformats.org/wordprocessingml/2006/main" xmlns:w14="http://schemas.microsoft.com/office/word/2010/wordml" xmlns:w15="http://schemas.microsoft.com/office/word/2012/wordml" xmlns:w16se="http://schemas.microsoft.com/office/word/2015/wordml/symex" mc:Ignorable="w14 w15 w16se">
+<w:styles xmlns:mc="http://schemas.openxmlformats.org/markup-compatibility/2006" xmlns:r="http://schemas.openxmlformats.org/officeDocument/2006/relationships" xmlns:w="http://schemas.openxmlformats.org/wordprocessingml/2006/main" xmlns:w14="http://schemas.microsoft.com/office/word/2010/wordml" xmlns:w15="http://schemas.microsoft.com/office/word/2012/wordml" xmlns:w16cex="http://schemas.microsoft.com/office/word/2018/wordml/cex" xmlns:w16cid="http://schemas.microsoft.com/office/word/2016/wordml/cid" xmlns:w16="http://schemas.microsoft.com/office/word/2018/wordml" xmlns:w16sdtdh="http://schemas.microsoft.com/office/word/2020/wordml/sdtdatahash" xmlns:w16se="http://schemas.microsoft.com/office/word/2015/wordml/symex" mc:Ignorable="w14 w15 w16se w16cid w16 w16cex w16sdtdh">
   <w:docDefaults>
     <w:rPrDefault>
       <w:rPr>
@@ -9474,7 +10227,7 @@
       </w:pPr>
     </w:pPrDefault>
   </w:docDefaults>
-  <w:latentStyles w:defLockedState="0" w:defUIPriority="99" w:defSemiHidden="0" w:defUnhideWhenUsed="0" w:defQFormat="0" w:count="371">
+  <w:latentStyles w:defLockedState="0" w:defUIPriority="99" w:defSemiHidden="0" w:defUnhideWhenUsed="0" w:defQFormat="0" w:count="376">
     <w:lsdException w:name="Normal" w:uiPriority="0" w:qFormat="1"/>
     <w:lsdException w:name="heading 1" w:uiPriority="9" w:qFormat="1"/>
     <w:lsdException w:name="heading 2" w:semiHidden="1" w:uiPriority="9" w:unhideWhenUsed="1" w:qFormat="1"/>
@@ -9580,7 +10333,6 @@
     <w:lsdException w:name="HTML Sample" w:semiHidden="1" w:unhideWhenUsed="1"/>
     <w:lsdException w:name="HTML Typewriter" w:semiHidden="1" w:unhideWhenUsed="1"/>
     <w:lsdException w:name="HTML Variable" w:semiHidden="1" w:unhideWhenUsed="1"/>
-    <w:lsdException w:name="Normal Table" w:semiHidden="1" w:unhideWhenUsed="1"/>
     <w:lsdException w:name="annotation subject" w:semiHidden="1" w:unhideWhenUsed="1"/>
     <w:lsdException w:name="No List" w:semiHidden="1" w:unhideWhenUsed="1"/>
     <w:lsdException w:name="Outline List 1" w:semiHidden="1" w:unhideWhenUsed="1"/>
@@ -9623,11 +10375,8 @@
     <w:lsdException w:name="Table Contemporary" w:semiHidden="1" w:unhideWhenUsed="1"/>
     <w:lsdException w:name="Table Elegant" w:semiHidden="1" w:unhideWhenUsed="1"/>
     <w:lsdException w:name="Table Professional" w:semiHidden="1" w:unhideWhenUsed="1"/>
-    <w:lsdException w:name="Table Subtle 1" w:semiHidden="1" w:unhideWhenUsed="1"/>
     <w:lsdException w:name="Table Subtle 2" w:semiHidden="1" w:unhideWhenUsed="1"/>
     <w:lsdException w:name="Table Web 1" w:semiHidden="1" w:unhideWhenUsed="1"/>
-    <w:lsdException w:name="Table Web 2" w:semiHidden="1" w:unhideWhenUsed="1"/>
-    <w:lsdException w:name="Table Web 3" w:semiHidden="1" w:unhideWhenUsed="1"/>
     <w:lsdException w:name="Balloon Text" w:semiHidden="1" w:unhideWhenUsed="1"/>
     <w:lsdException w:name="Table Grid" w:uiPriority="39"/>
     <w:lsdException w:name="Table Theme" w:semiHidden="1" w:unhideWhenUsed="1"/>
@@ -9846,6 +10595,11 @@
     <w:lsdException w:name="List Table 5 Dark Accent 6" w:uiPriority="50"/>
     <w:lsdException w:name="List Table 6 Colorful Accent 6" w:uiPriority="51"/>
     <w:lsdException w:name="List Table 7 Colorful Accent 6" w:uiPriority="52"/>
+    <w:lsdException w:name="Mention" w:semiHidden="1" w:unhideWhenUsed="1"/>
+    <w:lsdException w:name="Smart Hyperlink" w:semiHidden="1" w:unhideWhenUsed="1"/>
+    <w:lsdException w:name="Hashtag" w:semiHidden="1" w:unhideWhenUsed="1"/>
+    <w:lsdException w:name="Unresolved Mention" w:semiHidden="1" w:unhideWhenUsed="1"/>
+    <w:lsdException w:name="Smart Link" w:semiHidden="1" w:unhideWhenUsed="1"/>
   </w:latentStyles>
   <w:style w:type="paragraph" w:default="1" w:styleId="Normal">
     <w:name w:val="Normal"/>

</xml_diff>

<commit_message>
Se envía documento definitivo para revisión Scrum Master
</commit_message>
<xml_diff>
--- a/Sprint1_Equipo_23.docx
+++ b/Sprint1_Equipo_23.docx
@@ -8858,8 +8858,8 @@
         <w:tblLook w:val="04A0" w:firstRow="1" w:lastRow="0" w:firstColumn="1" w:lastColumn="0" w:noHBand="0" w:noVBand="1"/>
       </w:tblPr>
       <w:tblGrid>
-        <w:gridCol w:w="1773"/>
-        <w:gridCol w:w="7578"/>
+        <w:gridCol w:w="1685"/>
+        <w:gridCol w:w="7666"/>
       </w:tblGrid>
       <w:tr>
         <w:trPr>
@@ -9038,9 +9038,9 @@
                 <w:shd w:val="clear" w:color="auto" w:fill="FFFFFF"/>
               </w:rPr>
               <w:drawing>
-                <wp:inline distT="0" distB="0" distL="0" distR="0" wp14:anchorId="2103C06E" wp14:editId="27F9FE93">
-                  <wp:extent cx="4675367" cy="2098675"/>
-                  <wp:effectExtent l="0" t="0" r="0" b="0"/>
+                <wp:inline distT="0" distB="0" distL="0" distR="0" wp14:anchorId="2103C06E" wp14:editId="149E4389">
+                  <wp:extent cx="4611370" cy="1477010"/>
+                  <wp:effectExtent l="0" t="0" r="0" b="8890"/>
                   <wp:docPr id="45" name="Imagen 45"/>
                   <wp:cNvGraphicFramePr>
                     <a:graphicFrameLocks xmlns:a="http://schemas.openxmlformats.org/drawingml/2006/main" noChangeAspect="1"/>
@@ -9067,7 +9067,7 @@
                         <pic:spPr>
                           <a:xfrm>
                             <a:off x="0" y="0"/>
-                            <a:ext cx="4704282" cy="2111654"/>
+                            <a:ext cx="4678785" cy="1498603"/>
                           </a:xfrm>
                           <a:prstGeom prst="rect">
                             <a:avLst/>
@@ -9139,7 +9139,6 @@
               </w:rPr>
               <w:t xml:space="preserve">Git </w:t>
             </w:r>
-            <w:proofErr w:type="gramStart"/>
             <w:r>
               <w:rPr>
                 <w:rStyle w:val="Textoennegrita"/>
@@ -9148,31 +9147,7 @@
                 <w:shd w:val="clear" w:color="auto" w:fill="FFFFFF"/>
                 <w:lang w:val="en-US"/>
               </w:rPr>
-              <w:t>add .</w:t>
-            </w:r>
-            <w:proofErr w:type="gramEnd"/>
-          </w:p>
-          <w:p>
-            <w:pPr>
-              <w:pStyle w:val="NormalWeb"/>
-              <w:spacing w:before="0" w:beforeAutospacing="0"/>
-              <w:rPr>
-                <w:rStyle w:val="Textoennegrita"/>
-                <w:rFonts w:ascii="Arial" w:hAnsi="Arial" w:cs="Arial"/>
-                <w:b w:val="0"/>
-                <w:shd w:val="clear" w:color="auto" w:fill="FFFFFF"/>
-                <w:lang w:val="en-US"/>
-              </w:rPr>
-            </w:pPr>
-            <w:r>
-              <w:rPr>
-                <w:rStyle w:val="Textoennegrita"/>
-                <w:rFonts w:ascii="Arial" w:hAnsi="Arial" w:cs="Arial"/>
-                <w:b w:val="0"/>
-                <w:shd w:val="clear" w:color="auto" w:fill="FFFFFF"/>
-                <w:lang w:val="en-US"/>
-              </w:rPr>
-              <w:t>Git commit –m</w:t>
+              <w:t xml:space="preserve">status -sb </w:t>
             </w:r>
           </w:p>
           <w:p>
@@ -9188,16 +9163,6 @@
                 <w:lang w:val="en-US"/>
               </w:rPr>
             </w:pPr>
-            <w:r>
-              <w:rPr>
-                <w:rStyle w:val="Textoennegrita"/>
-                <w:rFonts w:ascii="Arial" w:hAnsi="Arial" w:cs="Arial"/>
-                <w:b w:val="0"/>
-                <w:shd w:val="clear" w:color="auto" w:fill="FFFFFF"/>
-                <w:lang w:val="en-US"/>
-              </w:rPr>
-              <w:t>Git Push</w:t>
-            </w:r>
           </w:p>
         </w:tc>
         <w:tc>
@@ -9217,14 +9182,16 @@
             </w:pPr>
             <w:r>
               <w:rPr>
+                <w:rFonts w:ascii="Arial" w:hAnsi="Arial" w:cs="Arial"/>
+                <w:bCs/>
                 <w:noProof/>
-                <w:lang w:val="en-US" w:eastAsia="en-US"/>
+                <w:shd w:val="clear" w:color="auto" w:fill="FFFFFF"/>
               </w:rPr>
               <w:drawing>
-                <wp:inline distT="0" distB="0" distL="0" distR="0" wp14:anchorId="3CA8133C" wp14:editId="16F6C9BA">
-                  <wp:extent cx="4629150" cy="2790190"/>
-                  <wp:effectExtent l="0" t="0" r="0" b="0"/>
-                  <wp:docPr id="43" name="Imagen 43"/>
+                <wp:inline distT="0" distB="0" distL="0" distR="0" wp14:anchorId="39ECDA8E" wp14:editId="1E9869DA">
+                  <wp:extent cx="4667416" cy="1708785"/>
+                  <wp:effectExtent l="0" t="0" r="0" b="5715"/>
+                  <wp:docPr id="42" name="Imagen 42"/>
                   <wp:cNvGraphicFramePr>
                     <a:graphicFrameLocks xmlns:a="http://schemas.openxmlformats.org/drawingml/2006/main" noChangeAspect="1"/>
                   </wp:cNvGraphicFramePr>
@@ -9232,30 +9199,29 @@
                     <a:graphicData uri="http://schemas.openxmlformats.org/drawingml/2006/picture">
                       <pic:pic xmlns:pic="http://schemas.openxmlformats.org/drawingml/2006/picture">
                         <pic:nvPicPr>
-                          <pic:cNvPr id="1" name=""/>
+                          <pic:cNvPr id="42" name="Imagen 42"/>
                           <pic:cNvPicPr/>
                         </pic:nvPicPr>
-                        <pic:blipFill rotWithShape="1">
-                          <a:blip r:embed="rId9"/>
-                          <a:srcRect l="27851" t="24068" r="29177" b="21651"/>
-                          <a:stretch/>
+                        <pic:blipFill>
+                          <a:blip r:embed="rId19">
+                            <a:extLst>
+                              <a:ext uri="{28A0092B-C50C-407E-A947-70E740481C1C}">
+                                <a14:useLocalDpi xmlns:a14="http://schemas.microsoft.com/office/drawing/2010/main" val="0"/>
+                              </a:ext>
+                            </a:extLst>
+                          </a:blip>
+                          <a:stretch>
+                            <a:fillRect/>
+                          </a:stretch>
                         </pic:blipFill>
-                        <pic:spPr bwMode="auto">
+                        <pic:spPr>
                           <a:xfrm>
                             <a:off x="0" y="0"/>
-                            <a:ext cx="4652743" cy="2804411"/>
+                            <a:ext cx="4738424" cy="1734782"/>
                           </a:xfrm>
                           <a:prstGeom prst="rect">
                             <a:avLst/>
                           </a:prstGeom>
-                          <a:ln>
-                            <a:noFill/>
-                          </a:ln>
-                          <a:extLst>
-                            <a:ext uri="{53640926-AAD7-44D8-BBD7-CCE9431645EC}">
-                              <a14:shadowObscured xmlns:a14="http://schemas.microsoft.com/office/drawing/2010/main"/>
-                            </a:ext>
-                          </a:extLst>
                         </pic:spPr>
                       </pic:pic>
                     </a:graphicData>
@@ -9292,8 +9258,27 @@
                 <w:b w:val="0"/>
                 <w:shd w:val="clear" w:color="auto" w:fill="FFFFFF"/>
               </w:rPr>
-              <w:lastRenderedPageBreak/>
-              <w:t>Git Status</w:t>
+              <w:t xml:space="preserve">Git </w:t>
+            </w:r>
+            <w:proofErr w:type="spellStart"/>
+            <w:r>
+              <w:rPr>
+                <w:rStyle w:val="Textoennegrita"/>
+                <w:rFonts w:ascii="Arial" w:hAnsi="Arial" w:cs="Arial"/>
+                <w:b w:val="0"/>
+                <w:shd w:val="clear" w:color="auto" w:fill="FFFFFF"/>
+              </w:rPr>
+              <w:t>commit</w:t>
+            </w:r>
+            <w:proofErr w:type="spellEnd"/>
+            <w:r>
+              <w:rPr>
+                <w:rStyle w:val="Textoennegrita"/>
+                <w:rFonts w:ascii="Arial" w:hAnsi="Arial" w:cs="Arial"/>
+                <w:b w:val="0"/>
+                <w:shd w:val="clear" w:color="auto" w:fill="FFFFFF"/>
+              </w:rPr>
+              <w:t xml:space="preserve"> -am</w:t>
             </w:r>
           </w:p>
         </w:tc>
@@ -9314,14 +9299,16 @@
             </w:pPr>
             <w:r>
               <w:rPr>
+                <w:rFonts w:ascii="Arial" w:hAnsi="Arial" w:cs="Arial"/>
+                <w:bCs/>
                 <w:noProof/>
-                <w:lang w:val="en-US" w:eastAsia="en-US"/>
+                <w:shd w:val="clear" w:color="auto" w:fill="FFFFFF"/>
               </w:rPr>
               <w:drawing>
-                <wp:inline distT="0" distB="0" distL="0" distR="0" wp14:anchorId="14A5B1C0" wp14:editId="33A0C9AC">
-                  <wp:extent cx="4629150" cy="3017396"/>
-                  <wp:effectExtent l="0" t="0" r="0" b="0"/>
-                  <wp:docPr id="44" name="Imagen 44"/>
+                <wp:inline distT="0" distB="0" distL="0" distR="0" wp14:anchorId="58B119F1" wp14:editId="7D3465F7">
+                  <wp:extent cx="4731026" cy="2012315"/>
+                  <wp:effectExtent l="0" t="0" r="0" b="6985"/>
+                  <wp:docPr id="46" name="Imagen 46"/>
                   <wp:cNvGraphicFramePr>
                     <a:graphicFrameLocks xmlns:a="http://schemas.openxmlformats.org/drawingml/2006/main" noChangeAspect="1"/>
                   </wp:cNvGraphicFramePr>
@@ -9329,30 +9316,161 @@
                     <a:graphicData uri="http://schemas.openxmlformats.org/drawingml/2006/picture">
                       <pic:pic xmlns:pic="http://schemas.openxmlformats.org/drawingml/2006/picture">
                         <pic:nvPicPr>
-                          <pic:cNvPr id="1" name=""/>
+                          <pic:cNvPr id="46" name="Imagen 46"/>
                           <pic:cNvPicPr/>
                         </pic:nvPicPr>
-                        <pic:blipFill rotWithShape="1">
-                          <a:blip r:embed="rId10"/>
-                          <a:srcRect l="28383" t="30199" r="29692" b="21190"/>
-                          <a:stretch/>
+                        <pic:blipFill>
+                          <a:blip r:embed="rId20">
+                            <a:extLst>
+                              <a:ext uri="{28A0092B-C50C-407E-A947-70E740481C1C}">
+                                <a14:useLocalDpi xmlns:a14="http://schemas.microsoft.com/office/drawing/2010/main" val="0"/>
+                              </a:ext>
+                            </a:extLst>
+                          </a:blip>
+                          <a:stretch>
+                            <a:fillRect/>
+                          </a:stretch>
                         </pic:blipFill>
-                        <pic:spPr bwMode="auto">
+                        <pic:spPr>
                           <a:xfrm>
                             <a:off x="0" y="0"/>
-                            <a:ext cx="4682511" cy="3052178"/>
+                            <a:ext cx="4766196" cy="2027274"/>
                           </a:xfrm>
                           <a:prstGeom prst="rect">
                             <a:avLst/>
                           </a:prstGeom>
-                          <a:ln>
-                            <a:noFill/>
-                          </a:ln>
-                          <a:extLst>
-                            <a:ext uri="{53640926-AAD7-44D8-BBD7-CCE9431645EC}">
-                              <a14:shadowObscured xmlns:a14="http://schemas.microsoft.com/office/drawing/2010/main"/>
-                            </a:ext>
-                          </a:extLst>
+                        </pic:spPr>
+                      </pic:pic>
+                    </a:graphicData>
+                  </a:graphic>
+                </wp:inline>
+              </w:drawing>
+            </w:r>
+          </w:p>
+        </w:tc>
+      </w:tr>
+      <w:tr>
+        <w:trPr>
+          <w:trHeight w:val="1298"/>
+        </w:trPr>
+        <w:tc>
+          <w:tcPr>
+            <w:tcW w:w="1815" w:type="dxa"/>
+          </w:tcPr>
+          <w:p>
+            <w:pPr>
+              <w:pStyle w:val="NormalWeb"/>
+              <w:spacing w:before="0" w:beforeAutospacing="0"/>
+              <w:rPr>
+                <w:rStyle w:val="Textoennegrita"/>
+                <w:rFonts w:ascii="Arial" w:hAnsi="Arial" w:cs="Arial"/>
+                <w:b w:val="0"/>
+                <w:shd w:val="clear" w:color="auto" w:fill="FFFFFF"/>
+              </w:rPr>
+            </w:pPr>
+          </w:p>
+          <w:p>
+            <w:pPr>
+              <w:pStyle w:val="NormalWeb"/>
+              <w:spacing w:before="0" w:beforeAutospacing="0"/>
+              <w:rPr>
+                <w:rStyle w:val="Textoennegrita"/>
+                <w:rFonts w:ascii="Arial" w:hAnsi="Arial" w:cs="Arial"/>
+                <w:b w:val="0"/>
+                <w:shd w:val="clear" w:color="auto" w:fill="FFFFFF"/>
+              </w:rPr>
+            </w:pPr>
+          </w:p>
+          <w:p>
+            <w:pPr>
+              <w:pStyle w:val="NormalWeb"/>
+              <w:spacing w:before="0" w:beforeAutospacing="0"/>
+              <w:rPr>
+                <w:rStyle w:val="Textoennegrita"/>
+                <w:rFonts w:ascii="Arial" w:hAnsi="Arial" w:cs="Arial"/>
+                <w:b w:val="0"/>
+                <w:shd w:val="clear" w:color="auto" w:fill="FFFFFF"/>
+              </w:rPr>
+            </w:pPr>
+            <w:r>
+              <w:rPr>
+                <w:rStyle w:val="Textoennegrita"/>
+                <w:rFonts w:ascii="Arial" w:hAnsi="Arial" w:cs="Arial"/>
+                <w:b w:val="0"/>
+                <w:shd w:val="clear" w:color="auto" w:fill="FFFFFF"/>
+              </w:rPr>
+              <w:t xml:space="preserve">Git </w:t>
+            </w:r>
+            <w:proofErr w:type="spellStart"/>
+            <w:r>
+              <w:rPr>
+                <w:rStyle w:val="Textoennegrita"/>
+                <w:rFonts w:ascii="Arial" w:hAnsi="Arial" w:cs="Arial"/>
+                <w:b w:val="0"/>
+                <w:shd w:val="clear" w:color="auto" w:fill="FFFFFF"/>
+              </w:rPr>
+              <w:t>Push</w:t>
+            </w:r>
+            <w:proofErr w:type="spellEnd"/>
+          </w:p>
+        </w:tc>
+        <w:tc>
+          <w:tcPr>
+            <w:tcW w:w="7536" w:type="dxa"/>
+          </w:tcPr>
+          <w:p>
+            <w:pPr>
+              <w:pStyle w:val="NormalWeb"/>
+              <w:spacing w:before="0" w:beforeAutospacing="0"/>
+              <w:rPr>
+                <w:rFonts w:ascii="Arial" w:hAnsi="Arial" w:cs="Arial"/>
+                <w:bCs/>
+                <w:noProof/>
+                <w:shd w:val="clear" w:color="auto" w:fill="FFFFFF"/>
+              </w:rPr>
+            </w:pPr>
+            <w:r>
+              <w:rPr>
+                <w:rFonts w:ascii="Arial" w:hAnsi="Arial" w:cs="Arial"/>
+                <w:bCs/>
+                <w:noProof/>
+                <w:shd w:val="clear" w:color="auto" w:fill="FFFFFF"/>
+              </w:rPr>
+              <w:drawing>
+                <wp:inline distT="0" distB="0" distL="0" distR="0" wp14:anchorId="0C6CDFC1" wp14:editId="13292D4C">
+                  <wp:extent cx="4730750" cy="2003425"/>
+                  <wp:effectExtent l="0" t="0" r="0" b="0"/>
+                  <wp:docPr id="48" name="Imagen 48"/>
+                  <wp:cNvGraphicFramePr>
+                    <a:graphicFrameLocks xmlns:a="http://schemas.openxmlformats.org/drawingml/2006/main" noChangeAspect="1"/>
+                  </wp:cNvGraphicFramePr>
+                  <a:graphic xmlns:a="http://schemas.openxmlformats.org/drawingml/2006/main">
+                    <a:graphicData uri="http://schemas.openxmlformats.org/drawingml/2006/picture">
+                      <pic:pic xmlns:pic="http://schemas.openxmlformats.org/drawingml/2006/picture">
+                        <pic:nvPicPr>
+                          <pic:cNvPr id="48" name="Imagen 48"/>
+                          <pic:cNvPicPr/>
+                        </pic:nvPicPr>
+                        <pic:blipFill>
+                          <a:blip r:embed="rId21">
+                            <a:extLst>
+                              <a:ext uri="{28A0092B-C50C-407E-A947-70E740481C1C}">
+                                <a14:useLocalDpi xmlns:a14="http://schemas.microsoft.com/office/drawing/2010/main" val="0"/>
+                              </a:ext>
+                            </a:extLst>
+                          </a:blip>
+                          <a:stretch>
+                            <a:fillRect/>
+                          </a:stretch>
+                        </pic:blipFill>
+                        <pic:spPr>
+                          <a:xfrm>
+                            <a:off x="0" y="0"/>
+                            <a:ext cx="4812790" cy="2038168"/>
+                          </a:xfrm>
+                          <a:prstGeom prst="rect">
+                            <a:avLst/>
+                          </a:prstGeom>
                         </pic:spPr>
                       </pic:pic>
                     </a:graphicData>

</xml_diff>

<commit_message>
Actualizo evidencia en tablas
</commit_message>
<xml_diff>
--- a/Sprint1_Equipo_23.docx
+++ b/Sprint1_Equipo_23.docx
@@ -1,6 +1,6 @@
 
 <file path=word/document.xml><?xml version="1.0" encoding="utf-8"?>
-<w:document xmlns:wpc="http://schemas.microsoft.com/office/word/2010/wordprocessingCanvas" xmlns:cx="http://schemas.microsoft.com/office/drawing/2014/chartex" xmlns:cx1="http://schemas.microsoft.com/office/drawing/2015/9/8/chartex" xmlns:cx2="http://schemas.microsoft.com/office/drawing/2015/10/21/chartex" xmlns:cx3="http://schemas.microsoft.com/office/drawing/2016/5/9/chartex" xmlns:cx4="http://schemas.microsoft.com/office/drawing/2016/5/10/chartex" xmlns:cx5="http://schemas.microsoft.com/office/drawing/2016/5/11/chartex" xmlns:cx6="http://schemas.microsoft.com/office/drawing/2016/5/12/chartex" xmlns:cx7="http://schemas.microsoft.com/office/drawing/2016/5/13/chartex" xmlns:cx8="http://schemas.microsoft.com/office/drawing/2016/5/14/chartex" xmlns:mc="http://schemas.openxmlformats.org/markup-compatibility/2006" xmlns:aink="http://schemas.microsoft.com/office/drawing/2016/ink" xmlns:am3d="http://schemas.microsoft.com/office/drawing/2017/model3d" xmlns:o="urn:schemas-microsoft-com:office:office" xmlns:r="http://schemas.openxmlformats.org/officeDocument/2006/relationships" xmlns:m="http://schemas.openxmlformats.org/officeDocument/2006/math" xmlns:v="urn:schemas-microsoft-com:vml" xmlns:wp14="http://schemas.microsoft.com/office/word/2010/wordprocessingDrawing" xmlns:wp="http://schemas.openxmlformats.org/drawingml/2006/wordprocessingDrawing" xmlns:w10="urn:schemas-microsoft-com:office:word" xmlns:w="http://schemas.openxmlformats.org/wordprocessingml/2006/main" xmlns:w14="http://schemas.microsoft.com/office/word/2010/wordml" xmlns:w15="http://schemas.microsoft.com/office/word/2012/wordml" xmlns:w16cex="http://schemas.microsoft.com/office/word/2018/wordml/cex" xmlns:w16cid="http://schemas.microsoft.com/office/word/2016/wordml/cid" xmlns:w16="http://schemas.microsoft.com/office/word/2018/wordml" xmlns:w16sdtdh="http://schemas.microsoft.com/office/word/2020/wordml/sdtdatahash" xmlns:w16se="http://schemas.microsoft.com/office/word/2015/wordml/symex" xmlns:wpg="http://schemas.microsoft.com/office/word/2010/wordprocessingGroup" xmlns:wpi="http://schemas.microsoft.com/office/word/2010/wordprocessingInk" xmlns:wne="http://schemas.microsoft.com/office/word/2006/wordml" xmlns:wps="http://schemas.microsoft.com/office/word/2010/wordprocessingShape" mc:Ignorable="w14 w15 w16se w16cid w16 w16cex w16sdtdh wp14">
+<w:document xmlns:wpc="http://schemas.microsoft.com/office/word/2010/wordprocessingCanvas" xmlns:mc="http://schemas.openxmlformats.org/markup-compatibility/2006" xmlns:o="urn:schemas-microsoft-com:office:office" xmlns:r="http://schemas.openxmlformats.org/officeDocument/2006/relationships" xmlns:m="http://schemas.openxmlformats.org/officeDocument/2006/math" xmlns:v="urn:schemas-microsoft-com:vml" xmlns:wp14="http://schemas.microsoft.com/office/word/2010/wordprocessingDrawing" xmlns:wp="http://schemas.openxmlformats.org/drawingml/2006/wordprocessingDrawing" xmlns:w10="urn:schemas-microsoft-com:office:word" xmlns:w="http://schemas.openxmlformats.org/wordprocessingml/2006/main" xmlns:w14="http://schemas.microsoft.com/office/word/2010/wordml" xmlns:w15="http://schemas.microsoft.com/office/word/2012/wordml" xmlns:wpg="http://schemas.microsoft.com/office/word/2010/wordprocessingGroup" xmlns:wpi="http://schemas.microsoft.com/office/word/2010/wordprocessingInk" xmlns:wne="http://schemas.microsoft.com/office/word/2006/wordml" xmlns:wps="http://schemas.microsoft.com/office/word/2010/wordprocessingShape" mc:Ignorable="w14 w15 wp14">
   <w:background w:color="FFFFFF"/>
   <w:body>
     <w:sdt>
@@ -34,6 +34,7 @@
               <w:noProof/>
               <w:sz w:val="24"/>
               <w:szCs w:val="24"/>
+              <w:lang w:val="es-CO" w:eastAsia="es-CO"/>
             </w:rPr>
             <mc:AlternateContent>
               <mc:Choice Requires="wpg">
@@ -3442,7 +3443,7 @@
                   </wp:anchor>
                 </w:drawing>
               </mc:Choice>
-              <mc:Fallback>
+              <mc:Fallback xmlns:w16se="http://schemas.microsoft.com/office/word/2015/wordml/symex" xmlns:w16sdtdh="http://schemas.microsoft.com/office/word/2020/wordml/sdtdatahash" xmlns:w16="http://schemas.microsoft.com/office/word/2018/wordml" xmlns:w16cid="http://schemas.microsoft.com/office/word/2016/wordml/cid" xmlns:w16cex="http://schemas.microsoft.com/office/word/2018/wordml/cex" xmlns:am3d="http://schemas.microsoft.com/office/drawing/2017/model3d" xmlns:aink="http://schemas.microsoft.com/office/drawing/2016/ink" xmlns:cx8="http://schemas.microsoft.com/office/drawing/2016/5/14/chartex" xmlns:cx7="http://schemas.microsoft.com/office/drawing/2016/5/13/chartex" xmlns:cx6="http://schemas.microsoft.com/office/drawing/2016/5/12/chartex" xmlns:cx5="http://schemas.microsoft.com/office/drawing/2016/5/11/chartex" xmlns:cx4="http://schemas.microsoft.com/office/drawing/2016/5/10/chartex" xmlns:cx3="http://schemas.microsoft.com/office/drawing/2016/5/9/chartex" xmlns:cx2="http://schemas.microsoft.com/office/drawing/2015/10/21/chartex" xmlns:cx1="http://schemas.microsoft.com/office/drawing/2015/9/8/chartex" xmlns:cx="http://schemas.microsoft.com/office/drawing/2014/chartex">
                 <w:pict>
                   <v:group w14:anchorId="0516EE20" id="Grupo 3" o:spid="_x0000_s1026" style="position:absolute;margin-left:0;margin-top:0;width:172.8pt;height:718.55pt;z-index:-251657216;mso-width-percent:330;mso-height-percent:950;mso-left-percent:40;mso-position-horizontal-relative:page;mso-position-vertical:center;mso-position-vertical-relative:page;mso-width-percent:330;mso-height-percent:950;mso-left-percent:40" coordsize="21945,91257" o:gfxdata="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">
                     <v:rect id="Rectángulo 4" o:spid="_x0000_s1027" style="position:absolute;width:1945;height:91257;visibility:visible;mso-wrap-style:square;v-text-anchor:middle" o:gfxdata="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" fillcolor="#1f497d [3215]" stroked="f" strokeweight="2pt"/>
@@ -3616,6 +3617,7 @@
               <w:noProof/>
               <w:sz w:val="24"/>
               <w:szCs w:val="24"/>
+              <w:lang w:val="es-CO" w:eastAsia="es-CO"/>
             </w:rPr>
             <mc:AlternateContent>
               <mc:Choice Requires="wps">
@@ -3782,7 +3784,7 @@
                   </wp:anchor>
                 </w:drawing>
               </mc:Choice>
-              <mc:Fallback>
+              <mc:Fallback xmlns:w16se="http://schemas.microsoft.com/office/word/2015/wordml/symex" xmlns:w16sdtdh="http://schemas.microsoft.com/office/word/2020/wordml/sdtdatahash" xmlns:w16="http://schemas.microsoft.com/office/word/2018/wordml" xmlns:w16cid="http://schemas.microsoft.com/office/word/2016/wordml/cid" xmlns:w16cex="http://schemas.microsoft.com/office/word/2018/wordml/cex" xmlns:am3d="http://schemas.microsoft.com/office/drawing/2017/model3d" xmlns:aink="http://schemas.microsoft.com/office/drawing/2016/ink" xmlns:cx8="http://schemas.microsoft.com/office/drawing/2016/5/14/chartex" xmlns:cx7="http://schemas.microsoft.com/office/drawing/2016/5/13/chartex" xmlns:cx6="http://schemas.microsoft.com/office/drawing/2016/5/12/chartex" xmlns:cx5="http://schemas.microsoft.com/office/drawing/2016/5/11/chartex" xmlns:cx4="http://schemas.microsoft.com/office/drawing/2016/5/10/chartex" xmlns:cx3="http://schemas.microsoft.com/office/drawing/2016/5/9/chartex" xmlns:cx2="http://schemas.microsoft.com/office/drawing/2015/10/21/chartex" xmlns:cx1="http://schemas.microsoft.com/office/drawing/2015/9/8/chartex" xmlns:cx="http://schemas.microsoft.com/office/drawing/2014/chartex">
                 <w:pict>
                   <v:shapetype w14:anchorId="4BACDFA2" id="_x0000_t202" coordsize="21600,21600" o:spt="202" path="m,l,21600r21600,l21600,xe">
                     <v:stroke joinstyle="miter"/>
@@ -3889,7 +3891,6 @@
               <w:noProof/>
               <w:sz w:val="24"/>
               <w:szCs w:val="24"/>
-              <w:lang w:val="en-US" w:eastAsia="en-US"/>
             </w:rPr>
             <mc:AlternateContent>
               <mc:Choice Requires="wps">
@@ -4265,7 +4266,11 @@
               </mc:Choice>
               <mc:Fallback>
                 <w:pict>
-                  <v:shape w14:anchorId="7DD3CF98" id="Cuadro de texto 35" o:spid="_x0000_s1056" type="#_x0000_t202" style="position:absolute;margin-left:48pt;margin-top:363.45pt;width:451.5pt;height:129.75pt;z-index:251662336;visibility:visible;mso-wrap-style:square;mso-width-percent:0;mso-height-percent:0;mso-wrap-distance-left:9pt;mso-wrap-distance-top:0;mso-wrap-distance-right:9pt;mso-wrap-distance-bottom:0;mso-position-horizontal:absolute;mso-position-horizontal-relative:margin;mso-position-vertical:absolute;mso-position-vertical-relative:text;mso-width-percent:0;mso-height-percent:0;mso-width-relative:margin;mso-height-relative:margin;v-text-anchor:top" o:gfxdata="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" fillcolor="white [3201]" stroked="f" strokeweight=".5pt">
+                  <v:shapetype w14:anchorId="7DD3CF98" id="_x0000_t202" coordsize="21600,21600" o:spt="202" path="m,l,21600r21600,l21600,xe">
+                    <v:stroke joinstyle="miter"/>
+                    <v:path gradientshapeok="t" o:connecttype="rect"/>
+                  </v:shapetype>
+                  <v:shape id="Cuadro de texto 35" o:spid="_x0000_s1056" type="#_x0000_t202" style="position:absolute;margin-left:48pt;margin-top:363.45pt;width:451.5pt;height:129.75pt;z-index:251662336;visibility:visible;mso-wrap-style:square;mso-width-percent:0;mso-height-percent:0;mso-wrap-distance-left:9pt;mso-wrap-distance-top:0;mso-wrap-distance-right:9pt;mso-wrap-distance-bottom:0;mso-position-horizontal:absolute;mso-position-horizontal-relative:margin;mso-position-vertical:absolute;mso-position-vertical-relative:text;mso-width-percent:0;mso-height-percent:0;mso-width-relative:margin;mso-height-relative:margin;v-text-anchor:top" o:gfxdata="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" fillcolor="white [3201]" stroked="f" strokeweight=".5pt">
                     <v:textbox>
                       <w:txbxContent>
                         <w:p>
@@ -4596,7 +4601,6 @@
               <w:noProof/>
               <w:sz w:val="24"/>
               <w:szCs w:val="24"/>
-              <w:lang w:val="en-US" w:eastAsia="en-US"/>
             </w:rPr>
             <mc:AlternateContent>
               <mc:Choice Requires="wps">
@@ -4688,7 +4692,7 @@
                   </wp:anchor>
                 </w:drawing>
               </mc:Choice>
-              <mc:Fallback>
+              <mc:Fallback xmlns:w16se="http://schemas.microsoft.com/office/word/2015/wordml/symex" xmlns:w16sdtdh="http://schemas.microsoft.com/office/word/2020/wordml/sdtdatahash" xmlns:w16="http://schemas.microsoft.com/office/word/2018/wordml" xmlns:w16cid="http://schemas.microsoft.com/office/word/2016/wordml/cid" xmlns:w16cex="http://schemas.microsoft.com/office/word/2018/wordml/cex" xmlns:am3d="http://schemas.microsoft.com/office/drawing/2017/model3d" xmlns:aink="http://schemas.microsoft.com/office/drawing/2016/ink" xmlns:cx8="http://schemas.microsoft.com/office/drawing/2016/5/14/chartex" xmlns:cx7="http://schemas.microsoft.com/office/drawing/2016/5/13/chartex" xmlns:cx6="http://schemas.microsoft.com/office/drawing/2016/5/12/chartex" xmlns:cx5="http://schemas.microsoft.com/office/drawing/2016/5/11/chartex" xmlns:cx4="http://schemas.microsoft.com/office/drawing/2016/5/10/chartex" xmlns:cx3="http://schemas.microsoft.com/office/drawing/2016/5/9/chartex" xmlns:cx2="http://schemas.microsoft.com/office/drawing/2015/10/21/chartex" xmlns:cx1="http://schemas.microsoft.com/office/drawing/2015/9/8/chartex" xmlns:cx="http://schemas.microsoft.com/office/drawing/2014/chartex">
                 <w:pict>
                   <v:shape w14:anchorId="07AF1B9D" id="Cuadro de texto 32" o:spid="_x0000_s1057" type="#_x0000_t202" style="position:absolute;margin-left:192.35pt;margin-top:524.4pt;width:4in;height:95.65pt;z-index:251661312;visibility:visible;mso-wrap-style:square;mso-width-percent:450;mso-height-percent:0;mso-wrap-distance-left:9pt;mso-wrap-distance-top:0;mso-wrap-distance-right:9pt;mso-wrap-distance-bottom:0;mso-position-horizontal:absolute;mso-position-horizontal-relative:margin;mso-position-vertical:absolute;mso-position-vertical-relative:page;mso-width-percent:450;mso-height-percent:0;mso-width-relative:page;mso-height-relative:margin;v-text-anchor:bottom" o:gfxdata="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" filled="f" stroked="f" strokeweight=".5pt">
                     <v:textbox inset="0,0,0,0">
@@ -5616,13 +5620,23 @@
           <w:szCs w:val="24"/>
         </w:rPr>
       </w:pPr>
+      <w:proofErr w:type="spellStart"/>
       <w:r>
         <w:rPr>
           <w:b/>
           <w:sz w:val="24"/>
           <w:szCs w:val="24"/>
         </w:rPr>
-        <w:t xml:space="preserve">Dahiana </w:t>
+        <w:t>Dahiana</w:t>
+      </w:r>
+      <w:proofErr w:type="spellEnd"/>
+      <w:r>
+        <w:rPr>
+          <w:b/>
+          <w:sz w:val="24"/>
+          <w:szCs w:val="24"/>
+        </w:rPr>
+        <w:t xml:space="preserve"> </w:t>
       </w:r>
       <w:proofErr w:type="spellStart"/>
       <w:r>
@@ -6184,21 +6198,12 @@
           <w:szCs w:val="24"/>
         </w:rPr>
       </w:pPr>
-      <w:proofErr w:type="spellStart"/>
-      <w:r>
-        <w:rPr>
-          <w:sz w:val="24"/>
-          <w:szCs w:val="24"/>
-        </w:rPr>
-        <w:t>JCarlo</w:t>
-      </w:r>
-      <w:proofErr w:type="spellEnd"/>
-      <w:r>
-        <w:rPr>
-          <w:sz w:val="24"/>
-          <w:szCs w:val="24"/>
-        </w:rPr>
-        <w:t xml:space="preserve"> Giraldo O.</w:t>
+      <w:r>
+        <w:rPr>
+          <w:sz w:val="24"/>
+          <w:szCs w:val="24"/>
+        </w:rPr>
+        <w:t>JCarlo Giraldo O.</w:t>
       </w:r>
       <w:r>
         <w:rPr>
@@ -6676,23 +6681,13 @@
                 <w:shd w:val="clear" w:color="auto" w:fill="FFFFFF"/>
               </w:rPr>
             </w:pPr>
-            <w:proofErr w:type="spellStart"/>
             <w:r>
               <w:rPr>
                 <w:rStyle w:val="Textoennegrita"/>
                 <w:rFonts w:ascii="Arial" w:hAnsi="Arial" w:cs="Arial"/>
                 <w:shd w:val="clear" w:color="auto" w:fill="FFFFFF"/>
               </w:rPr>
-              <w:t>Commands</w:t>
-            </w:r>
-            <w:proofErr w:type="spellEnd"/>
-            <w:r>
-              <w:rPr>
-                <w:rStyle w:val="Textoennegrita"/>
-                <w:rFonts w:ascii="Arial" w:hAnsi="Arial" w:cs="Arial"/>
-                <w:shd w:val="clear" w:color="auto" w:fill="FFFFFF"/>
-              </w:rPr>
-              <w:t xml:space="preserve"> </w:t>
+              <w:t xml:space="preserve">Commands </w:t>
             </w:r>
             <w:r>
               <w:rPr>
@@ -6791,6 +6786,7 @@
                 <w:shd w:val="clear" w:color="auto" w:fill="FFFFFF"/>
               </w:rPr>
             </w:pPr>
+            <w:proofErr w:type="spellStart"/>
             <w:r>
               <w:rPr>
                 <w:rStyle w:val="Textoennegrita"/>
@@ -6798,7 +6794,17 @@
                 <w:b w:val="0"/>
                 <w:shd w:val="clear" w:color="auto" w:fill="FFFFFF"/>
               </w:rPr>
-              <w:t xml:space="preserve">Git </w:t>
+              <w:t>Git</w:t>
+            </w:r>
+            <w:proofErr w:type="spellEnd"/>
+            <w:r>
+              <w:rPr>
+                <w:rStyle w:val="Textoennegrita"/>
+                <w:rFonts w:ascii="Arial" w:hAnsi="Arial" w:cs="Arial"/>
+                <w:b w:val="0"/>
+                <w:shd w:val="clear" w:color="auto" w:fill="FFFFFF"/>
+              </w:rPr>
+              <w:t xml:space="preserve"> </w:t>
             </w:r>
             <w:proofErr w:type="spellStart"/>
             <w:r>
@@ -6831,7 +6837,6 @@
             <w:r>
               <w:rPr>
                 <w:noProof/>
-                <w:lang w:val="en-US" w:eastAsia="en-US"/>
               </w:rPr>
               <w:drawing>
                 <wp:inline distT="0" distB="0" distL="0" distR="0" wp14:anchorId="5C406EC9" wp14:editId="00B9E476">
@@ -7015,7 +7020,6 @@
             <w:r>
               <w:rPr>
                 <w:noProof/>
-                <w:lang w:val="en-US" w:eastAsia="en-US"/>
               </w:rPr>
               <w:drawing>
                 <wp:inline distT="0" distB="0" distL="0" distR="0" wp14:anchorId="7BF88468" wp14:editId="78DC3EC4">
@@ -7112,7 +7116,6 @@
             <w:r>
               <w:rPr>
                 <w:noProof/>
-                <w:lang w:val="en-US" w:eastAsia="en-US"/>
               </w:rPr>
               <w:drawing>
                 <wp:inline distT="0" distB="0" distL="0" distR="0" wp14:anchorId="0BF8E2A6" wp14:editId="002C0B3B">
@@ -7229,37 +7232,542 @@
           <w:shd w:val="clear" w:color="auto" w:fill="FFFFFF"/>
         </w:rPr>
       </w:pPr>
-      <w:r>
+    </w:p>
+    <w:tbl>
+      <w:tblPr>
+        <w:tblStyle w:val="Tablaconcuadrcula"/>
+        <w:tblW w:w="0" w:type="auto"/>
+        <w:tblLayout w:type="fixed"/>
+        <w:tblLook w:val="04A0" w:firstRow="1" w:lastRow="0" w:firstColumn="1" w:lastColumn="0" w:noHBand="0" w:noVBand="1"/>
+      </w:tblPr>
+      <w:tblGrid>
+        <w:gridCol w:w="1838"/>
+        <w:gridCol w:w="7512"/>
+      </w:tblGrid>
+      <w:tr>
+        <w:tc>
+          <w:tcPr>
+            <w:tcW w:w="1838" w:type="dxa"/>
+          </w:tcPr>
+          <w:p>
+            <w:pPr>
+              <w:jc w:val="both"/>
+              <w:rPr>
+                <w:color w:val="212121"/>
+                <w:sz w:val="24"/>
+                <w:szCs w:val="24"/>
+                <w:shd w:val="clear" w:color="auto" w:fill="FFFFFF"/>
+              </w:rPr>
+            </w:pPr>
+            <w:r>
+              <w:rPr>
+                <w:color w:val="212121"/>
+                <w:sz w:val="24"/>
+                <w:szCs w:val="24"/>
+                <w:shd w:val="clear" w:color="auto" w:fill="FFFFFF"/>
+              </w:rPr>
+              <w:t>git clone</w:t>
+            </w:r>
+          </w:p>
+          <w:p>
+            <w:pPr>
+              <w:jc w:val="both"/>
+              <w:rPr>
+                <w:color w:val="212121"/>
+                <w:sz w:val="24"/>
+                <w:szCs w:val="24"/>
+                <w:shd w:val="clear" w:color="auto" w:fill="FFFFFF"/>
+              </w:rPr>
+            </w:pPr>
+          </w:p>
+        </w:tc>
+        <w:tc>
+          <w:tcPr>
+            <w:tcW w:w="7512" w:type="dxa"/>
+          </w:tcPr>
+          <w:p>
+            <w:pPr>
+              <w:jc w:val="both"/>
+              <w:rPr>
+                <w:color w:val="212121"/>
+                <w:sz w:val="24"/>
+                <w:szCs w:val="24"/>
+                <w:shd w:val="clear" w:color="auto" w:fill="FFFFFF"/>
+              </w:rPr>
+            </w:pPr>
+            <w:r>
+              <w:object w:dxaOrig="12553" w:dyaOrig="6997" w14:anchorId="39FB5D65">
+                <v:shapetype id="_x0000_t75" coordsize="21600,21600" o:spt="75" o:preferrelative="t" path="m@4@5l@4@11@9@11@9@5xe" filled="f" stroked="f">
+                  <v:stroke joinstyle="miter"/>
+                  <v:formulas>
+                    <v:f eqn="if lineDrawn pixelLineWidth 0"/>
+                    <v:f eqn="sum @0 1 0"/>
+                    <v:f eqn="sum 0 0 @1"/>
+                    <v:f eqn="prod @2 1 2"/>
+                    <v:f eqn="prod @3 21600 pixelWidth"/>
+                    <v:f eqn="prod @3 21600 pixelHeight"/>
+                    <v:f eqn="sum @0 0 1"/>
+                    <v:f eqn="prod @6 1 2"/>
+                    <v:f eqn="prod @7 21600 pixelWidth"/>
+                    <v:f eqn="sum @8 21600 0"/>
+                    <v:f eqn="prod @7 21600 pixelHeight"/>
+                    <v:f eqn="sum @10 21600 0"/>
+                  </v:formulas>
+                  <v:path o:extrusionok="f" gradientshapeok="t" o:connecttype="rect"/>
+                  <o:lock v:ext="edit" aspectratio="t"/>
+                </v:shapetype>
+                <v:shape id="_x0000_i1025" type="#_x0000_t75" style="width:433.7pt;height:241.75pt" o:ole="">
+                  <v:imagedata r:id="rId11" o:title=""/>
+                </v:shape>
+                <o:OLEObject Type="Embed" ProgID="PBrush" ShapeID="_x0000_i1025" DrawAspect="Content" ObjectID="_1693412734" r:id="rId12"/>
+              </w:object>
+            </w:r>
+          </w:p>
+        </w:tc>
+      </w:tr>
+      <w:tr>
+        <w:tc>
+          <w:tcPr>
+            <w:tcW w:w="1838" w:type="dxa"/>
+          </w:tcPr>
+          <w:p>
+            <w:pPr>
+              <w:jc w:val="both"/>
+              <w:rPr>
+                <w:color w:val="212121"/>
+                <w:sz w:val="24"/>
+                <w:szCs w:val="24"/>
+                <w:shd w:val="clear" w:color="auto" w:fill="FFFFFF"/>
+              </w:rPr>
+            </w:pPr>
+            <w:proofErr w:type="spellStart"/>
+            <w:r>
+              <w:rPr>
+                <w:color w:val="212121"/>
+                <w:sz w:val="24"/>
+                <w:szCs w:val="24"/>
+                <w:shd w:val="clear" w:color="auto" w:fill="FFFFFF"/>
+              </w:rPr>
+              <w:lastRenderedPageBreak/>
+              <w:t>git</w:t>
+            </w:r>
+            <w:proofErr w:type="spellEnd"/>
+            <w:r>
+              <w:rPr>
+                <w:color w:val="212121"/>
+                <w:sz w:val="24"/>
+                <w:szCs w:val="24"/>
+                <w:shd w:val="clear" w:color="auto" w:fill="FFFFFF"/>
+              </w:rPr>
+              <w:t xml:space="preserve"> status</w:t>
+            </w:r>
+          </w:p>
+          <w:p>
+            <w:pPr>
+              <w:jc w:val="both"/>
+              <w:rPr>
+                <w:color w:val="212121"/>
+                <w:sz w:val="24"/>
+                <w:szCs w:val="24"/>
+                <w:shd w:val="clear" w:color="auto" w:fill="FFFFFF"/>
+              </w:rPr>
+            </w:pPr>
+          </w:p>
+          <w:p>
+            <w:pPr>
+              <w:jc w:val="both"/>
+              <w:rPr>
+                <w:color w:val="212121"/>
+                <w:sz w:val="24"/>
+                <w:szCs w:val="24"/>
+                <w:shd w:val="clear" w:color="auto" w:fill="FFFFFF"/>
+              </w:rPr>
+            </w:pPr>
+            <w:proofErr w:type="spellStart"/>
+            <w:proofErr w:type="gramStart"/>
+            <w:r>
+              <w:rPr>
+                <w:color w:val="212121"/>
+                <w:sz w:val="24"/>
+                <w:szCs w:val="24"/>
+                <w:shd w:val="clear" w:color="auto" w:fill="FFFFFF"/>
+              </w:rPr>
+              <w:t>git</w:t>
+            </w:r>
+            <w:proofErr w:type="spellEnd"/>
+            <w:proofErr w:type="gramEnd"/>
+            <w:r>
+              <w:rPr>
+                <w:color w:val="212121"/>
+                <w:sz w:val="24"/>
+                <w:szCs w:val="24"/>
+                <w:shd w:val="clear" w:color="auto" w:fill="FFFFFF"/>
+              </w:rPr>
+              <w:t xml:space="preserve"> </w:t>
+            </w:r>
+            <w:proofErr w:type="spellStart"/>
+            <w:r>
+              <w:rPr>
+                <w:color w:val="212121"/>
+                <w:sz w:val="24"/>
+                <w:szCs w:val="24"/>
+                <w:shd w:val="clear" w:color="auto" w:fill="FFFFFF"/>
+              </w:rPr>
+              <w:t>add</w:t>
+            </w:r>
+            <w:proofErr w:type="spellEnd"/>
+            <w:r>
+              <w:rPr>
+                <w:color w:val="212121"/>
+                <w:sz w:val="24"/>
+                <w:szCs w:val="24"/>
+                <w:shd w:val="clear" w:color="auto" w:fill="FFFFFF"/>
+              </w:rPr>
+              <w:t xml:space="preserve"> .</w:t>
+            </w:r>
+          </w:p>
+          <w:p>
+            <w:pPr>
+              <w:jc w:val="both"/>
+              <w:rPr>
+                <w:color w:val="212121"/>
+                <w:sz w:val="24"/>
+                <w:szCs w:val="24"/>
+                <w:shd w:val="clear" w:color="auto" w:fill="FFFFFF"/>
+              </w:rPr>
+            </w:pPr>
+          </w:p>
+          <w:p>
+            <w:pPr>
+              <w:jc w:val="both"/>
+              <w:rPr>
+                <w:color w:val="212121"/>
+                <w:sz w:val="24"/>
+                <w:szCs w:val="24"/>
+                <w:shd w:val="clear" w:color="auto" w:fill="FFFFFF"/>
+              </w:rPr>
+            </w:pPr>
+            <w:proofErr w:type="spellStart"/>
+            <w:r>
+              <w:rPr>
+                <w:color w:val="212121"/>
+                <w:sz w:val="24"/>
+                <w:szCs w:val="24"/>
+                <w:shd w:val="clear" w:color="auto" w:fill="FFFFFF"/>
+              </w:rPr>
+              <w:t>git</w:t>
+            </w:r>
+            <w:proofErr w:type="spellEnd"/>
+            <w:r>
+              <w:rPr>
+                <w:color w:val="212121"/>
+                <w:sz w:val="24"/>
+                <w:szCs w:val="24"/>
+                <w:shd w:val="clear" w:color="auto" w:fill="FFFFFF"/>
+              </w:rPr>
+              <w:t xml:space="preserve"> </w:t>
+            </w:r>
+            <w:proofErr w:type="spellStart"/>
+            <w:r>
+              <w:rPr>
+                <w:color w:val="212121"/>
+                <w:sz w:val="24"/>
+                <w:szCs w:val="24"/>
+                <w:shd w:val="clear" w:color="auto" w:fill="FFFFFF"/>
+              </w:rPr>
+              <w:t>commit</w:t>
+            </w:r>
+            <w:proofErr w:type="spellEnd"/>
+            <w:r>
+              <w:rPr>
+                <w:color w:val="212121"/>
+                <w:sz w:val="24"/>
+                <w:szCs w:val="24"/>
+                <w:shd w:val="clear" w:color="auto" w:fill="FFFFFF"/>
+              </w:rPr>
+              <w:t xml:space="preserve"> –m “</w:t>
+            </w:r>
+            <w:proofErr w:type="spellStart"/>
+            <w:r>
+              <w:rPr>
+                <w:color w:val="212121"/>
+                <w:sz w:val="24"/>
+                <w:szCs w:val="24"/>
+                <w:shd w:val="clear" w:color="auto" w:fill="FFFFFF"/>
+              </w:rPr>
+              <w:t>message</w:t>
+            </w:r>
+            <w:proofErr w:type="spellEnd"/>
+            <w:r>
+              <w:rPr>
+                <w:color w:val="212121"/>
+                <w:sz w:val="24"/>
+                <w:szCs w:val="24"/>
+                <w:shd w:val="clear" w:color="auto" w:fill="FFFFFF"/>
+              </w:rPr>
+              <w:t>”</w:t>
+            </w:r>
+          </w:p>
+          <w:p>
+            <w:pPr>
+              <w:jc w:val="both"/>
+              <w:rPr>
+                <w:color w:val="212121"/>
+                <w:sz w:val="24"/>
+                <w:szCs w:val="24"/>
+                <w:shd w:val="clear" w:color="auto" w:fill="FFFFFF"/>
+              </w:rPr>
+            </w:pPr>
+          </w:p>
+          <w:p>
+            <w:pPr>
+              <w:jc w:val="both"/>
+              <w:rPr>
+                <w:color w:val="212121"/>
+                <w:sz w:val="24"/>
+                <w:szCs w:val="24"/>
+                <w:shd w:val="clear" w:color="auto" w:fill="FFFFFF"/>
+              </w:rPr>
+            </w:pPr>
+            <w:proofErr w:type="spellStart"/>
+            <w:r>
+              <w:rPr>
+                <w:color w:val="212121"/>
+                <w:sz w:val="24"/>
+                <w:szCs w:val="24"/>
+                <w:shd w:val="clear" w:color="auto" w:fill="FFFFFF"/>
+              </w:rPr>
+              <w:t>git</w:t>
+            </w:r>
+            <w:proofErr w:type="spellEnd"/>
+            <w:r>
+              <w:rPr>
+                <w:color w:val="212121"/>
+                <w:sz w:val="24"/>
+                <w:szCs w:val="24"/>
+                <w:shd w:val="clear" w:color="auto" w:fill="FFFFFF"/>
+              </w:rPr>
+              <w:t xml:space="preserve"> </w:t>
+            </w:r>
+            <w:proofErr w:type="spellStart"/>
+            <w:r>
+              <w:rPr>
+                <w:color w:val="212121"/>
+                <w:sz w:val="24"/>
+                <w:szCs w:val="24"/>
+                <w:shd w:val="clear" w:color="auto" w:fill="FFFFFF"/>
+              </w:rPr>
+              <w:t>push</w:t>
+            </w:r>
+            <w:proofErr w:type="spellEnd"/>
+            <w:r>
+              <w:rPr>
+                <w:color w:val="212121"/>
+                <w:sz w:val="24"/>
+                <w:szCs w:val="24"/>
+                <w:shd w:val="clear" w:color="auto" w:fill="FFFFFF"/>
+              </w:rPr>
+              <w:t xml:space="preserve"> -u </w:t>
+            </w:r>
+            <w:proofErr w:type="spellStart"/>
+            <w:r>
+              <w:rPr>
+                <w:color w:val="212121"/>
+                <w:sz w:val="24"/>
+                <w:szCs w:val="24"/>
+                <w:shd w:val="clear" w:color="auto" w:fill="FFFFFF"/>
+              </w:rPr>
+              <w:t>origin</w:t>
+            </w:r>
+            <w:proofErr w:type="spellEnd"/>
+            <w:r>
+              <w:rPr>
+                <w:color w:val="212121"/>
+                <w:sz w:val="24"/>
+                <w:szCs w:val="24"/>
+                <w:shd w:val="clear" w:color="auto" w:fill="FFFFFF"/>
+              </w:rPr>
+              <w:t xml:space="preserve"> main</w:t>
+            </w:r>
+          </w:p>
+        </w:tc>
+        <w:tc>
+          <w:tcPr>
+            <w:tcW w:w="7512" w:type="dxa"/>
+          </w:tcPr>
+          <w:p>
+            <w:pPr>
+              <w:jc w:val="both"/>
+            </w:pPr>
+            <w:r>
+              <w:rPr>
+                <w:noProof/>
+                <w:color w:val="212121"/>
+                <w:sz w:val="24"/>
+                <w:szCs w:val="24"/>
+                <w:shd w:val="clear" w:color="auto" w:fill="FFFFFF"/>
+              </w:rPr>
+              <w:drawing>
+                <wp:inline distT="0" distB="0" distL="0" distR="0" wp14:anchorId="6A6F7B8C" wp14:editId="64E6B8F7">
+                  <wp:extent cx="4610100" cy="2882052"/>
+                  <wp:effectExtent l="0" t="0" r="0" b="0"/>
+                  <wp:docPr id="2" name="Imagen 2"/>
+                  <wp:cNvGraphicFramePr>
+                    <a:graphicFrameLocks xmlns:a="http://schemas.openxmlformats.org/drawingml/2006/main" noChangeAspect="1"/>
+                  </wp:cNvGraphicFramePr>
+                  <a:graphic xmlns:a="http://schemas.openxmlformats.org/drawingml/2006/main">
+                    <a:graphicData uri="http://schemas.openxmlformats.org/drawingml/2006/picture">
+                      <pic:pic xmlns:pic="http://schemas.openxmlformats.org/drawingml/2006/picture">
+                        <pic:nvPicPr>
+                          <pic:cNvPr id="0" name="Picture 1"/>
+                          <pic:cNvPicPr>
+                            <a:picLocks noChangeAspect="1" noChangeArrowheads="1"/>
+                          </pic:cNvPicPr>
+                        </pic:nvPicPr>
+                        <pic:blipFill>
+                          <a:blip r:embed="rId13" cstate="print">
+                            <a:extLst>
+                              <a:ext uri="{28A0092B-C50C-407E-A947-70E740481C1C}">
+                                <a14:useLocalDpi xmlns:a14="http://schemas.microsoft.com/office/drawing/2010/main" val="0"/>
+                              </a:ext>
+                            </a:extLst>
+                          </a:blip>
+                          <a:srcRect/>
+                          <a:stretch>
+                            <a:fillRect/>
+                          </a:stretch>
+                        </pic:blipFill>
+                        <pic:spPr bwMode="auto">
+                          <a:xfrm>
+                            <a:off x="0" y="0"/>
+                            <a:ext cx="4641837" cy="2901893"/>
+                          </a:xfrm>
+                          <a:prstGeom prst="rect">
+                            <a:avLst/>
+                          </a:prstGeom>
+                          <a:noFill/>
+                          <a:ln>
+                            <a:noFill/>
+                          </a:ln>
+                        </pic:spPr>
+                      </pic:pic>
+                    </a:graphicData>
+                  </a:graphic>
+                </wp:inline>
+              </w:drawing>
+            </w:r>
+          </w:p>
+        </w:tc>
+      </w:tr>
+      <w:tr>
+        <w:tc>
+          <w:tcPr>
+            <w:tcW w:w="1838" w:type="dxa"/>
+          </w:tcPr>
+          <w:p>
+            <w:pPr>
+              <w:jc w:val="both"/>
+              <w:rPr>
+                <w:color w:val="212121"/>
+                <w:sz w:val="24"/>
+                <w:szCs w:val="24"/>
+                <w:shd w:val="clear" w:color="auto" w:fill="FFFFFF"/>
+              </w:rPr>
+            </w:pPr>
+            <w:proofErr w:type="spellStart"/>
+            <w:r>
+              <w:rPr>
+                <w:color w:val="212121"/>
+                <w:sz w:val="24"/>
+                <w:szCs w:val="24"/>
+                <w:shd w:val="clear" w:color="auto" w:fill="FFFFFF"/>
+              </w:rPr>
+              <w:t>git</w:t>
+            </w:r>
+            <w:proofErr w:type="spellEnd"/>
+            <w:r>
+              <w:rPr>
+                <w:color w:val="212121"/>
+                <w:sz w:val="24"/>
+                <w:szCs w:val="24"/>
+                <w:shd w:val="clear" w:color="auto" w:fill="FFFFFF"/>
+              </w:rPr>
+              <w:t xml:space="preserve"> </w:t>
+            </w:r>
+            <w:proofErr w:type="spellStart"/>
+            <w:r>
+              <w:rPr>
+                <w:color w:val="212121"/>
+                <w:sz w:val="24"/>
+                <w:szCs w:val="24"/>
+                <w:shd w:val="clear" w:color="auto" w:fill="FFFFFF"/>
+              </w:rPr>
+              <w:t>pull</w:t>
+            </w:r>
+            <w:proofErr w:type="spellEnd"/>
+          </w:p>
+        </w:tc>
+        <w:tc>
+          <w:tcPr>
+            <w:tcW w:w="7512" w:type="dxa"/>
+          </w:tcPr>
+          <w:p>
+            <w:pPr>
+              <w:jc w:val="both"/>
+              <w:rPr>
+                <w:noProof/>
+                <w:color w:val="212121"/>
+                <w:sz w:val="24"/>
+                <w:szCs w:val="24"/>
+                <w:shd w:val="clear" w:color="auto" w:fill="FFFFFF"/>
+              </w:rPr>
+            </w:pPr>
+            <w:r>
+              <w:object w:dxaOrig="12337" w:dyaOrig="10873" w14:anchorId="7948C31B">
+                <v:shape id="_x0000_i1026" type="#_x0000_t75" style="width:364.55pt;height:321.3pt" o:ole="">
+                  <v:imagedata r:id="rId14" o:title=""/>
+                </v:shape>
+                <o:OLEObject Type="Embed" ProgID="PBrush" ShapeID="_x0000_i1026" DrawAspect="Content" ObjectID="_1693412735" r:id="rId15"/>
+              </w:object>
+            </w:r>
+            <w:bookmarkStart w:id="0" w:name="_GoBack"/>
+            <w:bookmarkEnd w:id="0"/>
+          </w:p>
+        </w:tc>
+      </w:tr>
+    </w:tbl>
+    <w:p>
+      <w:pPr>
+        <w:jc w:val="both"/>
         <w:rPr>
           <w:color w:val="212121"/>
           <w:sz w:val="24"/>
           <w:szCs w:val="24"/>
           <w:shd w:val="clear" w:color="auto" w:fill="FFFFFF"/>
         </w:rPr>
-        <w:t xml:space="preserve">Clonar el proyecto de </w:t>
-      </w:r>
-      <w:proofErr w:type="spellStart"/>
-      <w:proofErr w:type="gramStart"/>
-      <w:r>
+      </w:pPr>
+    </w:p>
+    <w:p>
+      <w:pPr>
+        <w:jc w:val="both"/>
         <w:rPr>
           <w:color w:val="212121"/>
           <w:sz w:val="24"/>
           <w:szCs w:val="24"/>
           <w:shd w:val="clear" w:color="auto" w:fill="FFFFFF"/>
         </w:rPr>
-        <w:t>Github</w:t>
-      </w:r>
-      <w:proofErr w:type="spellEnd"/>
-      <w:r>
+      </w:pPr>
+    </w:p>
+    <w:p>
+      <w:pPr>
+        <w:jc w:val="both"/>
         <w:rPr>
           <w:color w:val="212121"/>
           <w:sz w:val="24"/>
           <w:szCs w:val="24"/>
           <w:shd w:val="clear" w:color="auto" w:fill="FFFFFF"/>
         </w:rPr>
-        <w:t xml:space="preserve"> :</w:t>
-      </w:r>
-      <w:proofErr w:type="gramEnd"/>
+      </w:pPr>
     </w:p>
     <w:p>
       <w:pPr>
@@ -7282,263 +7790,6 @@
           <w:shd w:val="clear" w:color="auto" w:fill="FFFFFF"/>
         </w:rPr>
       </w:pPr>
-      <w:r>
-        <w:rPr>
-          <w:noProof/>
-          <w:color w:val="212121"/>
-          <w:sz w:val="24"/>
-          <w:szCs w:val="24"/>
-          <w:shd w:val="clear" w:color="auto" w:fill="FFFFFF"/>
-          <w:lang w:val="en-US" w:eastAsia="en-US"/>
-        </w:rPr>
-        <w:drawing>
-          <wp:inline distT="0" distB="0" distL="0" distR="0" wp14:anchorId="729CD0EF" wp14:editId="0508527F">
-            <wp:extent cx="5943600" cy="3343275"/>
-            <wp:effectExtent l="0" t="0" r="0" b="9525"/>
-            <wp:docPr id="1" name="Imagen 1" descr="C:\Users\German\Desktop\Escritorio\Cursos\proyecto01\1.png"/>
-            <wp:cNvGraphicFramePr>
-              <a:graphicFrameLocks xmlns:a="http://schemas.openxmlformats.org/drawingml/2006/main" noChangeAspect="1"/>
-            </wp:cNvGraphicFramePr>
-            <a:graphic xmlns:a="http://schemas.openxmlformats.org/drawingml/2006/main">
-              <a:graphicData uri="http://schemas.openxmlformats.org/drawingml/2006/picture">
-                <pic:pic xmlns:pic="http://schemas.openxmlformats.org/drawingml/2006/picture">
-                  <pic:nvPicPr>
-                    <pic:cNvPr id="0" name="Picture 1" descr="C:\Users\German\Desktop\Escritorio\Cursos\proyecto01\1.png"/>
-                    <pic:cNvPicPr>
-                      <a:picLocks noChangeAspect="1" noChangeArrowheads="1"/>
-                    </pic:cNvPicPr>
-                  </pic:nvPicPr>
-                  <pic:blipFill>
-                    <a:blip r:embed="rId11" cstate="print">
-                      <a:extLst>
-                        <a:ext uri="{28A0092B-C50C-407E-A947-70E740481C1C}">
-                          <a14:useLocalDpi xmlns:a14="http://schemas.microsoft.com/office/drawing/2010/main" val="0"/>
-                        </a:ext>
-                      </a:extLst>
-                    </a:blip>
-                    <a:srcRect/>
-                    <a:stretch>
-                      <a:fillRect/>
-                    </a:stretch>
-                  </pic:blipFill>
-                  <pic:spPr bwMode="auto">
-                    <a:xfrm>
-                      <a:off x="0" y="0"/>
-                      <a:ext cx="5943600" cy="3343275"/>
-                    </a:xfrm>
-                    <a:prstGeom prst="rect">
-                      <a:avLst/>
-                    </a:prstGeom>
-                    <a:noFill/>
-                    <a:ln>
-                      <a:noFill/>
-                    </a:ln>
-                  </pic:spPr>
-                </pic:pic>
-              </a:graphicData>
-            </a:graphic>
-          </wp:inline>
-        </w:drawing>
-      </w:r>
-    </w:p>
-    <w:p>
-      <w:pPr>
-        <w:jc w:val="both"/>
-        <w:rPr>
-          <w:color w:val="212121"/>
-          <w:sz w:val="24"/>
-          <w:szCs w:val="24"/>
-          <w:shd w:val="clear" w:color="auto" w:fill="FFFFFF"/>
-        </w:rPr>
-      </w:pPr>
-    </w:p>
-    <w:p>
-      <w:pPr>
-        <w:jc w:val="both"/>
-        <w:rPr>
-          <w:color w:val="212121"/>
-          <w:sz w:val="24"/>
-          <w:szCs w:val="24"/>
-          <w:shd w:val="clear" w:color="auto" w:fill="FFFFFF"/>
-        </w:rPr>
-      </w:pPr>
-    </w:p>
-    <w:p>
-      <w:pPr>
-        <w:jc w:val="both"/>
-        <w:rPr>
-          <w:color w:val="212121"/>
-          <w:sz w:val="24"/>
-          <w:szCs w:val="24"/>
-          <w:shd w:val="clear" w:color="auto" w:fill="FFFFFF"/>
-        </w:rPr>
-      </w:pPr>
-    </w:p>
-    <w:p>
-      <w:pPr>
-        <w:jc w:val="both"/>
-        <w:rPr>
-          <w:color w:val="212121"/>
-          <w:sz w:val="24"/>
-          <w:szCs w:val="24"/>
-          <w:shd w:val="clear" w:color="auto" w:fill="FFFFFF"/>
-        </w:rPr>
-      </w:pPr>
-    </w:p>
-    <w:p>
-      <w:pPr>
-        <w:jc w:val="both"/>
-        <w:rPr>
-          <w:color w:val="212121"/>
-          <w:sz w:val="24"/>
-          <w:szCs w:val="24"/>
-          <w:shd w:val="clear" w:color="auto" w:fill="FFFFFF"/>
-        </w:rPr>
-      </w:pPr>
-    </w:p>
-    <w:p>
-      <w:pPr>
-        <w:jc w:val="both"/>
-        <w:rPr>
-          <w:color w:val="212121"/>
-          <w:sz w:val="24"/>
-          <w:szCs w:val="24"/>
-          <w:shd w:val="clear" w:color="auto" w:fill="FFFFFF"/>
-        </w:rPr>
-      </w:pPr>
-    </w:p>
-    <w:p>
-      <w:pPr>
-        <w:jc w:val="both"/>
-        <w:rPr>
-          <w:color w:val="212121"/>
-          <w:sz w:val="24"/>
-          <w:szCs w:val="24"/>
-          <w:shd w:val="clear" w:color="auto" w:fill="FFFFFF"/>
-        </w:rPr>
-      </w:pPr>
-    </w:p>
-    <w:p>
-      <w:pPr>
-        <w:jc w:val="both"/>
-        <w:rPr>
-          <w:color w:val="212121"/>
-          <w:sz w:val="24"/>
-          <w:szCs w:val="24"/>
-          <w:shd w:val="clear" w:color="auto" w:fill="FFFFFF"/>
-        </w:rPr>
-      </w:pPr>
-    </w:p>
-    <w:p>
-      <w:pPr>
-        <w:jc w:val="both"/>
-        <w:rPr>
-          <w:color w:val="212121"/>
-          <w:sz w:val="24"/>
-          <w:szCs w:val="24"/>
-          <w:shd w:val="clear" w:color="auto" w:fill="FFFFFF"/>
-        </w:rPr>
-      </w:pPr>
-    </w:p>
-    <w:p>
-      <w:pPr>
-        <w:jc w:val="both"/>
-        <w:rPr>
-          <w:color w:val="212121"/>
-          <w:sz w:val="24"/>
-          <w:szCs w:val="24"/>
-          <w:shd w:val="clear" w:color="auto" w:fill="FFFFFF"/>
-        </w:rPr>
-      </w:pPr>
-      <w:r>
-        <w:rPr>
-          <w:color w:val="212121"/>
-          <w:sz w:val="24"/>
-          <w:szCs w:val="24"/>
-          <w:shd w:val="clear" w:color="auto" w:fill="FFFFFF"/>
-        </w:rPr>
-        <w:t>Realizar cambios en el documento para luego subirlos al proyecto:</w:t>
-      </w:r>
-    </w:p>
-    <w:p>
-      <w:pPr>
-        <w:jc w:val="both"/>
-        <w:rPr>
-          <w:color w:val="212121"/>
-          <w:sz w:val="24"/>
-          <w:szCs w:val="24"/>
-          <w:shd w:val="clear" w:color="auto" w:fill="FFFFFF"/>
-        </w:rPr>
-      </w:pPr>
-    </w:p>
-    <w:p>
-      <w:pPr>
-        <w:jc w:val="both"/>
-        <w:rPr>
-          <w:color w:val="212121"/>
-          <w:sz w:val="24"/>
-          <w:szCs w:val="24"/>
-          <w:shd w:val="clear" w:color="auto" w:fill="FFFFFF"/>
-        </w:rPr>
-      </w:pPr>
-      <w:r>
-        <w:rPr>
-          <w:noProof/>
-          <w:color w:val="212121"/>
-          <w:sz w:val="24"/>
-          <w:szCs w:val="24"/>
-          <w:shd w:val="clear" w:color="auto" w:fill="FFFFFF"/>
-          <w:lang w:val="en-US" w:eastAsia="en-US"/>
-        </w:rPr>
-        <w:drawing>
-          <wp:inline distT="0" distB="0" distL="0" distR="0" wp14:anchorId="2B517461" wp14:editId="6EEA8773">
-            <wp:extent cx="5935980" cy="3710940"/>
-            <wp:effectExtent l="0" t="0" r="7620" b="3810"/>
-            <wp:docPr id="2" name="Imagen 2"/>
-            <wp:cNvGraphicFramePr>
-              <a:graphicFrameLocks xmlns:a="http://schemas.openxmlformats.org/drawingml/2006/main" noChangeAspect="1"/>
-            </wp:cNvGraphicFramePr>
-            <a:graphic xmlns:a="http://schemas.openxmlformats.org/drawingml/2006/main">
-              <a:graphicData uri="http://schemas.openxmlformats.org/drawingml/2006/picture">
-                <pic:pic xmlns:pic="http://schemas.openxmlformats.org/drawingml/2006/picture">
-                  <pic:nvPicPr>
-                    <pic:cNvPr id="0" name="Picture 1"/>
-                    <pic:cNvPicPr>
-                      <a:picLocks noChangeAspect="1" noChangeArrowheads="1"/>
-                    </pic:cNvPicPr>
-                  </pic:nvPicPr>
-                  <pic:blipFill>
-                    <a:blip r:embed="rId12" cstate="print">
-                      <a:extLst>
-                        <a:ext uri="{28A0092B-C50C-407E-A947-70E740481C1C}">
-                          <a14:useLocalDpi xmlns:a14="http://schemas.microsoft.com/office/drawing/2010/main" val="0"/>
-                        </a:ext>
-                      </a:extLst>
-                    </a:blip>
-                    <a:srcRect/>
-                    <a:stretch>
-                      <a:fillRect/>
-                    </a:stretch>
-                  </pic:blipFill>
-                  <pic:spPr bwMode="auto">
-                    <a:xfrm>
-                      <a:off x="0" y="0"/>
-                      <a:ext cx="5935980" cy="3710940"/>
-                    </a:xfrm>
-                    <a:prstGeom prst="rect">
-                      <a:avLst/>
-                    </a:prstGeom>
-                    <a:noFill/>
-                    <a:ln>
-                      <a:noFill/>
-                    </a:ln>
-                  </pic:spPr>
-                </pic:pic>
-              </a:graphicData>
-            </a:graphic>
-          </wp:inline>
-        </w:drawing>
-      </w:r>
     </w:p>
     <w:p>
       <w:pPr>
@@ -7666,14 +7917,23 @@
           <w:szCs w:val="24"/>
         </w:rPr>
       </w:pPr>
+      <w:proofErr w:type="spellStart"/>
       <w:r>
         <w:rPr>
           <w:b/>
           <w:sz w:val="24"/>
           <w:szCs w:val="24"/>
         </w:rPr>
-        <w:lastRenderedPageBreak/>
-        <w:t xml:space="preserve">Dahiana </w:t>
+        <w:t>Dahiana</w:t>
+      </w:r>
+      <w:proofErr w:type="spellEnd"/>
+      <w:r>
+        <w:rPr>
+          <w:b/>
+          <w:sz w:val="24"/>
+          <w:szCs w:val="24"/>
+        </w:rPr>
+        <w:t xml:space="preserve"> </w:t>
       </w:r>
       <w:proofErr w:type="spellStart"/>
       <w:r>
@@ -7893,8 +8153,19 @@
                 <w:b w:val="0"/>
                 <w:shd w:val="clear" w:color="auto" w:fill="FFFFFF"/>
               </w:rPr>
-              <w:t xml:space="preserve"> Access GitHub</w:t>
+              <w:t xml:space="preserve"> Access </w:t>
             </w:r>
+            <w:proofErr w:type="spellStart"/>
+            <w:r>
+              <w:rPr>
+                <w:rStyle w:val="Textoennegrita"/>
+                <w:rFonts w:ascii="Arial" w:hAnsi="Arial" w:cs="Arial"/>
+                <w:b w:val="0"/>
+                <w:shd w:val="clear" w:color="auto" w:fill="FFFFFF"/>
+              </w:rPr>
+              <w:t>GitHub</w:t>
+            </w:r>
+            <w:proofErr w:type="spellEnd"/>
           </w:p>
         </w:tc>
         <w:tc>
@@ -7919,7 +8190,6 @@
                 <w:bCs/>
                 <w:noProof/>
                 <w:shd w:val="clear" w:color="auto" w:fill="FFFFFF"/>
-                <w:lang w:val="en-US" w:eastAsia="en-US"/>
               </w:rPr>
               <w:drawing>
                 <wp:inline distT="0" distB="0" distL="0" distR="0" wp14:anchorId="6FB06A1F" wp14:editId="7A98D97D">
@@ -7937,7 +8207,7 @@
                           <pic:cNvPicPr/>
                         </pic:nvPicPr>
                         <pic:blipFill>
-                          <a:blip r:embed="rId13" cstate="print">
+                          <a:blip r:embed="rId16" cstate="print">
                             <a:extLst>
                               <a:ext uri="{28A0092B-C50C-407E-A947-70E740481C1C}">
                                 <a14:useLocalDpi xmlns:a14="http://schemas.microsoft.com/office/drawing/2010/main" val="0"/>
@@ -8038,6 +8308,7 @@
                 <w:shd w:val="clear" w:color="auto" w:fill="FFFFFF"/>
               </w:rPr>
             </w:pPr>
+            <w:proofErr w:type="spellStart"/>
             <w:r>
               <w:rPr>
                 <w:rStyle w:val="Textoennegrita"/>
@@ -8045,7 +8316,17 @@
                 <w:b w:val="0"/>
                 <w:shd w:val="clear" w:color="auto" w:fill="FFFFFF"/>
               </w:rPr>
-              <w:t xml:space="preserve">Git </w:t>
+              <w:t>Git</w:t>
+            </w:r>
+            <w:proofErr w:type="spellEnd"/>
+            <w:r>
+              <w:rPr>
+                <w:rStyle w:val="Textoennegrita"/>
+                <w:rFonts w:ascii="Arial" w:hAnsi="Arial" w:cs="Arial"/>
+                <w:b w:val="0"/>
+                <w:shd w:val="clear" w:color="auto" w:fill="FFFFFF"/>
+              </w:rPr>
+              <w:t xml:space="preserve"> </w:t>
             </w:r>
             <w:proofErr w:type="spellStart"/>
             <w:r>
@@ -8082,7 +8363,6 @@
                 <w:bCs/>
                 <w:noProof/>
                 <w:shd w:val="clear" w:color="auto" w:fill="FFFFFF"/>
-                <w:lang w:val="en-US" w:eastAsia="en-US"/>
               </w:rPr>
               <w:drawing>
                 <wp:inline distT="0" distB="0" distL="0" distR="0" wp14:anchorId="10EDFE78" wp14:editId="0CD38A2E">
@@ -8100,7 +8380,7 @@
                           <pic:cNvPicPr/>
                         </pic:nvPicPr>
                         <pic:blipFill>
-                          <a:blip r:embed="rId14">
+                          <a:blip r:embed="rId17">
                             <a:extLst>
                               <a:ext uri="{28A0092B-C50C-407E-A947-70E740481C1C}">
                                 <a14:useLocalDpi xmlns:a14="http://schemas.microsoft.com/office/drawing/2010/main" val="0"/>
@@ -8251,6 +8531,7 @@
                 <w:shd w:val="clear" w:color="auto" w:fill="FFFFFF"/>
               </w:rPr>
             </w:pPr>
+            <w:proofErr w:type="spellStart"/>
             <w:r>
               <w:rPr>
                 <w:rStyle w:val="Textoennegrita"/>
@@ -8258,7 +8539,17 @@
                 <w:b w:val="0"/>
                 <w:shd w:val="clear" w:color="auto" w:fill="FFFFFF"/>
               </w:rPr>
-              <w:t xml:space="preserve">Git </w:t>
+              <w:t>Git</w:t>
+            </w:r>
+            <w:proofErr w:type="spellEnd"/>
+            <w:r>
+              <w:rPr>
+                <w:rStyle w:val="Textoennegrita"/>
+                <w:rFonts w:ascii="Arial" w:hAnsi="Arial" w:cs="Arial"/>
+                <w:b w:val="0"/>
+                <w:shd w:val="clear" w:color="auto" w:fill="FFFFFF"/>
+              </w:rPr>
+              <w:t xml:space="preserve"> </w:t>
             </w:r>
             <w:proofErr w:type="spellStart"/>
             <w:r>
@@ -8295,7 +8586,6 @@
                 <w:bCs/>
                 <w:noProof/>
                 <w:shd w:val="clear" w:color="auto" w:fill="FFFFFF"/>
-                <w:lang w:val="en-US" w:eastAsia="en-US"/>
               </w:rPr>
               <w:drawing>
                 <wp:inline distT="0" distB="0" distL="0" distR="0" wp14:anchorId="05469D11" wp14:editId="3B40F2AC">
@@ -8313,7 +8603,7 @@
                           <pic:cNvPicPr/>
                         </pic:nvPicPr>
                         <pic:blipFill>
-                          <a:blip r:embed="rId15">
+                          <a:blip r:embed="rId18">
                             <a:extLst>
                               <a:ext uri="{28A0092B-C50C-407E-A947-70E740481C1C}">
                                 <a14:useLocalDpi xmlns:a14="http://schemas.microsoft.com/office/drawing/2010/main" val="0"/>
@@ -8447,7 +8737,6 @@
                 <w:bCs/>
                 <w:noProof/>
                 <w:shd w:val="clear" w:color="auto" w:fill="FFFFFF"/>
-                <w:lang w:val="en-US" w:eastAsia="en-US"/>
               </w:rPr>
               <w:drawing>
                 <wp:inline distT="0" distB="0" distL="0" distR="0" wp14:anchorId="1DA8D1BA" wp14:editId="4F62C7C5">
@@ -8465,7 +8754,7 @@
                           <pic:cNvPicPr/>
                         </pic:nvPicPr>
                         <pic:blipFill>
-                          <a:blip r:embed="rId16">
+                          <a:blip r:embed="rId19">
                             <a:extLst>
                               <a:ext uri="{28A0092B-C50C-407E-A947-70E740481C1C}">
                                 <a14:useLocalDpi xmlns:a14="http://schemas.microsoft.com/office/drawing/2010/main" val="0"/>
@@ -8522,7 +8811,6 @@
                 <w:b w:val="0"/>
                 <w:shd w:val="clear" w:color="auto" w:fill="FFFFFF"/>
               </w:rPr>
-              <w:lastRenderedPageBreak/>
               <w:t>Contributions</w:t>
             </w:r>
             <w:proofErr w:type="spellEnd"/>
@@ -8570,7 +8858,6 @@
                 <w:bCs/>
                 <w:noProof/>
                 <w:shd w:val="clear" w:color="auto" w:fill="FFFFFF"/>
-                <w:lang w:val="en-US" w:eastAsia="en-US"/>
               </w:rPr>
               <w:drawing>
                 <wp:inline distT="0" distB="0" distL="0" distR="0" wp14:anchorId="5E599146" wp14:editId="244CC048">
@@ -8588,7 +8875,7 @@
                           <pic:cNvPicPr/>
                         </pic:nvPicPr>
                         <pic:blipFill>
-                          <a:blip r:embed="rId17" cstate="print">
+                          <a:blip r:embed="rId20" cstate="print">
                             <a:extLst>
                               <a:ext uri="{28A0092B-C50C-407E-A947-70E740481C1C}">
                                 <a14:useLocalDpi xmlns:a14="http://schemas.microsoft.com/office/drawing/2010/main" val="0"/>
@@ -8794,7 +9081,6 @@
           <w:lang w:val="en-US"/>
         </w:rPr>
       </w:pPr>
-      <w:proofErr w:type="spellStart"/>
       <w:r>
         <w:rPr>
           <w:b/>
@@ -8803,19 +9089,7 @@
           <w:szCs w:val="24"/>
           <w:lang w:val="en-US"/>
         </w:rPr>
-        <w:lastRenderedPageBreak/>
-        <w:t>JCarlo</w:t>
-      </w:r>
-      <w:proofErr w:type="spellEnd"/>
-      <w:r>
-        <w:rPr>
-          <w:b/>
-          <w:bCs/>
-          <w:sz w:val="24"/>
-          <w:szCs w:val="24"/>
-          <w:lang w:val="en-US"/>
-        </w:rPr>
-        <w:t xml:space="preserve"> </w:t>
+        <w:t xml:space="preserve">JCarlo </w:t>
       </w:r>
       <w:proofErr w:type="spellStart"/>
       <w:r>
@@ -8880,23 +9154,13 @@
                 <w:shd w:val="clear" w:color="auto" w:fill="FFFFFF"/>
               </w:rPr>
             </w:pPr>
-            <w:proofErr w:type="spellStart"/>
             <w:r>
               <w:rPr>
                 <w:rStyle w:val="Textoennegrita"/>
                 <w:rFonts w:ascii="Arial" w:hAnsi="Arial" w:cs="Arial"/>
                 <w:shd w:val="clear" w:color="auto" w:fill="FFFFFF"/>
               </w:rPr>
-              <w:t>Commands</w:t>
-            </w:r>
-            <w:proofErr w:type="spellEnd"/>
-            <w:r>
-              <w:rPr>
-                <w:rStyle w:val="Textoennegrita"/>
-                <w:rFonts w:ascii="Arial" w:hAnsi="Arial" w:cs="Arial"/>
-                <w:shd w:val="clear" w:color="auto" w:fill="FFFFFF"/>
-              </w:rPr>
-              <w:t xml:space="preserve"> </w:t>
+              <w:t xml:space="preserve">Commands </w:t>
             </w:r>
             <w:r>
               <w:rPr>
@@ -9053,7 +9317,7 @@
                           <pic:cNvPicPr/>
                         </pic:nvPicPr>
                         <pic:blipFill>
-                          <a:blip r:embed="rId18">
+                          <a:blip r:embed="rId21">
                             <a:extLst>
                               <a:ext uri="{28A0092B-C50C-407E-A947-70E740481C1C}">
                                 <a14:useLocalDpi xmlns:a14="http://schemas.microsoft.com/office/drawing/2010/main" val="0"/>
@@ -9203,7 +9467,7 @@
                           <pic:cNvPicPr/>
                         </pic:nvPicPr>
                         <pic:blipFill>
-                          <a:blip r:embed="rId19">
+                          <a:blip r:embed="rId22">
                             <a:extLst>
                               <a:ext uri="{28A0092B-C50C-407E-A947-70E740481C1C}">
                                 <a14:useLocalDpi xmlns:a14="http://schemas.microsoft.com/office/drawing/2010/main" val="0"/>
@@ -9251,6 +9515,7 @@
                 <w:shd w:val="clear" w:color="auto" w:fill="FFFFFF"/>
               </w:rPr>
             </w:pPr>
+            <w:proofErr w:type="spellStart"/>
             <w:r>
               <w:rPr>
                 <w:rStyle w:val="Textoennegrita"/>
@@ -9258,7 +9523,18 @@
                 <w:b w:val="0"/>
                 <w:shd w:val="clear" w:color="auto" w:fill="FFFFFF"/>
               </w:rPr>
-              <w:t xml:space="preserve">Git </w:t>
+              <w:lastRenderedPageBreak/>
+              <w:t>Git</w:t>
+            </w:r>
+            <w:proofErr w:type="spellEnd"/>
+            <w:r>
+              <w:rPr>
+                <w:rStyle w:val="Textoennegrita"/>
+                <w:rFonts w:ascii="Arial" w:hAnsi="Arial" w:cs="Arial"/>
+                <w:b w:val="0"/>
+                <w:shd w:val="clear" w:color="auto" w:fill="FFFFFF"/>
+              </w:rPr>
+              <w:t xml:space="preserve"> </w:t>
             </w:r>
             <w:proofErr w:type="spellStart"/>
             <w:r>
@@ -9320,7 +9596,7 @@
                           <pic:cNvPicPr/>
                         </pic:nvPicPr>
                         <pic:blipFill>
-                          <a:blip r:embed="rId20">
+                          <a:blip r:embed="rId23">
                             <a:extLst>
                               <a:ext uri="{28A0092B-C50C-407E-A947-70E740481C1C}">
                                 <a14:useLocalDpi xmlns:a14="http://schemas.microsoft.com/office/drawing/2010/main" val="0"/>
@@ -9392,6 +9668,7 @@
                 <w:shd w:val="clear" w:color="auto" w:fill="FFFFFF"/>
               </w:rPr>
             </w:pPr>
+            <w:proofErr w:type="spellStart"/>
             <w:r>
               <w:rPr>
                 <w:rStyle w:val="Textoennegrita"/>
@@ -9399,7 +9676,17 @@
                 <w:b w:val="0"/>
                 <w:shd w:val="clear" w:color="auto" w:fill="FFFFFF"/>
               </w:rPr>
-              <w:t xml:space="preserve">Git </w:t>
+              <w:t>Git</w:t>
+            </w:r>
+            <w:proofErr w:type="spellEnd"/>
+            <w:r>
+              <w:rPr>
+                <w:rStyle w:val="Textoennegrita"/>
+                <w:rFonts w:ascii="Arial" w:hAnsi="Arial" w:cs="Arial"/>
+                <w:b w:val="0"/>
+                <w:shd w:val="clear" w:color="auto" w:fill="FFFFFF"/>
+              </w:rPr>
+              <w:t xml:space="preserve"> </w:t>
             </w:r>
             <w:proofErr w:type="spellStart"/>
             <w:r>
@@ -9452,7 +9739,7 @@
                           <pic:cNvPicPr/>
                         </pic:nvPicPr>
                         <pic:blipFill>
-                          <a:blip r:embed="rId21">
+                          <a:blip r:embed="rId24">
                             <a:extLst>
                               <a:ext uri="{28A0092B-C50C-407E-A947-70E740481C1C}">
                                 <a14:useLocalDpi xmlns:a14="http://schemas.microsoft.com/office/drawing/2010/main" val="0"/>
@@ -9512,7 +9799,7 @@
 </file>
 
 <file path=word/numbering.xml><?xml version="1.0" encoding="utf-8"?>
-<w:numbering xmlns:wpc="http://schemas.microsoft.com/office/word/2010/wordprocessingCanvas" xmlns:cx="http://schemas.microsoft.com/office/drawing/2014/chartex" xmlns:cx1="http://schemas.microsoft.com/office/drawing/2015/9/8/chartex" xmlns:cx2="http://schemas.microsoft.com/office/drawing/2015/10/21/chartex" xmlns:cx3="http://schemas.microsoft.com/office/drawing/2016/5/9/chartex" xmlns:cx4="http://schemas.microsoft.com/office/drawing/2016/5/10/chartex" xmlns:cx5="http://schemas.microsoft.com/office/drawing/2016/5/11/chartex" xmlns:cx6="http://schemas.microsoft.com/office/drawing/2016/5/12/chartex" xmlns:cx7="http://schemas.microsoft.com/office/drawing/2016/5/13/chartex" xmlns:cx8="http://schemas.microsoft.com/office/drawing/2016/5/14/chartex" xmlns:mc="http://schemas.openxmlformats.org/markup-compatibility/2006" xmlns:aink="http://schemas.microsoft.com/office/drawing/2016/ink" xmlns:am3d="http://schemas.microsoft.com/office/drawing/2017/model3d" xmlns:o="urn:schemas-microsoft-com:office:office" xmlns:r="http://schemas.openxmlformats.org/officeDocument/2006/relationships" xmlns:m="http://schemas.openxmlformats.org/officeDocument/2006/math" xmlns:v="urn:schemas-microsoft-com:vml" xmlns:wp14="http://schemas.microsoft.com/office/word/2010/wordprocessingDrawing" xmlns:wp="http://schemas.openxmlformats.org/drawingml/2006/wordprocessingDrawing" xmlns:w10="urn:schemas-microsoft-com:office:word" xmlns:w="http://schemas.openxmlformats.org/wordprocessingml/2006/main" xmlns:w14="http://schemas.microsoft.com/office/word/2010/wordml" xmlns:w15="http://schemas.microsoft.com/office/word/2012/wordml" xmlns:w16cex="http://schemas.microsoft.com/office/word/2018/wordml/cex" xmlns:w16cid="http://schemas.microsoft.com/office/word/2016/wordml/cid" xmlns:w16="http://schemas.microsoft.com/office/word/2018/wordml" xmlns:w16sdtdh="http://schemas.microsoft.com/office/word/2020/wordml/sdtdatahash" xmlns:w16se="http://schemas.microsoft.com/office/word/2015/wordml/symex" xmlns:wpg="http://schemas.microsoft.com/office/word/2010/wordprocessingGroup" xmlns:wpi="http://schemas.microsoft.com/office/word/2010/wordprocessingInk" xmlns:wne="http://schemas.microsoft.com/office/word/2006/wordml" xmlns:wps="http://schemas.microsoft.com/office/word/2010/wordprocessingShape" mc:Ignorable="w14 w15 w16se w16cid w16 w16cex w16sdtdh wp14">
+<w:numbering xmlns:wpc="http://schemas.microsoft.com/office/word/2010/wordprocessingCanvas" xmlns:mc="http://schemas.openxmlformats.org/markup-compatibility/2006" xmlns:o="urn:schemas-microsoft-com:office:office" xmlns:r="http://schemas.openxmlformats.org/officeDocument/2006/relationships" xmlns:m="http://schemas.openxmlformats.org/officeDocument/2006/math" xmlns:v="urn:schemas-microsoft-com:vml" xmlns:wp14="http://schemas.microsoft.com/office/word/2010/wordprocessingDrawing" xmlns:wp="http://schemas.openxmlformats.org/drawingml/2006/wordprocessingDrawing" xmlns:w10="urn:schemas-microsoft-com:office:word" xmlns:w="http://schemas.openxmlformats.org/wordprocessingml/2006/main" xmlns:w14="http://schemas.microsoft.com/office/word/2010/wordml" xmlns:w15="http://schemas.microsoft.com/office/word/2012/wordml" xmlns:wpg="http://schemas.microsoft.com/office/word/2010/wordprocessingGroup" xmlns:wpi="http://schemas.microsoft.com/office/word/2010/wordprocessingInk" xmlns:wne="http://schemas.microsoft.com/office/word/2006/wordml" xmlns:wps="http://schemas.microsoft.com/office/word/2010/wordprocessingShape" mc:Ignorable="w14 w15 wp14">
   <w:abstractNum w:abstractNumId="0" w15:restartNumberingAfterBreak="0">
     <w:nsid w:val="21904EA5"/>
     <w:multiLevelType w:val="multilevel"/>
@@ -10329,7 +10616,7 @@
 </file>
 
 <file path=word/styles.xml><?xml version="1.0" encoding="utf-8"?>
-<w:styles xmlns:mc="http://schemas.openxmlformats.org/markup-compatibility/2006" xmlns:r="http://schemas.openxmlformats.org/officeDocument/2006/relationships" xmlns:w="http://schemas.openxmlformats.org/wordprocessingml/2006/main" xmlns:w14="http://schemas.microsoft.com/office/word/2010/wordml" xmlns:w15="http://schemas.microsoft.com/office/word/2012/wordml" xmlns:w16cex="http://schemas.microsoft.com/office/word/2018/wordml/cex" xmlns:w16cid="http://schemas.microsoft.com/office/word/2016/wordml/cid" xmlns:w16="http://schemas.microsoft.com/office/word/2018/wordml" xmlns:w16sdtdh="http://schemas.microsoft.com/office/word/2020/wordml/sdtdatahash" xmlns:w16se="http://schemas.microsoft.com/office/word/2015/wordml/symex" mc:Ignorable="w14 w15 w16se w16cid w16 w16cex w16sdtdh">
+<w:styles xmlns:mc="http://schemas.openxmlformats.org/markup-compatibility/2006" xmlns:r="http://schemas.openxmlformats.org/officeDocument/2006/relationships" xmlns:w="http://schemas.openxmlformats.org/wordprocessingml/2006/main" xmlns:w14="http://schemas.microsoft.com/office/word/2010/wordml" xmlns:w15="http://schemas.microsoft.com/office/word/2012/wordml" mc:Ignorable="w14 w15">
   <w:docDefaults>
     <w:rPrDefault>
       <w:rPr>
@@ -10345,7 +10632,7 @@
       </w:pPr>
     </w:pPrDefault>
   </w:docDefaults>
-  <w:latentStyles w:defLockedState="0" w:defUIPriority="99" w:defSemiHidden="0" w:defUnhideWhenUsed="0" w:defQFormat="0" w:count="376">
+  <w:latentStyles w:defLockedState="0" w:defUIPriority="99" w:defSemiHidden="0" w:defUnhideWhenUsed="0" w:defQFormat="0" w:count="371">
     <w:lsdException w:name="Normal" w:uiPriority="0" w:qFormat="1"/>
     <w:lsdException w:name="heading 1" w:uiPriority="9" w:qFormat="1"/>
     <w:lsdException w:name="heading 2" w:semiHidden="1" w:uiPriority="9" w:unhideWhenUsed="1" w:qFormat="1"/>
@@ -10451,6 +10738,7 @@
     <w:lsdException w:name="HTML Sample" w:semiHidden="1" w:unhideWhenUsed="1"/>
     <w:lsdException w:name="HTML Typewriter" w:semiHidden="1" w:unhideWhenUsed="1"/>
     <w:lsdException w:name="HTML Variable" w:semiHidden="1" w:unhideWhenUsed="1"/>
+    <w:lsdException w:name="Normal Table" w:semiHidden="1" w:unhideWhenUsed="1"/>
     <w:lsdException w:name="annotation subject" w:semiHidden="1" w:unhideWhenUsed="1"/>
     <w:lsdException w:name="No List" w:semiHidden="1" w:unhideWhenUsed="1"/>
     <w:lsdException w:name="Outline List 1" w:semiHidden="1" w:unhideWhenUsed="1"/>
@@ -10493,8 +10781,11 @@
     <w:lsdException w:name="Table Contemporary" w:semiHidden="1" w:unhideWhenUsed="1"/>
     <w:lsdException w:name="Table Elegant" w:semiHidden="1" w:unhideWhenUsed="1"/>
     <w:lsdException w:name="Table Professional" w:semiHidden="1" w:unhideWhenUsed="1"/>
+    <w:lsdException w:name="Table Subtle 1" w:semiHidden="1" w:unhideWhenUsed="1"/>
     <w:lsdException w:name="Table Subtle 2" w:semiHidden="1" w:unhideWhenUsed="1"/>
     <w:lsdException w:name="Table Web 1" w:semiHidden="1" w:unhideWhenUsed="1"/>
+    <w:lsdException w:name="Table Web 2" w:semiHidden="1" w:unhideWhenUsed="1"/>
+    <w:lsdException w:name="Table Web 3" w:semiHidden="1" w:unhideWhenUsed="1"/>
     <w:lsdException w:name="Balloon Text" w:semiHidden="1" w:unhideWhenUsed="1"/>
     <w:lsdException w:name="Table Grid" w:uiPriority="39"/>
     <w:lsdException w:name="Table Theme" w:semiHidden="1" w:unhideWhenUsed="1"/>
@@ -10713,11 +11004,6 @@
     <w:lsdException w:name="List Table 5 Dark Accent 6" w:uiPriority="50"/>
     <w:lsdException w:name="List Table 6 Colorful Accent 6" w:uiPriority="51"/>
     <w:lsdException w:name="List Table 7 Colorful Accent 6" w:uiPriority="52"/>
-    <w:lsdException w:name="Mention" w:semiHidden="1" w:unhideWhenUsed="1"/>
-    <w:lsdException w:name="Smart Hyperlink" w:semiHidden="1" w:unhideWhenUsed="1"/>
-    <w:lsdException w:name="Hashtag" w:semiHidden="1" w:unhideWhenUsed="1"/>
-    <w:lsdException w:name="Unresolved Mention" w:semiHidden="1" w:unhideWhenUsed="1"/>
-    <w:lsdException w:name="Smart Link" w:semiHidden="1" w:unhideWhenUsed="1"/>
   </w:latentStyles>
   <w:style w:type="paragraph" w:default="1" w:styleId="Normal">
     <w:name w:val="Normal"/>
@@ -10851,7 +11137,7 @@
       </w:tblCellMar>
     </w:tblPr>
   </w:style>
-  <w:style w:type="paragraph" w:styleId="Ttulo">
+  <w:style w:type="paragraph" w:styleId="Puesto">
     <w:name w:val="Title"/>
     <w:basedOn w:val="Normal"/>
     <w:next w:val="Normal"/>

</xml_diff>

<commit_message>
Se traduce la presentación de Dahiana del inglés al español.
</commit_message>
<xml_diff>
--- a/Sprint1_Equipo_23.docx
+++ b/Sprint1_Equipo_23.docx
@@ -1,6 +1,6 @@
 
 <file path=word/document.xml><?xml version="1.0" encoding="utf-8"?>
-<w:document xmlns:wpc="http://schemas.microsoft.com/office/word/2010/wordprocessingCanvas" xmlns:mc="http://schemas.openxmlformats.org/markup-compatibility/2006" xmlns:o="urn:schemas-microsoft-com:office:office" xmlns:r="http://schemas.openxmlformats.org/officeDocument/2006/relationships" xmlns:m="http://schemas.openxmlformats.org/officeDocument/2006/math" xmlns:v="urn:schemas-microsoft-com:vml" xmlns:wp14="http://schemas.microsoft.com/office/word/2010/wordprocessingDrawing" xmlns:wp="http://schemas.openxmlformats.org/drawingml/2006/wordprocessingDrawing" xmlns:w10="urn:schemas-microsoft-com:office:word" xmlns:w="http://schemas.openxmlformats.org/wordprocessingml/2006/main" xmlns:w14="http://schemas.microsoft.com/office/word/2010/wordml" xmlns:w15="http://schemas.microsoft.com/office/word/2012/wordml" xmlns:wpg="http://schemas.microsoft.com/office/word/2010/wordprocessingGroup" xmlns:wpi="http://schemas.microsoft.com/office/word/2010/wordprocessingInk" xmlns:wne="http://schemas.microsoft.com/office/word/2006/wordml" xmlns:wps="http://schemas.microsoft.com/office/word/2010/wordprocessingShape" mc:Ignorable="w14 w15 wp14">
+<w:document xmlns:wpc="http://schemas.microsoft.com/office/word/2010/wordprocessingCanvas" xmlns:cx="http://schemas.microsoft.com/office/drawing/2014/chartex" xmlns:mc="http://schemas.openxmlformats.org/markup-compatibility/2006" xmlns:o="urn:schemas-microsoft-com:office:office" xmlns:r="http://schemas.openxmlformats.org/officeDocument/2006/relationships" xmlns:m="http://schemas.openxmlformats.org/officeDocument/2006/math" xmlns:v="urn:schemas-microsoft-com:vml" xmlns:wp14="http://schemas.microsoft.com/office/word/2010/wordprocessingDrawing" xmlns:wp="http://schemas.openxmlformats.org/drawingml/2006/wordprocessingDrawing" xmlns:w10="urn:schemas-microsoft-com:office:word" xmlns:w="http://schemas.openxmlformats.org/wordprocessingml/2006/main" xmlns:w14="http://schemas.microsoft.com/office/word/2010/wordml" xmlns:w15="http://schemas.microsoft.com/office/word/2012/wordml" xmlns:w16se="http://schemas.microsoft.com/office/word/2015/wordml/symex" xmlns:wpg="http://schemas.microsoft.com/office/word/2010/wordprocessingGroup" xmlns:wpi="http://schemas.microsoft.com/office/word/2010/wordprocessingInk" xmlns:wne="http://schemas.microsoft.com/office/word/2006/wordml" xmlns:wps="http://schemas.microsoft.com/office/word/2010/wordprocessingShape" mc:Ignorable="w14 w15 w16se wp14">
   <w:background w:color="FFFFFF"/>
   <w:body>
     <w:sdt>
@@ -34,7 +34,6 @@
               <w:noProof/>
               <w:sz w:val="24"/>
               <w:szCs w:val="24"/>
-              <w:lang w:val="es-CO" w:eastAsia="es-CO"/>
             </w:rPr>
             <mc:AlternateContent>
               <mc:Choice Requires="wpg">
@@ -3443,7 +3442,7 @@
                   </wp:anchor>
                 </w:drawing>
               </mc:Choice>
-              <mc:Fallback xmlns:w16se="http://schemas.microsoft.com/office/word/2015/wordml/symex" xmlns:w16sdtdh="http://schemas.microsoft.com/office/word/2020/wordml/sdtdatahash" xmlns:w16="http://schemas.microsoft.com/office/word/2018/wordml" xmlns:w16cid="http://schemas.microsoft.com/office/word/2016/wordml/cid" xmlns:w16cex="http://schemas.microsoft.com/office/word/2018/wordml/cex" xmlns:am3d="http://schemas.microsoft.com/office/drawing/2017/model3d" xmlns:aink="http://schemas.microsoft.com/office/drawing/2016/ink" xmlns:cx8="http://schemas.microsoft.com/office/drawing/2016/5/14/chartex" xmlns:cx7="http://schemas.microsoft.com/office/drawing/2016/5/13/chartex" xmlns:cx6="http://schemas.microsoft.com/office/drawing/2016/5/12/chartex" xmlns:cx5="http://schemas.microsoft.com/office/drawing/2016/5/11/chartex" xmlns:cx4="http://schemas.microsoft.com/office/drawing/2016/5/10/chartex" xmlns:cx3="http://schemas.microsoft.com/office/drawing/2016/5/9/chartex" xmlns:cx2="http://schemas.microsoft.com/office/drawing/2015/10/21/chartex" xmlns:cx1="http://schemas.microsoft.com/office/drawing/2015/9/8/chartex" xmlns:cx="http://schemas.microsoft.com/office/drawing/2014/chartex">
+              <mc:Fallback xmlns:w16sdtdh="http://schemas.microsoft.com/office/word/2020/wordml/sdtdatahash" xmlns:w16="http://schemas.microsoft.com/office/word/2018/wordml" xmlns:w16cid="http://schemas.microsoft.com/office/word/2016/wordml/cid" xmlns:w16cex="http://schemas.microsoft.com/office/word/2018/wordml/cex" xmlns:am3d="http://schemas.microsoft.com/office/drawing/2017/model3d" xmlns:aink="http://schemas.microsoft.com/office/drawing/2016/ink" xmlns:cx8="http://schemas.microsoft.com/office/drawing/2016/5/14/chartex" xmlns:cx7="http://schemas.microsoft.com/office/drawing/2016/5/13/chartex" xmlns:cx6="http://schemas.microsoft.com/office/drawing/2016/5/12/chartex" xmlns:cx5="http://schemas.microsoft.com/office/drawing/2016/5/11/chartex" xmlns:cx4="http://schemas.microsoft.com/office/drawing/2016/5/10/chartex" xmlns:cx3="http://schemas.microsoft.com/office/drawing/2016/5/9/chartex" xmlns:cx2="http://schemas.microsoft.com/office/drawing/2015/10/21/chartex" xmlns:cx1="http://schemas.microsoft.com/office/drawing/2015/9/8/chartex">
                 <w:pict>
                   <v:group w14:anchorId="0516EE20" id="Grupo 3" o:spid="_x0000_s1026" style="position:absolute;margin-left:0;margin-top:0;width:172.8pt;height:718.55pt;z-index:-251657216;mso-width-percent:330;mso-height-percent:950;mso-left-percent:40;mso-position-horizontal-relative:page;mso-position-vertical:center;mso-position-vertical-relative:page;mso-width-percent:330;mso-height-percent:950;mso-left-percent:40" coordsize="21945,91257" o:gfxdata="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">
                     <v:rect id="Rectángulo 4" o:spid="_x0000_s1027" style="position:absolute;width:1945;height:91257;visibility:visible;mso-wrap-style:square;v-text-anchor:middle" o:gfxdata="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" fillcolor="#1f497d [3215]" stroked="f" strokeweight="2pt"/>
@@ -3617,7 +3616,6 @@
               <w:noProof/>
               <w:sz w:val="24"/>
               <w:szCs w:val="24"/>
-              <w:lang w:val="es-CO" w:eastAsia="es-CO"/>
             </w:rPr>
             <mc:AlternateContent>
               <mc:Choice Requires="wps">
@@ -3784,7 +3782,7 @@
                   </wp:anchor>
                 </w:drawing>
               </mc:Choice>
-              <mc:Fallback xmlns:w16se="http://schemas.microsoft.com/office/word/2015/wordml/symex" xmlns:w16sdtdh="http://schemas.microsoft.com/office/word/2020/wordml/sdtdatahash" xmlns:w16="http://schemas.microsoft.com/office/word/2018/wordml" xmlns:w16cid="http://schemas.microsoft.com/office/word/2016/wordml/cid" xmlns:w16cex="http://schemas.microsoft.com/office/word/2018/wordml/cex" xmlns:am3d="http://schemas.microsoft.com/office/drawing/2017/model3d" xmlns:aink="http://schemas.microsoft.com/office/drawing/2016/ink" xmlns:cx8="http://schemas.microsoft.com/office/drawing/2016/5/14/chartex" xmlns:cx7="http://schemas.microsoft.com/office/drawing/2016/5/13/chartex" xmlns:cx6="http://schemas.microsoft.com/office/drawing/2016/5/12/chartex" xmlns:cx5="http://schemas.microsoft.com/office/drawing/2016/5/11/chartex" xmlns:cx4="http://schemas.microsoft.com/office/drawing/2016/5/10/chartex" xmlns:cx3="http://schemas.microsoft.com/office/drawing/2016/5/9/chartex" xmlns:cx2="http://schemas.microsoft.com/office/drawing/2015/10/21/chartex" xmlns:cx1="http://schemas.microsoft.com/office/drawing/2015/9/8/chartex" xmlns:cx="http://schemas.microsoft.com/office/drawing/2014/chartex">
+              <mc:Fallback xmlns:w16sdtdh="http://schemas.microsoft.com/office/word/2020/wordml/sdtdatahash" xmlns:w16="http://schemas.microsoft.com/office/word/2018/wordml" xmlns:w16cid="http://schemas.microsoft.com/office/word/2016/wordml/cid" xmlns:w16cex="http://schemas.microsoft.com/office/word/2018/wordml/cex" xmlns:am3d="http://schemas.microsoft.com/office/drawing/2017/model3d" xmlns:aink="http://schemas.microsoft.com/office/drawing/2016/ink" xmlns:cx8="http://schemas.microsoft.com/office/drawing/2016/5/14/chartex" xmlns:cx7="http://schemas.microsoft.com/office/drawing/2016/5/13/chartex" xmlns:cx6="http://schemas.microsoft.com/office/drawing/2016/5/12/chartex" xmlns:cx5="http://schemas.microsoft.com/office/drawing/2016/5/11/chartex" xmlns:cx4="http://schemas.microsoft.com/office/drawing/2016/5/10/chartex" xmlns:cx3="http://schemas.microsoft.com/office/drawing/2016/5/9/chartex" xmlns:cx2="http://schemas.microsoft.com/office/drawing/2015/10/21/chartex" xmlns:cx1="http://schemas.microsoft.com/office/drawing/2015/9/8/chartex">
                 <w:pict>
                   <v:shapetype w14:anchorId="4BACDFA2" id="_x0000_t202" coordsize="21600,21600" o:spt="202" path="m,l,21600r21600,l21600,xe">
                     <v:stroke joinstyle="miter"/>
@@ -3891,6 +3889,7 @@
               <w:noProof/>
               <w:sz w:val="24"/>
               <w:szCs w:val="24"/>
+              <w:lang w:val="en-US" w:eastAsia="en-US"/>
             </w:rPr>
             <mc:AlternateContent>
               <mc:Choice Requires="wps">
@@ -4601,6 +4600,7 @@
               <w:noProof/>
               <w:sz w:val="24"/>
               <w:szCs w:val="24"/>
+              <w:lang w:val="en-US" w:eastAsia="en-US"/>
             </w:rPr>
             <mc:AlternateContent>
               <mc:Choice Requires="wps">
@@ -4692,7 +4692,7 @@
                   </wp:anchor>
                 </w:drawing>
               </mc:Choice>
-              <mc:Fallback xmlns:w16se="http://schemas.microsoft.com/office/word/2015/wordml/symex" xmlns:w16sdtdh="http://schemas.microsoft.com/office/word/2020/wordml/sdtdatahash" xmlns:w16="http://schemas.microsoft.com/office/word/2018/wordml" xmlns:w16cid="http://schemas.microsoft.com/office/word/2016/wordml/cid" xmlns:w16cex="http://schemas.microsoft.com/office/word/2018/wordml/cex" xmlns:am3d="http://schemas.microsoft.com/office/drawing/2017/model3d" xmlns:aink="http://schemas.microsoft.com/office/drawing/2016/ink" xmlns:cx8="http://schemas.microsoft.com/office/drawing/2016/5/14/chartex" xmlns:cx7="http://schemas.microsoft.com/office/drawing/2016/5/13/chartex" xmlns:cx6="http://schemas.microsoft.com/office/drawing/2016/5/12/chartex" xmlns:cx5="http://schemas.microsoft.com/office/drawing/2016/5/11/chartex" xmlns:cx4="http://schemas.microsoft.com/office/drawing/2016/5/10/chartex" xmlns:cx3="http://schemas.microsoft.com/office/drawing/2016/5/9/chartex" xmlns:cx2="http://schemas.microsoft.com/office/drawing/2015/10/21/chartex" xmlns:cx1="http://schemas.microsoft.com/office/drawing/2015/9/8/chartex" xmlns:cx="http://schemas.microsoft.com/office/drawing/2014/chartex">
+              <mc:Fallback xmlns:w16sdtdh="http://schemas.microsoft.com/office/word/2020/wordml/sdtdatahash" xmlns:w16="http://schemas.microsoft.com/office/word/2018/wordml" xmlns:w16cid="http://schemas.microsoft.com/office/word/2016/wordml/cid" xmlns:w16cex="http://schemas.microsoft.com/office/word/2018/wordml/cex" xmlns:am3d="http://schemas.microsoft.com/office/drawing/2017/model3d" xmlns:aink="http://schemas.microsoft.com/office/drawing/2016/ink" xmlns:cx8="http://schemas.microsoft.com/office/drawing/2016/5/14/chartex" xmlns:cx7="http://schemas.microsoft.com/office/drawing/2016/5/13/chartex" xmlns:cx6="http://schemas.microsoft.com/office/drawing/2016/5/12/chartex" xmlns:cx5="http://schemas.microsoft.com/office/drawing/2016/5/11/chartex" xmlns:cx4="http://schemas.microsoft.com/office/drawing/2016/5/10/chartex" xmlns:cx3="http://schemas.microsoft.com/office/drawing/2016/5/9/chartex" xmlns:cx2="http://schemas.microsoft.com/office/drawing/2015/10/21/chartex" xmlns:cx1="http://schemas.microsoft.com/office/drawing/2015/9/8/chartex">
                 <w:pict>
                   <v:shape w14:anchorId="07AF1B9D" id="Cuadro de texto 32" o:spid="_x0000_s1057" type="#_x0000_t202" style="position:absolute;margin-left:192.35pt;margin-top:524.4pt;width:4in;height:95.65pt;z-index:251661312;visibility:visible;mso-wrap-style:square;mso-width-percent:450;mso-height-percent:0;mso-wrap-distance-left:9pt;mso-wrap-distance-top:0;mso-wrap-distance-right:9pt;mso-wrap-distance-bottom:0;mso-position-horizontal:absolute;mso-position-horizontal-relative:margin;mso-position-vertical:absolute;mso-position-vertical-relative:page;mso-width-percent:450;mso-height-percent:0;mso-width-relative:page;mso-height-relative:margin;v-text-anchor:bottom" o:gfxdata="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" filled="f" stroked="f" strokeweight=".5pt">
                     <v:textbox inset="0,0,0,0">
@@ -5704,23 +5704,35 @@
         <w:rPr>
           <w:sz w:val="24"/>
           <w:szCs w:val="24"/>
-          <w:lang w:val="en-US"/>
-        </w:rPr>
-      </w:pPr>
-      <w:r>
-        <w:rPr>
-          <w:sz w:val="24"/>
-          <w:szCs w:val="24"/>
-          <w:lang w:val="en-US"/>
-        </w:rPr>
-        <w:t xml:space="preserve">Hello! My name is </w:t>
+          <w:lang w:val="es-ES"/>
+        </w:rPr>
+      </w:pPr>
+      <w:bookmarkStart w:id="0" w:name="_GoBack"/>
+      <w:bookmarkEnd w:id="0"/>
+      <w:proofErr w:type="gramStart"/>
+      <w:r>
+        <w:rPr>
+          <w:sz w:val="24"/>
+          <w:szCs w:val="24"/>
+          <w:lang w:val="es-ES"/>
+        </w:rPr>
+        <w:t>Hola!</w:t>
+      </w:r>
+      <w:proofErr w:type="gramEnd"/>
+      <w:r>
+        <w:rPr>
+          <w:sz w:val="24"/>
+          <w:szCs w:val="24"/>
+          <w:lang w:val="es-ES"/>
+        </w:rPr>
+        <w:t xml:space="preserve"> Mi nombre es </w:t>
       </w:r>
       <w:proofErr w:type="spellStart"/>
       <w:r>
         <w:rPr>
           <w:sz w:val="24"/>
           <w:szCs w:val="24"/>
-          <w:lang w:val="en-US"/>
+          <w:lang w:val="es-ES"/>
         </w:rPr>
         <w:t>Dahiana</w:t>
       </w:r>
@@ -5729,65 +5741,99 @@
         <w:rPr>
           <w:sz w:val="24"/>
           <w:szCs w:val="24"/>
-          <w:lang w:val="en-US"/>
-        </w:rPr>
-        <w:t xml:space="preserve"> Gomez. I am originally from Manizales and I currently live in Medellin. I am </w:t>
-      </w:r>
-      <w:r>
-        <w:rPr>
-          <w:sz w:val="24"/>
-          <w:szCs w:val="24"/>
-          <w:lang w:val="en-US"/>
-        </w:rPr>
-        <w:t>professional</w:t>
-      </w:r>
-      <w:r>
-        <w:rPr>
-          <w:sz w:val="24"/>
-          <w:szCs w:val="24"/>
-          <w:lang w:val="en-US"/>
-        </w:rPr>
-        <w:t xml:space="preserve"> in tourism administration. </w:t>
-      </w:r>
-      <w:r>
-        <w:rPr>
-          <w:sz w:val="24"/>
-          <w:szCs w:val="24"/>
-          <w:lang w:val="en-US"/>
-        </w:rPr>
-        <w:t>Actually,</w:t>
-      </w:r>
-      <w:r>
-        <w:rPr>
-          <w:sz w:val="24"/>
-          <w:szCs w:val="24"/>
-          <w:lang w:val="en-US"/>
-        </w:rPr>
-        <w:t xml:space="preserve"> I am student software </w:t>
-      </w:r>
-      <w:r>
-        <w:rPr>
-          <w:sz w:val="24"/>
-          <w:szCs w:val="24"/>
-          <w:lang w:val="en-US"/>
-        </w:rPr>
-        <w:t>programming</w:t>
-      </w:r>
-      <w:r>
-        <w:rPr>
-          <w:sz w:val="24"/>
-          <w:szCs w:val="24"/>
-          <w:lang w:val="en-US"/>
-        </w:rPr>
-        <w:t>, in my free time I practicing taekwondo.</w:t>
-      </w:r>
-    </w:p>
-    <w:p>
-      <w:pPr>
-        <w:rPr>
-          <w:sz w:val="24"/>
-          <w:szCs w:val="24"/>
-          <w:lang w:val="en-US"/>
+          <w:lang w:val="es-ES"/>
+        </w:rPr>
+        <w:t xml:space="preserve"> Gómez, soy de </w:t>
+      </w:r>
+      <w:proofErr w:type="gramStart"/>
+      <w:r>
+        <w:rPr>
+          <w:sz w:val="24"/>
+          <w:szCs w:val="24"/>
+          <w:lang w:val="es-ES"/>
+        </w:rPr>
+        <w:t>Manizales</w:t>
+      </w:r>
+      <w:proofErr w:type="gramEnd"/>
+      <w:r>
+        <w:rPr>
+          <w:sz w:val="24"/>
+          <w:szCs w:val="24"/>
+          <w:lang w:val="es-ES"/>
+        </w:rPr>
+        <w:t xml:space="preserve"> </w:t>
+      </w:r>
+      <w:r>
+        <w:rPr>
+          <w:sz w:val="24"/>
+          <w:szCs w:val="24"/>
+          <w:lang w:val="es-ES"/>
+        </w:rPr>
+        <w:t>pero viv</w:t>
+      </w:r>
+      <w:r>
+        <w:rPr>
+          <w:sz w:val="24"/>
+          <w:szCs w:val="24"/>
+          <w:lang w:val="es-ES"/>
+        </w:rPr>
+        <w:t xml:space="preserve">o en </w:t>
+      </w:r>
+      <w:r>
+        <w:rPr>
+          <w:sz w:val="24"/>
+          <w:szCs w:val="24"/>
+          <w:lang w:val="es-ES"/>
+        </w:rPr>
+        <w:t>Medellín</w:t>
+      </w:r>
+      <w:r>
+        <w:rPr>
+          <w:sz w:val="24"/>
+          <w:szCs w:val="24"/>
+          <w:lang w:val="es-ES"/>
+        </w:rPr>
+        <w:t xml:space="preserve">. </w:t>
+      </w:r>
+      <w:r>
+        <w:rPr>
+          <w:sz w:val="24"/>
+          <w:szCs w:val="24"/>
+          <w:lang w:val="es-ES"/>
+        </w:rPr>
+        <w:t>Soy profesional en Administración Turística</w:t>
+      </w:r>
+      <w:r>
+        <w:rPr>
+          <w:sz w:val="24"/>
+          <w:szCs w:val="24"/>
+          <w:lang w:val="es-ES"/>
+        </w:rPr>
+        <w:t xml:space="preserve">. </w:t>
+      </w:r>
+      <w:r>
+        <w:rPr>
+          <w:sz w:val="24"/>
+          <w:szCs w:val="24"/>
+          <w:lang w:val="es-ES"/>
+        </w:rPr>
+        <w:t xml:space="preserve">Actualmente estoy estudiando programación de software, en mis tiempos libres practico </w:t>
+      </w:r>
+      <w:r>
+        <w:rPr>
+          <w:sz w:val="24"/>
+          <w:szCs w:val="24"/>
+          <w:lang w:val="es-ES"/>
+        </w:rPr>
+        <w:t>taekwondo.</w:t>
+      </w:r>
+    </w:p>
+    <w:p>
+      <w:pPr>
+        <w:rPr>
+          <w:sz w:val="24"/>
+          <w:szCs w:val="24"/>
+          <w:lang w:val="es-ES"/>
         </w:rPr>
       </w:pPr>
     </w:p>
@@ -5933,71 +5979,6 @@
       <w:pPr>
         <w:jc w:val="both"/>
         <w:rPr>
-          <w:sz w:val="24"/>
-          <w:szCs w:val="24"/>
-        </w:rPr>
-      </w:pPr>
-    </w:p>
-    <w:p>
-      <w:pPr>
-        <w:rPr>
-          <w:sz w:val="24"/>
-          <w:szCs w:val="24"/>
-        </w:rPr>
-      </w:pPr>
-    </w:p>
-    <w:p>
-      <w:pPr>
-        <w:rPr>
-          <w:sz w:val="24"/>
-          <w:szCs w:val="24"/>
-        </w:rPr>
-      </w:pPr>
-    </w:p>
-    <w:p>
-      <w:pPr>
-        <w:rPr>
-          <w:sz w:val="24"/>
-          <w:szCs w:val="24"/>
-        </w:rPr>
-      </w:pPr>
-    </w:p>
-    <w:p>
-      <w:pPr>
-        <w:rPr>
-          <w:sz w:val="24"/>
-          <w:szCs w:val="24"/>
-        </w:rPr>
-      </w:pPr>
-    </w:p>
-    <w:p>
-      <w:pPr>
-        <w:rPr>
-          <w:sz w:val="24"/>
-          <w:szCs w:val="24"/>
-        </w:rPr>
-      </w:pPr>
-    </w:p>
-    <w:p>
-      <w:pPr>
-        <w:rPr>
-          <w:sz w:val="24"/>
-          <w:szCs w:val="24"/>
-        </w:rPr>
-      </w:pPr>
-    </w:p>
-    <w:p>
-      <w:pPr>
-        <w:rPr>
-          <w:sz w:val="24"/>
-          <w:szCs w:val="24"/>
-        </w:rPr>
-      </w:pPr>
-    </w:p>
-    <w:p>
-      <w:pPr>
-        <w:jc w:val="both"/>
-        <w:rPr>
           <w:b/>
           <w:sz w:val="24"/>
           <w:szCs w:val="24"/>
@@ -6011,6 +5992,7 @@
           <w:szCs w:val="24"/>
           <w:lang w:val="es-ES"/>
         </w:rPr>
+        <w:lastRenderedPageBreak/>
         <w:t>DESCRIPCIÓN DEL PROCESO PARA LOGRAR EL SPRINT</w:t>
       </w:r>
     </w:p>
@@ -6537,6 +6519,70 @@
           <w:t>https://trello.com/b/cbBQU5CS/tienda-web</w:t>
         </w:r>
       </w:hyperlink>
+    </w:p>
+    <w:p>
+      <w:pPr>
+        <w:rPr>
+          <w:sz w:val="24"/>
+          <w:szCs w:val="24"/>
+        </w:rPr>
+      </w:pPr>
+    </w:p>
+    <w:p>
+      <w:pPr>
+        <w:rPr>
+          <w:sz w:val="24"/>
+          <w:szCs w:val="24"/>
+        </w:rPr>
+      </w:pPr>
+    </w:p>
+    <w:p>
+      <w:pPr>
+        <w:rPr>
+          <w:sz w:val="24"/>
+          <w:szCs w:val="24"/>
+        </w:rPr>
+      </w:pPr>
+    </w:p>
+    <w:p>
+      <w:pPr>
+        <w:rPr>
+          <w:sz w:val="24"/>
+          <w:szCs w:val="24"/>
+        </w:rPr>
+      </w:pPr>
+    </w:p>
+    <w:p>
+      <w:pPr>
+        <w:rPr>
+          <w:sz w:val="24"/>
+          <w:szCs w:val="24"/>
+        </w:rPr>
+      </w:pPr>
+    </w:p>
+    <w:p>
+      <w:pPr>
+        <w:rPr>
+          <w:sz w:val="24"/>
+          <w:szCs w:val="24"/>
+        </w:rPr>
+      </w:pPr>
+    </w:p>
+    <w:p>
+      <w:pPr>
+        <w:rPr>
+          <w:sz w:val="24"/>
+          <w:szCs w:val="24"/>
+        </w:rPr>
+      </w:pPr>
+    </w:p>
+    <w:p>
+      <w:pPr>
+        <w:rPr>
+          <w:sz w:val="24"/>
+          <w:szCs w:val="24"/>
+        </w:rPr>
+      </w:pPr>
     </w:p>
     <w:p>
       <w:pPr>
@@ -6837,6 +6883,7 @@
             <w:r>
               <w:rPr>
                 <w:noProof/>
+                <w:lang w:val="en-US" w:eastAsia="en-US"/>
               </w:rPr>
               <w:drawing>
                 <wp:inline distT="0" distB="0" distL="0" distR="0" wp14:anchorId="5C406EC9" wp14:editId="00B9E476">
@@ -7020,6 +7067,7 @@
             <w:r>
               <w:rPr>
                 <w:noProof/>
+                <w:lang w:val="en-US" w:eastAsia="en-US"/>
               </w:rPr>
               <w:drawing>
                 <wp:inline distT="0" distB="0" distL="0" distR="0" wp14:anchorId="7BF88468" wp14:editId="78DC3EC4">
@@ -7116,6 +7164,7 @@
             <w:r>
               <w:rPr>
                 <w:noProof/>
+                <w:lang w:val="en-US" w:eastAsia="en-US"/>
               </w:rPr>
               <w:drawing>
                 <wp:inline distT="0" distB="0" distL="0" distR="0" wp14:anchorId="0BF8E2A6" wp14:editId="002C0B3B">
@@ -7319,7 +7368,7 @@
                 <v:shape id="_x0000_i1025" type="#_x0000_t75" style="width:433.7pt;height:241.75pt" o:ole="">
                   <v:imagedata r:id="rId11" o:title=""/>
                 </v:shape>
-                <o:OLEObject Type="Embed" ProgID="PBrush" ShapeID="_x0000_i1025" DrawAspect="Content" ObjectID="_1693412734" r:id="rId12"/>
+                <o:OLEObject Type="Embed" ProgID="PBrush" ShapeID="_x0000_i1025" DrawAspect="Content" ObjectID="_1693579854" r:id="rId12"/>
               </w:object>
             </w:r>
           </w:p>
@@ -7338,6 +7387,7 @@
                 <w:sz w:val="24"/>
                 <w:szCs w:val="24"/>
                 <w:shd w:val="clear" w:color="auto" w:fill="FFFFFF"/>
+                <w:lang w:val="en-US"/>
               </w:rPr>
             </w:pPr>
             <w:proofErr w:type="spellStart"/>
@@ -7347,6 +7397,7 @@
                 <w:sz w:val="24"/>
                 <w:szCs w:val="24"/>
                 <w:shd w:val="clear" w:color="auto" w:fill="FFFFFF"/>
+                <w:lang w:val="en-US"/>
               </w:rPr>
               <w:lastRenderedPageBreak/>
               <w:t>git</w:t>
@@ -7358,6 +7409,7 @@
                 <w:sz w:val="24"/>
                 <w:szCs w:val="24"/>
                 <w:shd w:val="clear" w:color="auto" w:fill="FFFFFF"/>
+                <w:lang w:val="en-US"/>
               </w:rPr>
               <w:t xml:space="preserve"> status</w:t>
             </w:r>
@@ -7370,6 +7422,7 @@
                 <w:sz w:val="24"/>
                 <w:szCs w:val="24"/>
                 <w:shd w:val="clear" w:color="auto" w:fill="FFFFFF"/>
+                <w:lang w:val="en-US"/>
               </w:rPr>
             </w:pPr>
           </w:p>
@@ -7381,39 +7434,77 @@
                 <w:sz w:val="24"/>
                 <w:szCs w:val="24"/>
                 <w:shd w:val="clear" w:color="auto" w:fill="FFFFFF"/>
+                <w:lang w:val="en-US"/>
               </w:rPr>
             </w:pPr>
             <w:proofErr w:type="spellStart"/>
-            <w:proofErr w:type="gramStart"/>
             <w:r>
               <w:rPr>
                 <w:color w:val="212121"/>
                 <w:sz w:val="24"/>
                 <w:szCs w:val="24"/>
                 <w:shd w:val="clear" w:color="auto" w:fill="FFFFFF"/>
+                <w:lang w:val="en-US"/>
               </w:rPr>
               <w:t>git</w:t>
             </w:r>
             <w:proofErr w:type="spellEnd"/>
-            <w:proofErr w:type="gramEnd"/>
             <w:r>
               <w:rPr>
                 <w:color w:val="212121"/>
                 <w:sz w:val="24"/>
                 <w:szCs w:val="24"/>
                 <w:shd w:val="clear" w:color="auto" w:fill="FFFFFF"/>
+                <w:lang w:val="en-US"/>
               </w:rPr>
               <w:t xml:space="preserve"> </w:t>
             </w:r>
-            <w:proofErr w:type="spellStart"/>
+            <w:proofErr w:type="gramStart"/>
             <w:r>
               <w:rPr>
                 <w:color w:val="212121"/>
                 <w:sz w:val="24"/>
                 <w:szCs w:val="24"/>
                 <w:shd w:val="clear" w:color="auto" w:fill="FFFFFF"/>
-              </w:rPr>
-              <w:t>add</w:t>
+                <w:lang w:val="en-US"/>
+              </w:rPr>
+              <w:t>add .</w:t>
+            </w:r>
+            <w:proofErr w:type="gramEnd"/>
+          </w:p>
+          <w:p>
+            <w:pPr>
+              <w:jc w:val="both"/>
+              <w:rPr>
+                <w:color w:val="212121"/>
+                <w:sz w:val="24"/>
+                <w:szCs w:val="24"/>
+                <w:shd w:val="clear" w:color="auto" w:fill="FFFFFF"/>
+                <w:lang w:val="en-US"/>
+              </w:rPr>
+            </w:pPr>
+          </w:p>
+          <w:p>
+            <w:pPr>
+              <w:jc w:val="both"/>
+              <w:rPr>
+                <w:color w:val="212121"/>
+                <w:sz w:val="24"/>
+                <w:szCs w:val="24"/>
+                <w:shd w:val="clear" w:color="auto" w:fill="FFFFFF"/>
+                <w:lang w:val="en-US"/>
+              </w:rPr>
+            </w:pPr>
+            <w:proofErr w:type="spellStart"/>
+            <w:r>
+              <w:rPr>
+                <w:color w:val="212121"/>
+                <w:sz w:val="24"/>
+                <w:szCs w:val="24"/>
+                <w:shd w:val="clear" w:color="auto" w:fill="FFFFFF"/>
+                <w:lang w:val="en-US"/>
+              </w:rPr>
+              <w:t>git</w:t>
             </w:r>
             <w:proofErr w:type="spellEnd"/>
             <w:r>
@@ -7422,8 +7513,9 @@
                 <w:sz w:val="24"/>
                 <w:szCs w:val="24"/>
                 <w:shd w:val="clear" w:color="auto" w:fill="FFFFFF"/>
-              </w:rPr>
-              <w:t xml:space="preserve"> .</w:t>
+                <w:lang w:val="en-US"/>
+              </w:rPr>
+              <w:t xml:space="preserve"> commit –m “message”</w:t>
             </w:r>
           </w:p>
           <w:p>
@@ -7434,6 +7526,7 @@
                 <w:sz w:val="24"/>
                 <w:szCs w:val="24"/>
                 <w:shd w:val="clear" w:color="auto" w:fill="FFFFFF"/>
+                <w:lang w:val="en-US"/>
               </w:rPr>
             </w:pPr>
           </w:p>
@@ -7445,6 +7538,7 @@
                 <w:sz w:val="24"/>
                 <w:szCs w:val="24"/>
                 <w:shd w:val="clear" w:color="auto" w:fill="FFFFFF"/>
+                <w:lang w:val="en-US"/>
               </w:rPr>
             </w:pPr>
             <w:proofErr w:type="spellStart"/>
@@ -7454,6 +7548,7 @@
                 <w:sz w:val="24"/>
                 <w:szCs w:val="24"/>
                 <w:shd w:val="clear" w:color="auto" w:fill="FFFFFF"/>
+                <w:lang w:val="en-US"/>
               </w:rPr>
               <w:t>git</w:t>
             </w:r>
@@ -7464,130 +7559,9 @@
                 <w:sz w:val="24"/>
                 <w:szCs w:val="24"/>
                 <w:shd w:val="clear" w:color="auto" w:fill="FFFFFF"/>
-              </w:rPr>
-              <w:t xml:space="preserve"> </w:t>
-            </w:r>
-            <w:proofErr w:type="spellStart"/>
-            <w:r>
-              <w:rPr>
-                <w:color w:val="212121"/>
-                <w:sz w:val="24"/>
-                <w:szCs w:val="24"/>
-                <w:shd w:val="clear" w:color="auto" w:fill="FFFFFF"/>
-              </w:rPr>
-              <w:t>commit</w:t>
-            </w:r>
-            <w:proofErr w:type="spellEnd"/>
-            <w:r>
-              <w:rPr>
-                <w:color w:val="212121"/>
-                <w:sz w:val="24"/>
-                <w:szCs w:val="24"/>
-                <w:shd w:val="clear" w:color="auto" w:fill="FFFFFF"/>
-              </w:rPr>
-              <w:t xml:space="preserve"> –m “</w:t>
-            </w:r>
-            <w:proofErr w:type="spellStart"/>
-            <w:r>
-              <w:rPr>
-                <w:color w:val="212121"/>
-                <w:sz w:val="24"/>
-                <w:szCs w:val="24"/>
-                <w:shd w:val="clear" w:color="auto" w:fill="FFFFFF"/>
-              </w:rPr>
-              <w:t>message</w:t>
-            </w:r>
-            <w:proofErr w:type="spellEnd"/>
-            <w:r>
-              <w:rPr>
-                <w:color w:val="212121"/>
-                <w:sz w:val="24"/>
-                <w:szCs w:val="24"/>
-                <w:shd w:val="clear" w:color="auto" w:fill="FFFFFF"/>
-              </w:rPr>
-              <w:t>”</w:t>
-            </w:r>
-          </w:p>
-          <w:p>
-            <w:pPr>
-              <w:jc w:val="both"/>
-              <w:rPr>
-                <w:color w:val="212121"/>
-                <w:sz w:val="24"/>
-                <w:szCs w:val="24"/>
-                <w:shd w:val="clear" w:color="auto" w:fill="FFFFFF"/>
-              </w:rPr>
-            </w:pPr>
-          </w:p>
-          <w:p>
-            <w:pPr>
-              <w:jc w:val="both"/>
-              <w:rPr>
-                <w:color w:val="212121"/>
-                <w:sz w:val="24"/>
-                <w:szCs w:val="24"/>
-                <w:shd w:val="clear" w:color="auto" w:fill="FFFFFF"/>
-              </w:rPr>
-            </w:pPr>
-            <w:proofErr w:type="spellStart"/>
-            <w:r>
-              <w:rPr>
-                <w:color w:val="212121"/>
-                <w:sz w:val="24"/>
-                <w:szCs w:val="24"/>
-                <w:shd w:val="clear" w:color="auto" w:fill="FFFFFF"/>
-              </w:rPr>
-              <w:t>git</w:t>
-            </w:r>
-            <w:proofErr w:type="spellEnd"/>
-            <w:r>
-              <w:rPr>
-                <w:color w:val="212121"/>
-                <w:sz w:val="24"/>
-                <w:szCs w:val="24"/>
-                <w:shd w:val="clear" w:color="auto" w:fill="FFFFFF"/>
-              </w:rPr>
-              <w:t xml:space="preserve"> </w:t>
-            </w:r>
-            <w:proofErr w:type="spellStart"/>
-            <w:r>
-              <w:rPr>
-                <w:color w:val="212121"/>
-                <w:sz w:val="24"/>
-                <w:szCs w:val="24"/>
-                <w:shd w:val="clear" w:color="auto" w:fill="FFFFFF"/>
-              </w:rPr>
-              <w:t>push</w:t>
-            </w:r>
-            <w:proofErr w:type="spellEnd"/>
-            <w:r>
-              <w:rPr>
-                <w:color w:val="212121"/>
-                <w:sz w:val="24"/>
-                <w:szCs w:val="24"/>
-                <w:shd w:val="clear" w:color="auto" w:fill="FFFFFF"/>
-              </w:rPr>
-              <w:t xml:space="preserve"> -u </w:t>
-            </w:r>
-            <w:proofErr w:type="spellStart"/>
-            <w:r>
-              <w:rPr>
-                <w:color w:val="212121"/>
-                <w:sz w:val="24"/>
-                <w:szCs w:val="24"/>
-                <w:shd w:val="clear" w:color="auto" w:fill="FFFFFF"/>
-              </w:rPr>
-              <w:t>origin</w:t>
-            </w:r>
-            <w:proofErr w:type="spellEnd"/>
-            <w:r>
-              <w:rPr>
-                <w:color w:val="212121"/>
-                <w:sz w:val="24"/>
-                <w:szCs w:val="24"/>
-                <w:shd w:val="clear" w:color="auto" w:fill="FFFFFF"/>
-              </w:rPr>
-              <w:t xml:space="preserve"> main</w:t>
+                <w:lang w:val="en-US"/>
+              </w:rPr>
+              <w:t xml:space="preserve"> push -u origin main</w:t>
             </w:r>
           </w:p>
         </w:tc>
@@ -7606,6 +7580,7 @@
                 <w:sz w:val="24"/>
                 <w:szCs w:val="24"/>
                 <w:shd w:val="clear" w:color="auto" w:fill="FFFFFF"/>
+                <w:lang w:val="en-US" w:eastAsia="en-US"/>
               </w:rPr>
               <w:drawing>
                 <wp:inline distT="0" distB="0" distL="0" distR="0" wp14:anchorId="6A6F7B8C" wp14:editId="64E6B8F7">
@@ -7727,11 +7702,9 @@
                 <v:shape id="_x0000_i1026" type="#_x0000_t75" style="width:364.55pt;height:321.3pt" o:ole="">
                   <v:imagedata r:id="rId14" o:title=""/>
                 </v:shape>
-                <o:OLEObject Type="Embed" ProgID="PBrush" ShapeID="_x0000_i1026" DrawAspect="Content" ObjectID="_1693412735" r:id="rId15"/>
+                <o:OLEObject Type="Embed" ProgID="PBrush" ShapeID="_x0000_i1026" DrawAspect="Content" ObjectID="_1693579855" r:id="rId15"/>
               </w:object>
             </w:r>
-            <w:bookmarkStart w:id="0" w:name="_GoBack"/>
-            <w:bookmarkEnd w:id="0"/>
           </w:p>
         </w:tc>
       </w:tr>
@@ -7788,110 +7761,6 @@
           <w:sz w:val="24"/>
           <w:szCs w:val="24"/>
           <w:shd w:val="clear" w:color="auto" w:fill="FFFFFF"/>
-        </w:rPr>
-      </w:pPr>
-    </w:p>
-    <w:p>
-      <w:pPr>
-        <w:rPr>
-          <w:sz w:val="24"/>
-          <w:szCs w:val="24"/>
-        </w:rPr>
-      </w:pPr>
-    </w:p>
-    <w:p>
-      <w:pPr>
-        <w:rPr>
-          <w:sz w:val="24"/>
-          <w:szCs w:val="24"/>
-        </w:rPr>
-      </w:pPr>
-    </w:p>
-    <w:p>
-      <w:pPr>
-        <w:rPr>
-          <w:sz w:val="24"/>
-          <w:szCs w:val="24"/>
-        </w:rPr>
-      </w:pPr>
-    </w:p>
-    <w:p>
-      <w:pPr>
-        <w:rPr>
-          <w:sz w:val="24"/>
-          <w:szCs w:val="24"/>
-        </w:rPr>
-      </w:pPr>
-    </w:p>
-    <w:p>
-      <w:pPr>
-        <w:rPr>
-          <w:sz w:val="24"/>
-          <w:szCs w:val="24"/>
-        </w:rPr>
-      </w:pPr>
-    </w:p>
-    <w:p>
-      <w:pPr>
-        <w:rPr>
-          <w:sz w:val="24"/>
-          <w:szCs w:val="24"/>
-        </w:rPr>
-      </w:pPr>
-    </w:p>
-    <w:p>
-      <w:pPr>
-        <w:rPr>
-          <w:sz w:val="24"/>
-          <w:szCs w:val="24"/>
-        </w:rPr>
-      </w:pPr>
-    </w:p>
-    <w:p>
-      <w:pPr>
-        <w:rPr>
-          <w:sz w:val="24"/>
-          <w:szCs w:val="24"/>
-        </w:rPr>
-      </w:pPr>
-    </w:p>
-    <w:p>
-      <w:pPr>
-        <w:rPr>
-          <w:sz w:val="24"/>
-          <w:szCs w:val="24"/>
-        </w:rPr>
-      </w:pPr>
-    </w:p>
-    <w:p>
-      <w:pPr>
-        <w:rPr>
-          <w:sz w:val="24"/>
-          <w:szCs w:val="24"/>
-        </w:rPr>
-      </w:pPr>
-    </w:p>
-    <w:p>
-      <w:pPr>
-        <w:rPr>
-          <w:sz w:val="24"/>
-          <w:szCs w:val="24"/>
-        </w:rPr>
-      </w:pPr>
-    </w:p>
-    <w:p>
-      <w:pPr>
-        <w:rPr>
-          <w:sz w:val="24"/>
-          <w:szCs w:val="24"/>
-        </w:rPr>
-      </w:pPr>
-    </w:p>
-    <w:p>
-      <w:pPr>
-        <w:rPr>
-          <w:sz w:val="24"/>
-          <w:szCs w:val="24"/>
         </w:rPr>
       </w:pPr>
     </w:p>
@@ -7924,6 +7793,7 @@
           <w:sz w:val="24"/>
           <w:szCs w:val="24"/>
         </w:rPr>
+        <w:lastRenderedPageBreak/>
         <w:t>Dahiana</w:t>
       </w:r>
       <w:proofErr w:type="spellEnd"/>
@@ -7994,12 +7864,12 @@
       <w:tblPr>
         <w:tblStyle w:val="Tablaconcuadrcula"/>
         <w:tblpPr w:leftFromText="141" w:rightFromText="141" w:vertAnchor="text" w:horzAnchor="margin" w:tblpXSpec="center" w:tblpY="414"/>
-        <w:tblW w:w="10520" w:type="dxa"/>
+        <w:tblW w:w="9839" w:type="dxa"/>
         <w:tblLook w:val="04A0" w:firstRow="1" w:lastRow="0" w:firstColumn="1" w:lastColumn="0" w:noHBand="0" w:noVBand="1"/>
       </w:tblPr>
       <w:tblGrid>
-        <w:gridCol w:w="2122"/>
-        <w:gridCol w:w="8398"/>
+        <w:gridCol w:w="1631"/>
+        <w:gridCol w:w="8208"/>
       </w:tblGrid>
       <w:tr>
         <w:trPr>
@@ -8007,7 +7877,7 @@
         </w:trPr>
         <w:tc>
           <w:tcPr>
-            <w:tcW w:w="2122" w:type="dxa"/>
+            <w:tcW w:w="1838" w:type="dxa"/>
           </w:tcPr>
           <w:p>
             <w:pPr>
@@ -8050,7 +7920,7 @@
         </w:tc>
         <w:tc>
           <w:tcPr>
-            <w:tcW w:w="8398" w:type="dxa"/>
+            <w:tcW w:w="8001" w:type="dxa"/>
           </w:tcPr>
           <w:p>
             <w:pPr>
@@ -8082,7 +7952,7 @@
         </w:trPr>
         <w:tc>
           <w:tcPr>
-            <w:tcW w:w="2122" w:type="dxa"/>
+            <w:tcW w:w="1838" w:type="dxa"/>
           </w:tcPr>
           <w:p>
             <w:pPr>
@@ -8153,24 +8023,13 @@
                 <w:b w:val="0"/>
                 <w:shd w:val="clear" w:color="auto" w:fill="FFFFFF"/>
               </w:rPr>
-              <w:t xml:space="preserve"> Access </w:t>
+              <w:t xml:space="preserve"> Access GitHub</w:t>
             </w:r>
-            <w:proofErr w:type="spellStart"/>
-            <w:r>
-              <w:rPr>
-                <w:rStyle w:val="Textoennegrita"/>
-                <w:rFonts w:ascii="Arial" w:hAnsi="Arial" w:cs="Arial"/>
-                <w:b w:val="0"/>
-                <w:shd w:val="clear" w:color="auto" w:fill="FFFFFF"/>
-              </w:rPr>
-              <w:t>GitHub</w:t>
-            </w:r>
-            <w:proofErr w:type="spellEnd"/>
           </w:p>
         </w:tc>
         <w:tc>
           <w:tcPr>
-            <w:tcW w:w="8398" w:type="dxa"/>
+            <w:tcW w:w="8001" w:type="dxa"/>
           </w:tcPr>
           <w:p>
             <w:pPr>
@@ -8190,11 +8049,12 @@
                 <w:bCs/>
                 <w:noProof/>
                 <w:shd w:val="clear" w:color="auto" w:fill="FFFFFF"/>
+                <w:lang w:val="en-US" w:eastAsia="en-US"/>
               </w:rPr>
               <w:drawing>
-                <wp:inline distT="0" distB="0" distL="0" distR="0" wp14:anchorId="6FB06A1F" wp14:editId="7A98D97D">
-                  <wp:extent cx="5104431" cy="2742722"/>
-                  <wp:effectExtent l="0" t="0" r="1270" b="635"/>
+                <wp:inline distT="0" distB="0" distL="0" distR="0" wp14:anchorId="6FB06A1F" wp14:editId="75BDB7B6">
+                  <wp:extent cx="4598461" cy="2470853"/>
+                  <wp:effectExtent l="0" t="0" r="0" b="5715"/>
                   <wp:docPr id="34" name="Imagen 34"/>
                   <wp:cNvGraphicFramePr>
                     <a:graphicFrameLocks xmlns:a="http://schemas.openxmlformats.org/drawingml/2006/main" noChangeAspect="1"/>
@@ -8221,7 +8081,7 @@
                         <pic:spPr>
                           <a:xfrm>
                             <a:off x="0" y="0"/>
-                            <a:ext cx="5233382" cy="2812010"/>
+                            <a:ext cx="4730168" cy="2541622"/>
                           </a:xfrm>
                           <a:prstGeom prst="rect">
                             <a:avLst/>
@@ -8242,7 +8102,7 @@
         </w:trPr>
         <w:tc>
           <w:tcPr>
-            <w:tcW w:w="2122" w:type="dxa"/>
+            <w:tcW w:w="1838" w:type="dxa"/>
           </w:tcPr>
           <w:p>
             <w:pPr>
@@ -8343,7 +8203,7 @@
         </w:tc>
         <w:tc>
           <w:tcPr>
-            <w:tcW w:w="8398" w:type="dxa"/>
+            <w:tcW w:w="8001" w:type="dxa"/>
           </w:tcPr>
           <w:p>
             <w:pPr>
@@ -8363,11 +8223,12 @@
                 <w:bCs/>
                 <w:noProof/>
                 <w:shd w:val="clear" w:color="auto" w:fill="FFFFFF"/>
+                <w:lang w:val="en-US" w:eastAsia="en-US"/>
               </w:rPr>
               <w:drawing>
-                <wp:inline distT="0" distB="0" distL="0" distR="0" wp14:anchorId="10EDFE78" wp14:editId="0CD38A2E">
-                  <wp:extent cx="5034775" cy="3236640"/>
-                  <wp:effectExtent l="0" t="0" r="0" b="1905"/>
+                <wp:inline distT="0" distB="0" distL="0" distR="0" wp14:anchorId="10EDFE78" wp14:editId="5507666C">
+                  <wp:extent cx="4545549" cy="2922137"/>
+                  <wp:effectExtent l="0" t="0" r="7620" b="0"/>
                   <wp:docPr id="36" name="Imagen 36"/>
                   <wp:cNvGraphicFramePr>
                     <a:graphicFrameLocks xmlns:a="http://schemas.openxmlformats.org/drawingml/2006/main" noChangeAspect="1"/>
@@ -8394,7 +8255,7 @@
                         <pic:spPr>
                           <a:xfrm>
                             <a:off x="0" y="0"/>
-                            <a:ext cx="5114341" cy="3287789"/>
+                            <a:ext cx="4656344" cy="2993362"/>
                           </a:xfrm>
                           <a:prstGeom prst="rect">
                             <a:avLst/>
@@ -8415,7 +8276,7 @@
         </w:trPr>
         <w:tc>
           <w:tcPr>
-            <w:tcW w:w="2122" w:type="dxa"/>
+            <w:tcW w:w="1838" w:type="dxa"/>
           </w:tcPr>
           <w:p>
             <w:pPr>
@@ -8566,7 +8427,7 @@
         </w:tc>
         <w:tc>
           <w:tcPr>
-            <w:tcW w:w="8398" w:type="dxa"/>
+            <w:tcW w:w="8001" w:type="dxa"/>
           </w:tcPr>
           <w:p>
             <w:pPr>
@@ -8586,6 +8447,7 @@
                 <w:bCs/>
                 <w:noProof/>
                 <w:shd w:val="clear" w:color="auto" w:fill="FFFFFF"/>
+                <w:lang w:val="en-US" w:eastAsia="en-US"/>
               </w:rPr>
               <w:drawing>
                 <wp:inline distT="0" distB="0" distL="0" distR="0" wp14:anchorId="05469D11" wp14:editId="3B40F2AC">
@@ -8638,7 +8500,7 @@
         </w:trPr>
         <w:tc>
           <w:tcPr>
-            <w:tcW w:w="2122" w:type="dxa"/>
+            <w:tcW w:w="1838" w:type="dxa"/>
           </w:tcPr>
           <w:p>
             <w:pPr>
@@ -8717,7 +8579,7 @@
         </w:tc>
         <w:tc>
           <w:tcPr>
-            <w:tcW w:w="8398" w:type="dxa"/>
+            <w:tcW w:w="8001" w:type="dxa"/>
           </w:tcPr>
           <w:p>
             <w:pPr>
@@ -8737,6 +8599,7 @@
                 <w:bCs/>
                 <w:noProof/>
                 <w:shd w:val="clear" w:color="auto" w:fill="FFFFFF"/>
+                <w:lang w:val="en-US" w:eastAsia="en-US"/>
               </w:rPr>
               <w:drawing>
                 <wp:inline distT="0" distB="0" distL="0" distR="0" wp14:anchorId="1DA8D1BA" wp14:editId="4F62C7C5">
@@ -8789,7 +8652,7 @@
         </w:trPr>
         <w:tc>
           <w:tcPr>
-            <w:tcW w:w="2122" w:type="dxa"/>
+            <w:tcW w:w="1838" w:type="dxa"/>
           </w:tcPr>
           <w:p>
             <w:pPr>
@@ -8811,6 +8674,7 @@
                 <w:b w:val="0"/>
                 <w:shd w:val="clear" w:color="auto" w:fill="FFFFFF"/>
               </w:rPr>
+              <w:lastRenderedPageBreak/>
               <w:t>Contributions</w:t>
             </w:r>
             <w:proofErr w:type="spellEnd"/>
@@ -8838,7 +8702,7 @@
         </w:tc>
         <w:tc>
           <w:tcPr>
-            <w:tcW w:w="8398" w:type="dxa"/>
+            <w:tcW w:w="8001" w:type="dxa"/>
           </w:tcPr>
           <w:p>
             <w:pPr>
@@ -8858,11 +8722,12 @@
                 <w:bCs/>
                 <w:noProof/>
                 <w:shd w:val="clear" w:color="auto" w:fill="FFFFFF"/>
+                <w:lang w:val="en-US" w:eastAsia="en-US"/>
               </w:rPr>
               <w:drawing>
-                <wp:inline distT="0" distB="0" distL="0" distR="0" wp14:anchorId="5E599146" wp14:editId="244CC048">
-                  <wp:extent cx="5123793" cy="4100665"/>
-                  <wp:effectExtent l="0" t="0" r="1270" b="0"/>
+                <wp:inline distT="0" distB="0" distL="0" distR="0" wp14:anchorId="5E599146" wp14:editId="254C6E02">
+                  <wp:extent cx="4629280" cy="3704897"/>
+                  <wp:effectExtent l="0" t="0" r="0" b="0"/>
                   <wp:docPr id="40" name="Imagen 40"/>
                   <wp:cNvGraphicFramePr>
                     <a:graphicFrameLocks xmlns:a="http://schemas.openxmlformats.org/drawingml/2006/main" noChangeAspect="1"/>
@@ -8889,7 +8754,7 @@
                         <pic:spPr>
                           <a:xfrm>
                             <a:off x="0" y="0"/>
-                            <a:ext cx="5217572" cy="4175718"/>
+                            <a:ext cx="4736511" cy="3790716"/>
                           </a:xfrm>
                           <a:prstGeom prst="rect">
                             <a:avLst/>
@@ -9067,6 +8932,22 @@
     </w:p>
     <w:p>
       <w:pPr>
+        <w:rPr>
+          <w:sz w:val="24"/>
+          <w:szCs w:val="24"/>
+        </w:rPr>
+      </w:pPr>
+    </w:p>
+    <w:p>
+      <w:pPr>
+        <w:rPr>
+          <w:sz w:val="24"/>
+          <w:szCs w:val="24"/>
+        </w:rPr>
+      </w:pPr>
+    </w:p>
+    <w:p>
+      <w:pPr>
         <w:pStyle w:val="Prrafodelista"/>
         <w:numPr>
           <w:ilvl w:val="0"/>
@@ -9081,6 +8962,7 @@
           <w:lang w:val="en-US"/>
         </w:rPr>
       </w:pPr>
+      <w:proofErr w:type="spellStart"/>
       <w:r>
         <w:rPr>
           <w:b/>
@@ -9089,7 +8971,19 @@
           <w:szCs w:val="24"/>
           <w:lang w:val="en-US"/>
         </w:rPr>
-        <w:t xml:space="preserve">JCarlo </w:t>
+        <w:lastRenderedPageBreak/>
+        <w:t>JCarlo</w:t>
+      </w:r>
+      <w:proofErr w:type="spellEnd"/>
+      <w:r>
+        <w:rPr>
+          <w:b/>
+          <w:bCs/>
+          <w:sz w:val="24"/>
+          <w:szCs w:val="24"/>
+          <w:lang w:val="en-US"/>
+        </w:rPr>
+        <w:t xml:space="preserve"> </w:t>
       </w:r>
       <w:proofErr w:type="spellStart"/>
       <w:r>
@@ -9300,6 +9194,7 @@
                 <w:bCs/>
                 <w:noProof/>
                 <w:shd w:val="clear" w:color="auto" w:fill="FFFFFF"/>
+                <w:lang w:val="en-US" w:eastAsia="en-US"/>
               </w:rPr>
               <w:drawing>
                 <wp:inline distT="0" distB="0" distL="0" distR="0" wp14:anchorId="2103C06E" wp14:editId="149E4389">
@@ -9450,6 +9345,7 @@
                 <w:bCs/>
                 <w:noProof/>
                 <w:shd w:val="clear" w:color="auto" w:fill="FFFFFF"/>
+                <w:lang w:val="en-US" w:eastAsia="en-US"/>
               </w:rPr>
               <w:drawing>
                 <wp:inline distT="0" distB="0" distL="0" distR="0" wp14:anchorId="39ECDA8E" wp14:editId="1E9869DA">
@@ -9523,7 +9419,6 @@
                 <w:b w:val="0"/>
                 <w:shd w:val="clear" w:color="auto" w:fill="FFFFFF"/>
               </w:rPr>
-              <w:lastRenderedPageBreak/>
               <w:t>Git</w:t>
             </w:r>
             <w:proofErr w:type="spellEnd"/>
@@ -9579,6 +9474,7 @@
                 <w:bCs/>
                 <w:noProof/>
                 <w:shd w:val="clear" w:color="auto" w:fill="FFFFFF"/>
+                <w:lang w:val="en-US" w:eastAsia="en-US"/>
               </w:rPr>
               <w:drawing>
                 <wp:inline distT="0" distB="0" distL="0" distR="0" wp14:anchorId="58B119F1" wp14:editId="7D3465F7">
@@ -9722,6 +9618,7 @@
                 <w:bCs/>
                 <w:noProof/>
                 <w:shd w:val="clear" w:color="auto" w:fill="FFFFFF"/>
+                <w:lang w:val="en-US" w:eastAsia="en-US"/>
               </w:rPr>
               <w:drawing>
                 <wp:inline distT="0" distB="0" distL="0" distR="0" wp14:anchorId="0C6CDFC1" wp14:editId="13292D4C">
@@ -9799,7 +9696,7 @@
 </file>
 
 <file path=word/numbering.xml><?xml version="1.0" encoding="utf-8"?>
-<w:numbering xmlns:wpc="http://schemas.microsoft.com/office/word/2010/wordprocessingCanvas" xmlns:mc="http://schemas.openxmlformats.org/markup-compatibility/2006" xmlns:o="urn:schemas-microsoft-com:office:office" xmlns:r="http://schemas.openxmlformats.org/officeDocument/2006/relationships" xmlns:m="http://schemas.openxmlformats.org/officeDocument/2006/math" xmlns:v="urn:schemas-microsoft-com:vml" xmlns:wp14="http://schemas.microsoft.com/office/word/2010/wordprocessingDrawing" xmlns:wp="http://schemas.openxmlformats.org/drawingml/2006/wordprocessingDrawing" xmlns:w10="urn:schemas-microsoft-com:office:word" xmlns:w="http://schemas.openxmlformats.org/wordprocessingml/2006/main" xmlns:w14="http://schemas.microsoft.com/office/word/2010/wordml" xmlns:w15="http://schemas.microsoft.com/office/word/2012/wordml" xmlns:wpg="http://schemas.microsoft.com/office/word/2010/wordprocessingGroup" xmlns:wpi="http://schemas.microsoft.com/office/word/2010/wordprocessingInk" xmlns:wne="http://schemas.microsoft.com/office/word/2006/wordml" xmlns:wps="http://schemas.microsoft.com/office/word/2010/wordprocessingShape" mc:Ignorable="w14 w15 wp14">
+<w:numbering xmlns:wpc="http://schemas.microsoft.com/office/word/2010/wordprocessingCanvas" xmlns:cx="http://schemas.microsoft.com/office/drawing/2014/chartex" xmlns:mc="http://schemas.openxmlformats.org/markup-compatibility/2006" xmlns:o="urn:schemas-microsoft-com:office:office" xmlns:r="http://schemas.openxmlformats.org/officeDocument/2006/relationships" xmlns:m="http://schemas.openxmlformats.org/officeDocument/2006/math" xmlns:v="urn:schemas-microsoft-com:vml" xmlns:wp14="http://schemas.microsoft.com/office/word/2010/wordprocessingDrawing" xmlns:wp="http://schemas.openxmlformats.org/drawingml/2006/wordprocessingDrawing" xmlns:w10="urn:schemas-microsoft-com:office:word" xmlns:w="http://schemas.openxmlformats.org/wordprocessingml/2006/main" xmlns:w14="http://schemas.microsoft.com/office/word/2010/wordml" xmlns:w15="http://schemas.microsoft.com/office/word/2012/wordml" xmlns:w16se="http://schemas.microsoft.com/office/word/2015/wordml/symex" xmlns:wpg="http://schemas.microsoft.com/office/word/2010/wordprocessingGroup" xmlns:wpi="http://schemas.microsoft.com/office/word/2010/wordprocessingInk" xmlns:wne="http://schemas.microsoft.com/office/word/2006/wordml" xmlns:wps="http://schemas.microsoft.com/office/word/2010/wordprocessingShape" mc:Ignorable="w14 w15 w16se wp14">
   <w:abstractNum w:abstractNumId="0" w15:restartNumberingAfterBreak="0">
     <w:nsid w:val="21904EA5"/>
     <w:multiLevelType w:val="multilevel"/>
@@ -10616,7 +10513,7 @@
 </file>
 
 <file path=word/styles.xml><?xml version="1.0" encoding="utf-8"?>
-<w:styles xmlns:mc="http://schemas.openxmlformats.org/markup-compatibility/2006" xmlns:r="http://schemas.openxmlformats.org/officeDocument/2006/relationships" xmlns:w="http://schemas.openxmlformats.org/wordprocessingml/2006/main" xmlns:w14="http://schemas.microsoft.com/office/word/2010/wordml" xmlns:w15="http://schemas.microsoft.com/office/word/2012/wordml" mc:Ignorable="w14 w15">
+<w:styles xmlns:mc="http://schemas.openxmlformats.org/markup-compatibility/2006" xmlns:r="http://schemas.openxmlformats.org/officeDocument/2006/relationships" xmlns:w="http://schemas.openxmlformats.org/wordprocessingml/2006/main" xmlns:w14="http://schemas.microsoft.com/office/word/2010/wordml" xmlns:w15="http://schemas.microsoft.com/office/word/2012/wordml" xmlns:w16se="http://schemas.microsoft.com/office/word/2015/wordml/symex" mc:Ignorable="w14 w15 w16se">
   <w:docDefaults>
     <w:rPrDefault>
       <w:rPr>
@@ -11137,7 +11034,7 @@
       </w:tblCellMar>
     </w:tblPr>
   </w:style>
-  <w:style w:type="paragraph" w:styleId="Puesto">
+  <w:style w:type="paragraph" w:styleId="Ttulo">
     <w:name w:val="Title"/>
     <w:basedOn w:val="Normal"/>
     <w:next w:val="Normal"/>

</xml_diff>